<commit_message>
Add sending email about pipeline completion.
</commit_message>
<xml_diff>
--- a/docs/Civet_XML_Description.docx
+++ b/docs/Civet_XML_Description.docx
@@ -7,12 +7,24 @@
         <w:pStyle w:val="Heading1"/>
       </w:pPr>
       <w:r>
-        <w:t>CGA XML Description</w:t>
-      </w:r>
-    </w:p>
-    <w:p>
-      <w:r>
-        <w:t>This document describes the XML files used to describe the flow of a pipeline.</w:t>
+        <w:t>C</w:t>
+      </w:r>
+      <w:r>
+        <w:t>ivet</w:t>
+      </w:r>
+      <w:r>
+        <w:t xml:space="preserve"> XML Description</w:t>
+      </w:r>
+    </w:p>
+    <w:p>
+      <w:r>
+        <w:t>This document describes the XML files used to describe the flow of a pipeline</w:t>
+      </w:r>
+      <w:r>
+        <w:t>, or, worded differently, to define a pipeline</w:t>
+      </w:r>
+      <w:r>
+        <w:t>.</w:t>
       </w:r>
     </w:p>
     <w:p>
@@ -169,16 +181,13 @@
         <w:t>&lt;pipeline&gt;</w:t>
       </w:r>
       <w:r>
-        <w:t xml:space="preserve"> tag contains one or more </w:t>
-      </w:r>
-      <w:r>
-        <w:rPr>
-          <w:rFonts w:ascii="Courier New" w:hAnsi="Courier New" w:cs="Courier New"/>
-        </w:rPr>
-        <w:t>&lt;input&gt;</w:t>
-      </w:r>
-      <w:r>
-        <w:t xml:space="preserve"> tags and one or more </w:t>
+        <w:t xml:space="preserve"> tag contains one or more</w:t>
+      </w:r>
+      <w:r>
+        <w:t xml:space="preserve"> each of</w:t>
+      </w:r>
+      <w:r>
+        <w:t xml:space="preserve"> </w:t>
       </w:r>
       <w:r>
         <w:rPr>
@@ -190,6 +199,50 @@
         <w:rPr>
           <w:rFonts w:ascii="Courier New" w:hAnsi="Courier New" w:cs="Courier New"/>
         </w:rPr>
+        <w:t>file</w:t>
+      </w:r>
+      <w:r>
+        <w:rPr>
+          <w:rFonts w:ascii="Courier New" w:hAnsi="Courier New" w:cs="Courier New"/>
+        </w:rPr>
+        <w:t>&gt;</w:t>
+      </w:r>
+      <w:r>
+        <w:rPr>
+          <w:rFonts w:ascii="Courier New" w:hAnsi="Courier New" w:cs="Courier New"/>
+        </w:rPr>
+        <w:t>, &lt;dir&gt;,</w:t>
+      </w:r>
+      <w:r>
+        <w:rPr>
+          <w:rFonts w:cstheme="minorHAnsi"/>
+        </w:rPr>
+        <w:t xml:space="preserve"> </w:t>
+      </w:r>
+      <w:proofErr w:type="gramStart"/>
+      <w:r>
+        <w:rPr>
+          <w:rFonts w:cstheme="minorHAnsi"/>
+        </w:rPr>
+        <w:t xml:space="preserve">and </w:t>
+      </w:r>
+      <w:r>
+        <w:rPr>
+          <w:rFonts w:cstheme="minorHAnsi"/>
+        </w:rPr>
+        <w:t xml:space="preserve"> </w:t>
+      </w:r>
+      <w:r>
+        <w:rPr>
+          <w:rFonts w:ascii="Courier New" w:hAnsi="Courier New" w:cs="Courier New"/>
+        </w:rPr>
+        <w:t>&lt;</w:t>
+      </w:r>
+      <w:proofErr w:type="gramEnd"/>
+      <w:r>
+        <w:rPr>
+          <w:rFonts w:ascii="Courier New" w:hAnsi="Courier New" w:cs="Courier New"/>
+        </w:rPr>
         <w:t>step</w:t>
       </w:r>
       <w:r>
@@ -201,73 +254,6 @@
       <w:r>
         <w:t xml:space="preserve"> tags.</w:t>
       </w:r>
-      <w:r>
-        <w:t xml:space="preserve"> It contains exactly one </w:t>
-      </w:r>
-      <w:r>
-        <w:rPr>
-          <w:rFonts w:ascii="Courier New" w:hAnsi="Courier New" w:cs="Courier New"/>
-        </w:rPr>
-        <w:t>&lt;</w:t>
-      </w:r>
-      <w:proofErr w:type="spellStart"/>
-      <w:r>
-        <w:rPr>
-          <w:rFonts w:ascii="Courier New" w:hAnsi="Courier New" w:cs="Courier New"/>
-        </w:rPr>
-        <w:t>outputdir</w:t>
-      </w:r>
-      <w:proofErr w:type="spellEnd"/>
-      <w:r>
-        <w:rPr>
-          <w:rFonts w:ascii="Courier New" w:hAnsi="Courier New" w:cs="Courier New"/>
-        </w:rPr>
-        <w:t>&gt;</w:t>
-      </w:r>
-      <w:r>
-        <w:t xml:space="preserve"> tag. </w:t>
-      </w:r>
-      <w:r>
-        <w:t xml:space="preserve"> While it is unusual for a pipeline not to </w:t>
-      </w:r>
-      <w:r>
-        <w:t>specify</w:t>
-      </w:r>
-      <w:r>
-        <w:t xml:space="preserve"> any output file, this spec does not require an </w:t>
-      </w:r>
-      <w:r>
-        <w:rPr>
-          <w:rFonts w:ascii="Courier New" w:hAnsi="Courier New" w:cs="Courier New"/>
-        </w:rPr>
-        <w:t>&lt;output&gt;</w:t>
-      </w:r>
-      <w:r>
-        <w:t xml:space="preserve"> tag.  For instance, a pipeline could specify a set of steps that populate a database instead of creating files. The</w:t>
-      </w:r>
-      <w:r>
-        <w:rPr>
-          <w:rFonts w:ascii="Courier New" w:hAnsi="Courier New" w:cs="Courier New"/>
-        </w:rPr>
-        <w:t xml:space="preserve"> &lt;</w:t>
-      </w:r>
-      <w:proofErr w:type="spellStart"/>
-      <w:r>
-        <w:rPr>
-          <w:rFonts w:ascii="Courier New" w:hAnsi="Courier New" w:cs="Courier New"/>
-        </w:rPr>
-        <w:t>tempfile</w:t>
-      </w:r>
-      <w:proofErr w:type="spellEnd"/>
-      <w:r>
-        <w:rPr>
-          <w:rFonts w:ascii="Courier New" w:hAnsi="Courier New" w:cs="Courier New"/>
-        </w:rPr>
-        <w:t>&gt;</w:t>
-      </w:r>
-      <w:r>
-        <w:t xml:space="preserve"> tag is also optional.</w:t>
-      </w:r>
     </w:p>
     <w:p>
       <w:pPr>
@@ -304,7 +290,13 @@
       </w:r>
       <w:proofErr w:type="spellEnd"/>
       <w:r>
-        <w:t xml:space="preserve"> (complete file path) may be hardcoded in the tag, or refer to a positional command line parameter.</w:t>
+        <w:t xml:space="preserve"> (complete </w:t>
+      </w:r>
+      <w:r>
+        <w:t xml:space="preserve">or partial </w:t>
+      </w:r>
+      <w:r>
+        <w:t>file path) may be hardcoded in the tag, or refer to a positional command line parameter.</w:t>
       </w:r>
     </w:p>
     <w:p>
@@ -521,7 +513,54 @@
         <w:rPr>
           <w:rFonts w:ascii="Courier New" w:hAnsi="Courier New" w:cs="Courier New"/>
         </w:rPr>
-        <w:t>replace=”...” /&gt;</w:t>
+        <w:t xml:space="preserve">replace=”...” </w:t>
+      </w:r>
+      <w:r>
+        <w:rPr>
+          <w:rFonts w:ascii="Courier New" w:hAnsi="Courier New" w:cs="Courier New"/>
+        </w:rPr>
+        <w:t>append=”...”</w:t>
+      </w:r>
+      <w:r>
+        <w:rPr>
+          <w:rFonts w:ascii="Courier New" w:hAnsi="Courier New" w:cs="Courier New"/>
+        </w:rPr>
+        <w:br/>
+        <w:t xml:space="preserve">      </w:t>
+      </w:r>
+      <w:proofErr w:type="spellStart"/>
+      <w:r>
+        <w:rPr>
+          <w:rFonts w:ascii="Courier New" w:hAnsi="Courier New" w:cs="Courier New"/>
+        </w:rPr>
+        <w:t>datestamp_append</w:t>
+      </w:r>
+      <w:proofErr w:type="spellEnd"/>
+      <w:r>
+        <w:rPr>
+          <w:rFonts w:ascii="Courier New" w:hAnsi="Courier New" w:cs="Courier New"/>
+        </w:rPr>
+        <w:t xml:space="preserve">=”...” </w:t>
+      </w:r>
+      <w:proofErr w:type="spellStart"/>
+      <w:r>
+        <w:rPr>
+          <w:rFonts w:ascii="Courier New" w:hAnsi="Courier New" w:cs="Courier New"/>
+        </w:rPr>
+        <w:t>datestamp_prepend</w:t>
+      </w:r>
+      <w:proofErr w:type="spellEnd"/>
+      <w:r>
+        <w:rPr>
+          <w:rFonts w:ascii="Courier New" w:hAnsi="Courier New" w:cs="Courier New"/>
+        </w:rPr>
+        <w:t xml:space="preserve">=”...” </w:t>
+      </w:r>
+      <w:r>
+        <w:rPr>
+          <w:rFonts w:ascii="Courier New" w:hAnsi="Courier New" w:cs="Courier New"/>
+        </w:rPr>
+        <w:t>/&gt;</w:t>
       </w:r>
     </w:p>
     <w:p>
@@ -685,6 +724,7 @@
       </w:r>
     </w:p>
     <w:p>
+      <w:proofErr w:type="gramStart"/>
       <w:r>
         <w:t xml:space="preserve">If </w:t>
       </w:r>
@@ -706,47 +746,153 @@
       </w:r>
       <w:proofErr w:type="spellEnd"/>
       <w:r>
+        <w:t xml:space="preserve"> form</w:t>
+      </w:r>
+      <w:r>
+        <w:t xml:space="preserve"> </w:t>
+      </w:r>
+      <w:r>
+        <w:t>c</w:t>
+      </w:r>
+      <w:r>
+        <w:t>ould be</w:t>
+      </w:r>
+      <w:r>
+        <w:t xml:space="preserve"> used</w:t>
+      </w:r>
+      <w:r>
+        <w:t>, for instance, for the path to a reference genome.</w:t>
+      </w:r>
+      <w:proofErr w:type="gramEnd"/>
+    </w:p>
+    <w:p>
+      <w:r>
+        <w:t xml:space="preserve">If </w:t>
+      </w:r>
+      <w:r>
+        <w:t xml:space="preserve">the </w:t>
+      </w:r>
+      <w:r>
+        <w:rPr>
+          <w:rFonts w:ascii="Courier New" w:hAnsi="Courier New" w:cs="Courier New"/>
+        </w:rPr>
+        <w:t>parameter</w:t>
+      </w:r>
+      <w:r>
         <w:t xml:space="preserve"> form is used</w:t>
       </w:r>
       <w:r>
-        <w:t>,</w:t>
+        <w:t xml:space="preserve">, </w:t>
+      </w:r>
+      <w:r>
+        <w:t xml:space="preserve">the </w:t>
+      </w:r>
+      <w:r>
+        <w:t xml:space="preserve">value of the attribute is the positional </w:t>
+      </w:r>
+      <w:proofErr w:type="gramStart"/>
+      <w:r>
+        <w:t>argument's</w:t>
       </w:r>
       <w:r>
         <w:t xml:space="preserve"> </w:t>
       </w:r>
       <w:r>
-        <w:t>then that specific fil</w:t>
-      </w:r>
-      <w:r>
-        <w:t>e is used as the input to the pi</w:t>
-      </w:r>
-      <w:r>
-        <w:t>p</w:t>
-      </w:r>
-      <w:r>
-        <w:t>e</w:t>
-      </w:r>
-      <w:r>
-        <w:t xml:space="preserve">line. This </w:t>
-      </w:r>
-      <w:r>
-        <w:t>c</w:t>
-      </w:r>
-      <w:r>
-        <w:t>ould be</w:t>
-      </w:r>
-      <w:r>
-        <w:t xml:space="preserve"> used</w:t>
-      </w:r>
-      <w:r>
-        <w:t>, for instance, for the path to a reference genome.</w:t>
+        <w:t xml:space="preserve"> number</w:t>
+      </w:r>
+      <w:proofErr w:type="gramEnd"/>
+      <w:r>
+        <w:t xml:space="preserve"> (1-based) from the command line invoking the pipeline.</w:t>
       </w:r>
     </w:p>
     <w:p>
       <w:r>
         <w:lastRenderedPageBreak/>
-        <w:t xml:space="preserve">If </w:t>
-      </w:r>
+        <w:t xml:space="preserve">It is possible to create files where the filename is </w:t>
+      </w:r>
+      <w:r>
+        <w:t xml:space="preserve">created by manipulating the </w:t>
+      </w:r>
+      <w:proofErr w:type="spellStart"/>
+      <w:r>
+        <w:t>base</w:t>
+      </w:r>
+      <w:r>
+        <w:t>name</w:t>
+      </w:r>
+      <w:proofErr w:type="spellEnd"/>
+      <w:r>
+        <w:t xml:space="preserve"> of another file, by using the </w:t>
+      </w:r>
+      <w:proofErr w:type="spellStart"/>
+      <w:r>
+        <w:rPr>
+          <w:rFonts w:ascii="Courier New" w:hAnsi="Courier New" w:cs="Courier New"/>
+        </w:rPr>
+        <w:t>based_on</w:t>
+      </w:r>
+      <w:proofErr w:type="spellEnd"/>
+      <w:r>
+        <w:t xml:space="preserve"> attribute.  </w:t>
+      </w:r>
+      <w:r>
+        <w:t>I</w:t>
+      </w:r>
+      <w:r>
+        <w:t xml:space="preserve">f the </w:t>
+      </w:r>
+      <w:proofErr w:type="spellStart"/>
+      <w:r>
+        <w:rPr>
+          <w:rFonts w:ascii="Courier New" w:hAnsi="Courier New" w:cs="Courier New"/>
+        </w:rPr>
+        <w:t>based_on</w:t>
+      </w:r>
+      <w:proofErr w:type="spellEnd"/>
+      <w:r>
+        <w:t xml:space="preserve"> form is used,</w:t>
+      </w:r>
+      <w:r>
+        <w:t xml:space="preserve"> the </w:t>
+      </w:r>
+      <w:r>
+        <w:rPr>
+          <w:rFonts w:ascii="Courier New" w:hAnsi="Courier New" w:cs="Courier New"/>
+        </w:rPr>
+        <w:t>parameter</w:t>
+      </w:r>
+      <w:r>
+        <w:t xml:space="preserve"> and </w:t>
+      </w:r>
+      <w:proofErr w:type="spellStart"/>
+      <w:r>
+        <w:rPr>
+          <w:rFonts w:ascii="Courier New" w:hAnsi="Courier New" w:cs="Courier New"/>
+        </w:rPr>
+        <w:t>filespec</w:t>
+      </w:r>
+      <w:proofErr w:type="spellEnd"/>
+      <w:r>
+        <w:t xml:space="preserve"> attributes must not be used.  T</w:t>
+      </w:r>
+      <w:r>
+        <w:t xml:space="preserve">he </w:t>
+      </w:r>
+      <w:proofErr w:type="spellStart"/>
+      <w:r>
+        <w:rPr>
+          <w:rFonts w:ascii="Courier New" w:hAnsi="Courier New" w:cs="Courier New"/>
+        </w:rPr>
+        <w:t>based_on</w:t>
+      </w:r>
+      <w:proofErr w:type="spellEnd"/>
+      <w:r>
+        <w:t xml:space="preserve"> value specifies a previously-declared file id.</w:t>
+      </w:r>
+      <w:r>
+        <w:t xml:space="preserve"> This is used in conjunction with either </w:t>
+      </w:r>
+      <w:proofErr w:type="gramStart"/>
       <w:r>
         <w:t xml:space="preserve">the </w:t>
       </w:r>
@@ -754,52 +900,205 @@
         <w:rPr>
           <w:rFonts w:ascii="Courier New" w:hAnsi="Courier New" w:cs="Courier New"/>
         </w:rPr>
-        <w:t>parameter</w:t>
-      </w:r>
-      <w:r>
-        <w:t xml:space="preserve"> form is used</w:t>
-      </w:r>
+        <w:t>append</w:t>
+      </w:r>
+      <w:proofErr w:type="gramEnd"/>
       <w:r>
         <w:t xml:space="preserve">, </w:t>
       </w:r>
-      <w:r>
-        <w:t xml:space="preserve">the </w:t>
-      </w:r>
-      <w:r>
-        <w:t xml:space="preserve">value of the attribute is the positional </w:t>
+      <w:proofErr w:type="spellStart"/>
+      <w:r>
+        <w:rPr>
+          <w:rFonts w:ascii="Courier New" w:hAnsi="Courier New" w:cs="Courier New"/>
+        </w:rPr>
+        <w:t>datestamp_append</w:t>
+      </w:r>
+      <w:proofErr w:type="spellEnd"/>
+      <w:r>
+        <w:rPr>
+          <w:rFonts w:ascii="Courier New" w:hAnsi="Courier New" w:cs="Courier New"/>
+        </w:rPr>
+        <w:t xml:space="preserve">, </w:t>
+      </w:r>
+      <w:r>
+        <w:rPr>
+          <w:rFonts w:cstheme="minorHAnsi"/>
+        </w:rPr>
+        <w:t>or</w:t>
+      </w:r>
+      <w:r>
+        <w:rPr>
+          <w:rFonts w:ascii="Courier New" w:hAnsi="Courier New" w:cs="Courier New"/>
+        </w:rPr>
+        <w:t xml:space="preserve"> </w:t>
+      </w:r>
+      <w:proofErr w:type="spellStart"/>
+      <w:r>
+        <w:rPr>
+          <w:rFonts w:ascii="Courier New" w:hAnsi="Courier New" w:cs="Courier New"/>
+        </w:rPr>
+        <w:t>datestamp_prepend</w:t>
+      </w:r>
+      <w:proofErr w:type="spellEnd"/>
+      <w:r>
+        <w:rPr>
+          <w:rFonts w:ascii="Courier New" w:hAnsi="Courier New" w:cs="Courier New"/>
+        </w:rPr>
+        <w:t xml:space="preserve"> </w:t>
+      </w:r>
+      <w:r>
+        <w:rPr>
+          <w:rFonts w:cstheme="minorHAnsi"/>
+        </w:rPr>
+        <w:t>attributes</w:t>
+      </w:r>
+      <w:r>
+        <w:t>, or the combination of</w:t>
+      </w:r>
+      <w:r>
+        <w:rPr>
+          <w:rFonts w:ascii="Courier New" w:hAnsi="Courier New" w:cs="Courier New"/>
+        </w:rPr>
+        <w:t xml:space="preserve"> pattern</w:t>
+      </w:r>
+      <w:r>
+        <w:t xml:space="preserve"> and </w:t>
+      </w:r>
+      <w:r>
+        <w:rPr>
+          <w:rFonts w:ascii="Courier New" w:hAnsi="Courier New" w:cs="Courier New"/>
+        </w:rPr>
+        <w:t>replace</w:t>
+      </w:r>
+      <w:r>
+        <w:t xml:space="preserve"> attributes.  If used, the </w:t>
+      </w:r>
+      <w:r>
+        <w:rPr>
+          <w:rFonts w:ascii="Courier New" w:hAnsi="Courier New" w:cs="Courier New"/>
+        </w:rPr>
+        <w:t>pattern</w:t>
+      </w:r>
+      <w:r>
+        <w:t xml:space="preserve"> and </w:t>
+      </w:r>
+      <w:r>
+        <w:rPr>
+          <w:rFonts w:ascii="Courier New" w:hAnsi="Courier New" w:cs="Courier New"/>
+        </w:rPr>
+        <w:t>replace</w:t>
+      </w:r>
+      <w:r>
+        <w:t xml:space="preserve"> attributes must both be specified.  The </w:t>
+      </w:r>
+      <w:r>
+        <w:rPr>
+          <w:rFonts w:ascii="Courier New" w:hAnsi="Courier New" w:cs="Courier New"/>
+        </w:rPr>
+        <w:t>append</w:t>
+      </w:r>
+      <w:r>
+        <w:rPr>
+          <w:rFonts w:ascii="Courier New" w:hAnsi="Courier New" w:cs="Courier New"/>
+        </w:rPr>
+        <w:t xml:space="preserve">, </w:t>
+      </w:r>
+      <w:proofErr w:type="spellStart"/>
+      <w:r>
+        <w:rPr>
+          <w:rFonts w:ascii="Courier New" w:hAnsi="Courier New" w:cs="Courier New"/>
+        </w:rPr>
+        <w:t>datestamp_append</w:t>
+      </w:r>
+      <w:proofErr w:type="spellEnd"/>
+      <w:r>
+        <w:rPr>
+          <w:rFonts w:ascii="Courier New" w:hAnsi="Courier New" w:cs="Courier New"/>
+        </w:rPr>
+        <w:t xml:space="preserve"> and </w:t>
+      </w:r>
+      <w:proofErr w:type="spellStart"/>
+      <w:r>
+        <w:rPr>
+          <w:rFonts w:ascii="Courier New" w:hAnsi="Courier New" w:cs="Courier New"/>
+        </w:rPr>
+        <w:t>datestamp_</w:t>
       </w:r>
       <w:proofErr w:type="gramStart"/>
       <w:r>
-        <w:t>argument's</w:t>
-      </w:r>
-      <w:r>
+        <w:rPr>
+          <w:rFonts w:ascii="Courier New" w:hAnsi="Courier New" w:cs="Courier New"/>
+        </w:rPr>
+        <w:t>prepend</w:t>
+      </w:r>
+      <w:proofErr w:type="spellEnd"/>
+      <w:r>
+        <w:rPr>
+          <w:rFonts w:ascii="Courier New" w:hAnsi="Courier New" w:cs="Courier New"/>
+        </w:rPr>
         <w:t xml:space="preserve"> </w:t>
       </w:r>
       <w:r>
-        <w:t xml:space="preserve"> number</w:t>
+        <w:t xml:space="preserve"> attribute</w:t>
+      </w:r>
+      <w:r>
+        <w:t>s</w:t>
       </w:r>
       <w:proofErr w:type="gramEnd"/>
       <w:r>
-        <w:t xml:space="preserve"> (1-based) from the command line invoking the pipeline.</w:t>
-      </w:r>
-    </w:p>
-    <w:p>
-      <w:r>
-        <w:t xml:space="preserve">It is possible to create files where the filename is </w:t>
-      </w:r>
-      <w:r>
-        <w:t xml:space="preserve">created by manipulating the </w:t>
-      </w:r>
-      <w:proofErr w:type="spellStart"/>
-      <w:r>
-        <w:t>base</w:t>
-      </w:r>
-      <w:r>
-        <w:t>name</w:t>
-      </w:r>
-      <w:proofErr w:type="spellEnd"/>
-      <w:r>
-        <w:t xml:space="preserve"> of another file, by using the </w:t>
+        <w:t xml:space="preserve"> </w:t>
+      </w:r>
+      <w:r>
+        <w:t>are</w:t>
+      </w:r>
+      <w:r>
+        <w:t xml:space="preserve"> mutually incompatible with </w:t>
+      </w:r>
+      <w:r>
+        <w:t>each other, and</w:t>
+      </w:r>
+      <w:r>
+        <w:t xml:space="preserve"> with the combination of </w:t>
+      </w:r>
+      <w:r>
+        <w:rPr>
+          <w:rFonts w:ascii="Courier New" w:hAnsi="Courier New" w:cs="Courier New"/>
+        </w:rPr>
+        <w:t>pattern</w:t>
+      </w:r>
+      <w:r>
+        <w:t xml:space="preserve"> and </w:t>
+      </w:r>
+      <w:r>
+        <w:rPr>
+          <w:rFonts w:ascii="Courier New" w:hAnsi="Courier New" w:cs="Courier New"/>
+        </w:rPr>
+        <w:t>replace</w:t>
+      </w:r>
+      <w:r>
+        <w:t>.</w:t>
+      </w:r>
+    </w:p>
+    <w:p>
+      <w:r>
+        <w:t xml:space="preserve">If the </w:t>
+      </w:r>
+      <w:r>
+        <w:rPr>
+          <w:rFonts w:ascii="Courier New" w:hAnsi="Courier New" w:cs="Courier New"/>
+        </w:rPr>
+        <w:t>append</w:t>
+      </w:r>
+      <w:r>
+        <w:t xml:space="preserve"> attribute used, its value is simply appended to the </w:t>
+      </w:r>
+      <w:proofErr w:type="spellStart"/>
+      <w:r>
+        <w:t>basename</w:t>
+      </w:r>
+      <w:proofErr w:type="spellEnd"/>
+      <w:r>
+        <w:t xml:space="preserve"> of the file specified in the </w:t>
       </w:r>
       <w:proofErr w:type="spellStart"/>
       <w:r>
@@ -810,169 +1109,129 @@
       </w:r>
       <w:proofErr w:type="spellEnd"/>
       <w:r>
-        <w:t xml:space="preserve"> attribute.  </w:t>
-      </w:r>
-      <w:r>
-        <w:t>I</w:t>
-      </w:r>
-      <w:r>
-        <w:t xml:space="preserve">f the </w:t>
-      </w:r>
-      <w:proofErr w:type="spellStart"/>
-      <w:r>
-        <w:rPr>
-          <w:rFonts w:ascii="Courier New" w:hAnsi="Courier New" w:cs="Courier New"/>
+        <w:t xml:space="preserve"> attribute.</w:t>
+      </w:r>
+    </w:p>
+    <w:p>
+      <w:r>
+        <w:t xml:space="preserve">If the </w:t>
+      </w:r>
+      <w:proofErr w:type="spellStart"/>
+      <w:r>
+        <w:rPr>
+          <w:rFonts w:ascii="Courier New" w:hAnsi="Courier New" w:cs="Courier New"/>
+        </w:rPr>
+        <w:t>datestamp_append</w:t>
+      </w:r>
+      <w:proofErr w:type="spellEnd"/>
+      <w:r>
+        <w:t xml:space="preserve"> or</w:t>
+      </w:r>
+      <w:r>
+        <w:rPr>
+          <w:rFonts w:ascii="Courier New" w:hAnsi="Courier New" w:cs="Courier New"/>
+        </w:rPr>
+        <w:t xml:space="preserve"> </w:t>
+      </w:r>
+      <w:proofErr w:type="spellStart"/>
+      <w:r>
+        <w:rPr>
+          <w:rFonts w:ascii="Courier New" w:hAnsi="Courier New" w:cs="Courier New"/>
+        </w:rPr>
+        <w:t>datestamp_prepend</w:t>
+      </w:r>
+      <w:proofErr w:type="spellEnd"/>
+      <w:r>
+        <w:t xml:space="preserve"> attributes are used, the </w:t>
+      </w:r>
+      <w:r>
+        <w:t xml:space="preserve">attribute values are </w:t>
+      </w:r>
+      <w:proofErr w:type="gramStart"/>
+      <w:r>
+        <w:t>interpreted  as</w:t>
+      </w:r>
+      <w:proofErr w:type="gramEnd"/>
+      <w:r>
+        <w:t xml:space="preserve"> if they are format strings for python’s </w:t>
+      </w:r>
+      <w:proofErr w:type="spellStart"/>
+      <w:r>
+        <w:t>datetime.strftime</w:t>
+      </w:r>
+      <w:proofErr w:type="spellEnd"/>
+      <w:r>
+        <w:t xml:space="preserve">.  An example is </w:t>
+      </w:r>
+    </w:p>
+    <w:p>
+      <w:pPr>
+        <w:rPr>
+          <w:rFonts w:ascii="Courier New" w:hAnsi="Courier New" w:cs="Courier New"/>
+        </w:rPr>
+      </w:pPr>
+      <w:proofErr w:type="spellStart"/>
+      <w:r>
+        <w:rPr>
+          <w:rFonts w:ascii="Courier New" w:hAnsi="Courier New" w:cs="Courier New"/>
+        </w:rPr>
+        <w:t>datestamp_append</w:t>
+      </w:r>
+      <w:proofErr w:type="spellEnd"/>
+      <w:r>
+        <w:rPr>
+          <w:rFonts w:ascii="Courier New" w:hAnsi="Courier New" w:cs="Courier New"/>
+        </w:rPr>
+        <w:t>=”_%</w:t>
+      </w:r>
+      <w:proofErr w:type="spellStart"/>
+      <w:r>
+        <w:rPr>
+          <w:rFonts w:ascii="Courier New" w:hAnsi="Courier New" w:cs="Courier New"/>
+        </w:rPr>
+        <w:t>Y_%m_%d</w:t>
+      </w:r>
+      <w:proofErr w:type="spellEnd"/>
+      <w:r>
+        <w:rPr>
+          <w:rFonts w:ascii="Courier New" w:hAnsi="Courier New" w:cs="Courier New"/>
+        </w:rPr>
+        <w:t>”</w:t>
+      </w:r>
+    </w:p>
+    <w:p>
+      <w:pPr>
+        <w:rPr>
+          <w:rFonts w:cstheme="minorHAnsi"/>
+        </w:rPr>
+      </w:pPr>
+      <w:proofErr w:type="gramStart"/>
+      <w:r>
+        <w:rPr>
+          <w:rFonts w:cstheme="minorHAnsi"/>
+        </w:rPr>
+        <w:t>would</w:t>
+      </w:r>
+      <w:proofErr w:type="gramEnd"/>
+      <w:r>
+        <w:rPr>
+          <w:rFonts w:cstheme="minorHAnsi"/>
+        </w:rPr>
+        <w:t xml:space="preserve"> append _YYYY_MM_DD to the </w:t>
+      </w:r>
+      <w:proofErr w:type="spellStart"/>
+      <w:r>
+        <w:rPr>
+          <w:rFonts w:cstheme="minorHAnsi"/>
         </w:rPr>
         <w:t>based_on</w:t>
       </w:r>
       <w:proofErr w:type="spellEnd"/>
       <w:r>
-        <w:t xml:space="preserve"> form is used,</w:t>
-      </w:r>
-      <w:r>
-        <w:t xml:space="preserve"> the </w:t>
-      </w:r>
-      <w:r>
-        <w:rPr>
-          <w:rFonts w:ascii="Courier New" w:hAnsi="Courier New" w:cs="Courier New"/>
-        </w:rPr>
-        <w:t>parameter</w:t>
-      </w:r>
-      <w:r>
-        <w:t xml:space="preserve"> and </w:t>
-      </w:r>
-      <w:proofErr w:type="spellStart"/>
-      <w:r>
-        <w:rPr>
-          <w:rFonts w:ascii="Courier New" w:hAnsi="Courier New" w:cs="Courier New"/>
-        </w:rPr>
-        <w:t>filespec</w:t>
-      </w:r>
-      <w:proofErr w:type="spellEnd"/>
-      <w:r>
-        <w:t xml:space="preserve"> attributes must not be used.  T</w:t>
-      </w:r>
-      <w:r>
-        <w:t xml:space="preserve">he </w:t>
-      </w:r>
-      <w:proofErr w:type="spellStart"/>
-      <w:r>
-        <w:rPr>
-          <w:rFonts w:ascii="Courier New" w:hAnsi="Courier New" w:cs="Courier New"/>
-        </w:rPr>
-        <w:t>based_on</w:t>
-      </w:r>
-      <w:proofErr w:type="spellEnd"/>
-      <w:r>
-        <w:t xml:space="preserve"> value specifies a previously-declared file id.</w:t>
-      </w:r>
-      <w:r>
-        <w:t xml:space="preserve"> This is used in conjunction with either the </w:t>
-      </w:r>
-      <w:r>
-        <w:rPr>
-          <w:rFonts w:ascii="Courier New" w:hAnsi="Courier New" w:cs="Courier New"/>
-        </w:rPr>
-        <w:t>append</w:t>
-      </w:r>
-      <w:r>
-        <w:t xml:space="preserve"> attribute, or the combination of</w:t>
-      </w:r>
-      <w:r>
-        <w:rPr>
-          <w:rFonts w:ascii="Courier New" w:hAnsi="Courier New" w:cs="Courier New"/>
-        </w:rPr>
-        <w:t xml:space="preserve"> pattern</w:t>
-      </w:r>
-      <w:r>
-        <w:t xml:space="preserve"> and </w:t>
-      </w:r>
-      <w:r>
-        <w:rPr>
-          <w:rFonts w:ascii="Courier New" w:hAnsi="Courier New" w:cs="Courier New"/>
-        </w:rPr>
-        <w:t>replace</w:t>
-      </w:r>
-      <w:r>
-        <w:t xml:space="preserve"> attributes.  If used, the </w:t>
-      </w:r>
-      <w:r>
-        <w:rPr>
-          <w:rFonts w:ascii="Courier New" w:hAnsi="Courier New" w:cs="Courier New"/>
-        </w:rPr>
-        <w:t>pattern</w:t>
-      </w:r>
-      <w:r>
-        <w:t xml:space="preserve"> and </w:t>
-      </w:r>
-      <w:r>
-        <w:rPr>
-          <w:rFonts w:ascii="Courier New" w:hAnsi="Courier New" w:cs="Courier New"/>
-        </w:rPr>
-        <w:t>replace</w:t>
-      </w:r>
-      <w:r>
-        <w:t xml:space="preserve"> attributes must both be specified.  The </w:t>
-      </w:r>
-      <w:r>
-        <w:rPr>
-          <w:rFonts w:ascii="Courier New" w:hAnsi="Courier New" w:cs="Courier New"/>
-        </w:rPr>
-        <w:t>append</w:t>
-      </w:r>
-      <w:r>
-        <w:t xml:space="preserve"> attribute is mutually incompatible with the combination of </w:t>
-      </w:r>
-      <w:r>
-        <w:rPr>
-          <w:rFonts w:ascii="Courier New" w:hAnsi="Courier New" w:cs="Courier New"/>
-        </w:rPr>
-        <w:t>pattern</w:t>
-      </w:r>
-      <w:r>
-        <w:t xml:space="preserve"> and </w:t>
-      </w:r>
-      <w:r>
-        <w:rPr>
-          <w:rFonts w:ascii="Courier New" w:hAnsi="Courier New" w:cs="Courier New"/>
-        </w:rPr>
-        <w:t>replace</w:t>
-      </w:r>
-      <w:r>
-        <w:t>.</w:t>
-      </w:r>
-    </w:p>
-    <w:p>
-      <w:r>
-        <w:t xml:space="preserve">If the </w:t>
-      </w:r>
-      <w:r>
-        <w:rPr>
-          <w:rFonts w:ascii="Courier New" w:hAnsi="Courier New" w:cs="Courier New"/>
-        </w:rPr>
-        <w:t>append</w:t>
-      </w:r>
-      <w:r>
-        <w:t xml:space="preserve"> attribute used, its value is simply appended to the </w:t>
-      </w:r>
-      <w:proofErr w:type="spellStart"/>
-      <w:r>
-        <w:t>basename</w:t>
-      </w:r>
-      <w:proofErr w:type="spellEnd"/>
-      <w:r>
-        <w:t xml:space="preserve"> of the file specified in the </w:t>
-      </w:r>
-      <w:proofErr w:type="spellStart"/>
-      <w:r>
-        <w:rPr>
-          <w:rFonts w:ascii="Courier New" w:hAnsi="Courier New" w:cs="Courier New"/>
-        </w:rPr>
-        <w:t>based_on</w:t>
-      </w:r>
-      <w:proofErr w:type="spellEnd"/>
-      <w:r>
-        <w:t xml:space="preserve"> attribute.</w:t>
+        <w:rPr>
+          <w:rFonts w:cstheme="minorHAnsi"/>
+        </w:rPr>
+        <w:t xml:space="preserve"> filename.</w:t>
       </w:r>
     </w:p>
     <w:p>
@@ -1170,6 +1429,41 @@
         <w:rPr>
           <w:rFonts w:ascii="Courier New" w:hAnsi="Courier New" w:cs="Courier New"/>
         </w:rPr>
+        <w:br/>
+        <w:t xml:space="preserve">    </w:t>
+      </w:r>
+      <w:proofErr w:type="spellStart"/>
+      <w:r>
+        <w:rPr>
+          <w:rFonts w:ascii="Courier New" w:hAnsi="Courier New" w:cs="Courier New"/>
+        </w:rPr>
+        <w:t>datestamp_prepend</w:t>
+      </w:r>
+      <w:proofErr w:type="spellEnd"/>
+      <w:r>
+        <w:rPr>
+          <w:rFonts w:ascii="Courier New" w:hAnsi="Courier New" w:cs="Courier New"/>
+        </w:rPr>
+        <w:t xml:space="preserve">=”...’ </w:t>
+      </w:r>
+      <w:proofErr w:type="spellStart"/>
+      <w:r>
+        <w:rPr>
+          <w:rFonts w:ascii="Courier New" w:hAnsi="Courier New" w:cs="Courier New"/>
+        </w:rPr>
+        <w:t>datestamp_append</w:t>
+      </w:r>
+      <w:proofErr w:type="spellEnd"/>
+      <w:r>
+        <w:rPr>
+          <w:rFonts w:ascii="Courier New" w:hAnsi="Courier New" w:cs="Courier New"/>
+        </w:rPr>
+        <w:t xml:space="preserve">=”...” </w:t>
+      </w:r>
+      <w:r>
+        <w:rPr>
+          <w:rFonts w:ascii="Courier New" w:hAnsi="Courier New" w:cs="Courier New"/>
+        </w:rPr>
         <w:t>/&gt;</w:t>
       </w:r>
     </w:p>
@@ -1350,6 +1644,7 @@
         <w:rPr>
           <w:rFonts w:cstheme="minorHAnsi"/>
         </w:rPr>
+        <w:lastRenderedPageBreak/>
         <w:t>The</w:t>
       </w:r>
       <w:r>
@@ -1445,7 +1740,7 @@
         <w:rPr>
           <w:rFonts w:cstheme="minorHAnsi"/>
         </w:rPr>
-        <w:t xml:space="preserve">, and  </w:t>
+        <w:t xml:space="preserve">,   </w:t>
       </w:r>
       <w:r>
         <w:rPr>
@@ -1455,6 +1750,52 @@
       </w:r>
       <w:r>
         <w:rPr>
+          <w:rFonts w:ascii="Courier New" w:hAnsi="Courier New" w:cs="Courier New"/>
+        </w:rPr>
+        <w:t xml:space="preserve">, </w:t>
+      </w:r>
+      <w:proofErr w:type="spellStart"/>
+      <w:r>
+        <w:rPr>
+          <w:rFonts w:ascii="Courier New" w:hAnsi="Courier New" w:cs="Courier New"/>
+        </w:rPr>
+        <w:t>datestamp_append</w:t>
+      </w:r>
+      <w:proofErr w:type="spellEnd"/>
+      <w:r>
+        <w:rPr>
+          <w:rFonts w:ascii="Courier New" w:hAnsi="Courier New" w:cs="Courier New"/>
+        </w:rPr>
+        <w:t xml:space="preserve"> </w:t>
+      </w:r>
+      <w:r>
+        <w:rPr>
+          <w:rFonts w:cstheme="minorHAnsi"/>
+        </w:rPr>
+        <w:t>and</w:t>
+      </w:r>
+      <w:r>
+        <w:rPr>
+          <w:rFonts w:ascii="Courier New" w:hAnsi="Courier New" w:cs="Courier New"/>
+        </w:rPr>
+        <w:t xml:space="preserve"> </w:t>
+      </w:r>
+      <w:proofErr w:type="spellStart"/>
+      <w:r>
+        <w:rPr>
+          <w:rFonts w:ascii="Courier New" w:hAnsi="Courier New" w:cs="Courier New"/>
+        </w:rPr>
+        <w:t>datestamp_prepend</w:t>
+      </w:r>
+      <w:proofErr w:type="spellEnd"/>
+      <w:r>
+        <w:rPr>
+          <w:rFonts w:ascii="Courier New" w:hAnsi="Courier New" w:cs="Courier New"/>
+        </w:rPr>
+        <w:t xml:space="preserve"> </w:t>
+      </w:r>
+      <w:r>
+        <w:rPr>
           <w:rFonts w:cstheme="minorHAnsi"/>
         </w:rPr>
         <w:t xml:space="preserve"> attributes are as documented for the </w:t>
@@ -1479,7 +1820,6 @@
       <w:proofErr w:type="spellStart"/>
       <w:proofErr w:type="gramStart"/>
       <w:r>
-        <w:lastRenderedPageBreak/>
         <w:t>filelist</w:t>
       </w:r>
       <w:proofErr w:type="spellEnd"/>
@@ -1989,14 +2329,18 @@
         </w:rPr>
         <w:t xml:space="preserve">id=”...” </w:t>
       </w:r>
-      <w:proofErr w:type="spellStart"/>
-      <w:r>
-        <w:rPr>
-          <w:rFonts w:ascii="Courier New" w:hAnsi="Courier New" w:cs="Courier New"/>
-        </w:rPr>
-        <w:t>inout</w:t>
-      </w:r>
-      <w:proofErr w:type="spellEnd"/>
+      <w:r>
+        <w:rPr>
+          <w:rFonts w:ascii="Courier New" w:hAnsi="Courier New" w:cs="Courier New"/>
+        </w:rPr>
+        <w:t>i</w:t>
+      </w:r>
+      <w:r>
+        <w:rPr>
+          <w:rFonts w:ascii="Courier New" w:hAnsi="Courier New" w:cs="Courier New"/>
+        </w:rPr>
+        <w:t>nput</w:t>
+      </w:r>
       <w:r>
         <w:rPr>
           <w:rFonts w:ascii="Courier New" w:hAnsi="Courier New" w:cs="Courier New"/>
@@ -2019,6 +2363,7 @@
         <w:rPr>
           <w:rFonts w:ascii="Courier New" w:hAnsi="Courier New" w:cs="Courier New"/>
         </w:rPr>
+        <w:lastRenderedPageBreak/>
         <w:tab/>
         <w:t>&lt;step /&gt;</w:t>
       </w:r>
@@ -2201,14 +2546,7 @@
         <w:rPr>
           <w:rFonts w:cstheme="minorHAnsi"/>
         </w:rPr>
-        <w:t xml:space="preserve">) </w:t>
-      </w:r>
-      <w:r>
-        <w:rPr>
-          <w:rFonts w:cstheme="minorHAnsi"/>
-        </w:rPr>
-        <w:lastRenderedPageBreak/>
-        <w:t xml:space="preserve">function.  </w:t>
+        <w:t xml:space="preserve">) function.  </w:t>
       </w:r>
       <w:r>
         <w:rPr>
@@ -2567,19 +2905,11 @@
         </w:rPr>
         <w:t>&lt;</w:t>
       </w:r>
-      <w:proofErr w:type="spellStart"/>
-      <w:r>
-        <w:rPr>
-          <w:rFonts w:ascii="Courier New" w:hAnsi="Courier New" w:cs="Courier New"/>
-        </w:rPr>
-        <w:t>inputdir</w:t>
-      </w:r>
-      <w:proofErr w:type="spellEnd"/>
-      <w:r>
-        <w:rPr>
-          <w:rFonts w:ascii="Courier New" w:hAnsi="Courier New" w:cs="Courier New"/>
-        </w:rPr>
-        <w:t xml:space="preserve"> id=”</w:t>
+      <w:r>
+        <w:rPr>
+          <w:rFonts w:ascii="Courier New" w:hAnsi="Courier New" w:cs="Courier New"/>
+        </w:rPr>
+        <w:t>dir id=”</w:t>
       </w:r>
       <w:proofErr w:type="spellStart"/>
       <w:r>
@@ -2594,6 +2924,12 @@
           <w:rFonts w:ascii="Courier New" w:hAnsi="Courier New" w:cs="Courier New"/>
         </w:rPr>
         <w:t xml:space="preserve">” </w:t>
+      </w:r>
+      <w:r>
+        <w:rPr>
+          <w:rFonts w:ascii="Courier New" w:hAnsi="Courier New" w:cs="Courier New"/>
+        </w:rPr>
+        <w:t xml:space="preserve">input=”True” </w:t>
       </w:r>
       <w:proofErr w:type="spellStart"/>
       <w:r>
@@ -3105,6 +3441,7 @@
         <w:rPr>
           <w:rFonts w:cstheme="minorHAnsi"/>
         </w:rPr>
+        <w:lastRenderedPageBreak/>
         <w:t xml:space="preserve">The </w:t>
       </w:r>
       <w:r>
@@ -3284,7 +3621,6 @@
         </w:rPr>
       </w:pPr>
       <w:r>
-        <w:lastRenderedPageBreak/>
         <w:tab/>
       </w:r>
       <w:r>
@@ -5925,6 +6261,12 @@
         <w:rPr>
           <w:rFonts w:ascii="Courier New" w:hAnsi="Courier New" w:cs="Courier New"/>
         </w:rPr>
+        <w:t xml:space="preserve">java </w:t>
+      </w:r>
+      <w:r>
+        <w:rPr>
+          <w:rFonts w:ascii="Courier New" w:hAnsi="Courier New" w:cs="Courier New"/>
+        </w:rPr>
         <w:t>--version&lt;/</w:t>
       </w:r>
       <w:proofErr w:type="spellStart"/>
@@ -5943,40 +6285,250 @@
       </w:r>
     </w:p>
     <w:p>
-      <w:pPr>
-        <w:rPr>
-          <w:rFonts w:cstheme="minorHAnsi"/>
-        </w:rPr>
-      </w:pPr>
-      <w:r>
-        <w:rPr>
-          <w:rFonts w:cstheme="minorHAnsi"/>
-        </w:rPr>
-        <w:t xml:space="preserve">Note that since this tag is within the </w:t>
-      </w:r>
-      <w:r>
-        <w:rPr>
-          <w:rFonts w:ascii="Courier New" w:hAnsi="Courier New" w:cs="Courier New"/>
-        </w:rPr>
-        <w:t>&lt;command&gt;</w:t>
-      </w:r>
-      <w:r>
-        <w:rPr>
-          <w:rFonts w:cstheme="minorHAnsi"/>
-        </w:rPr>
-        <w:t xml:space="preserve"> tag, we don’t specify the program name.  That is contained as an attribute of the </w:t>
-      </w:r>
-      <w:r>
-        <w:rPr>
-          <w:rFonts w:ascii="Courier New" w:hAnsi="Courier New" w:cs="Courier New"/>
-        </w:rPr>
-        <w:t>&lt;command&gt;</w:t>
-      </w:r>
-      <w:r>
-        <w:rPr>
-          <w:rFonts w:cstheme="minorHAnsi"/>
-        </w:rPr>
-        <w:t xml:space="preserve"> tag.</w:t>
+      <w:r>
+        <w:t>The command string may need to be a pipe, if the command puts out too much or not enough information to be useful in succinctly identifying the program version. Two more examples:</w:t>
+      </w:r>
+    </w:p>
+    <w:p>
+      <w:pPr>
+        <w:rPr>
+          <w:rFonts w:ascii="Courier New" w:hAnsi="Courier New" w:cs="Courier New"/>
+        </w:rPr>
+      </w:pPr>
+      <w:r>
+        <w:rPr>
+          <w:rFonts w:ascii="Courier New" w:hAnsi="Courier New" w:cs="Courier New"/>
+          <w:bCs/>
+        </w:rPr>
+        <w:t>&lt;</w:t>
+      </w:r>
+      <w:proofErr w:type="spellStart"/>
+      <w:r>
+        <w:rPr>
+          <w:rFonts w:ascii="Courier New" w:hAnsi="Courier New" w:cs="Courier New"/>
+          <w:bCs/>
+        </w:rPr>
+        <w:t>version_command</w:t>
+      </w:r>
+      <w:proofErr w:type="spellEnd"/>
+      <w:r>
+        <w:rPr>
+          <w:rFonts w:ascii="Courier New" w:hAnsi="Courier New" w:cs="Courier New"/>
+          <w:bCs/>
+        </w:rPr>
+        <w:t>&gt;</w:t>
+      </w:r>
+      <w:r>
+        <w:rPr>
+          <w:rFonts w:ascii="Courier New" w:hAnsi="Courier New" w:cs="Courier New"/>
+          <w:bCs/>
+        </w:rPr>
+        <w:br/>
+        <w:t xml:space="preserve">    </w:t>
+      </w:r>
+      <w:r>
+        <w:rPr>
+          <w:rFonts w:ascii="Courier New" w:hAnsi="Courier New" w:cs="Courier New"/>
+          <w:bCs/>
+        </w:rPr>
+        <w:t>java -ja</w:t>
+      </w:r>
+      <w:r>
+        <w:rPr>
+          <w:rFonts w:ascii="Courier New" w:hAnsi="Courier New" w:cs="Courier New"/>
+          <w:bCs/>
+        </w:rPr>
+        <w:t>r {</w:t>
+      </w:r>
+      <w:proofErr w:type="spellStart"/>
+      <w:r>
+        <w:rPr>
+          <w:rFonts w:ascii="Courier New" w:hAnsi="Courier New" w:cs="Courier New"/>
+          <w:bCs/>
+        </w:rPr>
+        <w:t>gatk</w:t>
+      </w:r>
+      <w:proofErr w:type="spellEnd"/>
+      <w:r>
+        <w:rPr>
+          <w:rFonts w:ascii="Courier New" w:hAnsi="Courier New" w:cs="Courier New"/>
+          <w:bCs/>
+        </w:rPr>
+        <w:t xml:space="preserve">} –help | </w:t>
+      </w:r>
+      <w:proofErr w:type="spellStart"/>
+      <w:r>
+        <w:rPr>
+          <w:rFonts w:ascii="Courier New" w:hAnsi="Courier New" w:cs="Courier New"/>
+          <w:bCs/>
+        </w:rPr>
+        <w:t>grep</w:t>
+      </w:r>
+      <w:proofErr w:type="spellEnd"/>
+      <w:r>
+        <w:rPr>
+          <w:rFonts w:ascii="Courier New" w:hAnsi="Courier New" w:cs="Courier New"/>
+          <w:bCs/>
+        </w:rPr>
+        <w:t xml:space="preserve"> "(GATK)"</w:t>
+      </w:r>
+      <w:r>
+        <w:rPr>
+          <w:rFonts w:ascii="Courier New" w:hAnsi="Courier New" w:cs="Courier New"/>
+          <w:bCs/>
+        </w:rPr>
+        <w:br/>
+      </w:r>
+      <w:r>
+        <w:rPr>
+          <w:rFonts w:ascii="Courier New" w:hAnsi="Courier New" w:cs="Courier New"/>
+          <w:bCs/>
+        </w:rPr>
+        <w:t>&lt;/</w:t>
+      </w:r>
+      <w:proofErr w:type="spellStart"/>
+      <w:r>
+        <w:rPr>
+          <w:rFonts w:ascii="Courier New" w:hAnsi="Courier New" w:cs="Courier New"/>
+          <w:bCs/>
+        </w:rPr>
+        <w:t>version_command</w:t>
+      </w:r>
+      <w:proofErr w:type="spellEnd"/>
+      <w:r>
+        <w:rPr>
+          <w:rFonts w:ascii="Courier New" w:hAnsi="Courier New" w:cs="Courier New"/>
+          <w:bCs/>
+        </w:rPr>
+        <w:t>&gt;</w:t>
+      </w:r>
+    </w:p>
+    <w:p>
+      <w:pPr>
+        <w:rPr>
+          <w:rFonts w:ascii="Courier New" w:hAnsi="Courier New" w:cs="Courier New"/>
+        </w:rPr>
+      </w:pPr>
+      <w:r>
+        <w:rPr>
+          <w:rFonts w:ascii="Courier New" w:hAnsi="Courier New" w:cs="Courier New"/>
+          <w:bCs/>
+        </w:rPr>
+        <w:t>&lt;</w:t>
+      </w:r>
+      <w:proofErr w:type="spellStart"/>
+      <w:r>
+        <w:rPr>
+          <w:rFonts w:ascii="Courier New" w:hAnsi="Courier New" w:cs="Courier New"/>
+          <w:bCs/>
+        </w:rPr>
+        <w:t>version_command</w:t>
+      </w:r>
+      <w:proofErr w:type="spellEnd"/>
+      <w:r>
+        <w:rPr>
+          <w:rFonts w:ascii="Courier New" w:hAnsi="Courier New" w:cs="Courier New"/>
+          <w:bCs/>
+        </w:rPr>
+        <w:t>&gt;</w:t>
+      </w:r>
+      <w:r>
+        <w:rPr>
+          <w:rFonts w:ascii="Courier New" w:hAnsi="Courier New" w:cs="Courier New"/>
+          <w:bCs/>
+        </w:rPr>
+        <w:br/>
+        <w:t xml:space="preserve">    echo -n "BWA "; </w:t>
+      </w:r>
+      <w:proofErr w:type="spellStart"/>
+      <w:r>
+        <w:rPr>
+          <w:rFonts w:ascii="Courier New" w:hAnsi="Courier New" w:cs="Courier New"/>
+          <w:bCs/>
+        </w:rPr>
+        <w:t>bwa</w:t>
+      </w:r>
+      <w:proofErr w:type="spellEnd"/>
+      <w:r>
+        <w:rPr>
+          <w:rFonts w:ascii="Courier New" w:hAnsi="Courier New" w:cs="Courier New"/>
+          <w:bCs/>
+        </w:rPr>
+        <w:t xml:space="preserve"> 2&gt;&amp;amp</w:t>
+      </w:r>
+      <w:proofErr w:type="gramStart"/>
+      <w:r>
+        <w:rPr>
+          <w:rFonts w:ascii="Courier New" w:hAnsi="Courier New" w:cs="Courier New"/>
+          <w:bCs/>
+        </w:rPr>
+        <w:t>;1</w:t>
+      </w:r>
+      <w:proofErr w:type="gramEnd"/>
+      <w:r>
+        <w:rPr>
+          <w:rFonts w:ascii="Courier New" w:hAnsi="Courier New" w:cs="Courier New"/>
+          <w:bCs/>
+        </w:rPr>
+        <w:t xml:space="preserve"> | </w:t>
+      </w:r>
+      <w:proofErr w:type="spellStart"/>
+      <w:r>
+        <w:rPr>
+          <w:rFonts w:ascii="Courier New" w:hAnsi="Courier New" w:cs="Courier New"/>
+          <w:bCs/>
+        </w:rPr>
+        <w:t>grep</w:t>
+      </w:r>
+      <w:proofErr w:type="spellEnd"/>
+      <w:r>
+        <w:rPr>
+          <w:rFonts w:ascii="Courier New" w:hAnsi="Courier New" w:cs="Courier New"/>
+          <w:bCs/>
+        </w:rPr>
+        <w:t xml:space="preserve"> Version</w:t>
+      </w:r>
+      <w:r>
+        <w:rPr>
+          <w:rFonts w:ascii="Courier New" w:hAnsi="Courier New" w:cs="Courier New"/>
+        </w:rPr>
+        <w:br/>
+      </w:r>
+      <w:r>
+        <w:rPr>
+          <w:rFonts w:ascii="Courier New" w:hAnsi="Courier New" w:cs="Courier New"/>
+          <w:bCs/>
+        </w:rPr>
+        <w:t>&lt;/</w:t>
+      </w:r>
+      <w:proofErr w:type="spellStart"/>
+      <w:r>
+        <w:rPr>
+          <w:rFonts w:ascii="Courier New" w:hAnsi="Courier New" w:cs="Courier New"/>
+          <w:bCs/>
+        </w:rPr>
+        <w:t>version_command</w:t>
+      </w:r>
+      <w:proofErr w:type="spellEnd"/>
+      <w:r>
+        <w:rPr>
+          <w:rFonts w:ascii="Courier New" w:hAnsi="Courier New" w:cs="Courier New"/>
+          <w:bCs/>
+        </w:rPr>
+        <w:t>&gt;</w:t>
+      </w:r>
+      <w:r>
+        <w:rPr>
+          <w:rFonts w:ascii="Courier New" w:hAnsi="Courier New" w:cs="Courier New"/>
+          <w:b/>
+          <w:bCs/>
+        </w:rPr>
+        <w:t xml:space="preserve"> </w:t>
+      </w:r>
+    </w:p>
+    <w:p>
+      <w:r>
+        <w:t>Note the use of the XML string “&amp;amp;” to represent an ampersand!</w:t>
       </w:r>
     </w:p>
     <w:p>
@@ -6544,6 +7096,100 @@
             <w:proofErr w:type="spellEnd"/>
             <w:r>
               <w:t xml:space="preserve"> attribute of the tool tag.</w:t>
+            </w:r>
+          </w:p>
+        </w:tc>
+      </w:tr>
+      <w:tr>
+        <w:tc>
+          <w:tcPr>
+            <w:tcW w:w="1458" w:type="dxa"/>
+          </w:tcPr>
+          <w:p>
+            <w:r>
+              <w:t>12-Jul-2013</w:t>
+            </w:r>
+          </w:p>
+        </w:tc>
+        <w:tc>
+          <w:tcPr>
+            <w:tcW w:w="1170" w:type="dxa"/>
+          </w:tcPr>
+          <w:p>
+            <w:r>
+              <w:t>Simons</w:t>
+            </w:r>
+          </w:p>
+        </w:tc>
+        <w:tc>
+          <w:tcPr>
+            <w:tcW w:w="6948" w:type="dxa"/>
+          </w:tcPr>
+          <w:p>
+            <w:r>
+              <w:t xml:space="preserve">Added &lt;file&gt; attributes </w:t>
+            </w:r>
+            <w:proofErr w:type="spellStart"/>
+            <w:r>
+              <w:t>datetime_append</w:t>
+            </w:r>
+            <w:proofErr w:type="spellEnd"/>
+            <w:r>
+              <w:t xml:space="preserve"> and </w:t>
+            </w:r>
+            <w:proofErr w:type="spellStart"/>
+            <w:r>
+              <w:t>datetime_prepend</w:t>
+            </w:r>
+            <w:proofErr w:type="spellEnd"/>
+            <w:r>
+              <w:t>.</w:t>
+            </w:r>
+          </w:p>
+        </w:tc>
+      </w:tr>
+      <w:tr>
+        <w:tc>
+          <w:tcPr>
+            <w:tcW w:w="1458" w:type="dxa"/>
+          </w:tcPr>
+          <w:p>
+            <w:r>
+              <w:t>9-Aug-2013</w:t>
+            </w:r>
+          </w:p>
+        </w:tc>
+        <w:tc>
+          <w:tcPr>
+            <w:tcW w:w="1170" w:type="dxa"/>
+          </w:tcPr>
+          <w:p>
+            <w:r>
+              <w:t>Simons</w:t>
+            </w:r>
+          </w:p>
+        </w:tc>
+        <w:tc>
+          <w:tcPr>
+            <w:tcW w:w="6948" w:type="dxa"/>
+          </w:tcPr>
+          <w:p>
+            <w:r>
+              <w:t>Corrected documentation of &lt;</w:t>
+            </w:r>
+            <w:proofErr w:type="spellStart"/>
+            <w:r>
+              <w:t>version_comm</w:t>
+            </w:r>
+            <w:r>
+              <w:t>and</w:t>
+            </w:r>
+            <w:proofErr w:type="spellEnd"/>
+            <w:r>
+              <w:t>&gt; and added</w:t>
+            </w:r>
+            <w:r>
+              <w:t xml:space="preserve"> examples for it.</w:t>
             </w:r>
           </w:p>
         </w:tc>
@@ -7230,8 +7876,16 @@
 <b:Sources xmlns:b="http://schemas.openxmlformats.org/officeDocument/2006/bibliography" xmlns="http://schemas.openxmlformats.org/officeDocument/2006/bibliography" SelectedStyle="\APA.XSL" StyleName="APA Fifth Edition"/>
 </file>
 
+<file path=customXml/item3.xml><?xml version="1.0" encoding="utf-8"?>
+<b:Sources xmlns:b="http://schemas.openxmlformats.org/officeDocument/2006/bibliography" xmlns="http://schemas.openxmlformats.org/officeDocument/2006/bibliography" SelectedStyle="\APA.XSL" StyleName="APA Fifth Edition"/>
+</file>
+
+<file path=customXml/item4.xml><?xml version="1.0" encoding="utf-8"?>
+<b:Sources xmlns:b="http://schemas.openxmlformats.org/officeDocument/2006/bibliography" xmlns="http://schemas.openxmlformats.org/officeDocument/2006/bibliography" SelectedStyle="\APA.XSL" StyleName="APA Fifth Edition"/>
+</file>
+
 <file path=customXml/itemProps1.xml><?xml version="1.0" encoding="utf-8"?>
-<ds:datastoreItem xmlns:ds="http://schemas.openxmlformats.org/officeDocument/2006/customXml" ds:itemID="{CE9EB049-5CC1-4E6D-91B3-9C2B9EF14F72}">
+<ds:datastoreItem xmlns:ds="http://schemas.openxmlformats.org/officeDocument/2006/customXml" ds:itemID="{65DF6ABF-57D1-4F08-90FA-3AEE02C53D57}">
   <ds:schemaRefs>
     <ds:schemaRef ds:uri="http://schemas.openxmlformats.org/officeDocument/2006/bibliography"/>
   </ds:schemaRefs>
@@ -7239,7 +7893,23 @@
 </file>
 
 <file path=customXml/itemProps2.xml><?xml version="1.0" encoding="utf-8"?>
-<ds:datastoreItem xmlns:ds="http://schemas.openxmlformats.org/officeDocument/2006/customXml" ds:itemID="{5F1E33A1-E431-4262-9BCA-91FF52AD38A0}">
+<ds:datastoreItem xmlns:ds="http://schemas.openxmlformats.org/officeDocument/2006/customXml" ds:itemID="{9844AF97-2C03-41FE-BFD4-2DA4C9B5E1C8}">
+  <ds:schemaRefs>
+    <ds:schemaRef ds:uri="http://schemas.openxmlformats.org/officeDocument/2006/bibliography"/>
+  </ds:schemaRefs>
+</ds:datastoreItem>
+</file>
+
+<file path=customXml/itemProps3.xml><?xml version="1.0" encoding="utf-8"?>
+<ds:datastoreItem xmlns:ds="http://schemas.openxmlformats.org/officeDocument/2006/customXml" ds:itemID="{5D211BA5-25E7-4E0C-8179-20BFAA9CA2F6}">
+  <ds:schemaRefs>
+    <ds:schemaRef ds:uri="http://schemas.openxmlformats.org/officeDocument/2006/bibliography"/>
+  </ds:schemaRefs>
+</ds:datastoreItem>
+</file>
+
+<file path=customXml/itemProps4.xml><?xml version="1.0" encoding="utf-8"?>
+<ds:datastoreItem xmlns:ds="http://schemas.openxmlformats.org/officeDocument/2006/customXml" ds:itemID="{63EFD083-D4F4-4C1A-BE96-F452BFA9B1DF}">
   <ds:schemaRefs>
     <ds:schemaRef ds:uri="http://schemas.openxmlformats.org/officeDocument/2006/bibliography"/>
   </ds:schemaRefs>

</xml_diff>

<commit_message>
Make the default output directory be explicit specified by the dir tag  default_attribute=True. This requires all existing pipelines to be updated.
</commit_message>
<xml_diff>
--- a/docs/Civet_XML_Description.docx
+++ b/docs/Civet_XML_Description.docx
@@ -1464,6 +1464,27 @@
         <w:rPr>
           <w:rFonts w:ascii="Courier New" w:hAnsi="Courier New" w:cs="Courier New"/>
         </w:rPr>
+        <w:br/>
+        <w:t xml:space="preserve">    </w:t>
+      </w:r>
+      <w:proofErr w:type="spellStart"/>
+      <w:r>
+        <w:rPr>
+          <w:rFonts w:ascii="Courier New" w:hAnsi="Courier New" w:cs="Courier New"/>
+        </w:rPr>
+        <w:t>default_output</w:t>
+      </w:r>
+      <w:proofErr w:type="spellEnd"/>
+      <w:r>
+        <w:rPr>
+          <w:rFonts w:ascii="Courier New" w:hAnsi="Courier New" w:cs="Courier New"/>
+        </w:rPr>
+        <w:t xml:space="preserve">=”...” </w:t>
+      </w:r>
+      <w:r>
+        <w:rPr>
+          <w:rFonts w:ascii="Courier New" w:hAnsi="Courier New" w:cs="Courier New"/>
+        </w:rPr>
         <w:t>/&gt;</w:t>
       </w:r>
     </w:p>
@@ -1506,28 +1527,11 @@
       </w:r>
       <w:r>
         <w:rPr>
-          <w:rFonts w:cstheme="minorHAnsi"/>
-        </w:rPr>
-        <w:t xml:space="preserve">lexically </w:t>
-      </w:r>
-      <w:r>
-        <w:rPr>
-          <w:rFonts w:cstheme="minorHAnsi"/>
-        </w:rPr>
-        <w:t xml:space="preserve">first </w:t>
-      </w:r>
-      <w:r>
-        <w:rPr>
           <w:rFonts w:ascii="Courier New" w:hAnsi="Courier New" w:cs="Courier New"/>
         </w:rPr>
         <w:t>&lt;dir</w:t>
       </w:r>
-      <w:r>
-        <w:rPr>
-          <w:rFonts w:ascii="Courier New" w:hAnsi="Courier New" w:cs="Courier New"/>
-        </w:rPr>
-        <w:t xml:space="preserve"> input=”False”</w:t>
-      </w:r>
+      <w:proofErr w:type="gramStart"/>
       <w:r>
         <w:rPr>
           <w:rFonts w:ascii="Courier New" w:hAnsi="Courier New" w:cs="Courier New"/>
@@ -1538,31 +1542,58 @@
         <w:rPr>
           <w:rFonts w:cstheme="minorHAnsi"/>
         </w:rPr>
-        <w:t xml:space="preserve"> or </w:t>
-      </w:r>
-      <w:r>
-        <w:rPr>
-          <w:rFonts w:ascii="Courier New" w:hAnsi="Courier New" w:cs="Courier New"/>
-        </w:rPr>
-        <w:t>&lt;dir&gt;</w:t>
-      </w:r>
-      <w:r>
-        <w:rPr>
-          <w:rFonts w:cstheme="minorHAnsi"/>
-        </w:rPr>
         <w:t xml:space="preserve"> </w:t>
       </w:r>
       <w:r>
         <w:rPr>
           <w:rFonts w:cstheme="minorHAnsi"/>
         </w:rPr>
-        <w:t xml:space="preserve">(defaulting input to False) </w:t>
-      </w:r>
-      <w:r>
-        <w:rPr>
-          <w:rFonts w:cstheme="minorHAnsi"/>
-        </w:rPr>
-        <w:t xml:space="preserve">tag specifies the </w:t>
+        <w:t xml:space="preserve"> </w:t>
+      </w:r>
+      <w:r>
+        <w:rPr>
+          <w:rFonts w:cstheme="minorHAnsi"/>
+        </w:rPr>
+        <w:t>tag</w:t>
+      </w:r>
+      <w:proofErr w:type="gramEnd"/>
+      <w:r>
+        <w:rPr>
+          <w:rFonts w:cstheme="minorHAnsi"/>
+        </w:rPr>
+        <w:t xml:space="preserve"> </w:t>
+      </w:r>
+      <w:r>
+        <w:rPr>
+          <w:rFonts w:cstheme="minorHAnsi"/>
+        </w:rPr>
+        <w:t xml:space="preserve">with the </w:t>
+      </w:r>
+      <w:proofErr w:type="spellStart"/>
+      <w:r>
+        <w:rPr>
+          <w:rFonts w:ascii="Courier New" w:hAnsi="Courier New" w:cs="Courier New"/>
+        </w:rPr>
+        <w:t>default_output</w:t>
+      </w:r>
+      <w:proofErr w:type="spellEnd"/>
+      <w:r>
+        <w:rPr>
+          <w:rFonts w:ascii="Courier New" w:hAnsi="Courier New" w:cs="Courier New"/>
+        </w:rPr>
+        <w:t>=”True”</w:t>
+      </w:r>
+      <w:r>
+        <w:rPr>
+          <w:rFonts w:cstheme="minorHAnsi"/>
+        </w:rPr>
+        <w:t xml:space="preserve">  attribute </w:t>
+      </w:r>
+      <w:r>
+        <w:rPr>
+          <w:rFonts w:cstheme="minorHAnsi"/>
+        </w:rPr>
+        <w:t xml:space="preserve">specifies the </w:t>
       </w:r>
       <w:r>
         <w:rPr>
@@ -1598,7 +1629,65 @@
         <w:rPr>
           <w:rFonts w:cstheme="minorHAnsi"/>
         </w:rPr>
-        <w:t xml:space="preserve"> If all dir tags are specified as input, the first one that is writable will be used as the default output directory.  If no &lt;dir&gt; tags are specified, or if none are writable, </w:t>
+        <w:t xml:space="preserve">If no </w:t>
+      </w:r>
+      <w:r>
+        <w:rPr>
+          <w:rFonts w:ascii="Courier New" w:hAnsi="Courier New" w:cs="Courier New"/>
+        </w:rPr>
+        <w:t>&lt;dir</w:t>
+      </w:r>
+      <w:r>
+        <w:rPr>
+          <w:rFonts w:ascii="Courier New" w:hAnsi="Courier New" w:cs="Courier New"/>
+        </w:rPr>
+        <w:t xml:space="preserve"> </w:t>
+      </w:r>
+      <w:proofErr w:type="spellStart"/>
+      <w:r>
+        <w:rPr>
+          <w:rFonts w:ascii="Courier New" w:hAnsi="Courier New" w:cs="Courier New"/>
+        </w:rPr>
+        <w:t>default_output</w:t>
+      </w:r>
+      <w:proofErr w:type="spellEnd"/>
+      <w:r>
+        <w:rPr>
+          <w:rFonts w:ascii="Courier New" w:hAnsi="Courier New" w:cs="Courier New"/>
+        </w:rPr>
+        <w:t>=”True” ...</w:t>
+      </w:r>
+      <w:proofErr w:type="gramStart"/>
+      <w:r>
+        <w:rPr>
+          <w:rFonts w:ascii="Courier New" w:hAnsi="Courier New" w:cs="Courier New"/>
+        </w:rPr>
+        <w:t>&gt;</w:t>
+      </w:r>
+      <w:r>
+        <w:rPr>
+          <w:rFonts w:cstheme="minorHAnsi"/>
+        </w:rPr>
+        <w:t xml:space="preserve"> </w:t>
+      </w:r>
+      <w:r>
+        <w:rPr>
+          <w:rFonts w:cstheme="minorHAnsi"/>
+        </w:rPr>
+        <w:t xml:space="preserve"> </w:t>
+      </w:r>
+      <w:r>
+        <w:rPr>
+          <w:rFonts w:cstheme="minorHAnsi"/>
+        </w:rPr>
+        <w:t>tags</w:t>
+      </w:r>
+      <w:proofErr w:type="gramEnd"/>
+      <w:r>
+        <w:rPr>
+          <w:rFonts w:cstheme="minorHAnsi"/>
+        </w:rPr>
+        <w:t xml:space="preserve"> are specified, </w:t>
       </w:r>
       <w:r>
         <w:rPr>
@@ -1631,7 +1720,31 @@
         <w:rPr>
           <w:rFonts w:cstheme="minorHAnsi"/>
         </w:rPr>
-        <w:t xml:space="preserve"> attribute is optional and used only on output files or directories.  If present, it specifies the directory id of the directory in which the new file or directory is to be created.</w:t>
+        <w:t xml:space="preserve"> attribute is optional</w:t>
+      </w:r>
+      <w:r>
+        <w:rPr>
+          <w:rFonts w:cstheme="minorHAnsi"/>
+        </w:rPr>
+        <w:t>.</w:t>
+      </w:r>
+      <w:r>
+        <w:rPr>
+          <w:rFonts w:cstheme="minorHAnsi"/>
+        </w:rPr>
+        <w:t xml:space="preserve">  If present, it specifies the directory id of the directory in which the file or directory </w:t>
+      </w:r>
+      <w:r>
+        <w:rPr>
+          <w:rFonts w:cstheme="minorHAnsi"/>
+        </w:rPr>
+        <w:t xml:space="preserve">exists or </w:t>
+      </w:r>
+      <w:r>
+        <w:rPr>
+          <w:rFonts w:cstheme="minorHAnsi"/>
+        </w:rPr>
+        <w:t>is to be created.</w:t>
       </w:r>
     </w:p>
     <w:p>
@@ -7893,7 +8006,7 @@
 </file>
 
 <file path=customXml/itemProps2.xml><?xml version="1.0" encoding="utf-8"?>
-<ds:datastoreItem xmlns:ds="http://schemas.openxmlformats.org/officeDocument/2006/customXml" ds:itemID="{9844AF97-2C03-41FE-BFD4-2DA4C9B5E1C8}">
+<ds:datastoreItem xmlns:ds="http://schemas.openxmlformats.org/officeDocument/2006/customXml" ds:itemID="{63EFD083-D4F4-4C1A-BE96-F452BFA9B1DF}">
   <ds:schemaRefs>
     <ds:schemaRef ds:uri="http://schemas.openxmlformats.org/officeDocument/2006/bibliography"/>
   </ds:schemaRefs>
@@ -7901,7 +8014,7 @@
 </file>
 
 <file path=customXml/itemProps3.xml><?xml version="1.0" encoding="utf-8"?>
-<ds:datastoreItem xmlns:ds="http://schemas.openxmlformats.org/officeDocument/2006/customXml" ds:itemID="{5D211BA5-25E7-4E0C-8179-20BFAA9CA2F6}">
+<ds:datastoreItem xmlns:ds="http://schemas.openxmlformats.org/officeDocument/2006/customXml" ds:itemID="{D7585BA8-45E8-4C31-81C6-20889C120EDC}">
   <ds:schemaRefs>
     <ds:schemaRef ds:uri="http://schemas.openxmlformats.org/officeDocument/2006/bibliography"/>
   </ds:schemaRefs>
@@ -7909,7 +8022,7 @@
 </file>
 
 <file path=customXml/itemProps4.xml><?xml version="1.0" encoding="utf-8"?>
-<ds:datastoreItem xmlns:ds="http://schemas.openxmlformats.org/officeDocument/2006/customXml" ds:itemID="{63EFD083-D4F4-4C1A-BE96-F452BFA9B1DF}">
+<ds:datastoreItem xmlns:ds="http://schemas.openxmlformats.org/officeDocument/2006/customXml" ds:itemID="{12E6A52B-6514-4366-8372-B84054E3ADF3}">
   <ds:schemaRefs>
     <ds:schemaRef ds:uri="http://schemas.openxmlformats.org/officeDocument/2006/bibliography"/>
   </ds:schemaRefs>

</xml_diff>

<commit_message>
add info about "mem" tool attribute to specify memory for a job
</commit_message>
<xml_diff>
--- a/docs/Civet_XML_Description.docx
+++ b/docs/Civet_XML_Description.docx
@@ -4397,6 +4397,26 @@
         <w:rPr>
           <w:rFonts w:ascii="Courier New" w:hAnsi="Courier New" w:cs="Courier New"/>
         </w:rPr>
+        <w:t xml:space="preserve"> </w:t>
+      </w:r>
+      <w:proofErr w:type="spellStart"/>
+      <w:r>
+        <w:rPr>
+          <w:rFonts w:ascii="Courier New" w:hAnsi="Courier New" w:cs="Courier New"/>
+        </w:rPr>
+        <w:t>mem</w:t>
+      </w:r>
+      <w:proofErr w:type="spellEnd"/>
+      <w:r>
+        <w:rPr>
+          <w:rFonts w:ascii="Courier New" w:hAnsi="Courier New" w:cs="Courier New"/>
+        </w:rPr>
+        <w:t>=”...”</w:t>
+      </w:r>
+      <w:r>
+        <w:rPr>
+          <w:rFonts w:ascii="Courier New" w:hAnsi="Courier New" w:cs="Courier New"/>
+        </w:rPr>
         <w:t>&gt;</w:t>
       </w:r>
       <w:r>
@@ -4532,7 +4552,27 @@
         <w:rPr>
           <w:rFonts w:ascii="Courier New" w:hAnsi="Courier New" w:cs="Courier New"/>
         </w:rPr>
-        <w:t xml:space="preserve">, threads </w:t>
+        <w:t>, threads</w:t>
+      </w:r>
+      <w:r>
+        <w:rPr>
+          <w:rFonts w:ascii="Courier New" w:hAnsi="Courier New" w:cs="Courier New"/>
+        </w:rPr>
+        <w:t xml:space="preserve">, </w:t>
+      </w:r>
+      <w:proofErr w:type="spellStart"/>
+      <w:r>
+        <w:rPr>
+          <w:rFonts w:ascii="Courier New" w:hAnsi="Courier New" w:cs="Courier New"/>
+        </w:rPr>
+        <w:t>mem</w:t>
+      </w:r>
+      <w:proofErr w:type="spellEnd"/>
+      <w:r>
+        <w:rPr>
+          <w:rFonts w:ascii="Courier New" w:hAnsi="Courier New" w:cs="Courier New"/>
+        </w:rPr>
+        <w:t xml:space="preserve">, </w:t>
       </w:r>
       <w:r>
         <w:rPr>
@@ -4638,7 +4678,7 @@
         <w:rPr>
           <w:rFonts w:cstheme="minorHAnsi"/>
         </w:rPr>
-        <w:t xml:space="preserve"> defaults to one, and </w:t>
+        <w:t xml:space="preserve"> defaults to one, </w:t>
       </w:r>
       <w:proofErr w:type="spellStart"/>
       <w:r>
@@ -4652,7 +4692,81 @@
         <w:rPr>
           <w:rFonts w:cstheme="minorHAnsi"/>
         </w:rPr>
-        <w:t xml:space="preserve"> defaults to one hour. </w:t>
+        <w:t xml:space="preserve"> defaults to one hour</w:t>
+      </w:r>
+      <w:r>
+        <w:rPr>
+          <w:rFonts w:cstheme="minorHAnsi"/>
+        </w:rPr>
+        <w:t xml:space="preserve">, and </w:t>
+      </w:r>
+      <w:proofErr w:type="spellStart"/>
+      <w:r>
+        <w:rPr>
+          <w:rFonts w:cstheme="minorHAnsi"/>
+        </w:rPr>
+        <w:t>mem</w:t>
+      </w:r>
+      <w:proofErr w:type="spellEnd"/>
+      <w:r>
+        <w:rPr>
+          <w:rFonts w:cstheme="minorHAnsi"/>
+        </w:rPr>
+        <w:t xml:space="preserve"> defaults to the batch system default (typically unlimited)</w:t>
+      </w:r>
+      <w:r>
+        <w:rPr>
+          <w:rFonts w:cstheme="minorHAnsi"/>
+        </w:rPr>
+        <w:t>.</w:t>
+      </w:r>
+      <w:r>
+        <w:rPr>
+          <w:rFonts w:cstheme="minorHAnsi"/>
+        </w:rPr>
+        <w:t xml:space="preserve"> The </w:t>
+      </w:r>
+      <w:proofErr w:type="spellStart"/>
+      <w:r>
+        <w:rPr>
+          <w:rFonts w:cstheme="minorHAnsi"/>
+        </w:rPr>
+        <w:t>mem</w:t>
+      </w:r>
+      <w:proofErr w:type="spellEnd"/>
+      <w:r>
+        <w:rPr>
+          <w:rFonts w:cstheme="minorHAnsi"/>
+        </w:rPr>
+        <w:t xml:space="preserve"> attribute specifies the amount of physical memory to request for the job; it is</w:t>
+      </w:r>
+      <w:bookmarkStart w:id="0" w:name="_GoBack"/>
+      <w:bookmarkEnd w:id="0"/>
+      <w:r>
+        <w:rPr>
+          <w:rFonts w:cstheme="minorHAnsi"/>
+        </w:rPr>
+        <w:t xml:space="preserve"> specified in </w:t>
+      </w:r>
+      <w:proofErr w:type="spellStart"/>
+      <w:r>
+        <w:rPr>
+          <w:rFonts w:cstheme="minorHAnsi"/>
+        </w:rPr>
+        <w:t>gigabyes</w:t>
+      </w:r>
+      <w:proofErr w:type="spellEnd"/>
+      <w:r>
+        <w:rPr>
+          <w:rFonts w:cstheme="minorHAnsi"/>
+        </w:rPr>
+        <w:t xml:space="preserve"> and must be an integer.</w:t>
+      </w:r>
+      <w:r>
+        <w:rPr>
+          <w:rFonts w:cstheme="minorHAnsi"/>
+        </w:rPr>
+        <w:t xml:space="preserve"> </w:t>
       </w:r>
       <w:r>
         <w:rPr>
@@ -4936,6 +5050,7 @@
       </w:pPr>
       <w:proofErr w:type="gramStart"/>
       <w:r>
+        <w:lastRenderedPageBreak/>
         <w:t>option</w:t>
       </w:r>
       <w:proofErr w:type="gramEnd"/>
@@ -4969,7 +5084,1475 @@
           <w:rFonts w:ascii="Courier New" w:hAnsi="Courier New" w:cs="Courier New"/>
         </w:rPr>
       </w:pPr>
-      <w:bookmarkStart w:id="0" w:name="_GoBack"/>
+      <w:r>
+        <w:rPr>
+          <w:rFonts w:ascii="Courier New" w:hAnsi="Courier New" w:cs="Courier New"/>
+        </w:rPr>
+        <w:t>&lt;</w:t>
+      </w:r>
+      <w:proofErr w:type="gramStart"/>
+      <w:r>
+        <w:rPr>
+          <w:rFonts w:ascii="Courier New" w:hAnsi="Courier New" w:cs="Courier New"/>
+        </w:rPr>
+        <w:t>option</w:t>
+      </w:r>
+      <w:proofErr w:type="gramEnd"/>
+      <w:r>
+        <w:rPr>
+          <w:rFonts w:ascii="Courier New" w:hAnsi="Courier New" w:cs="Courier New"/>
+        </w:rPr>
+        <w:t xml:space="preserve"> name="..." </w:t>
+      </w:r>
+      <w:proofErr w:type="spellStart"/>
+      <w:r>
+        <w:rPr>
+          <w:rFonts w:ascii="Courier New" w:hAnsi="Courier New" w:cs="Courier New"/>
+        </w:rPr>
+        <w:t>from_file</w:t>
+      </w:r>
+      <w:proofErr w:type="spellEnd"/>
+      <w:r>
+        <w:rPr>
+          <w:rFonts w:ascii="Courier New" w:hAnsi="Courier New" w:cs="Courier New"/>
+        </w:rPr>
+        <w:t xml:space="preserve">=”...” </w:t>
+      </w:r>
+      <w:proofErr w:type="spellStart"/>
+      <w:r>
+        <w:rPr>
+          <w:rFonts w:ascii="Courier New" w:hAnsi="Courier New" w:cs="Courier New"/>
+        </w:rPr>
+        <w:t>command_text</w:t>
+      </w:r>
+      <w:proofErr w:type="spellEnd"/>
+      <w:r>
+        <w:rPr>
+          <w:rFonts w:ascii="Courier New" w:hAnsi="Courier New" w:cs="Courier New"/>
+        </w:rPr>
+        <w:t xml:space="preserve">=”...” </w:t>
+      </w:r>
+      <w:r>
+        <w:rPr>
+          <w:rFonts w:ascii="Courier New" w:hAnsi="Courier New" w:cs="Courier New"/>
+        </w:rPr>
+        <w:t>value="..."</w:t>
+      </w:r>
+      <w:r>
+        <w:rPr>
+          <w:rFonts w:ascii="Courier New" w:hAnsi="Courier New" w:cs="Courier New"/>
+        </w:rPr>
+        <w:t xml:space="preserve"> </w:t>
+      </w:r>
+      <w:r>
+        <w:rPr>
+          <w:rFonts w:ascii="Courier New" w:hAnsi="Courier New" w:cs="Courier New"/>
+        </w:rPr>
+        <w:t>threads=”...”</w:t>
+      </w:r>
+      <w:r>
+        <w:rPr>
+          <w:rFonts w:ascii="Courier New" w:hAnsi="Courier New" w:cs="Courier New"/>
+        </w:rPr>
+        <w:t>/</w:t>
+      </w:r>
+      <w:r>
+        <w:rPr>
+          <w:rFonts w:ascii="Courier New" w:hAnsi="Courier New" w:cs="Courier New"/>
+        </w:rPr>
+        <w:t>&gt;</w:t>
+      </w:r>
+    </w:p>
+    <w:p>
+      <w:pPr>
+        <w:rPr>
+          <w:rFonts w:cstheme="minorHAnsi"/>
+        </w:rPr>
+      </w:pPr>
+      <w:r>
+        <w:rPr>
+          <w:rFonts w:cstheme="minorHAnsi"/>
+        </w:rPr>
+        <w:t xml:space="preserve">The </w:t>
+      </w:r>
+      <w:r>
+        <w:rPr>
+          <w:rFonts w:ascii="Courier New" w:hAnsi="Courier New" w:cs="Courier New"/>
+        </w:rPr>
+        <w:t>&lt;</w:t>
+      </w:r>
+      <w:r>
+        <w:rPr>
+          <w:rFonts w:ascii="Courier New" w:hAnsi="Courier New" w:cs="Courier New"/>
+        </w:rPr>
+        <w:t>option</w:t>
+      </w:r>
+      <w:r>
+        <w:rPr>
+          <w:rFonts w:ascii="Courier New" w:hAnsi="Courier New" w:cs="Courier New"/>
+        </w:rPr>
+        <w:t>&gt;</w:t>
+      </w:r>
+      <w:r>
+        <w:rPr>
+          <w:rFonts w:cstheme="minorHAnsi"/>
+        </w:rPr>
+        <w:t xml:space="preserve"> tag must contain </w:t>
+      </w:r>
+      <w:r>
+        <w:rPr>
+          <w:rFonts w:cstheme="minorHAnsi"/>
+        </w:rPr>
+        <w:t xml:space="preserve">the </w:t>
+      </w:r>
+      <w:r>
+        <w:rPr>
+          <w:rFonts w:ascii="Courier New" w:hAnsi="Courier New" w:cs="Courier New"/>
+        </w:rPr>
+        <w:t>name</w:t>
+      </w:r>
+      <w:r>
+        <w:rPr>
+          <w:rFonts w:cstheme="minorHAnsi"/>
+        </w:rPr>
+        <w:t xml:space="preserve"> attribute and </w:t>
+      </w:r>
+      <w:r>
+        <w:rPr>
+          <w:rFonts w:cstheme="minorHAnsi"/>
+        </w:rPr>
+        <w:t>one of</w:t>
+      </w:r>
+      <w:r>
+        <w:rPr>
+          <w:rFonts w:cstheme="minorHAnsi"/>
+        </w:rPr>
+        <w:t xml:space="preserve"> the </w:t>
+      </w:r>
+      <w:proofErr w:type="spellStart"/>
+      <w:r>
+        <w:rPr>
+          <w:rFonts w:ascii="Courier New" w:hAnsi="Courier New" w:cs="Courier New"/>
+        </w:rPr>
+        <w:t>from_file</w:t>
+      </w:r>
+      <w:proofErr w:type="spellEnd"/>
+      <w:r>
+        <w:rPr>
+          <w:rFonts w:cstheme="minorHAnsi"/>
+        </w:rPr>
+        <w:t xml:space="preserve">, </w:t>
+      </w:r>
+      <w:r>
+        <w:rPr>
+          <w:rFonts w:ascii="Courier New" w:hAnsi="Courier New" w:cs="Courier New"/>
+        </w:rPr>
+        <w:t>value</w:t>
+      </w:r>
+      <w:r>
+        <w:rPr>
+          <w:rFonts w:ascii="Courier New" w:hAnsi="Courier New" w:cs="Courier New"/>
+        </w:rPr>
+        <w:t xml:space="preserve">, </w:t>
+      </w:r>
+      <w:r>
+        <w:t>or</w:t>
+      </w:r>
+      <w:r>
+        <w:rPr>
+          <w:rFonts w:ascii="Courier New" w:hAnsi="Courier New" w:cs="Courier New"/>
+        </w:rPr>
+        <w:t xml:space="preserve"> threads</w:t>
+      </w:r>
+      <w:r>
+        <w:rPr>
+          <w:rFonts w:cstheme="minorHAnsi"/>
+        </w:rPr>
+        <w:t xml:space="preserve"> attributes</w:t>
+      </w:r>
+      <w:r>
+        <w:rPr>
+          <w:rFonts w:cstheme="minorHAnsi"/>
+        </w:rPr>
+        <w:t>.</w:t>
+      </w:r>
+      <w:r>
+        <w:rPr>
+          <w:rFonts w:cstheme="minorHAnsi"/>
+        </w:rPr>
+        <w:t xml:space="preserve"> The </w:t>
+      </w:r>
+      <w:proofErr w:type="spellStart"/>
+      <w:r>
+        <w:rPr>
+          <w:rFonts w:ascii="Courier New" w:hAnsi="Courier New" w:cstheme="minorHAnsi"/>
+        </w:rPr>
+        <w:t>command_text</w:t>
+      </w:r>
+      <w:proofErr w:type="spellEnd"/>
+      <w:r>
+        <w:rPr>
+          <w:rFonts w:cstheme="minorHAnsi"/>
+        </w:rPr>
+        <w:t xml:space="preserve"> attribute is combined with the </w:t>
+      </w:r>
+      <w:r>
+        <w:rPr>
+          <w:rFonts w:ascii="Courier New" w:hAnsi="Courier New" w:cstheme="minorHAnsi"/>
+        </w:rPr>
+        <w:t>value</w:t>
+      </w:r>
+      <w:r>
+        <w:rPr>
+          <w:rFonts w:cstheme="minorHAnsi"/>
+        </w:rPr>
+        <w:t xml:space="preserve"> or </w:t>
+      </w:r>
+      <w:r>
+        <w:rPr>
+          <w:rFonts w:ascii="Courier New" w:hAnsi="Courier New" w:cstheme="minorHAnsi"/>
+        </w:rPr>
+        <w:t>threads</w:t>
+      </w:r>
+      <w:r>
+        <w:rPr>
+          <w:rFonts w:cstheme="minorHAnsi"/>
+        </w:rPr>
+        <w:t xml:space="preserve"> attribute.</w:t>
+      </w:r>
+      <w:r>
+        <w:rPr>
+          <w:rFonts w:cstheme="minorHAnsi"/>
+        </w:rPr>
+        <w:t xml:space="preserve"> </w:t>
+      </w:r>
+      <w:r>
+        <w:rPr>
+          <w:rFonts w:cstheme="minorHAnsi"/>
+        </w:rPr>
+        <w:t xml:space="preserve"> See the description of the </w:t>
+      </w:r>
+      <w:r>
+        <w:rPr>
+          <w:rFonts w:ascii="Courier New" w:hAnsi="Courier New" w:cs="Courier New"/>
+        </w:rPr>
+        <w:t>&lt;command&gt;</w:t>
+      </w:r>
+      <w:r>
+        <w:rPr>
+          <w:rFonts w:cstheme="minorHAnsi"/>
+        </w:rPr>
+        <w:t xml:space="preserve"> tag for how these are used.</w:t>
+      </w:r>
+    </w:p>
+    <w:p>
+      <w:pPr>
+        <w:rPr>
+          <w:rFonts w:cstheme="minorHAnsi"/>
+        </w:rPr>
+      </w:pPr>
+      <w:r>
+        <w:rPr>
+          <w:rFonts w:cstheme="minorHAnsi"/>
+        </w:rPr>
+        <w:t>Option names are in the same name space as the tool file ids, but separate from the name space of the invoking pipeline.  All names in the tool’s option name / file id name space must be unique.</w:t>
+      </w:r>
+    </w:p>
+    <w:p>
+      <w:pPr>
+        <w:rPr>
+          <w:rFonts w:cstheme="minorHAnsi"/>
+        </w:rPr>
+      </w:pPr>
+      <w:r>
+        <w:rPr>
+          <w:rFonts w:cstheme="minorHAnsi"/>
+        </w:rPr>
+        <w:t xml:space="preserve">Occasionally, the value associated with an option is complex and is derived from the processing being done in the pipeline.  An example is specifying read group information during </w:t>
+      </w:r>
+      <w:proofErr w:type="spellStart"/>
+      <w:r>
+        <w:rPr>
+          <w:rFonts w:cstheme="minorHAnsi"/>
+        </w:rPr>
+        <w:t>bwa</w:t>
+      </w:r>
+      <w:proofErr w:type="spellEnd"/>
+      <w:r>
+        <w:rPr>
+          <w:rFonts w:cstheme="minorHAnsi"/>
+        </w:rPr>
+        <w:t xml:space="preserve"> alignment.  In this case, the </w:t>
+      </w:r>
+      <w:proofErr w:type="spellStart"/>
+      <w:r>
+        <w:rPr>
+          <w:rFonts w:ascii="Courier New" w:hAnsi="Courier New" w:cs="Courier New"/>
+        </w:rPr>
+        <w:t>from_file</w:t>
+      </w:r>
+      <w:proofErr w:type="spellEnd"/>
+      <w:r>
+        <w:rPr>
+          <w:rFonts w:cstheme="minorHAnsi"/>
+        </w:rPr>
+        <w:t xml:space="preserve"> attribute specifies the id of a file containing a single </w:t>
+      </w:r>
+      <w:proofErr w:type="gramStart"/>
+      <w:r>
+        <w:rPr>
+          <w:rFonts w:cstheme="minorHAnsi"/>
+        </w:rPr>
+        <w:t>line which</w:t>
+      </w:r>
+      <w:proofErr w:type="gramEnd"/>
+      <w:r>
+        <w:rPr>
+          <w:rFonts w:cstheme="minorHAnsi"/>
+        </w:rPr>
+        <w:t xml:space="preserve"> is used as the option’s value instead of what would have been specified in the </w:t>
+      </w:r>
+      <w:proofErr w:type="spellStart"/>
+      <w:r>
+        <w:rPr>
+          <w:rFonts w:ascii="Courier New" w:hAnsi="Courier New" w:cs="Courier New"/>
+        </w:rPr>
+        <w:t>command_text</w:t>
+      </w:r>
+      <w:proofErr w:type="spellEnd"/>
+      <w:r>
+        <w:rPr>
+          <w:rFonts w:cstheme="minorHAnsi"/>
+        </w:rPr>
+        <w:t xml:space="preserve"> and </w:t>
+      </w:r>
+      <w:r>
+        <w:rPr>
+          <w:rFonts w:ascii="Courier New" w:hAnsi="Courier New" w:cs="Courier New"/>
+        </w:rPr>
+        <w:t>value</w:t>
+      </w:r>
+      <w:r>
+        <w:rPr>
+          <w:rFonts w:cstheme="minorHAnsi"/>
+        </w:rPr>
+        <w:t xml:space="preserve"> attribute</w:t>
+      </w:r>
+      <w:r>
+        <w:rPr>
+          <w:rFonts w:cstheme="minorHAnsi"/>
+        </w:rPr>
+        <w:t>s</w:t>
+      </w:r>
+      <w:r>
+        <w:rPr>
+          <w:rFonts w:cstheme="minorHAnsi"/>
+        </w:rPr>
+        <w:t>.</w:t>
+      </w:r>
+    </w:p>
+    <w:p>
+      <w:pPr>
+        <w:rPr>
+          <w:rFonts w:cstheme="minorHAnsi"/>
+        </w:rPr>
+      </w:pPr>
+      <w:r>
+        <w:rPr>
+          <w:rFonts w:cstheme="minorHAnsi"/>
+        </w:rPr>
+        <w:t xml:space="preserve">The </w:t>
+      </w:r>
+      <w:r>
+        <w:rPr>
+          <w:rFonts w:ascii="Courier New" w:hAnsi="Courier New" w:cstheme="minorHAnsi"/>
+        </w:rPr>
+        <w:t>threads</w:t>
+      </w:r>
+      <w:r>
+        <w:rPr>
+          <w:rFonts w:cstheme="minorHAnsi"/>
+        </w:rPr>
+        <w:t xml:space="preserve"> attribute, if set to “True”, will use the tool’s threads attribute as the option value. </w:t>
+      </w:r>
+    </w:p>
+    <w:p>
+      <w:pPr>
+        <w:rPr>
+          <w:rFonts w:cstheme="minorHAnsi"/>
+        </w:rPr>
+      </w:pPr>
+      <w:r>
+        <w:rPr>
+          <w:rFonts w:cstheme="minorHAnsi"/>
+        </w:rPr>
+        <w:t>For each option specified, i</w:t>
+      </w:r>
+      <w:r>
+        <w:rPr>
+          <w:rFonts w:cstheme="minorHAnsi"/>
+        </w:rPr>
+        <w:t>f the</w:t>
+      </w:r>
+      <w:r>
+        <w:rPr>
+          <w:rFonts w:ascii="Courier New" w:hAnsi="Courier New" w:cs="Courier New"/>
+        </w:rPr>
+        <w:t xml:space="preserve"> </w:t>
+      </w:r>
+      <w:proofErr w:type="spellStart"/>
+      <w:r>
+        <w:rPr>
+          <w:rFonts w:ascii="Courier New" w:hAnsi="Courier New" w:cs="Courier New"/>
+        </w:rPr>
+        <w:t>tool_config</w:t>
+      </w:r>
+      <w:r>
+        <w:rPr>
+          <w:rFonts w:ascii="Courier New" w:hAnsi="Courier New" w:cs="Courier New"/>
+        </w:rPr>
+        <w:t>_prefix</w:t>
+      </w:r>
+      <w:proofErr w:type="spellEnd"/>
+      <w:r>
+        <w:rPr>
+          <w:rFonts w:ascii="Courier New" w:hAnsi="Courier New" w:cs="Courier New"/>
+        </w:rPr>
+        <w:t xml:space="preserve"> </w:t>
+      </w:r>
+      <w:r>
+        <w:rPr>
+          <w:rFonts w:cstheme="minorHAnsi"/>
+        </w:rPr>
+        <w:t>attribute is specified</w:t>
+      </w:r>
+      <w:r>
+        <w:rPr>
+          <w:rFonts w:cstheme="minorHAnsi"/>
+        </w:rPr>
+        <w:t xml:space="preserve"> in the </w:t>
+      </w:r>
+      <w:r>
+        <w:rPr>
+          <w:rFonts w:ascii="Courier New" w:hAnsi="Courier New" w:cs="Courier New"/>
+        </w:rPr>
+        <w:t>&lt;</w:t>
+      </w:r>
+      <w:r>
+        <w:rPr>
+          <w:rFonts w:ascii="Courier New" w:hAnsi="Courier New" w:cs="Courier New"/>
+        </w:rPr>
+        <w:t>tool</w:t>
+      </w:r>
+      <w:r>
+        <w:rPr>
+          <w:rFonts w:ascii="Courier New" w:hAnsi="Courier New" w:cs="Courier New"/>
+        </w:rPr>
+        <w:t>&gt;</w:t>
+      </w:r>
+      <w:r>
+        <w:rPr>
+          <w:rFonts w:cstheme="minorHAnsi"/>
+        </w:rPr>
+        <w:t xml:space="preserve"> tag</w:t>
+      </w:r>
+      <w:r>
+        <w:rPr>
+          <w:rFonts w:cstheme="minorHAnsi"/>
+        </w:rPr>
+        <w:t xml:space="preserve">, option processing will search for </w:t>
+      </w:r>
+      <w:proofErr w:type="gramStart"/>
+      <w:r>
+        <w:rPr>
+          <w:rFonts w:cstheme="minorHAnsi"/>
+        </w:rPr>
+        <w:t>an</w:t>
+      </w:r>
+      <w:proofErr w:type="gramEnd"/>
+      <w:r>
+        <w:rPr>
+          <w:rFonts w:cstheme="minorHAnsi"/>
+        </w:rPr>
+        <w:t xml:space="preserve"> </w:t>
+      </w:r>
+      <w:r>
+        <w:rPr>
+          <w:rFonts w:cstheme="minorHAnsi"/>
+        </w:rPr>
+        <w:t>configuration</w:t>
+      </w:r>
+      <w:r>
+        <w:rPr>
+          <w:rFonts w:cstheme="minorHAnsi"/>
+        </w:rPr>
+        <w:t xml:space="preserve"> file in the directory containing the pipeline XML file, or specified on the </w:t>
+      </w:r>
+      <w:proofErr w:type="spellStart"/>
+      <w:r>
+        <w:rPr>
+          <w:rFonts w:cstheme="minorHAnsi"/>
+        </w:rPr>
+        <w:t>civet_run</w:t>
+      </w:r>
+      <w:proofErr w:type="spellEnd"/>
+      <w:r>
+        <w:rPr>
+          <w:rFonts w:cstheme="minorHAnsi"/>
+        </w:rPr>
+        <w:t xml:space="preserve"> command line</w:t>
+      </w:r>
+      <w:r>
+        <w:rPr>
+          <w:rFonts w:cstheme="minorHAnsi"/>
+        </w:rPr>
+        <w:t xml:space="preserve">.  If the </w:t>
+      </w:r>
+      <w:r>
+        <w:rPr>
+          <w:rFonts w:cstheme="minorHAnsi"/>
+        </w:rPr>
+        <w:t>configuration</w:t>
+      </w:r>
+      <w:r>
+        <w:rPr>
+          <w:rFonts w:cstheme="minorHAnsi"/>
+        </w:rPr>
+        <w:t xml:space="preserve"> file exists and the optio</w:t>
+      </w:r>
+      <w:r>
+        <w:rPr>
+          <w:rFonts w:cstheme="minorHAnsi"/>
+        </w:rPr>
+        <w:t>n’s name is listed, the value</w:t>
+      </w:r>
+      <w:r>
+        <w:rPr>
+          <w:rFonts w:cstheme="minorHAnsi"/>
+        </w:rPr>
+        <w:t xml:space="preserve"> from the </w:t>
+      </w:r>
+      <w:r>
+        <w:rPr>
+          <w:rFonts w:cstheme="minorHAnsi"/>
+        </w:rPr>
+        <w:t>configuration</w:t>
+      </w:r>
+      <w:r>
+        <w:rPr>
+          <w:rFonts w:cstheme="minorHAnsi"/>
+        </w:rPr>
+        <w:t xml:space="preserve"> file wi</w:t>
+      </w:r>
+      <w:r>
+        <w:rPr>
+          <w:rFonts w:cstheme="minorHAnsi"/>
+        </w:rPr>
+        <w:t>ll be used instead of the valu</w:t>
+      </w:r>
+      <w:r>
+        <w:rPr>
+          <w:rFonts w:cstheme="minorHAnsi"/>
+        </w:rPr>
+        <w:t>e</w:t>
+      </w:r>
+      <w:r>
+        <w:rPr>
+          <w:rFonts w:cstheme="minorHAnsi"/>
+        </w:rPr>
+        <w:t xml:space="preserve"> specified in this tag.  A full description of </w:t>
+      </w:r>
+      <w:r>
+        <w:rPr>
+          <w:rFonts w:cstheme="minorHAnsi"/>
+        </w:rPr>
+        <w:t>configuration</w:t>
+      </w:r>
+      <w:r>
+        <w:rPr>
+          <w:rFonts w:cstheme="minorHAnsi"/>
+        </w:rPr>
+        <w:t xml:space="preserve"> processi</w:t>
+      </w:r>
+      <w:r>
+        <w:rPr>
+          <w:rFonts w:cstheme="minorHAnsi"/>
+        </w:rPr>
+        <w:t>ng is in a separate document Civet_option_override.docx.</w:t>
+      </w:r>
+    </w:p>
+    <w:p>
+      <w:pPr>
+        <w:pStyle w:val="Heading2"/>
+      </w:pPr>
+      <w:proofErr w:type="gramStart"/>
+      <w:r>
+        <w:t>command</w:t>
+      </w:r>
+      <w:proofErr w:type="gramEnd"/>
+    </w:p>
+    <w:p>
+      <w:r>
+        <w:t xml:space="preserve">The </w:t>
+      </w:r>
+      <w:r>
+        <w:rPr>
+          <w:rFonts w:ascii="Courier New" w:hAnsi="Courier New" w:cs="Courier New"/>
+        </w:rPr>
+        <w:t>&lt;command</w:t>
+      </w:r>
+      <w:proofErr w:type="gramStart"/>
+      <w:r>
+        <w:rPr>
+          <w:rFonts w:ascii="Courier New" w:hAnsi="Courier New" w:cs="Courier New"/>
+        </w:rPr>
+        <w:t>&gt;</w:t>
+      </w:r>
+      <w:r>
+        <w:t xml:space="preserve">  tag</w:t>
+      </w:r>
+      <w:proofErr w:type="gramEnd"/>
+      <w:r>
+        <w:t xml:space="preserve"> specifies how to construct the command line that will be executed is constructed.</w:t>
+      </w:r>
+    </w:p>
+    <w:p>
+      <w:pPr>
+        <w:rPr>
+          <w:rFonts w:ascii="Courier New" w:hAnsi="Courier New" w:cs="Courier New"/>
+        </w:rPr>
+      </w:pPr>
+      <w:r>
+        <w:rPr>
+          <w:rFonts w:ascii="Courier New" w:hAnsi="Courier New" w:cs="Courier New"/>
+        </w:rPr>
+        <w:t>&lt;</w:t>
+      </w:r>
+      <w:proofErr w:type="gramStart"/>
+      <w:r>
+        <w:rPr>
+          <w:rFonts w:ascii="Courier New" w:hAnsi="Courier New" w:cs="Courier New"/>
+        </w:rPr>
+        <w:t>command</w:t>
+      </w:r>
+      <w:proofErr w:type="gramEnd"/>
+      <w:r>
+        <w:rPr>
+          <w:rFonts w:ascii="Courier New" w:hAnsi="Courier New" w:cs="Courier New"/>
+        </w:rPr>
+        <w:br/>
+      </w:r>
+      <w:r>
+        <w:rPr>
+          <w:rFonts w:ascii="Courier New" w:hAnsi="Courier New" w:cs="Courier New"/>
+        </w:rPr>
+        <w:tab/>
+        <w:t>program=”...”</w:t>
+      </w:r>
+      <w:r>
+        <w:rPr>
+          <w:rFonts w:ascii="Courier New" w:hAnsi="Courier New" w:cs="Courier New"/>
+        </w:rPr>
+        <w:br/>
+      </w:r>
+      <w:r>
+        <w:rPr>
+          <w:rFonts w:ascii="Courier New" w:hAnsi="Courier New" w:cs="Courier New"/>
+        </w:rPr>
+        <w:tab/>
+      </w:r>
+      <w:r>
+        <w:rPr>
+          <w:rFonts w:ascii="Courier New" w:hAnsi="Courier New" w:cs="Courier New"/>
+        </w:rPr>
+        <w:t>delimiters=”...”</w:t>
+      </w:r>
+      <w:r>
+        <w:rPr>
+          <w:rFonts w:ascii="Courier New" w:hAnsi="Courier New" w:cs="Courier New"/>
+        </w:rPr>
+        <w:br/>
+      </w:r>
+      <w:r>
+        <w:rPr>
+          <w:rFonts w:ascii="Courier New" w:hAnsi="Courier New" w:cs="Courier New"/>
+        </w:rPr>
+        <w:tab/>
+      </w:r>
+      <w:proofErr w:type="spellStart"/>
+      <w:r>
+        <w:rPr>
+          <w:rFonts w:ascii="Courier New" w:hAnsi="Courier New" w:cs="Courier New"/>
+        </w:rPr>
+        <w:t>stdout_id</w:t>
+      </w:r>
+      <w:proofErr w:type="spellEnd"/>
+      <w:r>
+        <w:rPr>
+          <w:rFonts w:ascii="Courier New" w:hAnsi="Courier New" w:cs="Courier New"/>
+        </w:rPr>
+        <w:t>=”...”</w:t>
+      </w:r>
+      <w:r>
+        <w:rPr>
+          <w:rFonts w:ascii="Courier New" w:hAnsi="Courier New" w:cs="Courier New"/>
+        </w:rPr>
+        <w:t>&gt; ... &lt;/command&gt;</w:t>
+      </w:r>
+    </w:p>
+    <w:p>
+      <w:pPr>
+        <w:rPr>
+          <w:rFonts w:cstheme="minorHAnsi"/>
+        </w:rPr>
+      </w:pPr>
+      <w:r>
+        <w:rPr>
+          <w:rFonts w:cstheme="minorHAnsi"/>
+        </w:rPr>
+        <w:t xml:space="preserve">The command line to be executed will be constructed from the value of the </w:t>
+      </w:r>
+      <w:r>
+        <w:rPr>
+          <w:rFonts w:ascii="Courier New" w:hAnsi="Courier New" w:cs="Courier New"/>
+        </w:rPr>
+        <w:t>program</w:t>
+      </w:r>
+      <w:r>
+        <w:rPr>
+          <w:rFonts w:cstheme="minorHAnsi"/>
+        </w:rPr>
+        <w:t xml:space="preserve"> attribute followed by the text contained within the tag.</w:t>
+      </w:r>
+    </w:p>
+    <w:p>
+      <w:pPr>
+        <w:rPr>
+          <w:rFonts w:cstheme="minorHAnsi"/>
+        </w:rPr>
+      </w:pPr>
+      <w:r>
+        <w:rPr>
+          <w:rFonts w:cstheme="minorHAnsi"/>
+        </w:rPr>
+        <w:t>T</w:t>
+      </w:r>
+      <w:r>
+        <w:rPr>
+          <w:rFonts w:cstheme="minorHAnsi"/>
+        </w:rPr>
+        <w:t>he text within this tag</w:t>
+      </w:r>
+      <w:r>
+        <w:rPr>
+          <w:rFonts w:cstheme="minorHAnsi"/>
+        </w:rPr>
+        <w:t xml:space="preserve"> consists of literal text that will be inserted in the command line</w:t>
+      </w:r>
+      <w:r>
+        <w:rPr>
+          <w:rFonts w:cstheme="minorHAnsi"/>
+        </w:rPr>
+        <w:t xml:space="preserve"> after the program filename</w:t>
+      </w:r>
+      <w:r>
+        <w:rPr>
+          <w:rFonts w:cstheme="minorHAnsi"/>
+        </w:rPr>
+        <w:t xml:space="preserve">, interspersed with option names </w:t>
+      </w:r>
+      <w:r>
+        <w:rPr>
+          <w:rFonts w:cstheme="minorHAnsi"/>
+        </w:rPr>
+        <w:t xml:space="preserve">or file ids </w:t>
+      </w:r>
+      <w:r>
+        <w:rPr>
+          <w:rFonts w:cstheme="minorHAnsi"/>
+        </w:rPr>
+        <w:t xml:space="preserve">enclosed within braces ({}).  Option names in this context means the values of the </w:t>
+      </w:r>
+      <w:r>
+        <w:rPr>
+          <w:rFonts w:ascii="Courier New" w:hAnsi="Courier New" w:cs="Courier New"/>
+        </w:rPr>
+        <w:t>name</w:t>
+      </w:r>
+      <w:r>
+        <w:rPr>
+          <w:rFonts w:cstheme="minorHAnsi"/>
+        </w:rPr>
+        <w:t xml:space="preserve"> attributes in the </w:t>
+      </w:r>
+      <w:r>
+        <w:rPr>
+          <w:rFonts w:ascii="Courier New" w:hAnsi="Courier New" w:cs="Courier New"/>
+        </w:rPr>
+        <w:t>&lt;option&gt;</w:t>
+      </w:r>
+      <w:r>
+        <w:rPr>
+          <w:rFonts w:cstheme="minorHAnsi"/>
+        </w:rPr>
+        <w:t xml:space="preserve"> tags.  </w:t>
+      </w:r>
+    </w:p>
+    <w:p>
+      <w:pPr>
+        <w:rPr>
+          <w:rFonts w:cstheme="minorHAnsi"/>
+        </w:rPr>
+      </w:pPr>
+      <w:r>
+        <w:rPr>
+          <w:rFonts w:cstheme="minorHAnsi"/>
+        </w:rPr>
+        <w:t>When processing an</w:t>
+      </w:r>
+      <w:r>
+        <w:rPr>
+          <w:rFonts w:ascii="Courier New" w:hAnsi="Courier New" w:cs="Courier New"/>
+        </w:rPr>
+        <w:t xml:space="preserve"> {option} </w:t>
+      </w:r>
+      <w:r>
+        <w:rPr>
+          <w:rFonts w:cstheme="minorHAnsi"/>
+        </w:rPr>
+        <w:t xml:space="preserve">where the corresponding </w:t>
+      </w:r>
+      <w:r>
+        <w:rPr>
+          <w:rFonts w:ascii="Courier New" w:hAnsi="Courier New" w:cs="Courier New"/>
+        </w:rPr>
+        <w:t>&lt;option&gt;</w:t>
+      </w:r>
+      <w:r>
+        <w:rPr>
+          <w:rFonts w:cstheme="minorHAnsi"/>
+        </w:rPr>
+        <w:t xml:space="preserve"> tag uses the </w:t>
+      </w:r>
+      <w:proofErr w:type="spellStart"/>
+      <w:r>
+        <w:rPr>
+          <w:rFonts w:ascii="Courier New" w:hAnsi="Courier New" w:cs="Courier New"/>
+        </w:rPr>
+        <w:t>command_text</w:t>
+      </w:r>
+      <w:proofErr w:type="spellEnd"/>
+      <w:r>
+        <w:rPr>
+          <w:rFonts w:cstheme="minorHAnsi"/>
+        </w:rPr>
+        <w:t xml:space="preserve"> / </w:t>
+      </w:r>
+      <w:r>
+        <w:rPr>
+          <w:rFonts w:ascii="Courier New" w:hAnsi="Courier New" w:cs="Courier New"/>
+        </w:rPr>
+        <w:t>value</w:t>
+      </w:r>
+      <w:r>
+        <w:rPr>
+          <w:rFonts w:cstheme="minorHAnsi"/>
+        </w:rPr>
+        <w:t xml:space="preserve"> form, civet will insert the value of the </w:t>
+      </w:r>
+      <w:proofErr w:type="spellStart"/>
+      <w:r>
+        <w:rPr>
+          <w:rFonts w:ascii="Courier New" w:hAnsi="Courier New" w:cs="Courier New"/>
+        </w:rPr>
+        <w:t>command_text</w:t>
+      </w:r>
+      <w:proofErr w:type="spellEnd"/>
+      <w:r>
+        <w:rPr>
+          <w:rFonts w:cstheme="minorHAnsi"/>
+        </w:rPr>
+        <w:t xml:space="preserve"> attribute followed by a space, </w:t>
+      </w:r>
+      <w:r>
+        <w:rPr>
+          <w:rFonts w:cstheme="minorHAnsi"/>
+        </w:rPr>
+        <w:lastRenderedPageBreak/>
+        <w:t>followed by the value of the</w:t>
+      </w:r>
+      <w:r>
+        <w:rPr>
+          <w:rFonts w:ascii="Courier New" w:hAnsi="Courier New" w:cs="Courier New"/>
+        </w:rPr>
+        <w:t xml:space="preserve"> value</w:t>
+      </w:r>
+      <w:r>
+        <w:rPr>
+          <w:rFonts w:cstheme="minorHAnsi"/>
+        </w:rPr>
+        <w:t xml:space="preserve"> attribute into the command line.  If the value of the </w:t>
+      </w:r>
+      <w:proofErr w:type="spellStart"/>
+      <w:r>
+        <w:rPr>
+          <w:rFonts w:ascii="Courier New" w:hAnsi="Courier New" w:cs="Courier New"/>
+        </w:rPr>
+        <w:t>command_text</w:t>
+      </w:r>
+      <w:proofErr w:type="spellEnd"/>
+      <w:r>
+        <w:rPr>
+          <w:rFonts w:cstheme="minorHAnsi"/>
+        </w:rPr>
+        <w:t xml:space="preserve"> attribute ends with an equals (‘=’) or colon (‘:’), the space will be omitted.</w:t>
+      </w:r>
+    </w:p>
+    <w:p>
+      <w:pPr>
+        <w:rPr>
+          <w:rFonts w:cstheme="minorHAnsi"/>
+        </w:rPr>
+      </w:pPr>
+      <w:r>
+        <w:rPr>
+          <w:rFonts w:cstheme="minorHAnsi"/>
+        </w:rPr>
+        <w:t xml:space="preserve">If a command to be executed uses braces in its syntax (e.g., the find command, it is necessary to specify an alternate set of delimiters or an escaping mechanism.  This specification allows for alternate delimiters.  </w:t>
+      </w:r>
+      <w:r>
+        <w:rPr>
+          <w:rFonts w:cstheme="minorHAnsi"/>
+        </w:rPr>
+        <w:t xml:space="preserve">If the optional </w:t>
+      </w:r>
+      <w:r>
+        <w:rPr>
+          <w:rFonts w:ascii="Courier New" w:hAnsi="Courier New" w:cs="Courier New"/>
+        </w:rPr>
+        <w:t>delimiters</w:t>
+      </w:r>
+      <w:r>
+        <w:rPr>
+          <w:rFonts w:cstheme="minorHAnsi"/>
+        </w:rPr>
+        <w:t xml:space="preserve"> attribute is specified, its value is a </w:t>
+      </w:r>
+      <w:proofErr w:type="gramStart"/>
+      <w:r>
+        <w:rPr>
+          <w:rFonts w:cstheme="minorHAnsi"/>
+        </w:rPr>
+        <w:t>two character</w:t>
+      </w:r>
+      <w:proofErr w:type="gramEnd"/>
+      <w:r>
+        <w:rPr>
+          <w:rFonts w:cstheme="minorHAnsi"/>
+        </w:rPr>
+        <w:t xml:space="preserve"> string. The first character is used in place of open brace ({) to indicate the start of an option name, and the second character is used in place of close brace (}). </w:t>
+      </w:r>
+      <w:r>
+        <w:rPr>
+          <w:rFonts w:cstheme="minorHAnsi"/>
+        </w:rPr>
+        <w:t>If a literal brace is required in the command line, use the delimiters attribute to specify an alternate pair of characters.</w:t>
+      </w:r>
+    </w:p>
+    <w:p>
+      <w:pPr>
+        <w:rPr>
+          <w:rFonts w:cstheme="minorHAnsi"/>
+        </w:rPr>
+      </w:pPr>
+      <w:r>
+        <w:rPr>
+          <w:rFonts w:cstheme="minorHAnsi"/>
+        </w:rPr>
+        <w:t xml:space="preserve">The optional </w:t>
+      </w:r>
+      <w:proofErr w:type="spellStart"/>
+      <w:r>
+        <w:rPr>
+          <w:rFonts w:ascii="Courier New" w:hAnsi="Courier New" w:cs="Courier New"/>
+        </w:rPr>
+        <w:t>stdout_id</w:t>
+      </w:r>
+      <w:proofErr w:type="spellEnd"/>
+      <w:r>
+        <w:rPr>
+          <w:rFonts w:cstheme="minorHAnsi"/>
+        </w:rPr>
+        <w:t xml:space="preserve"> </w:t>
+      </w:r>
+      <w:r>
+        <w:rPr>
+          <w:rFonts w:cstheme="minorHAnsi"/>
+        </w:rPr>
+        <w:t>attribute</w:t>
+      </w:r>
+      <w:r>
+        <w:rPr>
+          <w:rFonts w:cstheme="minorHAnsi"/>
+        </w:rPr>
+        <w:t xml:space="preserve"> allow</w:t>
+      </w:r>
+      <w:r>
+        <w:rPr>
+          <w:rFonts w:cstheme="minorHAnsi"/>
+        </w:rPr>
+        <w:t>s</w:t>
+      </w:r>
+      <w:r>
+        <w:rPr>
+          <w:rFonts w:cstheme="minorHAnsi"/>
+        </w:rPr>
+        <w:t xml:space="preserve"> IO redirection.</w:t>
+      </w:r>
+      <w:r>
+        <w:rPr>
+          <w:rFonts w:cstheme="minorHAnsi"/>
+        </w:rPr>
+        <w:t xml:space="preserve"> The process’ </w:t>
+      </w:r>
+      <w:proofErr w:type="spellStart"/>
+      <w:r>
+        <w:rPr>
+          <w:rFonts w:cstheme="minorHAnsi"/>
+        </w:rPr>
+        <w:t>stderr</w:t>
+      </w:r>
+      <w:proofErr w:type="spellEnd"/>
+      <w:r>
+        <w:rPr>
+          <w:rFonts w:cstheme="minorHAnsi"/>
+        </w:rPr>
+        <w:t xml:space="preserve"> output channel is managed by the infrastructure and is not </w:t>
+      </w:r>
+      <w:proofErr w:type="spellStart"/>
+      <w:r>
+        <w:rPr>
+          <w:rFonts w:cstheme="minorHAnsi"/>
+        </w:rPr>
+        <w:t>redirectable</w:t>
+      </w:r>
+      <w:proofErr w:type="spellEnd"/>
+      <w:r>
+        <w:rPr>
+          <w:rFonts w:cstheme="minorHAnsi"/>
+        </w:rPr>
+        <w:t xml:space="preserve"> at this time.</w:t>
+      </w:r>
+    </w:p>
+    <w:p>
+      <w:pPr>
+        <w:rPr>
+          <w:rFonts w:cstheme="minorHAnsi"/>
+        </w:rPr>
+      </w:pPr>
+      <w:r>
+        <w:rPr>
+          <w:rFonts w:cstheme="minorHAnsi"/>
+        </w:rPr>
+        <w:t xml:space="preserve">When a brace-enclosed option name is encountered, the value of the </w:t>
+      </w:r>
+      <w:proofErr w:type="spellStart"/>
+      <w:r>
+        <w:rPr>
+          <w:rFonts w:ascii="Courier New" w:hAnsi="Courier New" w:cs="Courier New"/>
+        </w:rPr>
+        <w:t>command_text</w:t>
+      </w:r>
+      <w:proofErr w:type="spellEnd"/>
+      <w:r>
+        <w:rPr>
+          <w:rFonts w:cstheme="minorHAnsi"/>
+        </w:rPr>
+        <w:t xml:space="preserve"> attribute will be inserted, if present.  Then the value of the </w:t>
+      </w:r>
+      <w:r>
+        <w:rPr>
+          <w:rFonts w:ascii="Courier New" w:hAnsi="Courier New" w:cs="Courier New"/>
+        </w:rPr>
+        <w:t>value</w:t>
+      </w:r>
+      <w:r>
+        <w:rPr>
+          <w:rFonts w:cstheme="minorHAnsi"/>
+        </w:rPr>
+        <w:t xml:space="preserve"> attribute if specified, and finally the filename represented by the</w:t>
+      </w:r>
+      <w:r>
+        <w:rPr>
+          <w:rFonts w:ascii="Courier New" w:hAnsi="Courier New" w:cs="Courier New"/>
+        </w:rPr>
+        <w:t xml:space="preserve"> id</w:t>
+      </w:r>
+      <w:r>
+        <w:rPr>
+          <w:rFonts w:cstheme="minorHAnsi"/>
+        </w:rPr>
+        <w:t xml:space="preserve"> attribute, if specified.</w:t>
+      </w:r>
+      <w:r>
+        <w:rPr>
+          <w:rFonts w:cstheme="minorHAnsi"/>
+        </w:rPr>
+        <w:t xml:space="preserve">  </w:t>
+      </w:r>
+      <w:r>
+        <w:rPr>
+          <w:rFonts w:cstheme="minorHAnsi"/>
+        </w:rPr>
+        <w:t>But see the specification of tool configuration files for processing that overrides the values specified in the XML file.</w:t>
+      </w:r>
+    </w:p>
+    <w:p>
+      <w:pPr>
+        <w:rPr>
+          <w:rFonts w:cstheme="minorHAnsi"/>
+        </w:rPr>
+      </w:pPr>
+      <w:r>
+        <w:rPr>
+          <w:rFonts w:cstheme="minorHAnsi"/>
+        </w:rPr>
+        <w:t>All of the text within the &lt;command&gt; &lt;/command&gt; tags will be reconstructed as a single line, with any line breaks treated as spaces and all spaces collapsed.</w:t>
+      </w:r>
+    </w:p>
+    <w:p>
+      <w:pPr>
+        <w:pStyle w:val="Heading3"/>
+      </w:pPr>
+      <w:r>
+        <w:t>Example 1</w:t>
+      </w:r>
+    </w:p>
+    <w:p>
+      <w:r>
+        <w:t xml:space="preserve">The following is a fragment from a tool description file, intended to illustrate </w:t>
+      </w:r>
+      <w:r>
+        <w:t>the use of an option in a command line, not to be complete. The fragment</w:t>
+      </w:r>
+    </w:p>
+    <w:p>
+      <w:pPr>
+        <w:rPr>
+          <w:rFonts w:ascii="Courier New" w:hAnsi="Courier New" w:cs="Courier New"/>
+        </w:rPr>
+      </w:pPr>
+      <w:r>
+        <w:rPr>
+          <w:rFonts w:ascii="Courier New" w:hAnsi="Courier New" w:cs="Courier New"/>
+        </w:rPr>
+        <w:t>&lt;</w:t>
+      </w:r>
+      <w:proofErr w:type="gramStart"/>
+      <w:r>
+        <w:rPr>
+          <w:rFonts w:ascii="Courier New" w:hAnsi="Courier New" w:cs="Courier New"/>
+        </w:rPr>
+        <w:t>tool</w:t>
+      </w:r>
+      <w:proofErr w:type="gramEnd"/>
+      <w:r>
+        <w:rPr>
+          <w:rFonts w:ascii="Courier New" w:hAnsi="Courier New" w:cs="Courier New"/>
+        </w:rPr>
+        <w:t>&gt;</w:t>
+      </w:r>
+      <w:r>
+        <w:rPr>
+          <w:rFonts w:ascii="Courier New" w:hAnsi="Courier New" w:cs="Courier New"/>
+        </w:rPr>
+        <w:br/>
+      </w:r>
+      <w:r>
+        <w:rPr>
+          <w:rFonts w:ascii="Courier New" w:hAnsi="Courier New" w:cs="Courier New"/>
+        </w:rPr>
+        <w:t>&lt;option name=”</w:t>
+      </w:r>
+      <w:proofErr w:type="spellStart"/>
+      <w:r>
+        <w:rPr>
+          <w:rFonts w:ascii="Courier New" w:hAnsi="Courier New" w:cs="Courier New"/>
+        </w:rPr>
+        <w:t>bowtie_max_multi</w:t>
+      </w:r>
+      <w:proofErr w:type="spellEnd"/>
+      <w:r>
+        <w:rPr>
+          <w:rFonts w:ascii="Courier New" w:hAnsi="Courier New" w:cs="Courier New"/>
+        </w:rPr>
+        <w:t xml:space="preserve">” </w:t>
+      </w:r>
+      <w:proofErr w:type="spellStart"/>
+      <w:r>
+        <w:rPr>
+          <w:rFonts w:ascii="Courier New" w:hAnsi="Courier New" w:cs="Courier New"/>
+        </w:rPr>
+        <w:t>command_text</w:t>
+      </w:r>
+      <w:proofErr w:type="spellEnd"/>
+      <w:r>
+        <w:rPr>
+          <w:rFonts w:ascii="Courier New" w:hAnsi="Courier New" w:cs="Courier New"/>
+        </w:rPr>
+        <w:t>=”-m” value=”40” /&gt;</w:t>
+      </w:r>
+      <w:r>
+        <w:rPr>
+          <w:rFonts w:ascii="Courier New" w:hAnsi="Courier New" w:cs="Courier New"/>
+        </w:rPr>
+        <w:br/>
+        <w:t>&lt;command</w:t>
+      </w:r>
+      <w:r>
+        <w:rPr>
+          <w:rFonts w:ascii="Courier New" w:hAnsi="Courier New" w:cs="Courier New"/>
+        </w:rPr>
+        <w:t xml:space="preserve"> program=”</w:t>
+      </w:r>
+      <w:r>
+        <w:rPr>
+          <w:rFonts w:ascii="Courier New" w:hAnsi="Courier New" w:cs="Courier New"/>
+        </w:rPr>
+        <w:t>bowtie</w:t>
+      </w:r>
+      <w:r>
+        <w:rPr>
+          <w:rFonts w:ascii="Courier New" w:hAnsi="Courier New" w:cs="Courier New"/>
+        </w:rPr>
+        <w:t>”&gt;</w:t>
+      </w:r>
+      <w:r>
+        <w:rPr>
+          <w:rFonts w:ascii="Courier New" w:hAnsi="Courier New" w:cs="Courier New"/>
+        </w:rPr>
+        <w:t>{</w:t>
+      </w:r>
+      <w:proofErr w:type="spellStart"/>
+      <w:r>
+        <w:rPr>
+          <w:rFonts w:ascii="Courier New" w:hAnsi="Courier New" w:cs="Courier New"/>
+        </w:rPr>
+        <w:t>bowtie_max_multi</w:t>
+      </w:r>
+      <w:proofErr w:type="spellEnd"/>
+      <w:r>
+        <w:rPr>
+          <w:rFonts w:ascii="Courier New" w:hAnsi="Courier New" w:cs="Courier New"/>
+        </w:rPr>
+        <w:t>} ... &lt;/command&gt;</w:t>
+      </w:r>
+    </w:p>
+    <w:p>
+      <w:proofErr w:type="gramStart"/>
+      <w:r>
+        <w:t>would</w:t>
+      </w:r>
+      <w:proofErr w:type="gramEnd"/>
+      <w:r>
+        <w:t xml:space="preserve"> result in the following being emitted for the command:</w:t>
+      </w:r>
+    </w:p>
+    <w:p>
+      <w:pPr>
+        <w:rPr>
+          <w:rFonts w:ascii="Courier New" w:hAnsi="Courier New" w:cs="Courier New"/>
+        </w:rPr>
+      </w:pPr>
+      <w:proofErr w:type="gramStart"/>
+      <w:r>
+        <w:rPr>
+          <w:rFonts w:ascii="Courier New" w:hAnsi="Courier New" w:cs="Courier New"/>
+        </w:rPr>
+        <w:t>bowtie</w:t>
+      </w:r>
+      <w:proofErr w:type="gramEnd"/>
+      <w:r>
+        <w:rPr>
+          <w:rFonts w:ascii="Courier New" w:hAnsi="Courier New" w:cs="Courier New"/>
+        </w:rPr>
+        <w:t xml:space="preserve"> –m 40 ...</w:t>
+      </w:r>
+    </w:p>
+    <w:p>
+      <w:pPr>
+        <w:pStyle w:val="Heading3"/>
+      </w:pPr>
+      <w:r>
+        <w:t>Example 2</w:t>
+      </w:r>
+    </w:p>
+    <w:p>
+      <w:pPr>
+        <w:rPr>
+          <w:rFonts w:cstheme="minorHAnsi"/>
+        </w:rPr>
+      </w:pPr>
+      <w:r>
+        <w:rPr>
+          <w:rFonts w:cstheme="minorHAnsi"/>
+        </w:rPr>
+        <w:t>The following fragment demonstrates use of a file id being used in a command. This fragment assumes that the file “</w:t>
+      </w:r>
+      <w:proofErr w:type="spellStart"/>
+      <w:r>
+        <w:rPr>
+          <w:rFonts w:cstheme="minorHAnsi"/>
+        </w:rPr>
+        <w:t>fred.sam</w:t>
+      </w:r>
+      <w:proofErr w:type="spellEnd"/>
+      <w:r>
+        <w:rPr>
+          <w:rFonts w:cstheme="minorHAnsi"/>
+        </w:rPr>
+        <w:t>” was passed as id “out_1” into the tool.  The fragment:</w:t>
+      </w:r>
+    </w:p>
+    <w:p>
+      <w:pPr>
+        <w:rPr>
+          <w:rFonts w:ascii="Courier New" w:hAnsi="Courier New" w:cs="Courier New"/>
+        </w:rPr>
+      </w:pPr>
+      <w:r>
+        <w:rPr>
+          <w:rFonts w:ascii="Courier New" w:hAnsi="Courier New" w:cs="Courier New"/>
+        </w:rPr>
+        <w:t>&lt;</w:t>
+      </w:r>
+      <w:proofErr w:type="gramStart"/>
+      <w:r>
+        <w:rPr>
+          <w:rFonts w:ascii="Courier New" w:hAnsi="Courier New" w:cs="Courier New"/>
+        </w:rPr>
+        <w:t>command</w:t>
+      </w:r>
+      <w:proofErr w:type="gramEnd"/>
+      <w:r>
+        <w:rPr>
+          <w:rFonts w:ascii="Courier New" w:hAnsi="Courier New" w:cs="Courier New"/>
+        </w:rPr>
+        <w:t xml:space="preserve"> program=”</w:t>
+      </w:r>
+      <w:r>
+        <w:rPr>
+          <w:rFonts w:ascii="Courier New" w:hAnsi="Courier New" w:cs="Courier New"/>
+        </w:rPr>
+        <w:t>bowtie</w:t>
+      </w:r>
+      <w:r>
+        <w:rPr>
+          <w:rFonts w:ascii="Courier New" w:hAnsi="Courier New" w:cs="Courier New"/>
+        </w:rPr>
+        <w:t>”&gt;</w:t>
+      </w:r>
+      <w:r>
+        <w:rPr>
+          <w:rFonts w:ascii="Courier New" w:hAnsi="Courier New" w:cs="Courier New"/>
+        </w:rPr>
+        <w:t>–s ... {out_1}&lt;/command&gt;</w:t>
+      </w:r>
+    </w:p>
+    <w:p>
+      <w:pPr>
+        <w:rPr>
+          <w:rFonts w:cstheme="minorHAnsi"/>
+        </w:rPr>
+      </w:pPr>
+      <w:proofErr w:type="gramStart"/>
+      <w:r>
+        <w:rPr>
+          <w:rFonts w:cstheme="minorHAnsi"/>
+        </w:rPr>
+        <w:t>would</w:t>
+      </w:r>
+      <w:proofErr w:type="gramEnd"/>
+      <w:r>
+        <w:rPr>
+          <w:rFonts w:cstheme="minorHAnsi"/>
+        </w:rPr>
+        <w:t xml:space="preserve"> result in the following being emitted:</w:t>
+      </w:r>
+    </w:p>
+    <w:p>
+      <w:pPr>
+        <w:rPr>
+          <w:rFonts w:ascii="Courier New" w:hAnsi="Courier New" w:cs="Courier New"/>
+        </w:rPr>
+      </w:pPr>
+      <w:proofErr w:type="gramStart"/>
+      <w:r>
+        <w:rPr>
+          <w:rFonts w:ascii="Courier New" w:hAnsi="Courier New" w:cs="Courier New"/>
+        </w:rPr>
+        <w:t>bowtie</w:t>
+      </w:r>
+      <w:proofErr w:type="gramEnd"/>
+      <w:r>
+        <w:rPr>
+          <w:rFonts w:ascii="Courier New" w:hAnsi="Courier New" w:cs="Courier New"/>
+        </w:rPr>
+        <w:t xml:space="preserve"> –s ... </w:t>
+      </w:r>
+      <w:proofErr w:type="spellStart"/>
+      <w:r>
+        <w:rPr>
+          <w:rFonts w:ascii="Courier New" w:hAnsi="Courier New" w:cs="Courier New"/>
+        </w:rPr>
+        <w:t>fred.sam</w:t>
+      </w:r>
+      <w:proofErr w:type="spellEnd"/>
+    </w:p>
+    <w:p>
+      <w:pPr>
+        <w:pStyle w:val="Heading3"/>
+      </w:pPr>
+      <w:r>
+        <w:t>Example 3</w:t>
+      </w:r>
+    </w:p>
+    <w:p>
+      <w:r>
+        <w:t>The following fragment demonstrates use of the delimiters</w:t>
+      </w:r>
+      <w:r>
+        <w:t xml:space="preserve"> attribute. It assumes that the </w:t>
+      </w:r>
+      <w:r>
+        <w:t xml:space="preserve">pipeline’s </w:t>
+      </w:r>
+      <w:proofErr w:type="spellStart"/>
+      <w:r>
+        <w:t>outputdir</w:t>
+      </w:r>
+      <w:proofErr w:type="spellEnd"/>
+      <w:r>
+        <w:t xml:space="preserve"> is named “</w:t>
+      </w:r>
+      <w:proofErr w:type="spellStart"/>
+      <w:r>
+        <w:t>myoutput</w:t>
+      </w:r>
+      <w:proofErr w:type="spellEnd"/>
+      <w:r>
+        <w:t>” and its</w:t>
+      </w:r>
+      <w:r>
+        <w:t xml:space="preserve"> id was passed as id out_3.  The fragment:</w:t>
+      </w:r>
+    </w:p>
+    <w:p>
+      <w:pPr>
+        <w:rPr>
+          <w:rFonts w:ascii="Courier New" w:hAnsi="Courier New" w:cs="Courier New"/>
+        </w:rPr>
+      </w:pPr>
       <w:r>
         <w:rPr>
           <w:rFonts w:ascii="Courier New" w:hAnsi="Courier New" w:cs="Courier New"/>
@@ -4982,1556 +6565,77 @@
         <w:rPr>
           <w:rFonts w:ascii="Courier New" w:hAnsi="Courier New" w:cs="Courier New"/>
         </w:rPr>
-        <w:t>option</w:t>
+        <w:t>co</w:t>
+      </w:r>
+      <w:r>
+        <w:rPr>
+          <w:rFonts w:ascii="Courier New" w:hAnsi="Courier New" w:cs="Courier New"/>
+        </w:rPr>
+        <w:t>mmand</w:t>
       </w:r>
       <w:proofErr w:type="gramEnd"/>
       <w:r>
         <w:rPr>
           <w:rFonts w:ascii="Courier New" w:hAnsi="Courier New" w:cs="Courier New"/>
         </w:rPr>
-        <w:t xml:space="preserve"> name="..." </w:t>
-      </w:r>
-      <w:proofErr w:type="spellStart"/>
-      <w:r>
-        <w:rPr>
-          <w:rFonts w:ascii="Courier New" w:hAnsi="Courier New" w:cs="Courier New"/>
-        </w:rPr>
-        <w:t>from_file</w:t>
-      </w:r>
-      <w:proofErr w:type="spellEnd"/>
-      <w:r>
-        <w:rPr>
-          <w:rFonts w:ascii="Courier New" w:hAnsi="Courier New" w:cs="Courier New"/>
-        </w:rPr>
-        <w:t xml:space="preserve">=”...” </w:t>
-      </w:r>
-      <w:proofErr w:type="spellStart"/>
-      <w:r>
-        <w:rPr>
-          <w:rFonts w:ascii="Courier New" w:hAnsi="Courier New" w:cs="Courier New"/>
-        </w:rPr>
-        <w:t>command_text</w:t>
-      </w:r>
-      <w:proofErr w:type="spellEnd"/>
-      <w:r>
-        <w:rPr>
-          <w:rFonts w:ascii="Courier New" w:hAnsi="Courier New" w:cs="Courier New"/>
-        </w:rPr>
-        <w:t xml:space="preserve">=”...” </w:t>
-      </w:r>
-      <w:r>
-        <w:rPr>
-          <w:rFonts w:ascii="Courier New" w:hAnsi="Courier New" w:cs="Courier New"/>
-        </w:rPr>
-        <w:t>value="..."</w:t>
-      </w:r>
-      <w:r>
-        <w:rPr>
-          <w:rFonts w:ascii="Courier New" w:hAnsi="Courier New" w:cs="Courier New"/>
-        </w:rPr>
-        <w:t xml:space="preserve"> </w:t>
-      </w:r>
-      <w:r>
-        <w:rPr>
-          <w:rFonts w:ascii="Courier New" w:hAnsi="Courier New" w:cs="Courier New"/>
-        </w:rPr>
-        <w:t>threads=”...”</w:t>
-      </w:r>
-      <w:r>
-        <w:rPr>
-          <w:rFonts w:ascii="Courier New" w:hAnsi="Courier New" w:cs="Courier New"/>
-        </w:rPr>
-        <w:t>/</w:t>
-      </w:r>
-      <w:r>
-        <w:rPr>
-          <w:rFonts w:ascii="Courier New" w:hAnsi="Courier New" w:cs="Courier New"/>
-        </w:rPr>
-        <w:t>&gt;</w:t>
-      </w:r>
-    </w:p>
-    <w:p>
-      <w:pPr>
-        <w:rPr>
-          <w:rFonts w:cstheme="minorHAnsi"/>
-        </w:rPr>
-      </w:pPr>
-      <w:r>
-        <w:rPr>
-          <w:rFonts w:cstheme="minorHAnsi"/>
-        </w:rPr>
-        <w:t xml:space="preserve">The </w:t>
-      </w:r>
-      <w:r>
-        <w:rPr>
-          <w:rFonts w:ascii="Courier New" w:hAnsi="Courier New" w:cs="Courier New"/>
-        </w:rPr>
-        <w:t>&lt;</w:t>
-      </w:r>
-      <w:r>
-        <w:rPr>
-          <w:rFonts w:ascii="Courier New" w:hAnsi="Courier New" w:cs="Courier New"/>
-        </w:rPr>
-        <w:t>option</w:t>
-      </w:r>
-      <w:r>
-        <w:rPr>
-          <w:rFonts w:ascii="Courier New" w:hAnsi="Courier New" w:cs="Courier New"/>
-        </w:rPr>
-        <w:t>&gt;</w:t>
-      </w:r>
-      <w:r>
-        <w:rPr>
-          <w:rFonts w:cstheme="minorHAnsi"/>
-        </w:rPr>
-        <w:t xml:space="preserve"> tag must contain </w:t>
-      </w:r>
-      <w:r>
-        <w:rPr>
-          <w:rFonts w:cstheme="minorHAnsi"/>
-        </w:rPr>
-        <w:t xml:space="preserve">the </w:t>
-      </w:r>
-      <w:r>
-        <w:rPr>
-          <w:rFonts w:ascii="Courier New" w:hAnsi="Courier New" w:cs="Courier New"/>
-        </w:rPr>
-        <w:t>name</w:t>
-      </w:r>
-      <w:r>
-        <w:rPr>
-          <w:rFonts w:cstheme="minorHAnsi"/>
-        </w:rPr>
-        <w:t xml:space="preserve"> attribute and </w:t>
-      </w:r>
-      <w:r>
-        <w:rPr>
-          <w:rFonts w:cstheme="minorHAnsi"/>
-        </w:rPr>
-        <w:t>one of</w:t>
-      </w:r>
-      <w:r>
-        <w:rPr>
-          <w:rFonts w:cstheme="minorHAnsi"/>
-        </w:rPr>
-        <w:t xml:space="preserve"> the </w:t>
-      </w:r>
-      <w:proofErr w:type="spellStart"/>
-      <w:r>
-        <w:rPr>
-          <w:rFonts w:ascii="Courier New" w:hAnsi="Courier New" w:cs="Courier New"/>
-        </w:rPr>
-        <w:t>from_file</w:t>
-      </w:r>
-      <w:proofErr w:type="spellEnd"/>
-      <w:r>
-        <w:rPr>
-          <w:rFonts w:cstheme="minorHAnsi"/>
-        </w:rPr>
-        <w:t xml:space="preserve">, </w:t>
-      </w:r>
-      <w:r>
-        <w:rPr>
-          <w:rFonts w:ascii="Courier New" w:hAnsi="Courier New" w:cs="Courier New"/>
-        </w:rPr>
-        <w:t>value</w:t>
-      </w:r>
-      <w:r>
-        <w:rPr>
-          <w:rFonts w:ascii="Courier New" w:hAnsi="Courier New" w:cs="Courier New"/>
-        </w:rPr>
-        <w:t xml:space="preserve">, </w:t>
-      </w:r>
-      <w:r>
-        <w:t>or</w:t>
-      </w:r>
-      <w:r>
-        <w:rPr>
-          <w:rFonts w:ascii="Courier New" w:hAnsi="Courier New" w:cs="Courier New"/>
-        </w:rPr>
-        <w:t xml:space="preserve"> threads</w:t>
-      </w:r>
-      <w:r>
-        <w:rPr>
-          <w:rFonts w:cstheme="minorHAnsi"/>
-        </w:rPr>
-        <w:t xml:space="preserve"> attributes</w:t>
-      </w:r>
-      <w:r>
-        <w:rPr>
-          <w:rFonts w:cstheme="minorHAnsi"/>
-        </w:rPr>
-        <w:t>.</w:t>
-      </w:r>
-      <w:r>
-        <w:rPr>
-          <w:rFonts w:cstheme="minorHAnsi"/>
-        </w:rPr>
-        <w:t xml:space="preserve"> The </w:t>
-      </w:r>
-      <w:proofErr w:type="spellStart"/>
-      <w:r>
-        <w:rPr>
-          <w:rFonts w:ascii="Courier New" w:hAnsi="Courier New" w:cstheme="minorHAnsi"/>
-        </w:rPr>
-        <w:t>command_text</w:t>
-      </w:r>
-      <w:proofErr w:type="spellEnd"/>
-      <w:r>
-        <w:rPr>
-          <w:rFonts w:cstheme="minorHAnsi"/>
-        </w:rPr>
-        <w:t xml:space="preserve"> attribute is combined with the </w:t>
-      </w:r>
-      <w:r>
-        <w:rPr>
-          <w:rFonts w:ascii="Courier New" w:hAnsi="Courier New" w:cstheme="minorHAnsi"/>
-        </w:rPr>
-        <w:t>value</w:t>
-      </w:r>
-      <w:r>
-        <w:rPr>
-          <w:rFonts w:cstheme="minorHAnsi"/>
-        </w:rPr>
-        <w:t xml:space="preserve"> or </w:t>
-      </w:r>
-      <w:r>
-        <w:rPr>
-          <w:rFonts w:ascii="Courier New" w:hAnsi="Courier New" w:cstheme="minorHAnsi"/>
-        </w:rPr>
-        <w:t>threads</w:t>
-      </w:r>
-      <w:r>
-        <w:rPr>
-          <w:rFonts w:cstheme="minorHAnsi"/>
-        </w:rPr>
-        <w:t xml:space="preserve"> attribute.</w:t>
-      </w:r>
-      <w:r>
-        <w:rPr>
-          <w:rFonts w:cstheme="minorHAnsi"/>
-        </w:rPr>
-        <w:t xml:space="preserve"> </w:t>
-      </w:r>
-      <w:r>
-        <w:rPr>
-          <w:rFonts w:cstheme="minorHAnsi"/>
-        </w:rPr>
-        <w:t xml:space="preserve"> See the description of the </w:t>
-      </w:r>
-      <w:r>
-        <w:rPr>
-          <w:rFonts w:ascii="Courier New" w:hAnsi="Courier New" w:cs="Courier New"/>
-        </w:rPr>
-        <w:t>&lt;command&gt;</w:t>
-      </w:r>
-      <w:r>
-        <w:rPr>
-          <w:rFonts w:cstheme="minorHAnsi"/>
-        </w:rPr>
-        <w:t xml:space="preserve"> tag for how these are used.</w:t>
-      </w:r>
-    </w:p>
-    <w:p>
-      <w:pPr>
-        <w:rPr>
-          <w:rFonts w:cstheme="minorHAnsi"/>
-        </w:rPr>
-      </w:pPr>
-      <w:r>
-        <w:rPr>
-          <w:rFonts w:cstheme="minorHAnsi"/>
-        </w:rPr>
-        <w:t>Option names are in the same name space as the tool file ids, but separate from the name space of the invoking pipeline.  All names in the tool’s option name / file id name space must be unique.</w:t>
-      </w:r>
-    </w:p>
-    <w:p>
-      <w:pPr>
-        <w:rPr>
-          <w:rFonts w:cstheme="minorHAnsi"/>
-        </w:rPr>
-      </w:pPr>
-      <w:r>
-        <w:rPr>
-          <w:rFonts w:cstheme="minorHAnsi"/>
-        </w:rPr>
-        <w:t xml:space="preserve">Occasionally, the value associated with an option is complex and is derived from the processing being done in the pipeline.  An example is specifying read group information during </w:t>
-      </w:r>
-      <w:proofErr w:type="spellStart"/>
-      <w:r>
-        <w:rPr>
-          <w:rFonts w:cstheme="minorHAnsi"/>
-        </w:rPr>
-        <w:t>bwa</w:t>
-      </w:r>
-      <w:proofErr w:type="spellEnd"/>
-      <w:r>
-        <w:rPr>
-          <w:rFonts w:cstheme="minorHAnsi"/>
-        </w:rPr>
-        <w:t xml:space="preserve"> alignment.  In this case, the </w:t>
-      </w:r>
-      <w:proofErr w:type="spellStart"/>
-      <w:r>
-        <w:rPr>
-          <w:rFonts w:ascii="Courier New" w:hAnsi="Courier New" w:cs="Courier New"/>
-        </w:rPr>
-        <w:t>from_file</w:t>
-      </w:r>
-      <w:proofErr w:type="spellEnd"/>
-      <w:r>
-        <w:rPr>
-          <w:rFonts w:cstheme="minorHAnsi"/>
-        </w:rPr>
-        <w:t xml:space="preserve"> attribute specifies the id of a file containing a single </w:t>
-      </w:r>
+        <w:t xml:space="preserve"> delimiters=”%%” program=”</w:t>
+      </w:r>
+      <w:r>
+        <w:rPr>
+          <w:rFonts w:ascii="Courier New" w:hAnsi="Courier New" w:cs="Courier New"/>
+        </w:rPr>
+        <w:t>find</w:t>
+      </w:r>
+      <w:r>
+        <w:rPr>
+          <w:rFonts w:ascii="Courier New" w:hAnsi="Courier New" w:cs="Courier New"/>
+        </w:rPr>
+        <w:t>”&gt;</w:t>
+      </w:r>
+      <w:r>
+        <w:rPr>
+          <w:rFonts w:ascii="Courier New" w:hAnsi="Courier New" w:cs="Courier New"/>
+        </w:rPr>
+        <w:t>%out_3% -name ”</w:t>
+      </w:r>
+      <w:r>
+        <w:rPr>
+          <w:rFonts w:ascii="Courier New" w:hAnsi="Courier New" w:cs="Courier New"/>
+        </w:rPr>
+        <w:t>*.</w:t>
+      </w:r>
+      <w:proofErr w:type="spellStart"/>
+      <w:r>
+        <w:rPr>
+          <w:rFonts w:ascii="Courier New" w:hAnsi="Courier New" w:cs="Courier New"/>
+        </w:rPr>
+        <w:t>tmp</w:t>
+      </w:r>
+      <w:proofErr w:type="spellEnd"/>
+      <w:r>
+        <w:rPr>
+          <w:rFonts w:ascii="Courier New" w:hAnsi="Courier New" w:cs="Courier New"/>
+        </w:rPr>
+        <w:t xml:space="preserve">” –exec </w:t>
+      </w:r>
+      <w:proofErr w:type="spellStart"/>
+      <w:r>
+        <w:rPr>
+          <w:rFonts w:ascii="Courier New" w:hAnsi="Courier New" w:cs="Courier New"/>
+        </w:rPr>
+        <w:t>rm</w:t>
+      </w:r>
+      <w:proofErr w:type="spellEnd"/>
+      <w:r>
+        <w:rPr>
+          <w:rFonts w:ascii="Courier New" w:hAnsi="Courier New" w:cs="Courier New"/>
+        </w:rPr>
+        <w:t xml:space="preserve"> {} \+&lt;/command&gt;</w:t>
+      </w:r>
+    </w:p>
+    <w:p>
       <w:proofErr w:type="gramStart"/>
       <w:r>
-        <w:rPr>
-          <w:rFonts w:cstheme="minorHAnsi"/>
-        </w:rPr>
-        <w:t>line which</w:t>
-      </w:r>
-      <w:proofErr w:type="gramEnd"/>
-      <w:r>
-        <w:rPr>
-          <w:rFonts w:cstheme="minorHAnsi"/>
-        </w:rPr>
-        <w:t xml:space="preserve"> is used as the option’s value instead of what would have been specified in the </w:t>
-      </w:r>
-      <w:proofErr w:type="spellStart"/>
-      <w:r>
-        <w:rPr>
-          <w:rFonts w:ascii="Courier New" w:hAnsi="Courier New" w:cs="Courier New"/>
-        </w:rPr>
-        <w:t>command_text</w:t>
-      </w:r>
-      <w:proofErr w:type="spellEnd"/>
-      <w:r>
-        <w:rPr>
-          <w:rFonts w:cstheme="minorHAnsi"/>
-        </w:rPr>
-        <w:t xml:space="preserve"> and </w:t>
-      </w:r>
-      <w:r>
-        <w:rPr>
-          <w:rFonts w:ascii="Courier New" w:hAnsi="Courier New" w:cs="Courier New"/>
-        </w:rPr>
-        <w:t>value</w:t>
-      </w:r>
-      <w:r>
-        <w:rPr>
-          <w:rFonts w:cstheme="minorHAnsi"/>
-        </w:rPr>
-        <w:t xml:space="preserve"> attribute</w:t>
-      </w:r>
-      <w:r>
-        <w:rPr>
-          <w:rFonts w:cstheme="minorHAnsi"/>
-        </w:rPr>
-        <w:t>s</w:t>
-      </w:r>
-      <w:r>
-        <w:rPr>
-          <w:rFonts w:cstheme="minorHAnsi"/>
-        </w:rPr>
-        <w:t>.</w:t>
-      </w:r>
-    </w:p>
-    <w:p>
-      <w:pPr>
-        <w:rPr>
-          <w:rFonts w:cstheme="minorHAnsi"/>
-        </w:rPr>
-      </w:pPr>
-      <w:r>
-        <w:rPr>
-          <w:rFonts w:cstheme="minorHAnsi"/>
-        </w:rPr>
-        <w:t xml:space="preserve">The </w:t>
-      </w:r>
-      <w:r>
-        <w:rPr>
-          <w:rFonts w:ascii="Courier New" w:hAnsi="Courier New" w:cstheme="minorHAnsi"/>
-        </w:rPr>
-        <w:t>threads</w:t>
-      </w:r>
-      <w:r>
-        <w:rPr>
-          <w:rFonts w:cstheme="minorHAnsi"/>
-        </w:rPr>
-        <w:t xml:space="preserve"> attribute, if set to “True”, will use the tool’s threads attribute as the option value. </w:t>
-      </w:r>
-    </w:p>
-    <w:bookmarkEnd w:id="0"/>
-    <w:p>
-      <w:pPr>
-        <w:rPr>
-          <w:rFonts w:cstheme="minorHAnsi"/>
-        </w:rPr>
-      </w:pPr>
-      <w:r>
-        <w:rPr>
-          <w:rFonts w:cstheme="minorHAnsi"/>
-        </w:rPr>
-        <w:t>For each option specified, i</w:t>
-      </w:r>
-      <w:r>
-        <w:rPr>
-          <w:rFonts w:cstheme="minorHAnsi"/>
-        </w:rPr>
-        <w:t>f the</w:t>
-      </w:r>
-      <w:r>
-        <w:rPr>
-          <w:rFonts w:ascii="Courier New" w:hAnsi="Courier New" w:cs="Courier New"/>
-        </w:rPr>
-        <w:t xml:space="preserve"> </w:t>
-      </w:r>
-      <w:proofErr w:type="spellStart"/>
-      <w:r>
-        <w:rPr>
-          <w:rFonts w:ascii="Courier New" w:hAnsi="Courier New" w:cs="Courier New"/>
-        </w:rPr>
-        <w:t>tool_config</w:t>
-      </w:r>
-      <w:r>
-        <w:rPr>
-          <w:rFonts w:ascii="Courier New" w:hAnsi="Courier New" w:cs="Courier New"/>
-        </w:rPr>
-        <w:t>_prefix</w:t>
-      </w:r>
-      <w:proofErr w:type="spellEnd"/>
-      <w:r>
-        <w:rPr>
-          <w:rFonts w:ascii="Courier New" w:hAnsi="Courier New" w:cs="Courier New"/>
-        </w:rPr>
-        <w:t xml:space="preserve"> </w:t>
-      </w:r>
-      <w:r>
-        <w:rPr>
-          <w:rFonts w:cstheme="minorHAnsi"/>
-        </w:rPr>
-        <w:t>attribute is specified</w:t>
-      </w:r>
-      <w:r>
-        <w:rPr>
-          <w:rFonts w:cstheme="minorHAnsi"/>
-        </w:rPr>
-        <w:t xml:space="preserve"> in the </w:t>
-      </w:r>
-      <w:r>
-        <w:rPr>
-          <w:rFonts w:ascii="Courier New" w:hAnsi="Courier New" w:cs="Courier New"/>
-        </w:rPr>
-        <w:t>&lt;</w:t>
-      </w:r>
-      <w:r>
-        <w:rPr>
-          <w:rFonts w:ascii="Courier New" w:hAnsi="Courier New" w:cs="Courier New"/>
-        </w:rPr>
-        <w:t>tool</w:t>
-      </w:r>
-      <w:r>
-        <w:rPr>
-          <w:rFonts w:ascii="Courier New" w:hAnsi="Courier New" w:cs="Courier New"/>
-        </w:rPr>
-        <w:t>&gt;</w:t>
-      </w:r>
-      <w:r>
-        <w:rPr>
-          <w:rFonts w:cstheme="minorHAnsi"/>
-        </w:rPr>
-        <w:t xml:space="preserve"> tag</w:t>
-      </w:r>
-      <w:r>
-        <w:rPr>
-          <w:rFonts w:cstheme="minorHAnsi"/>
-        </w:rPr>
-        <w:t xml:space="preserve">, option processing will search for </w:t>
-      </w:r>
-      <w:proofErr w:type="gramStart"/>
-      <w:r>
-        <w:rPr>
-          <w:rFonts w:cstheme="minorHAnsi"/>
-        </w:rPr>
-        <w:t>an</w:t>
-      </w:r>
-      <w:proofErr w:type="gramEnd"/>
-      <w:r>
-        <w:rPr>
-          <w:rFonts w:cstheme="minorHAnsi"/>
-        </w:rPr>
-        <w:t xml:space="preserve"> </w:t>
-      </w:r>
-      <w:r>
-        <w:rPr>
-          <w:rFonts w:cstheme="minorHAnsi"/>
-        </w:rPr>
-        <w:t>configuration</w:t>
-      </w:r>
-      <w:r>
-        <w:rPr>
-          <w:rFonts w:cstheme="minorHAnsi"/>
-        </w:rPr>
-        <w:t xml:space="preserve"> file in the directory containing the pipeline XML file, or specified on the </w:t>
-      </w:r>
-      <w:proofErr w:type="spellStart"/>
-      <w:r>
-        <w:rPr>
-          <w:rFonts w:cstheme="minorHAnsi"/>
-        </w:rPr>
-        <w:t>civet_run</w:t>
-      </w:r>
-      <w:proofErr w:type="spellEnd"/>
-      <w:r>
-        <w:rPr>
-          <w:rFonts w:cstheme="minorHAnsi"/>
-        </w:rPr>
-        <w:t xml:space="preserve"> command line</w:t>
-      </w:r>
-      <w:r>
-        <w:rPr>
-          <w:rFonts w:cstheme="minorHAnsi"/>
-        </w:rPr>
-        <w:t xml:space="preserve">.  If the </w:t>
-      </w:r>
-      <w:r>
-        <w:rPr>
-          <w:rFonts w:cstheme="minorHAnsi"/>
-        </w:rPr>
-        <w:t>configuration</w:t>
-      </w:r>
-      <w:r>
-        <w:rPr>
-          <w:rFonts w:cstheme="minorHAnsi"/>
-        </w:rPr>
-        <w:t xml:space="preserve"> file exists and the optio</w:t>
-      </w:r>
-      <w:r>
-        <w:rPr>
-          <w:rFonts w:cstheme="minorHAnsi"/>
-        </w:rPr>
-        <w:t>n’s name is listed, the value</w:t>
-      </w:r>
-      <w:r>
-        <w:rPr>
-          <w:rFonts w:cstheme="minorHAnsi"/>
-        </w:rPr>
-        <w:t xml:space="preserve"> from the </w:t>
-      </w:r>
-      <w:r>
-        <w:rPr>
-          <w:rFonts w:cstheme="minorHAnsi"/>
-        </w:rPr>
-        <w:t>configuration</w:t>
-      </w:r>
-      <w:r>
-        <w:rPr>
-          <w:rFonts w:cstheme="minorHAnsi"/>
-        </w:rPr>
-        <w:t xml:space="preserve"> file wi</w:t>
-      </w:r>
-      <w:r>
-        <w:rPr>
-          <w:rFonts w:cstheme="minorHAnsi"/>
-        </w:rPr>
-        <w:t>ll be used instead of the valu</w:t>
-      </w:r>
-      <w:r>
-        <w:rPr>
-          <w:rFonts w:cstheme="minorHAnsi"/>
-        </w:rPr>
-        <w:t>e</w:t>
-      </w:r>
-      <w:r>
-        <w:rPr>
-          <w:rFonts w:cstheme="minorHAnsi"/>
-        </w:rPr>
-        <w:t xml:space="preserve"> specified in this tag.  A full description of </w:t>
-      </w:r>
-      <w:r>
-        <w:rPr>
-          <w:rFonts w:cstheme="minorHAnsi"/>
-        </w:rPr>
-        <w:t>configuration</w:t>
-      </w:r>
-      <w:r>
-        <w:rPr>
-          <w:rFonts w:cstheme="minorHAnsi"/>
-        </w:rPr>
-        <w:t xml:space="preserve"> processi</w:t>
-      </w:r>
-      <w:r>
-        <w:rPr>
-          <w:rFonts w:cstheme="minorHAnsi"/>
-        </w:rPr>
-        <w:t>ng is in a separate document Civet_option_override.docx.</w:t>
-      </w:r>
-    </w:p>
-    <w:p>
-      <w:pPr>
-        <w:pStyle w:val="Heading2"/>
-      </w:pPr>
-      <w:proofErr w:type="gramStart"/>
-      <w:r>
-        <w:t>command</w:t>
-      </w:r>
-      <w:proofErr w:type="gramEnd"/>
-    </w:p>
-    <w:p>
-      <w:r>
-        <w:t xml:space="preserve">The </w:t>
-      </w:r>
-      <w:r>
-        <w:rPr>
-          <w:rFonts w:ascii="Courier New" w:hAnsi="Courier New" w:cs="Courier New"/>
-        </w:rPr>
-        <w:t>&lt;command</w:t>
-      </w:r>
-      <w:proofErr w:type="gramStart"/>
-      <w:r>
-        <w:rPr>
-          <w:rFonts w:ascii="Courier New" w:hAnsi="Courier New" w:cs="Courier New"/>
-        </w:rPr>
-        <w:t>&gt;</w:t>
-      </w:r>
-      <w:r>
-        <w:t xml:space="preserve">  tag</w:t>
-      </w:r>
-      <w:proofErr w:type="gramEnd"/>
-      <w:r>
-        <w:t xml:space="preserve"> specifies how to construct the command line that will be executed is constructed.</w:t>
-      </w:r>
-    </w:p>
-    <w:p>
-      <w:pPr>
-        <w:rPr>
-          <w:rFonts w:ascii="Courier New" w:hAnsi="Courier New" w:cs="Courier New"/>
-        </w:rPr>
-      </w:pPr>
-      <w:r>
-        <w:rPr>
-          <w:rFonts w:ascii="Courier New" w:hAnsi="Courier New" w:cs="Courier New"/>
-        </w:rPr>
-        <w:t>&lt;</w:t>
-      </w:r>
-      <w:proofErr w:type="gramStart"/>
-      <w:r>
-        <w:rPr>
-          <w:rFonts w:ascii="Courier New" w:hAnsi="Courier New" w:cs="Courier New"/>
-        </w:rPr>
-        <w:t>command</w:t>
-      </w:r>
-      <w:proofErr w:type="gramEnd"/>
-      <w:r>
-        <w:rPr>
-          <w:rFonts w:ascii="Courier New" w:hAnsi="Courier New" w:cs="Courier New"/>
-        </w:rPr>
-        <w:br/>
-      </w:r>
-      <w:r>
-        <w:rPr>
-          <w:rFonts w:ascii="Courier New" w:hAnsi="Courier New" w:cs="Courier New"/>
-        </w:rPr>
-        <w:tab/>
-        <w:t>program=”...”</w:t>
-      </w:r>
-      <w:r>
-        <w:rPr>
-          <w:rFonts w:ascii="Courier New" w:hAnsi="Courier New" w:cs="Courier New"/>
-        </w:rPr>
-        <w:br/>
-      </w:r>
-      <w:r>
-        <w:rPr>
-          <w:rFonts w:ascii="Courier New" w:hAnsi="Courier New" w:cs="Courier New"/>
-        </w:rPr>
-        <w:tab/>
-      </w:r>
-      <w:r>
-        <w:rPr>
-          <w:rFonts w:ascii="Courier New" w:hAnsi="Courier New" w:cs="Courier New"/>
-        </w:rPr>
-        <w:t>delimiters=”...”</w:t>
-      </w:r>
-      <w:r>
-        <w:rPr>
-          <w:rFonts w:ascii="Courier New" w:hAnsi="Courier New" w:cs="Courier New"/>
-        </w:rPr>
-        <w:br/>
-      </w:r>
-      <w:r>
-        <w:rPr>
-          <w:rFonts w:ascii="Courier New" w:hAnsi="Courier New" w:cs="Courier New"/>
-        </w:rPr>
-        <w:tab/>
-      </w:r>
-      <w:proofErr w:type="spellStart"/>
-      <w:r>
-        <w:rPr>
-          <w:rFonts w:ascii="Courier New" w:hAnsi="Courier New" w:cs="Courier New"/>
-        </w:rPr>
-        <w:t>stdout_id</w:t>
-      </w:r>
-      <w:proofErr w:type="spellEnd"/>
-      <w:r>
-        <w:rPr>
-          <w:rFonts w:ascii="Courier New" w:hAnsi="Courier New" w:cs="Courier New"/>
-        </w:rPr>
-        <w:t>=”...”</w:t>
-      </w:r>
-      <w:r>
-        <w:rPr>
-          <w:rFonts w:ascii="Courier New" w:hAnsi="Courier New" w:cs="Courier New"/>
-        </w:rPr>
-        <w:t>&gt; ... &lt;/command&gt;</w:t>
-      </w:r>
-    </w:p>
-    <w:p>
-      <w:pPr>
-        <w:rPr>
-          <w:rFonts w:cstheme="minorHAnsi"/>
-        </w:rPr>
-      </w:pPr>
-      <w:r>
-        <w:rPr>
-          <w:rFonts w:cstheme="minorHAnsi"/>
-        </w:rPr>
-        <w:t xml:space="preserve">The command line to be executed will be constructed from the value of the </w:t>
-      </w:r>
-      <w:r>
-        <w:rPr>
-          <w:rFonts w:ascii="Courier New" w:hAnsi="Courier New" w:cs="Courier New"/>
-        </w:rPr>
-        <w:t>program</w:t>
-      </w:r>
-      <w:r>
-        <w:rPr>
-          <w:rFonts w:cstheme="minorHAnsi"/>
-        </w:rPr>
-        <w:t xml:space="preserve"> attribute followed by the text contained within the tag.</w:t>
-      </w:r>
-    </w:p>
-    <w:p>
-      <w:pPr>
-        <w:rPr>
-          <w:rFonts w:cstheme="minorHAnsi"/>
-        </w:rPr>
-      </w:pPr>
-      <w:r>
-        <w:rPr>
-          <w:rFonts w:cstheme="minorHAnsi"/>
-        </w:rPr>
-        <w:t>T</w:t>
-      </w:r>
-      <w:r>
-        <w:rPr>
-          <w:rFonts w:cstheme="minorHAnsi"/>
-        </w:rPr>
-        <w:t>he text within this tag</w:t>
-      </w:r>
-      <w:r>
-        <w:rPr>
-          <w:rFonts w:cstheme="minorHAnsi"/>
-        </w:rPr>
-        <w:t xml:space="preserve"> consists of literal text that will be inserted in the command line</w:t>
-      </w:r>
-      <w:r>
-        <w:rPr>
-          <w:rFonts w:cstheme="minorHAnsi"/>
-        </w:rPr>
-        <w:t xml:space="preserve"> after the program filename</w:t>
-      </w:r>
-      <w:r>
-        <w:rPr>
-          <w:rFonts w:cstheme="minorHAnsi"/>
-        </w:rPr>
-        <w:t xml:space="preserve">, interspersed with option names </w:t>
-      </w:r>
-      <w:r>
-        <w:rPr>
-          <w:rFonts w:cstheme="minorHAnsi"/>
-        </w:rPr>
-        <w:t xml:space="preserve">or file ids </w:t>
-      </w:r>
-      <w:r>
-        <w:rPr>
-          <w:rFonts w:cstheme="minorHAnsi"/>
-        </w:rPr>
-        <w:t xml:space="preserve">enclosed within braces ({}).  Option names in this context means the values of the </w:t>
-      </w:r>
-      <w:r>
-        <w:rPr>
-          <w:rFonts w:ascii="Courier New" w:hAnsi="Courier New" w:cs="Courier New"/>
-        </w:rPr>
-        <w:t>name</w:t>
-      </w:r>
-      <w:r>
-        <w:rPr>
-          <w:rFonts w:cstheme="minorHAnsi"/>
-        </w:rPr>
-        <w:t xml:space="preserve"> attributes in the </w:t>
-      </w:r>
-      <w:r>
-        <w:rPr>
-          <w:rFonts w:ascii="Courier New" w:hAnsi="Courier New" w:cs="Courier New"/>
-        </w:rPr>
-        <w:t>&lt;option&gt;</w:t>
-      </w:r>
-      <w:r>
-        <w:rPr>
-          <w:rFonts w:cstheme="minorHAnsi"/>
-        </w:rPr>
-        <w:t xml:space="preserve"> tags.  </w:t>
-      </w:r>
-    </w:p>
-    <w:p>
-      <w:pPr>
-        <w:rPr>
-          <w:rFonts w:cstheme="minorHAnsi"/>
-        </w:rPr>
-      </w:pPr>
-      <w:r>
-        <w:rPr>
-          <w:rFonts w:cstheme="minorHAnsi"/>
-        </w:rPr>
-        <w:t>When processing an</w:t>
-      </w:r>
-      <w:r>
-        <w:rPr>
-          <w:rFonts w:ascii="Courier New" w:hAnsi="Courier New" w:cs="Courier New"/>
-        </w:rPr>
-        <w:t xml:space="preserve"> {option} </w:t>
-      </w:r>
-      <w:r>
-        <w:rPr>
-          <w:rFonts w:cstheme="minorHAnsi"/>
-        </w:rPr>
-        <w:t xml:space="preserve">where the corresponding </w:t>
-      </w:r>
-      <w:r>
-        <w:rPr>
-          <w:rFonts w:ascii="Courier New" w:hAnsi="Courier New" w:cs="Courier New"/>
-        </w:rPr>
-        <w:t>&lt;option&gt;</w:t>
-      </w:r>
-      <w:r>
-        <w:rPr>
-          <w:rFonts w:cstheme="minorHAnsi"/>
-        </w:rPr>
-        <w:t xml:space="preserve"> tag uses the </w:t>
-      </w:r>
-      <w:proofErr w:type="spellStart"/>
-      <w:r>
-        <w:rPr>
-          <w:rFonts w:ascii="Courier New" w:hAnsi="Courier New" w:cs="Courier New"/>
-        </w:rPr>
-        <w:t>command_text</w:t>
-      </w:r>
-      <w:proofErr w:type="spellEnd"/>
-      <w:r>
-        <w:rPr>
-          <w:rFonts w:cstheme="minorHAnsi"/>
-        </w:rPr>
-        <w:t xml:space="preserve"> / </w:t>
-      </w:r>
-      <w:r>
-        <w:rPr>
-          <w:rFonts w:ascii="Courier New" w:hAnsi="Courier New" w:cs="Courier New"/>
-        </w:rPr>
-        <w:t>value</w:t>
-      </w:r>
-      <w:r>
-        <w:rPr>
-          <w:rFonts w:cstheme="minorHAnsi"/>
-        </w:rPr>
-        <w:t xml:space="preserve"> form, civet will insert the value of the </w:t>
-      </w:r>
-      <w:proofErr w:type="spellStart"/>
-      <w:r>
-        <w:rPr>
-          <w:rFonts w:ascii="Courier New" w:hAnsi="Courier New" w:cs="Courier New"/>
-        </w:rPr>
-        <w:t>command_text</w:t>
-      </w:r>
-      <w:proofErr w:type="spellEnd"/>
-      <w:r>
-        <w:rPr>
-          <w:rFonts w:cstheme="minorHAnsi"/>
-        </w:rPr>
-        <w:t xml:space="preserve"> attribute followed by a space, followed by the value of the</w:t>
-      </w:r>
-      <w:r>
-        <w:rPr>
-          <w:rFonts w:ascii="Courier New" w:hAnsi="Courier New" w:cs="Courier New"/>
-        </w:rPr>
-        <w:t xml:space="preserve"> value</w:t>
-      </w:r>
-      <w:r>
-        <w:rPr>
-          <w:rFonts w:cstheme="minorHAnsi"/>
-        </w:rPr>
-        <w:t xml:space="preserve"> attribute into the command line.  If the value of the </w:t>
-      </w:r>
-      <w:proofErr w:type="spellStart"/>
-      <w:r>
-        <w:rPr>
-          <w:rFonts w:ascii="Courier New" w:hAnsi="Courier New" w:cs="Courier New"/>
-        </w:rPr>
-        <w:t>command_text</w:t>
-      </w:r>
-      <w:proofErr w:type="spellEnd"/>
-      <w:r>
-        <w:rPr>
-          <w:rFonts w:cstheme="minorHAnsi"/>
-        </w:rPr>
-        <w:t xml:space="preserve"> attribute ends with an equals (‘=’) or colon (‘:’), the space will be omitted.</w:t>
-      </w:r>
-    </w:p>
-    <w:p>
-      <w:pPr>
-        <w:rPr>
-          <w:rFonts w:cstheme="minorHAnsi"/>
-        </w:rPr>
-      </w:pPr>
-      <w:r>
-        <w:rPr>
-          <w:rFonts w:cstheme="minorHAnsi"/>
-        </w:rPr>
-        <w:lastRenderedPageBreak/>
-        <w:t xml:space="preserve">If a command to be executed uses braces in its syntax (e.g., the find command, it is necessary to specify an alternate set of delimiters or an escaping mechanism.  This specification allows for alternate delimiters.  </w:t>
-      </w:r>
-      <w:r>
-        <w:rPr>
-          <w:rFonts w:cstheme="minorHAnsi"/>
-        </w:rPr>
-        <w:t xml:space="preserve">If the optional </w:t>
-      </w:r>
-      <w:r>
-        <w:rPr>
-          <w:rFonts w:ascii="Courier New" w:hAnsi="Courier New" w:cs="Courier New"/>
-        </w:rPr>
-        <w:t>delimiters</w:t>
-      </w:r>
-      <w:r>
-        <w:rPr>
-          <w:rFonts w:cstheme="minorHAnsi"/>
-        </w:rPr>
-        <w:t xml:space="preserve"> attribute is specified, its value is a </w:t>
-      </w:r>
-      <w:proofErr w:type="gramStart"/>
-      <w:r>
-        <w:rPr>
-          <w:rFonts w:cstheme="minorHAnsi"/>
-        </w:rPr>
-        <w:t>two character</w:t>
-      </w:r>
-      <w:proofErr w:type="gramEnd"/>
-      <w:r>
-        <w:rPr>
-          <w:rFonts w:cstheme="minorHAnsi"/>
-        </w:rPr>
-        <w:t xml:space="preserve"> string. The first character is used in place of open brace ({) to indicate the start of an option name, and the second character is used in place of close brace (}). </w:t>
-      </w:r>
-      <w:r>
-        <w:rPr>
-          <w:rFonts w:cstheme="minorHAnsi"/>
-        </w:rPr>
-        <w:t>If a literal brace is required in the command line, use the delimiters attribute to specify an alternate pair of characters.</w:t>
-      </w:r>
-    </w:p>
-    <w:p>
-      <w:pPr>
-        <w:rPr>
-          <w:rFonts w:cstheme="minorHAnsi"/>
-        </w:rPr>
-      </w:pPr>
-      <w:r>
-        <w:rPr>
-          <w:rFonts w:cstheme="minorHAnsi"/>
-        </w:rPr>
-        <w:t xml:space="preserve">The optional </w:t>
-      </w:r>
-      <w:proofErr w:type="spellStart"/>
-      <w:r>
-        <w:rPr>
-          <w:rFonts w:ascii="Courier New" w:hAnsi="Courier New" w:cs="Courier New"/>
-        </w:rPr>
-        <w:t>stdout_id</w:t>
-      </w:r>
-      <w:proofErr w:type="spellEnd"/>
-      <w:r>
-        <w:rPr>
-          <w:rFonts w:cstheme="minorHAnsi"/>
-        </w:rPr>
-        <w:t xml:space="preserve"> </w:t>
-      </w:r>
-      <w:r>
-        <w:rPr>
-          <w:rFonts w:cstheme="minorHAnsi"/>
-        </w:rPr>
-        <w:t>attribute</w:t>
-      </w:r>
-      <w:r>
-        <w:rPr>
-          <w:rFonts w:cstheme="minorHAnsi"/>
-        </w:rPr>
-        <w:t xml:space="preserve"> allow</w:t>
-      </w:r>
-      <w:r>
-        <w:rPr>
-          <w:rFonts w:cstheme="minorHAnsi"/>
-        </w:rPr>
-        <w:t>s</w:t>
-      </w:r>
-      <w:r>
-        <w:rPr>
-          <w:rFonts w:cstheme="minorHAnsi"/>
-        </w:rPr>
-        <w:t xml:space="preserve"> IO redirection.</w:t>
-      </w:r>
-      <w:r>
-        <w:rPr>
-          <w:rFonts w:cstheme="minorHAnsi"/>
-        </w:rPr>
-        <w:t xml:space="preserve"> The process’ </w:t>
-      </w:r>
-      <w:proofErr w:type="spellStart"/>
-      <w:r>
-        <w:rPr>
-          <w:rFonts w:cstheme="minorHAnsi"/>
-        </w:rPr>
-        <w:t>stderr</w:t>
-      </w:r>
-      <w:proofErr w:type="spellEnd"/>
-      <w:r>
-        <w:rPr>
-          <w:rFonts w:cstheme="minorHAnsi"/>
-        </w:rPr>
-        <w:t xml:space="preserve"> output channel is managed by the infrastructure and is not </w:t>
-      </w:r>
-      <w:proofErr w:type="spellStart"/>
-      <w:r>
-        <w:rPr>
-          <w:rFonts w:cstheme="minorHAnsi"/>
-        </w:rPr>
-        <w:t>redirectable</w:t>
-      </w:r>
-      <w:proofErr w:type="spellEnd"/>
-      <w:r>
-        <w:rPr>
-          <w:rFonts w:cstheme="minorHAnsi"/>
-        </w:rPr>
-        <w:t xml:space="preserve"> at this time.</w:t>
-      </w:r>
-    </w:p>
-    <w:p>
-      <w:pPr>
-        <w:rPr>
-          <w:rFonts w:cstheme="minorHAnsi"/>
-        </w:rPr>
-      </w:pPr>
-      <w:r>
-        <w:rPr>
-          <w:rFonts w:cstheme="minorHAnsi"/>
-        </w:rPr>
-        <w:t xml:space="preserve">When a brace-enclosed option name is encountered, the value of the </w:t>
-      </w:r>
-      <w:proofErr w:type="spellStart"/>
-      <w:r>
-        <w:rPr>
-          <w:rFonts w:ascii="Courier New" w:hAnsi="Courier New" w:cs="Courier New"/>
-        </w:rPr>
-        <w:t>command_text</w:t>
-      </w:r>
-      <w:proofErr w:type="spellEnd"/>
-      <w:r>
-        <w:rPr>
-          <w:rFonts w:cstheme="minorHAnsi"/>
-        </w:rPr>
-        <w:t xml:space="preserve"> attribute will be inserted, if present.  Then the value of the </w:t>
-      </w:r>
-      <w:r>
-        <w:rPr>
-          <w:rFonts w:ascii="Courier New" w:hAnsi="Courier New" w:cs="Courier New"/>
-        </w:rPr>
-        <w:t>value</w:t>
-      </w:r>
-      <w:r>
-        <w:rPr>
-          <w:rFonts w:cstheme="minorHAnsi"/>
-        </w:rPr>
-        <w:t xml:space="preserve"> attribute if specified, and finally the filename represented by the</w:t>
-      </w:r>
-      <w:r>
-        <w:rPr>
-          <w:rFonts w:ascii="Courier New" w:hAnsi="Courier New" w:cs="Courier New"/>
-        </w:rPr>
-        <w:t xml:space="preserve"> id</w:t>
-      </w:r>
-      <w:r>
-        <w:rPr>
-          <w:rFonts w:cstheme="minorHAnsi"/>
-        </w:rPr>
-        <w:t xml:space="preserve"> attribute, if specified.</w:t>
-      </w:r>
-      <w:r>
-        <w:rPr>
-          <w:rFonts w:cstheme="minorHAnsi"/>
-        </w:rPr>
-        <w:t xml:space="preserve">  </w:t>
-      </w:r>
-      <w:r>
-        <w:rPr>
-          <w:rFonts w:cstheme="minorHAnsi"/>
-        </w:rPr>
-        <w:t xml:space="preserve">But see the specification of tool configuration files for </w:t>
-      </w:r>
-      <w:proofErr w:type="gramStart"/>
-      <w:r>
-        <w:rPr>
-          <w:rFonts w:cstheme="minorHAnsi"/>
-        </w:rPr>
-        <w:t>processing</w:t>
-      </w:r>
-      <w:proofErr w:type="gramEnd"/>
-      <w:r>
-        <w:rPr>
-          <w:rFonts w:cstheme="minorHAnsi"/>
-        </w:rPr>
-        <w:t xml:space="preserve"> that overrides the values specified in the XML file.</w:t>
-      </w:r>
-    </w:p>
-    <w:p>
-      <w:pPr>
-        <w:rPr>
-          <w:rFonts w:cstheme="minorHAnsi"/>
-        </w:rPr>
-      </w:pPr>
-      <w:r>
-        <w:rPr>
-          <w:rFonts w:cstheme="minorHAnsi"/>
-        </w:rPr>
-        <w:t>All of the text within the &lt;command&gt; &lt;/command&gt; tags will be reconstructed as a single line, with any line breaks treated as spaces and all spaces collapsed.</w:t>
-      </w:r>
-    </w:p>
-    <w:p>
-      <w:pPr>
-        <w:pStyle w:val="Heading3"/>
-      </w:pPr>
-      <w:r>
-        <w:t>Example 1</w:t>
-      </w:r>
-    </w:p>
-    <w:p>
-      <w:r>
-        <w:t xml:space="preserve">The following is a fragment from a tool description file, intended to illustrate </w:t>
-      </w:r>
-      <w:r>
-        <w:t>the use of an option in a command line, not to be complete. The fragment</w:t>
-      </w:r>
-    </w:p>
-    <w:p>
-      <w:pPr>
-        <w:rPr>
-          <w:rFonts w:ascii="Courier New" w:hAnsi="Courier New" w:cs="Courier New"/>
-        </w:rPr>
-      </w:pPr>
-      <w:r>
-        <w:rPr>
-          <w:rFonts w:ascii="Courier New" w:hAnsi="Courier New" w:cs="Courier New"/>
-        </w:rPr>
-        <w:t>&lt;</w:t>
-      </w:r>
-      <w:proofErr w:type="gramStart"/>
-      <w:r>
-        <w:rPr>
-          <w:rFonts w:ascii="Courier New" w:hAnsi="Courier New" w:cs="Courier New"/>
-        </w:rPr>
-        <w:t>tool</w:t>
-      </w:r>
-      <w:proofErr w:type="gramEnd"/>
-      <w:r>
-        <w:rPr>
-          <w:rFonts w:ascii="Courier New" w:hAnsi="Courier New" w:cs="Courier New"/>
-        </w:rPr>
-        <w:t>&gt;</w:t>
-      </w:r>
-      <w:r>
-        <w:rPr>
-          <w:rFonts w:ascii="Courier New" w:hAnsi="Courier New" w:cs="Courier New"/>
-        </w:rPr>
-        <w:br/>
-      </w:r>
-      <w:r>
-        <w:rPr>
-          <w:rFonts w:ascii="Courier New" w:hAnsi="Courier New" w:cs="Courier New"/>
-        </w:rPr>
-        <w:t>&lt;option name=”</w:t>
-      </w:r>
-      <w:proofErr w:type="spellStart"/>
-      <w:r>
-        <w:rPr>
-          <w:rFonts w:ascii="Courier New" w:hAnsi="Courier New" w:cs="Courier New"/>
-        </w:rPr>
-        <w:t>bowtie_max_multi</w:t>
-      </w:r>
-      <w:proofErr w:type="spellEnd"/>
-      <w:r>
-        <w:rPr>
-          <w:rFonts w:ascii="Courier New" w:hAnsi="Courier New" w:cs="Courier New"/>
-        </w:rPr>
-        <w:t xml:space="preserve">” </w:t>
-      </w:r>
-      <w:proofErr w:type="spellStart"/>
-      <w:r>
-        <w:rPr>
-          <w:rFonts w:ascii="Courier New" w:hAnsi="Courier New" w:cs="Courier New"/>
-        </w:rPr>
-        <w:t>command_text</w:t>
-      </w:r>
-      <w:proofErr w:type="spellEnd"/>
-      <w:r>
-        <w:rPr>
-          <w:rFonts w:ascii="Courier New" w:hAnsi="Courier New" w:cs="Courier New"/>
-        </w:rPr>
-        <w:t>=”-m” value=”40” /&gt;</w:t>
-      </w:r>
-      <w:r>
-        <w:rPr>
-          <w:rFonts w:ascii="Courier New" w:hAnsi="Courier New" w:cs="Courier New"/>
-        </w:rPr>
-        <w:br/>
-        <w:t>&lt;command</w:t>
-      </w:r>
-      <w:r>
-        <w:rPr>
-          <w:rFonts w:ascii="Courier New" w:hAnsi="Courier New" w:cs="Courier New"/>
-        </w:rPr>
-        <w:t xml:space="preserve"> program=”</w:t>
-      </w:r>
-      <w:r>
-        <w:rPr>
-          <w:rFonts w:ascii="Courier New" w:hAnsi="Courier New" w:cs="Courier New"/>
-        </w:rPr>
-        <w:t>bowtie</w:t>
-      </w:r>
-      <w:r>
-        <w:rPr>
-          <w:rFonts w:ascii="Courier New" w:hAnsi="Courier New" w:cs="Courier New"/>
-        </w:rPr>
-        <w:t>”&gt;</w:t>
-      </w:r>
-      <w:r>
-        <w:rPr>
-          <w:rFonts w:ascii="Courier New" w:hAnsi="Courier New" w:cs="Courier New"/>
-        </w:rPr>
-        <w:t>{</w:t>
-      </w:r>
-      <w:proofErr w:type="spellStart"/>
-      <w:r>
-        <w:rPr>
-          <w:rFonts w:ascii="Courier New" w:hAnsi="Courier New" w:cs="Courier New"/>
-        </w:rPr>
-        <w:t>bowtie_max_multi</w:t>
-      </w:r>
-      <w:proofErr w:type="spellEnd"/>
-      <w:r>
-        <w:rPr>
-          <w:rFonts w:ascii="Courier New" w:hAnsi="Courier New" w:cs="Courier New"/>
-        </w:rPr>
-        <w:t>} ... &lt;/command&gt;</w:t>
-      </w:r>
-    </w:p>
-    <w:p>
-      <w:proofErr w:type="gramStart"/>
-      <w:r>
-        <w:t>would</w:t>
-      </w:r>
-      <w:proofErr w:type="gramEnd"/>
-      <w:r>
-        <w:t xml:space="preserve"> result in the following being emitted for the command:</w:t>
-      </w:r>
-    </w:p>
-    <w:p>
-      <w:pPr>
-        <w:rPr>
-          <w:rFonts w:ascii="Courier New" w:hAnsi="Courier New" w:cs="Courier New"/>
-        </w:rPr>
-      </w:pPr>
-      <w:proofErr w:type="gramStart"/>
-      <w:r>
-        <w:rPr>
-          <w:rFonts w:ascii="Courier New" w:hAnsi="Courier New" w:cs="Courier New"/>
-        </w:rPr>
-        <w:t>bowtie</w:t>
-      </w:r>
-      <w:proofErr w:type="gramEnd"/>
-      <w:r>
-        <w:rPr>
-          <w:rFonts w:ascii="Courier New" w:hAnsi="Courier New" w:cs="Courier New"/>
-        </w:rPr>
-        <w:t xml:space="preserve"> –m 40 ...</w:t>
-      </w:r>
-    </w:p>
-    <w:p>
-      <w:pPr>
-        <w:pStyle w:val="Heading3"/>
-      </w:pPr>
-      <w:r>
-        <w:t>Example 2</w:t>
-      </w:r>
-    </w:p>
-    <w:p>
-      <w:pPr>
-        <w:rPr>
-          <w:rFonts w:cstheme="minorHAnsi"/>
-        </w:rPr>
-      </w:pPr>
-      <w:r>
-        <w:rPr>
-          <w:rFonts w:cstheme="minorHAnsi"/>
-        </w:rPr>
-        <w:t>The following fragment demonstrates use of a file id being used in a command. This fragment assumes that the file “</w:t>
-      </w:r>
-      <w:proofErr w:type="spellStart"/>
-      <w:r>
-        <w:rPr>
-          <w:rFonts w:cstheme="minorHAnsi"/>
-        </w:rPr>
-        <w:t>fred.sam</w:t>
-      </w:r>
-      <w:proofErr w:type="spellEnd"/>
-      <w:r>
-        <w:rPr>
-          <w:rFonts w:cstheme="minorHAnsi"/>
-        </w:rPr>
-        <w:t>” was passed as id “out_1” into the tool.  The fragment:</w:t>
-      </w:r>
-    </w:p>
-    <w:p>
-      <w:pPr>
-        <w:rPr>
-          <w:rFonts w:ascii="Courier New" w:hAnsi="Courier New" w:cs="Courier New"/>
-        </w:rPr>
-      </w:pPr>
-      <w:r>
-        <w:rPr>
-          <w:rFonts w:ascii="Courier New" w:hAnsi="Courier New" w:cs="Courier New"/>
-        </w:rPr>
-        <w:t>&lt;</w:t>
-      </w:r>
-      <w:proofErr w:type="gramStart"/>
-      <w:r>
-        <w:rPr>
-          <w:rFonts w:ascii="Courier New" w:hAnsi="Courier New" w:cs="Courier New"/>
-        </w:rPr>
-        <w:t>command</w:t>
-      </w:r>
-      <w:proofErr w:type="gramEnd"/>
-      <w:r>
-        <w:rPr>
-          <w:rFonts w:ascii="Courier New" w:hAnsi="Courier New" w:cs="Courier New"/>
-        </w:rPr>
-        <w:t xml:space="preserve"> program=”</w:t>
-      </w:r>
-      <w:r>
-        <w:rPr>
-          <w:rFonts w:ascii="Courier New" w:hAnsi="Courier New" w:cs="Courier New"/>
-        </w:rPr>
-        <w:t>bowtie</w:t>
-      </w:r>
-      <w:r>
-        <w:rPr>
-          <w:rFonts w:ascii="Courier New" w:hAnsi="Courier New" w:cs="Courier New"/>
-        </w:rPr>
-        <w:t>”&gt;</w:t>
-      </w:r>
-      <w:r>
-        <w:rPr>
-          <w:rFonts w:ascii="Courier New" w:hAnsi="Courier New" w:cs="Courier New"/>
-        </w:rPr>
-        <w:t>–s ... {out_1}&lt;/command&gt;</w:t>
-      </w:r>
-    </w:p>
-    <w:p>
-      <w:pPr>
-        <w:rPr>
-          <w:rFonts w:cstheme="minorHAnsi"/>
-        </w:rPr>
-      </w:pPr>
-      <w:proofErr w:type="gramStart"/>
-      <w:r>
-        <w:rPr>
-          <w:rFonts w:cstheme="minorHAnsi"/>
-        </w:rPr>
-        <w:t>would</w:t>
-      </w:r>
-      <w:proofErr w:type="gramEnd"/>
-      <w:r>
-        <w:rPr>
-          <w:rFonts w:cstheme="minorHAnsi"/>
-        </w:rPr>
-        <w:t xml:space="preserve"> result in the following being emitted:</w:t>
-      </w:r>
-    </w:p>
-    <w:p>
-      <w:pPr>
-        <w:rPr>
-          <w:rFonts w:ascii="Courier New" w:hAnsi="Courier New" w:cs="Courier New"/>
-        </w:rPr>
-      </w:pPr>
-      <w:proofErr w:type="gramStart"/>
-      <w:r>
-        <w:rPr>
-          <w:rFonts w:ascii="Courier New" w:hAnsi="Courier New" w:cs="Courier New"/>
-        </w:rPr>
-        <w:t>bowtie</w:t>
-      </w:r>
-      <w:proofErr w:type="gramEnd"/>
-      <w:r>
-        <w:rPr>
-          <w:rFonts w:ascii="Courier New" w:hAnsi="Courier New" w:cs="Courier New"/>
-        </w:rPr>
-        <w:t xml:space="preserve"> –s ... </w:t>
-      </w:r>
-      <w:proofErr w:type="spellStart"/>
-      <w:r>
-        <w:rPr>
-          <w:rFonts w:ascii="Courier New" w:hAnsi="Courier New" w:cs="Courier New"/>
-        </w:rPr>
-        <w:t>fred.sam</w:t>
-      </w:r>
-      <w:proofErr w:type="spellEnd"/>
-    </w:p>
-    <w:p>
-      <w:pPr>
-        <w:pStyle w:val="Heading3"/>
-      </w:pPr>
-      <w:r>
-        <w:t>Example 3</w:t>
-      </w:r>
-    </w:p>
-    <w:p>
-      <w:r>
-        <w:t>The following fragment demonstrates use of the delimiters</w:t>
-      </w:r>
-      <w:r>
-        <w:t xml:space="preserve"> attribute. It assumes that the </w:t>
-      </w:r>
-      <w:r>
-        <w:t xml:space="preserve">pipeline’s </w:t>
-      </w:r>
-      <w:proofErr w:type="spellStart"/>
-      <w:r>
-        <w:t>outputdir</w:t>
-      </w:r>
-      <w:proofErr w:type="spellEnd"/>
-      <w:r>
-        <w:t xml:space="preserve"> is named “</w:t>
-      </w:r>
-      <w:proofErr w:type="spellStart"/>
-      <w:r>
-        <w:t>myoutput</w:t>
-      </w:r>
-      <w:proofErr w:type="spellEnd"/>
-      <w:r>
-        <w:t>” and its</w:t>
-      </w:r>
-      <w:r>
-        <w:t xml:space="preserve"> id was passed as id out_3.  The fragment:</w:t>
-      </w:r>
-    </w:p>
-    <w:p>
-      <w:pPr>
-        <w:rPr>
-          <w:rFonts w:ascii="Courier New" w:hAnsi="Courier New" w:cs="Courier New"/>
-        </w:rPr>
-      </w:pPr>
-      <w:r>
-        <w:rPr>
-          <w:rFonts w:ascii="Courier New" w:hAnsi="Courier New" w:cs="Courier New"/>
-        </w:rPr>
-        <w:t>&lt;</w:t>
-      </w:r>
-      <w:proofErr w:type="gramStart"/>
-      <w:r>
-        <w:rPr>
-          <w:rFonts w:ascii="Courier New" w:hAnsi="Courier New" w:cs="Courier New"/>
-        </w:rPr>
-        <w:t>co</w:t>
-      </w:r>
-      <w:r>
-        <w:rPr>
-          <w:rFonts w:ascii="Courier New" w:hAnsi="Courier New" w:cs="Courier New"/>
-        </w:rPr>
-        <w:t>mmand</w:t>
-      </w:r>
-      <w:proofErr w:type="gramEnd"/>
-      <w:r>
-        <w:rPr>
-          <w:rFonts w:ascii="Courier New" w:hAnsi="Courier New" w:cs="Courier New"/>
-        </w:rPr>
-        <w:t xml:space="preserve"> delimiters=”%%” program=”</w:t>
-      </w:r>
-      <w:r>
-        <w:rPr>
-          <w:rFonts w:ascii="Courier New" w:hAnsi="Courier New" w:cs="Courier New"/>
-        </w:rPr>
-        <w:t>find</w:t>
-      </w:r>
-      <w:r>
-        <w:rPr>
-          <w:rFonts w:ascii="Courier New" w:hAnsi="Courier New" w:cs="Courier New"/>
-        </w:rPr>
-        <w:t>”&gt;</w:t>
-      </w:r>
-      <w:r>
-        <w:rPr>
-          <w:rFonts w:ascii="Courier New" w:hAnsi="Courier New" w:cs="Courier New"/>
-        </w:rPr>
-        <w:t>%out_3% -name ”</w:t>
-      </w:r>
-      <w:r>
-        <w:rPr>
-          <w:rFonts w:ascii="Courier New" w:hAnsi="Courier New" w:cs="Courier New"/>
-        </w:rPr>
-        <w:t>*.</w:t>
-      </w:r>
-      <w:proofErr w:type="spellStart"/>
-      <w:r>
-        <w:rPr>
-          <w:rFonts w:ascii="Courier New" w:hAnsi="Courier New" w:cs="Courier New"/>
-        </w:rPr>
-        <w:t>tmp</w:t>
-      </w:r>
-      <w:proofErr w:type="spellEnd"/>
-      <w:r>
-        <w:rPr>
-          <w:rFonts w:ascii="Courier New" w:hAnsi="Courier New" w:cs="Courier New"/>
-        </w:rPr>
-        <w:t xml:space="preserve">” –exec </w:t>
-      </w:r>
-      <w:proofErr w:type="spellStart"/>
-      <w:r>
-        <w:rPr>
-          <w:rFonts w:ascii="Courier New" w:hAnsi="Courier New" w:cs="Courier New"/>
-        </w:rPr>
-        <w:t>rm</w:t>
-      </w:r>
-      <w:proofErr w:type="spellEnd"/>
-      <w:r>
-        <w:rPr>
-          <w:rFonts w:ascii="Courier New" w:hAnsi="Courier New" w:cs="Courier New"/>
-        </w:rPr>
-        <w:t xml:space="preserve"> {} \+&lt;/command&gt;</w:t>
-      </w:r>
-    </w:p>
-    <w:p>
-      <w:proofErr w:type="gramStart"/>
-      <w:r>
-        <w:lastRenderedPageBreak/>
         <w:t>would</w:t>
       </w:r>
       <w:proofErr w:type="gramEnd"/>
@@ -7219,6 +7323,7 @@
           <w:rFonts w:ascii="Courier New" w:hAnsi="Courier New" w:cs="Courier New"/>
           <w:bCs/>
         </w:rPr>
+        <w:lastRenderedPageBreak/>
         <w:t>&lt;</w:t>
       </w:r>
       <w:proofErr w:type="spellStart"/>
@@ -7335,7 +7440,6 @@
       </w:pPr>
       <w:proofErr w:type="gramStart"/>
       <w:r>
-        <w:lastRenderedPageBreak/>
         <w:t>file</w:t>
       </w:r>
       <w:proofErr w:type="gramEnd"/>
@@ -8246,6 +8350,7 @@
   <w:style w:type="character" w:default="1" w:styleId="DefaultParagraphFont">
     <w:name w:val="Default Paragraph Font"/>
     <w:uiPriority w:val="1"/>
+    <w:semiHidden/>
     <w:unhideWhenUsed/>
   </w:style>
   <w:style w:type="table" w:default="1" w:styleId="TableNormal">
@@ -8892,7 +8997,7 @@
 </file>
 
 <file path=customXml/itemProps3.xml><?xml version="1.0" encoding="utf-8"?>
-<ds:datastoreItem xmlns:ds="http://schemas.openxmlformats.org/officeDocument/2006/customXml" ds:itemID="{30E3B96E-81C8-B941-AE9A-C999775426A6}">
+<ds:datastoreItem xmlns:ds="http://schemas.openxmlformats.org/officeDocument/2006/customXml" ds:itemID="{6548D162-C369-C64E-93E5-50441564F003}">
   <ds:schemaRefs>
     <ds:schemaRef ds:uri="http://schemas.openxmlformats.org/officeDocument/2006/bibliography"/>
   </ds:schemaRefs>
@@ -8900,7 +9005,7 @@
 </file>
 
 <file path=customXml/itemProps4.xml><?xml version="1.0" encoding="utf-8"?>
-<ds:datastoreItem xmlns:ds="http://schemas.openxmlformats.org/officeDocument/2006/customXml" ds:itemID="{A50F1EB2-24F9-4642-BD57-905962C93878}">
+<ds:datastoreItem xmlns:ds="http://schemas.openxmlformats.org/officeDocument/2006/customXml" ds:itemID="{85DA0B14-F3CE-7C47-87E4-AB709E2E384C}">
   <ds:schemaRefs>
     <ds:schemaRef ds:uri="http://schemas.openxmlformats.org/officeDocument/2006/bibliography"/>
   </ds:schemaRefs>

</xml_diff>

<commit_message>
update documentation with binary option attribute
</commit_message>
<xml_diff>
--- a/docs/Civet_XML_Description.docx
+++ b/docs/Civet_XML_Description.docx
@@ -4738,623 +4738,682 @@
         <w:rPr>
           <w:rFonts w:cstheme="minorHAnsi"/>
         </w:rPr>
-        <w:t xml:space="preserve"> attribute specifies the amount of physical memory to request for the job; it is</w:t>
-      </w:r>
+        <w:t xml:space="preserve"> attribute specifies the amount of physical memory to request for the job; it is specified in </w:t>
+      </w:r>
+      <w:proofErr w:type="spellStart"/>
+      <w:r>
+        <w:rPr>
+          <w:rFonts w:cstheme="minorHAnsi"/>
+        </w:rPr>
+        <w:t>gigabyes</w:t>
+      </w:r>
+      <w:proofErr w:type="spellEnd"/>
+      <w:r>
+        <w:rPr>
+          <w:rFonts w:cstheme="minorHAnsi"/>
+        </w:rPr>
+        <w:t xml:space="preserve"> and must be an integer.</w:t>
+      </w:r>
+      <w:r>
+        <w:rPr>
+          <w:rFonts w:cstheme="minorHAnsi"/>
+        </w:rPr>
+        <w:t xml:space="preserve"> </w:t>
+      </w:r>
+      <w:r>
+        <w:rPr>
+          <w:rFonts w:cstheme="minorHAnsi"/>
+        </w:rPr>
+        <w:t xml:space="preserve"> There may be zero or more </w:t>
+      </w:r>
+      <w:r>
+        <w:rPr>
+          <w:rFonts w:ascii="Courier New" w:hAnsi="Courier New" w:cs="Courier New"/>
+        </w:rPr>
+        <w:t>&lt;option&gt;</w:t>
+      </w:r>
+      <w:r>
+        <w:rPr>
+          <w:rFonts w:cstheme="minorHAnsi"/>
+        </w:rPr>
+        <w:t xml:space="preserve"> tags. </w:t>
+      </w:r>
+      <w:r>
+        <w:rPr>
+          <w:rFonts w:cstheme="minorHAnsi"/>
+        </w:rPr>
+        <w:t xml:space="preserve"> There must be</w:t>
+      </w:r>
+      <w:r>
+        <w:rPr>
+          <w:rFonts w:cstheme="minorHAnsi"/>
+        </w:rPr>
+        <w:t xml:space="preserve"> one</w:t>
+      </w:r>
+      <w:r>
+        <w:rPr>
+          <w:rFonts w:cstheme="minorHAnsi"/>
+        </w:rPr>
+        <w:t xml:space="preserve"> or more</w:t>
+      </w:r>
+      <w:r>
+        <w:rPr>
+          <w:rFonts w:ascii="Courier New" w:hAnsi="Courier New" w:cs="Courier New"/>
+        </w:rPr>
+        <w:t xml:space="preserve"> &lt;command&gt;</w:t>
+      </w:r>
+      <w:r>
+        <w:rPr>
+          <w:rFonts w:cstheme="minorHAnsi"/>
+        </w:rPr>
+        <w:t xml:space="preserve"> tag</w:t>
+      </w:r>
+      <w:r>
+        <w:rPr>
+          <w:rFonts w:cstheme="minorHAnsi"/>
+        </w:rPr>
+        <w:t>s</w:t>
+      </w:r>
+      <w:r>
+        <w:rPr>
+          <w:rFonts w:cstheme="minorHAnsi"/>
+        </w:rPr>
+        <w:t>.</w:t>
+      </w:r>
+      <w:r>
+        <w:rPr>
+          <w:rFonts w:cstheme="minorHAnsi"/>
+        </w:rPr>
+        <w:t xml:space="preserve">  If multiple </w:t>
+      </w:r>
+      <w:r>
+        <w:rPr>
+          <w:rFonts w:ascii="Courier New" w:hAnsi="Courier New" w:cs="Courier New"/>
+        </w:rPr>
+        <w:t>&lt;command&gt;</w:t>
+      </w:r>
+      <w:r>
+        <w:rPr>
+          <w:rFonts w:cstheme="minorHAnsi"/>
+        </w:rPr>
+        <w:t xml:space="preserve"> tags are specified, they are executed serially</w:t>
+      </w:r>
+      <w:r>
+        <w:rPr>
+          <w:rFonts w:cstheme="minorHAnsi"/>
+        </w:rPr>
+        <w:t>, in lexical order</w:t>
+      </w:r>
+      <w:r>
+        <w:rPr>
+          <w:rFonts w:cstheme="minorHAnsi"/>
+        </w:rPr>
+        <w:t>.</w:t>
+      </w:r>
+    </w:p>
+    <w:p>
+      <w:pPr>
+        <w:rPr>
+          <w:rFonts w:cstheme="minorHAnsi"/>
+        </w:rPr>
+      </w:pPr>
+      <w:r>
+        <w:rPr>
+          <w:rFonts w:cstheme="minorHAnsi"/>
+        </w:rPr>
+        <w:t xml:space="preserve">See the </w:t>
+      </w:r>
+      <w:r>
+        <w:rPr>
+          <w:rFonts w:ascii="Courier New" w:hAnsi="Courier New" w:cs="Courier New"/>
+        </w:rPr>
+        <w:t>&lt;option&gt;</w:t>
+      </w:r>
+      <w:r>
+        <w:rPr>
+          <w:rFonts w:cstheme="minorHAnsi"/>
+        </w:rPr>
+        <w:t xml:space="preserve"> tag for a description of the </w:t>
+      </w:r>
+      <w:proofErr w:type="spellStart"/>
+      <w:r>
+        <w:rPr>
+          <w:rFonts w:ascii="Courier New" w:hAnsi="Courier New" w:cs="Courier New"/>
+        </w:rPr>
+        <w:t>tool_config</w:t>
+      </w:r>
+      <w:r>
+        <w:rPr>
+          <w:rFonts w:ascii="Courier New" w:hAnsi="Courier New" w:cs="Courier New"/>
+        </w:rPr>
+        <w:t>_prefix</w:t>
+      </w:r>
+      <w:proofErr w:type="spellEnd"/>
+      <w:r>
+        <w:rPr>
+          <w:rFonts w:cstheme="minorHAnsi"/>
+        </w:rPr>
+        <w:t xml:space="preserve"> attribute.</w:t>
+      </w:r>
+    </w:p>
+    <w:p>
+      <w:pPr>
+        <w:rPr>
+          <w:rFonts w:cstheme="minorHAnsi"/>
+        </w:rPr>
+      </w:pPr>
+      <w:r>
+        <w:rPr>
+          <w:rFonts w:cstheme="minorHAnsi"/>
+        </w:rPr>
+        <w:t xml:space="preserve">The threads </w:t>
+      </w:r>
+      <w:r>
+        <w:rPr>
+          <w:rFonts w:cstheme="minorHAnsi"/>
+        </w:rPr>
+        <w:t xml:space="preserve">attribute specifies the maximum number of threads any command in this tool will use. </w:t>
+      </w:r>
+      <w:r>
+        <w:rPr>
+          <w:rFonts w:cstheme="minorHAnsi"/>
+        </w:rPr>
+        <w:t xml:space="preserve">If not specified, the tool will be run in one thread. </w:t>
+      </w:r>
+      <w:r>
+        <w:rPr>
+          <w:rFonts w:cstheme="minorHAnsi"/>
+        </w:rPr>
+        <w:t xml:space="preserve"> If executing in a cluster environment, it specifies the number of processors that will be allocated.  If the commands in a tool run for a significant length of time and use widely different numbers of threads, consider splitting it into multiple tools within one </w:t>
+      </w:r>
+      <w:r>
+        <w:rPr>
+          <w:rFonts w:cstheme="minorHAnsi"/>
+        </w:rPr>
+        <w:t>step</w:t>
+      </w:r>
+      <w:r>
+        <w:rPr>
+          <w:rFonts w:cstheme="minorHAnsi"/>
+        </w:rPr>
+        <w:t xml:space="preserve">, so that each tool can specify the number of threads appropriate to its command(s). </w:t>
+      </w:r>
+    </w:p>
+    <w:p>
+      <w:pPr>
+        <w:rPr>
+          <w:rFonts w:cstheme="minorHAnsi"/>
+        </w:rPr>
+      </w:pPr>
+      <w:r>
+        <w:rPr>
+          <w:rFonts w:cstheme="minorHAnsi"/>
+        </w:rPr>
+        <w:t xml:space="preserve">The </w:t>
+      </w:r>
+      <w:proofErr w:type="spellStart"/>
+      <w:r>
+        <w:rPr>
+          <w:rFonts w:ascii="Courier New" w:hAnsi="Courier New" w:cs="Courier New"/>
+        </w:rPr>
+        <w:t>error</w:t>
+      </w:r>
+      <w:r>
+        <w:rPr>
+          <w:rFonts w:ascii="Courier New" w:hAnsi="Courier New" w:cs="Courier New"/>
+        </w:rPr>
+        <w:t>_strings</w:t>
+      </w:r>
+      <w:proofErr w:type="spellEnd"/>
+      <w:r>
+        <w:rPr>
+          <w:rFonts w:cstheme="minorHAnsi"/>
+        </w:rPr>
+        <w:t xml:space="preserve"> attribute allows specifying a comma-separated list of strings.  If specified and the tool's error output contains any of the strings, the tool is deemed to have failed, even if its last command returns a zero exit status.</w:t>
+      </w:r>
+    </w:p>
+    <w:p>
+      <w:pPr>
+        <w:rPr>
+          <w:rFonts w:cstheme="minorHAnsi"/>
+        </w:rPr>
+      </w:pPr>
+      <w:r>
+        <w:rPr>
+          <w:rFonts w:cstheme="minorHAnsi"/>
+        </w:rPr>
+        <w:t>When executing in a cluster environment, a tool will be scheduled as a job.</w:t>
+      </w:r>
+    </w:p>
+    <w:p>
+      <w:pPr>
+        <w:pStyle w:val="Heading2"/>
+      </w:pPr>
+      <w:proofErr w:type="gramStart"/>
+      <w:r>
+        <w:t>description</w:t>
+      </w:r>
+      <w:proofErr w:type="gramEnd"/>
+    </w:p>
+    <w:p>
+      <w:r>
+        <w:t xml:space="preserve">The </w:t>
+      </w:r>
+      <w:r>
+        <w:rPr>
+          <w:rFonts w:ascii="Courier New" w:hAnsi="Courier New" w:cs="Courier New"/>
+        </w:rPr>
+        <w:t>&lt;description&gt;</w:t>
+      </w:r>
+      <w:r>
+        <w:t xml:space="preserve"> tag contains free form information about the tool.</w:t>
+      </w:r>
+    </w:p>
+    <w:p>
+      <w:pPr>
+        <w:rPr>
+          <w:rFonts w:ascii="Courier New" w:hAnsi="Courier New" w:cs="Courier New"/>
+        </w:rPr>
+      </w:pPr>
+      <w:r>
+        <w:rPr>
+          <w:rFonts w:ascii="Courier New" w:hAnsi="Courier New" w:cs="Courier New"/>
+        </w:rPr>
+        <w:t>&lt;</w:t>
+      </w:r>
+      <w:proofErr w:type="gramStart"/>
+      <w:r>
+        <w:rPr>
+          <w:rFonts w:ascii="Courier New" w:hAnsi="Courier New" w:cs="Courier New"/>
+        </w:rPr>
+        <w:t>description</w:t>
+      </w:r>
+      <w:proofErr w:type="gramEnd"/>
+      <w:r>
+        <w:rPr>
+          <w:rFonts w:ascii="Courier New" w:hAnsi="Courier New" w:cs="Courier New"/>
+        </w:rPr>
+        <w:t>&gt; ... &lt;/description&gt;</w:t>
+      </w:r>
+    </w:p>
+    <w:p>
+      <w:pPr>
+        <w:pStyle w:val="Heading2"/>
+      </w:pPr>
+      <w:proofErr w:type="gramStart"/>
+      <w:r>
+        <w:lastRenderedPageBreak/>
+        <w:t>option</w:t>
+      </w:r>
+      <w:proofErr w:type="gramEnd"/>
+    </w:p>
+    <w:p>
+      <w:r>
+        <w:t>The information in the</w:t>
+      </w:r>
+      <w:r>
+        <w:rPr>
+          <w:rFonts w:ascii="Courier New" w:hAnsi="Courier New" w:cs="Courier New"/>
+        </w:rPr>
+        <w:t xml:space="preserve"> &lt;option&gt;</w:t>
+      </w:r>
+      <w:r>
+        <w:t xml:space="preserve"> tag is used in the </w:t>
+      </w:r>
+      <w:r>
+        <w:rPr>
+          <w:rFonts w:ascii="Courier New" w:hAnsi="Courier New" w:cs="Courier New"/>
+        </w:rPr>
+        <w:t>&lt;command&gt;</w:t>
+      </w:r>
+      <w:r>
+        <w:t xml:space="preserve"> tag.</w:t>
+      </w:r>
+    </w:p>
+    <w:p>
+      <w:pPr>
+        <w:rPr>
+          <w:rFonts w:ascii="Courier New" w:hAnsi="Courier New" w:cs="Courier New"/>
+        </w:rPr>
+      </w:pPr>
+      <w:r>
+        <w:rPr>
+          <w:rFonts w:ascii="Courier New" w:hAnsi="Courier New" w:cs="Courier New"/>
+        </w:rPr>
+        <w:t>&lt;</w:t>
+      </w:r>
+      <w:proofErr w:type="gramStart"/>
+      <w:r>
+        <w:rPr>
+          <w:rFonts w:ascii="Courier New" w:hAnsi="Courier New" w:cs="Courier New"/>
+        </w:rPr>
+        <w:t>option</w:t>
+      </w:r>
+      <w:proofErr w:type="gramEnd"/>
+      <w:r>
+        <w:rPr>
+          <w:rFonts w:ascii="Courier New" w:hAnsi="Courier New" w:cs="Courier New"/>
+        </w:rPr>
+        <w:t xml:space="preserve"> name="..." </w:t>
+      </w:r>
+      <w:proofErr w:type="spellStart"/>
+      <w:r>
+        <w:rPr>
+          <w:rFonts w:ascii="Courier New" w:hAnsi="Courier New" w:cs="Courier New"/>
+        </w:rPr>
+        <w:t>from_file</w:t>
+      </w:r>
+      <w:proofErr w:type="spellEnd"/>
+      <w:r>
+        <w:rPr>
+          <w:rFonts w:ascii="Courier New" w:hAnsi="Courier New" w:cs="Courier New"/>
+        </w:rPr>
+        <w:t xml:space="preserve">=”...” </w:t>
+      </w:r>
+      <w:proofErr w:type="spellStart"/>
+      <w:r>
+        <w:rPr>
+          <w:rFonts w:ascii="Courier New" w:hAnsi="Courier New" w:cs="Courier New"/>
+        </w:rPr>
+        <w:t>command_text</w:t>
+      </w:r>
+      <w:proofErr w:type="spellEnd"/>
+      <w:r>
+        <w:rPr>
+          <w:rFonts w:ascii="Courier New" w:hAnsi="Courier New" w:cs="Courier New"/>
+        </w:rPr>
+        <w:t xml:space="preserve">=”...” </w:t>
+      </w:r>
+      <w:r>
+        <w:rPr>
+          <w:rFonts w:ascii="Courier New" w:hAnsi="Courier New" w:cs="Courier New"/>
+        </w:rPr>
+        <w:t xml:space="preserve">binary=”...” threads=”...” </w:t>
+      </w:r>
+      <w:r>
+        <w:rPr>
+          <w:rFonts w:ascii="Courier New" w:hAnsi="Courier New" w:cs="Courier New"/>
+        </w:rPr>
+        <w:t>value="..."</w:t>
+      </w:r>
+      <w:r>
+        <w:rPr>
+          <w:rFonts w:ascii="Courier New" w:hAnsi="Courier New" w:cs="Courier New"/>
+        </w:rPr>
+        <w:t xml:space="preserve"> </w:t>
+      </w:r>
+      <w:r>
+        <w:rPr>
+          <w:rFonts w:ascii="Courier New" w:hAnsi="Courier New" w:cs="Courier New"/>
+        </w:rPr>
+        <w:t>/</w:t>
+      </w:r>
+      <w:r>
+        <w:rPr>
+          <w:rFonts w:ascii="Courier New" w:hAnsi="Courier New" w:cs="Courier New"/>
+        </w:rPr>
+        <w:t>&gt;</w:t>
+      </w:r>
+    </w:p>
+    <w:p>
+      <w:r>
+        <w:rPr>
+          <w:rFonts w:cstheme="minorHAnsi"/>
+        </w:rPr>
+        <w:t xml:space="preserve">The </w:t>
+      </w:r>
+      <w:r>
+        <w:rPr>
+          <w:rFonts w:ascii="Courier New" w:hAnsi="Courier New" w:cs="Courier New"/>
+        </w:rPr>
+        <w:t>&lt;</w:t>
+      </w:r>
+      <w:r>
+        <w:rPr>
+          <w:rFonts w:ascii="Courier New" w:hAnsi="Courier New" w:cs="Courier New"/>
+        </w:rPr>
+        <w:t>option</w:t>
+      </w:r>
+      <w:r>
+        <w:rPr>
+          <w:rFonts w:ascii="Courier New" w:hAnsi="Courier New" w:cs="Courier New"/>
+        </w:rPr>
+        <w:t>&gt;</w:t>
+      </w:r>
+      <w:r>
+        <w:rPr>
+          <w:rFonts w:cstheme="minorHAnsi"/>
+        </w:rPr>
+        <w:t xml:space="preserve"> tag must contain </w:t>
+      </w:r>
+      <w:r>
+        <w:rPr>
+          <w:rFonts w:cstheme="minorHAnsi"/>
+        </w:rPr>
+        <w:t xml:space="preserve">the </w:t>
+      </w:r>
+      <w:r>
+        <w:rPr>
+          <w:rFonts w:ascii="Courier New" w:hAnsi="Courier New" w:cs="Courier New"/>
+        </w:rPr>
+        <w:t>name</w:t>
+      </w:r>
+      <w:r>
+        <w:rPr>
+          <w:rFonts w:cstheme="minorHAnsi"/>
+        </w:rPr>
+        <w:t xml:space="preserve"> attribute and </w:t>
+      </w:r>
+      <w:r>
+        <w:rPr>
+          <w:rFonts w:cstheme="minorHAnsi"/>
+        </w:rPr>
+        <w:t>one of</w:t>
+      </w:r>
+      <w:r>
+        <w:rPr>
+          <w:rFonts w:cstheme="minorHAnsi"/>
+        </w:rPr>
+        <w:t xml:space="preserve"> the </w:t>
+      </w:r>
+      <w:proofErr w:type="spellStart"/>
+      <w:r>
+        <w:rPr>
+          <w:rFonts w:ascii="Courier New" w:hAnsi="Courier New" w:cs="Courier New"/>
+        </w:rPr>
+        <w:t>from_file</w:t>
+      </w:r>
+      <w:proofErr w:type="spellEnd"/>
+      <w:r>
+        <w:rPr>
+          <w:rFonts w:cstheme="minorHAnsi"/>
+        </w:rPr>
+        <w:t xml:space="preserve">, </w:t>
+      </w:r>
+      <w:r>
+        <w:rPr>
+          <w:rFonts w:ascii="Courier New" w:hAnsi="Courier New" w:cs="Courier New"/>
+        </w:rPr>
+        <w:t>value</w:t>
+      </w:r>
+      <w:r>
+        <w:rPr>
+          <w:rFonts w:ascii="Courier New" w:hAnsi="Courier New" w:cs="Courier New"/>
+        </w:rPr>
+        <w:t xml:space="preserve">, </w:t>
+      </w:r>
+      <w:r>
+        <w:t>or</w:t>
+      </w:r>
+      <w:r>
+        <w:rPr>
+          <w:rFonts w:ascii="Courier New" w:hAnsi="Courier New" w:cs="Courier New"/>
+        </w:rPr>
+        <w:t xml:space="preserve"> threads</w:t>
+      </w:r>
+      <w:r>
+        <w:rPr>
+          <w:rFonts w:cstheme="minorHAnsi"/>
+        </w:rPr>
+        <w:t xml:space="preserve"> attributes</w:t>
+      </w:r>
+      <w:r>
+        <w:rPr>
+          <w:rFonts w:cstheme="minorHAnsi"/>
+        </w:rPr>
+        <w:t>.</w:t>
+      </w:r>
+      <w:r>
+        <w:rPr>
+          <w:rFonts w:cstheme="minorHAnsi"/>
+        </w:rPr>
+        <w:t xml:space="preserve"> The </w:t>
+      </w:r>
+      <w:proofErr w:type="spellStart"/>
+      <w:r>
+        <w:rPr>
+          <w:rFonts w:ascii="Courier New" w:hAnsi="Courier New" w:cstheme="minorHAnsi"/>
+        </w:rPr>
+        <w:t>command_text</w:t>
+      </w:r>
+      <w:proofErr w:type="spellEnd"/>
+      <w:r>
+        <w:rPr>
+          <w:rFonts w:cstheme="minorHAnsi"/>
+        </w:rPr>
+        <w:t xml:space="preserve"> attribute is combined with the </w:t>
+      </w:r>
+      <w:r>
+        <w:rPr>
+          <w:rFonts w:ascii="Courier New" w:hAnsi="Courier New" w:cstheme="minorHAnsi"/>
+        </w:rPr>
+        <w:t>value</w:t>
+      </w:r>
+      <w:r>
+        <w:rPr>
+          <w:rFonts w:cstheme="minorHAnsi"/>
+        </w:rPr>
+        <w:t xml:space="preserve"> or </w:t>
+      </w:r>
+      <w:r>
+        <w:rPr>
+          <w:rFonts w:ascii="Courier New" w:hAnsi="Courier New" w:cstheme="minorHAnsi"/>
+        </w:rPr>
+        <w:t>threads</w:t>
+      </w:r>
+      <w:r>
+        <w:rPr>
+          <w:rFonts w:cstheme="minorHAnsi"/>
+        </w:rPr>
+        <w:t xml:space="preserve"> attribute.</w:t>
+      </w:r>
+      <w:r>
+        <w:rPr>
+          <w:rFonts w:cstheme="minorHAnsi"/>
+        </w:rPr>
+        <w:t xml:space="preserve"> </w:t>
+      </w:r>
+      <w:r>
+        <w:rPr>
+          <w:rFonts w:cstheme="minorHAnsi"/>
+        </w:rPr>
+        <w:t xml:space="preserve"> See the description of the </w:t>
+      </w:r>
+      <w:r>
+        <w:rPr>
+          <w:rFonts w:ascii="Courier New" w:hAnsi="Courier New" w:cs="Courier New"/>
+        </w:rPr>
+        <w:t>&lt;command&gt;</w:t>
+      </w:r>
+      <w:r>
+        <w:rPr>
+          <w:rFonts w:cstheme="minorHAnsi"/>
+        </w:rPr>
+        <w:t xml:space="preserve"> tag for how these are used.</w:t>
+      </w:r>
+      <w:r>
+        <w:rPr>
+          <w:rFonts w:cstheme="minorHAnsi"/>
+        </w:rPr>
+        <w:t xml:space="preserve"> </w:t>
+      </w:r>
+      <w:r>
+        <w:t xml:space="preserve">The </w:t>
+      </w:r>
+      <w:r>
+        <w:rPr>
+          <w:rFonts w:ascii="Courier New" w:hAnsi="Courier New" w:cs="Courier New"/>
+        </w:rPr>
+        <w:t>binary</w:t>
+      </w:r>
+      <w:r>
+        <w:t xml:space="preserve"> attribute is combined with the </w:t>
+      </w:r>
+      <w:r>
+        <w:rPr>
+          <w:rFonts w:ascii="Courier New" w:hAnsi="Courier New" w:cs="Courier New"/>
+        </w:rPr>
+        <w:t>value</w:t>
+      </w:r>
+      <w:r>
+        <w:t xml:space="preserve"> attribute and indicates that the </w:t>
+      </w:r>
+      <w:r>
+        <w:rPr>
+          <w:rFonts w:ascii="Courier New" w:hAnsi="Courier New" w:cs="Courier New"/>
+        </w:rPr>
+        <w:t>value</w:t>
+      </w:r>
+      <w:r>
+        <w:t xml:space="preserve"> can be </w:t>
+      </w:r>
+      <w:proofErr w:type="gramStart"/>
+      <w:r>
+        <w:t>True</w:t>
+      </w:r>
+      <w:proofErr w:type="gramEnd"/>
+      <w:r>
+        <w:t xml:space="preserve"> or False. If the </w:t>
+      </w:r>
+      <w:r>
+        <w:rPr>
+          <w:rFonts w:ascii="Courier New" w:hAnsi="Courier New" w:cs="Courier New"/>
+        </w:rPr>
+        <w:t>value</w:t>
+      </w:r>
+      <w:r>
+        <w:t xml:space="preserve"> is true, the </w:t>
+      </w:r>
+      <w:proofErr w:type="spellStart"/>
+      <w:r>
+        <w:t>command_text</w:t>
+      </w:r>
+      <w:proofErr w:type="spellEnd"/>
+      <w:r>
+        <w:t xml:space="preserve"> will be used to substitute for the option in the command line.  If the </w:t>
+      </w:r>
+      <w:r>
+        <w:rPr>
+          <w:rFonts w:ascii="Courier New" w:hAnsi="Courier New" w:cs="Courier New"/>
+        </w:rPr>
+        <w:t>value</w:t>
+      </w:r>
+      <w:r>
+        <w:t xml:space="preserve"> is false then an empty string will be substituted for the option in the command line.</w:t>
+      </w:r>
+    </w:p>
+    <w:p>
+      <w:pPr>
+        <w:rPr>
+          <w:rFonts w:cstheme="minorHAnsi"/>
+        </w:rPr>
+      </w:pPr>
       <w:bookmarkStart w:id="0" w:name="_GoBack"/>
       <w:bookmarkEnd w:id="0"/>
       <w:r>
         <w:rPr>
           <w:rFonts w:cstheme="minorHAnsi"/>
         </w:rPr>
-        <w:t xml:space="preserve"> specified in </w:t>
-      </w:r>
-      <w:proofErr w:type="spellStart"/>
-      <w:r>
-        <w:rPr>
-          <w:rFonts w:cstheme="minorHAnsi"/>
-        </w:rPr>
-        <w:t>gigabyes</w:t>
-      </w:r>
-      <w:proofErr w:type="spellEnd"/>
-      <w:r>
-        <w:rPr>
-          <w:rFonts w:cstheme="minorHAnsi"/>
-        </w:rPr>
-        <w:t xml:space="preserve"> and must be an integer.</w:t>
-      </w:r>
-      <w:r>
-        <w:rPr>
-          <w:rFonts w:cstheme="minorHAnsi"/>
-        </w:rPr>
-        <w:t xml:space="preserve"> </w:t>
-      </w:r>
-      <w:r>
-        <w:rPr>
-          <w:rFonts w:cstheme="minorHAnsi"/>
-        </w:rPr>
-        <w:t xml:space="preserve"> There may be zero or more </w:t>
-      </w:r>
-      <w:r>
-        <w:rPr>
-          <w:rFonts w:ascii="Courier New" w:hAnsi="Courier New" w:cs="Courier New"/>
-        </w:rPr>
-        <w:t>&lt;option&gt;</w:t>
-      </w:r>
-      <w:r>
-        <w:rPr>
-          <w:rFonts w:cstheme="minorHAnsi"/>
-        </w:rPr>
-        <w:t xml:space="preserve"> tags. </w:t>
-      </w:r>
-      <w:r>
-        <w:rPr>
-          <w:rFonts w:cstheme="minorHAnsi"/>
-        </w:rPr>
-        <w:t xml:space="preserve"> There must be</w:t>
-      </w:r>
-      <w:r>
-        <w:rPr>
-          <w:rFonts w:cstheme="minorHAnsi"/>
-        </w:rPr>
-        <w:t xml:space="preserve"> one</w:t>
-      </w:r>
-      <w:r>
-        <w:rPr>
-          <w:rFonts w:cstheme="minorHAnsi"/>
-        </w:rPr>
-        <w:t xml:space="preserve"> or more</w:t>
-      </w:r>
-      <w:r>
-        <w:rPr>
-          <w:rFonts w:ascii="Courier New" w:hAnsi="Courier New" w:cs="Courier New"/>
-        </w:rPr>
-        <w:t xml:space="preserve"> &lt;command&gt;</w:t>
-      </w:r>
-      <w:r>
-        <w:rPr>
-          <w:rFonts w:cstheme="minorHAnsi"/>
-        </w:rPr>
-        <w:t xml:space="preserve"> tag</w:t>
-      </w:r>
-      <w:r>
-        <w:rPr>
-          <w:rFonts w:cstheme="minorHAnsi"/>
-        </w:rPr>
-        <w:t>s</w:t>
-      </w:r>
-      <w:r>
-        <w:rPr>
-          <w:rFonts w:cstheme="minorHAnsi"/>
-        </w:rPr>
-        <w:t>.</w:t>
-      </w:r>
-      <w:r>
-        <w:rPr>
-          <w:rFonts w:cstheme="minorHAnsi"/>
-        </w:rPr>
-        <w:t xml:space="preserve">  If multiple </w:t>
-      </w:r>
-      <w:r>
-        <w:rPr>
-          <w:rFonts w:ascii="Courier New" w:hAnsi="Courier New" w:cs="Courier New"/>
-        </w:rPr>
-        <w:t>&lt;command&gt;</w:t>
-      </w:r>
-      <w:r>
-        <w:rPr>
-          <w:rFonts w:cstheme="minorHAnsi"/>
-        </w:rPr>
-        <w:t xml:space="preserve"> tags are specified, they are executed serially</w:t>
-      </w:r>
-      <w:r>
-        <w:rPr>
-          <w:rFonts w:cstheme="minorHAnsi"/>
-        </w:rPr>
-        <w:t>, in lexical order</w:t>
-      </w:r>
-      <w:r>
-        <w:rPr>
-          <w:rFonts w:cstheme="minorHAnsi"/>
-        </w:rPr>
-        <w:t>.</w:t>
-      </w:r>
-    </w:p>
-    <w:p>
-      <w:pPr>
-        <w:rPr>
-          <w:rFonts w:cstheme="minorHAnsi"/>
-        </w:rPr>
-      </w:pPr>
-      <w:r>
-        <w:rPr>
-          <w:rFonts w:cstheme="minorHAnsi"/>
-        </w:rPr>
-        <w:t xml:space="preserve">See the </w:t>
-      </w:r>
-      <w:r>
-        <w:rPr>
-          <w:rFonts w:ascii="Courier New" w:hAnsi="Courier New" w:cs="Courier New"/>
-        </w:rPr>
-        <w:t>&lt;option&gt;</w:t>
-      </w:r>
-      <w:r>
-        <w:rPr>
-          <w:rFonts w:cstheme="minorHAnsi"/>
-        </w:rPr>
-        <w:t xml:space="preserve"> tag for a description of the </w:t>
-      </w:r>
-      <w:proofErr w:type="spellStart"/>
-      <w:r>
-        <w:rPr>
-          <w:rFonts w:ascii="Courier New" w:hAnsi="Courier New" w:cs="Courier New"/>
-        </w:rPr>
-        <w:t>tool_config</w:t>
-      </w:r>
-      <w:r>
-        <w:rPr>
-          <w:rFonts w:ascii="Courier New" w:hAnsi="Courier New" w:cs="Courier New"/>
-        </w:rPr>
-        <w:t>_prefix</w:t>
-      </w:r>
-      <w:proofErr w:type="spellEnd"/>
-      <w:r>
-        <w:rPr>
-          <w:rFonts w:cstheme="minorHAnsi"/>
-        </w:rPr>
-        <w:t xml:space="preserve"> attribute.</w:t>
-      </w:r>
-    </w:p>
-    <w:p>
-      <w:pPr>
-        <w:rPr>
-          <w:rFonts w:cstheme="minorHAnsi"/>
-        </w:rPr>
-      </w:pPr>
-      <w:r>
-        <w:rPr>
-          <w:rFonts w:cstheme="minorHAnsi"/>
-        </w:rPr>
-        <w:t xml:space="preserve">The threads </w:t>
-      </w:r>
-      <w:r>
-        <w:rPr>
-          <w:rFonts w:cstheme="minorHAnsi"/>
-        </w:rPr>
-        <w:t xml:space="preserve">attribute specifies the maximum number of threads any command in this tool will use. </w:t>
-      </w:r>
-      <w:r>
-        <w:rPr>
-          <w:rFonts w:cstheme="minorHAnsi"/>
-        </w:rPr>
-        <w:t xml:space="preserve">If not specified, the tool will be run in one thread. </w:t>
-      </w:r>
-      <w:r>
-        <w:rPr>
-          <w:rFonts w:cstheme="minorHAnsi"/>
-        </w:rPr>
-        <w:t xml:space="preserve"> If executing in a cluster environment, it specifies the number of processors that will be allocated.  If the commands in a tool run for a significant length of time and use widely different numbers of threads, consider splitting it into multiple tools within one </w:t>
-      </w:r>
-      <w:r>
-        <w:rPr>
-          <w:rFonts w:cstheme="minorHAnsi"/>
-        </w:rPr>
-        <w:t>step</w:t>
-      </w:r>
-      <w:r>
-        <w:rPr>
-          <w:rFonts w:cstheme="minorHAnsi"/>
-        </w:rPr>
-        <w:t xml:space="preserve">, so that each tool can specify the number of threads appropriate to its command(s). </w:t>
-      </w:r>
-    </w:p>
-    <w:p>
-      <w:pPr>
-        <w:rPr>
-          <w:rFonts w:cstheme="minorHAnsi"/>
-        </w:rPr>
-      </w:pPr>
-      <w:r>
-        <w:rPr>
-          <w:rFonts w:cstheme="minorHAnsi"/>
-        </w:rPr>
-        <w:t xml:space="preserve">The </w:t>
-      </w:r>
-      <w:proofErr w:type="spellStart"/>
-      <w:r>
-        <w:rPr>
-          <w:rFonts w:ascii="Courier New" w:hAnsi="Courier New" w:cs="Courier New"/>
-        </w:rPr>
-        <w:t>error</w:t>
-      </w:r>
-      <w:r>
-        <w:rPr>
-          <w:rFonts w:ascii="Courier New" w:hAnsi="Courier New" w:cs="Courier New"/>
-        </w:rPr>
-        <w:t>_strings</w:t>
-      </w:r>
-      <w:proofErr w:type="spellEnd"/>
-      <w:r>
-        <w:rPr>
-          <w:rFonts w:cstheme="minorHAnsi"/>
-        </w:rPr>
-        <w:t xml:space="preserve"> attribute allows specifying a comma-separated list of strings.  If specified and the tool's error output contains any of the strings, the tool is deemed to have failed, even if its last command returns a zero exit status.</w:t>
-      </w:r>
-    </w:p>
-    <w:p>
-      <w:pPr>
-        <w:rPr>
-          <w:rFonts w:cstheme="minorHAnsi"/>
-        </w:rPr>
-      </w:pPr>
-      <w:r>
-        <w:rPr>
-          <w:rFonts w:cstheme="minorHAnsi"/>
-        </w:rPr>
-        <w:t>When executing in a cluster environment, a tool will be scheduled as a job.</w:t>
-      </w:r>
-    </w:p>
-    <w:p>
-      <w:pPr>
-        <w:pStyle w:val="Heading2"/>
-      </w:pPr>
-      <w:proofErr w:type="gramStart"/>
-      <w:r>
-        <w:t>description</w:t>
-      </w:r>
-      <w:proofErr w:type="gramEnd"/>
-    </w:p>
-    <w:p>
-      <w:r>
-        <w:t xml:space="preserve">The </w:t>
-      </w:r>
-      <w:r>
-        <w:rPr>
-          <w:rFonts w:ascii="Courier New" w:hAnsi="Courier New" w:cs="Courier New"/>
-        </w:rPr>
-        <w:t>&lt;description&gt;</w:t>
-      </w:r>
-      <w:r>
-        <w:t xml:space="preserve"> tag contains free form information about the tool.</w:t>
-      </w:r>
-    </w:p>
-    <w:p>
-      <w:pPr>
-        <w:rPr>
-          <w:rFonts w:ascii="Courier New" w:hAnsi="Courier New" w:cs="Courier New"/>
-        </w:rPr>
-      </w:pPr>
-      <w:r>
-        <w:rPr>
-          <w:rFonts w:ascii="Courier New" w:hAnsi="Courier New" w:cs="Courier New"/>
-        </w:rPr>
-        <w:t>&lt;</w:t>
-      </w:r>
-      <w:proofErr w:type="gramStart"/>
-      <w:r>
-        <w:rPr>
-          <w:rFonts w:ascii="Courier New" w:hAnsi="Courier New" w:cs="Courier New"/>
-        </w:rPr>
-        <w:t>description</w:t>
-      </w:r>
-      <w:proofErr w:type="gramEnd"/>
-      <w:r>
-        <w:rPr>
-          <w:rFonts w:ascii="Courier New" w:hAnsi="Courier New" w:cs="Courier New"/>
-        </w:rPr>
-        <w:t>&gt; ... &lt;/description&gt;</w:t>
-      </w:r>
-    </w:p>
-    <w:p>
-      <w:pPr>
-        <w:pStyle w:val="Heading2"/>
-      </w:pPr>
-      <w:proofErr w:type="gramStart"/>
-      <w:r>
-        <w:lastRenderedPageBreak/>
-        <w:t>option</w:t>
-      </w:r>
-      <w:proofErr w:type="gramEnd"/>
-    </w:p>
-    <w:p>
-      <w:r>
-        <w:t>The information in the</w:t>
-      </w:r>
-      <w:r>
-        <w:rPr>
-          <w:rFonts w:ascii="Courier New" w:hAnsi="Courier New" w:cs="Courier New"/>
-        </w:rPr>
-        <w:t xml:space="preserve"> &lt;option&gt;</w:t>
-      </w:r>
-      <w:r>
-        <w:t xml:space="preserve"> tag is used in the </w:t>
-      </w:r>
-      <w:r>
-        <w:rPr>
-          <w:rFonts w:ascii="Courier New" w:hAnsi="Courier New" w:cs="Courier New"/>
-        </w:rPr>
-        <w:t>&lt;command&gt;</w:t>
-      </w:r>
-      <w:r>
-        <w:t xml:space="preserve"> tag.</w:t>
-      </w:r>
-    </w:p>
-    <w:p>
-      <w:pPr>
-        <w:rPr>
-          <w:rFonts w:ascii="Courier New" w:hAnsi="Courier New" w:cs="Courier New"/>
-        </w:rPr>
-      </w:pPr>
-      <w:r>
-        <w:rPr>
-          <w:rFonts w:ascii="Courier New" w:hAnsi="Courier New" w:cs="Courier New"/>
-        </w:rPr>
-        <w:t>&lt;</w:t>
-      </w:r>
-      <w:proofErr w:type="gramStart"/>
-      <w:r>
-        <w:rPr>
-          <w:rFonts w:ascii="Courier New" w:hAnsi="Courier New" w:cs="Courier New"/>
-        </w:rPr>
-        <w:t>option</w:t>
-      </w:r>
-      <w:proofErr w:type="gramEnd"/>
-      <w:r>
-        <w:rPr>
-          <w:rFonts w:ascii="Courier New" w:hAnsi="Courier New" w:cs="Courier New"/>
-        </w:rPr>
-        <w:t xml:space="preserve"> name="..." </w:t>
-      </w:r>
-      <w:proofErr w:type="spellStart"/>
-      <w:r>
-        <w:rPr>
-          <w:rFonts w:ascii="Courier New" w:hAnsi="Courier New" w:cs="Courier New"/>
-        </w:rPr>
-        <w:t>from_file</w:t>
-      </w:r>
-      <w:proofErr w:type="spellEnd"/>
-      <w:r>
-        <w:rPr>
-          <w:rFonts w:ascii="Courier New" w:hAnsi="Courier New" w:cs="Courier New"/>
-        </w:rPr>
-        <w:t xml:space="preserve">=”...” </w:t>
-      </w:r>
-      <w:proofErr w:type="spellStart"/>
-      <w:r>
-        <w:rPr>
-          <w:rFonts w:ascii="Courier New" w:hAnsi="Courier New" w:cs="Courier New"/>
-        </w:rPr>
-        <w:t>command_text</w:t>
-      </w:r>
-      <w:proofErr w:type="spellEnd"/>
-      <w:r>
-        <w:rPr>
-          <w:rFonts w:ascii="Courier New" w:hAnsi="Courier New" w:cs="Courier New"/>
-        </w:rPr>
-        <w:t xml:space="preserve">=”...” </w:t>
-      </w:r>
-      <w:r>
-        <w:rPr>
-          <w:rFonts w:ascii="Courier New" w:hAnsi="Courier New" w:cs="Courier New"/>
-        </w:rPr>
-        <w:t>value="..."</w:t>
-      </w:r>
-      <w:r>
-        <w:rPr>
-          <w:rFonts w:ascii="Courier New" w:hAnsi="Courier New" w:cs="Courier New"/>
-        </w:rPr>
-        <w:t xml:space="preserve"> </w:t>
-      </w:r>
-      <w:r>
-        <w:rPr>
-          <w:rFonts w:ascii="Courier New" w:hAnsi="Courier New" w:cs="Courier New"/>
-        </w:rPr>
-        <w:t>threads=”...”</w:t>
-      </w:r>
-      <w:r>
-        <w:rPr>
-          <w:rFonts w:ascii="Courier New" w:hAnsi="Courier New" w:cs="Courier New"/>
-        </w:rPr>
-        <w:t>/</w:t>
-      </w:r>
-      <w:r>
-        <w:rPr>
-          <w:rFonts w:ascii="Courier New" w:hAnsi="Courier New" w:cs="Courier New"/>
-        </w:rPr>
-        <w:t>&gt;</w:t>
-      </w:r>
-    </w:p>
-    <w:p>
-      <w:pPr>
-        <w:rPr>
-          <w:rFonts w:cstheme="minorHAnsi"/>
-        </w:rPr>
-      </w:pPr>
-      <w:r>
-        <w:rPr>
-          <w:rFonts w:cstheme="minorHAnsi"/>
-        </w:rPr>
-        <w:t xml:space="preserve">The </w:t>
-      </w:r>
-      <w:r>
-        <w:rPr>
-          <w:rFonts w:ascii="Courier New" w:hAnsi="Courier New" w:cs="Courier New"/>
-        </w:rPr>
-        <w:t>&lt;</w:t>
-      </w:r>
-      <w:r>
-        <w:rPr>
-          <w:rFonts w:ascii="Courier New" w:hAnsi="Courier New" w:cs="Courier New"/>
-        </w:rPr>
-        <w:t>option</w:t>
-      </w:r>
-      <w:r>
-        <w:rPr>
-          <w:rFonts w:ascii="Courier New" w:hAnsi="Courier New" w:cs="Courier New"/>
-        </w:rPr>
-        <w:t>&gt;</w:t>
-      </w:r>
-      <w:r>
-        <w:rPr>
-          <w:rFonts w:cstheme="minorHAnsi"/>
-        </w:rPr>
-        <w:t xml:space="preserve"> tag must contain </w:t>
-      </w:r>
-      <w:r>
-        <w:rPr>
-          <w:rFonts w:cstheme="minorHAnsi"/>
-        </w:rPr>
-        <w:t xml:space="preserve">the </w:t>
-      </w:r>
-      <w:r>
-        <w:rPr>
-          <w:rFonts w:ascii="Courier New" w:hAnsi="Courier New" w:cs="Courier New"/>
-        </w:rPr>
-        <w:t>name</w:t>
-      </w:r>
-      <w:r>
-        <w:rPr>
-          <w:rFonts w:cstheme="minorHAnsi"/>
-        </w:rPr>
-        <w:t xml:space="preserve"> attribute and </w:t>
-      </w:r>
-      <w:r>
-        <w:rPr>
-          <w:rFonts w:cstheme="minorHAnsi"/>
-        </w:rPr>
-        <w:t>one of</w:t>
-      </w:r>
-      <w:r>
-        <w:rPr>
-          <w:rFonts w:cstheme="minorHAnsi"/>
-        </w:rPr>
-        <w:t xml:space="preserve"> the </w:t>
-      </w:r>
-      <w:proofErr w:type="spellStart"/>
-      <w:r>
-        <w:rPr>
-          <w:rFonts w:ascii="Courier New" w:hAnsi="Courier New" w:cs="Courier New"/>
-        </w:rPr>
-        <w:t>from_file</w:t>
-      </w:r>
-      <w:proofErr w:type="spellEnd"/>
-      <w:r>
-        <w:rPr>
-          <w:rFonts w:cstheme="minorHAnsi"/>
-        </w:rPr>
-        <w:t xml:space="preserve">, </w:t>
-      </w:r>
-      <w:r>
-        <w:rPr>
-          <w:rFonts w:ascii="Courier New" w:hAnsi="Courier New" w:cs="Courier New"/>
-        </w:rPr>
-        <w:t>value</w:t>
-      </w:r>
-      <w:r>
-        <w:rPr>
-          <w:rFonts w:ascii="Courier New" w:hAnsi="Courier New" w:cs="Courier New"/>
-        </w:rPr>
-        <w:t xml:space="preserve">, </w:t>
-      </w:r>
-      <w:r>
-        <w:t>or</w:t>
-      </w:r>
-      <w:r>
-        <w:rPr>
-          <w:rFonts w:ascii="Courier New" w:hAnsi="Courier New" w:cs="Courier New"/>
-        </w:rPr>
-        <w:t xml:space="preserve"> threads</w:t>
-      </w:r>
-      <w:r>
-        <w:rPr>
-          <w:rFonts w:cstheme="minorHAnsi"/>
-        </w:rPr>
-        <w:t xml:space="preserve"> attributes</w:t>
-      </w:r>
-      <w:r>
-        <w:rPr>
-          <w:rFonts w:cstheme="minorHAnsi"/>
-        </w:rPr>
-        <w:t>.</w:t>
-      </w:r>
-      <w:r>
-        <w:rPr>
-          <w:rFonts w:cstheme="minorHAnsi"/>
-        </w:rPr>
-        <w:t xml:space="preserve"> The </w:t>
-      </w:r>
-      <w:proofErr w:type="spellStart"/>
-      <w:r>
-        <w:rPr>
-          <w:rFonts w:ascii="Courier New" w:hAnsi="Courier New" w:cstheme="minorHAnsi"/>
-        </w:rPr>
-        <w:t>command_text</w:t>
-      </w:r>
-      <w:proofErr w:type="spellEnd"/>
-      <w:r>
-        <w:rPr>
-          <w:rFonts w:cstheme="minorHAnsi"/>
-        </w:rPr>
-        <w:t xml:space="preserve"> attribute is combined with the </w:t>
-      </w:r>
-      <w:r>
-        <w:rPr>
-          <w:rFonts w:ascii="Courier New" w:hAnsi="Courier New" w:cstheme="minorHAnsi"/>
-        </w:rPr>
-        <w:t>value</w:t>
-      </w:r>
-      <w:r>
-        <w:rPr>
-          <w:rFonts w:cstheme="minorHAnsi"/>
-        </w:rPr>
-        <w:t xml:space="preserve"> or </w:t>
-      </w:r>
-      <w:r>
-        <w:rPr>
-          <w:rFonts w:ascii="Courier New" w:hAnsi="Courier New" w:cstheme="minorHAnsi"/>
-        </w:rPr>
-        <w:t>threads</w:t>
-      </w:r>
-      <w:r>
-        <w:rPr>
-          <w:rFonts w:cstheme="minorHAnsi"/>
-        </w:rPr>
-        <w:t xml:space="preserve"> attribute.</w:t>
-      </w:r>
-      <w:r>
-        <w:rPr>
-          <w:rFonts w:cstheme="minorHAnsi"/>
-        </w:rPr>
-        <w:t xml:space="preserve"> </w:t>
-      </w:r>
-      <w:r>
-        <w:rPr>
-          <w:rFonts w:cstheme="minorHAnsi"/>
-        </w:rPr>
-        <w:t xml:space="preserve"> See the description of the </w:t>
-      </w:r>
-      <w:r>
-        <w:rPr>
-          <w:rFonts w:ascii="Courier New" w:hAnsi="Courier New" w:cs="Courier New"/>
-        </w:rPr>
-        <w:t>&lt;command&gt;</w:t>
-      </w:r>
-      <w:r>
-        <w:rPr>
-          <w:rFonts w:cstheme="minorHAnsi"/>
-        </w:rPr>
-        <w:t xml:space="preserve"> tag for how these are used.</w:t>
-      </w:r>
-    </w:p>
-    <w:p>
-      <w:pPr>
-        <w:rPr>
-          <w:rFonts w:cstheme="minorHAnsi"/>
-        </w:rPr>
-      </w:pPr>
-      <w:r>
-        <w:rPr>
-          <w:rFonts w:cstheme="minorHAnsi"/>
-        </w:rPr>
         <w:t>Option names are in the same name space as the tool file ids, but separate from the name space of the invoking pipeline.  All names in the tool’s option name / file id name space must be unique.</w:t>
       </w:r>
     </w:p>
@@ -5908,6 +5967,7 @@
         <w:rPr>
           <w:rFonts w:cstheme="minorHAnsi"/>
         </w:rPr>
+        <w:lastRenderedPageBreak/>
         <w:t>When processing an</w:t>
       </w:r>
       <w:r>
@@ -5972,14 +6032,7 @@
         <w:rPr>
           <w:rFonts w:cstheme="minorHAnsi"/>
         </w:rPr>
-        <w:t xml:space="preserve"> attribute followed by a space, </w:t>
-      </w:r>
-      <w:r>
-        <w:rPr>
-          <w:rFonts w:cstheme="minorHAnsi"/>
-        </w:rPr>
-        <w:lastRenderedPageBreak/>
-        <w:t>followed by the value of the</w:t>
+        <w:t xml:space="preserve"> attribute followed by a space, followed by the value of the</w:t>
       </w:r>
       <w:r>
         <w:rPr>
@@ -6514,6 +6567,7 @@
         <w:pStyle w:val="Heading3"/>
       </w:pPr>
       <w:r>
+        <w:lastRenderedPageBreak/>
         <w:t>Example 3</w:t>
       </w:r>
     </w:p>
@@ -6556,652 +6610,652 @@
       <w:r>
         <w:rPr>
           <w:rFonts w:ascii="Courier New" w:hAnsi="Courier New" w:cs="Courier New"/>
+        </w:rPr>
+        <w:t>&lt;</w:t>
+      </w:r>
+      <w:proofErr w:type="gramStart"/>
+      <w:r>
+        <w:rPr>
+          <w:rFonts w:ascii="Courier New" w:hAnsi="Courier New" w:cs="Courier New"/>
+        </w:rPr>
+        <w:t>co</w:t>
+      </w:r>
+      <w:r>
+        <w:rPr>
+          <w:rFonts w:ascii="Courier New" w:hAnsi="Courier New" w:cs="Courier New"/>
+        </w:rPr>
+        <w:t>mmand</w:t>
+      </w:r>
+      <w:proofErr w:type="gramEnd"/>
+      <w:r>
+        <w:rPr>
+          <w:rFonts w:ascii="Courier New" w:hAnsi="Courier New" w:cs="Courier New"/>
+        </w:rPr>
+        <w:t xml:space="preserve"> delimiters=”%%” program=”</w:t>
+      </w:r>
+      <w:r>
+        <w:rPr>
+          <w:rFonts w:ascii="Courier New" w:hAnsi="Courier New" w:cs="Courier New"/>
+        </w:rPr>
+        <w:t>find</w:t>
+      </w:r>
+      <w:r>
+        <w:rPr>
+          <w:rFonts w:ascii="Courier New" w:hAnsi="Courier New" w:cs="Courier New"/>
+        </w:rPr>
+        <w:t>”&gt;</w:t>
+      </w:r>
+      <w:r>
+        <w:rPr>
+          <w:rFonts w:ascii="Courier New" w:hAnsi="Courier New" w:cs="Courier New"/>
+        </w:rPr>
+        <w:t>%out_3% -name ”</w:t>
+      </w:r>
+      <w:r>
+        <w:rPr>
+          <w:rFonts w:ascii="Courier New" w:hAnsi="Courier New" w:cs="Courier New"/>
+        </w:rPr>
+        <w:t>*.</w:t>
+      </w:r>
+      <w:proofErr w:type="spellStart"/>
+      <w:r>
+        <w:rPr>
+          <w:rFonts w:ascii="Courier New" w:hAnsi="Courier New" w:cs="Courier New"/>
+        </w:rPr>
+        <w:t>tmp</w:t>
+      </w:r>
+      <w:proofErr w:type="spellEnd"/>
+      <w:r>
+        <w:rPr>
+          <w:rFonts w:ascii="Courier New" w:hAnsi="Courier New" w:cs="Courier New"/>
+        </w:rPr>
+        <w:t xml:space="preserve">” –exec </w:t>
+      </w:r>
+      <w:proofErr w:type="spellStart"/>
+      <w:r>
+        <w:rPr>
+          <w:rFonts w:ascii="Courier New" w:hAnsi="Courier New" w:cs="Courier New"/>
+        </w:rPr>
+        <w:t>rm</w:t>
+      </w:r>
+      <w:proofErr w:type="spellEnd"/>
+      <w:r>
+        <w:rPr>
+          <w:rFonts w:ascii="Courier New" w:hAnsi="Courier New" w:cs="Courier New"/>
+        </w:rPr>
+        <w:t xml:space="preserve"> {} \+&lt;/command&gt;</w:t>
+      </w:r>
+    </w:p>
+    <w:p>
+      <w:proofErr w:type="gramStart"/>
+      <w:r>
+        <w:t>would</w:t>
+      </w:r>
+      <w:proofErr w:type="gramEnd"/>
+      <w:r>
+        <w:t xml:space="preserve"> result in this command being executed:</w:t>
+      </w:r>
+    </w:p>
+    <w:p>
+      <w:pPr>
+        <w:rPr>
+          <w:rFonts w:ascii="Courier New" w:hAnsi="Courier New" w:cs="Courier New"/>
+        </w:rPr>
+      </w:pPr>
+      <w:proofErr w:type="gramStart"/>
+      <w:r>
+        <w:rPr>
+          <w:rFonts w:ascii="Courier New" w:hAnsi="Courier New" w:cs="Courier New"/>
+        </w:rPr>
+        <w:t>find</w:t>
+      </w:r>
+      <w:proofErr w:type="gramEnd"/>
+      <w:r>
+        <w:rPr>
+          <w:rFonts w:ascii="Courier New" w:hAnsi="Courier New" w:cs="Courier New"/>
+        </w:rPr>
+        <w:t xml:space="preserve"> </w:t>
+      </w:r>
+      <w:proofErr w:type="spellStart"/>
+      <w:r>
+        <w:rPr>
+          <w:rFonts w:ascii="Courier New" w:hAnsi="Courier New" w:cs="Courier New"/>
+        </w:rPr>
+        <w:t>myoutput</w:t>
+      </w:r>
+      <w:proofErr w:type="spellEnd"/>
+      <w:r>
+        <w:rPr>
+          <w:rFonts w:ascii="Courier New" w:hAnsi="Courier New" w:cs="Courier New"/>
+        </w:rPr>
+        <w:t xml:space="preserve"> –name=</w:t>
+      </w:r>
+      <w:r>
+        <w:rPr>
+          <w:rFonts w:ascii="Courier New" w:hAnsi="Courier New" w:cs="Courier New"/>
+        </w:rPr>
+        <w:t>”</w:t>
+      </w:r>
+      <w:r>
+        <w:rPr>
+          <w:rFonts w:ascii="Courier New" w:hAnsi="Courier New" w:cs="Courier New"/>
+        </w:rPr>
+        <w:t>*.</w:t>
+      </w:r>
+      <w:proofErr w:type="spellStart"/>
+      <w:r>
+        <w:rPr>
+          <w:rFonts w:ascii="Courier New" w:hAnsi="Courier New" w:cs="Courier New"/>
+        </w:rPr>
+        <w:t>tmp</w:t>
+      </w:r>
+      <w:proofErr w:type="spellEnd"/>
+      <w:r>
+        <w:rPr>
+          <w:rFonts w:ascii="Courier New" w:hAnsi="Courier New" w:cs="Courier New"/>
+        </w:rPr>
+        <w:t xml:space="preserve">” –exec </w:t>
+      </w:r>
+      <w:proofErr w:type="spellStart"/>
+      <w:r>
+        <w:rPr>
+          <w:rFonts w:ascii="Courier New" w:hAnsi="Courier New" w:cs="Courier New"/>
+        </w:rPr>
+        <w:t>rm</w:t>
+      </w:r>
+      <w:proofErr w:type="spellEnd"/>
+      <w:r>
+        <w:rPr>
+          <w:rFonts w:ascii="Courier New" w:hAnsi="Courier New" w:cs="Courier New"/>
+        </w:rPr>
+        <w:t xml:space="preserve"> {} \+</w:t>
+      </w:r>
+    </w:p>
+    <w:p>
+      <w:pPr>
+        <w:rPr>
+          <w:rFonts w:cstheme="minorHAnsi"/>
+        </w:rPr>
+      </w:pPr>
+      <w:r>
+        <w:rPr>
+          <w:rFonts w:cstheme="minorHAnsi"/>
+        </w:rPr>
+        <w:t>(Please excuse Word’s insistence on using “smart quotes” in this example...)</w:t>
+      </w:r>
+    </w:p>
+    <w:p>
+      <w:pPr>
+        <w:pStyle w:val="Heading2"/>
+      </w:pPr>
+      <w:proofErr w:type="gramStart"/>
+      <w:r>
+        <w:t>validate</w:t>
+      </w:r>
+      <w:proofErr w:type="gramEnd"/>
+    </w:p>
+    <w:p>
+      <w:r>
+        <w:t>The validate tag allows us to specify a file for validation, that it has not been altered since the pipeline</w:t>
+      </w:r>
+      <w:r>
+        <w:br/>
+        <w:t>was initially validated.  This does not need to be specified for the command program names; they are automatically added to the list.  However, for java jar files, etc., that aren’t the initial word in a command, we can check them this way.  The tag has two forms:</w:t>
+      </w:r>
+    </w:p>
+    <w:p>
+      <w:pPr>
+        <w:rPr>
+          <w:rFonts w:ascii="Courier New" w:hAnsi="Courier New" w:cs="Courier New"/>
+        </w:rPr>
+      </w:pPr>
+      <w:r>
+        <w:rPr>
+          <w:rFonts w:ascii="Courier New" w:hAnsi="Courier New" w:cs="Courier New"/>
+        </w:rPr>
+        <w:t>&lt;</w:t>
+      </w:r>
+      <w:proofErr w:type="gramStart"/>
+      <w:r>
+        <w:rPr>
+          <w:rFonts w:ascii="Courier New" w:hAnsi="Courier New" w:cs="Courier New"/>
+        </w:rPr>
+        <w:t>validate</w:t>
+      </w:r>
+      <w:proofErr w:type="gramEnd"/>
+      <w:r>
+        <w:rPr>
+          <w:rFonts w:ascii="Courier New" w:hAnsi="Courier New" w:cs="Courier New"/>
+        </w:rPr>
+        <w:t>&gt;</w:t>
+      </w:r>
+      <w:proofErr w:type="spellStart"/>
+      <w:r>
+        <w:rPr>
+          <w:rFonts w:ascii="Courier New" w:hAnsi="Courier New" w:cs="Courier New"/>
+        </w:rPr>
+        <w:t>filepath</w:t>
+      </w:r>
+      <w:proofErr w:type="spellEnd"/>
+      <w:r>
+        <w:rPr>
+          <w:rFonts w:ascii="Courier New" w:hAnsi="Courier New" w:cs="Courier New"/>
+        </w:rPr>
+        <w:t>&lt;/validate&gt;</w:t>
+      </w:r>
+    </w:p>
+    <w:p>
+      <w:pPr>
+        <w:rPr>
+          <w:rFonts w:ascii="Courier New" w:hAnsi="Courier New" w:cs="Courier New"/>
+        </w:rPr>
+      </w:pPr>
+      <w:r>
+        <w:rPr>
+          <w:rFonts w:ascii="Courier New" w:hAnsi="Courier New" w:cs="Courier New"/>
+        </w:rPr>
+        <w:t>&lt;</w:t>
+      </w:r>
+      <w:proofErr w:type="gramStart"/>
+      <w:r>
+        <w:rPr>
+          <w:rFonts w:ascii="Courier New" w:hAnsi="Courier New" w:cs="Courier New"/>
+        </w:rPr>
+        <w:t>validate</w:t>
+      </w:r>
+      <w:proofErr w:type="gramEnd"/>
+      <w:r>
+        <w:rPr>
+          <w:rFonts w:ascii="Courier New" w:hAnsi="Courier New" w:cs="Courier New"/>
+        </w:rPr>
+        <w:t xml:space="preserve"> id=”...” /&gt;</w:t>
+      </w:r>
+    </w:p>
+    <w:p>
+      <w:pPr>
+        <w:rPr>
+          <w:rFonts w:cstheme="minorHAnsi"/>
+        </w:rPr>
+      </w:pPr>
+      <w:r>
+        <w:rPr>
+          <w:rFonts w:cstheme="minorHAnsi"/>
+        </w:rPr>
+        <w:t>In the first form, the file is searched for by name on the PATH, or in the current working directory.  In the second form, the file is checked for using the “</w:t>
+      </w:r>
+      <w:proofErr w:type="spellStart"/>
+      <w:r>
+        <w:rPr>
+          <w:rFonts w:cstheme="minorHAnsi"/>
+        </w:rPr>
+        <w:t>in_X</w:t>
+      </w:r>
+      <w:proofErr w:type="spellEnd"/>
+      <w:r>
+        <w:rPr>
+          <w:rFonts w:cstheme="minorHAnsi"/>
+        </w:rPr>
+        <w:t>” and “</w:t>
+      </w:r>
+      <w:proofErr w:type="spellStart"/>
+      <w:r>
+        <w:rPr>
+          <w:rFonts w:cstheme="minorHAnsi"/>
+        </w:rPr>
+        <w:t>out_X</w:t>
+      </w:r>
+      <w:proofErr w:type="spellEnd"/>
+      <w:r>
+        <w:rPr>
+          <w:rFonts w:cstheme="minorHAnsi"/>
+        </w:rPr>
+        <w:t>” file IDs passed into the tool.</w:t>
+      </w:r>
+    </w:p>
+    <w:p>
+      <w:pPr>
+        <w:pStyle w:val="Heading2"/>
+      </w:pPr>
+      <w:proofErr w:type="spellStart"/>
+      <w:proofErr w:type="gramStart"/>
+      <w:r>
+        <w:t>version</w:t>
+      </w:r>
+      <w:proofErr w:type="gramEnd"/>
+      <w:r>
+        <w:t>_command</w:t>
+      </w:r>
+      <w:proofErr w:type="spellEnd"/>
+    </w:p>
+    <w:p>
+      <w:pPr>
+        <w:rPr>
+          <w:rFonts w:cstheme="minorHAnsi"/>
+        </w:rPr>
+      </w:pPr>
+      <w:r>
+        <w:rPr>
+          <w:rFonts w:cstheme="minorHAnsi"/>
+        </w:rPr>
+        <w:t>One of the requirements on this pipeline tools is repeatability. Part of that is the ability to log the ve</w:t>
+      </w:r>
+      <w:r>
+        <w:rPr>
+          <w:rFonts w:cstheme="minorHAnsi"/>
+        </w:rPr>
+        <w:t xml:space="preserve">rsions of tools that are used.  When specified within a </w:t>
+      </w:r>
+      <w:r>
+        <w:rPr>
+          <w:rFonts w:ascii="Courier New" w:hAnsi="Courier New" w:cs="Courier New"/>
+        </w:rPr>
+        <w:t>&lt;command&gt;</w:t>
+      </w:r>
+      <w:r>
+        <w:rPr>
+          <w:rFonts w:cstheme="minorHAnsi"/>
+        </w:rPr>
+        <w:t xml:space="preserve"> tag, t</w:t>
+      </w:r>
+      <w:r>
+        <w:rPr>
+          <w:rFonts w:cstheme="minorHAnsi"/>
+        </w:rPr>
+        <w:t>he &lt;</w:t>
+      </w:r>
+      <w:proofErr w:type="spellStart"/>
+      <w:r>
+        <w:rPr>
+          <w:rFonts w:cstheme="minorHAnsi"/>
+        </w:rPr>
+        <w:t>version_command</w:t>
+      </w:r>
+      <w:proofErr w:type="spellEnd"/>
+      <w:r>
+        <w:rPr>
+          <w:rFonts w:cstheme="minorHAnsi"/>
+        </w:rPr>
+        <w:t xml:space="preserve">&gt; </w:t>
+      </w:r>
+      <w:proofErr w:type="gramStart"/>
+      <w:r>
+        <w:rPr>
+          <w:rFonts w:cstheme="minorHAnsi"/>
+        </w:rPr>
+        <w:t>tag</w:t>
+      </w:r>
+      <w:r>
+        <w:rPr>
+          <w:rFonts w:cstheme="minorHAnsi"/>
+        </w:rPr>
+        <w:t xml:space="preserve"> </w:t>
+      </w:r>
+      <w:r>
+        <w:rPr>
+          <w:rFonts w:cstheme="minorHAnsi"/>
+        </w:rPr>
+        <w:t xml:space="preserve"> allows</w:t>
+      </w:r>
+      <w:proofErr w:type="gramEnd"/>
+      <w:r>
+        <w:rPr>
+          <w:rFonts w:cstheme="minorHAnsi"/>
+        </w:rPr>
+        <w:t xml:space="preserve"> us to specify a command that will cause the tool to emit its version string to either </w:t>
+      </w:r>
+      <w:proofErr w:type="spellStart"/>
+      <w:r>
+        <w:rPr>
+          <w:rFonts w:cstheme="minorHAnsi"/>
+        </w:rPr>
+        <w:t>stdout</w:t>
+      </w:r>
+      <w:proofErr w:type="spellEnd"/>
+      <w:r>
+        <w:rPr>
+          <w:rFonts w:cstheme="minorHAnsi"/>
+        </w:rPr>
+        <w:t xml:space="preserve"> or </w:t>
+      </w:r>
+      <w:proofErr w:type="spellStart"/>
+      <w:r>
+        <w:rPr>
+          <w:rFonts w:cstheme="minorHAnsi"/>
+        </w:rPr>
+        <w:t>stderr</w:t>
+      </w:r>
+      <w:proofErr w:type="spellEnd"/>
+      <w:r>
+        <w:rPr>
+          <w:rFonts w:cstheme="minorHAnsi"/>
+        </w:rPr>
+        <w:t>.</w:t>
+      </w:r>
+    </w:p>
+    <w:p>
+      <w:pPr>
+        <w:rPr>
+          <w:rFonts w:cstheme="minorHAnsi"/>
+        </w:rPr>
+      </w:pPr>
+      <w:r>
+        <w:rPr>
+          <w:rFonts w:cstheme="minorHAnsi"/>
+        </w:rPr>
+        <w:t>&lt;</w:t>
+      </w:r>
+      <w:proofErr w:type="spellStart"/>
+      <w:proofErr w:type="gramStart"/>
+      <w:r>
+        <w:rPr>
+          <w:rFonts w:cstheme="minorHAnsi"/>
+        </w:rPr>
+        <w:t>version</w:t>
+      </w:r>
+      <w:proofErr w:type="gramEnd"/>
+      <w:r>
+        <w:rPr>
+          <w:rFonts w:cstheme="minorHAnsi"/>
+        </w:rPr>
+        <w:t>_command</w:t>
+      </w:r>
+      <w:proofErr w:type="spellEnd"/>
+      <w:r>
+        <w:rPr>
+          <w:rFonts w:cstheme="minorHAnsi"/>
+        </w:rPr>
+        <w:t xml:space="preserve"> output="..."&gt; ... &lt;/</w:t>
+      </w:r>
+      <w:proofErr w:type="spellStart"/>
+      <w:r>
+        <w:rPr>
+          <w:rFonts w:cstheme="minorHAnsi"/>
+        </w:rPr>
+        <w:t>version_command</w:t>
+      </w:r>
+      <w:proofErr w:type="spellEnd"/>
+      <w:r>
+        <w:rPr>
+          <w:rFonts w:cstheme="minorHAnsi"/>
+        </w:rPr>
+        <w:t>&gt;</w:t>
+      </w:r>
+    </w:p>
+    <w:p>
+      <w:pPr>
+        <w:rPr>
+          <w:rFonts w:cstheme="minorHAnsi"/>
+        </w:rPr>
+      </w:pPr>
+      <w:r>
+        <w:rPr>
+          <w:rFonts w:cstheme="minorHAnsi"/>
+        </w:rPr>
+        <w:t>The value of the output attribute shall be either "</w:t>
+      </w:r>
+      <w:proofErr w:type="spellStart"/>
+      <w:r>
+        <w:rPr>
+          <w:rFonts w:cstheme="minorHAnsi"/>
+        </w:rPr>
+        <w:t>stdout</w:t>
+      </w:r>
+      <w:proofErr w:type="spellEnd"/>
+      <w:r>
+        <w:rPr>
+          <w:rFonts w:cstheme="minorHAnsi"/>
+        </w:rPr>
+        <w:t>" or "</w:t>
+      </w:r>
+      <w:proofErr w:type="spellStart"/>
+      <w:r>
+        <w:rPr>
+          <w:rFonts w:cstheme="minorHAnsi"/>
+        </w:rPr>
+        <w:t>stderr</w:t>
+      </w:r>
+      <w:proofErr w:type="spellEnd"/>
+      <w:r>
+        <w:rPr>
+          <w:rFonts w:cstheme="minorHAnsi"/>
+        </w:rPr>
+        <w:t>". This identifies the IO channel on which the result of the command is printed.   If not specified, defaults to "</w:t>
+      </w:r>
+      <w:proofErr w:type="spellStart"/>
+      <w:r>
+        <w:rPr>
+          <w:rFonts w:cstheme="minorHAnsi"/>
+        </w:rPr>
+        <w:t>stdout</w:t>
+      </w:r>
+      <w:proofErr w:type="spellEnd"/>
+      <w:r>
+        <w:rPr>
+          <w:rFonts w:cstheme="minorHAnsi"/>
+        </w:rPr>
+        <w:t>".</w:t>
+      </w:r>
+    </w:p>
+    <w:p>
+      <w:pPr>
+        <w:rPr>
+          <w:rFonts w:cstheme="minorHAnsi"/>
+        </w:rPr>
+      </w:pPr>
+      <w:r>
+        <w:rPr>
+          <w:rFonts w:cstheme="minorHAnsi"/>
+        </w:rPr>
+        <w:t>If this tag is specified, the version information for the tool will be recorded in a version log.</w:t>
+      </w:r>
+    </w:p>
+    <w:p>
+      <w:pPr>
+        <w:rPr>
+          <w:rFonts w:cstheme="minorHAnsi"/>
+        </w:rPr>
+      </w:pPr>
+      <w:r>
+        <w:rPr>
+          <w:rFonts w:cstheme="minorHAnsi"/>
+        </w:rPr>
+        <w:t>Example:</w:t>
+      </w:r>
+    </w:p>
+    <w:p>
+      <w:pPr>
+        <w:rPr>
+          <w:rFonts w:ascii="Courier New" w:hAnsi="Courier New" w:cs="Courier New"/>
+        </w:rPr>
+      </w:pPr>
+      <w:r>
+        <w:rPr>
+          <w:rFonts w:ascii="Courier New" w:hAnsi="Courier New" w:cs="Courier New"/>
+        </w:rPr>
+        <w:t>&lt;</w:t>
+      </w:r>
+      <w:proofErr w:type="spellStart"/>
+      <w:proofErr w:type="gramStart"/>
+      <w:r>
+        <w:rPr>
+          <w:rFonts w:ascii="Courier New" w:hAnsi="Courier New" w:cs="Courier New"/>
+        </w:rPr>
+        <w:t>version</w:t>
+      </w:r>
+      <w:proofErr w:type="gramEnd"/>
+      <w:r>
+        <w:rPr>
+          <w:rFonts w:ascii="Courier New" w:hAnsi="Courier New" w:cs="Courier New"/>
+        </w:rPr>
+        <w:t>_command</w:t>
+      </w:r>
+      <w:proofErr w:type="spellEnd"/>
+      <w:r>
+        <w:rPr>
+          <w:rFonts w:ascii="Courier New" w:hAnsi="Courier New" w:cs="Courier New"/>
+        </w:rPr>
+        <w:t xml:space="preserve"> output="</w:t>
+      </w:r>
+      <w:proofErr w:type="spellStart"/>
+      <w:r>
+        <w:rPr>
+          <w:rFonts w:ascii="Courier New" w:hAnsi="Courier New" w:cs="Courier New"/>
+        </w:rPr>
+        <w:t>stdout</w:t>
+      </w:r>
+      <w:proofErr w:type="spellEnd"/>
+      <w:r>
+        <w:rPr>
+          <w:rFonts w:ascii="Courier New" w:hAnsi="Courier New" w:cs="Courier New"/>
+        </w:rPr>
+        <w:t>"&gt;</w:t>
+      </w:r>
+      <w:r>
+        <w:rPr>
+          <w:rFonts w:ascii="Courier New" w:hAnsi="Courier New" w:cs="Courier New"/>
+        </w:rPr>
+        <w:t xml:space="preserve">java </w:t>
+      </w:r>
+      <w:r>
+        <w:rPr>
+          <w:rFonts w:ascii="Courier New" w:hAnsi="Courier New" w:cs="Courier New"/>
+        </w:rPr>
+        <w:t>--version&lt;/</w:t>
+      </w:r>
+      <w:proofErr w:type="spellStart"/>
+      <w:r>
+        <w:rPr>
+          <w:rFonts w:ascii="Courier New" w:hAnsi="Courier New" w:cs="Courier New"/>
+        </w:rPr>
+        <w:t>version_command</w:t>
+      </w:r>
+      <w:proofErr w:type="spellEnd"/>
+      <w:r>
+        <w:rPr>
+          <w:rFonts w:ascii="Courier New" w:hAnsi="Courier New" w:cs="Courier New"/>
+        </w:rPr>
+        <w:t>&gt;</w:t>
+      </w:r>
+    </w:p>
+    <w:p>
+      <w:r>
+        <w:t>The command string may need to be a pipe, if the command puts out too much or not enough information to be useful in succinctly identifying the program version. Two more examples:</w:t>
+      </w:r>
+    </w:p>
+    <w:p>
+      <w:pPr>
+        <w:rPr>
+          <w:rFonts w:ascii="Courier New" w:hAnsi="Courier New" w:cs="Courier New"/>
+        </w:rPr>
+      </w:pPr>
+      <w:r>
+        <w:rPr>
+          <w:rFonts w:ascii="Courier New" w:hAnsi="Courier New" w:cs="Courier New"/>
+          <w:bCs/>
         </w:rPr>
         <w:lastRenderedPageBreak/>
         <w:t>&lt;</w:t>
       </w:r>
-      <w:proofErr w:type="gramStart"/>
-      <w:r>
-        <w:rPr>
-          <w:rFonts w:ascii="Courier New" w:hAnsi="Courier New" w:cs="Courier New"/>
-        </w:rPr>
-        <w:t>co</w:t>
-      </w:r>
-      <w:r>
-        <w:rPr>
-          <w:rFonts w:ascii="Courier New" w:hAnsi="Courier New" w:cs="Courier New"/>
-        </w:rPr>
-        <w:t>mmand</w:t>
-      </w:r>
-      <w:proofErr w:type="gramEnd"/>
-      <w:r>
-        <w:rPr>
-          <w:rFonts w:ascii="Courier New" w:hAnsi="Courier New" w:cs="Courier New"/>
-        </w:rPr>
-        <w:t xml:space="preserve"> delimiters=”%%” program=”</w:t>
-      </w:r>
-      <w:r>
-        <w:rPr>
-          <w:rFonts w:ascii="Courier New" w:hAnsi="Courier New" w:cs="Courier New"/>
-        </w:rPr>
-        <w:t>find</w:t>
-      </w:r>
-      <w:r>
-        <w:rPr>
-          <w:rFonts w:ascii="Courier New" w:hAnsi="Courier New" w:cs="Courier New"/>
-        </w:rPr>
-        <w:t>”&gt;</w:t>
-      </w:r>
-      <w:r>
-        <w:rPr>
-          <w:rFonts w:ascii="Courier New" w:hAnsi="Courier New" w:cs="Courier New"/>
-        </w:rPr>
-        <w:t>%out_3% -name ”</w:t>
-      </w:r>
-      <w:r>
-        <w:rPr>
-          <w:rFonts w:ascii="Courier New" w:hAnsi="Courier New" w:cs="Courier New"/>
-        </w:rPr>
-        <w:t>*.</w:t>
-      </w:r>
-      <w:proofErr w:type="spellStart"/>
-      <w:r>
-        <w:rPr>
-          <w:rFonts w:ascii="Courier New" w:hAnsi="Courier New" w:cs="Courier New"/>
-        </w:rPr>
-        <w:t>tmp</w:t>
-      </w:r>
-      <w:proofErr w:type="spellEnd"/>
-      <w:r>
-        <w:rPr>
-          <w:rFonts w:ascii="Courier New" w:hAnsi="Courier New" w:cs="Courier New"/>
-        </w:rPr>
-        <w:t xml:space="preserve">” –exec </w:t>
-      </w:r>
-      <w:proofErr w:type="spellStart"/>
-      <w:r>
-        <w:rPr>
-          <w:rFonts w:ascii="Courier New" w:hAnsi="Courier New" w:cs="Courier New"/>
-        </w:rPr>
-        <w:t>rm</w:t>
-      </w:r>
-      <w:proofErr w:type="spellEnd"/>
-      <w:r>
-        <w:rPr>
-          <w:rFonts w:ascii="Courier New" w:hAnsi="Courier New" w:cs="Courier New"/>
-        </w:rPr>
-        <w:t xml:space="preserve"> {} \+&lt;/command&gt;</w:t>
-      </w:r>
-    </w:p>
-    <w:p>
-      <w:proofErr w:type="gramStart"/>
-      <w:r>
-        <w:t>would</w:t>
-      </w:r>
-      <w:proofErr w:type="gramEnd"/>
-      <w:r>
-        <w:t xml:space="preserve"> result in this command being executed:</w:t>
-      </w:r>
-    </w:p>
-    <w:p>
-      <w:pPr>
-        <w:rPr>
-          <w:rFonts w:ascii="Courier New" w:hAnsi="Courier New" w:cs="Courier New"/>
-        </w:rPr>
-      </w:pPr>
-      <w:proofErr w:type="gramStart"/>
-      <w:r>
-        <w:rPr>
-          <w:rFonts w:ascii="Courier New" w:hAnsi="Courier New" w:cs="Courier New"/>
-        </w:rPr>
-        <w:t>find</w:t>
-      </w:r>
-      <w:proofErr w:type="gramEnd"/>
-      <w:r>
-        <w:rPr>
-          <w:rFonts w:ascii="Courier New" w:hAnsi="Courier New" w:cs="Courier New"/>
-        </w:rPr>
-        <w:t xml:space="preserve"> </w:t>
-      </w:r>
-      <w:proofErr w:type="spellStart"/>
-      <w:r>
-        <w:rPr>
-          <w:rFonts w:ascii="Courier New" w:hAnsi="Courier New" w:cs="Courier New"/>
-        </w:rPr>
-        <w:t>myoutput</w:t>
-      </w:r>
-      <w:proofErr w:type="spellEnd"/>
-      <w:r>
-        <w:rPr>
-          <w:rFonts w:ascii="Courier New" w:hAnsi="Courier New" w:cs="Courier New"/>
-        </w:rPr>
-        <w:t xml:space="preserve"> –name=</w:t>
-      </w:r>
-      <w:r>
-        <w:rPr>
-          <w:rFonts w:ascii="Courier New" w:hAnsi="Courier New" w:cs="Courier New"/>
-        </w:rPr>
-        <w:t>”</w:t>
-      </w:r>
-      <w:r>
-        <w:rPr>
-          <w:rFonts w:ascii="Courier New" w:hAnsi="Courier New" w:cs="Courier New"/>
-        </w:rPr>
-        <w:t>*.</w:t>
-      </w:r>
-      <w:proofErr w:type="spellStart"/>
-      <w:r>
-        <w:rPr>
-          <w:rFonts w:ascii="Courier New" w:hAnsi="Courier New" w:cs="Courier New"/>
-        </w:rPr>
-        <w:t>tmp</w:t>
-      </w:r>
-      <w:proofErr w:type="spellEnd"/>
-      <w:r>
-        <w:rPr>
-          <w:rFonts w:ascii="Courier New" w:hAnsi="Courier New" w:cs="Courier New"/>
-        </w:rPr>
-        <w:t xml:space="preserve">” –exec </w:t>
-      </w:r>
-      <w:proofErr w:type="spellStart"/>
-      <w:r>
-        <w:rPr>
-          <w:rFonts w:ascii="Courier New" w:hAnsi="Courier New" w:cs="Courier New"/>
-        </w:rPr>
-        <w:t>rm</w:t>
-      </w:r>
-      <w:proofErr w:type="spellEnd"/>
-      <w:r>
-        <w:rPr>
-          <w:rFonts w:ascii="Courier New" w:hAnsi="Courier New" w:cs="Courier New"/>
-        </w:rPr>
-        <w:t xml:space="preserve"> {} \+</w:t>
-      </w:r>
-    </w:p>
-    <w:p>
-      <w:pPr>
-        <w:rPr>
-          <w:rFonts w:cstheme="minorHAnsi"/>
-        </w:rPr>
-      </w:pPr>
-      <w:r>
-        <w:rPr>
-          <w:rFonts w:cstheme="minorHAnsi"/>
-        </w:rPr>
-        <w:t>(Please excuse Word’s insistence on using “smart quotes” in this example...)</w:t>
-      </w:r>
-    </w:p>
-    <w:p>
-      <w:pPr>
-        <w:pStyle w:val="Heading2"/>
-      </w:pPr>
-      <w:proofErr w:type="gramStart"/>
-      <w:r>
-        <w:t>validate</w:t>
-      </w:r>
-      <w:proofErr w:type="gramEnd"/>
-    </w:p>
-    <w:p>
-      <w:r>
-        <w:t>The validate tag allows us to specify a file for validation, that it has not been altered since the pipeline</w:t>
-      </w:r>
-      <w:r>
-        <w:br/>
-        <w:t>was initially validated.  This does not need to be specified for the command program names; they are automatically added to the list.  However, for java jar files, etc., that aren’t the initial word in a command, we can check them this way.  The tag has two forms:</w:t>
-      </w:r>
-    </w:p>
-    <w:p>
-      <w:pPr>
-        <w:rPr>
-          <w:rFonts w:ascii="Courier New" w:hAnsi="Courier New" w:cs="Courier New"/>
-        </w:rPr>
-      </w:pPr>
-      <w:r>
-        <w:rPr>
-          <w:rFonts w:ascii="Courier New" w:hAnsi="Courier New" w:cs="Courier New"/>
-        </w:rPr>
-        <w:t>&lt;</w:t>
-      </w:r>
-      <w:proofErr w:type="gramStart"/>
-      <w:r>
-        <w:rPr>
-          <w:rFonts w:ascii="Courier New" w:hAnsi="Courier New" w:cs="Courier New"/>
-        </w:rPr>
-        <w:t>validate</w:t>
-      </w:r>
-      <w:proofErr w:type="gramEnd"/>
-      <w:r>
-        <w:rPr>
-          <w:rFonts w:ascii="Courier New" w:hAnsi="Courier New" w:cs="Courier New"/>
-        </w:rPr>
-        <w:t>&gt;</w:t>
-      </w:r>
-      <w:proofErr w:type="spellStart"/>
-      <w:r>
-        <w:rPr>
-          <w:rFonts w:ascii="Courier New" w:hAnsi="Courier New" w:cs="Courier New"/>
-        </w:rPr>
-        <w:t>filepath</w:t>
-      </w:r>
-      <w:proofErr w:type="spellEnd"/>
-      <w:r>
-        <w:rPr>
-          <w:rFonts w:ascii="Courier New" w:hAnsi="Courier New" w:cs="Courier New"/>
-        </w:rPr>
-        <w:t>&lt;/validate&gt;</w:t>
-      </w:r>
-    </w:p>
-    <w:p>
-      <w:pPr>
-        <w:rPr>
-          <w:rFonts w:ascii="Courier New" w:hAnsi="Courier New" w:cs="Courier New"/>
-        </w:rPr>
-      </w:pPr>
-      <w:r>
-        <w:rPr>
-          <w:rFonts w:ascii="Courier New" w:hAnsi="Courier New" w:cs="Courier New"/>
-        </w:rPr>
-        <w:t>&lt;</w:t>
-      </w:r>
-      <w:proofErr w:type="gramStart"/>
-      <w:r>
-        <w:rPr>
-          <w:rFonts w:ascii="Courier New" w:hAnsi="Courier New" w:cs="Courier New"/>
-        </w:rPr>
-        <w:t>validate</w:t>
-      </w:r>
-      <w:proofErr w:type="gramEnd"/>
-      <w:r>
-        <w:rPr>
-          <w:rFonts w:ascii="Courier New" w:hAnsi="Courier New" w:cs="Courier New"/>
-        </w:rPr>
-        <w:t xml:space="preserve"> id=”...” /&gt;</w:t>
-      </w:r>
-    </w:p>
-    <w:p>
-      <w:pPr>
-        <w:rPr>
-          <w:rFonts w:cstheme="minorHAnsi"/>
-        </w:rPr>
-      </w:pPr>
-      <w:r>
-        <w:rPr>
-          <w:rFonts w:cstheme="minorHAnsi"/>
-        </w:rPr>
-        <w:t>In the first form, the file is searched for by name on the PATH, or in the current working directory.  In the second form, the file is checked for using the “</w:t>
-      </w:r>
-      <w:proofErr w:type="spellStart"/>
-      <w:r>
-        <w:rPr>
-          <w:rFonts w:cstheme="minorHAnsi"/>
-        </w:rPr>
-        <w:t>in_X</w:t>
-      </w:r>
-      <w:proofErr w:type="spellEnd"/>
-      <w:r>
-        <w:rPr>
-          <w:rFonts w:cstheme="minorHAnsi"/>
-        </w:rPr>
-        <w:t>” and “</w:t>
-      </w:r>
-      <w:proofErr w:type="spellStart"/>
-      <w:r>
-        <w:rPr>
-          <w:rFonts w:cstheme="minorHAnsi"/>
-        </w:rPr>
-        <w:t>out_X</w:t>
-      </w:r>
-      <w:proofErr w:type="spellEnd"/>
-      <w:r>
-        <w:rPr>
-          <w:rFonts w:cstheme="minorHAnsi"/>
-        </w:rPr>
-        <w:t>” file IDs passed into the tool.</w:t>
-      </w:r>
-    </w:p>
-    <w:p>
-      <w:pPr>
-        <w:pStyle w:val="Heading2"/>
-      </w:pPr>
-      <w:proofErr w:type="spellStart"/>
-      <w:proofErr w:type="gramStart"/>
-      <w:r>
-        <w:t>version</w:t>
-      </w:r>
-      <w:proofErr w:type="gramEnd"/>
-      <w:r>
-        <w:t>_command</w:t>
-      </w:r>
-      <w:proofErr w:type="spellEnd"/>
-    </w:p>
-    <w:p>
-      <w:pPr>
-        <w:rPr>
-          <w:rFonts w:cstheme="minorHAnsi"/>
-        </w:rPr>
-      </w:pPr>
-      <w:r>
-        <w:rPr>
-          <w:rFonts w:cstheme="minorHAnsi"/>
-        </w:rPr>
-        <w:t>One of the requirements on this pipeline tools is repeatability. Part of that is the ability to log the ve</w:t>
-      </w:r>
-      <w:r>
-        <w:rPr>
-          <w:rFonts w:cstheme="minorHAnsi"/>
-        </w:rPr>
-        <w:t xml:space="preserve">rsions of tools that are used.  When specified within a </w:t>
-      </w:r>
-      <w:r>
-        <w:rPr>
-          <w:rFonts w:ascii="Courier New" w:hAnsi="Courier New" w:cs="Courier New"/>
-        </w:rPr>
-        <w:t>&lt;command&gt;</w:t>
-      </w:r>
-      <w:r>
-        <w:rPr>
-          <w:rFonts w:cstheme="minorHAnsi"/>
-        </w:rPr>
-        <w:t xml:space="preserve"> tag, t</w:t>
-      </w:r>
-      <w:r>
-        <w:rPr>
-          <w:rFonts w:cstheme="minorHAnsi"/>
-        </w:rPr>
-        <w:t>he &lt;</w:t>
-      </w:r>
-      <w:proofErr w:type="spellStart"/>
-      <w:r>
-        <w:rPr>
-          <w:rFonts w:cstheme="minorHAnsi"/>
-        </w:rPr>
-        <w:t>version_command</w:t>
-      </w:r>
-      <w:proofErr w:type="spellEnd"/>
-      <w:r>
-        <w:rPr>
-          <w:rFonts w:cstheme="minorHAnsi"/>
-        </w:rPr>
-        <w:t xml:space="preserve">&gt; </w:t>
-      </w:r>
-      <w:proofErr w:type="gramStart"/>
-      <w:r>
-        <w:rPr>
-          <w:rFonts w:cstheme="minorHAnsi"/>
-        </w:rPr>
-        <w:t>tag</w:t>
-      </w:r>
-      <w:r>
-        <w:rPr>
-          <w:rFonts w:cstheme="minorHAnsi"/>
-        </w:rPr>
-        <w:t xml:space="preserve"> </w:t>
-      </w:r>
-      <w:r>
-        <w:rPr>
-          <w:rFonts w:cstheme="minorHAnsi"/>
-        </w:rPr>
-        <w:t xml:space="preserve"> allows</w:t>
-      </w:r>
-      <w:proofErr w:type="gramEnd"/>
-      <w:r>
-        <w:rPr>
-          <w:rFonts w:cstheme="minorHAnsi"/>
-        </w:rPr>
-        <w:t xml:space="preserve"> us to specify a command that will cause the tool to emit its version string to either </w:t>
-      </w:r>
-      <w:proofErr w:type="spellStart"/>
-      <w:r>
-        <w:rPr>
-          <w:rFonts w:cstheme="minorHAnsi"/>
-        </w:rPr>
-        <w:t>stdout</w:t>
-      </w:r>
-      <w:proofErr w:type="spellEnd"/>
-      <w:r>
-        <w:rPr>
-          <w:rFonts w:cstheme="minorHAnsi"/>
-        </w:rPr>
-        <w:t xml:space="preserve"> or </w:t>
-      </w:r>
-      <w:proofErr w:type="spellStart"/>
-      <w:r>
-        <w:rPr>
-          <w:rFonts w:cstheme="minorHAnsi"/>
-        </w:rPr>
-        <w:t>stderr</w:t>
-      </w:r>
-      <w:proofErr w:type="spellEnd"/>
-      <w:r>
-        <w:rPr>
-          <w:rFonts w:cstheme="minorHAnsi"/>
-        </w:rPr>
-        <w:t>.</w:t>
-      </w:r>
-    </w:p>
-    <w:p>
-      <w:pPr>
-        <w:rPr>
-          <w:rFonts w:cstheme="minorHAnsi"/>
-        </w:rPr>
-      </w:pPr>
-      <w:r>
-        <w:rPr>
-          <w:rFonts w:cstheme="minorHAnsi"/>
-        </w:rPr>
-        <w:t>&lt;</w:t>
-      </w:r>
-      <w:proofErr w:type="spellStart"/>
-      <w:proofErr w:type="gramStart"/>
-      <w:r>
-        <w:rPr>
-          <w:rFonts w:cstheme="minorHAnsi"/>
-        </w:rPr>
-        <w:t>version</w:t>
-      </w:r>
-      <w:proofErr w:type="gramEnd"/>
-      <w:r>
-        <w:rPr>
-          <w:rFonts w:cstheme="minorHAnsi"/>
-        </w:rPr>
-        <w:t>_command</w:t>
-      </w:r>
-      <w:proofErr w:type="spellEnd"/>
-      <w:r>
-        <w:rPr>
-          <w:rFonts w:cstheme="minorHAnsi"/>
-        </w:rPr>
-        <w:t xml:space="preserve"> output="..."&gt; ... &lt;/</w:t>
-      </w:r>
-      <w:proofErr w:type="spellStart"/>
-      <w:r>
-        <w:rPr>
-          <w:rFonts w:cstheme="minorHAnsi"/>
-        </w:rPr>
-        <w:t>version_command</w:t>
-      </w:r>
-      <w:proofErr w:type="spellEnd"/>
-      <w:r>
-        <w:rPr>
-          <w:rFonts w:cstheme="minorHAnsi"/>
-        </w:rPr>
-        <w:t>&gt;</w:t>
-      </w:r>
-    </w:p>
-    <w:p>
-      <w:pPr>
-        <w:rPr>
-          <w:rFonts w:cstheme="minorHAnsi"/>
-        </w:rPr>
-      </w:pPr>
-      <w:r>
-        <w:rPr>
-          <w:rFonts w:cstheme="minorHAnsi"/>
-        </w:rPr>
-        <w:t>The value of the output attribute shall be either "</w:t>
-      </w:r>
-      <w:proofErr w:type="spellStart"/>
-      <w:r>
-        <w:rPr>
-          <w:rFonts w:cstheme="minorHAnsi"/>
-        </w:rPr>
-        <w:t>stdout</w:t>
-      </w:r>
-      <w:proofErr w:type="spellEnd"/>
-      <w:r>
-        <w:rPr>
-          <w:rFonts w:cstheme="minorHAnsi"/>
-        </w:rPr>
-        <w:t>" or "</w:t>
-      </w:r>
-      <w:proofErr w:type="spellStart"/>
-      <w:r>
-        <w:rPr>
-          <w:rFonts w:cstheme="minorHAnsi"/>
-        </w:rPr>
-        <w:t>stderr</w:t>
-      </w:r>
-      <w:proofErr w:type="spellEnd"/>
-      <w:r>
-        <w:rPr>
-          <w:rFonts w:cstheme="minorHAnsi"/>
-        </w:rPr>
-        <w:t>". This identifies the IO channel on which the result of the command is printed.   If not specified, defaults to "</w:t>
-      </w:r>
-      <w:proofErr w:type="spellStart"/>
-      <w:r>
-        <w:rPr>
-          <w:rFonts w:cstheme="minorHAnsi"/>
-        </w:rPr>
-        <w:t>stdout</w:t>
-      </w:r>
-      <w:proofErr w:type="spellEnd"/>
-      <w:r>
-        <w:rPr>
-          <w:rFonts w:cstheme="minorHAnsi"/>
-        </w:rPr>
-        <w:t>".</w:t>
-      </w:r>
-    </w:p>
-    <w:p>
-      <w:pPr>
-        <w:rPr>
-          <w:rFonts w:cstheme="minorHAnsi"/>
-        </w:rPr>
-      </w:pPr>
-      <w:r>
-        <w:rPr>
-          <w:rFonts w:cstheme="minorHAnsi"/>
-        </w:rPr>
-        <w:t>If this tag is specified, the version information for the tool will be recorded in a version log.</w:t>
-      </w:r>
-    </w:p>
-    <w:p>
-      <w:pPr>
-        <w:rPr>
-          <w:rFonts w:cstheme="minorHAnsi"/>
-        </w:rPr>
-      </w:pPr>
-      <w:r>
-        <w:rPr>
-          <w:rFonts w:cstheme="minorHAnsi"/>
-        </w:rPr>
-        <w:t>Example:</w:t>
-      </w:r>
-    </w:p>
-    <w:p>
-      <w:pPr>
-        <w:rPr>
-          <w:rFonts w:ascii="Courier New" w:hAnsi="Courier New" w:cs="Courier New"/>
-        </w:rPr>
-      </w:pPr>
-      <w:r>
-        <w:rPr>
-          <w:rFonts w:ascii="Courier New" w:hAnsi="Courier New" w:cs="Courier New"/>
-        </w:rPr>
-        <w:t>&lt;</w:t>
-      </w:r>
-      <w:proofErr w:type="spellStart"/>
-      <w:proofErr w:type="gramStart"/>
-      <w:r>
-        <w:rPr>
-          <w:rFonts w:ascii="Courier New" w:hAnsi="Courier New" w:cs="Courier New"/>
-        </w:rPr>
-        <w:t>version</w:t>
-      </w:r>
-      <w:proofErr w:type="gramEnd"/>
-      <w:r>
-        <w:rPr>
-          <w:rFonts w:ascii="Courier New" w:hAnsi="Courier New" w:cs="Courier New"/>
-        </w:rPr>
-        <w:t>_command</w:t>
-      </w:r>
-      <w:proofErr w:type="spellEnd"/>
-      <w:r>
-        <w:rPr>
-          <w:rFonts w:ascii="Courier New" w:hAnsi="Courier New" w:cs="Courier New"/>
-        </w:rPr>
-        <w:t xml:space="preserve"> output="</w:t>
-      </w:r>
-      <w:proofErr w:type="spellStart"/>
-      <w:r>
-        <w:rPr>
-          <w:rFonts w:ascii="Courier New" w:hAnsi="Courier New" w:cs="Courier New"/>
-        </w:rPr>
-        <w:t>stdout</w:t>
-      </w:r>
-      <w:proofErr w:type="spellEnd"/>
-      <w:r>
-        <w:rPr>
-          <w:rFonts w:ascii="Courier New" w:hAnsi="Courier New" w:cs="Courier New"/>
-        </w:rPr>
-        <w:t>"&gt;</w:t>
-      </w:r>
-      <w:r>
-        <w:rPr>
-          <w:rFonts w:ascii="Courier New" w:hAnsi="Courier New" w:cs="Courier New"/>
-        </w:rPr>
-        <w:t xml:space="preserve">java </w:t>
-      </w:r>
-      <w:r>
-        <w:rPr>
-          <w:rFonts w:ascii="Courier New" w:hAnsi="Courier New" w:cs="Courier New"/>
-        </w:rPr>
-        <w:t>--version&lt;/</w:t>
-      </w:r>
-      <w:proofErr w:type="spellStart"/>
-      <w:r>
-        <w:rPr>
-          <w:rFonts w:ascii="Courier New" w:hAnsi="Courier New" w:cs="Courier New"/>
-        </w:rPr>
-        <w:t>version_command</w:t>
-      </w:r>
-      <w:proofErr w:type="spellEnd"/>
-      <w:r>
-        <w:rPr>
-          <w:rFonts w:ascii="Courier New" w:hAnsi="Courier New" w:cs="Courier New"/>
-        </w:rPr>
-        <w:t>&gt;</w:t>
-      </w:r>
-    </w:p>
-    <w:p>
-      <w:r>
-        <w:t>The command string may need to be a pipe, if the command puts out too much or not enough information to be useful in succinctly identifying the program version. Two more examples:</w:t>
-      </w:r>
-    </w:p>
-    <w:p>
-      <w:pPr>
-        <w:rPr>
-          <w:rFonts w:ascii="Courier New" w:hAnsi="Courier New" w:cs="Courier New"/>
-        </w:rPr>
-      </w:pPr>
-      <w:r>
-        <w:rPr>
-          <w:rFonts w:ascii="Courier New" w:hAnsi="Courier New" w:cs="Courier New"/>
-          <w:bCs/>
-        </w:rPr>
-        <w:t>&lt;</w:t>
-      </w:r>
       <w:proofErr w:type="spellStart"/>
       <w:proofErr w:type="gramStart"/>
       <w:r>
@@ -7323,7 +7377,6 @@
           <w:rFonts w:ascii="Courier New" w:hAnsi="Courier New" w:cs="Courier New"/>
           <w:bCs/>
         </w:rPr>
-        <w:lastRenderedPageBreak/>
         <w:t>&lt;</w:t>
       </w:r>
       <w:proofErr w:type="spellStart"/>
@@ -8997,7 +9050,7 @@
 </file>
 
 <file path=customXml/itemProps3.xml><?xml version="1.0" encoding="utf-8"?>
-<ds:datastoreItem xmlns:ds="http://schemas.openxmlformats.org/officeDocument/2006/customXml" ds:itemID="{6548D162-C369-C64E-93E5-50441564F003}">
+<ds:datastoreItem xmlns:ds="http://schemas.openxmlformats.org/officeDocument/2006/customXml" ds:itemID="{070CBFC4-BC72-E44C-8F9A-56470A466999}">
   <ds:schemaRefs>
     <ds:schemaRef ds:uri="http://schemas.openxmlformats.org/officeDocument/2006/bibliography"/>
   </ds:schemaRefs>
@@ -9005,7 +9058,7 @@
 </file>
 
 <file path=customXml/itemProps4.xml><?xml version="1.0" encoding="utf-8"?>
-<ds:datastoreItem xmlns:ds="http://schemas.openxmlformats.org/officeDocument/2006/customXml" ds:itemID="{85DA0B14-F3CE-7C47-87E4-AB709E2E384C}">
+<ds:datastoreItem xmlns:ds="http://schemas.openxmlformats.org/officeDocument/2006/customXml" ds:itemID="{640B49DA-563C-154C-9ACD-F4AF305DC724}">
   <ds:schemaRefs>
     <ds:schemaRef ds:uri="http://schemas.openxmlformats.org/officeDocument/2006/bibliography"/>
   </ds:schemaRefs>

</xml_diff>

<commit_message>
if pipeline submission aborted due to exceeding foreach job limit cleanup all jobs submitted thus far
</commit_message>
<xml_diff>
--- a/docs/Civet_XML_Description.docx
+++ b/docs/Civet_XML_Description.docx
@@ -39,17 +39,24 @@
       </w:r>
     </w:p>
     <w:p>
-      <w:r>
-        <w:t>Each pipeline will be controlled by an XML description file.  The outer tag is &lt;pipeline&gt;.</w:t>
+      <w:proofErr w:type="gramStart"/>
+      <w:r>
+        <w:t>Each pipeline will be controlled by an XML description file</w:t>
+      </w:r>
+      <w:proofErr w:type="gramEnd"/>
+      <w:r>
+        <w:t>.  The outer tag is &lt;pipeline&gt;.</w:t>
       </w:r>
     </w:p>
     <w:p>
       <w:pPr>
         <w:pStyle w:val="Heading2"/>
       </w:pPr>
+      <w:proofErr w:type="gramStart"/>
       <w:r>
         <w:t>pipeline</w:t>
       </w:r>
+      <w:proofErr w:type="gramEnd"/>
     </w:p>
     <w:p>
       <w:pPr>
@@ -61,7 +68,21 @@
         <w:rPr>
           <w:rFonts w:ascii="Courier New" w:hAnsi="Courier New" w:cs="Courier New"/>
         </w:rPr>
-        <w:t>&lt;pipeline name="..."&gt;</w:t>
+        <w:t>&lt;</w:t>
+      </w:r>
+      <w:proofErr w:type="gramStart"/>
+      <w:r>
+        <w:rPr>
+          <w:rFonts w:ascii="Courier New" w:hAnsi="Courier New" w:cs="Courier New"/>
+        </w:rPr>
+        <w:t>pipeline</w:t>
+      </w:r>
+      <w:proofErr w:type="gramEnd"/>
+      <w:r>
+        <w:rPr>
+          <w:rFonts w:ascii="Courier New" w:hAnsi="Courier New" w:cs="Courier New"/>
+        </w:rPr>
+        <w:t xml:space="preserve"> name="..."&gt;</w:t>
       </w:r>
       <w:r>
         <w:rPr>
@@ -95,11 +116,19 @@
         <w:tab/>
         <w:t>&lt;</w:t>
       </w:r>
-      <w:r>
-        <w:rPr>
-          <w:rFonts w:ascii="Courier New" w:hAnsi="Courier New" w:cs="Courier New"/>
-        </w:rPr>
-        <w:t>dir /&gt;</w:t>
+      <w:proofErr w:type="spellStart"/>
+      <w:r>
+        <w:rPr>
+          <w:rFonts w:ascii="Courier New" w:hAnsi="Courier New" w:cs="Courier New"/>
+        </w:rPr>
+        <w:t>dir</w:t>
+      </w:r>
+      <w:proofErr w:type="spellEnd"/>
+      <w:r>
+        <w:rPr>
+          <w:rFonts w:ascii="Courier New" w:hAnsi="Courier New" w:cs="Courier New"/>
+        </w:rPr>
+        <w:t xml:space="preserve"> /&gt;</w:t>
       </w:r>
       <w:r>
         <w:rPr>
@@ -112,7 +141,21 @@
           <w:rFonts w:ascii="Courier New" w:hAnsi="Courier New" w:cs="Courier New"/>
         </w:rPr>
         <w:tab/>
-        <w:t>&lt;foreach /&gt;</w:t>
+        <w:t>&lt;</w:t>
+      </w:r>
+      <w:proofErr w:type="spellStart"/>
+      <w:r>
+        <w:rPr>
+          <w:rFonts w:ascii="Courier New" w:hAnsi="Courier New" w:cs="Courier New"/>
+        </w:rPr>
+        <w:t>foreach</w:t>
+      </w:r>
+      <w:proofErr w:type="spellEnd"/>
+      <w:r>
+        <w:rPr>
+          <w:rFonts w:ascii="Courier New" w:hAnsi="Courier New" w:cs="Courier New"/>
+        </w:rPr>
+        <w:t xml:space="preserve"> /&gt;</w:t>
       </w:r>
       <w:r>
         <w:rPr>
@@ -198,7 +241,21 @@
         <w:rPr>
           <w:rFonts w:ascii="Courier New" w:hAnsi="Courier New" w:cs="Courier New"/>
         </w:rPr>
-        <w:t>, &lt;dir&gt;,</w:t>
+        <w:t>, &lt;</w:t>
+      </w:r>
+      <w:proofErr w:type="spellStart"/>
+      <w:r>
+        <w:rPr>
+          <w:rFonts w:ascii="Courier New" w:hAnsi="Courier New" w:cs="Courier New"/>
+        </w:rPr>
+        <w:t>dir</w:t>
+      </w:r>
+      <w:proofErr w:type="spellEnd"/>
+      <w:r>
+        <w:rPr>
+          <w:rFonts w:ascii="Courier New" w:hAnsi="Courier New" w:cs="Courier New"/>
+        </w:rPr>
+        <w:t>&gt;,</w:t>
       </w:r>
       <w:r>
         <w:rPr>
@@ -238,9 +295,11 @@
       <w:pPr>
         <w:pStyle w:val="Heading2"/>
       </w:pPr>
+      <w:proofErr w:type="gramStart"/>
       <w:r>
         <w:t>file</w:t>
       </w:r>
+      <w:proofErr w:type="gramEnd"/>
     </w:p>
     <w:p>
       <w:r>
@@ -259,7 +318,15 @@
         <w:t xml:space="preserve">&gt; </w:t>
       </w:r>
       <w:r>
-        <w:t xml:space="preserve">tag specifies a file that is to be used in the pipeline.  The filespec (complete </w:t>
+        <w:t xml:space="preserve">tag specifies a file that is to be used in the pipeline.  The </w:t>
+      </w:r>
+      <w:proofErr w:type="spellStart"/>
+      <w:r>
+        <w:t>filespec</w:t>
+      </w:r>
+      <w:proofErr w:type="spellEnd"/>
+      <w:r>
+        <w:t xml:space="preserve"> (complete </w:t>
       </w:r>
       <w:r>
         <w:t xml:space="preserve">or partial </w:t>
@@ -278,6 +345,84 @@
         <w:rPr>
           <w:rFonts w:ascii="Courier New" w:hAnsi="Courier New" w:cs="Courier New"/>
         </w:rPr>
+        <w:t>&lt;</w:t>
+      </w:r>
+      <w:proofErr w:type="gramStart"/>
+      <w:r>
+        <w:rPr>
+          <w:rFonts w:ascii="Courier New" w:hAnsi="Courier New" w:cs="Courier New"/>
+        </w:rPr>
+        <w:t>file</w:t>
+      </w:r>
+      <w:proofErr w:type="gramEnd"/>
+      <w:r>
+        <w:rPr>
+          <w:rFonts w:ascii="Courier New" w:hAnsi="Courier New" w:cs="Courier New"/>
+        </w:rPr>
+        <w:t xml:space="preserve"> id="..."</w:t>
+      </w:r>
+      <w:r>
+        <w:rPr>
+          <w:rFonts w:ascii="Courier New" w:hAnsi="Courier New" w:cs="Courier New"/>
+        </w:rPr>
+        <w:t xml:space="preserve"> input=”...” </w:t>
+      </w:r>
+      <w:r>
+        <w:rPr>
+          <w:rFonts w:ascii="Courier New" w:hAnsi="Courier New" w:cs="Courier New"/>
+        </w:rPr>
+        <w:t xml:space="preserve">temp=”...” </w:t>
+      </w:r>
+      <w:proofErr w:type="spellStart"/>
+      <w:r>
+        <w:rPr>
+          <w:rFonts w:ascii="Courier New" w:hAnsi="Courier New" w:cs="Courier New"/>
+        </w:rPr>
+        <w:t>in_dir</w:t>
+      </w:r>
+      <w:proofErr w:type="spellEnd"/>
+      <w:r>
+        <w:rPr>
+          <w:rFonts w:ascii="Courier New" w:hAnsi="Courier New" w:cs="Courier New"/>
+        </w:rPr>
+        <w:t>=”...”</w:t>
+      </w:r>
+      <w:r>
+        <w:rPr>
+          <w:rFonts w:ascii="Courier New" w:hAnsi="Courier New" w:cs="Courier New"/>
+        </w:rPr>
+        <w:t xml:space="preserve"> </w:t>
+      </w:r>
+      <w:proofErr w:type="spellStart"/>
+      <w:r>
+        <w:rPr>
+          <w:rFonts w:ascii="Courier New" w:hAnsi="Courier New" w:cs="Courier New"/>
+        </w:rPr>
+        <w:t>filespec</w:t>
+      </w:r>
+      <w:proofErr w:type="spellEnd"/>
+      <w:r>
+        <w:rPr>
+          <w:rFonts w:ascii="Courier New" w:hAnsi="Courier New" w:cs="Courier New"/>
+        </w:rPr>
+        <w:t>="..."</w:t>
+      </w:r>
+      <w:r>
+        <w:rPr>
+          <w:rFonts w:ascii="Courier New" w:hAnsi="Courier New" w:cs="Courier New"/>
+        </w:rPr>
+        <w:t xml:space="preserve"> /&gt;</w:t>
+      </w:r>
+      <w:r>
+        <w:rPr>
+          <w:rFonts w:ascii="Courier New" w:hAnsi="Courier New" w:cs="Courier New"/>
+        </w:rPr>
+        <w:br/>
+      </w:r>
+      <w:r>
+        <w:rPr>
+          <w:rFonts w:ascii="Courier New" w:hAnsi="Courier New" w:cs="Courier New"/>
+        </w:rPr>
         <w:t>&lt;file</w:t>
       </w:r>
       <w:r>
@@ -290,7 +435,13 @@
         <w:rPr>
           <w:rFonts w:ascii="Courier New" w:hAnsi="Courier New" w:cs="Courier New"/>
         </w:rPr>
-        <w:t xml:space="preserve"> input=”...” </w:t>
+        <w:t xml:space="preserve"> </w:t>
+      </w:r>
+      <w:r>
+        <w:rPr>
+          <w:rFonts w:ascii="Courier New" w:hAnsi="Courier New" w:cs="Courier New"/>
+        </w:rPr>
+        <w:t xml:space="preserve">input=”...” </w:t>
       </w:r>
       <w:r>
         <w:rPr>
@@ -298,71 +449,19 @@
         </w:rPr>
         <w:t xml:space="preserve">temp=”...” </w:t>
       </w:r>
-      <w:r>
-        <w:rPr>
-          <w:rFonts w:ascii="Courier New" w:hAnsi="Courier New" w:cs="Courier New"/>
-        </w:rPr>
-        <w:t>in_dir=”...”</w:t>
-      </w:r>
-      <w:r>
-        <w:rPr>
-          <w:rFonts w:ascii="Courier New" w:hAnsi="Courier New" w:cs="Courier New"/>
-        </w:rPr>
-        <w:t xml:space="preserve"> </w:t>
-      </w:r>
-      <w:r>
-        <w:rPr>
-          <w:rFonts w:ascii="Courier New" w:hAnsi="Courier New" w:cs="Courier New"/>
-        </w:rPr>
-        <w:t>filespec="..."</w:t>
-      </w:r>
-      <w:r>
-        <w:rPr>
-          <w:rFonts w:ascii="Courier New" w:hAnsi="Courier New" w:cs="Courier New"/>
-        </w:rPr>
-        <w:t xml:space="preserve"> /&gt;</w:t>
-      </w:r>
-      <w:r>
-        <w:rPr>
-          <w:rFonts w:ascii="Courier New" w:hAnsi="Courier New" w:cs="Courier New"/>
-        </w:rPr>
-        <w:br/>
-      </w:r>
-      <w:r>
-        <w:rPr>
-          <w:rFonts w:ascii="Courier New" w:hAnsi="Courier New" w:cs="Courier New"/>
-        </w:rPr>
-        <w:t>&lt;file</w:t>
-      </w:r>
-      <w:r>
-        <w:rPr>
-          <w:rFonts w:ascii="Courier New" w:hAnsi="Courier New" w:cs="Courier New"/>
-        </w:rPr>
-        <w:t xml:space="preserve"> id="..."</w:t>
-      </w:r>
-      <w:r>
-        <w:rPr>
-          <w:rFonts w:ascii="Courier New" w:hAnsi="Courier New" w:cs="Courier New"/>
-        </w:rPr>
-        <w:t xml:space="preserve"> </w:t>
-      </w:r>
-      <w:r>
-        <w:rPr>
-          <w:rFonts w:ascii="Courier New" w:hAnsi="Courier New" w:cs="Courier New"/>
-        </w:rPr>
-        <w:t xml:space="preserve">input=”...” </w:t>
-      </w:r>
-      <w:r>
-        <w:rPr>
-          <w:rFonts w:ascii="Courier New" w:hAnsi="Courier New" w:cs="Courier New"/>
-        </w:rPr>
-        <w:t xml:space="preserve">temp=”...” </w:t>
-      </w:r>
-      <w:r>
-        <w:rPr>
-          <w:rFonts w:ascii="Courier New" w:hAnsi="Courier New" w:cs="Courier New"/>
-        </w:rPr>
-        <w:t>in_dir=”...”</w:t>
+      <w:proofErr w:type="spellStart"/>
+      <w:r>
+        <w:rPr>
+          <w:rFonts w:ascii="Courier New" w:hAnsi="Courier New" w:cs="Courier New"/>
+        </w:rPr>
+        <w:t>in_dir</w:t>
+      </w:r>
+      <w:proofErr w:type="spellEnd"/>
+      <w:r>
+        <w:rPr>
+          <w:rFonts w:ascii="Courier New" w:hAnsi="Courier New" w:cs="Courier New"/>
+        </w:rPr>
+        <w:t>=”...”</w:t>
       </w:r>
       <w:r>
         <w:rPr>
@@ -401,17 +500,39 @@
         </w:rPr>
         <w:t xml:space="preserve">temp=”...” </w:t>
       </w:r>
-      <w:r>
-        <w:rPr>
-          <w:rFonts w:ascii="Courier New" w:hAnsi="Courier New" w:cs="Courier New"/>
-        </w:rPr>
-        <w:t>in_dir=”...”</w:t>
-      </w:r>
-      <w:r>
-        <w:rPr>
-          <w:rFonts w:ascii="Courier New" w:hAnsi="Courier New" w:cs="Courier New"/>
-        </w:rPr>
-        <w:t xml:space="preserve"> based_on=”...”</w:t>
+      <w:proofErr w:type="spellStart"/>
+      <w:r>
+        <w:rPr>
+          <w:rFonts w:ascii="Courier New" w:hAnsi="Courier New" w:cs="Courier New"/>
+        </w:rPr>
+        <w:t>in_dir</w:t>
+      </w:r>
+      <w:proofErr w:type="spellEnd"/>
+      <w:r>
+        <w:rPr>
+          <w:rFonts w:ascii="Courier New" w:hAnsi="Courier New" w:cs="Courier New"/>
+        </w:rPr>
+        <w:t>=”...”</w:t>
+      </w:r>
+      <w:r>
+        <w:rPr>
+          <w:rFonts w:ascii="Courier New" w:hAnsi="Courier New" w:cs="Courier New"/>
+        </w:rPr>
+        <w:t xml:space="preserve"> </w:t>
+      </w:r>
+      <w:proofErr w:type="spellStart"/>
+      <w:r>
+        <w:rPr>
+          <w:rFonts w:ascii="Courier New" w:hAnsi="Courier New" w:cs="Courier New"/>
+        </w:rPr>
+        <w:t>based_on</w:t>
+      </w:r>
+      <w:proofErr w:type="spellEnd"/>
+      <w:r>
+        <w:rPr>
+          <w:rFonts w:ascii="Courier New" w:hAnsi="Courier New" w:cs="Courier New"/>
+        </w:rPr>
+        <w:t>=”...”</w:t>
       </w:r>
       <w:r>
         <w:rPr>
@@ -449,7 +570,35 @@
           <w:rFonts w:ascii="Courier New" w:hAnsi="Courier New" w:cs="Courier New"/>
         </w:rPr>
         <w:br/>
-        <w:t xml:space="preserve">      datestamp_append=”...” datestamp_prepend=”...” </w:t>
+        <w:t xml:space="preserve">      </w:t>
+      </w:r>
+      <w:proofErr w:type="spellStart"/>
+      <w:r>
+        <w:rPr>
+          <w:rFonts w:ascii="Courier New" w:hAnsi="Courier New" w:cs="Courier New"/>
+        </w:rPr>
+        <w:t>datestamp_append</w:t>
+      </w:r>
+      <w:proofErr w:type="spellEnd"/>
+      <w:r>
+        <w:rPr>
+          <w:rFonts w:ascii="Courier New" w:hAnsi="Courier New" w:cs="Courier New"/>
+        </w:rPr>
+        <w:t xml:space="preserve">=”...” </w:t>
+      </w:r>
+      <w:proofErr w:type="spellStart"/>
+      <w:r>
+        <w:rPr>
+          <w:rFonts w:ascii="Courier New" w:hAnsi="Courier New" w:cs="Courier New"/>
+        </w:rPr>
+        <w:t>datestamp_prepend</w:t>
+      </w:r>
+      <w:proofErr w:type="spellEnd"/>
+      <w:r>
+        <w:rPr>
+          <w:rFonts w:ascii="Courier New" w:hAnsi="Courier New" w:cs="Courier New"/>
+        </w:rPr>
+        <w:t xml:space="preserve">=”...” </w:t>
       </w:r>
       <w:r>
         <w:rPr>
@@ -564,10 +713,28 @@
         <w:t xml:space="preserve">Temp files will be deleted at the end of the pipeline’s execution.  </w:t>
       </w:r>
       <w:r>
-        <w:t>A filespec attribute may be specified on a temp file.  If so, the file will h</w:t>
-      </w:r>
-      <w:r>
-        <w:t>ave the name provided, otherwise, it will have an arbitrary name generated, as if by Python’s tempfile.NamedTemporaryFile().</w:t>
+        <w:t xml:space="preserve">A </w:t>
+      </w:r>
+      <w:proofErr w:type="spellStart"/>
+      <w:r>
+        <w:t>filespec</w:t>
+      </w:r>
+      <w:proofErr w:type="spellEnd"/>
+      <w:r>
+        <w:t xml:space="preserve"> attribute may be specified on a temp file.  If so, the file will h</w:t>
+      </w:r>
+      <w:r>
+        <w:t xml:space="preserve">ave the name provided, otherwise, it will have an arbitrary name generated, as if by Python’s </w:t>
+      </w:r>
+      <w:proofErr w:type="spellStart"/>
+      <w:proofErr w:type="gramStart"/>
+      <w:r>
+        <w:t>tempfile.NamedTemporaryFile</w:t>
+      </w:r>
+      <w:proofErr w:type="spellEnd"/>
+      <w:proofErr w:type="gramEnd"/>
+      <w:r>
+        <w:t>().</w:t>
       </w:r>
     </w:p>
     <w:p>
@@ -582,12 +749,14 @@
         </w:rPr>
         <w:t xml:space="preserve">The </w:t>
       </w:r>
+      <w:proofErr w:type="spellStart"/>
       <w:r>
         <w:rPr>
           <w:rFonts w:ascii="Courier New" w:hAnsi="Courier New" w:cs="Courier New"/>
         </w:rPr>
         <w:t>in_dir</w:t>
       </w:r>
+      <w:proofErr w:type="spellEnd"/>
       <w:r>
         <w:rPr>
           <w:rFonts w:cstheme="minorHAnsi"/>
@@ -596,6 +765,7 @@
       </w:r>
     </w:p>
     <w:p>
+      <w:proofErr w:type="gramStart"/>
       <w:r>
         <w:t xml:space="preserve">If </w:t>
       </w:r>
@@ -608,12 +778,14 @@
         </w:rPr>
         <w:t xml:space="preserve"> </w:t>
       </w:r>
+      <w:proofErr w:type="spellStart"/>
       <w:r>
         <w:rPr>
           <w:rFonts w:ascii="Courier New" w:hAnsi="Courier New" w:cs="Courier New"/>
         </w:rPr>
         <w:t>filespec</w:t>
       </w:r>
+      <w:proofErr w:type="spellEnd"/>
       <w:r>
         <w:t xml:space="preserve"> form</w:t>
       </w:r>
@@ -632,6 +804,7 @@
       <w:r>
         <w:t>, for instance, for the path to a reference genome.</w:t>
       </w:r>
+      <w:proofErr w:type="gramEnd"/>
     </w:p>
     <w:p>
       <w:r>
@@ -656,13 +829,21 @@
         <w:t xml:space="preserve">the </w:t>
       </w:r>
       <w:r>
-        <w:t>value of the attribute is the positional argument's</w:t>
+        <w:t xml:space="preserve">value of the attribute is the positional </w:t>
+      </w:r>
+      <w:proofErr w:type="gramStart"/>
+      <w:r>
+        <w:t>argument's</w:t>
       </w:r>
       <w:r>
         <w:t xml:space="preserve"> </w:t>
       </w:r>
       <w:r>
-        <w:t xml:space="preserve"> number (1-based) from the command line invoking the pipeline.</w:t>
+        <w:t xml:space="preserve"> number</w:t>
+      </w:r>
+      <w:proofErr w:type="gramEnd"/>
+      <w:r>
+        <w:t xml:space="preserve"> (1-based) from the command line invoking the pipeline.</w:t>
       </w:r>
     </w:p>
     <w:p>
@@ -671,17 +852,27 @@
         <w:t xml:space="preserve">It is possible to create files where the filename is </w:t>
       </w:r>
       <w:r>
-        <w:t>created by manipulating the base</w:t>
-      </w:r>
-      <w:r>
-        <w:t xml:space="preserve">name of another file, by using the </w:t>
-      </w:r>
+        <w:t xml:space="preserve">created by manipulating the </w:t>
+      </w:r>
+      <w:proofErr w:type="spellStart"/>
+      <w:r>
+        <w:t>base</w:t>
+      </w:r>
+      <w:r>
+        <w:t>name</w:t>
+      </w:r>
+      <w:proofErr w:type="spellEnd"/>
+      <w:r>
+        <w:t xml:space="preserve"> of another file, by using the </w:t>
+      </w:r>
+      <w:proofErr w:type="spellStart"/>
       <w:r>
         <w:rPr>
           <w:rFonts w:ascii="Courier New" w:hAnsi="Courier New" w:cs="Courier New"/>
         </w:rPr>
         <w:t>based_on</w:t>
       </w:r>
+      <w:proofErr w:type="spellEnd"/>
       <w:r>
         <w:t xml:space="preserve"> attribute.  </w:t>
       </w:r>
@@ -691,12 +882,14 @@
       <w:r>
         <w:t xml:space="preserve">f the </w:t>
       </w:r>
+      <w:proofErr w:type="spellStart"/>
       <w:r>
         <w:rPr>
           <w:rFonts w:ascii="Courier New" w:hAnsi="Courier New" w:cs="Courier New"/>
         </w:rPr>
         <w:t>based_on</w:t>
       </w:r>
+      <w:proofErr w:type="spellEnd"/>
       <w:r>
         <w:t xml:space="preserve"> form is used,</w:t>
       </w:r>
@@ -712,29 +905,45 @@
       <w:r>
         <w:t xml:space="preserve"> and </w:t>
       </w:r>
+      <w:proofErr w:type="spellStart"/>
       <w:r>
         <w:rPr>
           <w:rFonts w:ascii="Courier New" w:hAnsi="Courier New" w:cs="Courier New"/>
         </w:rPr>
         <w:t>filespec</w:t>
       </w:r>
+      <w:proofErr w:type="spellEnd"/>
       <w:r>
         <w:t xml:space="preserve"> attributes must not be used.  T</w:t>
       </w:r>
       <w:r>
         <w:t xml:space="preserve">he </w:t>
       </w:r>
+      <w:proofErr w:type="spellStart"/>
       <w:r>
         <w:rPr>
           <w:rFonts w:ascii="Courier New" w:hAnsi="Courier New" w:cs="Courier New"/>
         </w:rPr>
         <w:t>based_on</w:t>
       </w:r>
-      <w:r>
-        <w:t xml:space="preserve"> value specifies a previously-declared file id.</w:t>
-      </w:r>
-      <w:r>
-        <w:t xml:space="preserve"> This is used in conjunction with either the </w:t>
+      <w:proofErr w:type="spellEnd"/>
+      <w:r>
+        <w:t xml:space="preserve"> value specifies a </w:t>
+      </w:r>
+      <w:proofErr w:type="gramStart"/>
+      <w:r>
+        <w:t>previously-declared</w:t>
+      </w:r>
+      <w:proofErr w:type="gramEnd"/>
+      <w:r>
+        <w:t xml:space="preserve"> file id.</w:t>
+      </w:r>
+      <w:r>
+        <w:t xml:space="preserve"> This is used in conjunction with either </w:t>
+      </w:r>
+      <w:proofErr w:type="gramStart"/>
+      <w:r>
+        <w:t xml:space="preserve">the </w:t>
       </w:r>
       <w:r>
         <w:rPr>
@@ -742,14 +951,23 @@
         </w:rPr>
         <w:t>append</w:t>
       </w:r>
+      <w:proofErr w:type="gramEnd"/>
       <w:r>
         <w:t xml:space="preserve">, </w:t>
       </w:r>
-      <w:r>
-        <w:rPr>
-          <w:rFonts w:ascii="Courier New" w:hAnsi="Courier New" w:cs="Courier New"/>
-        </w:rPr>
-        <w:t xml:space="preserve">datestamp_append, </w:t>
+      <w:proofErr w:type="spellStart"/>
+      <w:r>
+        <w:rPr>
+          <w:rFonts w:ascii="Courier New" w:hAnsi="Courier New" w:cs="Courier New"/>
+        </w:rPr>
+        <w:t>datestamp_append</w:t>
+      </w:r>
+      <w:proofErr w:type="spellEnd"/>
+      <w:r>
+        <w:rPr>
+          <w:rFonts w:ascii="Courier New" w:hAnsi="Courier New" w:cs="Courier New"/>
+        </w:rPr>
+        <w:t xml:space="preserve">, </w:t>
       </w:r>
       <w:r>
         <w:rPr>
@@ -763,12 +981,14 @@
         </w:rPr>
         <w:t xml:space="preserve"> </w:t>
       </w:r>
+      <w:proofErr w:type="spellStart"/>
       <w:r>
         <w:rPr>
           <w:rFonts w:ascii="Courier New" w:hAnsi="Courier New" w:cs="Courier New"/>
         </w:rPr>
         <w:t>datestamp_prepend</w:t>
       </w:r>
+      <w:proofErr w:type="spellEnd"/>
       <w:r>
         <w:rPr>
           <w:rFonts w:ascii="Courier New" w:hAnsi="Courier New" w:cs="Courier New"/>
@@ -830,7 +1050,42 @@
         <w:rPr>
           <w:rFonts w:ascii="Courier New" w:hAnsi="Courier New" w:cs="Courier New"/>
         </w:rPr>
-        <w:t xml:space="preserve">, datestamp_append and datestamp_prepend </w:t>
+        <w:t xml:space="preserve">, </w:t>
+      </w:r>
+      <w:proofErr w:type="spellStart"/>
+      <w:r>
+        <w:rPr>
+          <w:rFonts w:ascii="Courier New" w:hAnsi="Courier New" w:cs="Courier New"/>
+        </w:rPr>
+        <w:t>datestamp_append</w:t>
+      </w:r>
+      <w:proofErr w:type="spellEnd"/>
+      <w:r>
+        <w:rPr>
+          <w:rFonts w:ascii="Courier New" w:hAnsi="Courier New" w:cs="Courier New"/>
+        </w:rPr>
+        <w:t xml:space="preserve"> and </w:t>
+      </w:r>
+      <w:proofErr w:type="spellStart"/>
+      <w:r>
+        <w:rPr>
+          <w:rFonts w:ascii="Courier New" w:hAnsi="Courier New" w:cs="Courier New"/>
+        </w:rPr>
+        <w:t>datestamp_</w:t>
+      </w:r>
+      <w:proofErr w:type="gramStart"/>
+      <w:r>
+        <w:rPr>
+          <w:rFonts w:ascii="Courier New" w:hAnsi="Courier New" w:cs="Courier New"/>
+        </w:rPr>
+        <w:t>prepend</w:t>
+      </w:r>
+      <w:proofErr w:type="spellEnd"/>
+      <w:r>
+        <w:rPr>
+          <w:rFonts w:ascii="Courier New" w:hAnsi="Courier New" w:cs="Courier New"/>
+        </w:rPr>
+        <w:t xml:space="preserve"> </w:t>
       </w:r>
       <w:r>
         <w:t xml:space="preserve"> attribute</w:t>
@@ -838,6 +1093,7 @@
       <w:r>
         <w:t>s</w:t>
       </w:r>
+      <w:proofErr w:type="gramEnd"/>
       <w:r>
         <w:t xml:space="preserve"> </w:t>
       </w:r>
@@ -883,14 +1139,24 @@
         <w:t>append</w:t>
       </w:r>
       <w:r>
-        <w:t xml:space="preserve"> attribute used, its value is simply appended to the basename of the file specified in the </w:t>
-      </w:r>
+        <w:t xml:space="preserve"> attribute used, its value is simply appended to the </w:t>
+      </w:r>
+      <w:proofErr w:type="spellStart"/>
+      <w:r>
+        <w:t>basename</w:t>
+      </w:r>
+      <w:proofErr w:type="spellEnd"/>
+      <w:r>
+        <w:t xml:space="preserve"> of the file specified in the </w:t>
+      </w:r>
+      <w:proofErr w:type="spellStart"/>
       <w:r>
         <w:rPr>
           <w:rFonts w:ascii="Courier New" w:hAnsi="Courier New" w:cs="Courier New"/>
         </w:rPr>
         <w:t>based_on</w:t>
       </w:r>
+      <w:proofErr w:type="spellEnd"/>
       <w:r>
         <w:t xml:space="preserve"> attribute.</w:t>
       </w:r>
@@ -899,12 +1165,14 @@
       <w:r>
         <w:t xml:space="preserve">If the </w:t>
       </w:r>
+      <w:proofErr w:type="spellStart"/>
       <w:r>
         <w:rPr>
           <w:rFonts w:ascii="Courier New" w:hAnsi="Courier New" w:cs="Courier New"/>
         </w:rPr>
         <w:t>datestamp_append</w:t>
       </w:r>
+      <w:proofErr w:type="spellEnd"/>
       <w:r>
         <w:t xml:space="preserve"> or</w:t>
       </w:r>
@@ -912,13 +1180,37 @@
         <w:rPr>
           <w:rFonts w:ascii="Courier New" w:hAnsi="Courier New" w:cs="Courier New"/>
         </w:rPr>
-        <w:t xml:space="preserve"> datestamp_prepend</w:t>
-      </w:r>
+        <w:t xml:space="preserve"> </w:t>
+      </w:r>
+      <w:proofErr w:type="spellStart"/>
+      <w:r>
+        <w:rPr>
+          <w:rFonts w:ascii="Courier New" w:hAnsi="Courier New" w:cs="Courier New"/>
+        </w:rPr>
+        <w:t>datestamp_prepend</w:t>
+      </w:r>
+      <w:proofErr w:type="spellEnd"/>
       <w:r>
         <w:t xml:space="preserve"> attributes are used, the </w:t>
       </w:r>
       <w:r>
-        <w:t xml:space="preserve">attribute values are interpreted  as if they are format strings for python’s datetime.strftime.  An example is </w:t>
+        <w:t xml:space="preserve">attribute values are </w:t>
+      </w:r>
+      <w:proofErr w:type="gramStart"/>
+      <w:r>
+        <w:t>interpreted  as</w:t>
+      </w:r>
+      <w:proofErr w:type="gramEnd"/>
+      <w:r>
+        <w:t xml:space="preserve"> if they are format strings for python’s </w:t>
+      </w:r>
+      <w:proofErr w:type="spellStart"/>
+      <w:r>
+        <w:t>datetime.strftime</w:t>
+      </w:r>
+      <w:proofErr w:type="spellEnd"/>
+      <w:r>
+        <w:t xml:space="preserve">.  An example is </w:t>
       </w:r>
     </w:p>
     <w:p>
@@ -927,11 +1219,41 @@
           <w:rFonts w:ascii="Courier New" w:hAnsi="Courier New" w:cs="Courier New"/>
         </w:rPr>
       </w:pPr>
-      <w:r>
-        <w:rPr>
-          <w:rFonts w:ascii="Courier New" w:hAnsi="Courier New" w:cs="Courier New"/>
-        </w:rPr>
-        <w:t>datestamp_append=”_%Y_%m_%d”</w:t>
+      <w:proofErr w:type="spellStart"/>
+      <w:proofErr w:type="gramStart"/>
+      <w:r>
+        <w:rPr>
+          <w:rFonts w:ascii="Courier New" w:hAnsi="Courier New" w:cs="Courier New"/>
+        </w:rPr>
+        <w:t>datestamp</w:t>
+      </w:r>
+      <w:proofErr w:type="gramEnd"/>
+      <w:r>
+        <w:rPr>
+          <w:rFonts w:ascii="Courier New" w:hAnsi="Courier New" w:cs="Courier New"/>
+        </w:rPr>
+        <w:t>_append</w:t>
+      </w:r>
+      <w:proofErr w:type="spellEnd"/>
+      <w:r>
+        <w:rPr>
+          <w:rFonts w:ascii="Courier New" w:hAnsi="Courier New" w:cs="Courier New"/>
+        </w:rPr>
+        <w:t>=”_%</w:t>
+      </w:r>
+      <w:proofErr w:type="spellStart"/>
+      <w:r>
+        <w:rPr>
+          <w:rFonts w:ascii="Courier New" w:hAnsi="Courier New" w:cs="Courier New"/>
+        </w:rPr>
+        <w:t>Y_%m_%d</w:t>
+      </w:r>
+      <w:proofErr w:type="spellEnd"/>
+      <w:r>
+        <w:rPr>
+          <w:rFonts w:ascii="Courier New" w:hAnsi="Courier New" w:cs="Courier New"/>
+        </w:rPr>
+        <w:t>”</w:t>
       </w:r>
     </w:p>
     <w:p>
@@ -940,11 +1262,33 @@
           <w:rFonts w:cstheme="minorHAnsi"/>
         </w:rPr>
       </w:pPr>
-      <w:r>
-        <w:rPr>
-          <w:rFonts w:cstheme="minorHAnsi"/>
-        </w:rPr>
-        <w:t>would append _YYYY_MM_DD to the based_on filename.</w:t>
+      <w:proofErr w:type="gramStart"/>
+      <w:r>
+        <w:rPr>
+          <w:rFonts w:cstheme="minorHAnsi"/>
+        </w:rPr>
+        <w:t>would</w:t>
+      </w:r>
+      <w:proofErr w:type="gramEnd"/>
+      <w:r>
+        <w:rPr>
+          <w:rFonts w:cstheme="minorHAnsi"/>
+        </w:rPr>
+        <w:t xml:space="preserve"> append _YYYY_MM_DD to the </w:t>
+      </w:r>
+      <w:proofErr w:type="spellStart"/>
+      <w:r>
+        <w:rPr>
+          <w:rFonts w:cstheme="minorHAnsi"/>
+        </w:rPr>
+        <w:t>based_on</w:t>
+      </w:r>
+      <w:proofErr w:type="spellEnd"/>
+      <w:r>
+        <w:rPr>
+          <w:rFonts w:cstheme="minorHAnsi"/>
+        </w:rPr>
+        <w:t xml:space="preserve"> filename.</w:t>
       </w:r>
     </w:p>
     <w:p>
@@ -955,7 +1299,20 @@
         <w:t xml:space="preserve">he file spec for this file will be generated as if by using the </w:t>
       </w:r>
       <w:r>
-        <w:t>Python re.subs() operation applying</w:t>
+        <w:t xml:space="preserve">Python </w:t>
+      </w:r>
+      <w:proofErr w:type="spellStart"/>
+      <w:proofErr w:type="gramStart"/>
+      <w:r>
+        <w:t>re.subs</w:t>
+      </w:r>
+      <w:proofErr w:type="spellEnd"/>
+      <w:r>
+        <w:t>(</w:t>
+      </w:r>
+      <w:proofErr w:type="gramEnd"/>
+      <w:r>
+        <w:t>) operation applying</w:t>
       </w:r>
       <w:r>
         <w:t xml:space="preserve"> the values of </w:t>
@@ -976,28 +1333,58 @@
         <w:t>replace</w:t>
       </w:r>
       <w:r>
-        <w:t xml:space="preserve"> to the basename of the file specified in the </w:t>
-      </w:r>
+        <w:t xml:space="preserve"> to the </w:t>
+      </w:r>
+      <w:proofErr w:type="spellStart"/>
+      <w:r>
+        <w:t>basename</w:t>
+      </w:r>
+      <w:proofErr w:type="spellEnd"/>
+      <w:r>
+        <w:t xml:space="preserve"> of the file specified in the </w:t>
+      </w:r>
+      <w:proofErr w:type="spellStart"/>
       <w:r>
         <w:rPr>
           <w:rFonts w:ascii="Courier New" w:hAnsi="Courier New" w:cs="Courier New"/>
         </w:rPr>
         <w:t>based_on</w:t>
       </w:r>
+      <w:proofErr w:type="spellEnd"/>
       <w:r>
         <w:t xml:space="preserve"> attribute.</w:t>
       </w:r>
       <w:r>
-        <w:t xml:space="preserve">  This capability is needed, for instance, using samtools, where some commands need the trailing “.bam” stripped off of a file name.</w:t>
+        <w:t xml:space="preserve">  This capability is needed, for instance, using </w:t>
+      </w:r>
+      <w:proofErr w:type="spellStart"/>
+      <w:r>
+        <w:t>samtools</w:t>
+      </w:r>
+      <w:proofErr w:type="spellEnd"/>
+      <w:r>
+        <w:t>, where some commands need the trailing “</w:t>
+      </w:r>
+      <w:proofErr w:type="gramStart"/>
+      <w:r>
+        <w:t>.bam</w:t>
+      </w:r>
+      <w:proofErr w:type="gramEnd"/>
+      <w:r>
+        <w:t>” stripped off of a file name.</w:t>
       </w:r>
     </w:p>
     <w:p>
       <w:pPr>
         <w:pStyle w:val="Heading2"/>
       </w:pPr>
+      <w:proofErr w:type="spellStart"/>
+      <w:proofErr w:type="gramStart"/>
       <w:r>
         <w:t>dir</w:t>
       </w:r>
+      <w:proofErr w:type="spellEnd"/>
+      <w:proofErr w:type="gramEnd"/>
     </w:p>
     <w:p>
       <w:r>
@@ -1009,17 +1396,33 @@
         </w:rPr>
         <w:t>&lt;</w:t>
       </w:r>
-      <w:r>
-        <w:rPr>
-          <w:rFonts w:ascii="Courier New" w:hAnsi="Courier New" w:cs="Courier New"/>
-        </w:rPr>
-        <w:t>dir&gt;</w:t>
+      <w:proofErr w:type="spellStart"/>
+      <w:r>
+        <w:rPr>
+          <w:rFonts w:ascii="Courier New" w:hAnsi="Courier New" w:cs="Courier New"/>
+        </w:rPr>
+        <w:t>dir</w:t>
+      </w:r>
+      <w:proofErr w:type="spellEnd"/>
+      <w:r>
+        <w:rPr>
+          <w:rFonts w:ascii="Courier New" w:hAnsi="Courier New" w:cs="Courier New"/>
+        </w:rPr>
+        <w:t>&gt;</w:t>
       </w:r>
       <w:r>
         <w:t xml:space="preserve"> tag specifies a directory</w:t>
       </w:r>
       <w:r>
-        <w:t xml:space="preserve">.  As with files, a dir can specify an input or output directory.  The difference is that an output directory need not exist on startup. </w:t>
+        <w:t xml:space="preserve">.  As with files, a </w:t>
+      </w:r>
+      <w:proofErr w:type="spellStart"/>
+      <w:r>
+        <w:t>dir</w:t>
+      </w:r>
+      <w:proofErr w:type="spellEnd"/>
+      <w:r>
+        <w:t xml:space="preserve"> can specify an input or output directory.  The difference is that an output directory need not exist on startup. </w:t>
       </w:r>
     </w:p>
     <w:p>
@@ -1034,11 +1437,21 @@
         </w:rPr>
         <w:t>&lt;</w:t>
       </w:r>
-      <w:r>
-        <w:rPr>
-          <w:rFonts w:ascii="Courier New" w:hAnsi="Courier New" w:cs="Courier New"/>
-        </w:rPr>
-        <w:t xml:space="preserve">dir id="..." </w:t>
+      <w:proofErr w:type="spellStart"/>
+      <w:proofErr w:type="gramStart"/>
+      <w:r>
+        <w:rPr>
+          <w:rFonts w:ascii="Courier New" w:hAnsi="Courier New" w:cs="Courier New"/>
+        </w:rPr>
+        <w:t>dir</w:t>
+      </w:r>
+      <w:proofErr w:type="spellEnd"/>
+      <w:proofErr w:type="gramEnd"/>
+      <w:r>
+        <w:rPr>
+          <w:rFonts w:ascii="Courier New" w:hAnsi="Courier New" w:cs="Courier New"/>
+        </w:rPr>
+        <w:t xml:space="preserve"> id="..." </w:t>
       </w:r>
       <w:r>
         <w:rPr>
@@ -1046,17 +1459,33 @@
         </w:rPr>
         <w:t xml:space="preserve">input=”...” </w:t>
       </w:r>
-      <w:r>
-        <w:rPr>
-          <w:rFonts w:ascii="Courier New" w:hAnsi="Courier New" w:cs="Courier New"/>
-        </w:rPr>
-        <w:t xml:space="preserve">filespec="..." </w:t>
-      </w:r>
-      <w:r>
-        <w:rPr>
-          <w:rFonts w:ascii="Courier New" w:hAnsi="Courier New" w:cs="Courier New"/>
-        </w:rPr>
-        <w:t xml:space="preserve">in_dir=”...” </w:t>
+      <w:proofErr w:type="spellStart"/>
+      <w:r>
+        <w:rPr>
+          <w:rFonts w:ascii="Courier New" w:hAnsi="Courier New" w:cs="Courier New"/>
+        </w:rPr>
+        <w:t>filespec</w:t>
+      </w:r>
+      <w:proofErr w:type="spellEnd"/>
+      <w:r>
+        <w:rPr>
+          <w:rFonts w:ascii="Courier New" w:hAnsi="Courier New" w:cs="Courier New"/>
+        </w:rPr>
+        <w:t xml:space="preserve">="..." </w:t>
+      </w:r>
+      <w:proofErr w:type="spellStart"/>
+      <w:r>
+        <w:rPr>
+          <w:rFonts w:ascii="Courier New" w:hAnsi="Courier New" w:cs="Courier New"/>
+        </w:rPr>
+        <w:t>in_dir</w:t>
+      </w:r>
+      <w:proofErr w:type="spellEnd"/>
+      <w:r>
+        <w:rPr>
+          <w:rFonts w:ascii="Courier New" w:hAnsi="Courier New" w:cs="Courier New"/>
+        </w:rPr>
+        <w:t xml:space="preserve">=”...” </w:t>
       </w:r>
       <w:r>
         <w:rPr>
@@ -1071,11 +1500,19 @@
         <w:br/>
         <w:t xml:space="preserve">    </w:t>
       </w:r>
-      <w:r>
-        <w:rPr>
-          <w:rFonts w:ascii="Courier New" w:hAnsi="Courier New" w:cs="Courier New"/>
-        </w:rPr>
-        <w:t xml:space="preserve">based_on="..." pattern="..." replace="..." </w:t>
+      <w:proofErr w:type="spellStart"/>
+      <w:r>
+        <w:rPr>
+          <w:rFonts w:ascii="Courier New" w:hAnsi="Courier New" w:cs="Courier New"/>
+        </w:rPr>
+        <w:t>based_on</w:t>
+      </w:r>
+      <w:proofErr w:type="spellEnd"/>
+      <w:r>
+        <w:rPr>
+          <w:rFonts w:ascii="Courier New" w:hAnsi="Courier New" w:cs="Courier New"/>
+        </w:rPr>
+        <w:t xml:space="preserve">="..." pattern="..." replace="..." </w:t>
       </w:r>
       <w:r>
         <w:rPr>
@@ -1094,14 +1531,56 @@
           <w:rFonts w:ascii="Courier New" w:hAnsi="Courier New" w:cs="Courier New"/>
         </w:rPr>
         <w:br/>
-        <w:t xml:space="preserve">    datestamp_prepend=”...’ datestamp_append=”...” </w:t>
+        <w:t xml:space="preserve">    </w:t>
+      </w:r>
+      <w:proofErr w:type="spellStart"/>
+      <w:r>
+        <w:rPr>
+          <w:rFonts w:ascii="Courier New" w:hAnsi="Courier New" w:cs="Courier New"/>
+        </w:rPr>
+        <w:t>datestamp_prepend</w:t>
+      </w:r>
+      <w:proofErr w:type="spellEnd"/>
+      <w:r>
+        <w:rPr>
+          <w:rFonts w:ascii="Courier New" w:hAnsi="Courier New" w:cs="Courier New"/>
+        </w:rPr>
+        <w:t xml:space="preserve">=”...’ </w:t>
+      </w:r>
+      <w:proofErr w:type="spellStart"/>
+      <w:r>
+        <w:rPr>
+          <w:rFonts w:ascii="Courier New" w:hAnsi="Courier New" w:cs="Courier New"/>
+        </w:rPr>
+        <w:t>datestamp_append</w:t>
+      </w:r>
+      <w:proofErr w:type="spellEnd"/>
+      <w:r>
+        <w:rPr>
+          <w:rFonts w:ascii="Courier New" w:hAnsi="Courier New" w:cs="Courier New"/>
+        </w:rPr>
+        <w:t xml:space="preserve">=”...” </w:t>
       </w:r>
       <w:r>
         <w:rPr>
           <w:rFonts w:ascii="Courier New" w:hAnsi="Courier New" w:cs="Courier New"/>
         </w:rPr>
         <w:br/>
-        <w:t xml:space="preserve">    default_output=”...” </w:t>
+        <w:t xml:space="preserve">    </w:t>
+      </w:r>
+      <w:proofErr w:type="spellStart"/>
+      <w:r>
+        <w:rPr>
+          <w:rFonts w:ascii="Courier New" w:hAnsi="Courier New" w:cs="Courier New"/>
+        </w:rPr>
+        <w:t>default_output</w:t>
+      </w:r>
+      <w:proofErr w:type="spellEnd"/>
+      <w:r>
+        <w:rPr>
+          <w:rFonts w:ascii="Courier New" w:hAnsi="Courier New" w:cs="Courier New"/>
+        </w:rPr>
+        <w:t xml:space="preserve">=”...” </w:t>
       </w:r>
       <w:r>
         <w:rPr>
@@ -1126,7 +1605,21 @@
         <w:rPr>
           <w:rFonts w:cstheme="minorHAnsi"/>
         </w:rPr>
-        <w:t xml:space="preserve"> directory which is specified as </w:t>
+        <w:t xml:space="preserve"> </w:t>
+      </w:r>
+      <w:proofErr w:type="gramStart"/>
+      <w:r>
+        <w:rPr>
+          <w:rFonts w:cstheme="minorHAnsi"/>
+        </w:rPr>
+        <w:t>directory which</w:t>
+      </w:r>
+      <w:proofErr w:type="gramEnd"/>
+      <w:r>
+        <w:rPr>
+          <w:rFonts w:cstheme="minorHAnsi"/>
+        </w:rPr>
+        <w:t xml:space="preserve"> is specified as </w:t>
       </w:r>
       <w:r>
         <w:rPr>
@@ -1151,7 +1644,22 @@
         <w:rPr>
           <w:rFonts w:ascii="Courier New" w:hAnsi="Courier New" w:cs="Courier New"/>
         </w:rPr>
-        <w:t>&lt;dir&gt;</w:t>
+        <w:t>&lt;</w:t>
+      </w:r>
+      <w:proofErr w:type="spellStart"/>
+      <w:r>
+        <w:rPr>
+          <w:rFonts w:ascii="Courier New" w:hAnsi="Courier New" w:cs="Courier New"/>
+        </w:rPr>
+        <w:t>dir</w:t>
+      </w:r>
+      <w:proofErr w:type="spellEnd"/>
+      <w:proofErr w:type="gramStart"/>
+      <w:r>
+        <w:rPr>
+          <w:rFonts w:ascii="Courier New" w:hAnsi="Courier New" w:cs="Courier New"/>
+        </w:rPr>
+        <w:t>&gt;</w:t>
       </w:r>
       <w:r>
         <w:rPr>
@@ -1169,7 +1677,14 @@
         <w:rPr>
           <w:rFonts w:cstheme="minorHAnsi"/>
         </w:rPr>
-        <w:t xml:space="preserve">tag </w:t>
+        <w:t>tag</w:t>
+      </w:r>
+      <w:proofErr w:type="gramEnd"/>
+      <w:r>
+        <w:rPr>
+          <w:rFonts w:cstheme="minorHAnsi"/>
+        </w:rPr>
+        <w:t xml:space="preserve"> </w:t>
       </w:r>
       <w:r>
         <w:rPr>
@@ -1177,11 +1692,19 @@
         </w:rPr>
         <w:t xml:space="preserve">with the </w:t>
       </w:r>
-      <w:r>
-        <w:rPr>
-          <w:rFonts w:ascii="Courier New" w:hAnsi="Courier New" w:cs="Courier New"/>
-        </w:rPr>
-        <w:t>default_output=”True”</w:t>
+      <w:proofErr w:type="spellStart"/>
+      <w:r>
+        <w:rPr>
+          <w:rFonts w:ascii="Courier New" w:hAnsi="Courier New" w:cs="Courier New"/>
+        </w:rPr>
+        <w:t>default_output</w:t>
+      </w:r>
+      <w:proofErr w:type="spellEnd"/>
+      <w:r>
+        <w:rPr>
+          <w:rFonts w:ascii="Courier New" w:hAnsi="Courier New" w:cs="Courier New"/>
+        </w:rPr>
+        <w:t>=”True”</w:t>
       </w:r>
       <w:r>
         <w:rPr>
@@ -1235,14 +1758,37 @@
         <w:rPr>
           <w:rFonts w:ascii="Courier New" w:hAnsi="Courier New" w:cs="Courier New"/>
         </w:rPr>
-        <w:t>&lt;dir</w:t>
-      </w:r>
-      <w:r>
-        <w:rPr>
-          <w:rFonts w:ascii="Courier New" w:hAnsi="Courier New" w:cs="Courier New"/>
-        </w:rPr>
-        <w:t xml:space="preserve"> default_output=”True” ...</w:t>
-      </w:r>
+        <w:t>&lt;</w:t>
+      </w:r>
+      <w:proofErr w:type="spellStart"/>
+      <w:r>
+        <w:rPr>
+          <w:rFonts w:ascii="Courier New" w:hAnsi="Courier New" w:cs="Courier New"/>
+        </w:rPr>
+        <w:t>dir</w:t>
+      </w:r>
+      <w:proofErr w:type="spellEnd"/>
+      <w:r>
+        <w:rPr>
+          <w:rFonts w:ascii="Courier New" w:hAnsi="Courier New" w:cs="Courier New"/>
+        </w:rPr>
+        <w:t xml:space="preserve"> </w:t>
+      </w:r>
+      <w:proofErr w:type="spellStart"/>
+      <w:r>
+        <w:rPr>
+          <w:rFonts w:ascii="Courier New" w:hAnsi="Courier New" w:cs="Courier New"/>
+        </w:rPr>
+        <w:t>default_output</w:t>
+      </w:r>
+      <w:proofErr w:type="spellEnd"/>
+      <w:r>
+        <w:rPr>
+          <w:rFonts w:ascii="Courier New" w:hAnsi="Courier New" w:cs="Courier New"/>
+        </w:rPr>
+        <w:t>=”True” ...</w:t>
+      </w:r>
+      <w:proofErr w:type="gramStart"/>
       <w:r>
         <w:rPr>
           <w:rFonts w:ascii="Courier New" w:hAnsi="Courier New" w:cs="Courier New"/>
@@ -1265,7 +1811,14 @@
         <w:rPr>
           <w:rFonts w:cstheme="minorHAnsi"/>
         </w:rPr>
-        <w:t xml:space="preserve">tags are specified, </w:t>
+        <w:t>tags</w:t>
+      </w:r>
+      <w:proofErr w:type="gramEnd"/>
+      <w:r>
+        <w:rPr>
+          <w:rFonts w:cstheme="minorHAnsi"/>
+        </w:rPr>
+        <w:t xml:space="preserve"> are specified, </w:t>
       </w:r>
       <w:r>
         <w:rPr>
@@ -1286,12 +1839,14 @@
         </w:rPr>
         <w:t xml:space="preserve">The </w:t>
       </w:r>
+      <w:proofErr w:type="spellStart"/>
       <w:r>
         <w:rPr>
           <w:rFonts w:ascii="Courier New" w:hAnsi="Courier New" w:cs="Courier New"/>
         </w:rPr>
         <w:t>in_dir</w:t>
       </w:r>
+      <w:proofErr w:type="spellEnd"/>
       <w:r>
         <w:rPr>
           <w:rFonts w:cstheme="minorHAnsi"/>
@@ -1364,7 +1919,21 @@
         <w:rPr>
           <w:rFonts w:cstheme="minorHAnsi"/>
         </w:rPr>
-        <w:t xml:space="preserve">whether the directory is created by the pipeline prior to use.  </w:t>
+        <w:t xml:space="preserve">whether the </w:t>
+      </w:r>
+      <w:proofErr w:type="gramStart"/>
+      <w:r>
+        <w:rPr>
+          <w:rFonts w:cstheme="minorHAnsi"/>
+        </w:rPr>
+        <w:t>directory is created by the pipeline prior to use</w:t>
+      </w:r>
+      <w:proofErr w:type="gramEnd"/>
+      <w:r>
+        <w:rPr>
+          <w:rFonts w:cstheme="minorHAnsi"/>
+        </w:rPr>
+        <w:t xml:space="preserve">.  </w:t>
       </w:r>
       <w:r>
         <w:rPr>
@@ -1389,8 +1958,17 @@
         <w:rPr>
           <w:rFonts w:ascii="Courier New" w:hAnsi="Courier New" w:cs="Courier New"/>
         </w:rPr>
-        <w:t xml:space="preserve"> based_on</w:t>
-      </w:r>
+        <w:t xml:space="preserve"> </w:t>
+      </w:r>
+      <w:proofErr w:type="spellStart"/>
+      <w:r>
+        <w:rPr>
+          <w:rFonts w:ascii="Courier New" w:hAnsi="Courier New" w:cs="Courier New"/>
+        </w:rPr>
+        <w:t>based_on</w:t>
+      </w:r>
+      <w:proofErr w:type="spellEnd"/>
+      <w:proofErr w:type="gramStart"/>
       <w:r>
         <w:rPr>
           <w:rFonts w:cstheme="minorHAnsi"/>
@@ -1403,6 +1981,7 @@
         </w:rPr>
         <w:t>pattern</w:t>
       </w:r>
+      <w:proofErr w:type="gramEnd"/>
       <w:r>
         <w:rPr>
           <w:rFonts w:cstheme="minorHAnsi"/>
@@ -1431,7 +2010,21 @@
         <w:rPr>
           <w:rFonts w:ascii="Courier New" w:hAnsi="Courier New" w:cs="Courier New"/>
         </w:rPr>
-        <w:t xml:space="preserve">, datestamp_append </w:t>
+        <w:t xml:space="preserve">, </w:t>
+      </w:r>
+      <w:proofErr w:type="spellStart"/>
+      <w:r>
+        <w:rPr>
+          <w:rFonts w:ascii="Courier New" w:hAnsi="Courier New" w:cs="Courier New"/>
+        </w:rPr>
+        <w:t>datestamp_append</w:t>
+      </w:r>
+      <w:proofErr w:type="spellEnd"/>
+      <w:r>
+        <w:rPr>
+          <w:rFonts w:ascii="Courier New" w:hAnsi="Courier New" w:cs="Courier New"/>
+        </w:rPr>
+        <w:t xml:space="preserve"> </w:t>
       </w:r>
       <w:r>
         <w:rPr>
@@ -1443,7 +2036,21 @@
         <w:rPr>
           <w:rFonts w:ascii="Courier New" w:hAnsi="Courier New" w:cs="Courier New"/>
         </w:rPr>
-        <w:t xml:space="preserve"> datestamp_prepend </w:t>
+        <w:t xml:space="preserve"> </w:t>
+      </w:r>
+      <w:proofErr w:type="spellStart"/>
+      <w:r>
+        <w:rPr>
+          <w:rFonts w:ascii="Courier New" w:hAnsi="Courier New" w:cs="Courier New"/>
+        </w:rPr>
+        <w:t>datestamp_prepend</w:t>
+      </w:r>
+      <w:proofErr w:type="spellEnd"/>
+      <w:r>
+        <w:rPr>
+          <w:rFonts w:ascii="Courier New" w:hAnsi="Courier New" w:cs="Courier New"/>
+        </w:rPr>
+        <w:t xml:space="preserve"> </w:t>
       </w:r>
       <w:r>
         <w:rPr>
@@ -1468,9 +2075,13 @@
       <w:pPr>
         <w:pStyle w:val="Heading2"/>
       </w:pPr>
+      <w:proofErr w:type="spellStart"/>
+      <w:proofErr w:type="gramStart"/>
       <w:r>
         <w:t>filelist</w:t>
       </w:r>
+      <w:proofErr w:type="spellEnd"/>
+      <w:proofErr w:type="gramEnd"/>
     </w:p>
     <w:p>
       <w:r>
@@ -1480,10 +2091,32 @@
         <w:rPr>
           <w:rFonts w:ascii="Courier New" w:hAnsi="Courier New" w:cs="Courier New"/>
         </w:rPr>
-        <w:t>&lt;filelist&gt;</w:t>
-      </w:r>
-      <w:r>
-        <w:t xml:space="preserve"> tag allows specifying a regular expression pattern to be matched in a certain directory. At execution time, all the files matching this pattern will be provided in a space separated list.</w:t>
+        <w:t>&lt;</w:t>
+      </w:r>
+      <w:proofErr w:type="spellStart"/>
+      <w:r>
+        <w:rPr>
+          <w:rFonts w:ascii="Courier New" w:hAnsi="Courier New" w:cs="Courier New"/>
+        </w:rPr>
+        <w:t>filelist</w:t>
+      </w:r>
+      <w:proofErr w:type="spellEnd"/>
+      <w:r>
+        <w:rPr>
+          <w:rFonts w:ascii="Courier New" w:hAnsi="Courier New" w:cs="Courier New"/>
+        </w:rPr>
+        <w:t>&gt;</w:t>
+      </w:r>
+      <w:r>
+        <w:t xml:space="preserve"> tag allows specifying a regular expression pattern to be matched in a certain directory. At execution time, all the files matching this pattern will be provided in a </w:t>
+      </w:r>
+      <w:proofErr w:type="gramStart"/>
+      <w:r>
+        <w:t>space separated</w:t>
+      </w:r>
+      <w:proofErr w:type="gramEnd"/>
+      <w:r>
+        <w:t xml:space="preserve"> list.</w:t>
       </w:r>
     </w:p>
     <w:p>
@@ -1496,8 +2129,39 @@
         <w:rPr>
           <w:rFonts w:ascii="Courier New" w:hAnsi="Courier New" w:cs="Courier New"/>
         </w:rPr>
-        <w:t xml:space="preserve">&lt;filelist id=”...” in_dir=”...” pattern=”...” </w:t>
-      </w:r>
+        <w:t>&lt;</w:t>
+      </w:r>
+      <w:proofErr w:type="spellStart"/>
+      <w:proofErr w:type="gramStart"/>
+      <w:r>
+        <w:rPr>
+          <w:rFonts w:ascii="Courier New" w:hAnsi="Courier New" w:cs="Courier New"/>
+        </w:rPr>
+        <w:t>filelist</w:t>
+      </w:r>
+      <w:proofErr w:type="spellEnd"/>
+      <w:proofErr w:type="gramEnd"/>
+      <w:r>
+        <w:rPr>
+          <w:rFonts w:ascii="Courier New" w:hAnsi="Courier New" w:cs="Courier New"/>
+        </w:rPr>
+        <w:t xml:space="preserve"> id=”...” </w:t>
+      </w:r>
+      <w:proofErr w:type="spellStart"/>
+      <w:r>
+        <w:rPr>
+          <w:rFonts w:ascii="Courier New" w:hAnsi="Courier New" w:cs="Courier New"/>
+        </w:rPr>
+        <w:t>in_dir</w:t>
+      </w:r>
+      <w:proofErr w:type="spellEnd"/>
+      <w:r>
+        <w:rPr>
+          <w:rFonts w:ascii="Courier New" w:hAnsi="Courier New" w:cs="Courier New"/>
+        </w:rPr>
+        <w:t xml:space="preserve">=”...” pattern=”...” </w:t>
+      </w:r>
+      <w:proofErr w:type="spellStart"/>
       <w:r>
         <w:rPr>
           <w:rFonts w:ascii="Courier New" w:hAnsi="Courier New" w:cs="Courier New"/>
@@ -1510,8 +2174,7 @@
         </w:rPr>
         <w:t>_id</w:t>
       </w:r>
-      <w:bookmarkStart w:id="0" w:name="_GoBack"/>
-      <w:bookmarkEnd w:id="0"/>
+      <w:proofErr w:type="spellEnd"/>
       <w:r>
         <w:rPr>
           <w:rFonts w:ascii="Courier New" w:hAnsi="Courier New" w:cs="Courier New"/>
@@ -1529,11 +2192,27 @@
       <w:r>
         <w:t xml:space="preserve">The pattern will be processed as if by Python’s </w:t>
       </w:r>
-      <w:r>
-        <w:rPr>
-          <w:rFonts w:ascii="Courier New" w:hAnsi="Courier New" w:cs="Courier New"/>
-        </w:rPr>
-        <w:t>re.match()</w:t>
+      <w:proofErr w:type="spellStart"/>
+      <w:proofErr w:type="gramStart"/>
+      <w:r>
+        <w:rPr>
+          <w:rFonts w:ascii="Courier New" w:hAnsi="Courier New" w:cs="Courier New"/>
+        </w:rPr>
+        <w:t>re.match</w:t>
+      </w:r>
+      <w:proofErr w:type="spellEnd"/>
+      <w:r>
+        <w:rPr>
+          <w:rFonts w:ascii="Courier New" w:hAnsi="Courier New" w:cs="Courier New"/>
+        </w:rPr>
+        <w:t>(</w:t>
+      </w:r>
+      <w:proofErr w:type="gramEnd"/>
+      <w:r>
+        <w:rPr>
+          <w:rFonts w:ascii="Courier New" w:hAnsi="Courier New" w:cs="Courier New"/>
+        </w:rPr>
+        <w:t>)</w:t>
       </w:r>
       <w:r>
         <w:t xml:space="preserve"> function, against all files in the specified directory.</w:t>
@@ -1547,7 +2226,21 @@
         <w:rPr>
           <w:rFonts w:ascii="Courier New" w:hAnsi="Courier New" w:cs="Courier New"/>
         </w:rPr>
-        <w:t>&lt;filelist&gt;</w:t>
+        <w:t>&lt;</w:t>
+      </w:r>
+      <w:proofErr w:type="spellStart"/>
+      <w:r>
+        <w:rPr>
+          <w:rFonts w:ascii="Courier New" w:hAnsi="Courier New" w:cs="Courier New"/>
+        </w:rPr>
+        <w:t>filelist</w:t>
+      </w:r>
+      <w:proofErr w:type="spellEnd"/>
+      <w:r>
+        <w:rPr>
+          <w:rFonts w:ascii="Courier New" w:hAnsi="Courier New" w:cs="Courier New"/>
+        </w:rPr>
+        <w:t>&gt;</w:t>
       </w:r>
       <w:r>
         <w:t xml:space="preserve"> tag can be used anywhere the </w:t>
@@ -1566,9 +2259,11 @@
       <w:pPr>
         <w:pStyle w:val="Heading2"/>
       </w:pPr>
+      <w:proofErr w:type="gramStart"/>
       <w:r>
         <w:t>step</w:t>
       </w:r>
+      <w:proofErr w:type="gramEnd"/>
     </w:p>
     <w:p>
       <w:r>
@@ -1608,7 +2303,11 @@
         <w:t>contain</w:t>
       </w:r>
       <w:r>
-        <w:t>s one or more</w:t>
+        <w:t xml:space="preserve">s one or </w:t>
+      </w:r>
+      <w:proofErr w:type="gramStart"/>
+      <w:r>
+        <w:t>more</w:t>
       </w:r>
       <w:r>
         <w:t xml:space="preserve"> </w:t>
@@ -1616,6 +2315,7 @@
       <w:r>
         <w:t xml:space="preserve"> tool</w:t>
       </w:r>
+      <w:proofErr w:type="gramEnd"/>
       <w:r>
         <w:t xml:space="preserve"> tag</w:t>
       </w:r>
@@ -1635,12 +2335,14 @@
         </w:rPr>
         <w:t>&lt;</w:t>
       </w:r>
+      <w:proofErr w:type="gramStart"/>
       <w:r>
         <w:rPr>
           <w:rFonts w:ascii="Courier New" w:hAnsi="Courier New" w:cs="Courier New"/>
         </w:rPr>
         <w:t>step</w:t>
       </w:r>
+      <w:proofErr w:type="gramEnd"/>
       <w:r>
         <w:rPr>
           <w:rFonts w:ascii="Courier New" w:hAnsi="Courier New" w:cs="Courier New"/>
@@ -1684,9 +2386,15 @@
       <w:pPr>
         <w:pStyle w:val="Heading2"/>
       </w:pPr>
+      <w:proofErr w:type="spellStart"/>
+      <w:proofErr w:type="gramStart"/>
       <w:r>
         <w:t>foreach</w:t>
       </w:r>
+      <w:bookmarkStart w:id="0" w:name="_GoBack"/>
+      <w:bookmarkEnd w:id="0"/>
+      <w:proofErr w:type="spellEnd"/>
+      <w:proofErr w:type="gramEnd"/>
     </w:p>
     <w:p>
       <w:r>
@@ -1696,7 +2404,21 @@
         <w:rPr>
           <w:rFonts w:ascii="Courier New" w:hAnsi="Courier New" w:cs="Courier New"/>
         </w:rPr>
-        <w:t>&lt;foreach&gt;</w:t>
+        <w:t>&lt;</w:t>
+      </w:r>
+      <w:proofErr w:type="spellStart"/>
+      <w:r>
+        <w:rPr>
+          <w:rFonts w:ascii="Courier New" w:hAnsi="Courier New" w:cs="Courier New"/>
+        </w:rPr>
+        <w:t>foreach</w:t>
+      </w:r>
+      <w:proofErr w:type="spellEnd"/>
+      <w:r>
+        <w:rPr>
+          <w:rFonts w:ascii="Courier New" w:hAnsi="Courier New" w:cs="Courier New"/>
+        </w:rPr>
+        <w:t>&gt;</w:t>
       </w:r>
       <w:r>
         <w:t xml:space="preserve"> tag allows a step to be run on several files</w:t>
@@ -1707,12 +2429,14 @@
       <w:r>
         <w:t xml:space="preserve"> </w:t>
       </w:r>
+      <w:proofErr w:type="spellStart"/>
       <w:r>
         <w:rPr>
           <w:rFonts w:ascii="Courier New" w:hAnsi="Courier New" w:cs="Courier New"/>
         </w:rPr>
         <w:t>dir</w:t>
       </w:r>
+      <w:proofErr w:type="spellEnd"/>
       <w:r>
         <w:t xml:space="preserve"> </w:t>
       </w:r>
@@ -1741,8 +2465,16 @@
         <w:rPr>
           <w:rFonts w:ascii="Courier New" w:hAnsi="Courier New" w:cs="Courier New"/>
         </w:rPr>
-        <w:t>&lt;foreach</w:t>
-      </w:r>
+        <w:t>&lt;</w:t>
+      </w:r>
+      <w:proofErr w:type="spellStart"/>
+      <w:r>
+        <w:rPr>
+          <w:rFonts w:ascii="Courier New" w:hAnsi="Courier New" w:cs="Courier New"/>
+        </w:rPr>
+        <w:t>foreach</w:t>
+      </w:r>
+      <w:proofErr w:type="spellEnd"/>
       <w:r>
         <w:rPr>
           <w:rFonts w:ascii="Courier New" w:hAnsi="Courier New" w:cs="Courier New"/>
@@ -1758,7 +2490,15 @@
         <w:t xml:space="preserve">The files to be used within this directory are identified by </w:t>
       </w:r>
       <w:r>
-        <w:t xml:space="preserve">pattern matching the file names, so it is useful primarily when the files are systematically named, for instance, the output directory of an Illumina sequencing run.  When there are </w:t>
+        <w:t xml:space="preserve">pattern matching the file names, so it is useful primarily when the files are systematically named, for instance, the output directory of an </w:t>
+      </w:r>
+      <w:proofErr w:type="spellStart"/>
+      <w:r>
+        <w:t>Illumina</w:t>
+      </w:r>
+      <w:proofErr w:type="spellEnd"/>
+      <w:r>
+        <w:t xml:space="preserve"> sequencing run.  When there are </w:t>
       </w:r>
       <w:r>
         <w:t>group</w:t>
@@ -1767,7 +2507,15 @@
         <w:t xml:space="preserve">s of files that need to be processed together, </w:t>
       </w:r>
       <w:r>
-        <w:t xml:space="preserve">for instance, paired fastq files, </w:t>
+        <w:t xml:space="preserve">for instance, paired </w:t>
+      </w:r>
+      <w:proofErr w:type="spellStart"/>
+      <w:r>
+        <w:t>fastq</w:t>
+      </w:r>
+      <w:proofErr w:type="spellEnd"/>
+      <w:r>
+        <w:t xml:space="preserve"> files, </w:t>
       </w:r>
       <w:r>
         <w:t xml:space="preserve">the tag allows constructing the name of the </w:t>
@@ -1794,7 +2542,15 @@
         <w:t xml:space="preserve">name of </w:t>
       </w:r>
       <w:r>
-        <w:t xml:space="preserve">first one, again via regexp pattern matching / pattern replacement.  This could be used, for instance, in performing paired end alignment. </w:t>
+        <w:t xml:space="preserve">first one, again via </w:t>
+      </w:r>
+      <w:proofErr w:type="spellStart"/>
+      <w:r>
+        <w:t>regexp</w:t>
+      </w:r>
+      <w:proofErr w:type="spellEnd"/>
+      <w:r>
+        <w:t xml:space="preserve"> pattern matching / pattern replacement.  This could be used, for instance, in performing paired end alignment. </w:t>
       </w:r>
     </w:p>
     <w:p>
@@ -1807,8 +2563,18 @@
         <w:rPr>
           <w:rFonts w:ascii="Courier New" w:hAnsi="Courier New" w:cs="Courier New"/>
         </w:rPr>
-        <w:t>&lt;foreach</w:t>
-      </w:r>
+        <w:t>&lt;</w:t>
+      </w:r>
+      <w:proofErr w:type="spellStart"/>
+      <w:proofErr w:type="gramStart"/>
+      <w:r>
+        <w:rPr>
+          <w:rFonts w:ascii="Courier New" w:hAnsi="Courier New" w:cs="Courier New"/>
+        </w:rPr>
+        <w:t>foreach</w:t>
+      </w:r>
+      <w:proofErr w:type="spellEnd"/>
+      <w:proofErr w:type="gramEnd"/>
       <w:r>
         <w:rPr>
           <w:rFonts w:ascii="Courier New" w:hAnsi="Courier New" w:cs="Courier New"/>
@@ -1821,11 +2587,19 @@
         </w:rPr>
         <w:t xml:space="preserve">id=”...” </w:t>
       </w:r>
-      <w:r>
-        <w:rPr>
-          <w:rFonts w:ascii="Courier New" w:hAnsi="Courier New" w:cs="Courier New"/>
-        </w:rPr>
-        <w:t>dir=”...”</w:t>
+      <w:proofErr w:type="spellStart"/>
+      <w:r>
+        <w:rPr>
+          <w:rFonts w:ascii="Courier New" w:hAnsi="Courier New" w:cs="Courier New"/>
+        </w:rPr>
+        <w:t>dir</w:t>
+      </w:r>
+      <w:proofErr w:type="spellEnd"/>
+      <w:r>
+        <w:rPr>
+          <w:rFonts w:ascii="Courier New" w:hAnsi="Courier New" w:cs="Courier New"/>
+        </w:rPr>
+        <w:t>=”...”</w:t>
       </w:r>
       <w:r>
         <w:rPr>
@@ -1920,7 +2694,21 @@
           <w:rFonts w:ascii="Courier New" w:hAnsi="Courier New" w:cs="Courier New"/>
         </w:rPr>
         <w:br/>
-        <w:t>&lt;/foreach&gt;</w:t>
+        <w:t>&lt;/</w:t>
+      </w:r>
+      <w:proofErr w:type="spellStart"/>
+      <w:r>
+        <w:rPr>
+          <w:rFonts w:ascii="Courier New" w:hAnsi="Courier New" w:cs="Courier New"/>
+        </w:rPr>
+        <w:t>foreach</w:t>
+      </w:r>
+      <w:proofErr w:type="spellEnd"/>
+      <w:r>
+        <w:rPr>
+          <w:rFonts w:ascii="Courier New" w:hAnsi="Courier New" w:cs="Courier New"/>
+        </w:rPr>
+        <w:t>&gt;</w:t>
       </w:r>
     </w:p>
     <w:p>
@@ -1939,7 +2727,21 @@
         <w:rPr>
           <w:rFonts w:ascii="Courier New" w:hAnsi="Courier New" w:cs="Courier New"/>
         </w:rPr>
-        <w:t>&lt;foreach&gt;</w:t>
+        <w:t>&lt;</w:t>
+      </w:r>
+      <w:proofErr w:type="spellStart"/>
+      <w:r>
+        <w:rPr>
+          <w:rFonts w:ascii="Courier New" w:hAnsi="Courier New" w:cs="Courier New"/>
+        </w:rPr>
+        <w:t>foreach</w:t>
+      </w:r>
+      <w:proofErr w:type="spellEnd"/>
+      <w:r>
+        <w:rPr>
+          <w:rFonts w:ascii="Courier New" w:hAnsi="Courier New" w:cs="Courier New"/>
+        </w:rPr>
+        <w:t>&gt;</w:t>
       </w:r>
       <w:r>
         <w:rPr>
@@ -1947,12 +2749,14 @@
         </w:rPr>
         <w:t xml:space="preserve"> tag processes a set of files in the directory whose id is specified in the </w:t>
       </w:r>
+      <w:proofErr w:type="spellStart"/>
       <w:r>
         <w:rPr>
           <w:rFonts w:ascii="Courier New" w:hAnsi="Courier New" w:cs="Courier New"/>
         </w:rPr>
         <w:t>dir</w:t>
       </w:r>
+      <w:proofErr w:type="spellEnd"/>
       <w:r>
         <w:rPr>
           <w:rFonts w:cstheme="minorHAnsi"/>
@@ -1981,8 +2785,16 @@
         <w:rPr>
           <w:rFonts w:ascii="Courier New" w:hAnsi="Courier New" w:cs="Courier New"/>
         </w:rPr>
-        <w:t>&lt;filelist</w:t>
-      </w:r>
+        <w:t>&lt;</w:t>
+      </w:r>
+      <w:proofErr w:type="spellStart"/>
+      <w:r>
+        <w:rPr>
+          <w:rFonts w:ascii="Courier New" w:hAnsi="Courier New" w:cs="Courier New"/>
+        </w:rPr>
+        <w:t>filelist</w:t>
+      </w:r>
+      <w:proofErr w:type="spellEnd"/>
       <w:r>
         <w:rPr>
           <w:rFonts w:ascii="Courier New" w:hAnsi="Courier New" w:cs="Courier New"/>
@@ -1999,8 +2811,16 @@
         <w:rPr>
           <w:rFonts w:ascii="Courier New" w:hAnsi="Courier New" w:cs="Courier New"/>
         </w:rPr>
-        <w:t>&lt;foreach</w:t>
-      </w:r>
+        <w:t>&lt;</w:t>
+      </w:r>
+      <w:proofErr w:type="spellStart"/>
+      <w:r>
+        <w:rPr>
+          <w:rFonts w:ascii="Courier New" w:hAnsi="Courier New" w:cs="Courier New"/>
+        </w:rPr>
+        <w:t>foreach</w:t>
+      </w:r>
+      <w:proofErr w:type="spellEnd"/>
       <w:r>
         <w:rPr>
           <w:rFonts w:ascii="Courier New" w:hAnsi="Courier New" w:cs="Courier New"/>
@@ -2084,7 +2904,29 @@
         <w:rPr>
           <w:rFonts w:cstheme="minorHAnsi"/>
         </w:rPr>
-        <w:t xml:space="preserve">; it will be applied to each filename in the directory as if by using python’s re.match() function.  </w:t>
+        <w:t xml:space="preserve">; it will be applied to each filename in the directory as if by using python’s </w:t>
+      </w:r>
+      <w:proofErr w:type="spellStart"/>
+      <w:proofErr w:type="gramStart"/>
+      <w:r>
+        <w:rPr>
+          <w:rFonts w:cstheme="minorHAnsi"/>
+        </w:rPr>
+        <w:t>re.match</w:t>
+      </w:r>
+      <w:proofErr w:type="spellEnd"/>
+      <w:r>
+        <w:rPr>
+          <w:rFonts w:cstheme="minorHAnsi"/>
+        </w:rPr>
+        <w:t>(</w:t>
+      </w:r>
+      <w:proofErr w:type="gramEnd"/>
+      <w:r>
+        <w:rPr>
+          <w:rFonts w:cstheme="minorHAnsi"/>
+        </w:rPr>
+        <w:t xml:space="preserve">) function.  </w:t>
       </w:r>
       <w:r>
         <w:rPr>
@@ -2108,7 +2950,21 @@
         <w:rPr>
           <w:rFonts w:ascii="Courier New" w:hAnsi="Courier New" w:cs="Courier New"/>
         </w:rPr>
-        <w:t>&lt;foreach&gt;</w:t>
+        <w:t>&lt;</w:t>
+      </w:r>
+      <w:proofErr w:type="spellStart"/>
+      <w:r>
+        <w:rPr>
+          <w:rFonts w:ascii="Courier New" w:hAnsi="Courier New" w:cs="Courier New"/>
+        </w:rPr>
+        <w:t>foreach</w:t>
+      </w:r>
+      <w:proofErr w:type="spellEnd"/>
+      <w:r>
+        <w:rPr>
+          <w:rFonts w:ascii="Courier New" w:hAnsi="Courier New" w:cs="Courier New"/>
+        </w:rPr>
+        <w:t>&gt;</w:t>
       </w:r>
       <w:r>
         <w:rPr>
@@ -2201,12 +3057,14 @@
         </w:rPr>
         <w:t xml:space="preserve"> attribute specifies the id by which this file will be referenced.  The </w:t>
       </w:r>
+      <w:proofErr w:type="spellStart"/>
       <w:r>
         <w:rPr>
           <w:rFonts w:ascii="Courier New" w:hAnsi="Courier New" w:cs="Courier New"/>
         </w:rPr>
         <w:t>inout</w:t>
       </w:r>
+      <w:proofErr w:type="spellEnd"/>
       <w:r>
         <w:rPr>
           <w:rFonts w:cstheme="minorHAnsi"/>
@@ -2283,13 +3141,29 @@
         <w:rPr>
           <w:rFonts w:cstheme="minorHAnsi"/>
         </w:rPr>
-        <w:t>s re.sub</w:t>
-      </w:r>
-      <w:r>
-        <w:rPr>
-          <w:rFonts w:cstheme="minorHAnsi"/>
-        </w:rPr>
-        <w:t>() function.</w:t>
+        <w:t xml:space="preserve">s </w:t>
+      </w:r>
+      <w:proofErr w:type="spellStart"/>
+      <w:proofErr w:type="gramStart"/>
+      <w:r>
+        <w:rPr>
+          <w:rFonts w:cstheme="minorHAnsi"/>
+        </w:rPr>
+        <w:t>re.sub</w:t>
+      </w:r>
+      <w:proofErr w:type="spellEnd"/>
+      <w:r>
+        <w:rPr>
+          <w:rFonts w:cstheme="minorHAnsi"/>
+        </w:rPr>
+        <w:t>(</w:t>
+      </w:r>
+      <w:proofErr w:type="gramEnd"/>
+      <w:r>
+        <w:rPr>
+          <w:rFonts w:cstheme="minorHAnsi"/>
+        </w:rPr>
+        <w:t>) function.</w:t>
       </w:r>
       <w:r>
         <w:rPr>
@@ -2330,7 +3204,15 @@
         <w:t>, output f</w:t>
       </w:r>
       <w:r>
-        <w:t xml:space="preserve">rom an Illumina sequencing run, </w:t>
+        <w:t xml:space="preserve">rom an </w:t>
+      </w:r>
+      <w:proofErr w:type="spellStart"/>
+      <w:r>
+        <w:t>Illumina</w:t>
+      </w:r>
+      <w:proofErr w:type="spellEnd"/>
+      <w:r>
+        <w:t xml:space="preserve"> sequencing run, </w:t>
       </w:r>
       <w:r>
         <w:t>that we now need to align with our pipeline</w:t>
@@ -2391,11 +3273,35 @@
         </w:rPr>
         <w:t>&lt;</w:t>
       </w:r>
-      <w:r>
-        <w:rPr>
-          <w:rFonts w:ascii="Courier New" w:hAnsi="Courier New" w:cs="Courier New"/>
-        </w:rPr>
-        <w:t xml:space="preserve">dir id=”indir” </w:t>
+      <w:proofErr w:type="spellStart"/>
+      <w:proofErr w:type="gramStart"/>
+      <w:r>
+        <w:rPr>
+          <w:rFonts w:ascii="Courier New" w:hAnsi="Courier New" w:cs="Courier New"/>
+        </w:rPr>
+        <w:t>dir</w:t>
+      </w:r>
+      <w:proofErr w:type="spellEnd"/>
+      <w:proofErr w:type="gramEnd"/>
+      <w:r>
+        <w:rPr>
+          <w:rFonts w:ascii="Courier New" w:hAnsi="Courier New" w:cs="Courier New"/>
+        </w:rPr>
+        <w:t xml:space="preserve"> id=”</w:t>
+      </w:r>
+      <w:proofErr w:type="spellStart"/>
+      <w:r>
+        <w:rPr>
+          <w:rFonts w:ascii="Courier New" w:hAnsi="Courier New" w:cs="Courier New"/>
+        </w:rPr>
+        <w:t>indir</w:t>
+      </w:r>
+      <w:proofErr w:type="spellEnd"/>
+      <w:r>
+        <w:rPr>
+          <w:rFonts w:ascii="Courier New" w:hAnsi="Courier New" w:cs="Courier New"/>
+        </w:rPr>
+        <w:t xml:space="preserve">” </w:t>
       </w:r>
       <w:r>
         <w:rPr>
@@ -2403,18 +3309,68 @@
         </w:rPr>
         <w:t xml:space="preserve">input=”True” </w:t>
       </w:r>
-      <w:r>
-        <w:rPr>
-          <w:rFonts w:ascii="Courier New" w:hAnsi="Courier New" w:cs="Courier New"/>
-        </w:rPr>
-        <w:t>filespec=”/home/example” /&gt;</w:t>
+      <w:proofErr w:type="spellStart"/>
+      <w:r>
+        <w:rPr>
+          <w:rFonts w:ascii="Courier New" w:hAnsi="Courier New" w:cs="Courier New"/>
+        </w:rPr>
+        <w:t>filespec</w:t>
+      </w:r>
+      <w:proofErr w:type="spellEnd"/>
+      <w:r>
+        <w:rPr>
+          <w:rFonts w:ascii="Courier New" w:hAnsi="Courier New" w:cs="Courier New"/>
+        </w:rPr>
+        <w:t>=”/home/example” /&gt;</w:t>
       </w:r>
       <w:r>
         <w:rPr>
           <w:rFonts w:ascii="Courier New" w:hAnsi="Courier New" w:cs="Courier New"/>
         </w:rPr>
         <w:br/>
-        <w:t>&lt;foreach dir=”indir”&gt;</w:t>
+        <w:t>&lt;</w:t>
+      </w:r>
+      <w:proofErr w:type="spellStart"/>
+      <w:r>
+        <w:rPr>
+          <w:rFonts w:ascii="Courier New" w:hAnsi="Courier New" w:cs="Courier New"/>
+        </w:rPr>
+        <w:t>foreach</w:t>
+      </w:r>
+      <w:proofErr w:type="spellEnd"/>
+      <w:r>
+        <w:rPr>
+          <w:rFonts w:ascii="Courier New" w:hAnsi="Courier New" w:cs="Courier New"/>
+        </w:rPr>
+        <w:t xml:space="preserve"> </w:t>
+      </w:r>
+      <w:proofErr w:type="spellStart"/>
+      <w:r>
+        <w:rPr>
+          <w:rFonts w:ascii="Courier New" w:hAnsi="Courier New" w:cs="Courier New"/>
+        </w:rPr>
+        <w:t>dir</w:t>
+      </w:r>
+      <w:proofErr w:type="spellEnd"/>
+      <w:r>
+        <w:rPr>
+          <w:rFonts w:ascii="Courier New" w:hAnsi="Courier New" w:cs="Courier New"/>
+        </w:rPr>
+        <w:t>=”</w:t>
+      </w:r>
+      <w:proofErr w:type="spellStart"/>
+      <w:r>
+        <w:rPr>
+          <w:rFonts w:ascii="Courier New" w:hAnsi="Courier New" w:cs="Courier New"/>
+        </w:rPr>
+        <w:t>indir</w:t>
+      </w:r>
+      <w:proofErr w:type="spellEnd"/>
+      <w:r>
+        <w:rPr>
+          <w:rFonts w:ascii="Courier New" w:hAnsi="Courier New" w:cs="Courier New"/>
+        </w:rPr>
+        <w:t>”&gt;</w:t>
       </w:r>
       <w:r>
         <w:rPr>
@@ -2447,11 +3403,19 @@
         </w:rPr>
         <w:t>.*</w:t>
       </w:r>
-      <w:r>
-        <w:rPr>
-          <w:rFonts w:ascii="Courier New" w:hAnsi="Courier New" w:cs="Courier New"/>
-        </w:rPr>
-        <w:t>fastq” /&gt;</w:t>
+      <w:proofErr w:type="spellStart"/>
+      <w:r>
+        <w:rPr>
+          <w:rFonts w:ascii="Courier New" w:hAnsi="Courier New" w:cs="Courier New"/>
+        </w:rPr>
+        <w:t>fastq</w:t>
+      </w:r>
+      <w:proofErr w:type="spellEnd"/>
+      <w:r>
+        <w:rPr>
+          <w:rFonts w:ascii="Courier New" w:hAnsi="Courier New" w:cs="Courier New"/>
+        </w:rPr>
+        <w:t>” /&gt;</w:t>
       </w:r>
       <w:r>
         <w:rPr>
@@ -2464,8 +3428,16 @@
           <w:rFonts w:ascii="Courier New" w:hAnsi="Courier New" w:cs="Courier New"/>
         </w:rPr>
         <w:tab/>
-        <w:t>&lt;related id=”end2” inout</w:t>
-      </w:r>
+        <w:t xml:space="preserve">&lt;related id=”end2” </w:t>
+      </w:r>
+      <w:proofErr w:type="spellStart"/>
+      <w:r>
+        <w:rPr>
+          <w:rFonts w:ascii="Courier New" w:hAnsi="Courier New" w:cs="Courier New"/>
+        </w:rPr>
+        <w:t>inout</w:t>
+      </w:r>
+      <w:proofErr w:type="spellEnd"/>
       <w:r>
         <w:rPr>
           <w:rFonts w:ascii="Courier New" w:hAnsi="Courier New" w:cs="Courier New"/>
@@ -2531,7 +3503,21 @@
         <w:rPr>
           <w:rFonts w:ascii="Courier New" w:hAnsi="Courier New" w:cs="Courier New"/>
         </w:rPr>
-        <w:t>.*fastq)</w:t>
+        <w:t>.*</w:t>
+      </w:r>
+      <w:proofErr w:type="spellStart"/>
+      <w:r>
+        <w:rPr>
+          <w:rFonts w:ascii="Courier New" w:hAnsi="Courier New" w:cs="Courier New"/>
+        </w:rPr>
+        <w:t>fastq</w:t>
+      </w:r>
+      <w:proofErr w:type="spellEnd"/>
+      <w:r>
+        <w:rPr>
+          <w:rFonts w:ascii="Courier New" w:hAnsi="Courier New" w:cs="Courier New"/>
+        </w:rPr>
+        <w:t>)</w:t>
       </w:r>
       <w:r>
         <w:rPr>
@@ -2599,13 +3585,45 @@
           <w:rFonts w:ascii="Courier New" w:hAnsi="Courier New" w:cs="Courier New"/>
         </w:rPr>
         <w:tab/>
-        <w:t>&lt;related id=”sam” inout</w:t>
-      </w:r>
-      <w:r>
-        <w:rPr>
-          <w:rFonts w:ascii="Courier New" w:hAnsi="Courier New" w:cs="Courier New"/>
-        </w:rPr>
-        <w:t>=”out”</w:t>
+        <w:t>&lt;related id=”</w:t>
+      </w:r>
+      <w:proofErr w:type="spellStart"/>
+      <w:r>
+        <w:rPr>
+          <w:rFonts w:ascii="Courier New" w:hAnsi="Courier New" w:cs="Courier New"/>
+        </w:rPr>
+        <w:t>sam</w:t>
+      </w:r>
+      <w:proofErr w:type="spellEnd"/>
+      <w:r>
+        <w:rPr>
+          <w:rFonts w:ascii="Courier New" w:hAnsi="Courier New" w:cs="Courier New"/>
+        </w:rPr>
+        <w:t xml:space="preserve">” </w:t>
+      </w:r>
+      <w:r>
+        <w:rPr>
+          <w:rFonts w:ascii="Courier New" w:hAnsi="Courier New" w:cs="Courier New"/>
+        </w:rPr>
+        <w:t>input</w:t>
+      </w:r>
+      <w:r>
+        <w:rPr>
+          <w:rFonts w:ascii="Courier New" w:hAnsi="Courier New" w:cs="Courier New"/>
+        </w:rPr>
+        <w:t>=”</w:t>
+      </w:r>
+      <w:r>
+        <w:rPr>
+          <w:rFonts w:ascii="Courier New" w:hAnsi="Courier New" w:cs="Courier New"/>
+        </w:rPr>
+        <w:t>True</w:t>
+      </w:r>
+      <w:r>
+        <w:rPr>
+          <w:rFonts w:ascii="Courier New" w:hAnsi="Courier New" w:cs="Courier New"/>
+        </w:rPr>
+        <w:t>”</w:t>
       </w:r>
       <w:r>
         <w:rPr>
@@ -2636,7 +3654,21 @@
         <w:rPr>
           <w:rFonts w:ascii="Courier New" w:hAnsi="Courier New" w:cs="Courier New"/>
         </w:rPr>
-        <w:t>R1_(.*)fastq”</w:t>
+        <w:t>R1_(.*)</w:t>
+      </w:r>
+      <w:proofErr w:type="spellStart"/>
+      <w:r>
+        <w:rPr>
+          <w:rFonts w:ascii="Courier New" w:hAnsi="Courier New" w:cs="Courier New"/>
+        </w:rPr>
+        <w:t>fastq</w:t>
+      </w:r>
+      <w:proofErr w:type="spellEnd"/>
+      <w:r>
+        <w:rPr>
+          <w:rFonts w:ascii="Courier New" w:hAnsi="Courier New" w:cs="Courier New"/>
+        </w:rPr>
+        <w:t>”</w:t>
       </w:r>
       <w:r>
         <w:rPr>
@@ -2711,7 +3743,21 @@
           <w:rFonts w:ascii="Courier New" w:hAnsi="Courier New" w:cs="Courier New"/>
         </w:rPr>
         <w:tab/>
-        <w:t>&lt;tool name=”bwa” description=”run_bwa.xml”</w:t>
+        <w:t>&lt;tool name=”</w:t>
+      </w:r>
+      <w:proofErr w:type="spellStart"/>
+      <w:r>
+        <w:rPr>
+          <w:rFonts w:ascii="Courier New" w:hAnsi="Courier New" w:cs="Courier New"/>
+        </w:rPr>
+        <w:t>bwa</w:t>
+      </w:r>
+      <w:proofErr w:type="spellEnd"/>
+      <w:r>
+        <w:rPr>
+          <w:rFonts w:ascii="Courier New" w:hAnsi="Courier New" w:cs="Courier New"/>
+        </w:rPr>
+        <w:t>” description=”run_bwa.xml”</w:t>
       </w:r>
       <w:r>
         <w:rPr>
@@ -2736,7 +3782,21 @@
           <w:rFonts w:ascii="Courier New" w:hAnsi="Courier New" w:cs="Courier New"/>
         </w:rPr>
         <w:tab/>
-        <w:t>input=”end1,end2” output=”sam” /&gt;</w:t>
+        <w:t>input=”end1,end2” output=”</w:t>
+      </w:r>
+      <w:proofErr w:type="spellStart"/>
+      <w:r>
+        <w:rPr>
+          <w:rFonts w:ascii="Courier New" w:hAnsi="Courier New" w:cs="Courier New"/>
+        </w:rPr>
+        <w:t>sam</w:t>
+      </w:r>
+      <w:proofErr w:type="spellEnd"/>
+      <w:r>
+        <w:rPr>
+          <w:rFonts w:ascii="Courier New" w:hAnsi="Courier New" w:cs="Courier New"/>
+        </w:rPr>
+        <w:t>” /&gt;</w:t>
       </w:r>
       <w:r>
         <w:rPr>
@@ -2756,7 +3816,21 @@
           <w:rFonts w:ascii="Courier New" w:hAnsi="Courier New" w:cs="Courier New"/>
         </w:rPr>
         <w:br/>
-        <w:t>&lt;/foreach&gt;</w:t>
+        <w:t>&lt;/</w:t>
+      </w:r>
+      <w:proofErr w:type="spellStart"/>
+      <w:r>
+        <w:rPr>
+          <w:rFonts w:ascii="Courier New" w:hAnsi="Courier New" w:cs="Courier New"/>
+        </w:rPr>
+        <w:t>foreach</w:t>
+      </w:r>
+      <w:proofErr w:type="spellEnd"/>
+      <w:r>
+        <w:rPr>
+          <w:rFonts w:ascii="Courier New" w:hAnsi="Courier New" w:cs="Courier New"/>
+        </w:rPr>
+        <w:t>&gt;</w:t>
       </w:r>
     </w:p>
     <w:p>
@@ -2776,7 +3850,21 @@
         <w:rPr>
           <w:rFonts w:ascii="Courier New" w:hAnsi="Courier New" w:cs="Courier New"/>
         </w:rPr>
-        <w:t>&lt;foreach&gt;</w:t>
+        <w:t>&lt;</w:t>
+      </w:r>
+      <w:proofErr w:type="spellStart"/>
+      <w:r>
+        <w:rPr>
+          <w:rFonts w:ascii="Courier New" w:hAnsi="Courier New" w:cs="Courier New"/>
+        </w:rPr>
+        <w:t>foreach</w:t>
+      </w:r>
+      <w:proofErr w:type="spellEnd"/>
+      <w:r>
+        <w:rPr>
+          <w:rFonts w:ascii="Courier New" w:hAnsi="Courier New" w:cs="Courier New"/>
+        </w:rPr>
+        <w:t>&gt;</w:t>
       </w:r>
       <w:r>
         <w:rPr>
@@ -2794,7 +3882,14 @@
         <w:rPr>
           <w:rFonts w:ascii="Courier New" w:hAnsi="Courier New" w:cs="Courier New"/>
         </w:rPr>
-        <w:t>A2_S1_L001_R1_001.fastq</w:t>
+        <w:t>A2_S1_L001_R1_</w:t>
+      </w:r>
+      <w:proofErr w:type="gramStart"/>
+      <w:r>
+        <w:rPr>
+          <w:rFonts w:ascii="Courier New" w:hAnsi="Courier New" w:cs="Courier New"/>
+        </w:rPr>
+        <w:t>001.fastq</w:t>
       </w:r>
       <w:r>
         <w:rPr>
@@ -2808,6 +3903,7 @@
         </w:rPr>
         <w:t xml:space="preserve"> and</w:t>
       </w:r>
+      <w:proofErr w:type="gramEnd"/>
       <w:r>
         <w:rPr>
           <w:rFonts w:cstheme="minorHAnsi"/>
@@ -2897,16 +3993,26 @@
       <w:pPr>
         <w:pStyle w:val="Heading2"/>
       </w:pPr>
+      <w:proofErr w:type="gramStart"/>
       <w:r>
         <w:t>tool</w:t>
       </w:r>
+      <w:proofErr w:type="gramEnd"/>
     </w:p>
     <w:p>
       <w:r>
         <w:t>A tool takes one or more inputs, and creates one or more outputs</w:t>
       </w:r>
       <w:r>
-        <w:t>. For instance, it could be an aligner, or a simple sam to bam converter.</w:t>
+        <w:t xml:space="preserve">. For instance, it could be an aligner, or a simple </w:t>
+      </w:r>
+      <w:proofErr w:type="spellStart"/>
+      <w:r>
+        <w:t>sam</w:t>
+      </w:r>
+      <w:proofErr w:type="spellEnd"/>
+      <w:r>
+        <w:t xml:space="preserve"> to bam converter.</w:t>
       </w:r>
     </w:p>
     <w:p>
@@ -2923,7 +4029,21 @@
         <w:rPr>
           <w:rFonts w:ascii="Courier New" w:hAnsi="Courier New" w:cs="Courier New"/>
         </w:rPr>
-        <w:t>&lt;tool name="..."</w:t>
+        <w:t>&lt;</w:t>
+      </w:r>
+      <w:proofErr w:type="gramStart"/>
+      <w:r>
+        <w:rPr>
+          <w:rFonts w:ascii="Courier New" w:hAnsi="Courier New" w:cs="Courier New"/>
+        </w:rPr>
+        <w:t>tool</w:t>
+      </w:r>
+      <w:proofErr w:type="gramEnd"/>
+      <w:r>
+        <w:rPr>
+          <w:rFonts w:ascii="Courier New" w:hAnsi="Courier New" w:cs="Courier New"/>
+        </w:rPr>
+        <w:t xml:space="preserve"> name="..."</w:t>
       </w:r>
     </w:p>
     <w:p>
@@ -2944,7 +4064,20 @@
           <w:rFonts w:ascii="Courier New" w:hAnsi="Courier New" w:cs="Courier New"/>
         </w:rPr>
         <w:tab/>
-        <w:t>input="id [, id]..."</w:t>
+      </w:r>
+      <w:proofErr w:type="gramStart"/>
+      <w:r>
+        <w:rPr>
+          <w:rFonts w:ascii="Courier New" w:hAnsi="Courier New" w:cs="Courier New"/>
+        </w:rPr>
+        <w:t>input</w:t>
+      </w:r>
+      <w:proofErr w:type="gramEnd"/>
+      <w:r>
+        <w:rPr>
+          <w:rFonts w:ascii="Courier New" w:hAnsi="Courier New" w:cs="Courier New"/>
+        </w:rPr>
+        <w:t>="id [, id]..."</w:t>
       </w:r>
     </w:p>
     <w:p>
@@ -2965,7 +4098,20 @@
           <w:rFonts w:ascii="Courier New" w:hAnsi="Courier New" w:cs="Courier New"/>
         </w:rPr>
         <w:tab/>
-        <w:t>output="id [, id]..."</w:t>
+      </w:r>
+      <w:proofErr w:type="gramStart"/>
+      <w:r>
+        <w:rPr>
+          <w:rFonts w:ascii="Courier New" w:hAnsi="Courier New" w:cs="Courier New"/>
+        </w:rPr>
+        <w:t>output</w:t>
+      </w:r>
+      <w:proofErr w:type="gramEnd"/>
+      <w:r>
+        <w:rPr>
+          <w:rFonts w:ascii="Courier New" w:hAnsi="Courier New" w:cs="Courier New"/>
+        </w:rPr>
+        <w:t>="id [, id]..."</w:t>
       </w:r>
       <w:r>
         <w:rPr>
@@ -2984,7 +4130,20 @@
           <w:rFonts w:ascii="Courier New" w:hAnsi="Courier New" w:cs="Courier New"/>
         </w:rPr>
         <w:tab/>
-        <w:t>args=”text[:text] [,text[:text]...”</w:t>
+      </w:r>
+      <w:proofErr w:type="spellStart"/>
+      <w:r>
+        <w:rPr>
+          <w:rFonts w:ascii="Courier New" w:hAnsi="Courier New" w:cs="Courier New"/>
+        </w:rPr>
+        <w:t>args</w:t>
+      </w:r>
+      <w:proofErr w:type="spellEnd"/>
+      <w:r>
+        <w:rPr>
+          <w:rFonts w:ascii="Courier New" w:hAnsi="Courier New" w:cs="Courier New"/>
+        </w:rPr>
+        <w:t>=”text[:text] [,text[:text]...”</w:t>
       </w:r>
     </w:p>
     <w:p>
@@ -3006,21 +4165,55 @@
           <w:rFonts w:ascii="Courier New" w:hAnsi="Courier New" w:cs="Courier New"/>
         </w:rPr>
         <w:tab/>
-        <w:t>description="..." /&gt;</w:t>
-      </w:r>
-    </w:p>
-    <w:p>
-      <w:r>
-        <w:t>The description attribute specifies the basename of another XML file which describes the tool and its parameters</w:t>
-      </w:r>
-      <w:r>
-        <w:t>; see Tool XML Description section, below</w:t>
+      </w:r>
+      <w:proofErr w:type="gramStart"/>
+      <w:r>
+        <w:rPr>
+          <w:rFonts w:ascii="Courier New" w:hAnsi="Courier New" w:cs="Courier New"/>
+        </w:rPr>
+        <w:t>description</w:t>
+      </w:r>
+      <w:proofErr w:type="gramEnd"/>
+      <w:r>
+        <w:rPr>
+          <w:rFonts w:ascii="Courier New" w:hAnsi="Courier New" w:cs="Courier New"/>
+        </w:rPr>
+        <w:t>="..." /&gt;</w:t>
+      </w:r>
+    </w:p>
+    <w:p>
+      <w:r>
+        <w:t xml:space="preserve">The description attribute specifies the </w:t>
+      </w:r>
+      <w:proofErr w:type="spellStart"/>
+      <w:r>
+        <w:t>basename</w:t>
+      </w:r>
+      <w:proofErr w:type="spellEnd"/>
+      <w:r>
+        <w:t xml:space="preserve"> of another XML file which describes the tool and its parameters</w:t>
+      </w:r>
+      <w:proofErr w:type="gramStart"/>
+      <w:r>
+        <w:t>;</w:t>
+      </w:r>
+      <w:proofErr w:type="gramEnd"/>
+      <w:r>
+        <w:t xml:space="preserve"> see Tool XML Description section, below</w:t>
       </w:r>
       <w:r>
         <w:t xml:space="preserve">.  The driver will search for the XML file in a set of TBD directories, allowing per-user customization, followed by a system-wide configuration. </w:t>
       </w:r>
       <w:r>
-        <w:t xml:space="preserve"> I am also considering searching for an environment variable &lt;name&gt;.DESCRIPTION, where &lt;name&gt; is the value of the name attribute.</w:t>
+        <w:t xml:space="preserve"> I am also considering searching for an environment variable &lt;name&gt;</w:t>
+      </w:r>
+      <w:proofErr w:type="gramStart"/>
+      <w:r>
+        <w:t>.DESCRIPTION</w:t>
+      </w:r>
+      <w:proofErr w:type="gramEnd"/>
+      <w:r>
+        <w:t>, where &lt;name&gt; is the value of the name attribute.</w:t>
       </w:r>
       <w:r>
         <w:t xml:space="preserve"> </w:t>
@@ -3071,7 +4264,15 @@
     </w:p>
     <w:p>
       <w:r>
-        <w:t xml:space="preserve">The list of args will available as “arg_1”, “arg_2”, etc. </w:t>
+        <w:t xml:space="preserve">The list of </w:t>
+      </w:r>
+      <w:proofErr w:type="spellStart"/>
+      <w:r>
+        <w:t>args</w:t>
+      </w:r>
+      <w:proofErr w:type="spellEnd"/>
+      <w:r>
+        <w:t xml:space="preserve"> will available as “arg_1”, “arg_2”, etc. </w:t>
       </w:r>
       <w:r>
         <w:t xml:space="preserve">For each comma separated string supplied, leading and trailing whitespace will be stripped but internal whitespace will be preserved. </w:t>
@@ -3090,7 +4291,23 @@
         <w:rPr>
           <w:rFonts w:ascii="Courier New" w:hAnsi="Courier New" w:cs="Courier New"/>
         </w:rPr>
-        <w:t xml:space="preserve">    args=”</w:t>
+        <w:t xml:space="preserve">    </w:t>
+      </w:r>
+      <w:proofErr w:type="spellStart"/>
+      <w:proofErr w:type="gramStart"/>
+      <w:r>
+        <w:rPr>
+          <w:rFonts w:ascii="Courier New" w:hAnsi="Courier New" w:cs="Courier New"/>
+        </w:rPr>
+        <w:t>args</w:t>
+      </w:r>
+      <w:proofErr w:type="spellEnd"/>
+      <w:proofErr w:type="gramEnd"/>
+      <w:r>
+        <w:rPr>
+          <w:rFonts w:ascii="Courier New" w:hAnsi="Courier New" w:cs="Courier New"/>
+        </w:rPr>
+        <w:t>=”</w:t>
       </w:r>
       <w:r>
         <w:rPr>
@@ -3111,11 +4328,19 @@
           <w:rFonts w:cstheme="minorHAnsi"/>
         </w:rPr>
       </w:pPr>
-      <w:r>
-        <w:rPr>
-          <w:rFonts w:cstheme="minorHAnsi"/>
-        </w:rPr>
-        <w:t xml:space="preserve">would </w:t>
+      <w:proofErr w:type="gramStart"/>
+      <w:r>
+        <w:rPr>
+          <w:rFonts w:cstheme="minorHAnsi"/>
+        </w:rPr>
+        <w:t>would</w:t>
+      </w:r>
+      <w:proofErr w:type="gramEnd"/>
+      <w:r>
+        <w:rPr>
+          <w:rFonts w:cstheme="minorHAnsi"/>
+        </w:rPr>
+        <w:t xml:space="preserve"> </w:t>
       </w:r>
       <w:r>
         <w:rPr>
@@ -3174,9 +4399,11 @@
       <w:pPr>
         <w:pStyle w:val="Heading2"/>
       </w:pPr>
+      <w:proofErr w:type="gramStart"/>
       <w:r>
         <w:t>tool</w:t>
       </w:r>
+      <w:proofErr w:type="gramEnd"/>
     </w:p>
     <w:p>
       <w:pPr>
@@ -3188,19 +4415,47 @@
         <w:rPr>
           <w:rFonts w:ascii="Courier New" w:hAnsi="Courier New" w:cs="Courier New"/>
         </w:rPr>
-        <w:t>&lt;tool name=”...”</w:t>
-      </w:r>
-      <w:r>
-        <w:rPr>
-          <w:rFonts w:ascii="Courier New" w:hAnsi="Courier New" w:cs="Courier New"/>
-        </w:rPr>
-        <w:t xml:space="preserve"> tool_config</w:t>
-      </w:r>
-      <w:r>
-        <w:rPr>
-          <w:rFonts w:ascii="Courier New" w:hAnsi="Courier New" w:cs="Courier New"/>
-        </w:rPr>
-        <w:t>_prefix=”...”</w:t>
+        <w:t>&lt;</w:t>
+      </w:r>
+      <w:proofErr w:type="gramStart"/>
+      <w:r>
+        <w:rPr>
+          <w:rFonts w:ascii="Courier New" w:hAnsi="Courier New" w:cs="Courier New"/>
+        </w:rPr>
+        <w:t>tool</w:t>
+      </w:r>
+      <w:proofErr w:type="gramEnd"/>
+      <w:r>
+        <w:rPr>
+          <w:rFonts w:ascii="Courier New" w:hAnsi="Courier New" w:cs="Courier New"/>
+        </w:rPr>
+        <w:t xml:space="preserve"> name=”...”</w:t>
+      </w:r>
+      <w:r>
+        <w:rPr>
+          <w:rFonts w:ascii="Courier New" w:hAnsi="Courier New" w:cs="Courier New"/>
+        </w:rPr>
+        <w:t xml:space="preserve"> </w:t>
+      </w:r>
+      <w:proofErr w:type="spellStart"/>
+      <w:r>
+        <w:rPr>
+          <w:rFonts w:ascii="Courier New" w:hAnsi="Courier New" w:cs="Courier New"/>
+        </w:rPr>
+        <w:t>tool_config</w:t>
+      </w:r>
+      <w:r>
+        <w:rPr>
+          <w:rFonts w:ascii="Courier New" w:hAnsi="Courier New" w:cs="Courier New"/>
+        </w:rPr>
+        <w:t>_prefix</w:t>
+      </w:r>
+      <w:proofErr w:type="spellEnd"/>
+      <w:r>
+        <w:rPr>
+          <w:rFonts w:ascii="Courier New" w:hAnsi="Courier New" w:cs="Courier New"/>
+        </w:rPr>
+        <w:t>=”...”</w:t>
       </w:r>
       <w:r>
         <w:rPr>
@@ -3213,7 +4468,21 @@
           <w:rFonts w:ascii="Courier New" w:hAnsi="Courier New" w:cs="Courier New"/>
         </w:rPr>
         <w:br/>
-        <w:t xml:space="preserve">    walltime=”...”</w:t>
+        <w:t xml:space="preserve">    </w:t>
+      </w:r>
+      <w:proofErr w:type="spellStart"/>
+      <w:r>
+        <w:rPr>
+          <w:rFonts w:ascii="Courier New" w:hAnsi="Courier New" w:cs="Courier New"/>
+        </w:rPr>
+        <w:t>walltime</w:t>
+      </w:r>
+      <w:proofErr w:type="spellEnd"/>
+      <w:r>
+        <w:rPr>
+          <w:rFonts w:ascii="Courier New" w:hAnsi="Courier New" w:cs="Courier New"/>
+        </w:rPr>
+        <w:t>=”...”</w:t>
       </w:r>
       <w:r>
         <w:rPr>
@@ -3221,6 +4490,7 @@
         </w:rPr>
         <w:t xml:space="preserve"> </w:t>
       </w:r>
+      <w:proofErr w:type="spellStart"/>
       <w:r>
         <w:rPr>
           <w:rFonts w:ascii="Courier New" w:hAnsi="Courier New" w:cs="Courier New"/>
@@ -3231,13 +4501,34 @@
         <w:rPr>
           <w:rFonts w:ascii="Courier New" w:hAnsi="Courier New" w:cs="Courier New"/>
         </w:rPr>
-        <w:t>_strings="..."</w:t>
-      </w:r>
-      <w:r>
-        <w:rPr>
-          <w:rFonts w:ascii="Courier New" w:hAnsi="Courier New" w:cs="Courier New"/>
-        </w:rPr>
-        <w:t xml:space="preserve"> mem=”...”</w:t>
+        <w:t>_strings</w:t>
+      </w:r>
+      <w:proofErr w:type="spellEnd"/>
+      <w:r>
+        <w:rPr>
+          <w:rFonts w:ascii="Courier New" w:hAnsi="Courier New" w:cs="Courier New"/>
+        </w:rPr>
+        <w:t>="..."</w:t>
+      </w:r>
+      <w:r>
+        <w:rPr>
+          <w:rFonts w:ascii="Courier New" w:hAnsi="Courier New" w:cs="Courier New"/>
+        </w:rPr>
+        <w:t xml:space="preserve"> </w:t>
+      </w:r>
+      <w:proofErr w:type="spellStart"/>
+      <w:r>
+        <w:rPr>
+          <w:rFonts w:ascii="Courier New" w:hAnsi="Courier New" w:cs="Courier New"/>
+        </w:rPr>
+        <w:t>mem</w:t>
+      </w:r>
+      <w:proofErr w:type="spellEnd"/>
+      <w:r>
+        <w:rPr>
+          <w:rFonts w:ascii="Courier New" w:hAnsi="Courier New" w:cs="Courier New"/>
+        </w:rPr>
+        <w:t>=”...”</w:t>
       </w:r>
       <w:r>
         <w:rPr>
@@ -3360,6 +4651,7 @@
         </w:rPr>
         <w:t xml:space="preserve">The </w:t>
       </w:r>
+      <w:proofErr w:type="spellStart"/>
       <w:r>
         <w:rPr>
           <w:rFonts w:ascii="Courier New" w:hAnsi="Courier New" w:cs="Courier New"/>
@@ -3372,6 +4664,7 @@
         </w:rPr>
         <w:t>_prefix</w:t>
       </w:r>
+      <w:proofErr w:type="spellEnd"/>
       <w:r>
         <w:rPr>
           <w:rFonts w:ascii="Courier New" w:hAnsi="Courier New" w:cs="Courier New"/>
@@ -3382,7 +4675,21 @@
         <w:rPr>
           <w:rFonts w:ascii="Courier New" w:hAnsi="Courier New" w:cs="Courier New"/>
         </w:rPr>
-        <w:t xml:space="preserve">, mem, </w:t>
+        <w:t xml:space="preserve">, </w:t>
+      </w:r>
+      <w:proofErr w:type="spellStart"/>
+      <w:r>
+        <w:rPr>
+          <w:rFonts w:ascii="Courier New" w:hAnsi="Courier New" w:cs="Courier New"/>
+        </w:rPr>
+        <w:t>mem</w:t>
+      </w:r>
+      <w:proofErr w:type="spellEnd"/>
+      <w:r>
+        <w:rPr>
+          <w:rFonts w:ascii="Courier New" w:hAnsi="Courier New" w:cs="Courier New"/>
+        </w:rPr>
+        <w:t xml:space="preserve">, </w:t>
       </w:r>
       <w:r>
         <w:rPr>
@@ -3394,8 +4701,16 @@
         <w:rPr>
           <w:rFonts w:ascii="Courier New" w:hAnsi="Courier New" w:cs="Courier New"/>
         </w:rPr>
-        <w:t xml:space="preserve"> walltime</w:t>
-      </w:r>
+        <w:t xml:space="preserve"> </w:t>
+      </w:r>
+      <w:proofErr w:type="spellStart"/>
+      <w:r>
+        <w:rPr>
+          <w:rFonts w:ascii="Courier New" w:hAnsi="Courier New" w:cs="Courier New"/>
+        </w:rPr>
+        <w:t>walltime</w:t>
+      </w:r>
+      <w:proofErr w:type="spellEnd"/>
       <w:r>
         <w:rPr>
           <w:rFonts w:cstheme="minorHAnsi"/>
@@ -3430,7 +4745,14 @@
         <w:rPr>
           <w:rFonts w:ascii="Courier New" w:hAnsi="Courier New" w:cs="Courier New"/>
         </w:rPr>
-        <w:t>&lt;description&gt;</w:t>
+        <w:t>&lt;description</w:t>
+      </w:r>
+      <w:proofErr w:type="gramStart"/>
+      <w:r>
+        <w:rPr>
+          <w:rFonts w:ascii="Courier New" w:hAnsi="Courier New" w:cs="Courier New"/>
+        </w:rPr>
+        <w:t>&gt;</w:t>
       </w:r>
       <w:r>
         <w:rPr>
@@ -3442,7 +4764,14 @@
         <w:rPr>
           <w:rFonts w:cstheme="minorHAnsi"/>
         </w:rPr>
-        <w:t xml:space="preserve"> tag is</w:t>
+        <w:t xml:space="preserve"> tag</w:t>
+      </w:r>
+      <w:proofErr w:type="gramEnd"/>
+      <w:r>
+        <w:rPr>
+          <w:rFonts w:cstheme="minorHAnsi"/>
+        </w:rPr>
+        <w:t xml:space="preserve"> is</w:t>
       </w:r>
       <w:r>
         <w:rPr>
@@ -3468,12 +4797,14 @@
         </w:rPr>
         <w:t xml:space="preserve"> defaults to one, </w:t>
       </w:r>
+      <w:proofErr w:type="spellStart"/>
       <w:r>
         <w:rPr>
           <w:rFonts w:ascii="Courier New" w:hAnsi="Courier New" w:cs="Courier New"/>
         </w:rPr>
         <w:t>walltime</w:t>
       </w:r>
+      <w:proofErr w:type="spellEnd"/>
       <w:r>
         <w:rPr>
           <w:rFonts w:cstheme="minorHAnsi"/>
@@ -3484,7 +4815,21 @@
         <w:rPr>
           <w:rFonts w:cstheme="minorHAnsi"/>
         </w:rPr>
-        <w:t>, and mem defaults to the batch system default (typically unlimited)</w:t>
+        <w:t xml:space="preserve">, and </w:t>
+      </w:r>
+      <w:proofErr w:type="spellStart"/>
+      <w:r>
+        <w:rPr>
+          <w:rFonts w:cstheme="minorHAnsi"/>
+        </w:rPr>
+        <w:t>mem</w:t>
+      </w:r>
+      <w:proofErr w:type="spellEnd"/>
+      <w:r>
+        <w:rPr>
+          <w:rFonts w:cstheme="minorHAnsi"/>
+        </w:rPr>
+        <w:t xml:space="preserve"> defaults to the batch system default (typically unlimited)</w:t>
       </w:r>
       <w:r>
         <w:rPr>
@@ -3496,7 +4841,35 @@
         <w:rPr>
           <w:rFonts w:cstheme="minorHAnsi"/>
         </w:rPr>
-        <w:t xml:space="preserve"> The mem attribute specifies the amount of physical memory to request for the job; it is specified in gigabyes and must be an integer.</w:t>
+        <w:t xml:space="preserve"> The </w:t>
+      </w:r>
+      <w:proofErr w:type="spellStart"/>
+      <w:r>
+        <w:rPr>
+          <w:rFonts w:cstheme="minorHAnsi"/>
+        </w:rPr>
+        <w:t>mem</w:t>
+      </w:r>
+      <w:proofErr w:type="spellEnd"/>
+      <w:r>
+        <w:rPr>
+          <w:rFonts w:cstheme="minorHAnsi"/>
+        </w:rPr>
+        <w:t xml:space="preserve"> attribute specifies the amount of physical memory to request for the job; it is specified in </w:t>
+      </w:r>
+      <w:proofErr w:type="spellStart"/>
+      <w:r>
+        <w:rPr>
+          <w:rFonts w:cstheme="minorHAnsi"/>
+        </w:rPr>
+        <w:t>gigabyes</w:t>
+      </w:r>
+      <w:proofErr w:type="spellEnd"/>
+      <w:r>
+        <w:rPr>
+          <w:rFonts w:cstheme="minorHAnsi"/>
+        </w:rPr>
+        <w:t xml:space="preserve"> and must be an integer.</w:t>
       </w:r>
       <w:r>
         <w:rPr>
@@ -3619,6 +4992,7 @@
         </w:rPr>
         <w:t xml:space="preserve"> tag for a description of the </w:t>
       </w:r>
+      <w:proofErr w:type="spellStart"/>
       <w:r>
         <w:rPr>
           <w:rFonts w:ascii="Courier New" w:hAnsi="Courier New" w:cs="Courier New"/>
@@ -3631,6 +5005,7 @@
         </w:rPr>
         <w:t>_prefix</w:t>
       </w:r>
+      <w:proofErr w:type="spellEnd"/>
       <w:r>
         <w:rPr>
           <w:rFonts w:cstheme="minorHAnsi"/>
@@ -3693,6 +5068,7 @@
         </w:rPr>
         <w:t xml:space="preserve">The </w:t>
       </w:r>
+      <w:proofErr w:type="spellStart"/>
       <w:r>
         <w:rPr>
           <w:rFonts w:ascii="Courier New" w:hAnsi="Courier New" w:cs="Courier New"/>
@@ -3705,6 +5081,7 @@
         </w:rPr>
         <w:t>_strings</w:t>
       </w:r>
+      <w:proofErr w:type="spellEnd"/>
       <w:r>
         <w:rPr>
           <w:rFonts w:cstheme="minorHAnsi"/>
@@ -3729,9 +5106,11 @@
       <w:pPr>
         <w:pStyle w:val="Heading2"/>
       </w:pPr>
+      <w:proofErr w:type="gramStart"/>
       <w:r>
         <w:t>description</w:t>
       </w:r>
+      <w:proofErr w:type="gramEnd"/>
     </w:p>
     <w:p>
       <w:r>
@@ -3757,17 +5136,33 @@
         <w:rPr>
           <w:rFonts w:ascii="Courier New" w:hAnsi="Courier New" w:cs="Courier New"/>
         </w:rPr>
-        <w:t>&lt;description&gt; ... &lt;/description&gt;</w:t>
+        <w:t>&lt;</w:t>
+      </w:r>
+      <w:proofErr w:type="gramStart"/>
+      <w:r>
+        <w:rPr>
+          <w:rFonts w:ascii="Courier New" w:hAnsi="Courier New" w:cs="Courier New"/>
+        </w:rPr>
+        <w:t>description</w:t>
+      </w:r>
+      <w:proofErr w:type="gramEnd"/>
+      <w:r>
+        <w:rPr>
+          <w:rFonts w:ascii="Courier New" w:hAnsi="Courier New" w:cs="Courier New"/>
+        </w:rPr>
+        <w:t>&gt; ... &lt;/description&gt;</w:t>
       </w:r>
     </w:p>
     <w:p>
       <w:pPr>
         <w:pStyle w:val="Heading2"/>
       </w:pPr>
+      <w:proofErr w:type="gramStart"/>
       <w:r>
         <w:lastRenderedPageBreak/>
         <w:t>option</w:t>
       </w:r>
+      <w:proofErr w:type="gramEnd"/>
     </w:p>
     <w:p>
       <w:r>
@@ -3802,19 +5197,49 @@
         <w:rPr>
           <w:rFonts w:ascii="Courier New" w:hAnsi="Courier New" w:cs="Courier New"/>
         </w:rPr>
-        <w:t xml:space="preserve">&lt;option name="..." </w:t>
-      </w:r>
-      <w:r>
-        <w:rPr>
-          <w:rFonts w:ascii="Courier New" w:hAnsi="Courier New" w:cs="Courier New"/>
-        </w:rPr>
-        <w:t xml:space="preserve">from_file=”...” </w:t>
-      </w:r>
-      <w:r>
-        <w:rPr>
-          <w:rFonts w:ascii="Courier New" w:hAnsi="Courier New" w:cs="Courier New"/>
-        </w:rPr>
-        <w:t xml:space="preserve">command_text=”...” </w:t>
+        <w:t>&lt;</w:t>
+      </w:r>
+      <w:proofErr w:type="gramStart"/>
+      <w:r>
+        <w:rPr>
+          <w:rFonts w:ascii="Courier New" w:hAnsi="Courier New" w:cs="Courier New"/>
+        </w:rPr>
+        <w:t>option</w:t>
+      </w:r>
+      <w:proofErr w:type="gramEnd"/>
+      <w:r>
+        <w:rPr>
+          <w:rFonts w:ascii="Courier New" w:hAnsi="Courier New" w:cs="Courier New"/>
+        </w:rPr>
+        <w:t xml:space="preserve"> name="..." </w:t>
+      </w:r>
+      <w:proofErr w:type="spellStart"/>
+      <w:r>
+        <w:rPr>
+          <w:rFonts w:ascii="Courier New" w:hAnsi="Courier New" w:cs="Courier New"/>
+        </w:rPr>
+        <w:t>from_file</w:t>
+      </w:r>
+      <w:proofErr w:type="spellEnd"/>
+      <w:r>
+        <w:rPr>
+          <w:rFonts w:ascii="Courier New" w:hAnsi="Courier New" w:cs="Courier New"/>
+        </w:rPr>
+        <w:t xml:space="preserve">=”...” </w:t>
+      </w:r>
+      <w:proofErr w:type="spellStart"/>
+      <w:r>
+        <w:rPr>
+          <w:rFonts w:ascii="Courier New" w:hAnsi="Courier New" w:cs="Courier New"/>
+        </w:rPr>
+        <w:t>command_text</w:t>
+      </w:r>
+      <w:proofErr w:type="spellEnd"/>
+      <w:r>
+        <w:rPr>
+          <w:rFonts w:ascii="Courier New" w:hAnsi="Courier New" w:cs="Courier New"/>
+        </w:rPr>
+        <w:t xml:space="preserve">=”...” </w:t>
       </w:r>
       <w:r>
         <w:rPr>
@@ -3908,12 +5333,14 @@
         </w:rPr>
         <w:t xml:space="preserve"> the </w:t>
       </w:r>
+      <w:proofErr w:type="spellStart"/>
       <w:r>
         <w:rPr>
           <w:rFonts w:ascii="Courier New" w:hAnsi="Courier New" w:cs="Courier New"/>
         </w:rPr>
         <w:t>from_file</w:t>
       </w:r>
+      <w:proofErr w:type="spellEnd"/>
       <w:r>
         <w:rPr>
           <w:rFonts w:cstheme="minorHAnsi"/>
@@ -3959,12 +5386,14 @@
         </w:rPr>
         <w:t xml:space="preserve"> The </w:t>
       </w:r>
+      <w:proofErr w:type="spellStart"/>
       <w:r>
         <w:rPr>
           <w:rFonts w:ascii="Courier New" w:hAnsi="Courier New" w:cstheme="minorHAnsi"/>
         </w:rPr>
         <w:t>command_text</w:t>
       </w:r>
+      <w:proofErr w:type="spellEnd"/>
       <w:r>
         <w:rPr>
           <w:rFonts w:cstheme="minorHAnsi"/>
@@ -4053,7 +5482,15 @@
         <w:t>value</w:t>
       </w:r>
       <w:r>
-        <w:t xml:space="preserve"> can be True or False. If the </w:t>
+        <w:t xml:space="preserve"> can be </w:t>
+      </w:r>
+      <w:proofErr w:type="gramStart"/>
+      <w:r>
+        <w:t>True</w:t>
+      </w:r>
+      <w:proofErr w:type="gramEnd"/>
+      <w:r>
+        <w:t xml:space="preserve"> or False. If the </w:t>
       </w:r>
       <w:r>
         <w:rPr>
@@ -4062,7 +5499,15 @@
         <w:t>value</w:t>
       </w:r>
       <w:r>
-        <w:t xml:space="preserve"> is true, the command_text will be used to substitute for the option in the command line.  If the </w:t>
+        <w:t xml:space="preserve"> is true, the </w:t>
+      </w:r>
+      <w:proofErr w:type="spellStart"/>
+      <w:r>
+        <w:t>command_text</w:t>
+      </w:r>
+      <w:proofErr w:type="spellEnd"/>
+      <w:r>
+        <w:t xml:space="preserve"> will be used to substitute for the option in the command line.  If the </w:t>
       </w:r>
       <w:r>
         <w:rPr>
@@ -4097,26 +5542,58 @@
         <w:rPr>
           <w:rFonts w:cstheme="minorHAnsi"/>
         </w:rPr>
-        <w:t xml:space="preserve">Occasionally, the value associated with an option is complex and is derived from the processing being done in the pipeline.  An example is specifying read group information during bwa alignment.  In this case, the </w:t>
-      </w:r>
+        <w:t xml:space="preserve">Occasionally, the value associated with an option is complex and is derived from the processing being done in the pipeline.  An example is specifying read group information during </w:t>
+      </w:r>
+      <w:proofErr w:type="spellStart"/>
+      <w:r>
+        <w:rPr>
+          <w:rFonts w:cstheme="minorHAnsi"/>
+        </w:rPr>
+        <w:t>bwa</w:t>
+      </w:r>
+      <w:proofErr w:type="spellEnd"/>
+      <w:r>
+        <w:rPr>
+          <w:rFonts w:cstheme="minorHAnsi"/>
+        </w:rPr>
+        <w:t xml:space="preserve"> alignment.  In this case, the </w:t>
+      </w:r>
+      <w:proofErr w:type="spellStart"/>
       <w:r>
         <w:rPr>
           <w:rFonts w:ascii="Courier New" w:hAnsi="Courier New" w:cs="Courier New"/>
         </w:rPr>
         <w:t>from_file</w:t>
       </w:r>
-      <w:r>
-        <w:rPr>
-          <w:rFonts w:cstheme="minorHAnsi"/>
-        </w:rPr>
-        <w:t xml:space="preserve"> attribute specifies the id of a file containing a single line which is used as the option’s value instead of what would have been specified in the </w:t>
-      </w:r>
+      <w:proofErr w:type="spellEnd"/>
+      <w:r>
+        <w:rPr>
+          <w:rFonts w:cstheme="minorHAnsi"/>
+        </w:rPr>
+        <w:t xml:space="preserve"> attribute specifies the id of a file containing a single </w:t>
+      </w:r>
+      <w:proofErr w:type="gramStart"/>
+      <w:r>
+        <w:rPr>
+          <w:rFonts w:cstheme="minorHAnsi"/>
+        </w:rPr>
+        <w:t>line which</w:t>
+      </w:r>
+      <w:proofErr w:type="gramEnd"/>
+      <w:r>
+        <w:rPr>
+          <w:rFonts w:cstheme="minorHAnsi"/>
+        </w:rPr>
+        <w:t xml:space="preserve"> is used as the option’s value instead of what would have been specified in the </w:t>
+      </w:r>
+      <w:proofErr w:type="spellStart"/>
       <w:r>
         <w:rPr>
           <w:rFonts w:ascii="Courier New" w:hAnsi="Courier New" w:cs="Courier New"/>
         </w:rPr>
         <w:t>command_text</w:t>
       </w:r>
+      <w:proofErr w:type="spellEnd"/>
       <w:r>
         <w:rPr>
           <w:rFonts w:cstheme="minorHAnsi"/>
@@ -4197,6 +5674,7 @@
         </w:rPr>
         <w:t xml:space="preserve"> </w:t>
       </w:r>
+      <w:proofErr w:type="spellStart"/>
       <w:r>
         <w:rPr>
           <w:rFonts w:ascii="Courier New" w:hAnsi="Courier New" w:cs="Courier New"/>
@@ -4209,6 +5687,7 @@
         </w:rPr>
         <w:t>_prefix</w:t>
       </w:r>
+      <w:proofErr w:type="spellEnd"/>
       <w:r>
         <w:rPr>
           <w:rFonts w:ascii="Courier New" w:hAnsi="Courier New" w:cs="Courier New"/>
@@ -4257,11 +5736,19 @@
         </w:rPr>
         <w:t xml:space="preserve">, option processing will search for </w:t>
       </w:r>
-      <w:r>
-        <w:rPr>
-          <w:rFonts w:cstheme="minorHAnsi"/>
-        </w:rPr>
-        <w:t xml:space="preserve">an </w:t>
+      <w:proofErr w:type="gramStart"/>
+      <w:r>
+        <w:rPr>
+          <w:rFonts w:cstheme="minorHAnsi"/>
+        </w:rPr>
+        <w:t>an</w:t>
+      </w:r>
+      <w:proofErr w:type="gramEnd"/>
+      <w:r>
+        <w:rPr>
+          <w:rFonts w:cstheme="minorHAnsi"/>
+        </w:rPr>
+        <w:t xml:space="preserve"> </w:t>
       </w:r>
       <w:r>
         <w:rPr>
@@ -4273,7 +5760,21 @@
         <w:rPr>
           <w:rFonts w:cstheme="minorHAnsi"/>
         </w:rPr>
-        <w:t xml:space="preserve"> file in the directory containing the pipeline XML file, or specified on the civet_run command line</w:t>
+        <w:t xml:space="preserve"> file in the directory containing the pipeline XML file, or specified on the </w:t>
+      </w:r>
+      <w:proofErr w:type="spellStart"/>
+      <w:r>
+        <w:rPr>
+          <w:rFonts w:cstheme="minorHAnsi"/>
+        </w:rPr>
+        <w:t>civet_run</w:t>
+      </w:r>
+      <w:proofErr w:type="spellEnd"/>
+      <w:r>
+        <w:rPr>
+          <w:rFonts w:cstheme="minorHAnsi"/>
+        </w:rPr>
+        <w:t xml:space="preserve"> command line</w:t>
       </w:r>
       <w:r>
         <w:rPr>
@@ -4358,9 +5859,11 @@
       <w:pPr>
         <w:pStyle w:val="Heading2"/>
       </w:pPr>
+      <w:proofErr w:type="gramStart"/>
       <w:r>
         <w:t>command</w:t>
       </w:r>
+      <w:proofErr w:type="gramEnd"/>
     </w:p>
     <w:p>
       <w:r>
@@ -4370,10 +5873,21 @@
         <w:rPr>
           <w:rFonts w:ascii="Courier New" w:hAnsi="Courier New" w:cs="Courier New"/>
         </w:rPr>
-        <w:t>&lt;command&gt;</w:t>
-      </w:r>
-      <w:r>
-        <w:t xml:space="preserve">  tag specifies how to construct the command line that will be executed is constructed.</w:t>
+        <w:t>&lt;command</w:t>
+      </w:r>
+      <w:proofErr w:type="gramStart"/>
+      <w:r>
+        <w:rPr>
+          <w:rFonts w:ascii="Courier New" w:hAnsi="Courier New" w:cs="Courier New"/>
+        </w:rPr>
+        <w:t>&gt;</w:t>
+      </w:r>
+      <w:r>
+        <w:t xml:space="preserve">  tag</w:t>
+      </w:r>
+      <w:proofErr w:type="gramEnd"/>
+      <w:r>
+        <w:t xml:space="preserve"> specifies how to construct the command line that will be executed is constructed.</w:t>
       </w:r>
     </w:p>
     <w:p>
@@ -4386,8 +5900,16 @@
         <w:rPr>
           <w:rFonts w:ascii="Courier New" w:hAnsi="Courier New" w:cs="Courier New"/>
         </w:rPr>
-        <w:t>&lt;command</w:t>
-      </w:r>
+        <w:t>&lt;</w:t>
+      </w:r>
+      <w:proofErr w:type="gramStart"/>
+      <w:r>
+        <w:rPr>
+          <w:rFonts w:ascii="Courier New" w:hAnsi="Courier New" w:cs="Courier New"/>
+        </w:rPr>
+        <w:t>command</w:t>
+      </w:r>
+      <w:proofErr w:type="gramEnd"/>
       <w:r>
         <w:rPr>
           <w:rFonts w:ascii="Courier New" w:hAnsi="Courier New" w:cs="Courier New"/>
@@ -4430,7 +5952,20 @@
           <w:rFonts w:ascii="Courier New" w:hAnsi="Courier New" w:cs="Courier New"/>
         </w:rPr>
         <w:tab/>
-        <w:t>stdout_id=”...”</w:t>
+      </w:r>
+      <w:proofErr w:type="spellStart"/>
+      <w:r>
+        <w:rPr>
+          <w:rFonts w:ascii="Courier New" w:hAnsi="Courier New" w:cs="Courier New"/>
+        </w:rPr>
+        <w:t>stdout_id</w:t>
+      </w:r>
+      <w:proofErr w:type="spellEnd"/>
+      <w:r>
+        <w:rPr>
+          <w:rFonts w:ascii="Courier New" w:hAnsi="Courier New" w:cs="Courier New"/>
+        </w:rPr>
+        <w:t>=”...”</w:t>
       </w:r>
       <w:r>
         <w:rPr>
@@ -4574,12 +6109,14 @@
         </w:rPr>
         <w:t xml:space="preserve"> tag uses the </w:t>
       </w:r>
+      <w:proofErr w:type="spellStart"/>
       <w:r>
         <w:rPr>
           <w:rFonts w:ascii="Courier New" w:hAnsi="Courier New" w:cs="Courier New"/>
         </w:rPr>
         <w:t>command_text</w:t>
       </w:r>
+      <w:proofErr w:type="spellEnd"/>
       <w:r>
         <w:rPr>
           <w:rFonts w:cstheme="minorHAnsi"/>
@@ -4598,12 +6135,14 @@
         </w:rPr>
         <w:t xml:space="preserve"> form, civet will insert the value of the </w:t>
       </w:r>
+      <w:proofErr w:type="spellStart"/>
       <w:r>
         <w:rPr>
           <w:rFonts w:ascii="Courier New" w:hAnsi="Courier New" w:cs="Courier New"/>
         </w:rPr>
         <w:t>command_text</w:t>
       </w:r>
+      <w:proofErr w:type="spellEnd"/>
       <w:r>
         <w:rPr>
           <w:rFonts w:cstheme="minorHAnsi"/>
@@ -4622,12 +6161,14 @@
         </w:rPr>
         <w:t xml:space="preserve"> attribute into the command line.  If the value of the </w:t>
       </w:r>
+      <w:proofErr w:type="spellStart"/>
       <w:r>
         <w:rPr>
           <w:rFonts w:ascii="Courier New" w:hAnsi="Courier New" w:cs="Courier New"/>
         </w:rPr>
         <w:t>command_text</w:t>
       </w:r>
+      <w:proofErr w:type="spellEnd"/>
       <w:r>
         <w:rPr>
           <w:rFonts w:cstheme="minorHAnsi"/>
@@ -4663,7 +6204,21 @@
         <w:rPr>
           <w:rFonts w:cstheme="minorHAnsi"/>
         </w:rPr>
-        <w:t xml:space="preserve"> attribute is specified, its value is a two character string. The first character is used in place of open brace ({) to indicate the start of an option name, and the second character is used in place of close brace (}). </w:t>
+        <w:t xml:space="preserve"> attribute is specified, its value is a </w:t>
+      </w:r>
+      <w:proofErr w:type="gramStart"/>
+      <w:r>
+        <w:rPr>
+          <w:rFonts w:cstheme="minorHAnsi"/>
+        </w:rPr>
+        <w:t>two character</w:t>
+      </w:r>
+      <w:proofErr w:type="gramEnd"/>
+      <w:r>
+        <w:rPr>
+          <w:rFonts w:cstheme="minorHAnsi"/>
+        </w:rPr>
+        <w:t xml:space="preserve"> string. The first character is used in place of open brace ({) to indicate the start of an option name, and the second character is used in place of close brace (}). </w:t>
       </w:r>
       <w:r>
         <w:rPr>
@@ -4684,12 +6239,14 @@
         </w:rPr>
         <w:t xml:space="preserve">The optional </w:t>
       </w:r>
+      <w:proofErr w:type="spellStart"/>
       <w:r>
         <w:rPr>
           <w:rFonts w:ascii="Courier New" w:hAnsi="Courier New" w:cs="Courier New"/>
         </w:rPr>
         <w:t>stdout_id</w:t>
       </w:r>
+      <w:proofErr w:type="spellEnd"/>
       <w:r>
         <w:rPr>
           <w:rFonts w:cstheme="minorHAnsi"/>
@@ -4724,7 +6281,35 @@
         <w:rPr>
           <w:rFonts w:cstheme="minorHAnsi"/>
         </w:rPr>
-        <w:t xml:space="preserve"> The process’ stderr output channel is managed by the infrastructure and is not redirectable at this time.</w:t>
+        <w:t xml:space="preserve"> The process’ </w:t>
+      </w:r>
+      <w:proofErr w:type="spellStart"/>
+      <w:r>
+        <w:rPr>
+          <w:rFonts w:cstheme="minorHAnsi"/>
+        </w:rPr>
+        <w:t>stderr</w:t>
+      </w:r>
+      <w:proofErr w:type="spellEnd"/>
+      <w:r>
+        <w:rPr>
+          <w:rFonts w:cstheme="minorHAnsi"/>
+        </w:rPr>
+        <w:t xml:space="preserve"> output channel is managed by the infrastructure and is not </w:t>
+      </w:r>
+      <w:proofErr w:type="spellStart"/>
+      <w:r>
+        <w:rPr>
+          <w:rFonts w:cstheme="minorHAnsi"/>
+        </w:rPr>
+        <w:t>redirectable</w:t>
+      </w:r>
+      <w:proofErr w:type="spellEnd"/>
+      <w:r>
+        <w:rPr>
+          <w:rFonts w:cstheme="minorHAnsi"/>
+        </w:rPr>
+        <w:t xml:space="preserve"> at this time.</w:t>
       </w:r>
     </w:p>
     <w:p>
@@ -4739,12 +6324,14 @@
         </w:rPr>
         <w:t xml:space="preserve">When a brace-enclosed option name is encountered, the value of the </w:t>
       </w:r>
+      <w:proofErr w:type="spellStart"/>
       <w:r>
         <w:rPr>
           <w:rFonts w:ascii="Courier New" w:hAnsi="Courier New" w:cs="Courier New"/>
         </w:rPr>
         <w:t>command_text</w:t>
       </w:r>
+      <w:proofErr w:type="spellEnd"/>
       <w:r>
         <w:rPr>
           <w:rFonts w:cstheme="minorHAnsi"/>
@@ -4827,7 +6414,21 @@
         <w:rPr>
           <w:rFonts w:ascii="Courier New" w:hAnsi="Courier New" w:cs="Courier New"/>
         </w:rPr>
-        <w:t>&lt;tool&gt;</w:t>
+        <w:t>&lt;</w:t>
+      </w:r>
+      <w:proofErr w:type="gramStart"/>
+      <w:r>
+        <w:rPr>
+          <w:rFonts w:ascii="Courier New" w:hAnsi="Courier New" w:cs="Courier New"/>
+        </w:rPr>
+        <w:t>tool</w:t>
+      </w:r>
+      <w:proofErr w:type="gramEnd"/>
+      <w:r>
+        <w:rPr>
+          <w:rFonts w:ascii="Courier New" w:hAnsi="Courier New" w:cs="Courier New"/>
+        </w:rPr>
+        <w:t>&gt;</w:t>
       </w:r>
       <w:r>
         <w:rPr>
@@ -4839,7 +6440,35 @@
         <w:rPr>
           <w:rFonts w:ascii="Courier New" w:hAnsi="Courier New" w:cs="Courier New"/>
         </w:rPr>
-        <w:t>&lt;option name=”bowtie_max_multi” command_text=”-m” value=”40” /&gt;</w:t>
+        <w:t>&lt;option name=”</w:t>
+      </w:r>
+      <w:proofErr w:type="spellStart"/>
+      <w:r>
+        <w:rPr>
+          <w:rFonts w:ascii="Courier New" w:hAnsi="Courier New" w:cs="Courier New"/>
+        </w:rPr>
+        <w:t>bowtie_max_multi</w:t>
+      </w:r>
+      <w:proofErr w:type="spellEnd"/>
+      <w:r>
+        <w:rPr>
+          <w:rFonts w:ascii="Courier New" w:hAnsi="Courier New" w:cs="Courier New"/>
+        </w:rPr>
+        <w:t xml:space="preserve">” </w:t>
+      </w:r>
+      <w:proofErr w:type="spellStart"/>
+      <w:r>
+        <w:rPr>
+          <w:rFonts w:ascii="Courier New" w:hAnsi="Courier New" w:cs="Courier New"/>
+        </w:rPr>
+        <w:t>command_text</w:t>
+      </w:r>
+      <w:proofErr w:type="spellEnd"/>
+      <w:r>
+        <w:rPr>
+          <w:rFonts w:ascii="Courier New" w:hAnsi="Courier New" w:cs="Courier New"/>
+        </w:rPr>
+        <w:t>=”-m” value=”40” /&gt;</w:t>
       </w:r>
       <w:r>
         <w:rPr>
@@ -4870,12 +6499,31 @@
         <w:rPr>
           <w:rFonts w:ascii="Courier New" w:hAnsi="Courier New" w:cs="Courier New"/>
         </w:rPr>
-        <w:t>{bowtie_max_multi} ... &lt;/command&gt;</w:t>
-      </w:r>
-    </w:p>
-    <w:p>
-      <w:r>
-        <w:t>would result in the following being emitted for the command:</w:t>
+        <w:t>{</w:t>
+      </w:r>
+      <w:proofErr w:type="spellStart"/>
+      <w:r>
+        <w:rPr>
+          <w:rFonts w:ascii="Courier New" w:hAnsi="Courier New" w:cs="Courier New"/>
+        </w:rPr>
+        <w:t>bowtie_max_multi</w:t>
+      </w:r>
+      <w:proofErr w:type="spellEnd"/>
+      <w:r>
+        <w:rPr>
+          <w:rFonts w:ascii="Courier New" w:hAnsi="Courier New" w:cs="Courier New"/>
+        </w:rPr>
+        <w:t>} ... &lt;/command&gt;</w:t>
+      </w:r>
+    </w:p>
+    <w:p>
+      <w:proofErr w:type="gramStart"/>
+      <w:r>
+        <w:t>would</w:t>
+      </w:r>
+      <w:proofErr w:type="gramEnd"/>
+      <w:r>
+        <w:t xml:space="preserve"> result in the following being emitted for the command:</w:t>
       </w:r>
     </w:p>
     <w:p>
@@ -4884,11 +6532,19 @@
           <w:rFonts w:ascii="Courier New" w:hAnsi="Courier New" w:cs="Courier New"/>
         </w:rPr>
       </w:pPr>
-      <w:r>
-        <w:rPr>
-          <w:rFonts w:ascii="Courier New" w:hAnsi="Courier New" w:cs="Courier New"/>
-        </w:rPr>
-        <w:t>bowtie –m 40 ...</w:t>
+      <w:proofErr w:type="gramStart"/>
+      <w:r>
+        <w:rPr>
+          <w:rFonts w:ascii="Courier New" w:hAnsi="Courier New" w:cs="Courier New"/>
+        </w:rPr>
+        <w:t>bowtie</w:t>
+      </w:r>
+      <w:proofErr w:type="gramEnd"/>
+      <w:r>
+        <w:rPr>
+          <w:rFonts w:ascii="Courier New" w:hAnsi="Courier New" w:cs="Courier New"/>
+        </w:rPr>
+        <w:t xml:space="preserve"> –m 40 ...</w:t>
       </w:r>
     </w:p>
     <w:p>
@@ -4909,7 +6565,21 @@
         <w:rPr>
           <w:rFonts w:cstheme="minorHAnsi"/>
         </w:rPr>
-        <w:t>The following fragment demonstrates use of a file id being used in a command. This fragment assumes that the file “fred.sam” was passed as id “out_1” into the tool.  The fragment:</w:t>
+        <w:t>The following fragment demonstrates use of a file id being used in a command. This fragment assumes that the file “</w:t>
+      </w:r>
+      <w:proofErr w:type="spellStart"/>
+      <w:r>
+        <w:rPr>
+          <w:rFonts w:cstheme="minorHAnsi"/>
+        </w:rPr>
+        <w:t>fred.sam</w:t>
+      </w:r>
+      <w:proofErr w:type="spellEnd"/>
+      <w:r>
+        <w:rPr>
+          <w:rFonts w:cstheme="minorHAnsi"/>
+        </w:rPr>
+        <w:t>” was passed as id “out_1” into the tool.  The fragment:</w:t>
       </w:r>
     </w:p>
     <w:p>
@@ -4922,7 +6592,21 @@
         <w:rPr>
           <w:rFonts w:ascii="Courier New" w:hAnsi="Courier New" w:cs="Courier New"/>
         </w:rPr>
-        <w:t>&lt;command program=”</w:t>
+        <w:t>&lt;</w:t>
+      </w:r>
+      <w:proofErr w:type="gramStart"/>
+      <w:r>
+        <w:rPr>
+          <w:rFonts w:ascii="Courier New" w:hAnsi="Courier New" w:cs="Courier New"/>
+        </w:rPr>
+        <w:t>command</w:t>
+      </w:r>
+      <w:proofErr w:type="gramEnd"/>
+      <w:r>
+        <w:rPr>
+          <w:rFonts w:ascii="Courier New" w:hAnsi="Courier New" w:cs="Courier New"/>
+        </w:rPr>
+        <w:t xml:space="preserve"> program=”</w:t>
       </w:r>
       <w:r>
         <w:rPr>
@@ -4949,11 +6633,19 @@
           <w:rFonts w:cstheme="minorHAnsi"/>
         </w:rPr>
       </w:pPr>
-      <w:r>
-        <w:rPr>
-          <w:rFonts w:cstheme="minorHAnsi"/>
-        </w:rPr>
-        <w:t>would result in the following being emitted:</w:t>
+      <w:proofErr w:type="gramStart"/>
+      <w:r>
+        <w:rPr>
+          <w:rFonts w:cstheme="minorHAnsi"/>
+        </w:rPr>
+        <w:t>would</w:t>
+      </w:r>
+      <w:proofErr w:type="gramEnd"/>
+      <w:r>
+        <w:rPr>
+          <w:rFonts w:cstheme="minorHAnsi"/>
+        </w:rPr>
+        <w:t xml:space="preserve"> result in the following being emitted:</w:t>
       </w:r>
     </w:p>
     <w:p>
@@ -4962,12 +6654,28 @@
           <w:rFonts w:ascii="Courier New" w:hAnsi="Courier New" w:cs="Courier New"/>
         </w:rPr>
       </w:pPr>
-      <w:r>
-        <w:rPr>
-          <w:rFonts w:ascii="Courier New" w:hAnsi="Courier New" w:cs="Courier New"/>
-        </w:rPr>
-        <w:t>bowtie –s ... fred.sam</w:t>
-      </w:r>
+      <w:proofErr w:type="gramStart"/>
+      <w:r>
+        <w:rPr>
+          <w:rFonts w:ascii="Courier New" w:hAnsi="Courier New" w:cs="Courier New"/>
+        </w:rPr>
+        <w:t>bowtie</w:t>
+      </w:r>
+      <w:proofErr w:type="gramEnd"/>
+      <w:r>
+        <w:rPr>
+          <w:rFonts w:ascii="Courier New" w:hAnsi="Courier New" w:cs="Courier New"/>
+        </w:rPr>
+        <w:t xml:space="preserve"> –s ... </w:t>
+      </w:r>
+      <w:proofErr w:type="spellStart"/>
+      <w:r>
+        <w:rPr>
+          <w:rFonts w:ascii="Courier New" w:hAnsi="Courier New" w:cs="Courier New"/>
+        </w:rPr>
+        <w:t>fred.sam</w:t>
+      </w:r>
+      <w:proofErr w:type="spellEnd"/>
     </w:p>
     <w:p>
       <w:pPr>
@@ -4986,10 +6694,23 @@
         <w:t xml:space="preserve"> attribute. It assumes that the </w:t>
       </w:r>
       <w:r>
-        <w:t>pipeline’s outputdir</w:t>
-      </w:r>
-      <w:r>
-        <w:t xml:space="preserve"> is named “myoutput” and its</w:t>
+        <w:t xml:space="preserve">pipeline’s </w:t>
+      </w:r>
+      <w:proofErr w:type="spellStart"/>
+      <w:r>
+        <w:t>outputdir</w:t>
+      </w:r>
+      <w:proofErr w:type="spellEnd"/>
+      <w:r>
+        <w:t xml:space="preserve"> is named “</w:t>
+      </w:r>
+      <w:proofErr w:type="spellStart"/>
+      <w:r>
+        <w:t>myoutput</w:t>
+      </w:r>
+      <w:proofErr w:type="spellEnd"/>
+      <w:r>
+        <w:t>” and its</w:t>
       </w:r>
       <w:r>
         <w:t xml:space="preserve"> id was passed as id out_3.  The fragment:</w:t>
@@ -5005,13 +6726,27 @@
         <w:rPr>
           <w:rFonts w:ascii="Courier New" w:hAnsi="Courier New" w:cs="Courier New"/>
         </w:rPr>
-        <w:t>&lt;co</w:t>
-      </w:r>
-      <w:r>
-        <w:rPr>
-          <w:rFonts w:ascii="Courier New" w:hAnsi="Courier New" w:cs="Courier New"/>
-        </w:rPr>
-        <w:t>mmand delimiters=”%%” program=”</w:t>
+        <w:t>&lt;</w:t>
+      </w:r>
+      <w:proofErr w:type="gramStart"/>
+      <w:r>
+        <w:rPr>
+          <w:rFonts w:ascii="Courier New" w:hAnsi="Courier New" w:cs="Courier New"/>
+        </w:rPr>
+        <w:t>co</w:t>
+      </w:r>
+      <w:r>
+        <w:rPr>
+          <w:rFonts w:ascii="Courier New" w:hAnsi="Courier New" w:cs="Courier New"/>
+        </w:rPr>
+        <w:t>mmand</w:t>
+      </w:r>
+      <w:proofErr w:type="gramEnd"/>
+      <w:r>
+        <w:rPr>
+          <w:rFonts w:ascii="Courier New" w:hAnsi="Courier New" w:cs="Courier New"/>
+        </w:rPr>
+        <w:t xml:space="preserve"> delimiters=”%%” program=”</w:t>
       </w:r>
       <w:r>
         <w:rPr>
@@ -5035,12 +6770,45 @@
         <w:rPr>
           <w:rFonts w:ascii="Courier New" w:hAnsi="Courier New" w:cs="Courier New"/>
         </w:rPr>
-        <w:t>*.tmp” –exec rm {} \+&lt;/command&gt;</w:t>
-      </w:r>
-    </w:p>
-    <w:p>
-      <w:r>
-        <w:t>would result in this command being executed:</w:t>
+        <w:t>*.</w:t>
+      </w:r>
+      <w:proofErr w:type="spellStart"/>
+      <w:r>
+        <w:rPr>
+          <w:rFonts w:ascii="Courier New" w:hAnsi="Courier New" w:cs="Courier New"/>
+        </w:rPr>
+        <w:t>tmp</w:t>
+      </w:r>
+      <w:proofErr w:type="spellEnd"/>
+      <w:r>
+        <w:rPr>
+          <w:rFonts w:ascii="Courier New" w:hAnsi="Courier New" w:cs="Courier New"/>
+        </w:rPr>
+        <w:t xml:space="preserve">” –exec </w:t>
+      </w:r>
+      <w:proofErr w:type="spellStart"/>
+      <w:r>
+        <w:rPr>
+          <w:rFonts w:ascii="Courier New" w:hAnsi="Courier New" w:cs="Courier New"/>
+        </w:rPr>
+        <w:t>rm</w:t>
+      </w:r>
+      <w:proofErr w:type="spellEnd"/>
+      <w:r>
+        <w:rPr>
+          <w:rFonts w:ascii="Courier New" w:hAnsi="Courier New" w:cs="Courier New"/>
+        </w:rPr>
+        <w:t xml:space="preserve"> {} \+&lt;/command&gt;</w:t>
+      </w:r>
+    </w:p>
+    <w:p>
+      <w:proofErr w:type="gramStart"/>
+      <w:r>
+        <w:t>would</w:t>
+      </w:r>
+      <w:proofErr w:type="gramEnd"/>
+      <w:r>
+        <w:t xml:space="preserve"> result in this command being executed:</w:t>
       </w:r>
     </w:p>
     <w:p>
@@ -5049,11 +6817,33 @@
           <w:rFonts w:ascii="Courier New" w:hAnsi="Courier New" w:cs="Courier New"/>
         </w:rPr>
       </w:pPr>
-      <w:r>
-        <w:rPr>
-          <w:rFonts w:ascii="Courier New" w:hAnsi="Courier New" w:cs="Courier New"/>
-        </w:rPr>
-        <w:t>find myoutput –name=</w:t>
+      <w:proofErr w:type="gramStart"/>
+      <w:r>
+        <w:rPr>
+          <w:rFonts w:ascii="Courier New" w:hAnsi="Courier New" w:cs="Courier New"/>
+        </w:rPr>
+        <w:t>find</w:t>
+      </w:r>
+      <w:proofErr w:type="gramEnd"/>
+      <w:r>
+        <w:rPr>
+          <w:rFonts w:ascii="Courier New" w:hAnsi="Courier New" w:cs="Courier New"/>
+        </w:rPr>
+        <w:t xml:space="preserve"> </w:t>
+      </w:r>
+      <w:proofErr w:type="spellStart"/>
+      <w:r>
+        <w:rPr>
+          <w:rFonts w:ascii="Courier New" w:hAnsi="Courier New" w:cs="Courier New"/>
+        </w:rPr>
+        <w:t>myoutput</w:t>
+      </w:r>
+      <w:proofErr w:type="spellEnd"/>
+      <w:r>
+        <w:rPr>
+          <w:rFonts w:ascii="Courier New" w:hAnsi="Courier New" w:cs="Courier New"/>
+        </w:rPr>
+        <w:t xml:space="preserve"> –name=</w:t>
       </w:r>
       <w:r>
         <w:rPr>
@@ -5065,7 +6855,35 @@
         <w:rPr>
           <w:rFonts w:ascii="Courier New" w:hAnsi="Courier New" w:cs="Courier New"/>
         </w:rPr>
-        <w:t>*.tmp” –exec rm {} \+</w:t>
+        <w:t>*.</w:t>
+      </w:r>
+      <w:proofErr w:type="spellStart"/>
+      <w:r>
+        <w:rPr>
+          <w:rFonts w:ascii="Courier New" w:hAnsi="Courier New" w:cs="Courier New"/>
+        </w:rPr>
+        <w:t>tmp</w:t>
+      </w:r>
+      <w:proofErr w:type="spellEnd"/>
+      <w:r>
+        <w:rPr>
+          <w:rFonts w:ascii="Courier New" w:hAnsi="Courier New" w:cs="Courier New"/>
+        </w:rPr>
+        <w:t xml:space="preserve">” –exec </w:t>
+      </w:r>
+      <w:proofErr w:type="spellStart"/>
+      <w:r>
+        <w:rPr>
+          <w:rFonts w:ascii="Courier New" w:hAnsi="Courier New" w:cs="Courier New"/>
+        </w:rPr>
+        <w:t>rm</w:t>
+      </w:r>
+      <w:proofErr w:type="spellEnd"/>
+      <w:r>
+        <w:rPr>
+          <w:rFonts w:ascii="Courier New" w:hAnsi="Courier New" w:cs="Courier New"/>
+        </w:rPr>
+        <w:t xml:space="preserve"> {} \+</w:t>
       </w:r>
     </w:p>
     <w:p>
@@ -5085,9 +6903,11 @@
       <w:pPr>
         <w:pStyle w:val="Heading2"/>
       </w:pPr>
+      <w:proofErr w:type="gramStart"/>
       <w:r>
         <w:t>validate</w:t>
       </w:r>
+      <w:proofErr w:type="gramEnd"/>
     </w:p>
     <w:p>
       <w:r>
@@ -5108,7 +6928,35 @@
         <w:rPr>
           <w:rFonts w:ascii="Courier New" w:hAnsi="Courier New" w:cs="Courier New"/>
         </w:rPr>
-        <w:t>&lt;validate&gt;filepath&lt;/validate&gt;</w:t>
+        <w:t>&lt;</w:t>
+      </w:r>
+      <w:proofErr w:type="gramStart"/>
+      <w:r>
+        <w:rPr>
+          <w:rFonts w:ascii="Courier New" w:hAnsi="Courier New" w:cs="Courier New"/>
+        </w:rPr>
+        <w:t>validate</w:t>
+      </w:r>
+      <w:proofErr w:type="gramEnd"/>
+      <w:r>
+        <w:rPr>
+          <w:rFonts w:ascii="Courier New" w:hAnsi="Courier New" w:cs="Courier New"/>
+        </w:rPr>
+        <w:t>&gt;</w:t>
+      </w:r>
+      <w:proofErr w:type="spellStart"/>
+      <w:r>
+        <w:rPr>
+          <w:rFonts w:ascii="Courier New" w:hAnsi="Courier New" w:cs="Courier New"/>
+        </w:rPr>
+        <w:t>filepath</w:t>
+      </w:r>
+      <w:proofErr w:type="spellEnd"/>
+      <w:r>
+        <w:rPr>
+          <w:rFonts w:ascii="Courier New" w:hAnsi="Courier New" w:cs="Courier New"/>
+        </w:rPr>
+        <w:t>&lt;/validate&gt;</w:t>
       </w:r>
     </w:p>
     <w:p>
@@ -5121,7 +6969,21 @@
         <w:rPr>
           <w:rFonts w:ascii="Courier New" w:hAnsi="Courier New" w:cs="Courier New"/>
         </w:rPr>
-        <w:t>&lt;validate id=”...” /&gt;</w:t>
+        <w:t>&lt;</w:t>
+      </w:r>
+      <w:proofErr w:type="gramStart"/>
+      <w:r>
+        <w:rPr>
+          <w:rFonts w:ascii="Courier New" w:hAnsi="Courier New" w:cs="Courier New"/>
+        </w:rPr>
+        <w:t>validate</w:t>
+      </w:r>
+      <w:proofErr w:type="gramEnd"/>
+      <w:r>
+        <w:rPr>
+          <w:rFonts w:ascii="Courier New" w:hAnsi="Courier New" w:cs="Courier New"/>
+        </w:rPr>
+        <w:t xml:space="preserve"> id=”...” /&gt;</w:t>
       </w:r>
     </w:p>
     <w:p>
@@ -5134,16 +6996,156 @@
         <w:rPr>
           <w:rFonts w:cstheme="minorHAnsi"/>
         </w:rPr>
-        <w:t>In the first form, the file is searched for by name on the PATH, or in the current working directory.  In the second form, the file is checked for using the “in_X” and “out_X” file IDs passed into the tool.</w:t>
+        <w:t>In the first form, the file is searched for by name on the PATH, or in the current working directory.  In the second form, the file is checked for using the “</w:t>
+      </w:r>
+      <w:proofErr w:type="spellStart"/>
+      <w:r>
+        <w:rPr>
+          <w:rFonts w:cstheme="minorHAnsi"/>
+        </w:rPr>
+        <w:t>in_X</w:t>
+      </w:r>
+      <w:proofErr w:type="spellEnd"/>
+      <w:r>
+        <w:rPr>
+          <w:rFonts w:cstheme="minorHAnsi"/>
+        </w:rPr>
+        <w:t>” and “</w:t>
+      </w:r>
+      <w:proofErr w:type="spellStart"/>
+      <w:r>
+        <w:rPr>
+          <w:rFonts w:cstheme="minorHAnsi"/>
+        </w:rPr>
+        <w:t>out_X</w:t>
+      </w:r>
+      <w:proofErr w:type="spellEnd"/>
+      <w:r>
+        <w:rPr>
+          <w:rFonts w:cstheme="minorHAnsi"/>
+        </w:rPr>
+        <w:t>” file IDs passed into the tool.</w:t>
       </w:r>
     </w:p>
     <w:p>
       <w:pPr>
         <w:pStyle w:val="Heading2"/>
       </w:pPr>
-      <w:r>
+      <w:proofErr w:type="spellStart"/>
+      <w:proofErr w:type="gramStart"/>
+      <w:r>
+        <w:t>version</w:t>
+      </w:r>
+      <w:proofErr w:type="gramEnd"/>
+      <w:r>
+        <w:t>_command</w:t>
+      </w:r>
+      <w:proofErr w:type="spellEnd"/>
+    </w:p>
+    <w:p>
+      <w:pPr>
+        <w:rPr>
+          <w:rFonts w:cstheme="minorHAnsi"/>
+        </w:rPr>
+      </w:pPr>
+      <w:r>
+        <w:rPr>
+          <w:rFonts w:cstheme="minorHAnsi"/>
+        </w:rPr>
+        <w:t>One of the requirements on this pipeline tools is repeatability. Part of that is the ability to log the ve</w:t>
+      </w:r>
+      <w:r>
+        <w:rPr>
+          <w:rFonts w:cstheme="minorHAnsi"/>
+        </w:rPr>
+        <w:t xml:space="preserve">rsions of tools that are used.  When specified within a </w:t>
+      </w:r>
+      <w:r>
+        <w:rPr>
+          <w:rFonts w:ascii="Courier New" w:hAnsi="Courier New" w:cs="Courier New"/>
+        </w:rPr>
+        <w:t>&lt;command&gt;</w:t>
+      </w:r>
+      <w:r>
+        <w:rPr>
+          <w:rFonts w:cstheme="minorHAnsi"/>
+        </w:rPr>
+        <w:t xml:space="preserve"> tag, t</w:t>
+      </w:r>
+      <w:r>
+        <w:rPr>
+          <w:rFonts w:cstheme="minorHAnsi"/>
+        </w:rPr>
+        <w:t>he &lt;</w:t>
+      </w:r>
+      <w:proofErr w:type="spellStart"/>
+      <w:r>
+        <w:rPr>
+          <w:rFonts w:cstheme="minorHAnsi"/>
+        </w:rPr>
         <w:t>version_command</w:t>
       </w:r>
+      <w:proofErr w:type="spellEnd"/>
+      <w:r>
+        <w:rPr>
+          <w:rFonts w:cstheme="minorHAnsi"/>
+        </w:rPr>
+        <w:t xml:space="preserve">&gt; </w:t>
+      </w:r>
+      <w:proofErr w:type="gramStart"/>
+      <w:r>
+        <w:rPr>
+          <w:rFonts w:cstheme="minorHAnsi"/>
+        </w:rPr>
+        <w:t>tag</w:t>
+      </w:r>
+      <w:r>
+        <w:rPr>
+          <w:rFonts w:cstheme="minorHAnsi"/>
+        </w:rPr>
+        <w:t xml:space="preserve"> </w:t>
+      </w:r>
+      <w:r>
+        <w:rPr>
+          <w:rFonts w:cstheme="minorHAnsi"/>
+        </w:rPr>
+        <w:t xml:space="preserve"> allows</w:t>
+      </w:r>
+      <w:proofErr w:type="gramEnd"/>
+      <w:r>
+        <w:rPr>
+          <w:rFonts w:cstheme="minorHAnsi"/>
+        </w:rPr>
+        <w:t xml:space="preserve"> us to specify a command that will cause the tool to emit its version string to either </w:t>
+      </w:r>
+      <w:proofErr w:type="spellStart"/>
+      <w:r>
+        <w:rPr>
+          <w:rFonts w:cstheme="minorHAnsi"/>
+        </w:rPr>
+        <w:t>stdout</w:t>
+      </w:r>
+      <w:proofErr w:type="spellEnd"/>
+      <w:r>
+        <w:rPr>
+          <w:rFonts w:cstheme="minorHAnsi"/>
+        </w:rPr>
+        <w:t xml:space="preserve"> or </w:t>
+      </w:r>
+      <w:proofErr w:type="spellStart"/>
+      <w:r>
+        <w:rPr>
+          <w:rFonts w:cstheme="minorHAnsi"/>
+        </w:rPr>
+        <w:t>stderr</w:t>
+      </w:r>
+      <w:proofErr w:type="spellEnd"/>
+      <w:r>
+        <w:rPr>
+          <w:rFonts w:cstheme="minorHAnsi"/>
+        </w:rPr>
+        <w:t>.</w:t>
+      </w:r>
     </w:p>
     <w:p>
       <w:pPr>
@@ -5155,43 +7157,43 @@
         <w:rPr>
           <w:rFonts w:cstheme="minorHAnsi"/>
         </w:rPr>
-        <w:t>One of the requirements on this pipeline tools is repeatability. Part of that is the ability to log the ve</w:t>
-      </w:r>
-      <w:r>
-        <w:rPr>
-          <w:rFonts w:cstheme="minorHAnsi"/>
-        </w:rPr>
-        <w:t xml:space="preserve">rsions of tools that are used.  When specified within a </w:t>
-      </w:r>
-      <w:r>
-        <w:rPr>
-          <w:rFonts w:ascii="Courier New" w:hAnsi="Courier New" w:cs="Courier New"/>
-        </w:rPr>
-        <w:t>&lt;command&gt;</w:t>
-      </w:r>
-      <w:r>
-        <w:rPr>
-          <w:rFonts w:cstheme="minorHAnsi"/>
-        </w:rPr>
-        <w:t xml:space="preserve"> tag, t</w:t>
-      </w:r>
-      <w:r>
-        <w:rPr>
-          <w:rFonts w:cstheme="minorHAnsi"/>
-        </w:rPr>
-        <w:t>he &lt;version_command&gt; tag</w:t>
-      </w:r>
-      <w:r>
-        <w:rPr>
-          <w:rFonts w:cstheme="minorHAnsi"/>
-        </w:rPr>
-        <w:t xml:space="preserve"> </w:t>
-      </w:r>
-      <w:r>
-        <w:rPr>
-          <w:rFonts w:cstheme="minorHAnsi"/>
-        </w:rPr>
-        <w:t xml:space="preserve"> allows us to specify a command that will cause the tool to emit its version string to either stdout or stderr.</w:t>
+        <w:t>&lt;</w:t>
+      </w:r>
+      <w:proofErr w:type="spellStart"/>
+      <w:proofErr w:type="gramStart"/>
+      <w:r>
+        <w:rPr>
+          <w:rFonts w:cstheme="minorHAnsi"/>
+        </w:rPr>
+        <w:t>version</w:t>
+      </w:r>
+      <w:proofErr w:type="gramEnd"/>
+      <w:r>
+        <w:rPr>
+          <w:rFonts w:cstheme="minorHAnsi"/>
+        </w:rPr>
+        <w:t>_command</w:t>
+      </w:r>
+      <w:proofErr w:type="spellEnd"/>
+      <w:r>
+        <w:rPr>
+          <w:rFonts w:cstheme="minorHAnsi"/>
+        </w:rPr>
+        <w:t xml:space="preserve"> output="..."&gt; ... &lt;/</w:t>
+      </w:r>
+      <w:proofErr w:type="spellStart"/>
+      <w:r>
+        <w:rPr>
+          <w:rFonts w:cstheme="minorHAnsi"/>
+        </w:rPr>
+        <w:t>version_command</w:t>
+      </w:r>
+      <w:proofErr w:type="spellEnd"/>
+      <w:r>
+        <w:rPr>
+          <w:rFonts w:cstheme="minorHAnsi"/>
+        </w:rPr>
+        <w:t>&gt;</w:t>
       </w:r>
     </w:p>
     <w:p>
@@ -5204,7 +7206,49 @@
         <w:rPr>
           <w:rFonts w:cstheme="minorHAnsi"/>
         </w:rPr>
-        <w:t>&lt;version_command output="..."&gt; ... &lt;/version_command&gt;</w:t>
+        <w:t>The value of the output attribute shall be either "</w:t>
+      </w:r>
+      <w:proofErr w:type="spellStart"/>
+      <w:r>
+        <w:rPr>
+          <w:rFonts w:cstheme="minorHAnsi"/>
+        </w:rPr>
+        <w:t>stdout</w:t>
+      </w:r>
+      <w:proofErr w:type="spellEnd"/>
+      <w:r>
+        <w:rPr>
+          <w:rFonts w:cstheme="minorHAnsi"/>
+        </w:rPr>
+        <w:t>" or "</w:t>
+      </w:r>
+      <w:proofErr w:type="spellStart"/>
+      <w:r>
+        <w:rPr>
+          <w:rFonts w:cstheme="minorHAnsi"/>
+        </w:rPr>
+        <w:t>stderr</w:t>
+      </w:r>
+      <w:proofErr w:type="spellEnd"/>
+      <w:r>
+        <w:rPr>
+          <w:rFonts w:cstheme="minorHAnsi"/>
+        </w:rPr>
+        <w:t>". This identifies the IO channel on which the result of the command is printed.   If not specified, defaults to "</w:t>
+      </w:r>
+      <w:proofErr w:type="spellStart"/>
+      <w:r>
+        <w:rPr>
+          <w:rFonts w:cstheme="minorHAnsi"/>
+        </w:rPr>
+        <w:t>stdout</w:t>
+      </w:r>
+      <w:proofErr w:type="spellEnd"/>
+      <w:r>
+        <w:rPr>
+          <w:rFonts w:cstheme="minorHAnsi"/>
+        </w:rPr>
+        <w:t>".</w:t>
       </w:r>
     </w:p>
     <w:p>
@@ -5217,7 +7261,7 @@
         <w:rPr>
           <w:rFonts w:cstheme="minorHAnsi"/>
         </w:rPr>
-        <w:t>The value of the output attribute shall be either "stdout" or "stderr". This identifies the IO channel on which the result of the command is printed.   If not specified, defaults to "stdout".</w:t>
+        <w:t>If this tag is specified, the version information for the tool will be recorded in a version log.</w:t>
       </w:r>
     </w:p>
     <w:p>
@@ -5230,20 +7274,87 @@
         <w:rPr>
           <w:rFonts w:cstheme="minorHAnsi"/>
         </w:rPr>
-        <w:t>If this tag is specified, the version information for the tool will be recorded in a version log.</w:t>
+        <w:t>Example:</w:t>
       </w:r>
     </w:p>
     <w:p>
       <w:pPr>
         <w:rPr>
-          <w:rFonts w:cstheme="minorHAnsi"/>
+          <w:rFonts w:ascii="Courier New" w:hAnsi="Courier New" w:cs="Courier New"/>
         </w:rPr>
       </w:pPr>
       <w:r>
         <w:rPr>
-          <w:rFonts w:cstheme="minorHAnsi"/>
-        </w:rPr>
-        <w:t>Example:</w:t>
+          <w:rFonts w:ascii="Courier New" w:hAnsi="Courier New" w:cs="Courier New"/>
+        </w:rPr>
+        <w:t>&lt;</w:t>
+      </w:r>
+      <w:proofErr w:type="spellStart"/>
+      <w:proofErr w:type="gramStart"/>
+      <w:r>
+        <w:rPr>
+          <w:rFonts w:ascii="Courier New" w:hAnsi="Courier New" w:cs="Courier New"/>
+        </w:rPr>
+        <w:t>version</w:t>
+      </w:r>
+      <w:proofErr w:type="gramEnd"/>
+      <w:r>
+        <w:rPr>
+          <w:rFonts w:ascii="Courier New" w:hAnsi="Courier New" w:cs="Courier New"/>
+        </w:rPr>
+        <w:t>_command</w:t>
+      </w:r>
+      <w:proofErr w:type="spellEnd"/>
+      <w:r>
+        <w:rPr>
+          <w:rFonts w:ascii="Courier New" w:hAnsi="Courier New" w:cs="Courier New"/>
+        </w:rPr>
+        <w:t xml:space="preserve"> output="</w:t>
+      </w:r>
+      <w:proofErr w:type="spellStart"/>
+      <w:r>
+        <w:rPr>
+          <w:rFonts w:ascii="Courier New" w:hAnsi="Courier New" w:cs="Courier New"/>
+        </w:rPr>
+        <w:t>stdout</w:t>
+      </w:r>
+      <w:proofErr w:type="spellEnd"/>
+      <w:r>
+        <w:rPr>
+          <w:rFonts w:ascii="Courier New" w:hAnsi="Courier New" w:cs="Courier New"/>
+        </w:rPr>
+        <w:t>"&gt;</w:t>
+      </w:r>
+      <w:r>
+        <w:rPr>
+          <w:rFonts w:ascii="Courier New" w:hAnsi="Courier New" w:cs="Courier New"/>
+        </w:rPr>
+        <w:t xml:space="preserve">java </w:t>
+      </w:r>
+      <w:r>
+        <w:rPr>
+          <w:rFonts w:ascii="Courier New" w:hAnsi="Courier New" w:cs="Courier New"/>
+        </w:rPr>
+        <w:t>--version&lt;/</w:t>
+      </w:r>
+      <w:proofErr w:type="spellStart"/>
+      <w:r>
+        <w:rPr>
+          <w:rFonts w:ascii="Courier New" w:hAnsi="Courier New" w:cs="Courier New"/>
+        </w:rPr>
+        <w:t>version_command</w:t>
+      </w:r>
+      <w:proofErr w:type="spellEnd"/>
+      <w:r>
+        <w:rPr>
+          <w:rFonts w:ascii="Courier New" w:hAnsi="Courier New" w:cs="Courier New"/>
+        </w:rPr>
+        <w:t>&gt;</w:t>
+      </w:r>
+    </w:p>
+    <w:p>
+      <w:r>
+        <w:t>The command string may need to be a pipe, if the command puts out too much or not enough information to be useful in succinctly identifying the program version. Two more examples:</w:t>
       </w:r>
     </w:p>
     <w:p>
@@ -5255,46 +7366,35 @@
       <w:r>
         <w:rPr>
           <w:rFonts w:ascii="Courier New" w:hAnsi="Courier New" w:cs="Courier New"/>
-        </w:rPr>
-        <w:t>&lt;version</w:t>
-      </w:r>
-      <w:r>
-        <w:rPr>
-          <w:rFonts w:ascii="Courier New" w:hAnsi="Courier New" w:cs="Courier New"/>
-        </w:rPr>
-        <w:t>_command output="stdout"&gt;</w:t>
-      </w:r>
-      <w:r>
-        <w:rPr>
-          <w:rFonts w:ascii="Courier New" w:hAnsi="Courier New" w:cs="Courier New"/>
-        </w:rPr>
-        <w:t xml:space="preserve">java </w:t>
-      </w:r>
-      <w:r>
-        <w:rPr>
-          <w:rFonts w:ascii="Courier New" w:hAnsi="Courier New" w:cs="Courier New"/>
-        </w:rPr>
-        <w:t>--version&lt;/version_command&gt;</w:t>
-      </w:r>
-    </w:p>
-    <w:p>
-      <w:r>
-        <w:t>The command string may need to be a pipe, if the command puts out too much or not enough information to be useful in succinctly identifying the program version. Two more examples:</w:t>
-      </w:r>
-    </w:p>
-    <w:p>
-      <w:pPr>
-        <w:rPr>
-          <w:rFonts w:ascii="Courier New" w:hAnsi="Courier New" w:cs="Courier New"/>
-        </w:rPr>
-      </w:pPr>
-      <w:r>
-        <w:rPr>
-          <w:rFonts w:ascii="Courier New" w:hAnsi="Courier New" w:cs="Courier New"/>
           <w:bCs/>
         </w:rPr>
         <w:lastRenderedPageBreak/>
-        <w:t>&lt;version_command&gt;</w:t>
+        <w:t>&lt;</w:t>
+      </w:r>
+      <w:proofErr w:type="spellStart"/>
+      <w:proofErr w:type="gramStart"/>
+      <w:r>
+        <w:rPr>
+          <w:rFonts w:ascii="Courier New" w:hAnsi="Courier New" w:cs="Courier New"/>
+          <w:bCs/>
+        </w:rPr>
+        <w:t>version</w:t>
+      </w:r>
+      <w:proofErr w:type="gramEnd"/>
+      <w:r>
+        <w:rPr>
+          <w:rFonts w:ascii="Courier New" w:hAnsi="Courier New" w:cs="Courier New"/>
+          <w:bCs/>
+        </w:rPr>
+        <w:t>_command</w:t>
+      </w:r>
+      <w:proofErr w:type="spellEnd"/>
+      <w:r>
+        <w:rPr>
+          <w:rFonts w:ascii="Courier New" w:hAnsi="Courier New" w:cs="Courier New"/>
+          <w:bCs/>
+        </w:rPr>
+        <w:t>&gt;</w:t>
       </w:r>
       <w:r>
         <w:rPr>
@@ -5316,13 +7416,45 @@
           <w:rFonts w:ascii="Courier New" w:hAnsi="Courier New" w:cs="Courier New"/>
           <w:bCs/>
         </w:rPr>
-        <w:t>r {gatk} –help | grep "(GATK)"</w:t>
-      </w:r>
+        <w:t>r {</w:t>
+      </w:r>
+      <w:proofErr w:type="spellStart"/>
       <w:r>
         <w:rPr>
           <w:rFonts w:ascii="Courier New" w:hAnsi="Courier New" w:cs="Courier New"/>
           <w:bCs/>
         </w:rPr>
+        <w:t>gatk</w:t>
+      </w:r>
+      <w:proofErr w:type="spellEnd"/>
+      <w:r>
+        <w:rPr>
+          <w:rFonts w:ascii="Courier New" w:hAnsi="Courier New" w:cs="Courier New"/>
+          <w:bCs/>
+        </w:rPr>
+        <w:t xml:space="preserve">} –help | </w:t>
+      </w:r>
+      <w:proofErr w:type="spellStart"/>
+      <w:r>
+        <w:rPr>
+          <w:rFonts w:ascii="Courier New" w:hAnsi="Courier New" w:cs="Courier New"/>
+          <w:bCs/>
+        </w:rPr>
+        <w:t>grep</w:t>
+      </w:r>
+      <w:proofErr w:type="spellEnd"/>
+      <w:r>
+        <w:rPr>
+          <w:rFonts w:ascii="Courier New" w:hAnsi="Courier New" w:cs="Courier New"/>
+          <w:bCs/>
+        </w:rPr>
+        <w:t xml:space="preserve"> "(GATK)"</w:t>
+      </w:r>
+      <w:r>
+        <w:rPr>
+          <w:rFonts w:ascii="Courier New" w:hAnsi="Courier New" w:cs="Courier New"/>
+          <w:bCs/>
+        </w:rPr>
         <w:br/>
       </w:r>
       <w:r>
@@ -5330,7 +7462,23 @@
           <w:rFonts w:ascii="Courier New" w:hAnsi="Courier New" w:cs="Courier New"/>
           <w:bCs/>
         </w:rPr>
-        <w:t>&lt;/version_command&gt;</w:t>
+        <w:t>&lt;/</w:t>
+      </w:r>
+      <w:proofErr w:type="spellStart"/>
+      <w:r>
+        <w:rPr>
+          <w:rFonts w:ascii="Courier New" w:hAnsi="Courier New" w:cs="Courier New"/>
+          <w:bCs/>
+        </w:rPr>
+        <w:t>version_command</w:t>
+      </w:r>
+      <w:proofErr w:type="spellEnd"/>
+      <w:r>
+        <w:rPr>
+          <w:rFonts w:ascii="Courier New" w:hAnsi="Courier New" w:cs="Courier New"/>
+          <w:bCs/>
+        </w:rPr>
+        <w:t>&gt;</w:t>
       </w:r>
     </w:p>
     <w:p>
@@ -5344,22 +7492,72 @@
           <w:rFonts w:ascii="Courier New" w:hAnsi="Courier New" w:cs="Courier New"/>
           <w:bCs/>
         </w:rPr>
-        <w:t>&lt;version_command&gt;</w:t>
-      </w:r>
+        <w:t>&lt;</w:t>
+      </w:r>
+      <w:proofErr w:type="spellStart"/>
+      <w:proofErr w:type="gramStart"/>
       <w:r>
         <w:rPr>
           <w:rFonts w:ascii="Courier New" w:hAnsi="Courier New" w:cs="Courier New"/>
           <w:bCs/>
         </w:rPr>
+        <w:t>version</w:t>
+      </w:r>
+      <w:proofErr w:type="gramEnd"/>
+      <w:r>
+        <w:rPr>
+          <w:rFonts w:ascii="Courier New" w:hAnsi="Courier New" w:cs="Courier New"/>
+          <w:bCs/>
+        </w:rPr>
+        <w:t>_command</w:t>
+      </w:r>
+      <w:proofErr w:type="spellEnd"/>
+      <w:r>
+        <w:rPr>
+          <w:rFonts w:ascii="Courier New" w:hAnsi="Courier New" w:cs="Courier New"/>
+          <w:bCs/>
+        </w:rPr>
+        <w:t>&gt;</w:t>
+      </w:r>
+      <w:r>
+        <w:rPr>
+          <w:rFonts w:ascii="Courier New" w:hAnsi="Courier New" w:cs="Courier New"/>
+          <w:bCs/>
+        </w:rPr>
         <w:br/>
-        <w:t xml:space="preserve">    echo -n "BWA "; bwa 2&gt;&amp;amp;1 | </w:t>
-      </w:r>
+        <w:t xml:space="preserve">    echo -n "BWA "; </w:t>
+      </w:r>
+      <w:proofErr w:type="spellStart"/>
       <w:r>
         <w:rPr>
           <w:rFonts w:ascii="Courier New" w:hAnsi="Courier New" w:cs="Courier New"/>
           <w:bCs/>
         </w:rPr>
-        <w:t>grep Version</w:t>
+        <w:t>bwa</w:t>
+      </w:r>
+      <w:proofErr w:type="spellEnd"/>
+      <w:r>
+        <w:rPr>
+          <w:rFonts w:ascii="Courier New" w:hAnsi="Courier New" w:cs="Courier New"/>
+          <w:bCs/>
+        </w:rPr>
+        <w:t xml:space="preserve"> 2&gt;&amp;amp;1 | </w:t>
+      </w:r>
+      <w:proofErr w:type="spellStart"/>
+      <w:r>
+        <w:rPr>
+          <w:rFonts w:ascii="Courier New" w:hAnsi="Courier New" w:cs="Courier New"/>
+          <w:bCs/>
+        </w:rPr>
+        <w:t>grep</w:t>
+      </w:r>
+      <w:proofErr w:type="spellEnd"/>
+      <w:r>
+        <w:rPr>
+          <w:rFonts w:ascii="Courier New" w:hAnsi="Courier New" w:cs="Courier New"/>
+          <w:bCs/>
+        </w:rPr>
+        <w:t xml:space="preserve"> Version</w:t>
       </w:r>
       <w:r>
         <w:rPr>
@@ -5372,7 +7570,23 @@
           <w:rFonts w:ascii="Courier New" w:hAnsi="Courier New" w:cs="Courier New"/>
           <w:bCs/>
         </w:rPr>
-        <w:t>&lt;/version_command&gt;</w:t>
+        <w:t>&lt;/</w:t>
+      </w:r>
+      <w:proofErr w:type="spellStart"/>
+      <w:r>
+        <w:rPr>
+          <w:rFonts w:ascii="Courier New" w:hAnsi="Courier New" w:cs="Courier New"/>
+          <w:bCs/>
+        </w:rPr>
+        <w:t>version_command</w:t>
+      </w:r>
+      <w:proofErr w:type="spellEnd"/>
+      <w:r>
+        <w:rPr>
+          <w:rFonts w:ascii="Courier New" w:hAnsi="Courier New" w:cs="Courier New"/>
+          <w:bCs/>
+        </w:rPr>
+        <w:t>&gt;</w:t>
       </w:r>
       <w:r>
         <w:rPr>
@@ -5392,9 +7606,11 @@
       <w:pPr>
         <w:pStyle w:val="Heading2"/>
       </w:pPr>
+      <w:proofErr w:type="gramStart"/>
       <w:r>
         <w:t>file</w:t>
       </w:r>
+      <w:proofErr w:type="gramEnd"/>
     </w:p>
     <w:p>
       <w:pPr>
@@ -5517,7 +7733,15 @@
           </w:p>
           <w:p>
             <w:r>
-              <w:t>Added &lt;version_command&gt; tag.</w:t>
+              <w:t>Added &lt;</w:t>
+            </w:r>
+            <w:proofErr w:type="spellStart"/>
+            <w:r>
+              <w:t>version_command</w:t>
+            </w:r>
+            <w:proofErr w:type="spellEnd"/>
+            <w:r>
+              <w:t>&gt; tag.</w:t>
             </w:r>
           </w:p>
           <w:p>
@@ -5575,7 +7799,23 @@
           </w:tcPr>
           <w:p>
             <w:r>
-              <w:t>Added &lt;inputdir&gt; and &lt;foreach&gt;.</w:t>
+              <w:t>Added &lt;</w:t>
+            </w:r>
+            <w:proofErr w:type="spellStart"/>
+            <w:r>
+              <w:t>inputdir</w:t>
+            </w:r>
+            <w:proofErr w:type="spellEnd"/>
+            <w:r>
+              <w:t>&gt; and &lt;</w:t>
+            </w:r>
+            <w:proofErr w:type="spellStart"/>
+            <w:r>
+              <w:t>foreach</w:t>
+            </w:r>
+            <w:proofErr w:type="spellEnd"/>
+            <w:r>
+              <w:t>&gt;.</w:t>
             </w:r>
           </w:p>
         </w:tc>
@@ -5647,11 +7887,24 @@
             <w:r>
               <w:t xml:space="preserve">Add tool </w:t>
             </w:r>
-            <w:r>
-              <w:t xml:space="preserve">subtags </w:t>
-            </w:r>
-            <w:r>
-              <w:t xml:space="preserve"> &lt;validate&gt;, &lt;wallclock&gt; and &lt;modules&gt;</w:t>
+            <w:proofErr w:type="spellStart"/>
+            <w:r>
+              <w:t>subtags</w:t>
+            </w:r>
+            <w:proofErr w:type="spellEnd"/>
+            <w:r>
+              <w:t xml:space="preserve"> </w:t>
+            </w:r>
+            <w:r>
+              <w:t xml:space="preserve"> &lt;validate&gt;, &lt;</w:t>
+            </w:r>
+            <w:proofErr w:type="spellStart"/>
+            <w:r>
+              <w:t>wallclock</w:t>
+            </w:r>
+            <w:proofErr w:type="spellEnd"/>
+            <w:r>
+              <w:t>&gt; and &lt;modules&gt;</w:t>
             </w:r>
           </w:p>
         </w:tc>
@@ -5683,10 +7936,50 @@
           </w:tcPr>
           <w:p>
             <w:r>
-              <w:t xml:space="preserve">Merged input and output, and inputdir and outputdir, into file and directory, each with an input attribute.  </w:t>
-            </w:r>
-            <w:r>
-              <w:t>Added option attribute from_file and file attributes based_on and replace.</w:t>
+              <w:t xml:space="preserve">Merged input and output, and </w:t>
+            </w:r>
+            <w:proofErr w:type="spellStart"/>
+            <w:r>
+              <w:t>inputdir</w:t>
+            </w:r>
+            <w:proofErr w:type="spellEnd"/>
+            <w:r>
+              <w:t xml:space="preserve"> and </w:t>
+            </w:r>
+            <w:proofErr w:type="spellStart"/>
+            <w:r>
+              <w:t>outputdir</w:t>
+            </w:r>
+            <w:proofErr w:type="spellEnd"/>
+            <w:r>
+              <w:t xml:space="preserve">, into file and directory, each with an input </w:t>
+            </w:r>
+            <w:proofErr w:type="gramStart"/>
+            <w:r>
+              <w:t>attribute</w:t>
+            </w:r>
+            <w:proofErr w:type="gramEnd"/>
+            <w:r>
+              <w:t xml:space="preserve">.  </w:t>
+            </w:r>
+            <w:r>
+              <w:t xml:space="preserve">Added option attribute </w:t>
+            </w:r>
+            <w:proofErr w:type="spellStart"/>
+            <w:r>
+              <w:t>from_file</w:t>
+            </w:r>
+            <w:proofErr w:type="spellEnd"/>
+            <w:r>
+              <w:t xml:space="preserve"> and file attributes </w:t>
+            </w:r>
+            <w:proofErr w:type="spellStart"/>
+            <w:r>
+              <w:t>based_on</w:t>
+            </w:r>
+            <w:proofErr w:type="spellEnd"/>
+            <w:r>
+              <w:t xml:space="preserve"> and replace.</w:t>
             </w:r>
           </w:p>
         </w:tc>
@@ -5718,7 +8011,23 @@
           </w:tcPr>
           <w:p>
             <w:r>
-              <w:t>More rationalization of files.  Removed the &lt;tempfile&gt; tag, added a temp attribute.  Temp files may be named, or have generated names.  Tools can have named  files; they don’t have to be passed in or out of the tool invocation. Use for instance with tool-specific data files.</w:t>
+              <w:t>More rationalization of files.  Removed the &lt;</w:t>
+            </w:r>
+            <w:proofErr w:type="spellStart"/>
+            <w:r>
+              <w:t>tempfile</w:t>
+            </w:r>
+            <w:proofErr w:type="spellEnd"/>
+            <w:r>
+              <w:t xml:space="preserve">&gt; tag, added a temp attribute.  Temp files may be named, or have generated names.  Tools can have </w:t>
+            </w:r>
+            <w:proofErr w:type="gramStart"/>
+            <w:r>
+              <w:t>named  files</w:t>
+            </w:r>
+            <w:proofErr w:type="gramEnd"/>
+            <w:r>
+              <w:t>; they don’t have to be passed in or out of the tool invocation. Use for instance with tool-specific data files.</w:t>
             </w:r>
           </w:p>
         </w:tc>
@@ -5750,13 +8059,26 @@
           </w:tcPr>
           <w:p>
             <w:r>
-              <w:t>Removed capability to redirect stderr</w:t>
-            </w:r>
-            <w:r>
-              <w:t>, so that we can add the error</w:t>
-            </w:r>
-            <w:r>
-              <w:t>_strings attribute.  Added the append attribute to &lt;file&gt;, for easy (easier) filename construction in simple cases.</w:t>
+              <w:t xml:space="preserve">Removed capability to redirect </w:t>
+            </w:r>
+            <w:proofErr w:type="spellStart"/>
+            <w:r>
+              <w:t>stderr</w:t>
+            </w:r>
+            <w:proofErr w:type="spellEnd"/>
+            <w:r>
+              <w:t xml:space="preserve">, so that we can add the </w:t>
+            </w:r>
+            <w:proofErr w:type="spellStart"/>
+            <w:r>
+              <w:t>error</w:t>
+            </w:r>
+            <w:r>
+              <w:t>_strings</w:t>
+            </w:r>
+            <w:proofErr w:type="spellEnd"/>
+            <w:r>
+              <w:t xml:space="preserve"> attribute.  Added the append attribute to &lt;file&gt;, for easy (easier) filename construction in simple cases.</w:t>
             </w:r>
           </w:p>
         </w:tc>
@@ -5788,7 +8110,23 @@
           </w:tcPr>
           <w:p>
             <w:r>
-              <w:t>Added the &lt;filelist&gt; tag... No foolin!</w:t>
+              <w:t>Added the &lt;</w:t>
+            </w:r>
+            <w:proofErr w:type="spellStart"/>
+            <w:r>
+              <w:t>filelist</w:t>
+            </w:r>
+            <w:proofErr w:type="spellEnd"/>
+            <w:r>
+              <w:t xml:space="preserve">&gt; tag... No </w:t>
+            </w:r>
+            <w:proofErr w:type="spellStart"/>
+            <w:r>
+              <w:t>foolin</w:t>
+            </w:r>
+            <w:proofErr w:type="spellEnd"/>
+            <w:r>
+              <w:t>!</w:t>
             </w:r>
           </w:p>
         </w:tc>
@@ -5820,7 +8158,23 @@
           </w:tcPr>
           <w:p>
             <w:r>
-              <w:t>Added the values form of &lt;foreach&gt;, and the args attribute of the tool tag.</w:t>
+              <w:t>Added the values form of &lt;</w:t>
+            </w:r>
+            <w:proofErr w:type="spellStart"/>
+            <w:r>
+              <w:t>foreach</w:t>
+            </w:r>
+            <w:proofErr w:type="spellEnd"/>
+            <w:r>
+              <w:t xml:space="preserve">&gt;, and the </w:t>
+            </w:r>
+            <w:proofErr w:type="spellStart"/>
+            <w:r>
+              <w:t>args</w:t>
+            </w:r>
+            <w:proofErr w:type="spellEnd"/>
+            <w:r>
+              <w:t xml:space="preserve"> attribute of the tool tag.</w:t>
             </w:r>
           </w:p>
         </w:tc>
@@ -5852,7 +8206,23 @@
           </w:tcPr>
           <w:p>
             <w:r>
-              <w:t>Added &lt;file&gt; attributes datetime_append and datetime_prepend.</w:t>
+              <w:t xml:space="preserve">Added &lt;file&gt; attributes </w:t>
+            </w:r>
+            <w:proofErr w:type="spellStart"/>
+            <w:r>
+              <w:t>datetime_append</w:t>
+            </w:r>
+            <w:proofErr w:type="spellEnd"/>
+            <w:r>
+              <w:t xml:space="preserve"> and </w:t>
+            </w:r>
+            <w:proofErr w:type="spellStart"/>
+            <w:r>
+              <w:t>datetime_prepend</w:t>
+            </w:r>
+            <w:proofErr w:type="spellEnd"/>
+            <w:r>
+              <w:t>.</w:t>
             </w:r>
           </w:p>
         </w:tc>
@@ -5884,10 +8254,18 @@
           </w:tcPr>
           <w:p>
             <w:r>
-              <w:t>Corrected documentation of &lt;version_comm</w:t>
-            </w:r>
-            <w:r>
-              <w:t>and&gt; and added</w:t>
+              <w:t>Corrected documentation of &lt;</w:t>
+            </w:r>
+            <w:proofErr w:type="spellStart"/>
+            <w:r>
+              <w:t>version_comm</w:t>
+            </w:r>
+            <w:r>
+              <w:t>and</w:t>
+            </w:r>
+            <w:proofErr w:type="spellEnd"/>
+            <w:r>
+              <w:t>&gt; and added</w:t>
             </w:r>
             <w:r>
               <w:t xml:space="preserve"> examples for it.</w:t>
@@ -6771,7 +9149,7 @@
 </file>
 
 <file path=customXml/itemProps1.xml><?xml version="1.0" encoding="utf-8"?>
-<ds:datastoreItem xmlns:ds="http://schemas.openxmlformats.org/officeDocument/2006/customXml" ds:itemID="{CA99DE31-1398-CC47-8359-3209C0B8FEFB}">
+<ds:datastoreItem xmlns:ds="http://schemas.openxmlformats.org/officeDocument/2006/customXml" ds:itemID="{B904861B-5E26-1C49-8428-2323C24B9F2C}">
   <ds:schemaRefs>
     <ds:schemaRef ds:uri="http://schemas.openxmlformats.org/officeDocument/2006/bibliography"/>
   </ds:schemaRefs>
@@ -6779,7 +9157,7 @@
 </file>
 
 <file path=customXml/itemProps2.xml><?xml version="1.0" encoding="utf-8"?>
-<ds:datastoreItem xmlns:ds="http://schemas.openxmlformats.org/officeDocument/2006/customXml" ds:itemID="{95387D00-B41E-7048-8C5C-EBE23E236D65}">
+<ds:datastoreItem xmlns:ds="http://schemas.openxmlformats.org/officeDocument/2006/customXml" ds:itemID="{17A563A6-CD96-1744-B830-192FAD411207}">
   <ds:schemaRefs>
     <ds:schemaRef ds:uri="http://schemas.openxmlformats.org/officeDocument/2006/bibliography"/>
   </ds:schemaRefs>
@@ -6787,7 +9165,7 @@
 </file>
 
 <file path=customXml/itemProps3.xml><?xml version="1.0" encoding="utf-8"?>
-<ds:datastoreItem xmlns:ds="http://schemas.openxmlformats.org/officeDocument/2006/customXml" ds:itemID="{CF800876-8720-A14F-B99F-1869F6FA677C}">
+<ds:datastoreItem xmlns:ds="http://schemas.openxmlformats.org/officeDocument/2006/customXml" ds:itemID="{F6008363-E6C9-DC42-9C2B-D879BAF2115C}">
   <ds:schemaRefs>
     <ds:schemaRef ds:uri="http://schemas.openxmlformats.org/officeDocument/2006/bibliography"/>
   </ds:schemaRefs>
@@ -6795,7 +9173,7 @@
 </file>
 
 <file path=customXml/itemProps4.xml><?xml version="1.0" encoding="utf-8"?>
-<ds:datastoreItem xmlns:ds="http://schemas.openxmlformats.org/officeDocument/2006/customXml" ds:itemID="{98C77799-B065-7449-ACB5-B1114E6B25A5}">
+<ds:datastoreItem xmlns:ds="http://schemas.openxmlformats.org/officeDocument/2006/customXml" ds:itemID="{E87EE52A-04D3-3244-B107-87E29E67B238}">
   <ds:schemaRefs>
     <ds:schemaRef ds:uri="http://schemas.openxmlformats.org/officeDocument/2006/bibliography"/>
   </ds:schemaRefs>

</xml_diff>

<commit_message>
add search_path attribute for tools, tool_search_path for pipeline. Fix absolute path issue for tool definition xml.
</commit_message>
<xml_diff>
--- a/docs/Civet_XML_Description.docx
+++ b/docs/Civet_XML_Description.docx
@@ -2560,10 +2560,7 @@
         <w:t>IMPORTANT NOTE:</w:t>
       </w:r>
       <w:r>
-        <w:t xml:space="preserve"> </w:t>
-      </w:r>
-      <w:r>
-        <w:t xml:space="preserve">Since Civet submits all of the jobs of a pipeline up front, the files matched by a </w:t>
+        <w:t xml:space="preserve"> Since Civet submits all of the jobs of a pipeline up front, the files matched by a </w:t>
       </w:r>
       <w:r>
         <w:rPr>
@@ -2587,10 +2584,7 @@
         <w:t>&gt;</w:t>
       </w:r>
       <w:r>
-        <w:t xml:space="preserve"> </w:t>
-      </w:r>
-      <w:r>
-        <w:t xml:space="preserve"> tag</w:t>
+        <w:t xml:space="preserve">  tag</w:t>
       </w:r>
       <w:proofErr w:type="gramEnd"/>
       <w:r>
@@ -3204,15 +3198,7 @@
         <w:rPr>
           <w:rFonts w:cstheme="minorHAnsi"/>
         </w:rPr>
-        <w:t xml:space="preserve"> directory, bu</w:t>
-      </w:r>
-      <w:bookmarkStart w:id="0" w:name="_GoBack"/>
-      <w:bookmarkEnd w:id="0"/>
-      <w:r>
-        <w:rPr>
-          <w:rFonts w:cstheme="minorHAnsi"/>
-        </w:rPr>
-        <w:t xml:space="preserve">t this may be overridden by specifying the </w:t>
+        <w:t xml:space="preserve"> directory, but this may be overridden by specifying the </w:t>
       </w:r>
       <w:proofErr w:type="spellStart"/>
       <w:r>
@@ -4290,38 +4276,6 @@
         </w:rPr>
         <w:t>="id [, id]..."</w:t>
       </w:r>
-      <w:r>
-        <w:rPr>
-          <w:rFonts w:ascii="Courier New" w:hAnsi="Courier New" w:cs="Courier New"/>
-        </w:rPr>
-        <w:br/>
-      </w:r>
-      <w:r>
-        <w:rPr>
-          <w:rFonts w:ascii="Courier New" w:hAnsi="Courier New" w:cs="Courier New"/>
-        </w:rPr>
-        <w:tab/>
-      </w:r>
-      <w:r>
-        <w:rPr>
-          <w:rFonts w:ascii="Courier New" w:hAnsi="Courier New" w:cs="Courier New"/>
-        </w:rPr>
-        <w:tab/>
-      </w:r>
-      <w:proofErr w:type="spellStart"/>
-      <w:r>
-        <w:rPr>
-          <w:rFonts w:ascii="Courier New" w:hAnsi="Courier New" w:cs="Courier New"/>
-        </w:rPr>
-        <w:t>args</w:t>
-      </w:r>
-      <w:proofErr w:type="spellEnd"/>
-      <w:r>
-        <w:rPr>
-          <w:rFonts w:ascii="Courier New" w:hAnsi="Courier New" w:cs="Courier New"/>
-        </w:rPr>
-        <w:t>=”text[:text] [,text[:text]...”</w:t>
-      </w:r>
     </w:p>
     <w:p>
       <w:pPr>
@@ -4440,91 +4394,13 @@
       </w:r>
     </w:p>
     <w:p>
-      <w:r>
-        <w:t xml:space="preserve">The list of </w:t>
-      </w:r>
-      <w:proofErr w:type="spellStart"/>
-      <w:r>
-        <w:t>args</w:t>
-      </w:r>
-      <w:proofErr w:type="spellEnd"/>
-      <w:r>
-        <w:t xml:space="preserve"> will available as “arg_1”, “arg_2”, etc. </w:t>
-      </w:r>
-      <w:r>
-        <w:t xml:space="preserve">For each comma separated string supplied, leading and trailing whitespace will be stripped but internal whitespace will be preserved. </w:t>
-      </w:r>
-      <w:r>
-        <w:t xml:space="preserve"> For example:</w:t>
-      </w:r>
-    </w:p>
-    <w:p>
       <w:pPr>
         <w:rPr>
-          <w:rFonts w:ascii="Courier New" w:hAnsi="Courier New" w:cs="Courier New"/>
+          <w:rFonts w:cstheme="minorHAnsi"/>
         </w:rPr>
       </w:pPr>
-      <w:r>
-        <w:rPr>
-          <w:rFonts w:ascii="Courier New" w:hAnsi="Courier New" w:cs="Courier New"/>
-        </w:rPr>
-        <w:t xml:space="preserve">    </w:t>
-      </w:r>
-      <w:proofErr w:type="spellStart"/>
-      <w:proofErr w:type="gramStart"/>
-      <w:r>
-        <w:rPr>
-          <w:rFonts w:ascii="Courier New" w:hAnsi="Courier New" w:cs="Courier New"/>
-        </w:rPr>
-        <w:t>args</w:t>
-      </w:r>
-      <w:proofErr w:type="spellEnd"/>
-      <w:proofErr w:type="gramEnd"/>
-      <w:r>
-        <w:rPr>
-          <w:rFonts w:ascii="Courier New" w:hAnsi="Courier New" w:cs="Courier New"/>
-        </w:rPr>
-        <w:t>=”</w:t>
-      </w:r>
-      <w:r>
-        <w:rPr>
-          <w:rFonts w:ascii="Courier New" w:hAnsi="Courier New" w:cs="Courier New"/>
-        </w:rPr>
-        <w:t xml:space="preserve">-t </w:t>
-      </w:r>
-      <w:r>
-        <w:rPr>
-          <w:rFonts w:ascii="Courier New" w:hAnsi="Courier New" w:cs="Courier New"/>
-        </w:rPr>
-        <w:t>16,20”</w:t>
-      </w:r>
-    </w:p>
-    <w:p>
-      <w:pPr>
-        <w:rPr>
-          <w:rFonts w:cstheme="minorHAnsi"/>
-        </w:rPr>
-      </w:pPr>
-      <w:proofErr w:type="gramStart"/>
-      <w:r>
-        <w:rPr>
-          <w:rFonts w:cstheme="minorHAnsi"/>
-        </w:rPr>
-        <w:t>would</w:t>
-      </w:r>
-      <w:proofErr w:type="gramEnd"/>
-      <w:r>
-        <w:rPr>
-          <w:rFonts w:cstheme="minorHAnsi"/>
-        </w:rPr>
-        <w:t xml:space="preserve"> </w:t>
-      </w:r>
-      <w:r>
-        <w:rPr>
-          <w:rFonts w:cstheme="minorHAnsi"/>
-        </w:rPr>
-        <w:t>result in arg_1 being “-t 16” and arg_2 being “20”.</w:t>
-      </w:r>
+      <w:bookmarkStart w:id="0" w:name="_GoBack"/>
+      <w:bookmarkEnd w:id="0"/>
       <w:r>
         <w:rPr>
           <w:rFonts w:cstheme="minorHAnsi"/>
@@ -8695,6 +8571,7 @@
   <w:style w:type="character" w:default="1" w:styleId="DefaultParagraphFont">
     <w:name w:val="Default Paragraph Font"/>
     <w:uiPriority w:val="1"/>
+    <w:semiHidden/>
     <w:unhideWhenUsed/>
   </w:style>
   <w:style w:type="table" w:default="1" w:styleId="TableNormal">
@@ -9341,7 +9218,7 @@
 </file>
 
 <file path=customXml/itemProps3.xml><?xml version="1.0" encoding="utf-8"?>
-<ds:datastoreItem xmlns:ds="http://schemas.openxmlformats.org/officeDocument/2006/customXml" ds:itemID="{9D10D35C-1AE4-DA45-BEFD-675E584FB863}">
+<ds:datastoreItem xmlns:ds="http://schemas.openxmlformats.org/officeDocument/2006/customXml" ds:itemID="{B59A0390-C898-5B49-AA8F-B866A4FF82FF}">
   <ds:schemaRefs>
     <ds:schemaRef ds:uri="http://schemas.openxmlformats.org/officeDocument/2006/bibliography"/>
   </ds:schemaRefs>
@@ -9349,7 +9226,7 @@
 </file>
 
 <file path=customXml/itemProps4.xml><?xml version="1.0" encoding="utf-8"?>
-<ds:datastoreItem xmlns:ds="http://schemas.openxmlformats.org/officeDocument/2006/customXml" ds:itemID="{79027106-3A96-134B-9D6A-BD94978C8801}">
+<ds:datastoreItem xmlns:ds="http://schemas.openxmlformats.org/officeDocument/2006/customXml" ds:itemID="{387EC821-1D64-B648-A41F-3A81BC608186}">
   <ds:schemaRefs>
     <ds:schemaRef ds:uri="http://schemas.openxmlformats.org/officeDocument/2006/bibliography"/>
   </ds:schemaRefs>

</xml_diff>

<commit_message>
checking in <string> implementation
</commit_message>
<xml_diff>
--- a/docs/Civet_XML_Description.docx
+++ b/docs/Civet_XML_Description.docx
@@ -2056,13 +2056,21 @@
         <w:rPr>
           <w:rFonts w:cstheme="minorHAnsi"/>
         </w:rPr>
-        <w:t xml:space="preserve"> attributes are as documented for the </w:t>
-      </w:r>
-      <w:r>
-        <w:rPr>
-          <w:rFonts w:ascii="Courier New" w:hAnsi="Courier New" w:cs="Courier New"/>
-        </w:rPr>
-        <w:t>&lt;file&gt;</w:t>
+        <w:t xml:space="preserve">attributes are as documented for the </w:t>
+      </w:r>
+      <w:r>
+        <w:rPr>
+          <w:rFonts w:ascii="Courier New" w:hAnsi="Courier New" w:cs="Courier New"/>
+        </w:rPr>
+        <w:t>&lt;</w:t>
+      </w:r>
+      <w:bookmarkStart w:id="0" w:name="_GoBack"/>
+      <w:bookmarkEnd w:id="0"/>
+      <w:r>
+        <w:rPr>
+          <w:rFonts w:ascii="Courier New" w:hAnsi="Courier New" w:cs="Courier New"/>
+        </w:rPr>
+        <w:t>file&gt;</w:t>
       </w:r>
       <w:r>
         <w:rPr>
@@ -2110,13 +2118,102 @@
       <w:r>
         <w:t xml:space="preserve"> tag allows specifying a regular expression pattern to be matched in a certain directory. At execution time, all the files matching this pattern will be provided in a </w:t>
       </w:r>
-      <w:proofErr w:type="gramStart"/>
-      <w:r>
-        <w:t>space separated</w:t>
-      </w:r>
-      <w:proofErr w:type="gramEnd"/>
+      <w:r>
+        <w:t>space-separated</w:t>
+      </w:r>
       <w:r>
         <w:t xml:space="preserve"> list.</w:t>
+      </w:r>
+      <w:r>
+        <w:t xml:space="preserve">  The </w:t>
+      </w:r>
+      <w:proofErr w:type="spellStart"/>
+      <w:r>
+        <w:rPr>
+          <w:rFonts w:ascii="Courier New" w:hAnsi="Courier New" w:cs="Courier New"/>
+        </w:rPr>
+        <w:t>foreach_id</w:t>
+      </w:r>
+      <w:proofErr w:type="spellEnd"/>
+      <w:r>
+        <w:t xml:space="preserve"> attribute is used to signify that the </w:t>
+      </w:r>
+      <w:r>
+        <w:rPr>
+          <w:rFonts w:ascii="Courier New" w:hAnsi="Courier New" w:cs="Courier New"/>
+        </w:rPr>
+        <w:t>&lt;</w:t>
+      </w:r>
+      <w:proofErr w:type="spellStart"/>
+      <w:r>
+        <w:rPr>
+          <w:rFonts w:ascii="Courier New" w:hAnsi="Courier New" w:cs="Courier New"/>
+        </w:rPr>
+        <w:t>filelist</w:t>
+      </w:r>
+      <w:proofErr w:type="spellEnd"/>
+      <w:r>
+        <w:rPr>
+          <w:rFonts w:ascii="Courier New" w:hAnsi="Courier New" w:cs="Courier New"/>
+        </w:rPr>
+        <w:t>&gt;</w:t>
+      </w:r>
+      <w:r>
+        <w:t xml:space="preserve"> has a dependency on the execution of all the jobs in a specific </w:t>
+      </w:r>
+      <w:r>
+        <w:rPr>
+          <w:rFonts w:ascii="Courier New" w:hAnsi="Courier New" w:cs="Courier New"/>
+        </w:rPr>
+        <w:t>&lt;</w:t>
+      </w:r>
+      <w:proofErr w:type="spellStart"/>
+      <w:r>
+        <w:rPr>
+          <w:rFonts w:ascii="Courier New" w:hAnsi="Courier New" w:cs="Courier New"/>
+        </w:rPr>
+        <w:t>foreach</w:t>
+      </w:r>
+      <w:proofErr w:type="spellEnd"/>
+      <w:r>
+        <w:rPr>
+          <w:rFonts w:ascii="Courier New" w:hAnsi="Courier New" w:cs="Courier New"/>
+        </w:rPr>
+        <w:t>&gt;</w:t>
+      </w:r>
+      <w:r>
+        <w:t xml:space="preserve"> tag and is required for proper job scheduling when a </w:t>
+      </w:r>
+      <w:proofErr w:type="spellStart"/>
+      <w:r>
+        <w:t>filelist</w:t>
+      </w:r>
+      <w:proofErr w:type="spellEnd"/>
+      <w:r>
+        <w:t xml:space="preserve"> is the result of files generated in a </w:t>
+      </w:r>
+      <w:r>
+        <w:rPr>
+          <w:rFonts w:ascii="Courier New" w:hAnsi="Courier New" w:cs="Courier New"/>
+        </w:rPr>
+        <w:t>&lt;</w:t>
+      </w:r>
+      <w:proofErr w:type="spellStart"/>
+      <w:r>
+        <w:rPr>
+          <w:rFonts w:ascii="Courier New" w:hAnsi="Courier New" w:cs="Courier New"/>
+        </w:rPr>
+        <w:t>foreach</w:t>
+      </w:r>
+      <w:proofErr w:type="spellEnd"/>
+      <w:r>
+        <w:rPr>
+          <w:rFonts w:ascii="Courier New" w:hAnsi="Courier New" w:cs="Courier New"/>
+        </w:rPr>
+        <w:t>&gt;</w:t>
+      </w:r>
+      <w:r>
+        <w:t xml:space="preserve"> tag.</w:t>
       </w:r>
     </w:p>
     <w:p>
@@ -2261,19 +2358,22 @@
       </w:pPr>
       <w:proofErr w:type="gramStart"/>
       <w:r>
-        <w:t>step</w:t>
+        <w:t>string</w:t>
       </w:r>
       <w:proofErr w:type="gramEnd"/>
     </w:p>
     <w:p>
       <w:r>
-        <w:t xml:space="preserve">A </w:t>
-      </w:r>
-      <w:r>
-        <w:t>step</w:t>
-      </w:r>
-      <w:r>
-        <w:t xml:space="preserve"> is a logical phase of the pipeline.  A </w:t>
+        <w:t xml:space="preserve">The </w:t>
+      </w:r>
+      <w:r>
+        <w:rPr>
+          <w:rFonts w:ascii="Courier New" w:hAnsi="Courier New" w:cs="Courier New"/>
+        </w:rPr>
+        <w:t>&lt;string&gt;</w:t>
+      </w:r>
+      <w:r>
+        <w:t xml:space="preserve"> tag specifies a string that can be used in the pipeline.  A </w:t>
       </w:r>
       <w:r>
         <w:rPr>
@@ -2285,7 +2385,7 @@
         <w:rPr>
           <w:rFonts w:ascii="Courier New" w:hAnsi="Courier New" w:cs="Courier New"/>
         </w:rPr>
-        <w:t>step</w:t>
+        <w:t>string</w:t>
       </w:r>
       <w:r>
         <w:rPr>
@@ -2294,595 +2394,269 @@
         <w:t>&gt;</w:t>
       </w:r>
       <w:r>
-        <w:t xml:space="preserve"> tag</w:t>
-      </w:r>
-      <w:r>
+        <w:t xml:space="preserve"> differs from a </w:t>
+      </w:r>
+      <w:r>
+        <w:rPr>
+          <w:rFonts w:ascii="Courier New" w:hAnsi="Courier New" w:cs="Courier New"/>
+        </w:rPr>
+        <w:t>&lt;</w:t>
+      </w:r>
+      <w:r>
+        <w:rPr>
+          <w:rFonts w:ascii="Courier New" w:hAnsi="Courier New" w:cs="Courier New"/>
+        </w:rPr>
+        <w:t>file</w:t>
+      </w:r>
+      <w:r>
+        <w:rPr>
+          <w:rFonts w:ascii="Courier New" w:hAnsi="Courier New" w:cs="Courier New"/>
+        </w:rPr>
+        <w:t>&gt;</w:t>
+      </w:r>
+      <w:r>
+        <w:t xml:space="preserve"> in that </w:t>
+      </w:r>
+      <w:r>
+        <w:rPr>
+          <w:rFonts w:ascii="Courier New" w:hAnsi="Courier New" w:cs="Courier New"/>
+        </w:rPr>
+        <w:t>&lt;file&gt;</w:t>
+      </w:r>
+      <w:r>
+        <w:t xml:space="preserve"> paths are expanded to absolute paths since pipelines can create and set their own working directory while strings are left unmodified. The string value may be hardcoded in the tag, or it may be based on another string or pipeline parameter. </w:t>
+      </w:r>
+    </w:p>
+    <w:p>
+      <w:pPr>
+        <w:spacing w:after="0"/>
+        <w:rPr>
+          <w:rFonts w:ascii="Courier New" w:hAnsi="Courier New" w:cs="Courier New"/>
+        </w:rPr>
+      </w:pPr>
+      <w:r>
+        <w:rPr>
+          <w:rFonts w:ascii="Courier New" w:hAnsi="Courier New" w:cs="Courier New"/>
+        </w:rPr>
+        <w:t>&lt;</w:t>
+      </w:r>
+      <w:proofErr w:type="gramStart"/>
+      <w:r>
+        <w:rPr>
+          <w:rFonts w:ascii="Courier New" w:hAnsi="Courier New" w:cs="Courier New"/>
+        </w:rPr>
+        <w:t>string</w:t>
+      </w:r>
+      <w:proofErr w:type="gramEnd"/>
+      <w:r>
+        <w:rPr>
+          <w:rFonts w:ascii="Courier New" w:hAnsi="Courier New" w:cs="Courier New"/>
+        </w:rPr>
+        <w:t xml:space="preserve"> id="..."</w:t>
+      </w:r>
+      <w:r>
+        <w:rPr>
+          <w:rFonts w:ascii="Courier New" w:hAnsi="Courier New" w:cs="Courier New"/>
+        </w:rPr>
         <w:t xml:space="preserve"> </w:t>
       </w:r>
       <w:r>
-        <w:t>contain</w:t>
-      </w:r>
-      <w:r>
-        <w:t xml:space="preserve">s one or </w:t>
+        <w:rPr>
+          <w:rFonts w:ascii="Courier New" w:hAnsi="Courier New" w:cs="Courier New"/>
+        </w:rPr>
+        <w:t>value</w:t>
+      </w:r>
+      <w:r>
+        <w:rPr>
+          <w:rFonts w:ascii="Courier New" w:hAnsi="Courier New" w:cs="Courier New"/>
+        </w:rPr>
+        <w:t>="..."</w:t>
+      </w:r>
+      <w:r>
+        <w:rPr>
+          <w:rFonts w:ascii="Courier New" w:hAnsi="Courier New" w:cs="Courier New"/>
+        </w:rPr>
+        <w:t xml:space="preserve"> /&gt;</w:t>
+      </w:r>
+      <w:r>
+        <w:rPr>
+          <w:rFonts w:ascii="Courier New" w:hAnsi="Courier New" w:cs="Courier New"/>
+        </w:rPr>
+        <w:br/>
+        <w:t>&lt;string</w:t>
+      </w:r>
+      <w:r>
+        <w:rPr>
+          <w:rFonts w:ascii="Courier New" w:hAnsi="Courier New" w:cs="Courier New"/>
+        </w:rPr>
+        <w:t xml:space="preserve"> id="..."</w:t>
+      </w:r>
+      <w:r>
+        <w:rPr>
+          <w:rFonts w:ascii="Courier New" w:hAnsi="Courier New" w:cs="Courier New"/>
+        </w:rPr>
+        <w:t xml:space="preserve"> </w:t>
+      </w:r>
+      <w:r>
+        <w:rPr>
+          <w:rFonts w:ascii="Courier New" w:hAnsi="Courier New" w:cs="Courier New"/>
+        </w:rPr>
+        <w:t>parameter="..." /&gt;</w:t>
+      </w:r>
+      <w:r>
+        <w:rPr>
+          <w:rFonts w:ascii="Courier New" w:hAnsi="Courier New" w:cs="Courier New"/>
+        </w:rPr>
+        <w:br/>
+        <w:t>&lt;string</w:t>
+      </w:r>
+      <w:r>
+        <w:rPr>
+          <w:rFonts w:ascii="Courier New" w:hAnsi="Courier New" w:cs="Courier New"/>
+        </w:rPr>
+        <w:t xml:space="preserve"> id="..."</w:t>
+      </w:r>
+      <w:r>
+        <w:rPr>
+          <w:rFonts w:ascii="Courier New" w:hAnsi="Courier New" w:cs="Courier New"/>
+        </w:rPr>
+        <w:t xml:space="preserve"> </w:t>
+      </w:r>
+      <w:proofErr w:type="spellStart"/>
+      <w:r>
+        <w:rPr>
+          <w:rFonts w:ascii="Courier New" w:hAnsi="Courier New" w:cs="Courier New"/>
+        </w:rPr>
+        <w:t>based_on</w:t>
+      </w:r>
+      <w:proofErr w:type="spellEnd"/>
+      <w:r>
+        <w:rPr>
+          <w:rFonts w:ascii="Courier New" w:hAnsi="Courier New" w:cs="Courier New"/>
+        </w:rPr>
+        <w:t>=”...” pattern=”...” replace=”...”</w:t>
+      </w:r>
+    </w:p>
+    <w:p>
+      <w:pPr>
+        <w:spacing w:after="0"/>
+        <w:rPr>
+          <w:rFonts w:ascii="Courier New" w:hAnsi="Courier New" w:cs="Courier New"/>
+        </w:rPr>
+      </w:pPr>
+      <w:r>
+        <w:rPr>
+          <w:rFonts w:ascii="Courier New" w:hAnsi="Courier New" w:cs="Courier New"/>
+        </w:rPr>
+        <w:t xml:space="preserve">     </w:t>
       </w:r>
       <w:proofErr w:type="gramStart"/>
       <w:r>
-        <w:t>more</w:t>
-      </w:r>
-      <w:r>
-        <w:t xml:space="preserve"> </w:t>
-      </w:r>
-      <w:r>
-        <w:t xml:space="preserve"> tool</w:t>
+        <w:rPr>
+          <w:rFonts w:ascii="Courier New" w:hAnsi="Courier New" w:cs="Courier New"/>
+        </w:rPr>
+        <w:t>append</w:t>
       </w:r>
       <w:proofErr w:type="gramEnd"/>
       <w:r>
-        <w:t xml:space="preserve"> tag</w:t>
-      </w:r>
-      <w:r>
-        <w:t>s.</w:t>
-      </w:r>
-    </w:p>
-    <w:p>
-      <w:pPr>
-        <w:rPr>
-          <w:rFonts w:ascii="Courier New" w:hAnsi="Courier New" w:cs="Courier New"/>
-        </w:rPr>
-      </w:pPr>
-      <w:r>
-        <w:rPr>
-          <w:rFonts w:ascii="Courier New" w:hAnsi="Courier New" w:cs="Courier New"/>
-        </w:rPr>
-        <w:t>&lt;</w:t>
-      </w:r>
-      <w:proofErr w:type="gramStart"/>
-      <w:r>
-        <w:rPr>
-          <w:rFonts w:ascii="Courier New" w:hAnsi="Courier New" w:cs="Courier New"/>
-        </w:rPr>
-        <w:t>step</w:t>
-      </w:r>
-      <w:proofErr w:type="gramEnd"/>
-      <w:r>
-        <w:rPr>
-          <w:rFonts w:ascii="Courier New" w:hAnsi="Courier New" w:cs="Courier New"/>
-        </w:rPr>
-        <w:t xml:space="preserve"> name="..."&gt;</w:t>
-      </w:r>
-      <w:r>
-        <w:rPr>
-          <w:rFonts w:ascii="Courier New" w:hAnsi="Courier New" w:cs="Courier New"/>
-        </w:rPr>
-        <w:br/>
-      </w:r>
-      <w:r>
-        <w:rPr>
-          <w:rFonts w:ascii="Courier New" w:hAnsi="Courier New" w:cs="Courier New"/>
-        </w:rPr>
-        <w:tab/>
-        <w:t>&lt;tool /&gt;</w:t>
-      </w:r>
-      <w:r>
-        <w:rPr>
-          <w:rFonts w:ascii="Courier New" w:hAnsi="Courier New" w:cs="Courier New"/>
-        </w:rPr>
-        <w:br/>
-        <w:t>&lt;/</w:t>
-      </w:r>
-      <w:r>
-        <w:rPr>
-          <w:rFonts w:ascii="Courier New" w:hAnsi="Courier New" w:cs="Courier New"/>
-        </w:rPr>
-        <w:t>step</w:t>
-      </w:r>
-      <w:r>
-        <w:rPr>
-          <w:rFonts w:ascii="Courier New" w:hAnsi="Courier New" w:cs="Courier New"/>
-        </w:rPr>
-        <w:t>&gt;</w:t>
-      </w:r>
-    </w:p>
-    <w:p>
-      <w:pPr>
-        <w:pStyle w:val="Heading2"/>
-      </w:pPr>
-      <w:proofErr w:type="spellStart"/>
-      <w:proofErr w:type="gramStart"/>
-      <w:r>
-        <w:t>foreach</w:t>
-      </w:r>
-      <w:proofErr w:type="spellEnd"/>
-      <w:proofErr w:type="gramEnd"/>
-    </w:p>
-    <w:p>
-      <w:r>
-        <w:t xml:space="preserve">The </w:t>
-      </w:r>
-      <w:r>
-        <w:rPr>
-          <w:rFonts w:ascii="Courier New" w:hAnsi="Courier New" w:cs="Courier New"/>
-        </w:rPr>
-        <w:t>&lt;</w:t>
-      </w:r>
-      <w:proofErr w:type="spellStart"/>
-      <w:r>
-        <w:rPr>
-          <w:rFonts w:ascii="Courier New" w:hAnsi="Courier New" w:cs="Courier New"/>
-        </w:rPr>
-        <w:t>foreach</w:t>
-      </w:r>
-      <w:proofErr w:type="spellEnd"/>
-      <w:r>
-        <w:rPr>
-          <w:rFonts w:ascii="Courier New" w:hAnsi="Courier New" w:cs="Courier New"/>
-        </w:rPr>
-        <w:t>&gt;</w:t>
-      </w:r>
-      <w:r>
-        <w:t xml:space="preserve"> tag allows a step to be run on several files</w:t>
-      </w:r>
-      <w:r>
-        <w:t xml:space="preserve"> in a directory identified by the</w:t>
-      </w:r>
-      <w:r>
-        <w:t xml:space="preserve"> </w:t>
-      </w:r>
-      <w:proofErr w:type="spellStart"/>
-      <w:r>
-        <w:rPr>
-          <w:rFonts w:ascii="Courier New" w:hAnsi="Courier New" w:cs="Courier New"/>
-        </w:rPr>
-        <w:t>dir</w:t>
-      </w:r>
-      <w:proofErr w:type="spellEnd"/>
-      <w:r>
-        <w:t xml:space="preserve"> </w:t>
-      </w:r>
-      <w:r>
-        <w:t>a</w:t>
-      </w:r>
-      <w:r>
-        <w:t>ttribute</w:t>
-      </w:r>
-      <w:r>
-        <w:t xml:space="preserve">. </w:t>
-      </w:r>
-    </w:p>
-    <w:p>
-      <w:r>
-        <w:rPr>
-          <w:b/>
-          <w:i/>
-        </w:rPr>
-        <w:t>IMPORTANT NOTE:</w:t>
-      </w:r>
-      <w:r>
-        <w:t xml:space="preserve"> The “iterations” of the </w:t>
-      </w:r>
-      <w:r>
-        <w:rPr>
-          <w:rFonts w:ascii="Courier New" w:hAnsi="Courier New" w:cs="Courier New"/>
-        </w:rPr>
-        <w:t>&lt;</w:t>
-      </w:r>
-      <w:proofErr w:type="spellStart"/>
-      <w:r>
-        <w:rPr>
-          <w:rFonts w:ascii="Courier New" w:hAnsi="Courier New" w:cs="Courier New"/>
-        </w:rPr>
-        <w:t>foreach</w:t>
-      </w:r>
-      <w:proofErr w:type="spellEnd"/>
-      <w:r>
-        <w:rPr>
-          <w:rFonts w:ascii="Courier New" w:hAnsi="Courier New" w:cs="Courier New"/>
-        </w:rPr>
-        <w:t>&gt;</w:t>
-      </w:r>
-      <w:r>
-        <w:t xml:space="preserve"> processing may happen in parallel.  All processing of one set of files must be completely independent of the processing of another set of files.</w:t>
-      </w:r>
-    </w:p>
-    <w:p>
-      <w:r>
-        <w:t xml:space="preserve">The files to be used within this directory are identified by </w:t>
-      </w:r>
-      <w:r>
-        <w:t xml:space="preserve">pattern matching the file names, so it is useful primarily when the files are systematically named, for instance, the output directory of an </w:t>
-      </w:r>
-      <w:proofErr w:type="spellStart"/>
-      <w:r>
-        <w:t>Illumina</w:t>
-      </w:r>
-      <w:proofErr w:type="spellEnd"/>
-      <w:r>
-        <w:t xml:space="preserve"> sequencing run.  When there are </w:t>
-      </w:r>
-      <w:r>
-        <w:t>group</w:t>
-      </w:r>
-      <w:r>
-        <w:t xml:space="preserve">s of files that need to be processed together, </w:t>
-      </w:r>
-      <w:r>
-        <w:t xml:space="preserve">for instance, paired </w:t>
-      </w:r>
-      <w:proofErr w:type="spellStart"/>
-      <w:r>
-        <w:t>fastq</w:t>
-      </w:r>
-      <w:proofErr w:type="spellEnd"/>
-      <w:r>
-        <w:t xml:space="preserve"> files, </w:t>
-      </w:r>
-      <w:r>
-        <w:t xml:space="preserve">the tag allows constructing the name of the </w:t>
-      </w:r>
-      <w:r>
-        <w:t>other</w:t>
-      </w:r>
-      <w:r>
-        <w:t xml:space="preserve"> </w:t>
-      </w:r>
-      <w:r>
-        <w:t xml:space="preserve">input or output </w:t>
-      </w:r>
-      <w:r>
-        <w:t>file</w:t>
-      </w:r>
-      <w:r>
-        <w:t>s</w:t>
-      </w:r>
-      <w:r>
-        <w:t xml:space="preserve"> based on the </w:t>
-      </w:r>
-      <w:r>
-        <w:t xml:space="preserve">name of </w:t>
-      </w:r>
-      <w:r>
-        <w:t xml:space="preserve">first one, again via </w:t>
-      </w:r>
-      <w:proofErr w:type="spellStart"/>
-      <w:r>
-        <w:t>regexp</w:t>
-      </w:r>
-      <w:proofErr w:type="spellEnd"/>
-      <w:r>
-        <w:t xml:space="preserve"> pattern matching / pattern replacement.  This could be used, for instance, in performing paired end alignment. </w:t>
-      </w:r>
-    </w:p>
-    <w:p>
-      <w:r>
-        <w:rPr>
-          <w:b/>
-          <w:i/>
-        </w:rPr>
-        <w:t>IMPORTANT NOTE:</w:t>
-      </w:r>
-      <w:r>
-        <w:t xml:space="preserve"> Since Civet submits all of the jobs of a pipeline up front, the files matched by a </w:t>
-      </w:r>
-      <w:r>
-        <w:rPr>
-          <w:rFonts w:ascii="Courier New" w:hAnsi="Courier New" w:cs="Courier New"/>
-        </w:rPr>
-        <w:t>&lt;</w:t>
-      </w:r>
-      <w:proofErr w:type="spellStart"/>
-      <w:r>
-        <w:rPr>
-          <w:rFonts w:ascii="Courier New" w:hAnsi="Courier New" w:cs="Courier New"/>
-        </w:rPr>
-        <w:t>foreach</w:t>
-      </w:r>
-      <w:proofErr w:type="spellEnd"/>
-      <w:proofErr w:type="gramStart"/>
-      <w:r>
-        <w:rPr>
-          <w:rFonts w:ascii="Courier New" w:hAnsi="Courier New" w:cs="Courier New"/>
-        </w:rPr>
-        <w:t>&gt;</w:t>
-      </w:r>
-      <w:r>
-        <w:t xml:space="preserve">  tag</w:t>
-      </w:r>
-      <w:proofErr w:type="gramEnd"/>
-      <w:r>
-        <w:t xml:space="preserve"> must exist at pipeline submission time.</w:t>
-      </w:r>
-    </w:p>
-    <w:p>
-      <w:pPr>
-        <w:rPr>
-          <w:rFonts w:ascii="Courier New" w:hAnsi="Courier New" w:cs="Courier New"/>
-        </w:rPr>
-      </w:pPr>
-      <w:r>
-        <w:rPr>
-          <w:rFonts w:ascii="Courier New" w:hAnsi="Courier New" w:cs="Courier New"/>
-        </w:rPr>
-        <w:lastRenderedPageBreak/>
-        <w:t>&lt;</w:t>
-      </w:r>
-      <w:proofErr w:type="spellStart"/>
-      <w:proofErr w:type="gramStart"/>
-      <w:r>
-        <w:rPr>
-          <w:rFonts w:ascii="Courier New" w:hAnsi="Courier New" w:cs="Courier New"/>
-        </w:rPr>
-        <w:t>foreach</w:t>
-      </w:r>
-      <w:proofErr w:type="spellEnd"/>
-      <w:proofErr w:type="gramEnd"/>
-      <w:r>
-        <w:rPr>
-          <w:rFonts w:ascii="Courier New" w:hAnsi="Courier New" w:cs="Courier New"/>
-        </w:rPr>
-        <w:t xml:space="preserve"> </w:t>
-      </w:r>
-      <w:r>
-        <w:rPr>
-          <w:rFonts w:ascii="Courier New" w:hAnsi="Courier New" w:cs="Courier New"/>
-        </w:rPr>
-        <w:t xml:space="preserve">id=”...” </w:t>
-      </w:r>
-      <w:proofErr w:type="spellStart"/>
-      <w:r>
-        <w:rPr>
-          <w:rFonts w:ascii="Courier New" w:hAnsi="Courier New" w:cs="Courier New"/>
-        </w:rPr>
-        <w:t>dir</w:t>
-      </w:r>
-      <w:proofErr w:type="spellEnd"/>
-      <w:r>
-        <w:rPr>
-          <w:rFonts w:ascii="Courier New" w:hAnsi="Courier New" w:cs="Courier New"/>
-        </w:rPr>
-        <w:t>=”...”</w:t>
-      </w:r>
-      <w:r>
-        <w:rPr>
-          <w:rFonts w:ascii="Courier New" w:hAnsi="Courier New" w:cs="Courier New"/>
-        </w:rPr>
-        <w:t>&gt;</w:t>
-      </w:r>
-      <w:r>
-        <w:rPr>
-          <w:rFonts w:ascii="Courier New" w:hAnsi="Courier New" w:cs="Courier New"/>
-        </w:rPr>
-        <w:br/>
-      </w:r>
-      <w:r>
-        <w:rPr>
-          <w:rFonts w:ascii="Courier New" w:hAnsi="Courier New" w:cs="Courier New"/>
-        </w:rPr>
-        <w:tab/>
-        <w:t>&lt;file id=”...” pattern=”...”</w:t>
-      </w:r>
-      <w:r>
-        <w:rPr>
-          <w:rFonts w:ascii="Courier New" w:hAnsi="Courier New" w:cs="Courier New"/>
-        </w:rPr>
-        <w:t xml:space="preserve"> /</w:t>
-      </w:r>
-      <w:r>
-        <w:rPr>
-          <w:rFonts w:ascii="Courier New" w:hAnsi="Courier New" w:cs="Courier New"/>
-        </w:rPr>
-        <w:t>&gt;</w:t>
-      </w:r>
-      <w:r>
-        <w:rPr>
-          <w:rFonts w:ascii="Courier New" w:hAnsi="Courier New" w:cs="Courier New"/>
-        </w:rPr>
-        <w:br/>
-      </w:r>
-      <w:r>
-        <w:rPr>
-          <w:rFonts w:ascii="Courier New" w:hAnsi="Courier New" w:cs="Courier New"/>
-        </w:rPr>
-        <w:tab/>
-        <w:t xml:space="preserve">&lt;related </w:t>
-      </w:r>
-      <w:r>
-        <w:rPr>
-          <w:rFonts w:ascii="Courier New" w:hAnsi="Courier New" w:cs="Courier New"/>
-        </w:rPr>
-        <w:t xml:space="preserve">id=”...” </w:t>
-      </w:r>
-      <w:r>
-        <w:rPr>
-          <w:rFonts w:ascii="Courier New" w:hAnsi="Courier New" w:cs="Courier New"/>
-        </w:rPr>
-        <w:t>i</w:t>
-      </w:r>
-      <w:r>
-        <w:rPr>
-          <w:rFonts w:ascii="Courier New" w:hAnsi="Courier New" w:cs="Courier New"/>
-        </w:rPr>
-        <w:t>nput</w:t>
-      </w:r>
-      <w:r>
-        <w:rPr>
-          <w:rFonts w:ascii="Courier New" w:hAnsi="Courier New" w:cs="Courier New"/>
-        </w:rPr>
-        <w:t>=”...”</w:t>
-      </w:r>
-      <w:r>
-        <w:rPr>
-          <w:rFonts w:ascii="Courier New" w:hAnsi="Courier New" w:cs="Courier New"/>
-        </w:rPr>
-        <w:t xml:space="preserve"> pattern=”...” replace=”...” /&gt;</w:t>
-      </w:r>
-      <w:r>
-        <w:rPr>
-          <w:rFonts w:ascii="Courier New" w:hAnsi="Courier New" w:cs="Courier New"/>
-        </w:rPr>
-        <w:br/>
-      </w:r>
-      <w:r>
-        <w:rPr>
-          <w:rFonts w:ascii="Courier New" w:hAnsi="Courier New" w:cs="Courier New"/>
-        </w:rPr>
-        <w:tab/>
-        <w:t>&lt;step /&gt;</w:t>
-      </w:r>
-      <w:r>
-        <w:rPr>
-          <w:rFonts w:ascii="Courier New" w:hAnsi="Courier New" w:cs="Courier New"/>
-        </w:rPr>
-        <w:br/>
-        <w:t>&lt;/</w:t>
-      </w:r>
-      <w:proofErr w:type="spellStart"/>
-      <w:r>
-        <w:rPr>
-          <w:rFonts w:ascii="Courier New" w:hAnsi="Courier New" w:cs="Courier New"/>
-        </w:rPr>
-        <w:t>foreach</w:t>
-      </w:r>
-      <w:proofErr w:type="spellEnd"/>
-      <w:r>
-        <w:rPr>
-          <w:rFonts w:ascii="Courier New" w:hAnsi="Courier New" w:cs="Courier New"/>
-        </w:rPr>
-        <w:t>&gt;</w:t>
-      </w:r>
-    </w:p>
-    <w:p>
-      <w:pPr>
-        <w:rPr>
-          <w:rFonts w:cstheme="minorHAnsi"/>
-        </w:rPr>
-      </w:pPr>
-      <w:r>
-        <w:rPr>
-          <w:rFonts w:cstheme="minorHAnsi"/>
-        </w:rPr>
-        <w:t xml:space="preserve">The </w:t>
-      </w:r>
-      <w:r>
-        <w:rPr>
-          <w:rFonts w:ascii="Courier New" w:hAnsi="Courier New" w:cs="Courier New"/>
-        </w:rPr>
-        <w:t>&lt;</w:t>
-      </w:r>
-      <w:proofErr w:type="spellStart"/>
-      <w:r>
-        <w:rPr>
-          <w:rFonts w:ascii="Courier New" w:hAnsi="Courier New" w:cs="Courier New"/>
-        </w:rPr>
-        <w:t>foreach</w:t>
-      </w:r>
-      <w:proofErr w:type="spellEnd"/>
-      <w:r>
-        <w:rPr>
-          <w:rFonts w:ascii="Courier New" w:hAnsi="Courier New" w:cs="Courier New"/>
-        </w:rPr>
-        <w:t>&gt;</w:t>
-      </w:r>
-      <w:r>
-        <w:rPr>
-          <w:rFonts w:cstheme="minorHAnsi"/>
-        </w:rPr>
-        <w:t xml:space="preserve"> tag processes a set of files in the directory whose id is specified in the </w:t>
-      </w:r>
-      <w:proofErr w:type="spellStart"/>
-      <w:r>
-        <w:rPr>
-          <w:rFonts w:ascii="Courier New" w:hAnsi="Courier New" w:cs="Courier New"/>
-        </w:rPr>
-        <w:t>dir</w:t>
-      </w:r>
-      <w:proofErr w:type="spellEnd"/>
-      <w:r>
-        <w:rPr>
-          <w:rFonts w:cstheme="minorHAnsi"/>
-        </w:rPr>
-        <w:t xml:space="preserve"> attribute.  The order in which the files are processed is unspecified; in a cluster environment, they may be processed in parallel. </w:t>
-      </w:r>
-      <w:r>
-        <w:rPr>
-          <w:rFonts w:cstheme="minorHAnsi"/>
-        </w:rPr>
-        <w:t xml:space="preserve"> The </w:t>
-      </w:r>
-      <w:r>
-        <w:rPr>
-          <w:rFonts w:ascii="Courier New" w:hAnsi="Courier New" w:cs="Courier New"/>
-        </w:rPr>
-        <w:t>id</w:t>
-      </w:r>
-      <w:r>
-        <w:rPr>
-          <w:rFonts w:cstheme="minorHAnsi"/>
-        </w:rPr>
-        <w:t xml:space="preserve"> attribute is used to specify a </w:t>
-      </w:r>
-      <w:r>
-        <w:rPr>
-          <w:rFonts w:ascii="Courier New" w:hAnsi="Courier New" w:cs="Courier New"/>
-        </w:rPr>
-        <w:t>&lt;</w:t>
-      </w:r>
-      <w:proofErr w:type="spellStart"/>
-      <w:r>
-        <w:rPr>
-          <w:rFonts w:ascii="Courier New" w:hAnsi="Courier New" w:cs="Courier New"/>
-        </w:rPr>
-        <w:t>filelist</w:t>
-      </w:r>
-      <w:proofErr w:type="spellEnd"/>
-      <w:r>
-        <w:rPr>
-          <w:rFonts w:ascii="Courier New" w:hAnsi="Courier New" w:cs="Courier New"/>
-        </w:rPr>
-        <w:t>&gt;</w:t>
-      </w:r>
-      <w:r>
-        <w:rPr>
-          <w:rFonts w:cstheme="minorHAnsi"/>
-        </w:rPr>
-        <w:t xml:space="preserve"> dependency on this </w:t>
-      </w:r>
-      <w:r>
-        <w:rPr>
-          <w:rFonts w:ascii="Courier New" w:hAnsi="Courier New" w:cs="Courier New"/>
-        </w:rPr>
-        <w:t>&lt;</w:t>
-      </w:r>
-      <w:proofErr w:type="spellStart"/>
-      <w:r>
-        <w:rPr>
-          <w:rFonts w:ascii="Courier New" w:hAnsi="Courier New" w:cs="Courier New"/>
-        </w:rPr>
-        <w:t>foreach</w:t>
-      </w:r>
-      <w:proofErr w:type="spellEnd"/>
-      <w:r>
-        <w:rPr>
-          <w:rFonts w:ascii="Courier New" w:hAnsi="Courier New" w:cs="Courier New"/>
-        </w:rPr>
-        <w:t>&gt;</w:t>
-      </w:r>
-      <w:r>
-        <w:rPr>
-          <w:rFonts w:cstheme="minorHAnsi"/>
-        </w:rPr>
-        <w:t xml:space="preserve"> tag.</w:t>
-      </w:r>
-    </w:p>
-    <w:p>
-      <w:pPr>
-        <w:rPr>
-          <w:rFonts w:cstheme="minorHAnsi"/>
-        </w:rPr>
-      </w:pPr>
-      <w:r>
-        <w:rPr>
-          <w:rFonts w:cstheme="minorHAnsi"/>
-        </w:rPr>
-        <w:t xml:space="preserve">The </w:t>
+        <w:rPr>
+          <w:rFonts w:ascii="Courier New" w:hAnsi="Courier New" w:cs="Courier New"/>
+        </w:rPr>
+        <w:t xml:space="preserve">=”...” </w:t>
+      </w:r>
+      <w:proofErr w:type="spellStart"/>
+      <w:r>
+        <w:rPr>
+          <w:rFonts w:ascii="Courier New" w:hAnsi="Courier New" w:cs="Courier New"/>
+        </w:rPr>
+        <w:t>datestamp_append</w:t>
+      </w:r>
+      <w:proofErr w:type="spellEnd"/>
+      <w:r>
+        <w:rPr>
+          <w:rFonts w:ascii="Courier New" w:hAnsi="Courier New" w:cs="Courier New"/>
+        </w:rPr>
+        <w:t xml:space="preserve">=”...” </w:t>
+      </w:r>
+      <w:proofErr w:type="spellStart"/>
+      <w:r>
+        <w:rPr>
+          <w:rFonts w:ascii="Courier New" w:hAnsi="Courier New" w:cs="Courier New"/>
+        </w:rPr>
+        <w:t>datestamp_prepend</w:t>
+      </w:r>
+      <w:proofErr w:type="spellEnd"/>
+      <w:r>
+        <w:rPr>
+          <w:rFonts w:ascii="Courier New" w:hAnsi="Courier New" w:cs="Courier New"/>
+        </w:rPr>
+        <w:t>=”...” /&gt;</w:t>
+      </w:r>
+    </w:p>
+    <w:p/>
+    <w:p>
+      <w:r>
+        <w:t xml:space="preserve">A string parameter, </w:t>
+      </w:r>
+      <w:proofErr w:type="spellStart"/>
+      <w:r>
+        <w:rPr>
+          <w:rFonts w:ascii="Courier New" w:hAnsi="Courier New" w:cs="Courier New"/>
+        </w:rPr>
+        <w:t>based_on</w:t>
+      </w:r>
+      <w:proofErr w:type="spellEnd"/>
+      <w:r>
+        <w:t xml:space="preserve">, </w:t>
+      </w:r>
+      <w:r>
+        <w:rPr>
+          <w:rFonts w:ascii="Courier New" w:hAnsi="Courier New" w:cs="Courier New"/>
+        </w:rPr>
+        <w:t>pattern</w:t>
+      </w:r>
+      <w:r>
+        <w:t xml:space="preserve">, </w:t>
+      </w:r>
+      <w:r>
+        <w:rPr>
+          <w:rFonts w:ascii="Courier New" w:hAnsi="Courier New" w:cs="Courier New"/>
+        </w:rPr>
+        <w:t>replace</w:t>
+      </w:r>
+      <w:r>
+        <w:t xml:space="preserve">, </w:t>
+      </w:r>
+      <w:r>
+        <w:rPr>
+          <w:rFonts w:ascii="Courier New" w:hAnsi="Courier New" w:cs="Courier New"/>
+        </w:rPr>
+        <w:t>append</w:t>
+      </w:r>
+      <w:r>
+        <w:t xml:space="preserve">, </w:t>
+      </w:r>
+      <w:proofErr w:type="spellStart"/>
+      <w:r>
+        <w:rPr>
+          <w:rFonts w:ascii="Courier New" w:hAnsi="Courier New" w:cs="Courier New"/>
+        </w:rPr>
+        <w:t>datestamp_append</w:t>
+      </w:r>
+      <w:proofErr w:type="spellEnd"/>
+      <w:r>
+        <w:t xml:space="preserve">, and </w:t>
+      </w:r>
+      <w:proofErr w:type="spellStart"/>
+      <w:r>
+        <w:rPr>
+          <w:rFonts w:ascii="Courier New" w:hAnsi="Courier New" w:cs="Courier New"/>
+        </w:rPr>
+        <w:t>datestamp_prepend</w:t>
+      </w:r>
+      <w:proofErr w:type="spellEnd"/>
+      <w:r>
+        <w:t xml:space="preserve"> are analogous to their counterparts for the </w:t>
       </w:r>
       <w:r>
         <w:rPr>
@@ -2891,86 +2665,7 @@
         <w:t>&lt;file&gt;</w:t>
       </w:r>
       <w:r>
-        <w:rPr>
-          <w:rFonts w:cstheme="minorHAnsi"/>
-        </w:rPr>
-        <w:t xml:space="preserve"> tag</w:t>
-      </w:r>
-      <w:r>
-        <w:rPr>
-          <w:rFonts w:cstheme="minorHAnsi"/>
-        </w:rPr>
-        <w:t xml:space="preserve">’s </w:t>
-      </w:r>
-      <w:r>
-        <w:rPr>
-          <w:rFonts w:ascii="Courier New" w:hAnsi="Courier New" w:cs="Courier New"/>
-        </w:rPr>
-        <w:t>pattern</w:t>
-      </w:r>
-      <w:r>
-        <w:rPr>
-          <w:rFonts w:cstheme="minorHAnsi"/>
-        </w:rPr>
-        <w:t xml:space="preserve"> attribute</w:t>
-      </w:r>
-      <w:r>
-        <w:rPr>
-          <w:rFonts w:cstheme="minorHAnsi"/>
-        </w:rPr>
-        <w:t xml:space="preserve"> specifies </w:t>
-      </w:r>
-      <w:r>
-        <w:rPr>
-          <w:rFonts w:cstheme="minorHAnsi"/>
-        </w:rPr>
-        <w:t xml:space="preserve">the python regex </w:t>
-      </w:r>
-      <w:r>
-        <w:rPr>
-          <w:rFonts w:cstheme="minorHAnsi"/>
-        </w:rPr>
-        <w:t>pattern</w:t>
-      </w:r>
-      <w:r>
-        <w:rPr>
-          <w:rFonts w:cstheme="minorHAnsi"/>
-        </w:rPr>
-        <w:t xml:space="preserve"> that will be used to select files for processing</w:t>
-      </w:r>
-      <w:r>
-        <w:rPr>
-          <w:rFonts w:cstheme="minorHAnsi"/>
-        </w:rPr>
-        <w:t xml:space="preserve">; it will be applied to each filename in the directory as if by using python’s </w:t>
-      </w:r>
-      <w:proofErr w:type="spellStart"/>
-      <w:proofErr w:type="gramStart"/>
-      <w:r>
-        <w:rPr>
-          <w:rFonts w:cstheme="minorHAnsi"/>
-        </w:rPr>
-        <w:t>re.match</w:t>
-      </w:r>
-      <w:proofErr w:type="spellEnd"/>
-      <w:r>
-        <w:rPr>
-          <w:rFonts w:cstheme="minorHAnsi"/>
-        </w:rPr>
-        <w:t>(</w:t>
-      </w:r>
-      <w:proofErr w:type="gramEnd"/>
-      <w:r>
-        <w:rPr>
-          <w:rFonts w:cstheme="minorHAnsi"/>
-        </w:rPr>
-        <w:t xml:space="preserve">) function.  </w:t>
-      </w:r>
-      <w:r>
-        <w:rPr>
-          <w:rFonts w:cstheme="minorHAnsi"/>
-        </w:rPr>
-        <w:t xml:space="preserve">There must be exactly one </w:t>
+        <w:t xml:space="preserve"> tag.  See the documentation for </w:t>
       </w:r>
       <w:r>
         <w:rPr>
@@ -2979,1177 +2674,7 @@
         <w:t>&lt;file&gt;</w:t>
       </w:r>
       <w:r>
-        <w:rPr>
-          <w:rFonts w:cstheme="minorHAnsi"/>
-        </w:rPr>
-        <w:t xml:space="preserve"> tag in a </w:t>
-      </w:r>
-      <w:r>
-        <w:rPr>
-          <w:rFonts w:ascii="Courier New" w:hAnsi="Courier New" w:cs="Courier New"/>
-        </w:rPr>
-        <w:t>&lt;</w:t>
-      </w:r>
-      <w:proofErr w:type="spellStart"/>
-      <w:r>
-        <w:rPr>
-          <w:rFonts w:ascii="Courier New" w:hAnsi="Courier New" w:cs="Courier New"/>
-        </w:rPr>
-        <w:t>foreach</w:t>
-      </w:r>
-      <w:proofErr w:type="spellEnd"/>
-      <w:r>
-        <w:rPr>
-          <w:rFonts w:ascii="Courier New" w:hAnsi="Courier New" w:cs="Courier New"/>
-        </w:rPr>
-        <w:t>&gt;</w:t>
-      </w:r>
-      <w:r>
-        <w:rPr>
-          <w:rFonts w:cstheme="minorHAnsi"/>
-        </w:rPr>
-        <w:t xml:space="preserve">. </w:t>
-      </w:r>
-      <w:r>
-        <w:rPr>
-          <w:rFonts w:cstheme="minorHAnsi"/>
-        </w:rPr>
-        <w:t>Any filenames that match will be processed. T</w:t>
-      </w:r>
-      <w:r>
-        <w:rPr>
-          <w:rFonts w:cstheme="minorHAnsi"/>
-        </w:rPr>
-        <w:t xml:space="preserve">he </w:t>
-      </w:r>
-      <w:r>
-        <w:rPr>
-          <w:rFonts w:cstheme="minorHAnsi"/>
-        </w:rPr>
-        <w:t xml:space="preserve">tag’s </w:t>
-      </w:r>
-      <w:r>
-        <w:rPr>
-          <w:rFonts w:ascii="Courier New" w:hAnsi="Courier New" w:cs="Courier New"/>
-        </w:rPr>
-        <w:t>id</w:t>
-      </w:r>
-      <w:r>
-        <w:rPr>
-          <w:rFonts w:cstheme="minorHAnsi"/>
-        </w:rPr>
-        <w:t xml:space="preserve"> </w:t>
-      </w:r>
-      <w:r>
-        <w:rPr>
-          <w:rFonts w:cstheme="minorHAnsi"/>
-        </w:rPr>
-        <w:t>attribute specifies the id</w:t>
-      </w:r>
-      <w:r>
-        <w:rPr>
-          <w:rFonts w:cstheme="minorHAnsi"/>
-        </w:rPr>
-        <w:t xml:space="preserve"> this file will be referenced by in </w:t>
-      </w:r>
-      <w:proofErr w:type="spellStart"/>
-      <w:r>
-        <w:rPr>
-          <w:rFonts w:cstheme="minorHAnsi"/>
-        </w:rPr>
-        <w:t>foreach</w:t>
-      </w:r>
-      <w:proofErr w:type="spellEnd"/>
-      <w:r>
-        <w:rPr>
-          <w:rFonts w:cstheme="minorHAnsi"/>
-        </w:rPr>
-        <w:t xml:space="preserve"> block</w:t>
-      </w:r>
-      <w:r>
-        <w:rPr>
-          <w:rFonts w:cstheme="minorHAnsi"/>
-        </w:rPr>
-        <w:t>.</w:t>
-      </w:r>
-      <w:r>
-        <w:rPr>
-          <w:rFonts w:cstheme="minorHAnsi"/>
-        </w:rPr>
-        <w:t xml:space="preserve">  Since the files identified by this tag must exist to be pattern matched, they are inherently classed as input files.</w:t>
-      </w:r>
-    </w:p>
-    <w:p>
-      <w:pPr>
-        <w:rPr>
-          <w:rFonts w:cstheme="minorHAnsi"/>
-        </w:rPr>
-      </w:pPr>
-      <w:r>
-        <w:rPr>
-          <w:rFonts w:cstheme="minorHAnsi"/>
-        </w:rPr>
-        <w:t xml:space="preserve">The </w:t>
-      </w:r>
-      <w:r>
-        <w:rPr>
-          <w:rFonts w:ascii="Courier New" w:hAnsi="Courier New" w:cs="Courier New"/>
-        </w:rPr>
-        <w:t>&lt;related&gt;</w:t>
-      </w:r>
-      <w:r>
-        <w:rPr>
-          <w:rFonts w:cstheme="minorHAnsi"/>
-        </w:rPr>
-        <w:t xml:space="preserve"> tag specifies another file, either an existing input file or a file </w:t>
-      </w:r>
-      <w:r>
-        <w:rPr>
-          <w:rFonts w:cstheme="minorHAnsi"/>
-        </w:rPr>
-        <w:t>to be created. The</w:t>
-      </w:r>
-      <w:r>
-        <w:rPr>
-          <w:rFonts w:ascii="Courier New" w:hAnsi="Courier New" w:cs="Courier New"/>
-        </w:rPr>
-        <w:t xml:space="preserve"> id</w:t>
-      </w:r>
-      <w:r>
-        <w:rPr>
-          <w:rFonts w:cstheme="minorHAnsi"/>
-        </w:rPr>
-        <w:t xml:space="preserve"> attribute specifies the id by which this file will be referenced</w:t>
-      </w:r>
-      <w:r>
-        <w:rPr>
-          <w:rFonts w:cstheme="minorHAnsi"/>
-        </w:rPr>
-        <w:t xml:space="preserve"> in the </w:t>
-      </w:r>
-      <w:proofErr w:type="spellStart"/>
-      <w:r>
-        <w:rPr>
-          <w:rFonts w:cstheme="minorHAnsi"/>
-        </w:rPr>
-        <w:t>foreach</w:t>
-      </w:r>
-      <w:proofErr w:type="spellEnd"/>
-      <w:r>
-        <w:rPr>
-          <w:rFonts w:cstheme="minorHAnsi"/>
-        </w:rPr>
-        <w:t xml:space="preserve"> block</w:t>
-      </w:r>
-      <w:r>
-        <w:rPr>
-          <w:rFonts w:cstheme="minorHAnsi"/>
-        </w:rPr>
-        <w:t xml:space="preserve">.  The </w:t>
-      </w:r>
-      <w:r>
-        <w:rPr>
-          <w:rFonts w:ascii="Courier New" w:hAnsi="Courier New" w:cs="Courier New"/>
-        </w:rPr>
-        <w:t>input</w:t>
-      </w:r>
-      <w:r>
-        <w:rPr>
-          <w:rFonts w:cstheme="minorHAnsi"/>
-        </w:rPr>
-        <w:t xml:space="preserve"> attribute’s value shall be either </w:t>
-      </w:r>
-      <w:r>
-        <w:rPr>
-          <w:rFonts w:ascii="Courier New" w:hAnsi="Courier New" w:cs="Courier New"/>
-        </w:rPr>
-        <w:t xml:space="preserve">True </w:t>
-      </w:r>
-      <w:r>
-        <w:t>or</w:t>
-      </w:r>
-      <w:r>
-        <w:rPr>
-          <w:rFonts w:ascii="Courier New" w:hAnsi="Courier New" w:cs="Courier New"/>
-        </w:rPr>
-        <w:t xml:space="preserve"> False</w:t>
-      </w:r>
-      <w:r>
-        <w:rPr>
-          <w:rFonts w:cstheme="minorHAnsi"/>
-        </w:rPr>
-        <w:t>.</w:t>
-      </w:r>
-      <w:r>
-        <w:rPr>
-          <w:rFonts w:cstheme="minorHAnsi"/>
-        </w:rPr>
-        <w:t xml:space="preserve">  Related files that are specified as input files will have a default directory of the </w:t>
-      </w:r>
-      <w:proofErr w:type="spellStart"/>
-      <w:r>
-        <w:rPr>
-          <w:rFonts w:cstheme="minorHAnsi"/>
-        </w:rPr>
-        <w:t>foreach</w:t>
-      </w:r>
-      <w:proofErr w:type="spellEnd"/>
-      <w:r>
-        <w:rPr>
-          <w:rFonts w:cstheme="minorHAnsi"/>
-        </w:rPr>
-        <w:t xml:space="preserve"> directory, but this may be overridden by specifying the </w:t>
-      </w:r>
-      <w:proofErr w:type="spellStart"/>
-      <w:r>
-        <w:rPr>
-          <w:rFonts w:ascii="Courier New" w:hAnsi="Courier New" w:cs="Courier New"/>
-        </w:rPr>
-        <w:t>indir</w:t>
-      </w:r>
-      <w:proofErr w:type="spellEnd"/>
-      <w:r>
-        <w:rPr>
-          <w:rFonts w:cstheme="minorHAnsi"/>
-        </w:rPr>
-        <w:t xml:space="preserve"> attribute of the </w:t>
-      </w:r>
-      <w:r>
-        <w:rPr>
-          <w:rFonts w:ascii="Courier New" w:hAnsi="Courier New" w:cs="Courier New"/>
-        </w:rPr>
-        <w:t>&lt;related&gt;</w:t>
-      </w:r>
-      <w:r>
-        <w:rPr>
-          <w:rFonts w:cstheme="minorHAnsi"/>
-        </w:rPr>
-        <w:t xml:space="preserve"> file.  Output related files </w:t>
-      </w:r>
-      <w:proofErr w:type="gramStart"/>
-      <w:r>
-        <w:rPr>
-          <w:rFonts w:cstheme="minorHAnsi"/>
-        </w:rPr>
-        <w:t>will</w:t>
-      </w:r>
-      <w:proofErr w:type="gramEnd"/>
-      <w:r>
-        <w:rPr>
-          <w:rFonts w:cstheme="minorHAnsi"/>
-        </w:rPr>
-        <w:t xml:space="preserve"> default to the pipeline output directory unless overridden with the </w:t>
-      </w:r>
-      <w:proofErr w:type="spellStart"/>
-      <w:r>
-        <w:rPr>
-          <w:rFonts w:ascii="Courier New" w:hAnsi="Courier New" w:cs="Courier New"/>
-        </w:rPr>
-        <w:t>indir</w:t>
-      </w:r>
-      <w:proofErr w:type="spellEnd"/>
-      <w:r>
-        <w:rPr>
-          <w:rFonts w:cstheme="minorHAnsi"/>
-        </w:rPr>
-        <w:t xml:space="preserve"> attribute.</w:t>
-      </w:r>
-      <w:r>
-        <w:rPr>
-          <w:rFonts w:cstheme="minorHAnsi"/>
-        </w:rPr>
-        <w:t xml:space="preserve">  The </w:t>
-      </w:r>
-      <w:r>
-        <w:rPr>
-          <w:rFonts w:ascii="Courier New" w:hAnsi="Courier New" w:cs="Courier New"/>
-        </w:rPr>
-        <w:t>pattern</w:t>
-      </w:r>
-      <w:r>
-        <w:rPr>
-          <w:rFonts w:cstheme="minorHAnsi"/>
-        </w:rPr>
-        <w:t xml:space="preserve"> and</w:t>
-      </w:r>
-      <w:r>
-        <w:rPr>
-          <w:rFonts w:ascii="Courier New" w:hAnsi="Courier New" w:cs="Courier New"/>
-        </w:rPr>
-        <w:t xml:space="preserve"> replace</w:t>
-      </w:r>
-      <w:r>
-        <w:rPr>
-          <w:rFonts w:cstheme="minorHAnsi"/>
-        </w:rPr>
-        <w:t xml:space="preserve"> attributes </w:t>
-      </w:r>
-      <w:r>
-        <w:rPr>
-          <w:rFonts w:cstheme="minorHAnsi"/>
-        </w:rPr>
-        <w:t xml:space="preserve">specify python regex patterns which </w:t>
-      </w:r>
-      <w:r>
-        <w:rPr>
-          <w:rFonts w:cstheme="minorHAnsi"/>
-        </w:rPr>
-        <w:t xml:space="preserve">are used to </w:t>
-      </w:r>
-      <w:r>
-        <w:rPr>
-          <w:rFonts w:cstheme="minorHAnsi"/>
-        </w:rPr>
-        <w:t>modify the controlling filename into the desired filename as if by python’</w:t>
-      </w:r>
-      <w:r>
-        <w:rPr>
-          <w:rFonts w:cstheme="minorHAnsi"/>
-        </w:rPr>
-        <w:t xml:space="preserve">s </w:t>
-      </w:r>
-      <w:proofErr w:type="spellStart"/>
-      <w:proofErr w:type="gramStart"/>
-      <w:r>
-        <w:rPr>
-          <w:rFonts w:cstheme="minorHAnsi"/>
-        </w:rPr>
-        <w:t>re.sub</w:t>
-      </w:r>
-      <w:proofErr w:type="spellEnd"/>
-      <w:r>
-        <w:rPr>
-          <w:rFonts w:cstheme="minorHAnsi"/>
-        </w:rPr>
-        <w:t>(</w:t>
-      </w:r>
-      <w:proofErr w:type="gramEnd"/>
-      <w:r>
-        <w:rPr>
-          <w:rFonts w:cstheme="minorHAnsi"/>
-        </w:rPr>
-        <w:t>) function.</w:t>
-      </w:r>
-      <w:r>
-        <w:rPr>
-          <w:rFonts w:cstheme="minorHAnsi"/>
-        </w:rPr>
-        <w:t xml:space="preserve"> </w:t>
-      </w:r>
-    </w:p>
-    <w:p>
-      <w:pPr>
-        <w:rPr>
-          <w:rFonts w:cstheme="minorHAnsi"/>
-        </w:rPr>
-      </w:pPr>
-      <w:r>
-        <w:rPr>
-          <w:rFonts w:cstheme="minorHAnsi"/>
-        </w:rPr>
-        <w:t>For each set of files identified by the above tags, execute the operations specified by the &lt;step&gt; tag(s).</w:t>
-      </w:r>
-    </w:p>
-    <w:p>
-      <w:pPr>
-        <w:pStyle w:val="Heading3"/>
-      </w:pPr>
-      <w:r>
-        <w:t>Example</w:t>
-      </w:r>
-    </w:p>
-    <w:p>
-      <w:r>
-        <w:t>A</w:t>
-      </w:r>
-      <w:r>
-        <w:t>ssume that the directory /home/example contains the following files</w:t>
-      </w:r>
-      <w:r>
-        <w:t>, output f</w:t>
-      </w:r>
-      <w:r>
-        <w:t xml:space="preserve">rom an </w:t>
-      </w:r>
-      <w:proofErr w:type="spellStart"/>
-      <w:r>
-        <w:t>Illumina</w:t>
-      </w:r>
-      <w:proofErr w:type="spellEnd"/>
-      <w:r>
-        <w:t xml:space="preserve"> sequencing run, </w:t>
-      </w:r>
-      <w:r>
-        <w:t>that we now need to align with our pipeline</w:t>
-      </w:r>
-      <w:r>
-        <w:t>:</w:t>
-      </w:r>
-    </w:p>
-    <w:p>
-      <w:pPr>
-        <w:rPr>
-          <w:rFonts w:ascii="Courier New" w:hAnsi="Courier New" w:cs="Courier New"/>
-        </w:rPr>
-      </w:pPr>
-      <w:r>
-        <w:rPr>
-          <w:rFonts w:ascii="Courier New" w:hAnsi="Courier New" w:cs="Courier New"/>
-        </w:rPr>
-        <w:t xml:space="preserve"> </w:t>
-      </w:r>
-      <w:r>
-        <w:rPr>
-          <w:rFonts w:ascii="Courier New" w:hAnsi="Courier New" w:cs="Courier New"/>
-        </w:rPr>
-        <w:t>A2_S1_L001_R1_001.fastq</w:t>
-      </w:r>
-      <w:r>
-        <w:rPr>
-          <w:rFonts w:ascii="Courier New" w:hAnsi="Courier New" w:cs="Courier New"/>
-        </w:rPr>
-        <w:br/>
-        <w:t xml:space="preserve"> A2_S1_L001_R1_002.fastq</w:t>
-      </w:r>
-      <w:r>
-        <w:rPr>
-          <w:rFonts w:ascii="Courier New" w:hAnsi="Courier New" w:cs="Courier New"/>
-        </w:rPr>
-        <w:br/>
-        <w:t xml:space="preserve"> A2_S1_L001_R2_001.fastq</w:t>
-      </w:r>
-      <w:r>
-        <w:rPr>
-          <w:rFonts w:ascii="Courier New" w:hAnsi="Courier New" w:cs="Courier New"/>
-        </w:rPr>
-        <w:br/>
-        <w:t xml:space="preserve"> A2_S1_L001_R2_002.fastq</w:t>
-      </w:r>
-    </w:p>
-    <w:p>
-      <w:pPr>
-        <w:rPr>
-          <w:rFonts w:ascii="Courier New" w:hAnsi="Courier New" w:cs="Courier New"/>
-        </w:rPr>
-      </w:pPr>
-      <w:r>
-        <w:rPr>
-          <w:rFonts w:ascii="Courier New" w:hAnsi="Courier New" w:cs="Courier New"/>
-        </w:rPr>
-        <w:t>&lt;</w:t>
-      </w:r>
-      <w:proofErr w:type="spellStart"/>
-      <w:proofErr w:type="gramStart"/>
-      <w:r>
-        <w:rPr>
-          <w:rFonts w:ascii="Courier New" w:hAnsi="Courier New" w:cs="Courier New"/>
-        </w:rPr>
-        <w:t>dir</w:t>
-      </w:r>
-      <w:proofErr w:type="spellEnd"/>
-      <w:proofErr w:type="gramEnd"/>
-      <w:r>
-        <w:rPr>
-          <w:rFonts w:ascii="Courier New" w:hAnsi="Courier New" w:cs="Courier New"/>
-        </w:rPr>
-        <w:t xml:space="preserve"> id=”</w:t>
-      </w:r>
-      <w:proofErr w:type="spellStart"/>
-      <w:r>
-        <w:rPr>
-          <w:rFonts w:ascii="Courier New" w:hAnsi="Courier New" w:cs="Courier New"/>
-        </w:rPr>
-        <w:t>indir</w:t>
-      </w:r>
-      <w:proofErr w:type="spellEnd"/>
-      <w:r>
-        <w:rPr>
-          <w:rFonts w:ascii="Courier New" w:hAnsi="Courier New" w:cs="Courier New"/>
-        </w:rPr>
-        <w:t xml:space="preserve">” </w:t>
-      </w:r>
-      <w:r>
-        <w:rPr>
-          <w:rFonts w:ascii="Courier New" w:hAnsi="Courier New" w:cs="Courier New"/>
-        </w:rPr>
-        <w:t xml:space="preserve">input=”True” </w:t>
-      </w:r>
-      <w:proofErr w:type="spellStart"/>
-      <w:r>
-        <w:rPr>
-          <w:rFonts w:ascii="Courier New" w:hAnsi="Courier New" w:cs="Courier New"/>
-        </w:rPr>
-        <w:t>filespec</w:t>
-      </w:r>
-      <w:proofErr w:type="spellEnd"/>
-      <w:r>
-        <w:rPr>
-          <w:rFonts w:ascii="Courier New" w:hAnsi="Courier New" w:cs="Courier New"/>
-        </w:rPr>
-        <w:t>=”/home/example” /&gt;</w:t>
-      </w:r>
-      <w:r>
-        <w:rPr>
-          <w:rFonts w:ascii="Courier New" w:hAnsi="Courier New" w:cs="Courier New"/>
-        </w:rPr>
-        <w:br/>
-        <w:t>&lt;</w:t>
-      </w:r>
-      <w:proofErr w:type="spellStart"/>
-      <w:r>
-        <w:rPr>
-          <w:rFonts w:ascii="Courier New" w:hAnsi="Courier New" w:cs="Courier New"/>
-        </w:rPr>
-        <w:t>foreach</w:t>
-      </w:r>
-      <w:proofErr w:type="spellEnd"/>
-      <w:r>
-        <w:rPr>
-          <w:rFonts w:ascii="Courier New" w:hAnsi="Courier New" w:cs="Courier New"/>
-        </w:rPr>
-        <w:t xml:space="preserve"> </w:t>
-      </w:r>
-      <w:proofErr w:type="spellStart"/>
-      <w:r>
-        <w:rPr>
-          <w:rFonts w:ascii="Courier New" w:hAnsi="Courier New" w:cs="Courier New"/>
-        </w:rPr>
-        <w:t>dir</w:t>
-      </w:r>
-      <w:proofErr w:type="spellEnd"/>
-      <w:r>
-        <w:rPr>
-          <w:rFonts w:ascii="Courier New" w:hAnsi="Courier New" w:cs="Courier New"/>
-        </w:rPr>
-        <w:t>=”</w:t>
-      </w:r>
-      <w:proofErr w:type="spellStart"/>
-      <w:r>
-        <w:rPr>
-          <w:rFonts w:ascii="Courier New" w:hAnsi="Courier New" w:cs="Courier New"/>
-        </w:rPr>
-        <w:t>indir</w:t>
-      </w:r>
-      <w:proofErr w:type="spellEnd"/>
-      <w:r>
-        <w:rPr>
-          <w:rFonts w:ascii="Courier New" w:hAnsi="Courier New" w:cs="Courier New"/>
-        </w:rPr>
-        <w:t>”&gt;</w:t>
-      </w:r>
-      <w:r>
-        <w:rPr>
-          <w:rFonts w:ascii="Courier New" w:hAnsi="Courier New" w:cs="Courier New"/>
-        </w:rPr>
-        <w:br/>
-      </w:r>
-      <w:r>
-        <w:rPr>
-          <w:rFonts w:ascii="Courier New" w:hAnsi="Courier New" w:cs="Courier New"/>
-        </w:rPr>
-        <w:tab/>
-        <w:t>&lt;file id=”</w:t>
-      </w:r>
-      <w:r>
-        <w:rPr>
-          <w:rFonts w:ascii="Courier New" w:hAnsi="Courier New" w:cs="Courier New"/>
-        </w:rPr>
-        <w:t>end1</w:t>
-      </w:r>
-      <w:r>
-        <w:rPr>
-          <w:rFonts w:ascii="Courier New" w:hAnsi="Courier New" w:cs="Courier New"/>
-        </w:rPr>
-        <w:t>” pattern=”.*_R1_</w:t>
-      </w:r>
-      <w:r>
-        <w:rPr>
-          <w:rFonts w:ascii="Courier New" w:hAnsi="Courier New" w:cs="Courier New"/>
-        </w:rPr>
-        <w:t>.*</w:t>
-      </w:r>
-      <w:proofErr w:type="spellStart"/>
-      <w:r>
-        <w:rPr>
-          <w:rFonts w:ascii="Courier New" w:hAnsi="Courier New" w:cs="Courier New"/>
-        </w:rPr>
-        <w:t>fastq</w:t>
-      </w:r>
-      <w:proofErr w:type="spellEnd"/>
-      <w:r>
-        <w:rPr>
-          <w:rFonts w:ascii="Courier New" w:hAnsi="Courier New" w:cs="Courier New"/>
-        </w:rPr>
-        <w:t>” /&gt;</w:t>
-      </w:r>
-      <w:r>
-        <w:rPr>
-          <w:rFonts w:ascii="Courier New" w:hAnsi="Courier New" w:cs="Courier New"/>
-        </w:rPr>
-        <w:br/>
-      </w:r>
-      <w:r>
-        <w:rPr>
-          <w:rFonts w:ascii="Courier New" w:hAnsi="Courier New" w:cs="Courier New"/>
-        </w:rPr>
-        <w:tab/>
-        <w:t xml:space="preserve">&lt;related id=”end2” </w:t>
-      </w:r>
-      <w:r>
-        <w:rPr>
-          <w:rFonts w:ascii="Courier New" w:hAnsi="Courier New" w:cs="Courier New"/>
-        </w:rPr>
-        <w:t>input=”True</w:t>
-      </w:r>
-      <w:r>
-        <w:rPr>
-          <w:rFonts w:ascii="Courier New" w:hAnsi="Courier New" w:cs="Courier New"/>
-        </w:rPr>
-        <w:t>”</w:t>
-      </w:r>
-      <w:r>
-        <w:rPr>
-          <w:rFonts w:ascii="Courier New" w:hAnsi="Courier New" w:cs="Courier New"/>
-        </w:rPr>
-        <w:br/>
-      </w:r>
-      <w:r>
-        <w:rPr>
-          <w:rFonts w:ascii="Courier New" w:hAnsi="Courier New" w:cs="Courier New"/>
-        </w:rPr>
-        <w:tab/>
-      </w:r>
-      <w:r>
-        <w:rPr>
-          <w:rFonts w:ascii="Courier New" w:hAnsi="Courier New" w:cs="Courier New"/>
-        </w:rPr>
-        <w:tab/>
-        <w:t>pattern=”</w:t>
-      </w:r>
-      <w:r>
-        <w:rPr>
-          <w:rFonts w:ascii="Courier New" w:hAnsi="Courier New" w:cs="Courier New"/>
-        </w:rPr>
-        <w:t>(.*</w:t>
-      </w:r>
-      <w:r>
-        <w:rPr>
-          <w:rFonts w:ascii="Courier New" w:hAnsi="Courier New" w:cs="Courier New"/>
-        </w:rPr>
-        <w:t>)</w:t>
-      </w:r>
-      <w:r>
-        <w:rPr>
-          <w:rFonts w:ascii="Courier New" w:hAnsi="Courier New" w:cs="Courier New"/>
-        </w:rPr>
-        <w:t>_</w:t>
-      </w:r>
-      <w:r>
-        <w:rPr>
-          <w:rFonts w:ascii="Courier New" w:hAnsi="Courier New" w:cs="Courier New"/>
-        </w:rPr>
-        <w:t>R</w:t>
-      </w:r>
-      <w:r>
-        <w:rPr>
-          <w:rFonts w:ascii="Courier New" w:hAnsi="Courier New" w:cs="Courier New"/>
-        </w:rPr>
-        <w:t>1</w:t>
-      </w:r>
-      <w:r>
-        <w:rPr>
-          <w:rFonts w:ascii="Courier New" w:hAnsi="Courier New" w:cs="Courier New"/>
-        </w:rPr>
-        <w:t>_(</w:t>
-      </w:r>
-      <w:r>
-        <w:rPr>
-          <w:rFonts w:ascii="Courier New" w:hAnsi="Courier New" w:cs="Courier New"/>
-        </w:rPr>
-        <w:t>.*</w:t>
-      </w:r>
-      <w:proofErr w:type="spellStart"/>
-      <w:r>
-        <w:rPr>
-          <w:rFonts w:ascii="Courier New" w:hAnsi="Courier New" w:cs="Courier New"/>
-        </w:rPr>
-        <w:t>fastq</w:t>
-      </w:r>
-      <w:proofErr w:type="spellEnd"/>
-      <w:r>
-        <w:rPr>
-          <w:rFonts w:ascii="Courier New" w:hAnsi="Courier New" w:cs="Courier New"/>
-        </w:rPr>
-        <w:t>)</w:t>
-      </w:r>
-      <w:r>
-        <w:rPr>
-          <w:rFonts w:ascii="Courier New" w:hAnsi="Courier New" w:cs="Courier New"/>
-        </w:rPr>
-        <w:t>”</w:t>
-      </w:r>
-      <w:r>
-        <w:rPr>
-          <w:rFonts w:ascii="Courier New" w:hAnsi="Courier New" w:cs="Courier New"/>
-        </w:rPr>
-        <w:br/>
-      </w:r>
-      <w:r>
-        <w:rPr>
-          <w:rFonts w:ascii="Courier New" w:hAnsi="Courier New" w:cs="Courier New"/>
-        </w:rPr>
-        <w:tab/>
-      </w:r>
-      <w:r>
-        <w:rPr>
-          <w:rFonts w:ascii="Courier New" w:hAnsi="Courier New" w:cs="Courier New"/>
-        </w:rPr>
-        <w:tab/>
-        <w:t>replace=”</w:t>
-      </w:r>
-      <w:r>
-        <w:rPr>
-          <w:rFonts w:ascii="Courier New" w:hAnsi="Courier New" w:cs="Courier New"/>
-        </w:rPr>
-        <w:t>\1</w:t>
-      </w:r>
-      <w:r>
-        <w:rPr>
-          <w:rFonts w:ascii="Courier New" w:hAnsi="Courier New" w:cs="Courier New"/>
-        </w:rPr>
-        <w:t>_</w:t>
-      </w:r>
-      <w:r>
-        <w:rPr>
-          <w:rFonts w:ascii="Courier New" w:hAnsi="Courier New" w:cs="Courier New"/>
-        </w:rPr>
-        <w:t>R2</w:t>
-      </w:r>
-      <w:r>
-        <w:rPr>
-          <w:rFonts w:ascii="Courier New" w:hAnsi="Courier New" w:cs="Courier New"/>
-        </w:rPr>
-        <w:t>_</w:t>
-      </w:r>
-      <w:r>
-        <w:rPr>
-          <w:rFonts w:ascii="Courier New" w:hAnsi="Courier New" w:cs="Courier New"/>
-        </w:rPr>
-        <w:t>\2” /&gt;</w:t>
-      </w:r>
-      <w:r>
-        <w:rPr>
-          <w:rFonts w:ascii="Courier New" w:hAnsi="Courier New" w:cs="Courier New"/>
-        </w:rPr>
-        <w:br/>
-      </w:r>
-      <w:r>
-        <w:rPr>
-          <w:rFonts w:ascii="Courier New" w:hAnsi="Courier New" w:cs="Courier New"/>
-        </w:rPr>
-        <w:tab/>
-        <w:t>&lt;related id=”</w:t>
-      </w:r>
-      <w:proofErr w:type="spellStart"/>
-      <w:r>
-        <w:rPr>
-          <w:rFonts w:ascii="Courier New" w:hAnsi="Courier New" w:cs="Courier New"/>
-        </w:rPr>
-        <w:t>sam</w:t>
-      </w:r>
-      <w:proofErr w:type="spellEnd"/>
-      <w:r>
-        <w:rPr>
-          <w:rFonts w:ascii="Courier New" w:hAnsi="Courier New" w:cs="Courier New"/>
-        </w:rPr>
-        <w:t xml:space="preserve">” </w:t>
-      </w:r>
-      <w:r>
-        <w:rPr>
-          <w:rFonts w:ascii="Courier New" w:hAnsi="Courier New" w:cs="Courier New"/>
-        </w:rPr>
-        <w:t>input</w:t>
-      </w:r>
-      <w:r>
-        <w:rPr>
-          <w:rFonts w:ascii="Courier New" w:hAnsi="Courier New" w:cs="Courier New"/>
-        </w:rPr>
-        <w:t>=”</w:t>
-      </w:r>
-      <w:r>
-        <w:rPr>
-          <w:rFonts w:ascii="Courier New" w:hAnsi="Courier New" w:cs="Courier New"/>
-        </w:rPr>
-        <w:t>True</w:t>
-      </w:r>
-      <w:r>
-        <w:rPr>
-          <w:rFonts w:ascii="Courier New" w:hAnsi="Courier New" w:cs="Courier New"/>
-        </w:rPr>
-        <w:t>”</w:t>
-      </w:r>
-      <w:r>
-        <w:rPr>
-          <w:rFonts w:ascii="Courier New" w:hAnsi="Courier New" w:cs="Courier New"/>
-        </w:rPr>
-        <w:br/>
-      </w:r>
-      <w:r>
-        <w:rPr>
-          <w:rFonts w:ascii="Courier New" w:hAnsi="Courier New" w:cs="Courier New"/>
-        </w:rPr>
-        <w:lastRenderedPageBreak/>
-        <w:tab/>
-      </w:r>
-      <w:r>
-        <w:rPr>
-          <w:rFonts w:ascii="Courier New" w:hAnsi="Courier New" w:cs="Courier New"/>
-        </w:rPr>
-        <w:tab/>
-        <w:t>pattern=”(.*)</w:t>
-      </w:r>
-      <w:r>
-        <w:rPr>
-          <w:rFonts w:ascii="Courier New" w:hAnsi="Courier New" w:cs="Courier New"/>
-        </w:rPr>
-        <w:t>_</w:t>
-      </w:r>
-      <w:r>
-        <w:rPr>
-          <w:rFonts w:ascii="Courier New" w:hAnsi="Courier New" w:cs="Courier New"/>
-        </w:rPr>
-        <w:t>R1_(.*)</w:t>
-      </w:r>
-      <w:proofErr w:type="spellStart"/>
-      <w:r>
-        <w:rPr>
-          <w:rFonts w:ascii="Courier New" w:hAnsi="Courier New" w:cs="Courier New"/>
-        </w:rPr>
-        <w:t>fastq</w:t>
-      </w:r>
-      <w:proofErr w:type="spellEnd"/>
-      <w:r>
-        <w:rPr>
-          <w:rFonts w:ascii="Courier New" w:hAnsi="Courier New" w:cs="Courier New"/>
-        </w:rPr>
-        <w:t>”</w:t>
-      </w:r>
-      <w:r>
-        <w:rPr>
-          <w:rFonts w:ascii="Courier New" w:hAnsi="Courier New" w:cs="Courier New"/>
-        </w:rPr>
-        <w:br/>
-      </w:r>
-      <w:r>
-        <w:rPr>
-          <w:rFonts w:ascii="Courier New" w:hAnsi="Courier New" w:cs="Courier New"/>
-        </w:rPr>
-        <w:tab/>
-      </w:r>
-      <w:r>
-        <w:rPr>
-          <w:rFonts w:ascii="Courier New" w:hAnsi="Courier New" w:cs="Courier New"/>
-        </w:rPr>
-        <w:tab/>
-        <w:t>replace=”</w:t>
-      </w:r>
-      <w:r>
-        <w:rPr>
-          <w:rFonts w:ascii="Courier New" w:hAnsi="Courier New" w:cs="Courier New"/>
-        </w:rPr>
-        <w:t>\1</w:t>
-      </w:r>
-      <w:r>
-        <w:rPr>
-          <w:rFonts w:ascii="Courier New" w:hAnsi="Courier New" w:cs="Courier New"/>
-        </w:rPr>
-        <w:t>_</w:t>
-      </w:r>
-      <w:r>
-        <w:rPr>
-          <w:rFonts w:ascii="Courier New" w:hAnsi="Courier New" w:cs="Courier New"/>
-        </w:rPr>
-        <w:t>\2sam</w:t>
-      </w:r>
-      <w:r>
-        <w:rPr>
-          <w:rFonts w:ascii="Courier New" w:hAnsi="Courier New" w:cs="Courier New"/>
-        </w:rPr>
-        <w:t>” /&gt;</w:t>
-      </w:r>
-      <w:r>
-        <w:rPr>
-          <w:rFonts w:ascii="Courier New" w:hAnsi="Courier New" w:cs="Courier New"/>
-        </w:rPr>
-        <w:br/>
-      </w:r>
-      <w:r>
-        <w:rPr>
-          <w:rFonts w:ascii="Courier New" w:hAnsi="Courier New" w:cs="Courier New"/>
-        </w:rPr>
-        <w:tab/>
-        <w:t>&lt;step name=”Alignment”&gt;</w:t>
-      </w:r>
-      <w:r>
-        <w:rPr>
-          <w:rFonts w:ascii="Courier New" w:hAnsi="Courier New" w:cs="Courier New"/>
-        </w:rPr>
-        <w:br/>
-      </w:r>
-      <w:r>
-        <w:rPr>
-          <w:rFonts w:ascii="Courier New" w:hAnsi="Courier New" w:cs="Courier New"/>
-        </w:rPr>
-        <w:tab/>
-      </w:r>
-      <w:r>
-        <w:rPr>
-          <w:rFonts w:ascii="Courier New" w:hAnsi="Courier New" w:cs="Courier New"/>
-        </w:rPr>
-        <w:tab/>
-        <w:t>&lt;tool name=”</w:t>
-      </w:r>
-      <w:proofErr w:type="spellStart"/>
-      <w:r>
-        <w:rPr>
-          <w:rFonts w:ascii="Courier New" w:hAnsi="Courier New" w:cs="Courier New"/>
-        </w:rPr>
-        <w:t>bwa</w:t>
-      </w:r>
-      <w:proofErr w:type="spellEnd"/>
-      <w:r>
-        <w:rPr>
-          <w:rFonts w:ascii="Courier New" w:hAnsi="Courier New" w:cs="Courier New"/>
-        </w:rPr>
-        <w:t>” description=”run_bwa.xml”</w:t>
-      </w:r>
-      <w:r>
-        <w:rPr>
-          <w:rFonts w:ascii="Courier New" w:hAnsi="Courier New" w:cs="Courier New"/>
-        </w:rPr>
-        <w:br/>
-      </w:r>
-      <w:r>
-        <w:rPr>
-          <w:rFonts w:ascii="Courier New" w:hAnsi="Courier New" w:cs="Courier New"/>
-        </w:rPr>
-        <w:tab/>
-      </w:r>
-      <w:r>
-        <w:rPr>
-          <w:rFonts w:ascii="Courier New" w:hAnsi="Courier New" w:cs="Courier New"/>
-        </w:rPr>
-        <w:tab/>
-      </w:r>
-      <w:r>
-        <w:rPr>
-          <w:rFonts w:ascii="Courier New" w:hAnsi="Courier New" w:cs="Courier New"/>
-        </w:rPr>
-        <w:tab/>
-        <w:t>input=”end1,end2” output=”</w:t>
-      </w:r>
-      <w:proofErr w:type="spellStart"/>
-      <w:r>
-        <w:rPr>
-          <w:rFonts w:ascii="Courier New" w:hAnsi="Courier New" w:cs="Courier New"/>
-        </w:rPr>
-        <w:t>sam</w:t>
-      </w:r>
-      <w:proofErr w:type="spellEnd"/>
-      <w:r>
-        <w:rPr>
-          <w:rFonts w:ascii="Courier New" w:hAnsi="Courier New" w:cs="Courier New"/>
-        </w:rPr>
-        <w:t>” /&gt;</w:t>
-      </w:r>
-      <w:r>
-        <w:rPr>
-          <w:rFonts w:ascii="Courier New" w:hAnsi="Courier New" w:cs="Courier New"/>
-        </w:rPr>
-        <w:br/>
-      </w:r>
-      <w:r>
-        <w:rPr>
-          <w:rFonts w:ascii="Courier New" w:hAnsi="Courier New" w:cs="Courier New"/>
-        </w:rPr>
-        <w:tab/>
-        <w:t>&lt;/step&gt;</w:t>
-      </w:r>
-      <w:r>
-        <w:rPr>
-          <w:rFonts w:ascii="Courier New" w:hAnsi="Courier New" w:cs="Courier New"/>
-        </w:rPr>
-        <w:br/>
-        <w:t>&lt;/</w:t>
-      </w:r>
-      <w:proofErr w:type="spellStart"/>
-      <w:r>
-        <w:rPr>
-          <w:rFonts w:ascii="Courier New" w:hAnsi="Courier New" w:cs="Courier New"/>
-        </w:rPr>
-        <w:t>foreach</w:t>
-      </w:r>
-      <w:proofErr w:type="spellEnd"/>
-      <w:r>
-        <w:rPr>
-          <w:rFonts w:ascii="Courier New" w:hAnsi="Courier New" w:cs="Courier New"/>
-        </w:rPr>
-        <w:t>&gt;</w:t>
-      </w:r>
-    </w:p>
-    <w:p>
-      <w:pPr>
-        <w:rPr>
-          <w:rFonts w:ascii="Courier New" w:hAnsi="Courier New" w:cs="Courier New"/>
-        </w:rPr>
-      </w:pPr>
-      <w:r>
-        <w:rPr>
-          <w:rFonts w:cstheme="minorHAnsi"/>
-        </w:rPr>
-        <w:t xml:space="preserve">The </w:t>
-      </w:r>
-      <w:r>
-        <w:rPr>
-          <w:rFonts w:ascii="Courier New" w:hAnsi="Courier New" w:cs="Courier New"/>
-        </w:rPr>
-        <w:t>&lt;</w:t>
-      </w:r>
-      <w:proofErr w:type="spellStart"/>
-      <w:r>
-        <w:rPr>
-          <w:rFonts w:ascii="Courier New" w:hAnsi="Courier New" w:cs="Courier New"/>
-        </w:rPr>
-        <w:t>foreach</w:t>
-      </w:r>
-      <w:proofErr w:type="spellEnd"/>
-      <w:r>
-        <w:rPr>
-          <w:rFonts w:ascii="Courier New" w:hAnsi="Courier New" w:cs="Courier New"/>
-        </w:rPr>
-        <w:t>&gt;</w:t>
-      </w:r>
-      <w:r>
-        <w:rPr>
-          <w:rFonts w:cstheme="minorHAnsi"/>
-        </w:rPr>
-        <w:t xml:space="preserve"> tag would result </w:t>
-      </w:r>
-      <w:r>
-        <w:rPr>
-          <w:rFonts w:cstheme="minorHAnsi"/>
-        </w:rPr>
-        <w:t xml:space="preserve">in two invocations of the Alignment step, the first processing </w:t>
-      </w:r>
-      <w:r>
-        <w:rPr>
-          <w:rFonts w:ascii="Courier New" w:hAnsi="Courier New" w:cs="Courier New"/>
-        </w:rPr>
-        <w:t>A2_S1_L001_R1_</w:t>
-      </w:r>
-      <w:proofErr w:type="gramStart"/>
-      <w:r>
-        <w:rPr>
-          <w:rFonts w:ascii="Courier New" w:hAnsi="Courier New" w:cs="Courier New"/>
-        </w:rPr>
-        <w:t>001.fastq</w:t>
-      </w:r>
-      <w:r>
-        <w:rPr>
-          <w:rFonts w:ascii="Courier New" w:hAnsi="Courier New" w:cs="Courier New"/>
-        </w:rPr>
-        <w:t xml:space="preserve"> </w:t>
-      </w:r>
-      <w:r>
-        <w:rPr>
-          <w:rFonts w:cstheme="minorHAnsi"/>
-        </w:rPr>
-        <w:t xml:space="preserve"> and</w:t>
-      </w:r>
-      <w:proofErr w:type="gramEnd"/>
-      <w:r>
-        <w:rPr>
-          <w:rFonts w:cstheme="minorHAnsi"/>
-        </w:rPr>
-        <w:t xml:space="preserve"> </w:t>
-      </w:r>
-      <w:r>
-        <w:rPr>
-          <w:rFonts w:cstheme="minorHAnsi"/>
-        </w:rPr>
-        <w:t xml:space="preserve"> </w:t>
-      </w:r>
-      <w:r>
-        <w:rPr>
-          <w:rFonts w:ascii="Courier New" w:hAnsi="Courier New" w:cs="Courier New"/>
-        </w:rPr>
-        <w:t>A2_S1_L001_R2_001.fastq</w:t>
-      </w:r>
-      <w:r>
-        <w:rPr>
-          <w:rFonts w:cstheme="minorHAnsi"/>
-        </w:rPr>
-        <w:t xml:space="preserve"> </w:t>
-      </w:r>
-      <w:r>
-        <w:rPr>
-          <w:rFonts w:cstheme="minorHAnsi"/>
-        </w:rPr>
-        <w:t xml:space="preserve"> </w:t>
-      </w:r>
-      <w:r>
-        <w:rPr>
-          <w:rFonts w:cstheme="minorHAnsi"/>
-        </w:rPr>
-        <w:t xml:space="preserve">and producing output file </w:t>
-      </w:r>
-      <w:r>
-        <w:rPr>
-          <w:rFonts w:ascii="Courier New" w:hAnsi="Courier New" w:cs="Courier New"/>
-        </w:rPr>
-        <w:t>A2_S1_L001_001.sam</w:t>
-      </w:r>
-      <w:r>
-        <w:rPr>
-          <w:rFonts w:cstheme="minorHAnsi"/>
-        </w:rPr>
-        <w:t xml:space="preserve">.  The second invocation would process </w:t>
-      </w:r>
-      <w:r>
-        <w:rPr>
-          <w:rFonts w:ascii="Courier New" w:hAnsi="Courier New" w:cs="Courier New"/>
-        </w:rPr>
-        <w:t>A2_S1_L001_R1_002.fastq</w:t>
-      </w:r>
-      <w:r>
-        <w:rPr>
-          <w:rFonts w:cstheme="minorHAnsi"/>
-        </w:rPr>
-        <w:t xml:space="preserve"> and </w:t>
-      </w:r>
-      <w:r>
-        <w:rPr>
-          <w:rFonts w:ascii="Courier New" w:hAnsi="Courier New" w:cs="Courier New"/>
-        </w:rPr>
-        <w:t>A2_S1_L001_R2</w:t>
-      </w:r>
-      <w:r>
-        <w:rPr>
-          <w:rFonts w:ascii="Courier New" w:hAnsi="Courier New" w:cs="Courier New"/>
-        </w:rPr>
-        <w:t>_002.fastq</w:t>
-      </w:r>
-      <w:r>
-        <w:rPr>
-          <w:rFonts w:cstheme="minorHAnsi"/>
-        </w:rPr>
-        <w:t xml:space="preserve">, producing </w:t>
-      </w:r>
-      <w:r>
-        <w:rPr>
-          <w:rFonts w:ascii="Courier New" w:hAnsi="Courier New" w:cs="Courier New"/>
-        </w:rPr>
-        <w:t>A2_S1_L001_002.sam.</w:t>
+        <w:t xml:space="preserve"> for more information.</w:t>
       </w:r>
     </w:p>
     <w:p>
@@ -4158,6 +2683,1903 @@
       </w:pPr>
       <w:proofErr w:type="gramStart"/>
       <w:r>
+        <w:t>step</w:t>
+      </w:r>
+      <w:proofErr w:type="gramEnd"/>
+    </w:p>
+    <w:p>
+      <w:r>
+        <w:t xml:space="preserve">A </w:t>
+      </w:r>
+      <w:r>
+        <w:t>step</w:t>
+      </w:r>
+      <w:r>
+        <w:t xml:space="preserve"> is a logical phase of the pipeline.  A </w:t>
+      </w:r>
+      <w:r>
+        <w:rPr>
+          <w:rFonts w:ascii="Courier New" w:hAnsi="Courier New" w:cs="Courier New"/>
+        </w:rPr>
+        <w:t>&lt;</w:t>
+      </w:r>
+      <w:r>
+        <w:rPr>
+          <w:rFonts w:ascii="Courier New" w:hAnsi="Courier New" w:cs="Courier New"/>
+        </w:rPr>
+        <w:t>step</w:t>
+      </w:r>
+      <w:r>
+        <w:rPr>
+          <w:rFonts w:ascii="Courier New" w:hAnsi="Courier New" w:cs="Courier New"/>
+        </w:rPr>
+        <w:t>&gt;</w:t>
+      </w:r>
+      <w:r>
+        <w:t xml:space="preserve"> tag</w:t>
+      </w:r>
+      <w:r>
+        <w:t xml:space="preserve"> </w:t>
+      </w:r>
+      <w:r>
+        <w:t>contain</w:t>
+      </w:r>
+      <w:r>
+        <w:t xml:space="preserve">s one or </w:t>
+      </w:r>
+      <w:proofErr w:type="gramStart"/>
+      <w:r>
+        <w:t>more</w:t>
+      </w:r>
+      <w:r>
+        <w:t xml:space="preserve"> </w:t>
+      </w:r>
+      <w:r>
+        <w:t xml:space="preserve"> tool</w:t>
+      </w:r>
+      <w:proofErr w:type="gramEnd"/>
+      <w:r>
+        <w:t xml:space="preserve"> tag</w:t>
+      </w:r>
+      <w:r>
+        <w:t>s.</w:t>
+      </w:r>
+    </w:p>
+    <w:p>
+      <w:pPr>
+        <w:rPr>
+          <w:rFonts w:ascii="Courier New" w:hAnsi="Courier New" w:cs="Courier New"/>
+        </w:rPr>
+      </w:pPr>
+      <w:r>
+        <w:rPr>
+          <w:rFonts w:ascii="Courier New" w:hAnsi="Courier New" w:cs="Courier New"/>
+        </w:rPr>
+        <w:t>&lt;</w:t>
+      </w:r>
+      <w:proofErr w:type="gramStart"/>
+      <w:r>
+        <w:rPr>
+          <w:rFonts w:ascii="Courier New" w:hAnsi="Courier New" w:cs="Courier New"/>
+        </w:rPr>
+        <w:t>step</w:t>
+      </w:r>
+      <w:proofErr w:type="gramEnd"/>
+      <w:r>
+        <w:rPr>
+          <w:rFonts w:ascii="Courier New" w:hAnsi="Courier New" w:cs="Courier New"/>
+        </w:rPr>
+        <w:t xml:space="preserve"> name="..."&gt;</w:t>
+      </w:r>
+      <w:r>
+        <w:rPr>
+          <w:rFonts w:ascii="Courier New" w:hAnsi="Courier New" w:cs="Courier New"/>
+        </w:rPr>
+        <w:br/>
+      </w:r>
+      <w:r>
+        <w:rPr>
+          <w:rFonts w:ascii="Courier New" w:hAnsi="Courier New" w:cs="Courier New"/>
+        </w:rPr>
+        <w:tab/>
+        <w:t>&lt;tool /&gt;</w:t>
+      </w:r>
+      <w:r>
+        <w:rPr>
+          <w:rFonts w:ascii="Courier New" w:hAnsi="Courier New" w:cs="Courier New"/>
+        </w:rPr>
+        <w:br/>
+        <w:t>&lt;/</w:t>
+      </w:r>
+      <w:r>
+        <w:rPr>
+          <w:rFonts w:ascii="Courier New" w:hAnsi="Courier New" w:cs="Courier New"/>
+        </w:rPr>
+        <w:t>step</w:t>
+      </w:r>
+      <w:r>
+        <w:rPr>
+          <w:rFonts w:ascii="Courier New" w:hAnsi="Courier New" w:cs="Courier New"/>
+        </w:rPr>
+        <w:t>&gt;</w:t>
+      </w:r>
+    </w:p>
+    <w:p>
+      <w:pPr>
+        <w:pStyle w:val="Heading2"/>
+      </w:pPr>
+      <w:proofErr w:type="spellStart"/>
+      <w:proofErr w:type="gramStart"/>
+      <w:r>
+        <w:t>foreach</w:t>
+      </w:r>
+      <w:proofErr w:type="spellEnd"/>
+      <w:proofErr w:type="gramEnd"/>
+    </w:p>
+    <w:p>
+      <w:r>
+        <w:t xml:space="preserve">The </w:t>
+      </w:r>
+      <w:r>
+        <w:rPr>
+          <w:rFonts w:ascii="Courier New" w:hAnsi="Courier New" w:cs="Courier New"/>
+        </w:rPr>
+        <w:t>&lt;</w:t>
+      </w:r>
+      <w:proofErr w:type="spellStart"/>
+      <w:r>
+        <w:rPr>
+          <w:rFonts w:ascii="Courier New" w:hAnsi="Courier New" w:cs="Courier New"/>
+        </w:rPr>
+        <w:t>foreach</w:t>
+      </w:r>
+      <w:proofErr w:type="spellEnd"/>
+      <w:r>
+        <w:rPr>
+          <w:rFonts w:ascii="Courier New" w:hAnsi="Courier New" w:cs="Courier New"/>
+        </w:rPr>
+        <w:t>&gt;</w:t>
+      </w:r>
+      <w:r>
+        <w:t xml:space="preserve"> tag allows a step to be run on several files</w:t>
+      </w:r>
+      <w:r>
+        <w:t xml:space="preserve"> in a directory identified by the</w:t>
+      </w:r>
+      <w:r>
+        <w:t xml:space="preserve"> </w:t>
+      </w:r>
+      <w:proofErr w:type="spellStart"/>
+      <w:r>
+        <w:rPr>
+          <w:rFonts w:ascii="Courier New" w:hAnsi="Courier New" w:cs="Courier New"/>
+        </w:rPr>
+        <w:t>dir</w:t>
+      </w:r>
+      <w:proofErr w:type="spellEnd"/>
+      <w:r>
+        <w:t xml:space="preserve"> </w:t>
+      </w:r>
+      <w:r>
+        <w:t>a</w:t>
+      </w:r>
+      <w:r>
+        <w:t>ttribute</w:t>
+      </w:r>
+      <w:r>
+        <w:t xml:space="preserve">. </w:t>
+      </w:r>
+    </w:p>
+    <w:p>
+      <w:r>
+        <w:rPr>
+          <w:b/>
+          <w:i/>
+        </w:rPr>
+        <w:t>IMPORTANT NOTE:</w:t>
+      </w:r>
+      <w:r>
+        <w:t xml:space="preserve"> The “iterations” of the </w:t>
+      </w:r>
+      <w:r>
+        <w:rPr>
+          <w:rFonts w:ascii="Courier New" w:hAnsi="Courier New" w:cs="Courier New"/>
+        </w:rPr>
+        <w:t>&lt;</w:t>
+      </w:r>
+      <w:proofErr w:type="spellStart"/>
+      <w:r>
+        <w:rPr>
+          <w:rFonts w:ascii="Courier New" w:hAnsi="Courier New" w:cs="Courier New"/>
+        </w:rPr>
+        <w:t>foreach</w:t>
+      </w:r>
+      <w:proofErr w:type="spellEnd"/>
+      <w:r>
+        <w:rPr>
+          <w:rFonts w:ascii="Courier New" w:hAnsi="Courier New" w:cs="Courier New"/>
+        </w:rPr>
+        <w:t>&gt;</w:t>
+      </w:r>
+      <w:r>
+        <w:t xml:space="preserve"> processing may happen in parallel.  All processing of one set of files must be completely independent of the processing of another set of files.</w:t>
+      </w:r>
+    </w:p>
+    <w:p>
+      <w:r>
+        <w:t xml:space="preserve">The files to be used within this directory are identified by </w:t>
+      </w:r>
+      <w:r>
+        <w:t xml:space="preserve">pattern matching the file names, so it is useful primarily when the files are systematically named, for instance, the output directory of an </w:t>
+      </w:r>
+      <w:proofErr w:type="spellStart"/>
+      <w:r>
+        <w:t>Illumina</w:t>
+      </w:r>
+      <w:proofErr w:type="spellEnd"/>
+      <w:r>
+        <w:t xml:space="preserve"> sequencing run.  When there are </w:t>
+      </w:r>
+      <w:r>
+        <w:t>group</w:t>
+      </w:r>
+      <w:r>
+        <w:t xml:space="preserve">s of files that need to be processed together, </w:t>
+      </w:r>
+      <w:r>
+        <w:t xml:space="preserve">for instance, paired </w:t>
+      </w:r>
+      <w:proofErr w:type="spellStart"/>
+      <w:r>
+        <w:t>fastq</w:t>
+      </w:r>
+      <w:proofErr w:type="spellEnd"/>
+      <w:r>
+        <w:t xml:space="preserve"> files, </w:t>
+      </w:r>
+      <w:r>
+        <w:t xml:space="preserve">the tag allows constructing the name of the </w:t>
+      </w:r>
+      <w:r>
+        <w:t>other</w:t>
+      </w:r>
+      <w:r>
+        <w:t xml:space="preserve"> </w:t>
+      </w:r>
+      <w:r>
+        <w:t xml:space="preserve">input or output </w:t>
+      </w:r>
+      <w:r>
+        <w:t>file</w:t>
+      </w:r>
+      <w:r>
+        <w:t>s</w:t>
+      </w:r>
+      <w:r>
+        <w:t xml:space="preserve"> based on the </w:t>
+      </w:r>
+      <w:r>
+        <w:t xml:space="preserve">name of </w:t>
+      </w:r>
+      <w:r>
+        <w:t xml:space="preserve">first one, again via </w:t>
+      </w:r>
+      <w:proofErr w:type="spellStart"/>
+      <w:r>
+        <w:t>regexp</w:t>
+      </w:r>
+      <w:proofErr w:type="spellEnd"/>
+      <w:r>
+        <w:t xml:space="preserve"> pattern matching / pattern replacement.  This could be used, for instance, in performing paired end alignment. </w:t>
+      </w:r>
+    </w:p>
+    <w:p>
+      <w:r>
+        <w:rPr>
+          <w:b/>
+          <w:i/>
+        </w:rPr>
+        <w:t>IMPORTANT NOTE:</w:t>
+      </w:r>
+      <w:r>
+        <w:t xml:space="preserve"> Since Civet submits all of the jobs of a pipeline up front, the files matched by a </w:t>
+      </w:r>
+      <w:r>
+        <w:rPr>
+          <w:rFonts w:ascii="Courier New" w:hAnsi="Courier New" w:cs="Courier New"/>
+        </w:rPr>
+        <w:t>&lt;</w:t>
+      </w:r>
+      <w:proofErr w:type="spellStart"/>
+      <w:r>
+        <w:rPr>
+          <w:rFonts w:ascii="Courier New" w:hAnsi="Courier New" w:cs="Courier New"/>
+        </w:rPr>
+        <w:t>foreach</w:t>
+      </w:r>
+      <w:proofErr w:type="spellEnd"/>
+      <w:proofErr w:type="gramStart"/>
+      <w:r>
+        <w:rPr>
+          <w:rFonts w:ascii="Courier New" w:hAnsi="Courier New" w:cs="Courier New"/>
+        </w:rPr>
+        <w:t>&gt;</w:t>
+      </w:r>
+      <w:r>
+        <w:t xml:space="preserve">  tag</w:t>
+      </w:r>
+      <w:proofErr w:type="gramEnd"/>
+      <w:r>
+        <w:t xml:space="preserve"> must exist at pipeline submission time.</w:t>
+      </w:r>
+    </w:p>
+    <w:p>
+      <w:pPr>
+        <w:rPr>
+          <w:rFonts w:ascii="Courier New" w:hAnsi="Courier New" w:cs="Courier New"/>
+        </w:rPr>
+      </w:pPr>
+      <w:r>
+        <w:rPr>
+          <w:rFonts w:ascii="Courier New" w:hAnsi="Courier New" w:cs="Courier New"/>
+        </w:rPr>
+        <w:lastRenderedPageBreak/>
+        <w:t>&lt;</w:t>
+      </w:r>
+      <w:proofErr w:type="spellStart"/>
+      <w:proofErr w:type="gramStart"/>
+      <w:r>
+        <w:rPr>
+          <w:rFonts w:ascii="Courier New" w:hAnsi="Courier New" w:cs="Courier New"/>
+        </w:rPr>
+        <w:t>foreach</w:t>
+      </w:r>
+      <w:proofErr w:type="spellEnd"/>
+      <w:proofErr w:type="gramEnd"/>
+      <w:r>
+        <w:rPr>
+          <w:rFonts w:ascii="Courier New" w:hAnsi="Courier New" w:cs="Courier New"/>
+        </w:rPr>
+        <w:t xml:space="preserve"> </w:t>
+      </w:r>
+      <w:r>
+        <w:rPr>
+          <w:rFonts w:ascii="Courier New" w:hAnsi="Courier New" w:cs="Courier New"/>
+        </w:rPr>
+        <w:t xml:space="preserve">id=”...” </w:t>
+      </w:r>
+      <w:proofErr w:type="spellStart"/>
+      <w:r>
+        <w:rPr>
+          <w:rFonts w:ascii="Courier New" w:hAnsi="Courier New" w:cs="Courier New"/>
+        </w:rPr>
+        <w:t>dir</w:t>
+      </w:r>
+      <w:proofErr w:type="spellEnd"/>
+      <w:r>
+        <w:rPr>
+          <w:rFonts w:ascii="Courier New" w:hAnsi="Courier New" w:cs="Courier New"/>
+        </w:rPr>
+        <w:t>=”...”</w:t>
+      </w:r>
+      <w:r>
+        <w:rPr>
+          <w:rFonts w:ascii="Courier New" w:hAnsi="Courier New" w:cs="Courier New"/>
+        </w:rPr>
+        <w:t>&gt;</w:t>
+      </w:r>
+      <w:r>
+        <w:rPr>
+          <w:rFonts w:ascii="Courier New" w:hAnsi="Courier New" w:cs="Courier New"/>
+        </w:rPr>
+        <w:br/>
+      </w:r>
+      <w:r>
+        <w:rPr>
+          <w:rFonts w:ascii="Courier New" w:hAnsi="Courier New" w:cs="Courier New"/>
+        </w:rPr>
+        <w:tab/>
+        <w:t>&lt;file id=”...” pattern=”...”</w:t>
+      </w:r>
+      <w:r>
+        <w:rPr>
+          <w:rFonts w:ascii="Courier New" w:hAnsi="Courier New" w:cs="Courier New"/>
+        </w:rPr>
+        <w:t xml:space="preserve"> /</w:t>
+      </w:r>
+      <w:r>
+        <w:rPr>
+          <w:rFonts w:ascii="Courier New" w:hAnsi="Courier New" w:cs="Courier New"/>
+        </w:rPr>
+        <w:t>&gt;</w:t>
+      </w:r>
+      <w:r>
+        <w:rPr>
+          <w:rFonts w:ascii="Courier New" w:hAnsi="Courier New" w:cs="Courier New"/>
+        </w:rPr>
+        <w:br/>
+      </w:r>
+      <w:r>
+        <w:rPr>
+          <w:rFonts w:ascii="Courier New" w:hAnsi="Courier New" w:cs="Courier New"/>
+        </w:rPr>
+        <w:tab/>
+        <w:t xml:space="preserve">&lt;related </w:t>
+      </w:r>
+      <w:r>
+        <w:rPr>
+          <w:rFonts w:ascii="Courier New" w:hAnsi="Courier New" w:cs="Courier New"/>
+        </w:rPr>
+        <w:t xml:space="preserve">id=”...” </w:t>
+      </w:r>
+      <w:r>
+        <w:rPr>
+          <w:rFonts w:ascii="Courier New" w:hAnsi="Courier New" w:cs="Courier New"/>
+        </w:rPr>
+        <w:t>i</w:t>
+      </w:r>
+      <w:r>
+        <w:rPr>
+          <w:rFonts w:ascii="Courier New" w:hAnsi="Courier New" w:cs="Courier New"/>
+        </w:rPr>
+        <w:t>nput</w:t>
+      </w:r>
+      <w:r>
+        <w:rPr>
+          <w:rFonts w:ascii="Courier New" w:hAnsi="Courier New" w:cs="Courier New"/>
+        </w:rPr>
+        <w:t>=”...”</w:t>
+      </w:r>
+      <w:r>
+        <w:rPr>
+          <w:rFonts w:ascii="Courier New" w:hAnsi="Courier New" w:cs="Courier New"/>
+        </w:rPr>
+        <w:t xml:space="preserve"> pattern=”...” replace=”...” /&gt;</w:t>
+      </w:r>
+      <w:r>
+        <w:rPr>
+          <w:rFonts w:ascii="Courier New" w:hAnsi="Courier New" w:cs="Courier New"/>
+        </w:rPr>
+        <w:br/>
+      </w:r>
+      <w:r>
+        <w:rPr>
+          <w:rFonts w:ascii="Courier New" w:hAnsi="Courier New" w:cs="Courier New"/>
+        </w:rPr>
+        <w:tab/>
+        <w:t>&lt;step /&gt;</w:t>
+      </w:r>
+      <w:r>
+        <w:rPr>
+          <w:rFonts w:ascii="Courier New" w:hAnsi="Courier New" w:cs="Courier New"/>
+        </w:rPr>
+        <w:br/>
+        <w:t>&lt;/</w:t>
+      </w:r>
+      <w:proofErr w:type="spellStart"/>
+      <w:r>
+        <w:rPr>
+          <w:rFonts w:ascii="Courier New" w:hAnsi="Courier New" w:cs="Courier New"/>
+        </w:rPr>
+        <w:t>foreach</w:t>
+      </w:r>
+      <w:proofErr w:type="spellEnd"/>
+      <w:r>
+        <w:rPr>
+          <w:rFonts w:ascii="Courier New" w:hAnsi="Courier New" w:cs="Courier New"/>
+        </w:rPr>
+        <w:t>&gt;</w:t>
+      </w:r>
+    </w:p>
+    <w:p>
+      <w:pPr>
+        <w:rPr>
+          <w:rFonts w:cstheme="minorHAnsi"/>
+        </w:rPr>
+      </w:pPr>
+      <w:r>
+        <w:rPr>
+          <w:rFonts w:cstheme="minorHAnsi"/>
+        </w:rPr>
+        <w:t xml:space="preserve">The </w:t>
+      </w:r>
+      <w:r>
+        <w:rPr>
+          <w:rFonts w:ascii="Courier New" w:hAnsi="Courier New" w:cs="Courier New"/>
+        </w:rPr>
+        <w:t>&lt;</w:t>
+      </w:r>
+      <w:proofErr w:type="spellStart"/>
+      <w:r>
+        <w:rPr>
+          <w:rFonts w:ascii="Courier New" w:hAnsi="Courier New" w:cs="Courier New"/>
+        </w:rPr>
+        <w:t>foreach</w:t>
+      </w:r>
+      <w:proofErr w:type="spellEnd"/>
+      <w:r>
+        <w:rPr>
+          <w:rFonts w:ascii="Courier New" w:hAnsi="Courier New" w:cs="Courier New"/>
+        </w:rPr>
+        <w:t>&gt;</w:t>
+      </w:r>
+      <w:r>
+        <w:rPr>
+          <w:rFonts w:cstheme="minorHAnsi"/>
+        </w:rPr>
+        <w:t xml:space="preserve"> tag processes a set of files in the directory whose id is specified in the </w:t>
+      </w:r>
+      <w:proofErr w:type="spellStart"/>
+      <w:r>
+        <w:rPr>
+          <w:rFonts w:ascii="Courier New" w:hAnsi="Courier New" w:cs="Courier New"/>
+        </w:rPr>
+        <w:t>dir</w:t>
+      </w:r>
+      <w:proofErr w:type="spellEnd"/>
+      <w:r>
+        <w:rPr>
+          <w:rFonts w:cstheme="minorHAnsi"/>
+        </w:rPr>
+        <w:t xml:space="preserve"> attribute.  The order in which the files are processed is unspecified; in a cluster environment, they may be processed in parallel. </w:t>
+      </w:r>
+      <w:r>
+        <w:rPr>
+          <w:rFonts w:cstheme="minorHAnsi"/>
+        </w:rPr>
+        <w:t xml:space="preserve"> The </w:t>
+      </w:r>
+      <w:r>
+        <w:rPr>
+          <w:rFonts w:ascii="Courier New" w:hAnsi="Courier New" w:cs="Courier New"/>
+        </w:rPr>
+        <w:t>id</w:t>
+      </w:r>
+      <w:r>
+        <w:rPr>
+          <w:rFonts w:cstheme="minorHAnsi"/>
+        </w:rPr>
+        <w:t xml:space="preserve"> attribute is used to specify a </w:t>
+      </w:r>
+      <w:r>
+        <w:rPr>
+          <w:rFonts w:ascii="Courier New" w:hAnsi="Courier New" w:cs="Courier New"/>
+        </w:rPr>
+        <w:t>&lt;</w:t>
+      </w:r>
+      <w:proofErr w:type="spellStart"/>
+      <w:r>
+        <w:rPr>
+          <w:rFonts w:ascii="Courier New" w:hAnsi="Courier New" w:cs="Courier New"/>
+        </w:rPr>
+        <w:t>filelist</w:t>
+      </w:r>
+      <w:proofErr w:type="spellEnd"/>
+      <w:r>
+        <w:rPr>
+          <w:rFonts w:ascii="Courier New" w:hAnsi="Courier New" w:cs="Courier New"/>
+        </w:rPr>
+        <w:t>&gt;</w:t>
+      </w:r>
+      <w:r>
+        <w:rPr>
+          <w:rFonts w:cstheme="minorHAnsi"/>
+        </w:rPr>
+        <w:t xml:space="preserve"> dependency on this </w:t>
+      </w:r>
+      <w:r>
+        <w:rPr>
+          <w:rFonts w:ascii="Courier New" w:hAnsi="Courier New" w:cs="Courier New"/>
+        </w:rPr>
+        <w:t>&lt;</w:t>
+      </w:r>
+      <w:proofErr w:type="spellStart"/>
+      <w:r>
+        <w:rPr>
+          <w:rFonts w:ascii="Courier New" w:hAnsi="Courier New" w:cs="Courier New"/>
+        </w:rPr>
+        <w:t>foreach</w:t>
+      </w:r>
+      <w:proofErr w:type="spellEnd"/>
+      <w:r>
+        <w:rPr>
+          <w:rFonts w:ascii="Courier New" w:hAnsi="Courier New" w:cs="Courier New"/>
+        </w:rPr>
+        <w:t>&gt;</w:t>
+      </w:r>
+      <w:r>
+        <w:rPr>
+          <w:rFonts w:cstheme="minorHAnsi"/>
+        </w:rPr>
+        <w:t xml:space="preserve"> tag.</w:t>
+      </w:r>
+    </w:p>
+    <w:p>
+      <w:pPr>
+        <w:rPr>
+          <w:rFonts w:cstheme="minorHAnsi"/>
+        </w:rPr>
+      </w:pPr>
+      <w:r>
+        <w:rPr>
+          <w:rFonts w:cstheme="minorHAnsi"/>
+        </w:rPr>
+        <w:t xml:space="preserve">The </w:t>
+      </w:r>
+      <w:r>
+        <w:rPr>
+          <w:rFonts w:ascii="Courier New" w:hAnsi="Courier New" w:cs="Courier New"/>
+        </w:rPr>
+        <w:t>&lt;file&gt;</w:t>
+      </w:r>
+      <w:r>
+        <w:rPr>
+          <w:rFonts w:cstheme="minorHAnsi"/>
+        </w:rPr>
+        <w:t xml:space="preserve"> tag</w:t>
+      </w:r>
+      <w:r>
+        <w:rPr>
+          <w:rFonts w:cstheme="minorHAnsi"/>
+        </w:rPr>
+        <w:t xml:space="preserve">’s </w:t>
+      </w:r>
+      <w:r>
+        <w:rPr>
+          <w:rFonts w:ascii="Courier New" w:hAnsi="Courier New" w:cs="Courier New"/>
+        </w:rPr>
+        <w:t>pattern</w:t>
+      </w:r>
+      <w:r>
+        <w:rPr>
+          <w:rFonts w:cstheme="minorHAnsi"/>
+        </w:rPr>
+        <w:t xml:space="preserve"> attribute</w:t>
+      </w:r>
+      <w:r>
+        <w:rPr>
+          <w:rFonts w:cstheme="minorHAnsi"/>
+        </w:rPr>
+        <w:t xml:space="preserve"> specifies </w:t>
+      </w:r>
+      <w:r>
+        <w:rPr>
+          <w:rFonts w:cstheme="minorHAnsi"/>
+        </w:rPr>
+        <w:t xml:space="preserve">the python regex </w:t>
+      </w:r>
+      <w:r>
+        <w:rPr>
+          <w:rFonts w:cstheme="minorHAnsi"/>
+        </w:rPr>
+        <w:t>pattern</w:t>
+      </w:r>
+      <w:r>
+        <w:rPr>
+          <w:rFonts w:cstheme="minorHAnsi"/>
+        </w:rPr>
+        <w:t xml:space="preserve"> that will be used to select files for processing</w:t>
+      </w:r>
+      <w:r>
+        <w:rPr>
+          <w:rFonts w:cstheme="minorHAnsi"/>
+        </w:rPr>
+        <w:t xml:space="preserve">; it will be applied to each filename in the directory as if by using python’s </w:t>
+      </w:r>
+      <w:proofErr w:type="spellStart"/>
+      <w:proofErr w:type="gramStart"/>
+      <w:r>
+        <w:rPr>
+          <w:rFonts w:cstheme="minorHAnsi"/>
+        </w:rPr>
+        <w:t>re.match</w:t>
+      </w:r>
+      <w:proofErr w:type="spellEnd"/>
+      <w:r>
+        <w:rPr>
+          <w:rFonts w:cstheme="minorHAnsi"/>
+        </w:rPr>
+        <w:t>(</w:t>
+      </w:r>
+      <w:proofErr w:type="gramEnd"/>
+      <w:r>
+        <w:rPr>
+          <w:rFonts w:cstheme="minorHAnsi"/>
+        </w:rPr>
+        <w:t xml:space="preserve">) function.  </w:t>
+      </w:r>
+      <w:r>
+        <w:rPr>
+          <w:rFonts w:cstheme="minorHAnsi"/>
+        </w:rPr>
+        <w:t xml:space="preserve">There must be exactly one </w:t>
+      </w:r>
+      <w:r>
+        <w:rPr>
+          <w:rFonts w:ascii="Courier New" w:hAnsi="Courier New" w:cs="Courier New"/>
+        </w:rPr>
+        <w:t>&lt;file&gt;</w:t>
+      </w:r>
+      <w:r>
+        <w:rPr>
+          <w:rFonts w:cstheme="minorHAnsi"/>
+        </w:rPr>
+        <w:t xml:space="preserve"> tag in a </w:t>
+      </w:r>
+      <w:r>
+        <w:rPr>
+          <w:rFonts w:ascii="Courier New" w:hAnsi="Courier New" w:cs="Courier New"/>
+        </w:rPr>
+        <w:t>&lt;</w:t>
+      </w:r>
+      <w:proofErr w:type="spellStart"/>
+      <w:r>
+        <w:rPr>
+          <w:rFonts w:ascii="Courier New" w:hAnsi="Courier New" w:cs="Courier New"/>
+        </w:rPr>
+        <w:t>foreach</w:t>
+      </w:r>
+      <w:proofErr w:type="spellEnd"/>
+      <w:r>
+        <w:rPr>
+          <w:rFonts w:ascii="Courier New" w:hAnsi="Courier New" w:cs="Courier New"/>
+        </w:rPr>
+        <w:t>&gt;</w:t>
+      </w:r>
+      <w:r>
+        <w:rPr>
+          <w:rFonts w:cstheme="minorHAnsi"/>
+        </w:rPr>
+        <w:t xml:space="preserve">. </w:t>
+      </w:r>
+      <w:r>
+        <w:rPr>
+          <w:rFonts w:cstheme="minorHAnsi"/>
+        </w:rPr>
+        <w:t>Any filenames that match will be processed. T</w:t>
+      </w:r>
+      <w:r>
+        <w:rPr>
+          <w:rFonts w:cstheme="minorHAnsi"/>
+        </w:rPr>
+        <w:t xml:space="preserve">he </w:t>
+      </w:r>
+      <w:r>
+        <w:rPr>
+          <w:rFonts w:cstheme="minorHAnsi"/>
+        </w:rPr>
+        <w:t xml:space="preserve">tag’s </w:t>
+      </w:r>
+      <w:r>
+        <w:rPr>
+          <w:rFonts w:ascii="Courier New" w:hAnsi="Courier New" w:cs="Courier New"/>
+        </w:rPr>
+        <w:t>id</w:t>
+      </w:r>
+      <w:r>
+        <w:rPr>
+          <w:rFonts w:cstheme="minorHAnsi"/>
+        </w:rPr>
+        <w:t xml:space="preserve"> </w:t>
+      </w:r>
+      <w:r>
+        <w:rPr>
+          <w:rFonts w:cstheme="minorHAnsi"/>
+        </w:rPr>
+        <w:t>attribute specifies the id</w:t>
+      </w:r>
+      <w:r>
+        <w:rPr>
+          <w:rFonts w:cstheme="minorHAnsi"/>
+        </w:rPr>
+        <w:t xml:space="preserve"> this file will be referenced by in </w:t>
+      </w:r>
+      <w:proofErr w:type="spellStart"/>
+      <w:r>
+        <w:rPr>
+          <w:rFonts w:cstheme="minorHAnsi"/>
+        </w:rPr>
+        <w:t>foreach</w:t>
+      </w:r>
+      <w:proofErr w:type="spellEnd"/>
+      <w:r>
+        <w:rPr>
+          <w:rFonts w:cstheme="minorHAnsi"/>
+        </w:rPr>
+        <w:t xml:space="preserve"> block</w:t>
+      </w:r>
+      <w:r>
+        <w:rPr>
+          <w:rFonts w:cstheme="minorHAnsi"/>
+        </w:rPr>
+        <w:t>.</w:t>
+      </w:r>
+      <w:r>
+        <w:rPr>
+          <w:rFonts w:cstheme="minorHAnsi"/>
+        </w:rPr>
+        <w:t xml:space="preserve">  Since the files identified by this tag must exist to be pattern matched, they are inherently classed as input files.</w:t>
+      </w:r>
+    </w:p>
+    <w:p>
+      <w:pPr>
+        <w:rPr>
+          <w:rFonts w:cstheme="minorHAnsi"/>
+        </w:rPr>
+      </w:pPr>
+      <w:r>
+        <w:rPr>
+          <w:rFonts w:cstheme="minorHAnsi"/>
+        </w:rPr>
+        <w:t xml:space="preserve">The </w:t>
+      </w:r>
+      <w:r>
+        <w:rPr>
+          <w:rFonts w:ascii="Courier New" w:hAnsi="Courier New" w:cs="Courier New"/>
+        </w:rPr>
+        <w:t>&lt;related&gt;</w:t>
+      </w:r>
+      <w:r>
+        <w:rPr>
+          <w:rFonts w:cstheme="minorHAnsi"/>
+        </w:rPr>
+        <w:t xml:space="preserve"> tag specifies another file, either an existing input file or a file </w:t>
+      </w:r>
+      <w:r>
+        <w:rPr>
+          <w:rFonts w:cstheme="minorHAnsi"/>
+        </w:rPr>
+        <w:t>to be created. The</w:t>
+      </w:r>
+      <w:r>
+        <w:rPr>
+          <w:rFonts w:ascii="Courier New" w:hAnsi="Courier New" w:cs="Courier New"/>
+        </w:rPr>
+        <w:t xml:space="preserve"> id</w:t>
+      </w:r>
+      <w:r>
+        <w:rPr>
+          <w:rFonts w:cstheme="minorHAnsi"/>
+        </w:rPr>
+        <w:t xml:space="preserve"> attribute specifies the id by which this file will be referenced</w:t>
+      </w:r>
+      <w:r>
+        <w:rPr>
+          <w:rFonts w:cstheme="minorHAnsi"/>
+        </w:rPr>
+        <w:t xml:space="preserve"> in the </w:t>
+      </w:r>
+      <w:proofErr w:type="spellStart"/>
+      <w:r>
+        <w:rPr>
+          <w:rFonts w:cstheme="minorHAnsi"/>
+        </w:rPr>
+        <w:t>foreach</w:t>
+      </w:r>
+      <w:proofErr w:type="spellEnd"/>
+      <w:r>
+        <w:rPr>
+          <w:rFonts w:cstheme="minorHAnsi"/>
+        </w:rPr>
+        <w:t xml:space="preserve"> block</w:t>
+      </w:r>
+      <w:r>
+        <w:rPr>
+          <w:rFonts w:cstheme="minorHAnsi"/>
+        </w:rPr>
+        <w:t xml:space="preserve">.  The </w:t>
+      </w:r>
+      <w:r>
+        <w:rPr>
+          <w:rFonts w:ascii="Courier New" w:hAnsi="Courier New" w:cs="Courier New"/>
+        </w:rPr>
+        <w:t>input</w:t>
+      </w:r>
+      <w:r>
+        <w:rPr>
+          <w:rFonts w:cstheme="minorHAnsi"/>
+        </w:rPr>
+        <w:t xml:space="preserve"> attribute’s value shall be either </w:t>
+      </w:r>
+      <w:r>
+        <w:rPr>
+          <w:rFonts w:ascii="Courier New" w:hAnsi="Courier New" w:cs="Courier New"/>
+        </w:rPr>
+        <w:t xml:space="preserve">True </w:t>
+      </w:r>
+      <w:r>
+        <w:t>or</w:t>
+      </w:r>
+      <w:r>
+        <w:rPr>
+          <w:rFonts w:ascii="Courier New" w:hAnsi="Courier New" w:cs="Courier New"/>
+        </w:rPr>
+        <w:t xml:space="preserve"> False</w:t>
+      </w:r>
+      <w:r>
+        <w:rPr>
+          <w:rFonts w:cstheme="minorHAnsi"/>
+        </w:rPr>
+        <w:t>.</w:t>
+      </w:r>
+      <w:r>
+        <w:rPr>
+          <w:rFonts w:cstheme="minorHAnsi"/>
+        </w:rPr>
+        <w:t xml:space="preserve">  Related files that are specified as input files will have a default directory of the </w:t>
+      </w:r>
+      <w:proofErr w:type="spellStart"/>
+      <w:r>
+        <w:rPr>
+          <w:rFonts w:cstheme="minorHAnsi"/>
+        </w:rPr>
+        <w:t>foreach</w:t>
+      </w:r>
+      <w:proofErr w:type="spellEnd"/>
+      <w:r>
+        <w:rPr>
+          <w:rFonts w:cstheme="minorHAnsi"/>
+        </w:rPr>
+        <w:t xml:space="preserve"> directory, but this may be overridden by specifying the </w:t>
+      </w:r>
+      <w:proofErr w:type="spellStart"/>
+      <w:r>
+        <w:rPr>
+          <w:rFonts w:ascii="Courier New" w:hAnsi="Courier New" w:cs="Courier New"/>
+        </w:rPr>
+        <w:t>indir</w:t>
+      </w:r>
+      <w:proofErr w:type="spellEnd"/>
+      <w:r>
+        <w:rPr>
+          <w:rFonts w:cstheme="minorHAnsi"/>
+        </w:rPr>
+        <w:t xml:space="preserve"> attribute of the </w:t>
+      </w:r>
+      <w:r>
+        <w:rPr>
+          <w:rFonts w:ascii="Courier New" w:hAnsi="Courier New" w:cs="Courier New"/>
+        </w:rPr>
+        <w:t>&lt;related&gt;</w:t>
+      </w:r>
+      <w:r>
+        <w:rPr>
+          <w:rFonts w:cstheme="minorHAnsi"/>
+        </w:rPr>
+        <w:t xml:space="preserve"> file.  Output related files </w:t>
+      </w:r>
+      <w:proofErr w:type="gramStart"/>
+      <w:r>
+        <w:rPr>
+          <w:rFonts w:cstheme="minorHAnsi"/>
+        </w:rPr>
+        <w:t>will</w:t>
+      </w:r>
+      <w:proofErr w:type="gramEnd"/>
+      <w:r>
+        <w:rPr>
+          <w:rFonts w:cstheme="minorHAnsi"/>
+        </w:rPr>
+        <w:t xml:space="preserve"> default to the pipeline output directory unless overridden with the </w:t>
+      </w:r>
+      <w:proofErr w:type="spellStart"/>
+      <w:r>
+        <w:rPr>
+          <w:rFonts w:ascii="Courier New" w:hAnsi="Courier New" w:cs="Courier New"/>
+        </w:rPr>
+        <w:t>indir</w:t>
+      </w:r>
+      <w:proofErr w:type="spellEnd"/>
+      <w:r>
+        <w:rPr>
+          <w:rFonts w:cstheme="minorHAnsi"/>
+        </w:rPr>
+        <w:t xml:space="preserve"> attribute.</w:t>
+      </w:r>
+      <w:r>
+        <w:rPr>
+          <w:rFonts w:cstheme="minorHAnsi"/>
+        </w:rPr>
+        <w:t xml:space="preserve">  The </w:t>
+      </w:r>
+      <w:r>
+        <w:rPr>
+          <w:rFonts w:ascii="Courier New" w:hAnsi="Courier New" w:cs="Courier New"/>
+        </w:rPr>
+        <w:t>pattern</w:t>
+      </w:r>
+      <w:r>
+        <w:rPr>
+          <w:rFonts w:cstheme="minorHAnsi"/>
+        </w:rPr>
+        <w:t xml:space="preserve"> and</w:t>
+      </w:r>
+      <w:r>
+        <w:rPr>
+          <w:rFonts w:ascii="Courier New" w:hAnsi="Courier New" w:cs="Courier New"/>
+        </w:rPr>
+        <w:t xml:space="preserve"> replace</w:t>
+      </w:r>
+      <w:r>
+        <w:rPr>
+          <w:rFonts w:cstheme="minorHAnsi"/>
+        </w:rPr>
+        <w:t xml:space="preserve"> attributes </w:t>
+      </w:r>
+      <w:r>
+        <w:rPr>
+          <w:rFonts w:cstheme="minorHAnsi"/>
+        </w:rPr>
+        <w:t xml:space="preserve">specify python regex patterns which </w:t>
+      </w:r>
+      <w:r>
+        <w:rPr>
+          <w:rFonts w:cstheme="minorHAnsi"/>
+        </w:rPr>
+        <w:t xml:space="preserve">are used to </w:t>
+      </w:r>
+      <w:r>
+        <w:rPr>
+          <w:rFonts w:cstheme="minorHAnsi"/>
+        </w:rPr>
+        <w:t>modify the controlling filename into the desired filename as if by python’</w:t>
+      </w:r>
+      <w:r>
+        <w:rPr>
+          <w:rFonts w:cstheme="minorHAnsi"/>
+        </w:rPr>
+        <w:t xml:space="preserve">s </w:t>
+      </w:r>
+      <w:proofErr w:type="spellStart"/>
+      <w:proofErr w:type="gramStart"/>
+      <w:r>
+        <w:rPr>
+          <w:rFonts w:cstheme="minorHAnsi"/>
+        </w:rPr>
+        <w:t>re.sub</w:t>
+      </w:r>
+      <w:proofErr w:type="spellEnd"/>
+      <w:r>
+        <w:rPr>
+          <w:rFonts w:cstheme="minorHAnsi"/>
+        </w:rPr>
+        <w:t>(</w:t>
+      </w:r>
+      <w:proofErr w:type="gramEnd"/>
+      <w:r>
+        <w:rPr>
+          <w:rFonts w:cstheme="minorHAnsi"/>
+        </w:rPr>
+        <w:t>) function.</w:t>
+      </w:r>
+      <w:r>
+        <w:rPr>
+          <w:rFonts w:cstheme="minorHAnsi"/>
+        </w:rPr>
+        <w:t xml:space="preserve"> </w:t>
+      </w:r>
+    </w:p>
+    <w:p>
+      <w:pPr>
+        <w:rPr>
+          <w:rFonts w:cstheme="minorHAnsi"/>
+        </w:rPr>
+      </w:pPr>
+      <w:r>
+        <w:rPr>
+          <w:rFonts w:cstheme="minorHAnsi"/>
+        </w:rPr>
+        <w:t>For each set of files identified by the above tags, execute the operations specified by the &lt;step&gt; tag(s).</w:t>
+      </w:r>
+    </w:p>
+    <w:p>
+      <w:pPr>
+        <w:pStyle w:val="Heading3"/>
+      </w:pPr>
+      <w:r>
+        <w:t>Example</w:t>
+      </w:r>
+    </w:p>
+    <w:p>
+      <w:r>
+        <w:t>A</w:t>
+      </w:r>
+      <w:r>
+        <w:t>ssume that the directory /home/example contains the following files</w:t>
+      </w:r>
+      <w:r>
+        <w:t>, output f</w:t>
+      </w:r>
+      <w:r>
+        <w:t xml:space="preserve">rom an </w:t>
+      </w:r>
+      <w:proofErr w:type="spellStart"/>
+      <w:r>
+        <w:t>Illumina</w:t>
+      </w:r>
+      <w:proofErr w:type="spellEnd"/>
+      <w:r>
+        <w:t xml:space="preserve"> sequencing run, </w:t>
+      </w:r>
+      <w:r>
+        <w:t>that we now need to align with our pipeline</w:t>
+      </w:r>
+      <w:r>
+        <w:t>:</w:t>
+      </w:r>
+    </w:p>
+    <w:p>
+      <w:pPr>
+        <w:rPr>
+          <w:rFonts w:ascii="Courier New" w:hAnsi="Courier New" w:cs="Courier New"/>
+        </w:rPr>
+      </w:pPr>
+      <w:r>
+        <w:rPr>
+          <w:rFonts w:ascii="Courier New" w:hAnsi="Courier New" w:cs="Courier New"/>
+        </w:rPr>
+        <w:t xml:space="preserve"> </w:t>
+      </w:r>
+      <w:r>
+        <w:rPr>
+          <w:rFonts w:ascii="Courier New" w:hAnsi="Courier New" w:cs="Courier New"/>
+        </w:rPr>
+        <w:t>A2_S1_L001_R1_001.fastq</w:t>
+      </w:r>
+      <w:r>
+        <w:rPr>
+          <w:rFonts w:ascii="Courier New" w:hAnsi="Courier New" w:cs="Courier New"/>
+        </w:rPr>
+        <w:br/>
+        <w:t xml:space="preserve"> A2_S1_L001_R1_002.fastq</w:t>
+      </w:r>
+      <w:r>
+        <w:rPr>
+          <w:rFonts w:ascii="Courier New" w:hAnsi="Courier New" w:cs="Courier New"/>
+        </w:rPr>
+        <w:br/>
+        <w:t xml:space="preserve"> A2_S1_L001_R2_001.fastq</w:t>
+      </w:r>
+      <w:r>
+        <w:rPr>
+          <w:rFonts w:ascii="Courier New" w:hAnsi="Courier New" w:cs="Courier New"/>
+        </w:rPr>
+        <w:br/>
+        <w:t xml:space="preserve"> A2_S1_L001_R2_002.fastq</w:t>
+      </w:r>
+    </w:p>
+    <w:p>
+      <w:pPr>
+        <w:rPr>
+          <w:rFonts w:ascii="Courier New" w:hAnsi="Courier New" w:cs="Courier New"/>
+        </w:rPr>
+      </w:pPr>
+      <w:r>
+        <w:rPr>
+          <w:rFonts w:ascii="Courier New" w:hAnsi="Courier New" w:cs="Courier New"/>
+        </w:rPr>
+        <w:t>&lt;</w:t>
+      </w:r>
+      <w:proofErr w:type="spellStart"/>
+      <w:proofErr w:type="gramStart"/>
+      <w:r>
+        <w:rPr>
+          <w:rFonts w:ascii="Courier New" w:hAnsi="Courier New" w:cs="Courier New"/>
+        </w:rPr>
+        <w:t>dir</w:t>
+      </w:r>
+      <w:proofErr w:type="spellEnd"/>
+      <w:proofErr w:type="gramEnd"/>
+      <w:r>
+        <w:rPr>
+          <w:rFonts w:ascii="Courier New" w:hAnsi="Courier New" w:cs="Courier New"/>
+        </w:rPr>
+        <w:t xml:space="preserve"> id=”</w:t>
+      </w:r>
+      <w:proofErr w:type="spellStart"/>
+      <w:r>
+        <w:rPr>
+          <w:rFonts w:ascii="Courier New" w:hAnsi="Courier New" w:cs="Courier New"/>
+        </w:rPr>
+        <w:t>indir</w:t>
+      </w:r>
+      <w:proofErr w:type="spellEnd"/>
+      <w:r>
+        <w:rPr>
+          <w:rFonts w:ascii="Courier New" w:hAnsi="Courier New" w:cs="Courier New"/>
+        </w:rPr>
+        <w:t xml:space="preserve">” </w:t>
+      </w:r>
+      <w:r>
+        <w:rPr>
+          <w:rFonts w:ascii="Courier New" w:hAnsi="Courier New" w:cs="Courier New"/>
+        </w:rPr>
+        <w:t xml:space="preserve">input=”True” </w:t>
+      </w:r>
+      <w:proofErr w:type="spellStart"/>
+      <w:r>
+        <w:rPr>
+          <w:rFonts w:ascii="Courier New" w:hAnsi="Courier New" w:cs="Courier New"/>
+        </w:rPr>
+        <w:t>filespec</w:t>
+      </w:r>
+      <w:proofErr w:type="spellEnd"/>
+      <w:r>
+        <w:rPr>
+          <w:rFonts w:ascii="Courier New" w:hAnsi="Courier New" w:cs="Courier New"/>
+        </w:rPr>
+        <w:t>=”/home/example” /&gt;</w:t>
+      </w:r>
+      <w:r>
+        <w:rPr>
+          <w:rFonts w:ascii="Courier New" w:hAnsi="Courier New" w:cs="Courier New"/>
+        </w:rPr>
+        <w:br/>
+        <w:t>&lt;</w:t>
+      </w:r>
+      <w:proofErr w:type="spellStart"/>
+      <w:r>
+        <w:rPr>
+          <w:rFonts w:ascii="Courier New" w:hAnsi="Courier New" w:cs="Courier New"/>
+        </w:rPr>
+        <w:t>foreach</w:t>
+      </w:r>
+      <w:proofErr w:type="spellEnd"/>
+      <w:r>
+        <w:rPr>
+          <w:rFonts w:ascii="Courier New" w:hAnsi="Courier New" w:cs="Courier New"/>
+        </w:rPr>
+        <w:t xml:space="preserve"> </w:t>
+      </w:r>
+      <w:proofErr w:type="spellStart"/>
+      <w:r>
+        <w:rPr>
+          <w:rFonts w:ascii="Courier New" w:hAnsi="Courier New" w:cs="Courier New"/>
+        </w:rPr>
+        <w:t>dir</w:t>
+      </w:r>
+      <w:proofErr w:type="spellEnd"/>
+      <w:r>
+        <w:rPr>
+          <w:rFonts w:ascii="Courier New" w:hAnsi="Courier New" w:cs="Courier New"/>
+        </w:rPr>
+        <w:t>=”</w:t>
+      </w:r>
+      <w:proofErr w:type="spellStart"/>
+      <w:r>
+        <w:rPr>
+          <w:rFonts w:ascii="Courier New" w:hAnsi="Courier New" w:cs="Courier New"/>
+        </w:rPr>
+        <w:t>indir</w:t>
+      </w:r>
+      <w:proofErr w:type="spellEnd"/>
+      <w:r>
+        <w:rPr>
+          <w:rFonts w:ascii="Courier New" w:hAnsi="Courier New" w:cs="Courier New"/>
+        </w:rPr>
+        <w:t>”&gt;</w:t>
+      </w:r>
+      <w:r>
+        <w:rPr>
+          <w:rFonts w:ascii="Courier New" w:hAnsi="Courier New" w:cs="Courier New"/>
+        </w:rPr>
+        <w:br/>
+      </w:r>
+      <w:r>
+        <w:rPr>
+          <w:rFonts w:ascii="Courier New" w:hAnsi="Courier New" w:cs="Courier New"/>
+        </w:rPr>
+        <w:tab/>
+        <w:t>&lt;file id=”</w:t>
+      </w:r>
+      <w:r>
+        <w:rPr>
+          <w:rFonts w:ascii="Courier New" w:hAnsi="Courier New" w:cs="Courier New"/>
+        </w:rPr>
+        <w:t>end1</w:t>
+      </w:r>
+      <w:r>
+        <w:rPr>
+          <w:rFonts w:ascii="Courier New" w:hAnsi="Courier New" w:cs="Courier New"/>
+        </w:rPr>
+        <w:t>” pattern=”.*_R1_</w:t>
+      </w:r>
+      <w:r>
+        <w:rPr>
+          <w:rFonts w:ascii="Courier New" w:hAnsi="Courier New" w:cs="Courier New"/>
+        </w:rPr>
+        <w:t>.*</w:t>
+      </w:r>
+      <w:proofErr w:type="spellStart"/>
+      <w:r>
+        <w:rPr>
+          <w:rFonts w:ascii="Courier New" w:hAnsi="Courier New" w:cs="Courier New"/>
+        </w:rPr>
+        <w:t>fastq</w:t>
+      </w:r>
+      <w:proofErr w:type="spellEnd"/>
+      <w:r>
+        <w:rPr>
+          <w:rFonts w:ascii="Courier New" w:hAnsi="Courier New" w:cs="Courier New"/>
+        </w:rPr>
+        <w:t>” /&gt;</w:t>
+      </w:r>
+      <w:r>
+        <w:rPr>
+          <w:rFonts w:ascii="Courier New" w:hAnsi="Courier New" w:cs="Courier New"/>
+        </w:rPr>
+        <w:br/>
+      </w:r>
+      <w:r>
+        <w:rPr>
+          <w:rFonts w:ascii="Courier New" w:hAnsi="Courier New" w:cs="Courier New"/>
+        </w:rPr>
+        <w:tab/>
+        <w:t xml:space="preserve">&lt;related id=”end2” </w:t>
+      </w:r>
+      <w:r>
+        <w:rPr>
+          <w:rFonts w:ascii="Courier New" w:hAnsi="Courier New" w:cs="Courier New"/>
+        </w:rPr>
+        <w:t>input=”True</w:t>
+      </w:r>
+      <w:r>
+        <w:rPr>
+          <w:rFonts w:ascii="Courier New" w:hAnsi="Courier New" w:cs="Courier New"/>
+        </w:rPr>
+        <w:t>”</w:t>
+      </w:r>
+      <w:r>
+        <w:rPr>
+          <w:rFonts w:ascii="Courier New" w:hAnsi="Courier New" w:cs="Courier New"/>
+        </w:rPr>
+        <w:br/>
+      </w:r>
+      <w:r>
+        <w:rPr>
+          <w:rFonts w:ascii="Courier New" w:hAnsi="Courier New" w:cs="Courier New"/>
+        </w:rPr>
+        <w:tab/>
+      </w:r>
+      <w:r>
+        <w:rPr>
+          <w:rFonts w:ascii="Courier New" w:hAnsi="Courier New" w:cs="Courier New"/>
+        </w:rPr>
+        <w:tab/>
+        <w:t>pattern=”</w:t>
+      </w:r>
+      <w:r>
+        <w:rPr>
+          <w:rFonts w:ascii="Courier New" w:hAnsi="Courier New" w:cs="Courier New"/>
+        </w:rPr>
+        <w:t>(.*</w:t>
+      </w:r>
+      <w:r>
+        <w:rPr>
+          <w:rFonts w:ascii="Courier New" w:hAnsi="Courier New" w:cs="Courier New"/>
+        </w:rPr>
+        <w:t>)</w:t>
+      </w:r>
+      <w:r>
+        <w:rPr>
+          <w:rFonts w:ascii="Courier New" w:hAnsi="Courier New" w:cs="Courier New"/>
+        </w:rPr>
+        <w:t>_</w:t>
+      </w:r>
+      <w:r>
+        <w:rPr>
+          <w:rFonts w:ascii="Courier New" w:hAnsi="Courier New" w:cs="Courier New"/>
+        </w:rPr>
+        <w:t>R</w:t>
+      </w:r>
+      <w:r>
+        <w:rPr>
+          <w:rFonts w:ascii="Courier New" w:hAnsi="Courier New" w:cs="Courier New"/>
+        </w:rPr>
+        <w:t>1</w:t>
+      </w:r>
+      <w:r>
+        <w:rPr>
+          <w:rFonts w:ascii="Courier New" w:hAnsi="Courier New" w:cs="Courier New"/>
+        </w:rPr>
+        <w:t>_(</w:t>
+      </w:r>
+      <w:r>
+        <w:rPr>
+          <w:rFonts w:ascii="Courier New" w:hAnsi="Courier New" w:cs="Courier New"/>
+        </w:rPr>
+        <w:t>.*</w:t>
+      </w:r>
+      <w:proofErr w:type="spellStart"/>
+      <w:r>
+        <w:rPr>
+          <w:rFonts w:ascii="Courier New" w:hAnsi="Courier New" w:cs="Courier New"/>
+        </w:rPr>
+        <w:t>fastq</w:t>
+      </w:r>
+      <w:proofErr w:type="spellEnd"/>
+      <w:r>
+        <w:rPr>
+          <w:rFonts w:ascii="Courier New" w:hAnsi="Courier New" w:cs="Courier New"/>
+        </w:rPr>
+        <w:t>)</w:t>
+      </w:r>
+      <w:r>
+        <w:rPr>
+          <w:rFonts w:ascii="Courier New" w:hAnsi="Courier New" w:cs="Courier New"/>
+        </w:rPr>
+        <w:t>”</w:t>
+      </w:r>
+      <w:r>
+        <w:rPr>
+          <w:rFonts w:ascii="Courier New" w:hAnsi="Courier New" w:cs="Courier New"/>
+        </w:rPr>
+        <w:br/>
+      </w:r>
+      <w:r>
+        <w:rPr>
+          <w:rFonts w:ascii="Courier New" w:hAnsi="Courier New" w:cs="Courier New"/>
+        </w:rPr>
+        <w:tab/>
+      </w:r>
+      <w:r>
+        <w:rPr>
+          <w:rFonts w:ascii="Courier New" w:hAnsi="Courier New" w:cs="Courier New"/>
+        </w:rPr>
+        <w:tab/>
+        <w:t>replace=”</w:t>
+      </w:r>
+      <w:r>
+        <w:rPr>
+          <w:rFonts w:ascii="Courier New" w:hAnsi="Courier New" w:cs="Courier New"/>
+        </w:rPr>
+        <w:t>\1</w:t>
+      </w:r>
+      <w:r>
+        <w:rPr>
+          <w:rFonts w:ascii="Courier New" w:hAnsi="Courier New" w:cs="Courier New"/>
+        </w:rPr>
+        <w:t>_</w:t>
+      </w:r>
+      <w:r>
+        <w:rPr>
+          <w:rFonts w:ascii="Courier New" w:hAnsi="Courier New" w:cs="Courier New"/>
+        </w:rPr>
+        <w:t>R2</w:t>
+      </w:r>
+      <w:r>
+        <w:rPr>
+          <w:rFonts w:ascii="Courier New" w:hAnsi="Courier New" w:cs="Courier New"/>
+        </w:rPr>
+        <w:t>_</w:t>
+      </w:r>
+      <w:r>
+        <w:rPr>
+          <w:rFonts w:ascii="Courier New" w:hAnsi="Courier New" w:cs="Courier New"/>
+        </w:rPr>
+        <w:t>\2” /&gt;</w:t>
+      </w:r>
+      <w:r>
+        <w:rPr>
+          <w:rFonts w:ascii="Courier New" w:hAnsi="Courier New" w:cs="Courier New"/>
+        </w:rPr>
+        <w:br/>
+      </w:r>
+      <w:r>
+        <w:rPr>
+          <w:rFonts w:ascii="Courier New" w:hAnsi="Courier New" w:cs="Courier New"/>
+        </w:rPr>
+        <w:tab/>
+        <w:t>&lt;related id=”</w:t>
+      </w:r>
+      <w:proofErr w:type="spellStart"/>
+      <w:r>
+        <w:rPr>
+          <w:rFonts w:ascii="Courier New" w:hAnsi="Courier New" w:cs="Courier New"/>
+        </w:rPr>
+        <w:t>sam</w:t>
+      </w:r>
+      <w:proofErr w:type="spellEnd"/>
+      <w:r>
+        <w:rPr>
+          <w:rFonts w:ascii="Courier New" w:hAnsi="Courier New" w:cs="Courier New"/>
+        </w:rPr>
+        <w:t xml:space="preserve">” </w:t>
+      </w:r>
+      <w:r>
+        <w:rPr>
+          <w:rFonts w:ascii="Courier New" w:hAnsi="Courier New" w:cs="Courier New"/>
+        </w:rPr>
+        <w:t>input</w:t>
+      </w:r>
+      <w:r>
+        <w:rPr>
+          <w:rFonts w:ascii="Courier New" w:hAnsi="Courier New" w:cs="Courier New"/>
+        </w:rPr>
+        <w:t>=”</w:t>
+      </w:r>
+      <w:r>
+        <w:rPr>
+          <w:rFonts w:ascii="Courier New" w:hAnsi="Courier New" w:cs="Courier New"/>
+        </w:rPr>
+        <w:t>True</w:t>
+      </w:r>
+      <w:r>
+        <w:rPr>
+          <w:rFonts w:ascii="Courier New" w:hAnsi="Courier New" w:cs="Courier New"/>
+        </w:rPr>
+        <w:t>”</w:t>
+      </w:r>
+      <w:r>
+        <w:rPr>
+          <w:rFonts w:ascii="Courier New" w:hAnsi="Courier New" w:cs="Courier New"/>
+        </w:rPr>
+        <w:br/>
+      </w:r>
+      <w:r>
+        <w:rPr>
+          <w:rFonts w:ascii="Courier New" w:hAnsi="Courier New" w:cs="Courier New"/>
+        </w:rPr>
+        <w:lastRenderedPageBreak/>
+        <w:tab/>
+      </w:r>
+      <w:r>
+        <w:rPr>
+          <w:rFonts w:ascii="Courier New" w:hAnsi="Courier New" w:cs="Courier New"/>
+        </w:rPr>
+        <w:tab/>
+        <w:t>pattern=”(.*)</w:t>
+      </w:r>
+      <w:r>
+        <w:rPr>
+          <w:rFonts w:ascii="Courier New" w:hAnsi="Courier New" w:cs="Courier New"/>
+        </w:rPr>
+        <w:t>_</w:t>
+      </w:r>
+      <w:r>
+        <w:rPr>
+          <w:rFonts w:ascii="Courier New" w:hAnsi="Courier New" w:cs="Courier New"/>
+        </w:rPr>
+        <w:t>R1_(.*)</w:t>
+      </w:r>
+      <w:proofErr w:type="spellStart"/>
+      <w:r>
+        <w:rPr>
+          <w:rFonts w:ascii="Courier New" w:hAnsi="Courier New" w:cs="Courier New"/>
+        </w:rPr>
+        <w:t>fastq</w:t>
+      </w:r>
+      <w:proofErr w:type="spellEnd"/>
+      <w:r>
+        <w:rPr>
+          <w:rFonts w:ascii="Courier New" w:hAnsi="Courier New" w:cs="Courier New"/>
+        </w:rPr>
+        <w:t>”</w:t>
+      </w:r>
+      <w:r>
+        <w:rPr>
+          <w:rFonts w:ascii="Courier New" w:hAnsi="Courier New" w:cs="Courier New"/>
+        </w:rPr>
+        <w:br/>
+      </w:r>
+      <w:r>
+        <w:rPr>
+          <w:rFonts w:ascii="Courier New" w:hAnsi="Courier New" w:cs="Courier New"/>
+        </w:rPr>
+        <w:tab/>
+      </w:r>
+      <w:r>
+        <w:rPr>
+          <w:rFonts w:ascii="Courier New" w:hAnsi="Courier New" w:cs="Courier New"/>
+        </w:rPr>
+        <w:tab/>
+        <w:t>replace=”</w:t>
+      </w:r>
+      <w:r>
+        <w:rPr>
+          <w:rFonts w:ascii="Courier New" w:hAnsi="Courier New" w:cs="Courier New"/>
+        </w:rPr>
+        <w:t>\1</w:t>
+      </w:r>
+      <w:r>
+        <w:rPr>
+          <w:rFonts w:ascii="Courier New" w:hAnsi="Courier New" w:cs="Courier New"/>
+        </w:rPr>
+        <w:t>_</w:t>
+      </w:r>
+      <w:r>
+        <w:rPr>
+          <w:rFonts w:ascii="Courier New" w:hAnsi="Courier New" w:cs="Courier New"/>
+        </w:rPr>
+        <w:t>\2sam</w:t>
+      </w:r>
+      <w:r>
+        <w:rPr>
+          <w:rFonts w:ascii="Courier New" w:hAnsi="Courier New" w:cs="Courier New"/>
+        </w:rPr>
+        <w:t>” /&gt;</w:t>
+      </w:r>
+      <w:r>
+        <w:rPr>
+          <w:rFonts w:ascii="Courier New" w:hAnsi="Courier New" w:cs="Courier New"/>
+        </w:rPr>
+        <w:br/>
+      </w:r>
+      <w:r>
+        <w:rPr>
+          <w:rFonts w:ascii="Courier New" w:hAnsi="Courier New" w:cs="Courier New"/>
+        </w:rPr>
+        <w:tab/>
+        <w:t>&lt;step name=”Alignment”&gt;</w:t>
+      </w:r>
+      <w:r>
+        <w:rPr>
+          <w:rFonts w:ascii="Courier New" w:hAnsi="Courier New" w:cs="Courier New"/>
+        </w:rPr>
+        <w:br/>
+      </w:r>
+      <w:r>
+        <w:rPr>
+          <w:rFonts w:ascii="Courier New" w:hAnsi="Courier New" w:cs="Courier New"/>
+        </w:rPr>
+        <w:tab/>
+      </w:r>
+      <w:r>
+        <w:rPr>
+          <w:rFonts w:ascii="Courier New" w:hAnsi="Courier New" w:cs="Courier New"/>
+        </w:rPr>
+        <w:tab/>
+        <w:t>&lt;tool name=”</w:t>
+      </w:r>
+      <w:proofErr w:type="spellStart"/>
+      <w:r>
+        <w:rPr>
+          <w:rFonts w:ascii="Courier New" w:hAnsi="Courier New" w:cs="Courier New"/>
+        </w:rPr>
+        <w:t>bwa</w:t>
+      </w:r>
+      <w:proofErr w:type="spellEnd"/>
+      <w:r>
+        <w:rPr>
+          <w:rFonts w:ascii="Courier New" w:hAnsi="Courier New" w:cs="Courier New"/>
+        </w:rPr>
+        <w:t>” description=”run_bwa.xml”</w:t>
+      </w:r>
+      <w:r>
+        <w:rPr>
+          <w:rFonts w:ascii="Courier New" w:hAnsi="Courier New" w:cs="Courier New"/>
+        </w:rPr>
+        <w:br/>
+      </w:r>
+      <w:r>
+        <w:rPr>
+          <w:rFonts w:ascii="Courier New" w:hAnsi="Courier New" w:cs="Courier New"/>
+        </w:rPr>
+        <w:tab/>
+      </w:r>
+      <w:r>
+        <w:rPr>
+          <w:rFonts w:ascii="Courier New" w:hAnsi="Courier New" w:cs="Courier New"/>
+        </w:rPr>
+        <w:tab/>
+      </w:r>
+      <w:r>
+        <w:rPr>
+          <w:rFonts w:ascii="Courier New" w:hAnsi="Courier New" w:cs="Courier New"/>
+        </w:rPr>
+        <w:tab/>
+        <w:t>input=”end1,end2” output=”</w:t>
+      </w:r>
+      <w:proofErr w:type="spellStart"/>
+      <w:r>
+        <w:rPr>
+          <w:rFonts w:ascii="Courier New" w:hAnsi="Courier New" w:cs="Courier New"/>
+        </w:rPr>
+        <w:t>sam</w:t>
+      </w:r>
+      <w:proofErr w:type="spellEnd"/>
+      <w:r>
+        <w:rPr>
+          <w:rFonts w:ascii="Courier New" w:hAnsi="Courier New" w:cs="Courier New"/>
+        </w:rPr>
+        <w:t>” /&gt;</w:t>
+      </w:r>
+      <w:r>
+        <w:rPr>
+          <w:rFonts w:ascii="Courier New" w:hAnsi="Courier New" w:cs="Courier New"/>
+        </w:rPr>
+        <w:br/>
+      </w:r>
+      <w:r>
+        <w:rPr>
+          <w:rFonts w:ascii="Courier New" w:hAnsi="Courier New" w:cs="Courier New"/>
+        </w:rPr>
+        <w:tab/>
+        <w:t>&lt;/step&gt;</w:t>
+      </w:r>
+      <w:r>
+        <w:rPr>
+          <w:rFonts w:ascii="Courier New" w:hAnsi="Courier New" w:cs="Courier New"/>
+        </w:rPr>
+        <w:br/>
+        <w:t>&lt;/</w:t>
+      </w:r>
+      <w:proofErr w:type="spellStart"/>
+      <w:r>
+        <w:rPr>
+          <w:rFonts w:ascii="Courier New" w:hAnsi="Courier New" w:cs="Courier New"/>
+        </w:rPr>
+        <w:t>foreach</w:t>
+      </w:r>
+      <w:proofErr w:type="spellEnd"/>
+      <w:r>
+        <w:rPr>
+          <w:rFonts w:ascii="Courier New" w:hAnsi="Courier New" w:cs="Courier New"/>
+        </w:rPr>
+        <w:t>&gt;</w:t>
+      </w:r>
+    </w:p>
+    <w:p>
+      <w:pPr>
+        <w:rPr>
+          <w:rFonts w:ascii="Courier New" w:hAnsi="Courier New" w:cs="Courier New"/>
+        </w:rPr>
+      </w:pPr>
+      <w:r>
+        <w:rPr>
+          <w:rFonts w:cstheme="minorHAnsi"/>
+        </w:rPr>
+        <w:t xml:space="preserve">The </w:t>
+      </w:r>
+      <w:r>
+        <w:rPr>
+          <w:rFonts w:ascii="Courier New" w:hAnsi="Courier New" w:cs="Courier New"/>
+        </w:rPr>
+        <w:t>&lt;</w:t>
+      </w:r>
+      <w:proofErr w:type="spellStart"/>
+      <w:r>
+        <w:rPr>
+          <w:rFonts w:ascii="Courier New" w:hAnsi="Courier New" w:cs="Courier New"/>
+        </w:rPr>
+        <w:t>foreach</w:t>
+      </w:r>
+      <w:proofErr w:type="spellEnd"/>
+      <w:r>
+        <w:rPr>
+          <w:rFonts w:ascii="Courier New" w:hAnsi="Courier New" w:cs="Courier New"/>
+        </w:rPr>
+        <w:t>&gt;</w:t>
+      </w:r>
+      <w:r>
+        <w:rPr>
+          <w:rFonts w:cstheme="minorHAnsi"/>
+        </w:rPr>
+        <w:t xml:space="preserve"> tag would result </w:t>
+      </w:r>
+      <w:r>
+        <w:rPr>
+          <w:rFonts w:cstheme="minorHAnsi"/>
+        </w:rPr>
+        <w:t xml:space="preserve">in two invocations of the Alignment step, the first processing </w:t>
+      </w:r>
+      <w:r>
+        <w:rPr>
+          <w:rFonts w:ascii="Courier New" w:hAnsi="Courier New" w:cs="Courier New"/>
+        </w:rPr>
+        <w:t>A2_S1_L001_R1_</w:t>
+      </w:r>
+      <w:proofErr w:type="gramStart"/>
+      <w:r>
+        <w:rPr>
+          <w:rFonts w:ascii="Courier New" w:hAnsi="Courier New" w:cs="Courier New"/>
+        </w:rPr>
+        <w:t>001.fastq</w:t>
+      </w:r>
+      <w:r>
+        <w:rPr>
+          <w:rFonts w:ascii="Courier New" w:hAnsi="Courier New" w:cs="Courier New"/>
+        </w:rPr>
+        <w:t xml:space="preserve"> </w:t>
+      </w:r>
+      <w:r>
+        <w:rPr>
+          <w:rFonts w:cstheme="minorHAnsi"/>
+        </w:rPr>
+        <w:t xml:space="preserve"> and</w:t>
+      </w:r>
+      <w:proofErr w:type="gramEnd"/>
+      <w:r>
+        <w:rPr>
+          <w:rFonts w:cstheme="minorHAnsi"/>
+        </w:rPr>
+        <w:t xml:space="preserve"> </w:t>
+      </w:r>
+      <w:r>
+        <w:rPr>
+          <w:rFonts w:cstheme="minorHAnsi"/>
+        </w:rPr>
+        <w:t xml:space="preserve"> </w:t>
+      </w:r>
+      <w:r>
+        <w:rPr>
+          <w:rFonts w:ascii="Courier New" w:hAnsi="Courier New" w:cs="Courier New"/>
+        </w:rPr>
+        <w:t>A2_S1_L001_R2_001.fastq</w:t>
+      </w:r>
+      <w:r>
+        <w:rPr>
+          <w:rFonts w:cstheme="minorHAnsi"/>
+        </w:rPr>
+        <w:t xml:space="preserve"> </w:t>
+      </w:r>
+      <w:r>
+        <w:rPr>
+          <w:rFonts w:cstheme="minorHAnsi"/>
+        </w:rPr>
+        <w:t xml:space="preserve"> </w:t>
+      </w:r>
+      <w:r>
+        <w:rPr>
+          <w:rFonts w:cstheme="minorHAnsi"/>
+        </w:rPr>
+        <w:t xml:space="preserve">and producing output file </w:t>
+      </w:r>
+      <w:r>
+        <w:rPr>
+          <w:rFonts w:ascii="Courier New" w:hAnsi="Courier New" w:cs="Courier New"/>
+        </w:rPr>
+        <w:t>A2_S1_L001_001.sam</w:t>
+      </w:r>
+      <w:r>
+        <w:rPr>
+          <w:rFonts w:cstheme="minorHAnsi"/>
+        </w:rPr>
+        <w:t xml:space="preserve">.  The second invocation would process </w:t>
+      </w:r>
+      <w:r>
+        <w:rPr>
+          <w:rFonts w:ascii="Courier New" w:hAnsi="Courier New" w:cs="Courier New"/>
+        </w:rPr>
+        <w:t>A2_S1_L001_R1_002.fastq</w:t>
+      </w:r>
+      <w:r>
+        <w:rPr>
+          <w:rFonts w:cstheme="minorHAnsi"/>
+        </w:rPr>
+        <w:t xml:space="preserve"> and </w:t>
+      </w:r>
+      <w:r>
+        <w:rPr>
+          <w:rFonts w:ascii="Courier New" w:hAnsi="Courier New" w:cs="Courier New"/>
+        </w:rPr>
+        <w:t>A2_S1_L001_R2</w:t>
+      </w:r>
+      <w:r>
+        <w:rPr>
+          <w:rFonts w:ascii="Courier New" w:hAnsi="Courier New" w:cs="Courier New"/>
+        </w:rPr>
+        <w:t>_002.fastq</w:t>
+      </w:r>
+      <w:r>
+        <w:rPr>
+          <w:rFonts w:cstheme="minorHAnsi"/>
+        </w:rPr>
+        <w:t xml:space="preserve">, producing </w:t>
+      </w:r>
+      <w:r>
+        <w:rPr>
+          <w:rFonts w:ascii="Courier New" w:hAnsi="Courier New" w:cs="Courier New"/>
+        </w:rPr>
+        <w:t>A2_S1_L001_002.sam.</w:t>
+      </w:r>
+    </w:p>
+    <w:p>
+      <w:pPr>
+        <w:pStyle w:val="Heading2"/>
+      </w:pPr>
+      <w:proofErr w:type="gramStart"/>
+      <w:r>
         <w:t>tool</w:t>
       </w:r>
       <w:proofErr w:type="gramEnd"/>
@@ -4399,8 +4821,6 @@
           <w:rFonts w:cstheme="minorHAnsi"/>
         </w:rPr>
       </w:pPr>
-      <w:bookmarkStart w:id="0" w:name="_GoBack"/>
-      <w:bookmarkEnd w:id="0"/>
       <w:r>
         <w:rPr>
           <w:rFonts w:cstheme="minorHAnsi"/>
@@ -8713,6 +9133,76 @@
       <w:szCs w:val="16"/>
     </w:rPr>
   </w:style>
+  <w:style w:type="character" w:styleId="CommentReference">
+    <w:name w:val="annotation reference"/>
+    <w:basedOn w:val="DefaultParagraphFont"/>
+    <w:uiPriority w:val="99"/>
+    <w:semiHidden/>
+    <w:unhideWhenUsed/>
+    <w:rsid w:val="009C75C9"/>
+    <w:rPr>
+      <w:sz w:val="18"/>
+      <w:szCs w:val="18"/>
+    </w:rPr>
+  </w:style>
+  <w:style w:type="paragraph" w:styleId="CommentText">
+    <w:name w:val="annotation text"/>
+    <w:basedOn w:val="Normal"/>
+    <w:link w:val="CommentTextChar"/>
+    <w:uiPriority w:val="99"/>
+    <w:semiHidden/>
+    <w:unhideWhenUsed/>
+    <w:rsid w:val="009C75C9"/>
+    <w:pPr>
+      <w:spacing w:line="240" w:lineRule="auto"/>
+    </w:pPr>
+    <w:rPr>
+      <w:sz w:val="24"/>
+      <w:szCs w:val="24"/>
+    </w:rPr>
+  </w:style>
+  <w:style w:type="character" w:customStyle="1" w:styleId="CommentTextChar">
+    <w:name w:val="Comment Text Char"/>
+    <w:basedOn w:val="DefaultParagraphFont"/>
+    <w:link w:val="CommentText"/>
+    <w:uiPriority w:val="99"/>
+    <w:semiHidden/>
+    <w:rsid w:val="009C75C9"/>
+    <w:rPr>
+      <w:sz w:val="24"/>
+      <w:szCs w:val="24"/>
+    </w:rPr>
+  </w:style>
+  <w:style w:type="paragraph" w:styleId="CommentSubject">
+    <w:name w:val="annotation subject"/>
+    <w:basedOn w:val="CommentText"/>
+    <w:next w:val="CommentText"/>
+    <w:link w:val="CommentSubjectChar"/>
+    <w:uiPriority w:val="99"/>
+    <w:semiHidden/>
+    <w:unhideWhenUsed/>
+    <w:rsid w:val="009C75C9"/>
+    <w:rPr>
+      <w:b/>
+      <w:bCs/>
+      <w:sz w:val="20"/>
+      <w:szCs w:val="20"/>
+    </w:rPr>
+  </w:style>
+  <w:style w:type="character" w:customStyle="1" w:styleId="CommentSubjectChar">
+    <w:name w:val="Comment Subject Char"/>
+    <w:basedOn w:val="CommentTextChar"/>
+    <w:link w:val="CommentSubject"/>
+    <w:uiPriority w:val="99"/>
+    <w:semiHidden/>
+    <w:rsid w:val="009C75C9"/>
+    <w:rPr>
+      <w:b/>
+      <w:bCs/>
+      <w:sz w:val="20"/>
+      <w:szCs w:val="20"/>
+    </w:rPr>
+  </w:style>
 </w:styles>
 </file>
 
@@ -9202,7 +9692,7 @@
 </file>
 
 <file path=customXml/itemProps1.xml><?xml version="1.0" encoding="utf-8"?>
-<ds:datastoreItem xmlns:ds="http://schemas.openxmlformats.org/officeDocument/2006/customXml" ds:itemID="{B904861B-5E26-1C49-8428-2323C24B9F2C}">
+<ds:datastoreItem xmlns:ds="http://schemas.openxmlformats.org/officeDocument/2006/customXml" ds:itemID="{F3F352F8-8A8A-524C-B128-C3EC1B1FBF32}">
   <ds:schemaRefs>
     <ds:schemaRef ds:uri="http://schemas.openxmlformats.org/officeDocument/2006/bibliography"/>
   </ds:schemaRefs>
@@ -9210,7 +9700,7 @@
 </file>
 
 <file path=customXml/itemProps2.xml><?xml version="1.0" encoding="utf-8"?>
-<ds:datastoreItem xmlns:ds="http://schemas.openxmlformats.org/officeDocument/2006/customXml" ds:itemID="{17A563A6-CD96-1744-B830-192FAD411207}">
+<ds:datastoreItem xmlns:ds="http://schemas.openxmlformats.org/officeDocument/2006/customXml" ds:itemID="{6047E707-A6EB-1D44-8026-961D90D4C73C}">
   <ds:schemaRefs>
     <ds:schemaRef ds:uri="http://schemas.openxmlformats.org/officeDocument/2006/bibliography"/>
   </ds:schemaRefs>
@@ -9218,7 +9708,7 @@
 </file>
 
 <file path=customXml/itemProps3.xml><?xml version="1.0" encoding="utf-8"?>
-<ds:datastoreItem xmlns:ds="http://schemas.openxmlformats.org/officeDocument/2006/customXml" ds:itemID="{B59A0390-C898-5B49-AA8F-B866A4FF82FF}">
+<ds:datastoreItem xmlns:ds="http://schemas.openxmlformats.org/officeDocument/2006/customXml" ds:itemID="{0D266B01-3FE7-8C4B-85D4-AAAEEB833068}">
   <ds:schemaRefs>
     <ds:schemaRef ds:uri="http://schemas.openxmlformats.org/officeDocument/2006/bibliography"/>
   </ds:schemaRefs>
@@ -9226,7 +9716,7 @@
 </file>
 
 <file path=customXml/itemProps4.xml><?xml version="1.0" encoding="utf-8"?>
-<ds:datastoreItem xmlns:ds="http://schemas.openxmlformats.org/officeDocument/2006/customXml" ds:itemID="{387EC821-1D64-B648-A41F-3A81BC608186}">
+<ds:datastoreItem xmlns:ds="http://schemas.openxmlformats.org/officeDocument/2006/customXml" ds:itemID="{3BC8C8BC-0AD3-554C-BFDE-A5C4971BDF5A}">
   <ds:schemaRefs>
     <ds:schemaRef ds:uri="http://schemas.openxmlformats.org/officeDocument/2006/bibliography"/>
   </ds:schemaRefs>

</xml_diff>

<commit_message>
update XML Description to include tool exit_if_exists attribute and command if_exists/if_not_exists attribute
</commit_message>
<xml_diff>
--- a/docs/Civet_XML_Description.docx
+++ b/docs/Civet_XML_Description.docx
@@ -2062,15 +2062,7 @@
         <w:rPr>
           <w:rFonts w:ascii="Courier New" w:hAnsi="Courier New" w:cs="Courier New"/>
         </w:rPr>
-        <w:t>&lt;</w:t>
-      </w:r>
-      <w:bookmarkStart w:id="0" w:name="_GoBack"/>
-      <w:bookmarkEnd w:id="0"/>
-      <w:r>
-        <w:rPr>
-          <w:rFonts w:ascii="Courier New" w:hAnsi="Courier New" w:cs="Courier New"/>
-        </w:rPr>
-        <w:t>file&gt;</w:t>
+        <w:t>&lt;file&gt;</w:t>
       </w:r>
       <w:r>
         <w:rPr>
@@ -2755,6 +2747,7 @@
         <w:rPr>
           <w:rFonts w:ascii="Courier New" w:hAnsi="Courier New" w:cs="Courier New"/>
         </w:rPr>
+        <w:lastRenderedPageBreak/>
         <w:t>&lt;</w:t>
       </w:r>
       <w:proofErr w:type="gramStart"/>
@@ -3023,7 +3016,6 @@
         <w:rPr>
           <w:rFonts w:ascii="Courier New" w:hAnsi="Courier New" w:cs="Courier New"/>
         </w:rPr>
-        <w:lastRenderedPageBreak/>
         <w:t>&lt;</w:t>
       </w:r>
       <w:proofErr w:type="spellStart"/>
@@ -3710,7 +3702,14 @@
         <w:rPr>
           <w:rFonts w:cstheme="minorHAnsi"/>
         </w:rPr>
-        <w:t xml:space="preserve">specify python regex patterns which </w:t>
+        <w:t xml:space="preserve">specify python </w:t>
+      </w:r>
+      <w:r>
+        <w:rPr>
+          <w:rFonts w:cstheme="minorHAnsi"/>
+        </w:rPr>
+        <w:lastRenderedPageBreak/>
+        <w:t xml:space="preserve">regex patterns which </w:t>
       </w:r>
       <w:r>
         <w:rPr>
@@ -4220,7 +4219,6 @@
         <w:rPr>
           <w:rFonts w:ascii="Courier New" w:hAnsi="Courier New" w:cs="Courier New"/>
         </w:rPr>
-        <w:lastRenderedPageBreak/>
         <w:tab/>
       </w:r>
       <w:r>
@@ -4758,7 +4756,11 @@
         <w:t xml:space="preserve">.  The driver will search for the XML file in a set of TBD directories, allowing per-user customization, followed by a system-wide configuration. </w:t>
       </w:r>
       <w:r>
-        <w:t xml:space="preserve"> I am also considering searching for an environment variable &lt;name&gt;</w:t>
+        <w:t xml:space="preserve"> I am also </w:t>
+      </w:r>
+      <w:r>
+        <w:lastRenderedPageBreak/>
+        <w:t>considering searching for an environment variable &lt;name&gt;</w:t>
       </w:r>
       <w:proofErr w:type="gramStart"/>
       <w:r>
@@ -4880,6 +4882,7 @@
     </w:p>
     <w:p>
       <w:pPr>
+        <w:spacing w:after="0"/>
         <w:rPr>
           <w:rFonts w:ascii="Courier New" w:hAnsi="Courier New" w:cs="Courier New"/>
         </w:rPr>
@@ -5007,6 +5010,62 @@
         <w:rPr>
           <w:rFonts w:ascii="Courier New" w:hAnsi="Courier New" w:cs="Courier New"/>
         </w:rPr>
+        <w:t xml:space="preserve"> </w:t>
+      </w:r>
+      <w:proofErr w:type="spellStart"/>
+      <w:r>
+        <w:rPr>
+          <w:rFonts w:ascii="Courier New" w:hAnsi="Courier New" w:cs="Courier New"/>
+        </w:rPr>
+        <w:t>exit_if_exists</w:t>
+      </w:r>
+      <w:proofErr w:type="spellEnd"/>
+      <w:r>
+        <w:rPr>
+          <w:rFonts w:ascii="Courier New" w:hAnsi="Courier New" w:cs="Courier New"/>
+        </w:rPr>
+        <w:t>=””</w:t>
+      </w:r>
+    </w:p>
+    <w:p>
+      <w:pPr>
+        <w:spacing w:after="0"/>
+        <w:rPr>
+          <w:rFonts w:ascii="Courier New" w:hAnsi="Courier New" w:cs="Courier New"/>
+        </w:rPr>
+      </w:pPr>
+      <w:r>
+        <w:rPr>
+          <w:rFonts w:ascii="Courier New" w:hAnsi="Courier New" w:cs="Courier New"/>
+        </w:rPr>
+        <w:t xml:space="preserve">    </w:t>
+      </w:r>
+      <w:proofErr w:type="spellStart"/>
+      <w:proofErr w:type="gramStart"/>
+      <w:r>
+        <w:rPr>
+          <w:rFonts w:ascii="Courier New" w:hAnsi="Courier New" w:cs="Courier New"/>
+        </w:rPr>
+        <w:t>exit</w:t>
+      </w:r>
+      <w:proofErr w:type="gramEnd"/>
+      <w:r>
+        <w:rPr>
+          <w:rFonts w:ascii="Courier New" w:hAnsi="Courier New" w:cs="Courier New"/>
+        </w:rPr>
+        <w:t>_test_logic</w:t>
+      </w:r>
+      <w:proofErr w:type="spellEnd"/>
+      <w:r>
+        <w:rPr>
+          <w:rFonts w:ascii="Courier New" w:hAnsi="Courier New" w:cs="Courier New"/>
+        </w:rPr>
+        <w:t>=””</w:t>
+      </w:r>
+      <w:r>
+        <w:rPr>
+          <w:rFonts w:ascii="Courier New" w:hAnsi="Courier New" w:cs="Courier New"/>
+        </w:rPr>
         <w:t>&gt;</w:t>
       </w:r>
       <w:r>
@@ -5439,6 +5498,119 @@
           <w:rFonts w:cstheme="minorHAnsi"/>
         </w:rPr>
         <w:t>.</w:t>
+      </w:r>
+    </w:p>
+    <w:p>
+      <w:pPr>
+        <w:rPr>
+          <w:rFonts w:cstheme="minorHAnsi"/>
+        </w:rPr>
+      </w:pPr>
+      <w:r>
+        <w:rPr>
+          <w:rFonts w:cstheme="minorHAnsi"/>
+        </w:rPr>
+        <w:t xml:space="preserve">The </w:t>
+      </w:r>
+      <w:proofErr w:type="spellStart"/>
+      <w:r>
+        <w:rPr>
+          <w:rFonts w:ascii="Courier New" w:hAnsi="Courier New" w:cs="Courier New"/>
+        </w:rPr>
+        <w:t>exit_if_exists</w:t>
+      </w:r>
+      <w:proofErr w:type="spellEnd"/>
+      <w:r>
+        <w:rPr>
+          <w:rFonts w:cstheme="minorHAnsi"/>
+        </w:rPr>
+        <w:t xml:space="preserve"> attribute allows a tool developer to have a tool exit immediately if a file exists</w:t>
+      </w:r>
+      <w:r>
+        <w:rPr>
+          <w:rFonts w:cstheme="minorHAnsi"/>
+        </w:rPr>
+        <w:t>. This attribute can be a comma-</w:t>
+      </w:r>
+      <w:r>
+        <w:rPr>
+          <w:rFonts w:cstheme="minorHAnsi"/>
+        </w:rPr>
+        <w:t xml:space="preserve">delimited list of </w:t>
+      </w:r>
+      <w:r>
+        <w:rPr>
+          <w:rFonts w:ascii="Courier New" w:hAnsi="Courier New" w:cs="Courier New"/>
+        </w:rPr>
+        <w:t>&lt;file&gt;</w:t>
+      </w:r>
+      <w:r>
+        <w:rPr>
+          <w:rFonts w:cstheme="minorHAnsi"/>
+        </w:rPr>
+        <w:t xml:space="preserve"> id</w:t>
+      </w:r>
+      <w:r>
+        <w:rPr>
+          <w:rFonts w:cstheme="minorHAnsi"/>
+        </w:rPr>
+        <w:t xml:space="preserve">s. There must be a </w:t>
+      </w:r>
+      <w:r>
+        <w:rPr>
+          <w:rFonts w:ascii="Courier New" w:hAnsi="Courier New" w:cs="Courier New"/>
+        </w:rPr>
+        <w:t>&lt;file&gt;</w:t>
+      </w:r>
+      <w:r>
+        <w:rPr>
+          <w:rFonts w:cstheme="minorHAnsi"/>
+        </w:rPr>
+        <w:t xml:space="preserve"> with a matching id defined within the </w:t>
+      </w:r>
+      <w:r>
+        <w:rPr>
+          <w:rFonts w:ascii="Courier New" w:hAnsi="Courier New" w:cs="Courier New"/>
+        </w:rPr>
+        <w:t>&lt;tool&gt;</w:t>
+      </w:r>
+      <w:r>
+        <w:rPr>
+          <w:rFonts w:cstheme="minorHAnsi"/>
+        </w:rPr>
+        <w:t>.</w:t>
+      </w:r>
+      <w:r>
+        <w:rPr>
+          <w:rFonts w:cstheme="minorHAnsi"/>
+        </w:rPr>
+        <w:t xml:space="preserve"> </w:t>
+      </w:r>
+      <w:r>
+        <w:rPr>
+          <w:rFonts w:cstheme="minorHAnsi"/>
+        </w:rPr>
+        <w:t xml:space="preserve"> If the value is a comma delimited list of files, then the default behavior is to combine these file tests with a logical AND.  This can be changed with the </w:t>
+      </w:r>
+      <w:proofErr w:type="spellStart"/>
+      <w:r>
+        <w:rPr>
+          <w:rFonts w:ascii="Courier New" w:hAnsi="Courier New" w:cs="Courier New"/>
+        </w:rPr>
+        <w:t>exit_test_logic</w:t>
+      </w:r>
+      <w:proofErr w:type="spellEnd"/>
+      <w:r>
+        <w:rPr>
+          <w:rFonts w:ascii="Courier New" w:hAnsi="Courier New" w:cs="Courier New"/>
+        </w:rPr>
+        <w:t xml:space="preserve"> </w:t>
+      </w:r>
+      <w:r>
+        <w:rPr>
+          <w:rFonts w:cs="Courier New"/>
+        </w:rPr>
+        <w:t>attribute.  This attribute can take the value “AND” or “OR” (default value AND).</w:t>
       </w:r>
     </w:p>
     <w:p>
@@ -5581,6 +5753,7 @@
       </w:pPr>
       <w:proofErr w:type="gramStart"/>
       <w:r>
+        <w:lastRenderedPageBreak/>
         <w:t>description</w:t>
       </w:r>
       <w:proofErr w:type="gramEnd"/>
@@ -5632,7 +5805,6 @@
       </w:pPr>
       <w:proofErr w:type="gramStart"/>
       <w:r>
-        <w:lastRenderedPageBreak/>
         <w:t>option</w:t>
       </w:r>
       <w:proofErr w:type="gramEnd"/>
@@ -6365,6 +6537,7 @@
     </w:p>
     <w:p>
       <w:pPr>
+        <w:spacing w:after="0"/>
         <w:rPr>
           <w:rFonts w:ascii="Courier New" w:hAnsi="Courier New" w:cs="Courier New"/>
         </w:rPr>
@@ -6400,6 +6573,26 @@
         <w:rPr>
           <w:rFonts w:ascii="Courier New" w:hAnsi="Courier New" w:cs="Courier New"/>
         </w:rPr>
+        <w:t xml:space="preserve"> delimiters=”...” </w:t>
+      </w:r>
+      <w:proofErr w:type="spellStart"/>
+      <w:r>
+        <w:rPr>
+          <w:rFonts w:ascii="Courier New" w:hAnsi="Courier New" w:cs="Courier New"/>
+        </w:rPr>
+        <w:t>stdout_id</w:t>
+      </w:r>
+      <w:proofErr w:type="spellEnd"/>
+      <w:r>
+        <w:rPr>
+          <w:rFonts w:ascii="Courier New" w:hAnsi="Courier New" w:cs="Courier New"/>
+        </w:rPr>
+        <w:t>=”...”</w:t>
+      </w:r>
+      <w:r>
+        <w:rPr>
+          <w:rFonts w:ascii="Courier New" w:hAnsi="Courier New" w:cs="Courier New"/>
+        </w:rPr>
         <w:br/>
       </w:r>
       <w:r>
@@ -6408,23 +6601,363 @@
         </w:rPr>
         <w:tab/>
       </w:r>
-      <w:r>
-        <w:rPr>
-          <w:rFonts w:ascii="Courier New" w:hAnsi="Courier New" w:cs="Courier New"/>
-        </w:rPr>
-        <w:t>delimiters=”...”</w:t>
-      </w:r>
-      <w:r>
-        <w:rPr>
-          <w:rFonts w:ascii="Courier New" w:hAnsi="Courier New" w:cs="Courier New"/>
-        </w:rPr>
-        <w:br/>
-      </w:r>
-      <w:r>
-        <w:rPr>
-          <w:rFonts w:ascii="Courier New" w:hAnsi="Courier New" w:cs="Courier New"/>
-        </w:rPr>
-        <w:tab/>
+      <w:proofErr w:type="spellStart"/>
+      <w:r>
+        <w:rPr>
+          <w:rFonts w:ascii="Courier New" w:hAnsi="Courier New" w:cs="Courier New"/>
+        </w:rPr>
+        <w:t>stderr_id</w:t>
+      </w:r>
+      <w:proofErr w:type="spellEnd"/>
+      <w:r>
+        <w:rPr>
+          <w:rFonts w:ascii="Courier New" w:hAnsi="Courier New" w:cs="Courier New"/>
+        </w:rPr>
+        <w:t xml:space="preserve">=”...” </w:t>
+      </w:r>
+      <w:proofErr w:type="spellStart"/>
+      <w:r>
+        <w:rPr>
+          <w:rFonts w:ascii="Courier New" w:hAnsi="Courier New" w:cs="Courier New"/>
+        </w:rPr>
+        <w:t>if_exists</w:t>
+      </w:r>
+      <w:proofErr w:type="spellEnd"/>
+      <w:r>
+        <w:rPr>
+          <w:rFonts w:ascii="Courier New" w:hAnsi="Courier New" w:cs="Courier New"/>
+        </w:rPr>
+        <w:t xml:space="preserve">=”...” </w:t>
+      </w:r>
+      <w:proofErr w:type="spellStart"/>
+      <w:r>
+        <w:rPr>
+          <w:rFonts w:ascii="Courier New" w:hAnsi="Courier New" w:cs="Courier New"/>
+        </w:rPr>
+        <w:t>if_not_exists</w:t>
+      </w:r>
+      <w:proofErr w:type="spellEnd"/>
+      <w:r>
+        <w:rPr>
+          <w:rFonts w:ascii="Courier New" w:hAnsi="Courier New" w:cs="Courier New"/>
+        </w:rPr>
+        <w:t>=”...”</w:t>
+      </w:r>
+    </w:p>
+    <w:p>
+      <w:pPr>
+        <w:spacing w:after="0"/>
+        <w:rPr>
+          <w:rFonts w:ascii="Courier New" w:hAnsi="Courier New" w:cs="Courier New"/>
+        </w:rPr>
+      </w:pPr>
+      <w:r>
+        <w:rPr>
+          <w:rFonts w:ascii="Courier New" w:hAnsi="Courier New" w:cs="Courier New"/>
+        </w:rPr>
+        <w:t xml:space="preserve">     </w:t>
+      </w:r>
+      <w:proofErr w:type="spellStart"/>
+      <w:proofErr w:type="gramStart"/>
+      <w:r>
+        <w:rPr>
+          <w:rFonts w:ascii="Courier New" w:hAnsi="Courier New" w:cs="Courier New"/>
+        </w:rPr>
+        <w:t>if</w:t>
+      </w:r>
+      <w:proofErr w:type="gramEnd"/>
+      <w:r>
+        <w:rPr>
+          <w:rFonts w:ascii="Courier New" w:hAnsi="Courier New" w:cs="Courier New"/>
+        </w:rPr>
+        <w:t>_exists_logic</w:t>
+      </w:r>
+      <w:proofErr w:type="spellEnd"/>
+      <w:r>
+        <w:rPr>
+          <w:rFonts w:ascii="Courier New" w:hAnsi="Courier New" w:cs="Courier New"/>
+        </w:rPr>
+        <w:t>=”...”</w:t>
+      </w:r>
+      <w:r>
+        <w:rPr>
+          <w:rFonts w:ascii="Courier New" w:hAnsi="Courier New" w:cs="Courier New"/>
+        </w:rPr>
+        <w:t>&gt; ... &lt;/command&gt;</w:t>
+      </w:r>
+    </w:p>
+    <w:p>
+      <w:pPr>
+        <w:spacing w:after="0"/>
+        <w:rPr>
+          <w:rFonts w:ascii="Courier New" w:hAnsi="Courier New" w:cs="Courier New"/>
+        </w:rPr>
+      </w:pPr>
+    </w:p>
+    <w:p>
+      <w:pPr>
+        <w:rPr>
+          <w:rFonts w:cstheme="minorHAnsi"/>
+        </w:rPr>
+      </w:pPr>
+      <w:r>
+        <w:rPr>
+          <w:rFonts w:cstheme="minorHAnsi"/>
+        </w:rPr>
+        <w:t xml:space="preserve">The command line to be executed will be constructed from the value of the </w:t>
+      </w:r>
+      <w:r>
+        <w:rPr>
+          <w:rFonts w:ascii="Courier New" w:hAnsi="Courier New" w:cs="Courier New"/>
+        </w:rPr>
+        <w:t>program</w:t>
+      </w:r>
+      <w:r>
+        <w:rPr>
+          <w:rFonts w:cstheme="minorHAnsi"/>
+        </w:rPr>
+        <w:t xml:space="preserve"> attribute followed by the text contained within the tag.</w:t>
+      </w:r>
+    </w:p>
+    <w:p>
+      <w:pPr>
+        <w:rPr>
+          <w:rFonts w:cstheme="minorHAnsi"/>
+        </w:rPr>
+      </w:pPr>
+      <w:r>
+        <w:rPr>
+          <w:rFonts w:cstheme="minorHAnsi"/>
+        </w:rPr>
+        <w:lastRenderedPageBreak/>
+        <w:t>T</w:t>
+      </w:r>
+      <w:r>
+        <w:rPr>
+          <w:rFonts w:cstheme="minorHAnsi"/>
+        </w:rPr>
+        <w:t>he text within this tag</w:t>
+      </w:r>
+      <w:r>
+        <w:rPr>
+          <w:rFonts w:cstheme="minorHAnsi"/>
+        </w:rPr>
+        <w:t xml:space="preserve"> consists of literal text that will be inserted in the command line</w:t>
+      </w:r>
+      <w:r>
+        <w:rPr>
+          <w:rFonts w:cstheme="minorHAnsi"/>
+        </w:rPr>
+        <w:t xml:space="preserve"> after the program filename</w:t>
+      </w:r>
+      <w:r>
+        <w:rPr>
+          <w:rFonts w:cstheme="minorHAnsi"/>
+        </w:rPr>
+        <w:t xml:space="preserve">, interspersed with option names </w:t>
+      </w:r>
+      <w:r>
+        <w:rPr>
+          <w:rFonts w:cstheme="minorHAnsi"/>
+        </w:rPr>
+        <w:t xml:space="preserve">or file ids </w:t>
+      </w:r>
+      <w:r>
+        <w:rPr>
+          <w:rFonts w:cstheme="minorHAnsi"/>
+        </w:rPr>
+        <w:t xml:space="preserve">enclosed within braces ({}).  Option names in this context means the values of the </w:t>
+      </w:r>
+      <w:r>
+        <w:rPr>
+          <w:rFonts w:ascii="Courier New" w:hAnsi="Courier New" w:cs="Courier New"/>
+        </w:rPr>
+        <w:t>name</w:t>
+      </w:r>
+      <w:r>
+        <w:rPr>
+          <w:rFonts w:cstheme="minorHAnsi"/>
+        </w:rPr>
+        <w:t xml:space="preserve"> attributes in the </w:t>
+      </w:r>
+      <w:r>
+        <w:rPr>
+          <w:rFonts w:ascii="Courier New" w:hAnsi="Courier New" w:cs="Courier New"/>
+        </w:rPr>
+        <w:t>&lt;option&gt;</w:t>
+      </w:r>
+      <w:r>
+        <w:rPr>
+          <w:rFonts w:cstheme="minorHAnsi"/>
+        </w:rPr>
+        <w:t xml:space="preserve"> tags.  </w:t>
+      </w:r>
+    </w:p>
+    <w:p>
+      <w:pPr>
+        <w:rPr>
+          <w:rFonts w:cstheme="minorHAnsi"/>
+        </w:rPr>
+      </w:pPr>
+      <w:r>
+        <w:rPr>
+          <w:rFonts w:cstheme="minorHAnsi"/>
+        </w:rPr>
+        <w:t>When processing an</w:t>
+      </w:r>
+      <w:r>
+        <w:rPr>
+          <w:rFonts w:ascii="Courier New" w:hAnsi="Courier New" w:cs="Courier New"/>
+        </w:rPr>
+        <w:t xml:space="preserve"> {option} </w:t>
+      </w:r>
+      <w:r>
+        <w:rPr>
+          <w:rFonts w:cstheme="minorHAnsi"/>
+        </w:rPr>
+        <w:t xml:space="preserve">where the corresponding </w:t>
+      </w:r>
+      <w:r>
+        <w:rPr>
+          <w:rFonts w:ascii="Courier New" w:hAnsi="Courier New" w:cs="Courier New"/>
+        </w:rPr>
+        <w:t>&lt;option&gt;</w:t>
+      </w:r>
+      <w:r>
+        <w:rPr>
+          <w:rFonts w:cstheme="minorHAnsi"/>
+        </w:rPr>
+        <w:t xml:space="preserve"> tag uses the </w:t>
+      </w:r>
+      <w:proofErr w:type="spellStart"/>
+      <w:r>
+        <w:rPr>
+          <w:rFonts w:ascii="Courier New" w:hAnsi="Courier New" w:cs="Courier New"/>
+        </w:rPr>
+        <w:t>command_text</w:t>
+      </w:r>
+      <w:proofErr w:type="spellEnd"/>
+      <w:r>
+        <w:rPr>
+          <w:rFonts w:cstheme="minorHAnsi"/>
+        </w:rPr>
+        <w:t xml:space="preserve"> / </w:t>
+      </w:r>
+      <w:r>
+        <w:rPr>
+          <w:rFonts w:ascii="Courier New" w:hAnsi="Courier New" w:cs="Courier New"/>
+        </w:rPr>
+        <w:t>value</w:t>
+      </w:r>
+      <w:r>
+        <w:rPr>
+          <w:rFonts w:cstheme="minorHAnsi"/>
+        </w:rPr>
+        <w:t xml:space="preserve"> form, civet will insert the value of the </w:t>
+      </w:r>
+      <w:proofErr w:type="spellStart"/>
+      <w:r>
+        <w:rPr>
+          <w:rFonts w:ascii="Courier New" w:hAnsi="Courier New" w:cs="Courier New"/>
+        </w:rPr>
+        <w:t>command_text</w:t>
+      </w:r>
+      <w:proofErr w:type="spellEnd"/>
+      <w:r>
+        <w:rPr>
+          <w:rFonts w:cstheme="minorHAnsi"/>
+        </w:rPr>
+        <w:t xml:space="preserve"> attribute followed by a space, followed by the value of the</w:t>
+      </w:r>
+      <w:r>
+        <w:rPr>
+          <w:rFonts w:ascii="Courier New" w:hAnsi="Courier New" w:cs="Courier New"/>
+        </w:rPr>
+        <w:t xml:space="preserve"> value</w:t>
+      </w:r>
+      <w:r>
+        <w:rPr>
+          <w:rFonts w:cstheme="minorHAnsi"/>
+        </w:rPr>
+        <w:t xml:space="preserve"> attribute into the command line.  If the value of the </w:t>
+      </w:r>
+      <w:proofErr w:type="spellStart"/>
+      <w:r>
+        <w:rPr>
+          <w:rFonts w:ascii="Courier New" w:hAnsi="Courier New" w:cs="Courier New"/>
+        </w:rPr>
+        <w:t>command_text</w:t>
+      </w:r>
+      <w:proofErr w:type="spellEnd"/>
+      <w:r>
+        <w:rPr>
+          <w:rFonts w:cstheme="minorHAnsi"/>
+        </w:rPr>
+        <w:t xml:space="preserve"> attribute ends with an equals (‘=’) or colon (‘:’), the space will be omitted.</w:t>
+      </w:r>
+    </w:p>
+    <w:p>
+      <w:pPr>
+        <w:rPr>
+          <w:rFonts w:cstheme="minorHAnsi"/>
+        </w:rPr>
+      </w:pPr>
+      <w:r>
+        <w:rPr>
+          <w:rFonts w:cstheme="minorHAnsi"/>
+        </w:rPr>
+        <w:t xml:space="preserve">If a command to be executed uses braces in its syntax (e.g., the find command, it is necessary to specify an alternate set of delimiters or an escaping mechanism.  This specification allows for alternate delimiters.  </w:t>
+      </w:r>
+      <w:r>
+        <w:rPr>
+          <w:rFonts w:cstheme="minorHAnsi"/>
+        </w:rPr>
+        <w:t xml:space="preserve">If the optional </w:t>
+      </w:r>
+      <w:r>
+        <w:rPr>
+          <w:rFonts w:ascii="Courier New" w:hAnsi="Courier New" w:cs="Courier New"/>
+        </w:rPr>
+        <w:t>delimiters</w:t>
+      </w:r>
+      <w:r>
+        <w:rPr>
+          <w:rFonts w:cstheme="minorHAnsi"/>
+        </w:rPr>
+        <w:t xml:space="preserve"> attribute is specified, its value is a </w:t>
+      </w:r>
+      <w:proofErr w:type="gramStart"/>
+      <w:r>
+        <w:rPr>
+          <w:rFonts w:cstheme="minorHAnsi"/>
+        </w:rPr>
+        <w:t>two character</w:t>
+      </w:r>
+      <w:proofErr w:type="gramEnd"/>
+      <w:r>
+        <w:rPr>
+          <w:rFonts w:cstheme="minorHAnsi"/>
+        </w:rPr>
+        <w:t xml:space="preserve"> string. The first character is used in place of open brace ({) to indicate the start of an option name, and the second character is used in place of close brace (}). </w:t>
+      </w:r>
+      <w:r>
+        <w:rPr>
+          <w:rFonts w:cstheme="minorHAnsi"/>
+        </w:rPr>
+        <w:t>If a literal brace is required in the command line, use the delimiters attribute to specify an alternate pair of characters.</w:t>
+      </w:r>
+    </w:p>
+    <w:p>
+      <w:pPr>
+        <w:rPr>
+          <w:rFonts w:cstheme="minorHAnsi"/>
+        </w:rPr>
+      </w:pPr>
+      <w:r>
+        <w:rPr>
+          <w:rFonts w:cstheme="minorHAnsi"/>
+        </w:rPr>
+        <w:t xml:space="preserve">The optional </w:t>
       </w:r>
       <w:proofErr w:type="spellStart"/>
       <w:r>
@@ -6436,15 +6969,41 @@
       <w:proofErr w:type="spellEnd"/>
       <w:r>
         <w:rPr>
-          <w:rFonts w:ascii="Courier New" w:hAnsi="Courier New" w:cs="Courier New"/>
-        </w:rPr>
-        <w:t>=”...”</w:t>
-      </w:r>
-      <w:r>
-        <w:rPr>
-          <w:rFonts w:ascii="Courier New" w:hAnsi="Courier New" w:cs="Courier New"/>
-        </w:rPr>
-        <w:t>&gt; ... &lt;/command&gt;</w:t>
+          <w:rFonts w:cstheme="minorHAnsi"/>
+        </w:rPr>
+        <w:t xml:space="preserve"> </w:t>
+      </w:r>
+      <w:r>
+        <w:rPr>
+          <w:rFonts w:cstheme="minorHAnsi"/>
+        </w:rPr>
+        <w:t xml:space="preserve">and </w:t>
+      </w:r>
+      <w:proofErr w:type="spellStart"/>
+      <w:r>
+        <w:rPr>
+          <w:rFonts w:ascii="Courier New" w:hAnsi="Courier New" w:cs="Courier New"/>
+        </w:rPr>
+        <w:t>stderr_id</w:t>
+      </w:r>
+      <w:proofErr w:type="spellEnd"/>
+      <w:r>
+        <w:rPr>
+          <w:rFonts w:cstheme="minorHAnsi"/>
+        </w:rPr>
+        <w:t xml:space="preserve"> attributes allow</w:t>
+      </w:r>
+      <w:r>
+        <w:rPr>
+          <w:rFonts w:cstheme="minorHAnsi"/>
+        </w:rPr>
+        <w:t xml:space="preserve"> IO redirection.</w:t>
+      </w:r>
+      <w:r>
+        <w:rPr>
+          <w:rFonts w:cstheme="minorHAnsi"/>
+        </w:rPr>
+        <w:t xml:space="preserve"> </w:t>
       </w:r>
     </w:p>
     <w:p>
@@ -6457,286 +7016,97 @@
         <w:rPr>
           <w:rFonts w:cstheme="minorHAnsi"/>
         </w:rPr>
-        <w:t xml:space="preserve">The command line to be executed will be constructed from the value of the </w:t>
-      </w:r>
-      <w:r>
-        <w:rPr>
-          <w:rFonts w:ascii="Courier New" w:hAnsi="Courier New" w:cs="Courier New"/>
-        </w:rPr>
-        <w:t>program</w:t>
-      </w:r>
-      <w:r>
-        <w:rPr>
-          <w:rFonts w:cstheme="minorHAnsi"/>
-        </w:rPr>
-        <w:t xml:space="preserve"> attribute followed by the text contained within the tag.</w:t>
-      </w:r>
-    </w:p>
-    <w:p>
-      <w:pPr>
-        <w:rPr>
-          <w:rFonts w:cstheme="minorHAnsi"/>
-        </w:rPr>
-      </w:pPr>
-      <w:r>
-        <w:rPr>
-          <w:rFonts w:cstheme="minorHAnsi"/>
-        </w:rPr>
-        <w:t>T</w:t>
-      </w:r>
-      <w:r>
-        <w:rPr>
-          <w:rFonts w:cstheme="minorHAnsi"/>
-        </w:rPr>
-        <w:t>he text within this tag</w:t>
-      </w:r>
-      <w:r>
-        <w:rPr>
-          <w:rFonts w:cstheme="minorHAnsi"/>
-        </w:rPr>
-        <w:t xml:space="preserve"> consists of literal text that will be inserted in the command line</w:t>
-      </w:r>
-      <w:r>
-        <w:rPr>
-          <w:rFonts w:cstheme="minorHAnsi"/>
-        </w:rPr>
-        <w:t xml:space="preserve"> after the program filename</w:t>
-      </w:r>
-      <w:r>
-        <w:rPr>
-          <w:rFonts w:cstheme="minorHAnsi"/>
-        </w:rPr>
-        <w:t xml:space="preserve">, interspersed with option names </w:t>
-      </w:r>
-      <w:r>
-        <w:rPr>
-          <w:rFonts w:cstheme="minorHAnsi"/>
-        </w:rPr>
-        <w:t xml:space="preserve">or file ids </w:t>
-      </w:r>
-      <w:r>
-        <w:rPr>
-          <w:rFonts w:cstheme="minorHAnsi"/>
-        </w:rPr>
-        <w:t xml:space="preserve">enclosed within braces ({}).  Option names in this context means the values of the </w:t>
-      </w:r>
-      <w:r>
-        <w:rPr>
-          <w:rFonts w:ascii="Courier New" w:hAnsi="Courier New" w:cs="Courier New"/>
-        </w:rPr>
-        <w:t>name</w:t>
-      </w:r>
-      <w:r>
-        <w:rPr>
-          <w:rFonts w:cstheme="minorHAnsi"/>
-        </w:rPr>
-        <w:t xml:space="preserve"> attributes in the </w:t>
-      </w:r>
-      <w:r>
-        <w:rPr>
-          <w:rFonts w:ascii="Courier New" w:hAnsi="Courier New" w:cs="Courier New"/>
-        </w:rPr>
-        <w:t>&lt;option&gt;</w:t>
-      </w:r>
-      <w:r>
-        <w:rPr>
-          <w:rFonts w:cstheme="minorHAnsi"/>
-        </w:rPr>
-        <w:t xml:space="preserve"> tags.  </w:t>
-      </w:r>
-    </w:p>
-    <w:p>
-      <w:pPr>
-        <w:rPr>
-          <w:rFonts w:cstheme="minorHAnsi"/>
-        </w:rPr>
-      </w:pPr>
-      <w:r>
-        <w:rPr>
-          <w:rFonts w:cstheme="minorHAnsi"/>
-        </w:rPr>
-        <w:lastRenderedPageBreak/>
-        <w:t>When processing an</w:t>
-      </w:r>
-      <w:r>
-        <w:rPr>
-          <w:rFonts w:ascii="Courier New" w:hAnsi="Courier New" w:cs="Courier New"/>
-        </w:rPr>
-        <w:t xml:space="preserve"> {option} </w:t>
-      </w:r>
-      <w:r>
-        <w:rPr>
-          <w:rFonts w:cstheme="minorHAnsi"/>
-        </w:rPr>
-        <w:t xml:space="preserve">where the corresponding </w:t>
-      </w:r>
-      <w:r>
-        <w:rPr>
-          <w:rFonts w:ascii="Courier New" w:hAnsi="Courier New" w:cs="Courier New"/>
-        </w:rPr>
-        <w:t>&lt;option&gt;</w:t>
-      </w:r>
-      <w:r>
-        <w:rPr>
-          <w:rFonts w:cstheme="minorHAnsi"/>
-        </w:rPr>
-        <w:t xml:space="preserve"> tag uses the </w:t>
-      </w:r>
-      <w:proofErr w:type="spellStart"/>
-      <w:r>
-        <w:rPr>
-          <w:rFonts w:ascii="Courier New" w:hAnsi="Courier New" w:cs="Courier New"/>
-        </w:rPr>
-        <w:t>command_text</w:t>
-      </w:r>
-      <w:proofErr w:type="spellEnd"/>
-      <w:r>
-        <w:rPr>
-          <w:rFonts w:cstheme="minorHAnsi"/>
-        </w:rPr>
-        <w:t xml:space="preserve"> / </w:t>
-      </w:r>
-      <w:r>
-        <w:rPr>
-          <w:rFonts w:ascii="Courier New" w:hAnsi="Courier New" w:cs="Courier New"/>
-        </w:rPr>
-        <w:t>value</w:t>
-      </w:r>
-      <w:r>
-        <w:rPr>
-          <w:rFonts w:cstheme="minorHAnsi"/>
-        </w:rPr>
-        <w:t xml:space="preserve"> form, civet will insert the value of the </w:t>
-      </w:r>
-      <w:proofErr w:type="spellStart"/>
-      <w:r>
-        <w:rPr>
-          <w:rFonts w:ascii="Courier New" w:hAnsi="Courier New" w:cs="Courier New"/>
-        </w:rPr>
-        <w:t>command_text</w:t>
-      </w:r>
-      <w:proofErr w:type="spellEnd"/>
-      <w:r>
-        <w:rPr>
-          <w:rFonts w:cstheme="minorHAnsi"/>
-        </w:rPr>
-        <w:t xml:space="preserve"> attribute followed by a space, followed by the value of the</w:t>
-      </w:r>
-      <w:r>
-        <w:rPr>
-          <w:rFonts w:ascii="Courier New" w:hAnsi="Courier New" w:cs="Courier New"/>
-        </w:rPr>
-        <w:t xml:space="preserve"> value</w:t>
-      </w:r>
-      <w:r>
-        <w:rPr>
-          <w:rFonts w:cstheme="minorHAnsi"/>
-        </w:rPr>
-        <w:t xml:space="preserve"> attribute into the command line.  If the value of the </w:t>
-      </w:r>
-      <w:proofErr w:type="spellStart"/>
-      <w:r>
-        <w:rPr>
-          <w:rFonts w:ascii="Courier New" w:hAnsi="Courier New" w:cs="Courier New"/>
-        </w:rPr>
-        <w:t>command_text</w:t>
-      </w:r>
-      <w:proofErr w:type="spellEnd"/>
-      <w:r>
-        <w:rPr>
-          <w:rFonts w:cstheme="minorHAnsi"/>
-        </w:rPr>
-        <w:t xml:space="preserve"> attribute ends with an equals (‘=’) or colon (‘:’), the space will be omitted.</w:t>
-      </w:r>
-    </w:p>
-    <w:p>
-      <w:pPr>
-        <w:rPr>
-          <w:rFonts w:cstheme="minorHAnsi"/>
-        </w:rPr>
-      </w:pPr>
-      <w:r>
-        <w:rPr>
-          <w:rFonts w:cstheme="minorHAnsi"/>
-        </w:rPr>
-        <w:t xml:space="preserve">If a command to be executed uses braces in its syntax (e.g., the find command, it is necessary to specify an alternate set of delimiters or an escaping mechanism.  This specification allows for alternate delimiters.  </w:t>
-      </w:r>
-      <w:r>
-        <w:rPr>
-          <w:rFonts w:cstheme="minorHAnsi"/>
-        </w:rPr>
-        <w:t xml:space="preserve">If the optional </w:t>
-      </w:r>
-      <w:r>
-        <w:rPr>
-          <w:rFonts w:ascii="Courier New" w:hAnsi="Courier New" w:cs="Courier New"/>
-        </w:rPr>
-        <w:t>delimiters</w:t>
-      </w:r>
-      <w:r>
-        <w:rPr>
-          <w:rFonts w:cstheme="minorHAnsi"/>
-        </w:rPr>
-        <w:t xml:space="preserve"> attribute is specified, its value is a </w:t>
+        <w:t xml:space="preserve">The </w:t>
+      </w:r>
+      <w:proofErr w:type="spellStart"/>
+      <w:r>
+        <w:rPr>
+          <w:rFonts w:cstheme="minorHAnsi"/>
+        </w:rPr>
+        <w:t>if_exists</w:t>
+      </w:r>
+      <w:proofErr w:type="spellEnd"/>
+      <w:r>
+        <w:rPr>
+          <w:rFonts w:cstheme="minorHAnsi"/>
+        </w:rPr>
+        <w:t xml:space="preserve"> and </w:t>
+      </w:r>
+      <w:proofErr w:type="spellStart"/>
+      <w:r>
+        <w:rPr>
+          <w:rFonts w:cstheme="minorHAnsi"/>
+        </w:rPr>
+        <w:t>if_not_exists</w:t>
+      </w:r>
+      <w:proofErr w:type="spellEnd"/>
+      <w:r>
+        <w:rPr>
+          <w:rFonts w:cstheme="minorHAnsi"/>
+        </w:rPr>
+        <w:t xml:space="preserve"> attributes add conditional execution to a command.  Each of these optional attributes </w:t>
       </w:r>
       <w:proofErr w:type="gramStart"/>
       <w:r>
         <w:rPr>
           <w:rFonts w:cstheme="minorHAnsi"/>
         </w:rPr>
-        <w:t>two character</w:t>
+        <w:t>take</w:t>
       </w:r>
       <w:proofErr w:type="gramEnd"/>
       <w:r>
         <w:rPr>
           <w:rFonts w:cstheme="minorHAnsi"/>
         </w:rPr>
-        <w:t xml:space="preserve"> string. The first character is used in place of open brace ({) to indicate the start of an option name, and the second character is used in place of close brace (}). </w:t>
-      </w:r>
-      <w:r>
-        <w:rPr>
-          <w:rFonts w:cstheme="minorHAnsi"/>
-        </w:rPr>
-        <w:t>If a literal brace is required in the command line, use the delimiters attribute to specify an alternate pair of characters.</w:t>
-      </w:r>
-    </w:p>
-    <w:p>
-      <w:pPr>
-        <w:rPr>
-          <w:rFonts w:cstheme="minorHAnsi"/>
-        </w:rPr>
-      </w:pPr>
-      <w:r>
-        <w:rPr>
-          <w:rFonts w:cstheme="minorHAnsi"/>
-        </w:rPr>
-        <w:t xml:space="preserve">The optional </w:t>
-      </w:r>
-      <w:proofErr w:type="spellStart"/>
-      <w:r>
-        <w:rPr>
-          <w:rFonts w:ascii="Courier New" w:hAnsi="Courier New" w:cs="Courier New"/>
-        </w:rPr>
-        <w:t>stdout_id</w:t>
-      </w:r>
-      <w:proofErr w:type="spellEnd"/>
-      <w:r>
-        <w:rPr>
-          <w:rFonts w:cstheme="minorHAnsi"/>
-        </w:rPr>
-        <w:t xml:space="preserve"> </w:t>
-      </w:r>
-      <w:r>
-        <w:rPr>
-          <w:rFonts w:cstheme="minorHAnsi"/>
-        </w:rPr>
-        <w:t>attribute</w:t>
-      </w:r>
-      <w:r>
-        <w:rPr>
-          <w:rFonts w:cstheme="minorHAnsi"/>
-        </w:rPr>
-        <w:t xml:space="preserve"> allow</w:t>
+        <w:t xml:space="preserve"> a comma-delimited list of file ids. In the case of </w:t>
+      </w:r>
+      <w:proofErr w:type="spellStart"/>
+      <w:r>
+        <w:rPr>
+          <w:rFonts w:ascii="Courier New" w:hAnsi="Courier New" w:cs="Courier New"/>
+        </w:rPr>
+        <w:t>if_exists</w:t>
+      </w:r>
+      <w:proofErr w:type="spellEnd"/>
+      <w:r>
+        <w:rPr>
+          <w:rFonts w:cstheme="minorHAnsi"/>
+        </w:rPr>
+        <w:t>, the command will only</w:t>
+      </w:r>
+      <w:r>
+        <w:rPr>
+          <w:rFonts w:cstheme="minorHAnsi"/>
+        </w:rPr>
+        <w:t xml:space="preserve"> execute if those file(s) exist</w:t>
+      </w:r>
+      <w:bookmarkStart w:id="0" w:name="_GoBack"/>
+      <w:bookmarkEnd w:id="0"/>
+      <w:r>
+        <w:rPr>
+          <w:rFonts w:cstheme="minorHAnsi"/>
+        </w:rPr>
+        <w:t xml:space="preserve"> at run time.  In the case of </w:t>
+      </w:r>
+      <w:proofErr w:type="spellStart"/>
+      <w:r>
+        <w:rPr>
+          <w:rFonts w:ascii="Courier New" w:hAnsi="Courier New" w:cs="Courier New"/>
+        </w:rPr>
+        <w:t>if_not_exists</w:t>
+      </w:r>
+      <w:proofErr w:type="spellEnd"/>
+      <w:r>
+        <w:rPr>
+          <w:rFonts w:cstheme="minorHAnsi"/>
+        </w:rPr>
+        <w:t>, the command will only execute if the file</w:t>
+      </w:r>
+      <w:r>
+        <w:rPr>
+          <w:rFonts w:cstheme="minorHAnsi"/>
+        </w:rPr>
+        <w:t>(</w:t>
       </w:r>
       <w:r>
         <w:rPr>
@@ -6748,41 +7118,33 @@
         <w:rPr>
           <w:rFonts w:cstheme="minorHAnsi"/>
         </w:rPr>
-        <w:t xml:space="preserve"> IO redirection.</w:t>
-      </w:r>
-      <w:r>
-        <w:rPr>
-          <w:rFonts w:cstheme="minorHAnsi"/>
-        </w:rPr>
-        <w:t xml:space="preserve"> The process’ </w:t>
-      </w:r>
-      <w:proofErr w:type="spellStart"/>
-      <w:r>
-        <w:rPr>
-          <w:rFonts w:cstheme="minorHAnsi"/>
-        </w:rPr>
-        <w:t>stderr</w:t>
-      </w:r>
-      <w:proofErr w:type="spellEnd"/>
-      <w:r>
-        <w:rPr>
-          <w:rFonts w:cstheme="minorHAnsi"/>
-        </w:rPr>
-        <w:t xml:space="preserve"> output channel is managed by the infrastructure and is not </w:t>
-      </w:r>
-      <w:proofErr w:type="spellStart"/>
-      <w:r>
-        <w:rPr>
-          <w:rFonts w:cstheme="minorHAnsi"/>
-        </w:rPr>
-        <w:t>redirectable</w:t>
-      </w:r>
-      <w:proofErr w:type="spellEnd"/>
-      <w:r>
-        <w:rPr>
-          <w:rFonts w:cstheme="minorHAnsi"/>
-        </w:rPr>
-        <w:t xml:space="preserve"> at this time.</w:t>
+        <w:t>) do not exist</w:t>
+      </w:r>
+      <w:r>
+        <w:rPr>
+          <w:rFonts w:cstheme="minorHAnsi"/>
+        </w:rPr>
+        <w:t xml:space="preserve"> at run time.  </w:t>
+      </w:r>
+      <w:r>
+        <w:rPr>
+          <w:rFonts w:cstheme="minorHAnsi"/>
+        </w:rPr>
+        <w:t>When multiple files are passed to one of these attributes in a comma delimited list the default logical operator used to join them is AND.  This can be overridden with the “</w:t>
+      </w:r>
+      <w:proofErr w:type="spellStart"/>
+      <w:r>
+        <w:rPr>
+          <w:rFonts w:ascii="Courier New" w:hAnsi="Courier New" w:cs="Courier New"/>
+        </w:rPr>
+        <w:t>if_exists_logic</w:t>
+      </w:r>
+      <w:proofErr w:type="spellEnd"/>
+      <w:r>
+        <w:rPr>
+          <w:rFonts w:cstheme="minorHAnsi"/>
+        </w:rPr>
+        <w:t xml:space="preserve">” attribute. This attribute can take “AND” or “OR” as a value (case insensitive). </w:t>
       </w:r>
     </w:p>
     <w:p>
@@ -7025,6 +7387,7 @@
         <w:pStyle w:val="Heading3"/>
       </w:pPr>
       <w:r>
+        <w:lastRenderedPageBreak/>
         <w:t>Example 2</w:t>
       </w:r>
     </w:p>
@@ -7155,7 +7518,6 @@
         <w:pStyle w:val="Heading3"/>
       </w:pPr>
       <w:r>
-        <w:lastRenderedPageBreak/>
         <w:t>Example 3</w:t>
       </w:r>
     </w:p>
@@ -7747,6 +8109,7 @@
         <w:rPr>
           <w:rFonts w:cstheme="minorHAnsi"/>
         </w:rPr>
+        <w:lastRenderedPageBreak/>
         <w:t>Example:</w:t>
       </w:r>
     </w:p>
@@ -7841,7 +8204,6 @@
           <w:rFonts w:ascii="Courier New" w:hAnsi="Courier New" w:cs="Courier New"/>
           <w:bCs/>
         </w:rPr>
-        <w:lastRenderedPageBreak/>
         <w:t>&lt;</w:t>
       </w:r>
       <w:proofErr w:type="spellStart"/>
@@ -9692,7 +10054,7 @@
 </file>
 
 <file path=customXml/itemProps1.xml><?xml version="1.0" encoding="utf-8"?>
-<ds:datastoreItem xmlns:ds="http://schemas.openxmlformats.org/officeDocument/2006/customXml" ds:itemID="{F3F352F8-8A8A-524C-B128-C3EC1B1FBF32}">
+<ds:datastoreItem xmlns:ds="http://schemas.openxmlformats.org/officeDocument/2006/customXml" ds:itemID="{FC919670-5531-1C4C-8173-149DD36CDF19}">
   <ds:schemaRefs>
     <ds:schemaRef ds:uri="http://schemas.openxmlformats.org/officeDocument/2006/bibliography"/>
   </ds:schemaRefs>
@@ -9700,7 +10062,7 @@
 </file>
 
 <file path=customXml/itemProps2.xml><?xml version="1.0" encoding="utf-8"?>
-<ds:datastoreItem xmlns:ds="http://schemas.openxmlformats.org/officeDocument/2006/customXml" ds:itemID="{6047E707-A6EB-1D44-8026-961D90D4C73C}">
+<ds:datastoreItem xmlns:ds="http://schemas.openxmlformats.org/officeDocument/2006/customXml" ds:itemID="{99A92C52-2979-A448-81B3-261B09F9E3F0}">
   <ds:schemaRefs>
     <ds:schemaRef ds:uri="http://schemas.openxmlformats.org/officeDocument/2006/bibliography"/>
   </ds:schemaRefs>
@@ -9708,7 +10070,7 @@
 </file>
 
 <file path=customXml/itemProps3.xml><?xml version="1.0" encoding="utf-8"?>
-<ds:datastoreItem xmlns:ds="http://schemas.openxmlformats.org/officeDocument/2006/customXml" ds:itemID="{0D266B01-3FE7-8C4B-85D4-AAAEEB833068}">
+<ds:datastoreItem xmlns:ds="http://schemas.openxmlformats.org/officeDocument/2006/customXml" ds:itemID="{357FF704-8AB0-8342-89E0-FC4A89EB6D57}">
   <ds:schemaRefs>
     <ds:schemaRef ds:uri="http://schemas.openxmlformats.org/officeDocument/2006/bibliography"/>
   </ds:schemaRefs>
@@ -9716,7 +10078,7 @@
 </file>
 
 <file path=customXml/itemProps4.xml><?xml version="1.0" encoding="utf-8"?>
-<ds:datastoreItem xmlns:ds="http://schemas.openxmlformats.org/officeDocument/2006/customXml" ds:itemID="{3BC8C8BC-0AD3-554C-BFDE-A5C4971BDF5A}">
+<ds:datastoreItem xmlns:ds="http://schemas.openxmlformats.org/officeDocument/2006/customXml" ds:itemID="{A0225C7F-55B4-194E-8AC0-6E2047183BD3}">
   <ds:schemaRefs>
     <ds:schemaRef ds:uri="http://schemas.openxmlformats.org/officeDocument/2006/bibliography"/>
   </ds:schemaRefs>

</xml_diff>

<commit_message>
add filelist from parameter info to XML_Description document
</commit_message>
<xml_diff>
--- a/docs/Civet_XML_Description.docx
+++ b/docs/Civet_XML_Description.docx
@@ -2309,6 +2309,91 @@
     </w:p>
     <w:p>
       <w:r>
+        <w:t xml:space="preserve">A </w:t>
+      </w:r>
+      <w:r>
+        <w:rPr>
+          <w:rFonts w:ascii="Courier New" w:hAnsi="Courier New" w:cs="Courier New"/>
+        </w:rPr>
+        <w:t>&lt;</w:t>
+      </w:r>
+      <w:proofErr w:type="spellStart"/>
+      <w:r>
+        <w:rPr>
+          <w:rFonts w:ascii="Courier New" w:hAnsi="Courier New" w:cs="Courier New"/>
+        </w:rPr>
+        <w:t>filelist</w:t>
+      </w:r>
+      <w:proofErr w:type="spellEnd"/>
+      <w:r>
+        <w:rPr>
+          <w:rFonts w:ascii="Courier New" w:hAnsi="Courier New" w:cs="Courier New"/>
+        </w:rPr>
+        <w:t>&gt;</w:t>
+      </w:r>
+      <w:r>
+        <w:t xml:space="preserve"> </w:t>
+      </w:r>
+      <w:r>
+        <w:t>can also be passed as a parameter.</w:t>
+      </w:r>
+    </w:p>
+    <w:p>
+      <w:pPr>
+        <w:rPr>
+          <w:rFonts w:ascii="Courier New" w:hAnsi="Courier New" w:cs="Courier New"/>
+        </w:rPr>
+      </w:pPr>
+      <w:r>
+        <w:rPr>
+          <w:rFonts w:ascii="Courier New" w:hAnsi="Courier New" w:cs="Courier New"/>
+        </w:rPr>
+        <w:t>&lt;</w:t>
+      </w:r>
+      <w:proofErr w:type="spellStart"/>
+      <w:proofErr w:type="gramStart"/>
+      <w:r>
+        <w:rPr>
+          <w:rFonts w:ascii="Courier New" w:hAnsi="Courier New" w:cs="Courier New"/>
+        </w:rPr>
+        <w:t>filelist</w:t>
+      </w:r>
+      <w:proofErr w:type="spellEnd"/>
+      <w:proofErr w:type="gramEnd"/>
+      <w:r>
+        <w:rPr>
+          <w:rFonts w:ascii="Courier New" w:hAnsi="Courier New" w:cs="Courier New"/>
+        </w:rPr>
+        <w:t xml:space="preserve"> id=”...” </w:t>
+      </w:r>
+      <w:r>
+        <w:rPr>
+          <w:rFonts w:ascii="Courier New" w:hAnsi="Courier New" w:cs="Courier New"/>
+        </w:rPr>
+        <w:t>parameter</w:t>
+      </w:r>
+      <w:r>
+        <w:rPr>
+          <w:rFonts w:ascii="Courier New" w:hAnsi="Courier New" w:cs="Courier New"/>
+        </w:rPr>
+        <w:t>=”...”</w:t>
+      </w:r>
+      <w:r>
+        <w:rPr>
+          <w:rFonts w:ascii="Courier New" w:hAnsi="Courier New" w:cs="Courier New"/>
+        </w:rPr>
+        <w:t>/&gt;</w:t>
+      </w:r>
+    </w:p>
+    <w:p>
+      <w:r>
+        <w:t>In this case, the list of files is passed as a comma-delimited list on the command line.  Paths are assumed to be relative to the current working directory at time of job submission and are converted into absolute paths.</w:t>
+      </w:r>
+    </w:p>
+    <w:p>
+      <w:bookmarkStart w:id="0" w:name="_GoBack"/>
+      <w:bookmarkEnd w:id="0"/>
+      <w:r>
         <w:t xml:space="preserve">The </w:t>
       </w:r>
       <w:r>
@@ -2588,6 +2673,7 @@
     <w:p/>
     <w:p>
       <w:r>
+        <w:lastRenderedPageBreak/>
         <w:t xml:space="preserve">A string parameter, </w:t>
       </w:r>
       <w:proofErr w:type="spellStart"/>
@@ -2747,7 +2833,6 @@
         <w:rPr>
           <w:rFonts w:ascii="Courier New" w:hAnsi="Courier New" w:cs="Courier New"/>
         </w:rPr>
-        <w:lastRenderedPageBreak/>
         <w:t>&lt;</w:t>
       </w:r>
       <w:proofErr w:type="gramStart"/>
@@ -3503,6 +3588,7 @@
         <w:rPr>
           <w:rFonts w:cstheme="minorHAnsi"/>
         </w:rPr>
+        <w:lastRenderedPageBreak/>
         <w:t xml:space="preserve">The </w:t>
       </w:r>
       <w:r>
@@ -3702,14 +3788,7 @@
         <w:rPr>
           <w:rFonts w:cstheme="minorHAnsi"/>
         </w:rPr>
-        <w:t xml:space="preserve">specify python </w:t>
-      </w:r>
-      <w:r>
-        <w:rPr>
-          <w:rFonts w:cstheme="minorHAnsi"/>
-        </w:rPr>
-        <w:lastRenderedPageBreak/>
-        <w:t xml:space="preserve">regex patterns which </w:t>
+        <w:t xml:space="preserve">specify python regex patterns which </w:t>
       </w:r>
       <w:r>
         <w:rPr>
@@ -4640,6 +4719,7 @@
         <w:rPr>
           <w:rFonts w:ascii="Courier New" w:hAnsi="Courier New" w:cs="Courier New"/>
         </w:rPr>
+        <w:lastRenderedPageBreak/>
         <w:tab/>
       </w:r>
       <w:r>
@@ -4756,11 +4836,7 @@
         <w:t xml:space="preserve">.  The driver will search for the XML file in a set of TBD directories, allowing per-user customization, followed by a system-wide configuration. </w:t>
       </w:r>
       <w:r>
-        <w:t xml:space="preserve"> I am also </w:t>
-      </w:r>
-      <w:r>
-        <w:lastRenderedPageBreak/>
-        <w:t>considering searching for an environment variable &lt;name&gt;</w:t>
+        <w:t xml:space="preserve"> I am also considering searching for an environment variable &lt;name&gt;</w:t>
       </w:r>
       <w:proofErr w:type="gramStart"/>
       <w:r>
@@ -7080,8 +7156,6 @@
         </w:rPr>
         <w:t xml:space="preserve"> execute if those file(s) exist</w:t>
       </w:r>
-      <w:bookmarkStart w:id="0" w:name="_GoBack"/>
-      <w:bookmarkEnd w:id="0"/>
       <w:r>
         <w:rPr>
           <w:rFonts w:cstheme="minorHAnsi"/>
@@ -10070,7 +10144,7 @@
 </file>
 
 <file path=customXml/itemProps3.xml><?xml version="1.0" encoding="utf-8"?>
-<ds:datastoreItem xmlns:ds="http://schemas.openxmlformats.org/officeDocument/2006/customXml" ds:itemID="{357FF704-8AB0-8342-89E0-FC4A89EB6D57}">
+<ds:datastoreItem xmlns:ds="http://schemas.openxmlformats.org/officeDocument/2006/customXml" ds:itemID="{A88B7269-DD0A-7441-9017-9C354A8319F4}">
   <ds:schemaRefs>
     <ds:schemaRef ds:uri="http://schemas.openxmlformats.org/officeDocument/2006/bibliography"/>
   </ds:schemaRefs>
@@ -10078,7 +10152,7 @@
 </file>
 
 <file path=customXml/itemProps4.xml><?xml version="1.0" encoding="utf-8"?>
-<ds:datastoreItem xmlns:ds="http://schemas.openxmlformats.org/officeDocument/2006/customXml" ds:itemID="{A0225C7F-55B4-194E-8AC0-6E2047183BD3}">
+<ds:datastoreItem xmlns:ds="http://schemas.openxmlformats.org/officeDocument/2006/customXml" ds:itemID="{004056B7-D448-7743-BDDF-D39AFA524B92}">
   <ds:schemaRefs>
     <ds:schemaRef ds:uri="http://schemas.openxmlformats.org/officeDocument/2006/bibliography"/>
   </ds:schemaRefs>

</xml_diff>

<commit_message>
update XML description document
</commit_message>
<xml_diff>
--- a/docs/Civet_XML_Description.docx
+++ b/docs/Civet_XML_Description.docx
@@ -1071,7 +1071,11 @@
         <w:t>replace</w:t>
       </w:r>
       <w:r>
-        <w:t xml:space="preserve"> attributes must both be specified.  The </w:t>
+        <w:t xml:space="preserve"> attributes must both be specified.  </w:t>
+      </w:r>
+      <w:proofErr w:type="gramStart"/>
+      <w:r>
+        <w:t xml:space="preserve">The </w:t>
       </w:r>
       <w:r>
         <w:rPr>
@@ -1079,6 +1083,7 @@
         </w:rPr>
         <w:t>append</w:t>
       </w:r>
+      <w:proofErr w:type="gramEnd"/>
       <w:r>
         <w:rPr>
           <w:rFonts w:ascii="Courier New" w:hAnsi="Courier New" w:cs="Courier New"/>
@@ -1104,14 +1109,7 @@
         <w:rPr>
           <w:rFonts w:ascii="Courier New" w:hAnsi="Courier New" w:cs="Courier New"/>
         </w:rPr>
-        <w:t>datestamp_</w:t>
-      </w:r>
-      <w:proofErr w:type="gramStart"/>
-      <w:r>
-        <w:rPr>
-          <w:rFonts w:ascii="Courier New" w:hAnsi="Courier New" w:cs="Courier New"/>
-        </w:rPr>
-        <w:t>prepend</w:t>
+        <w:t>datestamp_prepend</w:t>
       </w:r>
       <w:proofErr w:type="spellEnd"/>
       <w:r>
@@ -1121,12 +1119,11 @@
         <w:t xml:space="preserve"> </w:t>
       </w:r>
       <w:r>
-        <w:t xml:space="preserve"> attribute</w:t>
+        <w:t>attribute</w:t>
       </w:r>
       <w:r>
         <w:t>s</w:t>
       </w:r>
-      <w:proofErr w:type="gramEnd"/>
       <w:r>
         <w:t xml:space="preserve"> </w:t>
       </w:r>
@@ -1159,6 +1156,48 @@
       </w:r>
       <w:r>
         <w:t>.</w:t>
+      </w:r>
+      <w:r>
+        <w:t xml:space="preserve">  </w:t>
+      </w:r>
+      <w:r>
+        <w:rPr>
+          <w:b/>
+        </w:rPr>
+        <w:t>Note</w:t>
+      </w:r>
+      <w:r>
+        <w:rPr>
+          <w:b/>
+        </w:rPr>
+        <w:t>:</w:t>
+      </w:r>
+      <w:r>
+        <w:t xml:space="preserve"> when using “</w:t>
+      </w:r>
+      <w:proofErr w:type="spellStart"/>
+      <w:r>
+        <w:t>based_on</w:t>
+      </w:r>
+      <w:proofErr w:type="spellEnd"/>
+      <w:r>
+        <w:t xml:space="preserve">” only the </w:t>
+      </w:r>
+      <w:proofErr w:type="spellStart"/>
+      <w:r>
+        <w:t>basename</w:t>
+      </w:r>
+      <w:proofErr w:type="spellEnd"/>
+      <w:r>
+        <w:t xml:space="preserve"> of the source file is used; the pipeline developer must use the </w:t>
+      </w:r>
+      <w:proofErr w:type="spellStart"/>
+      <w:r>
+        <w:t>in_dir</w:t>
+      </w:r>
+      <w:proofErr w:type="spellEnd"/>
+      <w:r>
+        <w:t xml:space="preserve"> attribute if they want the file to be placed anywhere other than the default output directory.</w:t>
       </w:r>
     </w:p>
     <w:p>
@@ -1615,6 +1654,20 @@
         </w:rPr>
         <w:t xml:space="preserve">=”...” </w:t>
       </w:r>
+      <w:proofErr w:type="spellStart"/>
+      <w:r>
+        <w:rPr>
+          <w:rFonts w:ascii="Courier New" w:hAnsi="Courier New" w:cs="Courier New"/>
+        </w:rPr>
+        <w:t>from_file</w:t>
+      </w:r>
+      <w:proofErr w:type="spellEnd"/>
+      <w:r>
+        <w:rPr>
+          <w:rFonts w:ascii="Courier New" w:hAnsi="Courier New" w:cs="Courier New"/>
+        </w:rPr>
+        <w:t>=”...”</w:t>
+      </w:r>
       <w:r>
         <w:rPr>
           <w:rFonts w:ascii="Courier New" w:hAnsi="Courier New" w:cs="Courier New"/>
@@ -1868,7 +1921,6 @@
         <w:rPr>
           <w:rFonts w:cstheme="minorHAnsi"/>
         </w:rPr>
-        <w:lastRenderedPageBreak/>
         <w:t xml:space="preserve">The </w:t>
       </w:r>
       <w:proofErr w:type="spellStart"/>
@@ -1911,6 +1963,71 @@
       </w:r>
     </w:p>
     <w:p>
+      <w:r>
+        <w:rPr>
+          <w:rFonts w:cstheme="minorHAnsi"/>
+        </w:rPr>
+        <w:t xml:space="preserve">As with </w:t>
+      </w:r>
+      <w:r>
+        <w:rPr>
+          <w:rFonts w:ascii="Courier New" w:hAnsi="Courier New" w:cs="Courier New"/>
+        </w:rPr>
+        <w:t>&lt;file&gt;</w:t>
+      </w:r>
+      <w:r>
+        <w:rPr>
+          <w:rFonts w:cstheme="minorHAnsi"/>
+        </w:rPr>
+        <w:t xml:space="preserve">, </w:t>
+      </w:r>
+      <w:r>
+        <w:t xml:space="preserve">the </w:t>
+      </w:r>
+      <w:r>
+        <w:rPr>
+          <w:rFonts w:ascii="Courier New" w:hAnsi="Courier New" w:cs="Courier New"/>
+        </w:rPr>
+        <w:t>input</w:t>
+      </w:r>
+      <w:r>
+        <w:t xml:space="preserve"> attribute is optional, and can have the values </w:t>
+      </w:r>
+      <w:r>
+        <w:rPr>
+          <w:rFonts w:ascii="Courier New" w:hAnsi="Courier New" w:cs="Courier New"/>
+        </w:rPr>
+        <w:t>True</w:t>
+      </w:r>
+      <w:r>
+        <w:t xml:space="preserve"> or</w:t>
+      </w:r>
+      <w:r>
+        <w:rPr>
+          <w:rFonts w:ascii="Courier New" w:hAnsi="Courier New" w:cs="Courier New"/>
+        </w:rPr>
+        <w:t xml:space="preserve"> False</w:t>
+      </w:r>
+      <w:r>
+        <w:rPr>
+          <w:rFonts w:cstheme="minorHAnsi"/>
+        </w:rPr>
+        <w:t xml:space="preserve"> (case-blind)</w:t>
+      </w:r>
+      <w:r>
+        <w:t>.  If omitted, the attribute defaults to</w:t>
+      </w:r>
+      <w:r>
+        <w:rPr>
+          <w:rFonts w:ascii="Courier New" w:hAnsi="Courier New" w:cs="Courier New"/>
+        </w:rPr>
+        <w:t xml:space="preserve"> False</w:t>
+      </w:r>
+      <w:r>
+        <w:t xml:space="preserve">.  Input directories must exist at the start of the pipeline, otherwise an error message will be reported.  </w:t>
+      </w:r>
+    </w:p>
+    <w:p>
       <w:pPr>
         <w:rPr>
           <w:rFonts w:cstheme="minorHAnsi"/>
@@ -1972,6 +2089,97 @@
         </w:rPr>
         <w:t>We have to be able to control this because some tools want to create output files in an existing directory, and others want to create the directory and will fail if the output directory already exists.</w:t>
       </w:r>
+    </w:p>
+    <w:p>
+      <w:pPr>
+        <w:rPr>
+          <w:rFonts w:cstheme="minorHAnsi"/>
+        </w:rPr>
+      </w:pPr>
+      <w:r>
+        <w:rPr>
+          <w:rFonts w:cstheme="minorHAnsi"/>
+        </w:rPr>
+        <w:t xml:space="preserve">The </w:t>
+      </w:r>
+      <w:proofErr w:type="spellStart"/>
+      <w:r>
+        <w:rPr>
+          <w:rFonts w:ascii="Courier New" w:hAnsi="Courier New" w:cs="Courier New"/>
+        </w:rPr>
+        <w:t>filespec</w:t>
+      </w:r>
+      <w:proofErr w:type="spellEnd"/>
+      <w:r>
+        <w:rPr>
+          <w:rFonts w:cstheme="minorHAnsi"/>
+        </w:rPr>
+        <w:t xml:space="preserve"> attribute is used to specify the directory path in the XML. The path can also be specified with the </w:t>
+      </w:r>
+      <w:proofErr w:type="spellStart"/>
+      <w:r>
+        <w:rPr>
+          <w:rFonts w:ascii="Courier New" w:hAnsi="Courier New" w:cs="Courier New"/>
+        </w:rPr>
+        <w:t>from_file</w:t>
+      </w:r>
+      <w:proofErr w:type="spellEnd"/>
+      <w:r>
+        <w:rPr>
+          <w:rFonts w:cstheme="minorHAnsi"/>
+        </w:rPr>
+        <w:t xml:space="preserve"> attribute, which takes a file ID as input. In this case </w:t>
+      </w:r>
+      <w:r>
+        <w:rPr>
+          <w:rFonts w:cstheme="minorHAnsi"/>
+        </w:rPr>
+        <w:t xml:space="preserve">the directory is set to the parent directory of the file specified in the </w:t>
+      </w:r>
+      <w:proofErr w:type="spellStart"/>
+      <w:r>
+        <w:rPr>
+          <w:rFonts w:ascii="Courier New" w:hAnsi="Courier New" w:cs="Courier New"/>
+        </w:rPr>
+        <w:t>from_file</w:t>
+      </w:r>
+      <w:proofErr w:type="spellEnd"/>
+      <w:r>
+        <w:rPr>
+          <w:rFonts w:cstheme="minorHAnsi"/>
+        </w:rPr>
+        <w:t xml:space="preserve"> attribute.  Like a file, a </w:t>
+      </w:r>
+      <w:proofErr w:type="spellStart"/>
+      <w:r>
+        <w:rPr>
+          <w:rFonts w:cstheme="minorHAnsi"/>
+        </w:rPr>
+        <w:t>dir</w:t>
+      </w:r>
+      <w:proofErr w:type="spellEnd"/>
+      <w:r>
+        <w:rPr>
+          <w:rFonts w:cstheme="minorHAnsi"/>
+        </w:rPr>
+        <w:t xml:space="preserve"> can also be “</w:t>
+      </w:r>
+      <w:proofErr w:type="spellStart"/>
+      <w:r>
+        <w:rPr>
+          <w:rFonts w:cstheme="minorHAnsi"/>
+        </w:rPr>
+        <w:t>based_on</w:t>
+      </w:r>
+      <w:proofErr w:type="spellEnd"/>
+      <w:r>
+        <w:rPr>
+          <w:rFonts w:cstheme="minorHAnsi"/>
+        </w:rPr>
+        <w:t xml:space="preserve">” another file or directory. </w:t>
+      </w:r>
+      <w:bookmarkStart w:id="0" w:name="_GoBack"/>
+      <w:bookmarkEnd w:id="0"/>
     </w:p>
     <w:p>
       <w:pPr>
@@ -3734,14 +3942,7 @@
         <w:rPr>
           <w:rFonts w:cstheme="minorHAnsi"/>
         </w:rPr>
-        <w:t xml:space="preserve">  Since </w:t>
-      </w:r>
-      <w:r>
-        <w:rPr>
-          <w:rFonts w:cstheme="minorHAnsi"/>
-        </w:rPr>
-        <w:lastRenderedPageBreak/>
-        <w:t>the files identified by this tag must exist to be pattern matched, they are inherently classed as input files.</w:t>
+        <w:t xml:space="preserve">  Since the files identified by this tag must exist to be pattern matched, they are inherently classed as input files.</w:t>
       </w:r>
     </w:p>
     <w:p>
@@ -4822,7 +5023,6 @@
       </w:pPr>
       <w:proofErr w:type="gramStart"/>
       <w:r>
-        <w:lastRenderedPageBreak/>
         <w:t>tool</w:t>
       </w:r>
       <w:proofErr w:type="gramEnd"/>
@@ -5152,8 +5352,6 @@
       <w:r>
         <w:t xml:space="preserve"> may contain a </w:t>
       </w:r>
-      <w:bookmarkStart w:id="0" w:name="_GoBack"/>
-      <w:bookmarkEnd w:id="0"/>
       <w:r>
         <w:t>colon-delimited</w:t>
       </w:r>
@@ -5245,7 +5443,6 @@
         <w:pStyle w:val="Heading1"/>
       </w:pPr>
       <w:r>
-        <w:lastRenderedPageBreak/>
         <w:t>Tool XML Description</w:t>
       </w:r>
     </w:p>
@@ -6199,7 +6396,6 @@
         <w:pStyle w:val="Heading2"/>
       </w:pPr>
       <w:r>
-        <w:lastRenderedPageBreak/>
         <w:t>D</w:t>
       </w:r>
       <w:r>
@@ -7219,7 +7415,6 @@
         <w:rPr>
           <w:rFonts w:cstheme="minorHAnsi"/>
         </w:rPr>
-        <w:lastRenderedPageBreak/>
         <w:t>T</w:t>
       </w:r>
       <w:r>
@@ -7875,7 +8070,6 @@
         <w:pStyle w:val="Heading3"/>
       </w:pPr>
       <w:r>
-        <w:lastRenderedPageBreak/>
         <w:t>Example 2</w:t>
       </w:r>
     </w:p>
@@ -8655,7 +8849,6 @@
         <w:rPr>
           <w:rFonts w:cstheme="minorHAnsi"/>
         </w:rPr>
-        <w:lastRenderedPageBreak/>
         <w:t>Example:</w:t>
       </w:r>
     </w:p>
@@ -9086,7 +9279,6 @@
         <w:pStyle w:val="Heading1"/>
       </w:pPr>
       <w:r>
-        <w:lastRenderedPageBreak/>
         <w:t>Changes:</w:t>
       </w:r>
     </w:p>
@@ -10608,192 +10800,6 @@
 </w:styles>
 </file>
 
-<file path=word/stylesWithEffects.xml><?xml version="1.0" encoding="utf-8"?>
-<w:styles xmlns:wpc="http://schemas.microsoft.com/office/word/2010/wordprocessingCanvas" xmlns:mo="http://schemas.microsoft.com/office/mac/office/2008/main" xmlns:mc="http://schemas.openxmlformats.org/markup-compatibility/2006" xmlns:mv="urn:schemas-microsoft-com:mac:vml" xmlns:o="urn:schemas-microsoft-com:office:office" xmlns:r="http://schemas.openxmlformats.org/officeDocument/2006/relationships" xmlns:m="http://schemas.openxmlformats.org/officeDocument/2006/math" xmlns:v="urn:schemas-microsoft-com:vml" xmlns:wp14="http://schemas.microsoft.com/office/word/2010/wordprocessingDrawing" xmlns:wp="http://schemas.openxmlformats.org/drawingml/2006/wordprocessingDrawing" xmlns:w10="urn:schemas-microsoft-com:office:word" xmlns:w="http://schemas.openxmlformats.org/wordprocessingml/2006/main" xmlns:w14="http://schemas.microsoft.com/office/word/2010/wordml" xmlns:wpg="http://schemas.microsoft.com/office/word/2010/wordprocessingGroup" xmlns:wpi="http://schemas.microsoft.com/office/word/2010/wordprocessingInk" xmlns:wne="http://schemas.microsoft.com/office/word/2006/wordml" xmlns:wps="http://schemas.microsoft.com/office/word/2010/wordprocessingShape" mc:Ignorable="w14 wp14">
-  <w:docDefaults>
-    <w:rPrDefault>
-      <w:rPr>
-        <w:rFonts w:asciiTheme="minorHAnsi" w:eastAsiaTheme="minorEastAsia" w:hAnsiTheme="minorHAnsi" w:cstheme="minorBidi"/>
-        <w:sz w:val="24"/>
-        <w:szCs w:val="24"/>
-        <w:lang w:val="en-US" w:eastAsia="ja-JP" w:bidi="ar-SA"/>
-      </w:rPr>
-    </w:rPrDefault>
-    <w:pPrDefault/>
-  </w:docDefaults>
-  <w:latentStyles w:defLockedState="0" w:defUIPriority="99" w:defSemiHidden="1" w:defUnhideWhenUsed="1" w:defQFormat="0" w:count="276">
-    <w:lsdException w:name="Normal" w:semiHidden="0" w:uiPriority="0" w:unhideWhenUsed="0" w:qFormat="1"/>
-    <w:lsdException w:name="heading 1" w:semiHidden="0" w:uiPriority="9" w:unhideWhenUsed="0" w:qFormat="1"/>
-    <w:lsdException w:name="heading 2" w:uiPriority="9" w:qFormat="1"/>
-    <w:lsdException w:name="heading 3" w:uiPriority="9" w:qFormat="1"/>
-    <w:lsdException w:name="heading 4" w:uiPriority="9" w:qFormat="1"/>
-    <w:lsdException w:name="heading 5" w:uiPriority="9" w:qFormat="1"/>
-    <w:lsdException w:name="heading 6" w:uiPriority="9" w:qFormat="1"/>
-    <w:lsdException w:name="heading 7" w:uiPriority="9" w:qFormat="1"/>
-    <w:lsdException w:name="heading 8" w:uiPriority="9" w:qFormat="1"/>
-    <w:lsdException w:name="heading 9" w:uiPriority="9" w:qFormat="1"/>
-    <w:lsdException w:name="toc 1" w:uiPriority="39"/>
-    <w:lsdException w:name="toc 2" w:uiPriority="39"/>
-    <w:lsdException w:name="toc 3" w:uiPriority="39"/>
-    <w:lsdException w:name="toc 4" w:uiPriority="39"/>
-    <w:lsdException w:name="toc 5" w:uiPriority="39"/>
-    <w:lsdException w:name="toc 6" w:uiPriority="39"/>
-    <w:lsdException w:name="toc 7" w:uiPriority="39"/>
-    <w:lsdException w:name="toc 8" w:uiPriority="39"/>
-    <w:lsdException w:name="toc 9" w:uiPriority="39"/>
-    <w:lsdException w:name="caption" w:uiPriority="35" w:qFormat="1"/>
-    <w:lsdException w:name="Title" w:semiHidden="0" w:uiPriority="10" w:unhideWhenUsed="0" w:qFormat="1"/>
-    <w:lsdException w:name="Default Paragraph Font" w:uiPriority="1"/>
-    <w:lsdException w:name="Subtitle" w:semiHidden="0" w:uiPriority="11" w:unhideWhenUsed="0" w:qFormat="1"/>
-    <w:lsdException w:name="Strong" w:semiHidden="0" w:uiPriority="22" w:unhideWhenUsed="0" w:qFormat="1"/>
-    <w:lsdException w:name="Emphasis" w:semiHidden="0" w:uiPriority="20" w:unhideWhenUsed="0" w:qFormat="1"/>
-    <w:lsdException w:name="Table Grid" w:semiHidden="0" w:uiPriority="59" w:unhideWhenUsed="0"/>
-    <w:lsdException w:name="Placeholder Text" w:unhideWhenUsed="0"/>
-    <w:lsdException w:name="No Spacing" w:semiHidden="0" w:uiPriority="1" w:unhideWhenUsed="0" w:qFormat="1"/>
-    <w:lsdException w:name="Light Shading" w:semiHidden="0" w:uiPriority="60" w:unhideWhenUsed="0"/>
-    <w:lsdException w:name="Light List" w:semiHidden="0" w:uiPriority="61" w:unhideWhenUsed="0"/>
-    <w:lsdException w:name="Light Grid" w:semiHidden="0" w:uiPriority="62" w:unhideWhenUsed="0"/>
-    <w:lsdException w:name="Medium Shading 1" w:semiHidden="0" w:uiPriority="63" w:unhideWhenUsed="0"/>
-    <w:lsdException w:name="Medium Shading 2" w:semiHidden="0" w:uiPriority="64" w:unhideWhenUsed="0"/>
-    <w:lsdException w:name="Medium List 1" w:semiHidden="0" w:uiPriority="65" w:unhideWhenUsed="0"/>
-    <w:lsdException w:name="Medium List 2" w:semiHidden="0" w:uiPriority="66" w:unhideWhenUsed="0"/>
-    <w:lsdException w:name="Medium Grid 1" w:semiHidden="0" w:uiPriority="67" w:unhideWhenUsed="0"/>
-    <w:lsdException w:name="Medium Grid 2" w:semiHidden="0" w:uiPriority="68" w:unhideWhenUsed="0"/>
-    <w:lsdException w:name="Medium Grid 3" w:semiHidden="0" w:uiPriority="69" w:unhideWhenUsed="0"/>
-    <w:lsdException w:name="Dark List" w:semiHidden="0" w:uiPriority="70" w:unhideWhenUsed="0"/>
-    <w:lsdException w:name="Colorful Shading" w:semiHidden="0" w:uiPriority="71" w:unhideWhenUsed="0"/>
-    <w:lsdException w:name="Colorful List" w:semiHidden="0" w:uiPriority="72" w:unhideWhenUsed="0"/>
-    <w:lsdException w:name="Colorful Grid" w:semiHidden="0" w:uiPriority="73" w:unhideWhenUsed="0"/>
-    <w:lsdException w:name="Light Shading Accent 1" w:semiHidden="0" w:uiPriority="60" w:unhideWhenUsed="0"/>
-    <w:lsdException w:name="Light List Accent 1" w:semiHidden="0" w:uiPriority="61" w:unhideWhenUsed="0"/>
-    <w:lsdException w:name="Light Grid Accent 1" w:semiHidden="0" w:uiPriority="62" w:unhideWhenUsed="0"/>
-    <w:lsdException w:name="Medium Shading 1 Accent 1" w:semiHidden="0" w:uiPriority="63" w:unhideWhenUsed="0"/>
-    <w:lsdException w:name="Medium Shading 2 Accent 1" w:semiHidden="0" w:uiPriority="64" w:unhideWhenUsed="0"/>
-    <w:lsdException w:name="Medium List 1 Accent 1" w:semiHidden="0" w:uiPriority="65" w:unhideWhenUsed="0"/>
-    <w:lsdException w:name="Revision" w:unhideWhenUsed="0"/>
-    <w:lsdException w:name="List Paragraph" w:semiHidden="0" w:uiPriority="34" w:unhideWhenUsed="0" w:qFormat="1"/>
-    <w:lsdException w:name="Quote" w:semiHidden="0" w:uiPriority="29" w:unhideWhenUsed="0" w:qFormat="1"/>
-    <w:lsdException w:name="Intense Quote" w:semiHidden="0" w:uiPriority="30" w:unhideWhenUsed="0" w:qFormat="1"/>
-    <w:lsdException w:name="Medium List 2 Accent 1" w:semiHidden="0" w:uiPriority="66" w:unhideWhenUsed="0"/>
-    <w:lsdException w:name="Medium Grid 1 Accent 1" w:semiHidden="0" w:uiPriority="67" w:unhideWhenUsed="0"/>
-    <w:lsdException w:name="Medium Grid 2 Accent 1" w:semiHidden="0" w:uiPriority="68" w:unhideWhenUsed="0"/>
-    <w:lsdException w:name="Medium Grid 3 Accent 1" w:semiHidden="0" w:uiPriority="69" w:unhideWhenUsed="0"/>
-    <w:lsdException w:name="Dark List Accent 1" w:semiHidden="0" w:uiPriority="70" w:unhideWhenUsed="0"/>
-    <w:lsdException w:name="Colorful Shading Accent 1" w:semiHidden="0" w:uiPriority="71" w:unhideWhenUsed="0"/>
-    <w:lsdException w:name="Colorful List Accent 1" w:semiHidden="0" w:uiPriority="72" w:unhideWhenUsed="0"/>
-    <w:lsdException w:name="Colorful Grid Accent 1" w:semiHidden="0" w:uiPriority="73" w:unhideWhenUsed="0"/>
-    <w:lsdException w:name="Light Shading Accent 2" w:semiHidden="0" w:uiPriority="60" w:unhideWhenUsed="0"/>
-    <w:lsdException w:name="Light List Accent 2" w:semiHidden="0" w:uiPriority="61" w:unhideWhenUsed="0"/>
-    <w:lsdException w:name="Light Grid Accent 2" w:semiHidden="0" w:uiPriority="62" w:unhideWhenUsed="0"/>
-    <w:lsdException w:name="Medium Shading 1 Accent 2" w:semiHidden="0" w:uiPriority="63" w:unhideWhenUsed="0"/>
-    <w:lsdException w:name="Medium Shading 2 Accent 2" w:semiHidden="0" w:uiPriority="64" w:unhideWhenUsed="0"/>
-    <w:lsdException w:name="Medium List 1 Accent 2" w:semiHidden="0" w:uiPriority="65" w:unhideWhenUsed="0"/>
-    <w:lsdException w:name="Medium List 2 Accent 2" w:semiHidden="0" w:uiPriority="66" w:unhideWhenUsed="0"/>
-    <w:lsdException w:name="Medium Grid 1 Accent 2" w:semiHidden="0" w:uiPriority="67" w:unhideWhenUsed="0"/>
-    <w:lsdException w:name="Medium Grid 2 Accent 2" w:semiHidden="0" w:uiPriority="68" w:unhideWhenUsed="0"/>
-    <w:lsdException w:name="Medium Grid 3 Accent 2" w:semiHidden="0" w:uiPriority="69" w:unhideWhenUsed="0"/>
-    <w:lsdException w:name="Dark List Accent 2" w:semiHidden="0" w:uiPriority="70" w:unhideWhenUsed="0"/>
-    <w:lsdException w:name="Colorful Shading Accent 2" w:semiHidden="0" w:uiPriority="71" w:unhideWhenUsed="0"/>
-    <w:lsdException w:name="Colorful List Accent 2" w:semiHidden="0" w:uiPriority="72" w:unhideWhenUsed="0"/>
-    <w:lsdException w:name="Colorful Grid Accent 2" w:semiHidden="0" w:uiPriority="73" w:unhideWhenUsed="0"/>
-    <w:lsdException w:name="Light Shading Accent 3" w:semiHidden="0" w:uiPriority="60" w:unhideWhenUsed="0"/>
-    <w:lsdException w:name="Light List Accent 3" w:semiHidden="0" w:uiPriority="61" w:unhideWhenUsed="0"/>
-    <w:lsdException w:name="Light Grid Accent 3" w:semiHidden="0" w:uiPriority="62" w:unhideWhenUsed="0"/>
-    <w:lsdException w:name="Medium Shading 1 Accent 3" w:semiHidden="0" w:uiPriority="63" w:unhideWhenUsed="0"/>
-    <w:lsdException w:name="Medium Shading 2 Accent 3" w:semiHidden="0" w:uiPriority="64" w:unhideWhenUsed="0"/>
-    <w:lsdException w:name="Medium List 1 Accent 3" w:semiHidden="0" w:uiPriority="65" w:unhideWhenUsed="0"/>
-    <w:lsdException w:name="Medium List 2 Accent 3" w:semiHidden="0" w:uiPriority="66" w:unhideWhenUsed="0"/>
-    <w:lsdException w:name="Medium Grid 1 Accent 3" w:semiHidden="0" w:uiPriority="67" w:unhideWhenUsed="0"/>
-    <w:lsdException w:name="Medium Grid 2 Accent 3" w:semiHidden="0" w:uiPriority="68" w:unhideWhenUsed="0"/>
-    <w:lsdException w:name="Medium Grid 3 Accent 3" w:semiHidden="0" w:uiPriority="69" w:unhideWhenUsed="0"/>
-    <w:lsdException w:name="Dark List Accent 3" w:semiHidden="0" w:uiPriority="70" w:unhideWhenUsed="0"/>
-    <w:lsdException w:name="Colorful Shading Accent 3" w:semiHidden="0" w:uiPriority="71" w:unhideWhenUsed="0"/>
-    <w:lsdException w:name="Colorful List Accent 3" w:semiHidden="0" w:uiPriority="72" w:unhideWhenUsed="0"/>
-    <w:lsdException w:name="Colorful Grid Accent 3" w:semiHidden="0" w:uiPriority="73" w:unhideWhenUsed="0"/>
-    <w:lsdException w:name="Light Shading Accent 4" w:semiHidden="0" w:uiPriority="60" w:unhideWhenUsed="0"/>
-    <w:lsdException w:name="Light List Accent 4" w:semiHidden="0" w:uiPriority="61" w:unhideWhenUsed="0"/>
-    <w:lsdException w:name="Light Grid Accent 4" w:semiHidden="0" w:uiPriority="62" w:unhideWhenUsed="0"/>
-    <w:lsdException w:name="Medium Shading 1 Accent 4" w:semiHidden="0" w:uiPriority="63" w:unhideWhenUsed="0"/>
-    <w:lsdException w:name="Medium Shading 2 Accent 4" w:semiHidden="0" w:uiPriority="64" w:unhideWhenUsed="0"/>
-    <w:lsdException w:name="Medium List 1 Accent 4" w:semiHidden="0" w:uiPriority="65" w:unhideWhenUsed="0"/>
-    <w:lsdException w:name="Medium List 2 Accent 4" w:semiHidden="0" w:uiPriority="66" w:unhideWhenUsed="0"/>
-    <w:lsdException w:name="Medium Grid 1 Accent 4" w:semiHidden="0" w:uiPriority="67" w:unhideWhenUsed="0"/>
-    <w:lsdException w:name="Medium Grid 2 Accent 4" w:semiHidden="0" w:uiPriority="68" w:unhideWhenUsed="0"/>
-    <w:lsdException w:name="Medium Grid 3 Accent 4" w:semiHidden="0" w:uiPriority="69" w:unhideWhenUsed="0"/>
-    <w:lsdException w:name="Dark List Accent 4" w:semiHidden="0" w:uiPriority="70" w:unhideWhenUsed="0"/>
-    <w:lsdException w:name="Colorful Shading Accent 4" w:semiHidden="0" w:uiPriority="71" w:unhideWhenUsed="0"/>
-    <w:lsdException w:name="Colorful List Accent 4" w:semiHidden="0" w:uiPriority="72" w:unhideWhenUsed="0"/>
-    <w:lsdException w:name="Colorful Grid Accent 4" w:semiHidden="0" w:uiPriority="73" w:unhideWhenUsed="0"/>
-    <w:lsdException w:name="Light Shading Accent 5" w:semiHidden="0" w:uiPriority="60" w:unhideWhenUsed="0"/>
-    <w:lsdException w:name="Light List Accent 5" w:semiHidden="0" w:uiPriority="61" w:unhideWhenUsed="0"/>
-    <w:lsdException w:name="Light Grid Accent 5" w:semiHidden="0" w:uiPriority="62" w:unhideWhenUsed="0"/>
-    <w:lsdException w:name="Medium Shading 1 Accent 5" w:semiHidden="0" w:uiPriority="63" w:unhideWhenUsed="0"/>
-    <w:lsdException w:name="Medium Shading 2 Accent 5" w:semiHidden="0" w:uiPriority="64" w:unhideWhenUsed="0"/>
-    <w:lsdException w:name="Medium List 1 Accent 5" w:semiHidden="0" w:uiPriority="65" w:unhideWhenUsed="0"/>
-    <w:lsdException w:name="Medium List 2 Accent 5" w:semiHidden="0" w:uiPriority="66" w:unhideWhenUsed="0"/>
-    <w:lsdException w:name="Medium Grid 1 Accent 5" w:semiHidden="0" w:uiPriority="67" w:unhideWhenUsed="0"/>
-    <w:lsdException w:name="Medium Grid 2 Accent 5" w:semiHidden="0" w:uiPriority="68" w:unhideWhenUsed="0"/>
-    <w:lsdException w:name="Medium Grid 3 Accent 5" w:semiHidden="0" w:uiPriority="69" w:unhideWhenUsed="0"/>
-    <w:lsdException w:name="Dark List Accent 5" w:semiHidden="0" w:uiPriority="70" w:unhideWhenUsed="0"/>
-    <w:lsdException w:name="Colorful Shading Accent 5" w:semiHidden="0" w:uiPriority="71" w:unhideWhenUsed="0"/>
-    <w:lsdException w:name="Colorful List Accent 5" w:semiHidden="0" w:uiPriority="72" w:unhideWhenUsed="0"/>
-    <w:lsdException w:name="Colorful Grid Accent 5" w:semiHidden="0" w:uiPriority="73" w:unhideWhenUsed="0"/>
-    <w:lsdException w:name="Light Shading Accent 6" w:semiHidden="0" w:uiPriority="60" w:unhideWhenUsed="0"/>
-    <w:lsdException w:name="Light List Accent 6" w:semiHidden="0" w:uiPriority="61" w:unhideWhenUsed="0"/>
-    <w:lsdException w:name="Light Grid Accent 6" w:semiHidden="0" w:uiPriority="62" w:unhideWhenUsed="0"/>
-    <w:lsdException w:name="Medium Shading 1 Accent 6" w:semiHidden="0" w:uiPriority="63" w:unhideWhenUsed="0"/>
-    <w:lsdException w:name="Medium Shading 2 Accent 6" w:semiHidden="0" w:uiPriority="64" w:unhideWhenUsed="0"/>
-    <w:lsdException w:name="Medium List 1 Accent 6" w:semiHidden="0" w:uiPriority="65" w:unhideWhenUsed="0"/>
-    <w:lsdException w:name="Medium List 2 Accent 6" w:semiHidden="0" w:uiPriority="66" w:unhideWhenUsed="0"/>
-    <w:lsdException w:name="Medium Grid 1 Accent 6" w:semiHidden="0" w:uiPriority="67" w:unhideWhenUsed="0"/>
-    <w:lsdException w:name="Medium Grid 2 Accent 6" w:semiHidden="0" w:uiPriority="68" w:unhideWhenUsed="0"/>
-    <w:lsdException w:name="Medium Grid 3 Accent 6" w:semiHidden="0" w:uiPriority="69" w:unhideWhenUsed="0"/>
-    <w:lsdException w:name="Dark List Accent 6" w:semiHidden="0" w:uiPriority="70" w:unhideWhenUsed="0"/>
-    <w:lsdException w:name="Colorful Shading Accent 6" w:semiHidden="0" w:uiPriority="71" w:unhideWhenUsed="0"/>
-    <w:lsdException w:name="Colorful List Accent 6" w:semiHidden="0" w:uiPriority="72" w:unhideWhenUsed="0"/>
-    <w:lsdException w:name="Colorful Grid Accent 6" w:semiHidden="0" w:uiPriority="73" w:unhideWhenUsed="0"/>
-    <w:lsdException w:name="Subtle Emphasis" w:semiHidden="0" w:uiPriority="19" w:unhideWhenUsed="0" w:qFormat="1"/>
-    <w:lsdException w:name="Intense Emphasis" w:semiHidden="0" w:uiPriority="21" w:unhideWhenUsed="0" w:qFormat="1"/>
-    <w:lsdException w:name="Subtle Reference" w:semiHidden="0" w:uiPriority="31" w:unhideWhenUsed="0" w:qFormat="1"/>
-    <w:lsdException w:name="Intense Reference" w:semiHidden="0" w:uiPriority="32" w:unhideWhenUsed="0" w:qFormat="1"/>
-    <w:lsdException w:name="Book Title" w:semiHidden="0" w:uiPriority="33" w:unhideWhenUsed="0" w:qFormat="1"/>
-    <w:lsdException w:name="Bibliography" w:uiPriority="37"/>
-    <w:lsdException w:name="TOC Heading" w:uiPriority="39" w:qFormat="1"/>
-  </w:latentStyles>
-  <w:style w:type="paragraph" w:default="1" w:styleId="Normal">
-    <w:name w:val="Normal"/>
-    <w:qFormat/>
-  </w:style>
-  <w:style w:type="character" w:default="1" w:styleId="DefaultParagraphFont">
-    <w:name w:val="Default Paragraph Font"/>
-    <w:uiPriority w:val="1"/>
-    <w:semiHidden/>
-    <w:unhideWhenUsed/>
-  </w:style>
-  <w:style w:type="table" w:default="1" w:styleId="TableNormal">
-    <w:name w:val="Normal Table"/>
-    <w:uiPriority w:val="99"/>
-    <w:semiHidden/>
-    <w:unhideWhenUsed/>
-    <w:tblPr>
-      <w:tblInd w:w="0" w:type="dxa"/>
-      <w:tblCellMar>
-        <w:top w:w="0" w:type="dxa"/>
-        <w:left w:w="108" w:type="dxa"/>
-        <w:bottom w:w="0" w:type="dxa"/>
-        <w:right w:w="108" w:type="dxa"/>
-      </w:tblCellMar>
-    </w:tblPr>
-  </w:style>
-  <w:style w:type="numbering" w:default="1" w:styleId="NoList">
-    <w:name w:val="No List"/>
-    <w:uiPriority w:val="99"/>
-    <w:semiHidden/>
-    <w:unhideWhenUsed/>
-  </w:style>
-</w:styles>
-</file>
-
 <file path=word/theme/theme1.xml><?xml version="1.0" encoding="utf-8"?>
 <a:theme xmlns:a="http://schemas.openxmlformats.org/drawingml/2006/main" name="Office Theme">
   <a:themeElements>
@@ -11102,7 +11108,7 @@
 </file>
 
 <file path=customXml/itemProps2.xml><?xml version="1.0" encoding="utf-8"?>
-<ds:datastoreItem xmlns:ds="http://schemas.openxmlformats.org/officeDocument/2006/customXml" ds:itemID="{E5FFAC17-AD5C-B446-936D-D555A4DE486B}">
+<ds:datastoreItem xmlns:ds="http://schemas.openxmlformats.org/officeDocument/2006/customXml" ds:itemID="{A6FB298E-BF06-694A-8CDE-BA0F1E1B781B}">
   <ds:schemaRefs>
     <ds:schemaRef ds:uri="http://schemas.openxmlformats.org/officeDocument/2006/bibliography"/>
   </ds:schemaRefs>
@@ -11110,7 +11116,7 @@
 </file>
 
 <file path=customXml/itemProps3.xml><?xml version="1.0" encoding="utf-8"?>
-<ds:datastoreItem xmlns:ds="http://schemas.openxmlformats.org/officeDocument/2006/customXml" ds:itemID="{DC54619D-E000-F544-924A-AB2A50899588}">
+<ds:datastoreItem xmlns:ds="http://schemas.openxmlformats.org/officeDocument/2006/customXml" ds:itemID="{5D3864D1-D38E-244B-B45A-21D06CAC976F}">
   <ds:schemaRefs>
     <ds:schemaRef ds:uri="http://schemas.openxmlformats.org/officeDocument/2006/bibliography"/>
   </ds:schemaRefs>
@@ -11118,7 +11124,7 @@
 </file>
 
 <file path=customXml/itemProps4.xml><?xml version="1.0" encoding="utf-8"?>
-<ds:datastoreItem xmlns:ds="http://schemas.openxmlformats.org/officeDocument/2006/customXml" ds:itemID="{47ACC8DC-3FE8-BD4C-BF62-A2F5537E0A6B}">
+<ds:datastoreItem xmlns:ds="http://schemas.openxmlformats.org/officeDocument/2006/customXml" ds:itemID="{CD6206F3-F655-A142-8C2A-AC37AC66A612}">
   <ds:schemaRefs>
     <ds:schemaRef ds:uri="http://schemas.openxmlformats.org/officeDocument/2006/bibliography"/>
   </ds:schemaRefs>

</xml_diff>

<commit_message>
some minor edits to XML Description
</commit_message>
<xml_diff>
--- a/docs/Civet_XML_Description.docx
+++ b/docs/Civet_XML_Description.docx
@@ -947,7 +947,13 @@
       </w:r>
       <w:proofErr w:type="spellEnd"/>
       <w:r>
-        <w:t xml:space="preserve"> attributes must not be used.  T</w:t>
+        <w:t xml:space="preserve"> attributes </w:t>
+      </w:r>
+      <w:r>
+        <w:t>cannot</w:t>
+      </w:r>
+      <w:r>
+        <w:t xml:space="preserve"> be used.  T</w:t>
       </w:r>
       <w:r>
         <w:t xml:space="preserve">he </w:t>
@@ -963,20 +969,117 @@
       <w:r>
         <w:t xml:space="preserve"> value specifies a </w:t>
       </w:r>
+      <w:r>
+        <w:t>previously declared</w:t>
+      </w:r>
+      <w:r>
+        <w:t xml:space="preserve"> file id.</w:t>
+      </w:r>
+      <w:r>
+        <w:t xml:space="preserve"> This is used in conjunction with either </w:t>
+      </w:r>
       <w:proofErr w:type="gramStart"/>
       <w:r>
-        <w:t>previously-declared</w:t>
+        <w:t xml:space="preserve">the </w:t>
+      </w:r>
+      <w:r>
+        <w:rPr>
+          <w:rFonts w:ascii="Courier New" w:hAnsi="Courier New" w:cs="Courier New"/>
+        </w:rPr>
+        <w:t>append</w:t>
       </w:r>
       <w:proofErr w:type="gramEnd"/>
       <w:r>
-        <w:t xml:space="preserve"> file id.</w:t>
-      </w:r>
-      <w:r>
-        <w:t xml:space="preserve"> This is used in conjunction with either </w:t>
+        <w:t xml:space="preserve">, </w:t>
+      </w:r>
+      <w:proofErr w:type="spellStart"/>
+      <w:r>
+        <w:rPr>
+          <w:rFonts w:ascii="Courier New" w:hAnsi="Courier New" w:cs="Courier New"/>
+        </w:rPr>
+        <w:t>datestamp_append</w:t>
+      </w:r>
+      <w:proofErr w:type="spellEnd"/>
+      <w:r>
+        <w:rPr>
+          <w:rFonts w:ascii="Courier New" w:hAnsi="Courier New" w:cs="Courier New"/>
+        </w:rPr>
+        <w:t xml:space="preserve">, </w:t>
+      </w:r>
+      <w:r>
+        <w:rPr>
+          <w:rFonts w:cstheme="minorHAnsi"/>
+        </w:rPr>
+        <w:t>or</w:t>
+      </w:r>
+      <w:r>
+        <w:rPr>
+          <w:rFonts w:ascii="Courier New" w:hAnsi="Courier New" w:cs="Courier New"/>
+        </w:rPr>
+        <w:t xml:space="preserve"> </w:t>
+      </w:r>
+      <w:proofErr w:type="spellStart"/>
+      <w:r>
+        <w:rPr>
+          <w:rFonts w:ascii="Courier New" w:hAnsi="Courier New" w:cs="Courier New"/>
+        </w:rPr>
+        <w:t>datestamp_prepend</w:t>
+      </w:r>
+      <w:proofErr w:type="spellEnd"/>
+      <w:r>
+        <w:rPr>
+          <w:rFonts w:ascii="Courier New" w:hAnsi="Courier New" w:cs="Courier New"/>
+        </w:rPr>
+        <w:t xml:space="preserve"> </w:t>
+      </w:r>
+      <w:r>
+        <w:rPr>
+          <w:rFonts w:cstheme="minorHAnsi"/>
+        </w:rPr>
+        <w:t>attributes</w:t>
+      </w:r>
+      <w:r>
+        <w:t>, or the combination of</w:t>
+      </w:r>
+      <w:r>
+        <w:rPr>
+          <w:rFonts w:ascii="Courier New" w:hAnsi="Courier New" w:cs="Courier New"/>
+        </w:rPr>
+        <w:t xml:space="preserve"> pattern</w:t>
+      </w:r>
+      <w:r>
+        <w:t xml:space="preserve"> and </w:t>
+      </w:r>
+      <w:r>
+        <w:rPr>
+          <w:rFonts w:ascii="Courier New" w:hAnsi="Courier New" w:cs="Courier New"/>
+        </w:rPr>
+        <w:t>replace</w:t>
+      </w:r>
+      <w:r>
+        <w:t xml:space="preserve"> attributes.  If used, the </w:t>
+      </w:r>
+      <w:r>
+        <w:rPr>
+          <w:rFonts w:ascii="Courier New" w:hAnsi="Courier New" w:cs="Courier New"/>
+        </w:rPr>
+        <w:t>pattern</w:t>
+      </w:r>
+      <w:r>
+        <w:t xml:space="preserve"> and </w:t>
+      </w:r>
+      <w:r>
+        <w:rPr>
+          <w:rFonts w:ascii="Courier New" w:hAnsi="Courier New" w:cs="Courier New"/>
+        </w:rPr>
+        <w:t>replace</w:t>
+      </w:r>
+      <w:r>
+        <w:t xml:space="preserve"> attributes must both be specified.  </w:t>
       </w:r>
       <w:proofErr w:type="gramStart"/>
       <w:r>
-        <w:t xml:space="preserve">the </w:t>
+        <w:t xml:space="preserve">The </w:t>
       </w:r>
       <w:r>
         <w:rPr>
@@ -986,7 +1089,22 @@
       </w:r>
       <w:proofErr w:type="gramEnd"/>
       <w:r>
-        <w:t xml:space="preserve">, </w:t>
+        <w:rPr>
+          <w:rFonts w:ascii="Courier New" w:hAnsi="Courier New" w:cs="Courier New"/>
+        </w:rPr>
+        <w:t xml:space="preserve"> </w:t>
+      </w:r>
+      <w:r>
+        <w:rPr>
+          <w:rFonts w:cs="Courier New"/>
+        </w:rPr>
+        <w:t>and</w:t>
+      </w:r>
+      <w:r>
+        <w:rPr>
+          <w:rFonts w:ascii="Courier New" w:hAnsi="Courier New" w:cs="Courier New"/>
+        </w:rPr>
+        <w:t xml:space="preserve"> </w:t>
       </w:r>
       <w:proofErr w:type="spellStart"/>
       <w:r>
@@ -1000,20 +1118,50 @@
         <w:rPr>
           <w:rFonts w:ascii="Courier New" w:hAnsi="Courier New" w:cs="Courier New"/>
         </w:rPr>
-        <w:t xml:space="preserve">, </w:t>
-      </w:r>
-      <w:r>
-        <w:rPr>
-          <w:rFonts w:cstheme="minorHAnsi"/>
-        </w:rPr>
-        <w:t>or</w:t>
-      </w:r>
-      <w:r>
-        <w:rPr>
-          <w:rFonts w:ascii="Courier New" w:hAnsi="Courier New" w:cs="Courier New"/>
-        </w:rPr>
         <w:t xml:space="preserve"> </w:t>
       </w:r>
+      <w:r>
+        <w:t>attribute</w:t>
+      </w:r>
+      <w:r>
+        <w:t>s</w:t>
+      </w:r>
+      <w:r>
+        <w:t xml:space="preserve"> </w:t>
+      </w:r>
+      <w:r>
+        <w:t>are</w:t>
+      </w:r>
+      <w:r>
+        <w:t xml:space="preserve"> mutually incompatible with </w:t>
+      </w:r>
+      <w:r>
+        <w:t>each other, and</w:t>
+      </w:r>
+      <w:r>
+        <w:t xml:space="preserve"> with the combination of </w:t>
+      </w:r>
+      <w:r>
+        <w:rPr>
+          <w:rFonts w:ascii="Courier New" w:hAnsi="Courier New" w:cs="Courier New"/>
+        </w:rPr>
+        <w:t>pattern</w:t>
+      </w:r>
+      <w:r>
+        <w:t xml:space="preserve"> and </w:t>
+      </w:r>
+      <w:r>
+        <w:rPr>
+          <w:rFonts w:ascii="Courier New" w:hAnsi="Courier New" w:cs="Courier New"/>
+        </w:rPr>
+        <w:t>replace</w:t>
+      </w:r>
+      <w:r>
+        <w:t>.</w:t>
+      </w:r>
+      <w:r>
+        <w:t xml:space="preserve"> The </w:t>
+      </w:r>
       <w:proofErr w:type="spellStart"/>
       <w:r>
         <w:rPr>
@@ -1023,87 +1171,129 @@
       </w:r>
       <w:proofErr w:type="spellEnd"/>
       <w:r>
+        <w:t xml:space="preserve"> attribute is also incompatible with </w:t>
+      </w:r>
+      <w:r>
+        <w:rPr>
+          <w:rFonts w:ascii="Courier New" w:hAnsi="Courier New" w:cs="Courier New"/>
+        </w:rPr>
+        <w:t>pattern</w:t>
+      </w:r>
+      <w:r>
+        <w:t xml:space="preserve"> and </w:t>
+      </w:r>
+      <w:r>
+        <w:rPr>
+          <w:rFonts w:ascii="Courier New" w:hAnsi="Courier New" w:cs="Courier New"/>
+        </w:rPr>
+        <w:t>replace</w:t>
+      </w:r>
+      <w:r>
+        <w:t>.</w:t>
+      </w:r>
+      <w:r>
+        <w:t xml:space="preserve">  </w:t>
+      </w:r>
+      <w:r>
+        <w:rPr>
+          <w:b/>
+        </w:rPr>
+        <w:t>Note</w:t>
+      </w:r>
+      <w:r>
+        <w:rPr>
+          <w:b/>
+        </w:rPr>
+        <w:t>:</w:t>
+      </w:r>
+      <w:r>
+        <w:t xml:space="preserve"> when using </w:t>
+      </w:r>
+      <w:proofErr w:type="spellStart"/>
+      <w:r>
+        <w:rPr>
+          <w:rFonts w:ascii="Courier New" w:hAnsi="Courier New" w:cs="Courier New"/>
+        </w:rPr>
+        <w:t>based_on</w:t>
+      </w:r>
+      <w:proofErr w:type="spellEnd"/>
+      <w:r>
+        <w:t xml:space="preserve"> only the </w:t>
+      </w:r>
+      <w:proofErr w:type="spellStart"/>
+      <w:r>
+        <w:t>basename</w:t>
+      </w:r>
+      <w:proofErr w:type="spellEnd"/>
+      <w:r>
+        <w:t xml:space="preserve"> of the source file is used; the pipeline developer must use the </w:t>
+      </w:r>
+      <w:proofErr w:type="spellStart"/>
+      <w:r>
+        <w:rPr>
+          <w:rFonts w:ascii="Courier New" w:hAnsi="Courier New" w:cs="Courier New"/>
+        </w:rPr>
+        <w:t>in_dir</w:t>
+      </w:r>
+      <w:proofErr w:type="spellEnd"/>
+      <w:r>
+        <w:t xml:space="preserve"> attribute if they want the file to be placed anywhere other than the default output directory.</w:t>
+      </w:r>
+    </w:p>
+    <w:p>
+      <w:r>
+        <w:t xml:space="preserve">If the </w:t>
+      </w:r>
+      <w:r>
+        <w:rPr>
+          <w:rFonts w:ascii="Courier New" w:hAnsi="Courier New" w:cs="Courier New"/>
+        </w:rPr>
+        <w:t>append</w:t>
+      </w:r>
+      <w:r>
+        <w:t xml:space="preserve"> attribute used, its value is simply appended to the </w:t>
+      </w:r>
+      <w:proofErr w:type="spellStart"/>
+      <w:r>
+        <w:t>basename</w:t>
+      </w:r>
+      <w:proofErr w:type="spellEnd"/>
+      <w:r>
+        <w:t xml:space="preserve"> of the file specified in the </w:t>
+      </w:r>
+      <w:proofErr w:type="spellStart"/>
+      <w:r>
+        <w:rPr>
+          <w:rFonts w:ascii="Courier New" w:hAnsi="Courier New" w:cs="Courier New"/>
+        </w:rPr>
+        <w:t>based_on</w:t>
+      </w:r>
+      <w:proofErr w:type="spellEnd"/>
+      <w:r>
+        <w:t xml:space="preserve"> attribute.</w:t>
+      </w:r>
+    </w:p>
+    <w:p>
+      <w:r>
+        <w:t xml:space="preserve">If the </w:t>
+      </w:r>
+      <w:proofErr w:type="spellStart"/>
+      <w:r>
+        <w:rPr>
+          <w:rFonts w:ascii="Courier New" w:hAnsi="Courier New" w:cs="Courier New"/>
+        </w:rPr>
+        <w:t>datestamp_append</w:t>
+      </w:r>
+      <w:proofErr w:type="spellEnd"/>
+      <w:r>
+        <w:t xml:space="preserve"> or</w:t>
+      </w:r>
+      <w:r>
         <w:rPr>
           <w:rFonts w:ascii="Courier New" w:hAnsi="Courier New" w:cs="Courier New"/>
         </w:rPr>
         <w:t xml:space="preserve"> </w:t>
       </w:r>
-      <w:r>
-        <w:rPr>
-          <w:rFonts w:cstheme="minorHAnsi"/>
-        </w:rPr>
-        <w:t>attributes</w:t>
-      </w:r>
-      <w:r>
-        <w:t>, or the combination of</w:t>
-      </w:r>
-      <w:r>
-        <w:rPr>
-          <w:rFonts w:ascii="Courier New" w:hAnsi="Courier New" w:cs="Courier New"/>
-        </w:rPr>
-        <w:t xml:space="preserve"> pattern</w:t>
-      </w:r>
-      <w:r>
-        <w:t xml:space="preserve"> and </w:t>
-      </w:r>
-      <w:r>
-        <w:rPr>
-          <w:rFonts w:ascii="Courier New" w:hAnsi="Courier New" w:cs="Courier New"/>
-        </w:rPr>
-        <w:t>replace</w:t>
-      </w:r>
-      <w:r>
-        <w:t xml:space="preserve"> attributes.  If used, the </w:t>
-      </w:r>
-      <w:r>
-        <w:rPr>
-          <w:rFonts w:ascii="Courier New" w:hAnsi="Courier New" w:cs="Courier New"/>
-        </w:rPr>
-        <w:t>pattern</w:t>
-      </w:r>
-      <w:r>
-        <w:t xml:space="preserve"> and </w:t>
-      </w:r>
-      <w:r>
-        <w:rPr>
-          <w:rFonts w:ascii="Courier New" w:hAnsi="Courier New" w:cs="Courier New"/>
-        </w:rPr>
-        <w:t>replace</w:t>
-      </w:r>
-      <w:r>
-        <w:t xml:space="preserve"> attributes must both be specified.  </w:t>
-      </w:r>
-      <w:proofErr w:type="gramStart"/>
-      <w:r>
-        <w:t xml:space="preserve">The </w:t>
-      </w:r>
-      <w:r>
-        <w:rPr>
-          <w:rFonts w:ascii="Courier New" w:hAnsi="Courier New" w:cs="Courier New"/>
-        </w:rPr>
-        <w:t>append</w:t>
-      </w:r>
-      <w:proofErr w:type="gramEnd"/>
-      <w:r>
-        <w:rPr>
-          <w:rFonts w:ascii="Courier New" w:hAnsi="Courier New" w:cs="Courier New"/>
-        </w:rPr>
-        <w:t xml:space="preserve">, </w:t>
-      </w:r>
-      <w:proofErr w:type="spellStart"/>
-      <w:r>
-        <w:rPr>
-          <w:rFonts w:ascii="Courier New" w:hAnsi="Courier New" w:cs="Courier New"/>
-        </w:rPr>
-        <w:t>datestamp_append</w:t>
-      </w:r>
-      <w:proofErr w:type="spellEnd"/>
-      <w:r>
-        <w:rPr>
-          <w:rFonts w:ascii="Courier New" w:hAnsi="Courier New" w:cs="Courier New"/>
-        </w:rPr>
-        <w:t xml:space="preserve"> and </w:t>
-      </w:r>
       <w:proofErr w:type="spellStart"/>
       <w:r>
         <w:rPr>
@@ -1113,166 +1303,16 @@
       </w:r>
       <w:proofErr w:type="spellEnd"/>
       <w:r>
-        <w:rPr>
-          <w:rFonts w:ascii="Courier New" w:hAnsi="Courier New" w:cs="Courier New"/>
-        </w:rPr>
-        <w:t xml:space="preserve"> </w:t>
-      </w:r>
-      <w:r>
-        <w:t>attribute</w:t>
-      </w:r>
-      <w:r>
-        <w:t>s</w:t>
-      </w:r>
-      <w:r>
-        <w:t xml:space="preserve"> </w:t>
-      </w:r>
-      <w:r>
-        <w:t>are</w:t>
-      </w:r>
-      <w:r>
-        <w:t xml:space="preserve"> mutually incompatible with </w:t>
-      </w:r>
-      <w:r>
-        <w:t>each other, and</w:t>
-      </w:r>
-      <w:r>
-        <w:t xml:space="preserve"> with the combination of </w:t>
-      </w:r>
-      <w:r>
-        <w:rPr>
-          <w:rFonts w:ascii="Courier New" w:hAnsi="Courier New" w:cs="Courier New"/>
-        </w:rPr>
-        <w:t>pattern</w:t>
-      </w:r>
-      <w:r>
-        <w:t xml:space="preserve"> and </w:t>
-      </w:r>
-      <w:r>
-        <w:rPr>
-          <w:rFonts w:ascii="Courier New" w:hAnsi="Courier New" w:cs="Courier New"/>
-        </w:rPr>
-        <w:t>replace</w:t>
-      </w:r>
-      <w:r>
-        <w:t>.</w:t>
-      </w:r>
-      <w:r>
-        <w:t xml:space="preserve">  </w:t>
-      </w:r>
-      <w:r>
-        <w:rPr>
-          <w:b/>
-        </w:rPr>
-        <w:t>Note</w:t>
-      </w:r>
-      <w:r>
-        <w:rPr>
-          <w:b/>
-        </w:rPr>
-        <w:t>:</w:t>
-      </w:r>
-      <w:r>
-        <w:t xml:space="preserve"> when using “</w:t>
-      </w:r>
-      <w:proofErr w:type="spellStart"/>
-      <w:r>
-        <w:t>based_on</w:t>
-      </w:r>
-      <w:proofErr w:type="spellEnd"/>
-      <w:r>
-        <w:t xml:space="preserve">” only the </w:t>
-      </w:r>
-      <w:proofErr w:type="spellStart"/>
-      <w:r>
-        <w:t>basename</w:t>
-      </w:r>
-      <w:proofErr w:type="spellEnd"/>
-      <w:r>
-        <w:t xml:space="preserve"> of the source file is used; the pipeline developer must use the </w:t>
-      </w:r>
-      <w:proofErr w:type="spellStart"/>
-      <w:r>
-        <w:t>in_dir</w:t>
-      </w:r>
-      <w:proofErr w:type="spellEnd"/>
-      <w:r>
-        <w:t xml:space="preserve"> attribute if they want the file to be placed anywhere other than the default output directory.</w:t>
-      </w:r>
-    </w:p>
-    <w:p>
-      <w:r>
-        <w:t xml:space="preserve">If the </w:t>
-      </w:r>
-      <w:r>
-        <w:rPr>
-          <w:rFonts w:ascii="Courier New" w:hAnsi="Courier New" w:cs="Courier New"/>
-        </w:rPr>
-        <w:t>append</w:t>
-      </w:r>
-      <w:r>
-        <w:t xml:space="preserve"> attribute used, its value is simply appended to the </w:t>
-      </w:r>
-      <w:proofErr w:type="spellStart"/>
-      <w:r>
-        <w:t>basename</w:t>
-      </w:r>
-      <w:proofErr w:type="spellEnd"/>
-      <w:r>
-        <w:t xml:space="preserve"> of the file specified in the </w:t>
-      </w:r>
-      <w:proofErr w:type="spellStart"/>
-      <w:r>
-        <w:rPr>
-          <w:rFonts w:ascii="Courier New" w:hAnsi="Courier New" w:cs="Courier New"/>
-        </w:rPr>
-        <w:t>based_on</w:t>
-      </w:r>
-      <w:proofErr w:type="spellEnd"/>
-      <w:r>
-        <w:t xml:space="preserve"> attribute.</w:t>
-      </w:r>
-    </w:p>
-    <w:p>
-      <w:r>
-        <w:t xml:space="preserve">If the </w:t>
-      </w:r>
-      <w:proofErr w:type="spellStart"/>
-      <w:r>
-        <w:rPr>
-          <w:rFonts w:ascii="Courier New" w:hAnsi="Courier New" w:cs="Courier New"/>
-        </w:rPr>
-        <w:t>datestamp_append</w:t>
-      </w:r>
-      <w:proofErr w:type="spellEnd"/>
-      <w:r>
-        <w:t xml:space="preserve"> or</w:t>
-      </w:r>
-      <w:r>
-        <w:rPr>
-          <w:rFonts w:ascii="Courier New" w:hAnsi="Courier New" w:cs="Courier New"/>
-        </w:rPr>
-        <w:t xml:space="preserve"> </w:t>
-      </w:r>
-      <w:proofErr w:type="spellStart"/>
-      <w:r>
-        <w:rPr>
-          <w:rFonts w:ascii="Courier New" w:hAnsi="Courier New" w:cs="Courier New"/>
-        </w:rPr>
-        <w:t>datestamp_prepend</w:t>
-      </w:r>
-      <w:proofErr w:type="spellEnd"/>
-      <w:r>
         <w:t xml:space="preserve"> attributes are used, the </w:t>
       </w:r>
       <w:r>
         <w:t xml:space="preserve">attribute values are </w:t>
       </w:r>
-      <w:proofErr w:type="gramStart"/>
-      <w:r>
-        <w:t>interpreted  as</w:t>
-      </w:r>
-      <w:proofErr w:type="gramEnd"/>
+      <w:bookmarkStart w:id="0" w:name="_GoBack"/>
+      <w:bookmarkEnd w:id="0"/>
+      <w:r>
+        <w:t>interpreted as</w:t>
+      </w:r>
       <w:r>
         <w:t xml:space="preserve"> if they are format strings for python’s </w:t>
       </w:r>
@@ -2178,8 +2218,6 @@
         </w:rPr>
         <w:t xml:space="preserve">” another file or directory. </w:t>
       </w:r>
-      <w:bookmarkStart w:id="0" w:name="_GoBack"/>
-      <w:bookmarkEnd w:id="0"/>
     </w:p>
     <w:p>
       <w:pPr>
@@ -10800,6 +10838,192 @@
 </w:styles>
 </file>
 
+<file path=word/stylesWithEffects.xml><?xml version="1.0" encoding="utf-8"?>
+<w:styles xmlns:wpc="http://schemas.microsoft.com/office/word/2010/wordprocessingCanvas" xmlns:mo="http://schemas.microsoft.com/office/mac/office/2008/main" xmlns:mc="http://schemas.openxmlformats.org/markup-compatibility/2006" xmlns:mv="urn:schemas-microsoft-com:mac:vml" xmlns:o="urn:schemas-microsoft-com:office:office" xmlns:r="http://schemas.openxmlformats.org/officeDocument/2006/relationships" xmlns:m="http://schemas.openxmlformats.org/officeDocument/2006/math" xmlns:v="urn:schemas-microsoft-com:vml" xmlns:wp14="http://schemas.microsoft.com/office/word/2010/wordprocessingDrawing" xmlns:wp="http://schemas.openxmlformats.org/drawingml/2006/wordprocessingDrawing" xmlns:w10="urn:schemas-microsoft-com:office:word" xmlns:w="http://schemas.openxmlformats.org/wordprocessingml/2006/main" xmlns:w14="http://schemas.microsoft.com/office/word/2010/wordml" xmlns:wpg="http://schemas.microsoft.com/office/word/2010/wordprocessingGroup" xmlns:wpi="http://schemas.microsoft.com/office/word/2010/wordprocessingInk" xmlns:wne="http://schemas.microsoft.com/office/word/2006/wordml" xmlns:wps="http://schemas.microsoft.com/office/word/2010/wordprocessingShape" mc:Ignorable="w14 wp14">
+  <w:docDefaults>
+    <w:rPrDefault>
+      <w:rPr>
+        <w:rFonts w:asciiTheme="minorHAnsi" w:eastAsiaTheme="minorEastAsia" w:hAnsiTheme="minorHAnsi" w:cstheme="minorBidi"/>
+        <w:sz w:val="24"/>
+        <w:szCs w:val="24"/>
+        <w:lang w:val="en-US" w:eastAsia="ja-JP" w:bidi="ar-SA"/>
+      </w:rPr>
+    </w:rPrDefault>
+    <w:pPrDefault/>
+  </w:docDefaults>
+  <w:latentStyles w:defLockedState="0" w:defUIPriority="99" w:defSemiHidden="1" w:defUnhideWhenUsed="1" w:defQFormat="0" w:count="276">
+    <w:lsdException w:name="Normal" w:semiHidden="0" w:uiPriority="0" w:unhideWhenUsed="0" w:qFormat="1"/>
+    <w:lsdException w:name="heading 1" w:semiHidden="0" w:uiPriority="9" w:unhideWhenUsed="0" w:qFormat="1"/>
+    <w:lsdException w:name="heading 2" w:uiPriority="9" w:qFormat="1"/>
+    <w:lsdException w:name="heading 3" w:uiPriority="9" w:qFormat="1"/>
+    <w:lsdException w:name="heading 4" w:uiPriority="9" w:qFormat="1"/>
+    <w:lsdException w:name="heading 5" w:uiPriority="9" w:qFormat="1"/>
+    <w:lsdException w:name="heading 6" w:uiPriority="9" w:qFormat="1"/>
+    <w:lsdException w:name="heading 7" w:uiPriority="9" w:qFormat="1"/>
+    <w:lsdException w:name="heading 8" w:uiPriority="9" w:qFormat="1"/>
+    <w:lsdException w:name="heading 9" w:uiPriority="9" w:qFormat="1"/>
+    <w:lsdException w:name="toc 1" w:uiPriority="39"/>
+    <w:lsdException w:name="toc 2" w:uiPriority="39"/>
+    <w:lsdException w:name="toc 3" w:uiPriority="39"/>
+    <w:lsdException w:name="toc 4" w:uiPriority="39"/>
+    <w:lsdException w:name="toc 5" w:uiPriority="39"/>
+    <w:lsdException w:name="toc 6" w:uiPriority="39"/>
+    <w:lsdException w:name="toc 7" w:uiPriority="39"/>
+    <w:lsdException w:name="toc 8" w:uiPriority="39"/>
+    <w:lsdException w:name="toc 9" w:uiPriority="39"/>
+    <w:lsdException w:name="caption" w:uiPriority="35" w:qFormat="1"/>
+    <w:lsdException w:name="Title" w:semiHidden="0" w:uiPriority="10" w:unhideWhenUsed="0" w:qFormat="1"/>
+    <w:lsdException w:name="Default Paragraph Font" w:uiPriority="1"/>
+    <w:lsdException w:name="Subtitle" w:semiHidden="0" w:uiPriority="11" w:unhideWhenUsed="0" w:qFormat="1"/>
+    <w:lsdException w:name="Strong" w:semiHidden="0" w:uiPriority="22" w:unhideWhenUsed="0" w:qFormat="1"/>
+    <w:lsdException w:name="Emphasis" w:semiHidden="0" w:uiPriority="20" w:unhideWhenUsed="0" w:qFormat="1"/>
+    <w:lsdException w:name="Table Grid" w:semiHidden="0" w:uiPriority="59" w:unhideWhenUsed="0"/>
+    <w:lsdException w:name="Placeholder Text" w:unhideWhenUsed="0"/>
+    <w:lsdException w:name="No Spacing" w:semiHidden="0" w:uiPriority="1" w:unhideWhenUsed="0" w:qFormat="1"/>
+    <w:lsdException w:name="Light Shading" w:semiHidden="0" w:uiPriority="60" w:unhideWhenUsed="0"/>
+    <w:lsdException w:name="Light List" w:semiHidden="0" w:uiPriority="61" w:unhideWhenUsed="0"/>
+    <w:lsdException w:name="Light Grid" w:semiHidden="0" w:uiPriority="62" w:unhideWhenUsed="0"/>
+    <w:lsdException w:name="Medium Shading 1" w:semiHidden="0" w:uiPriority="63" w:unhideWhenUsed="0"/>
+    <w:lsdException w:name="Medium Shading 2" w:semiHidden="0" w:uiPriority="64" w:unhideWhenUsed="0"/>
+    <w:lsdException w:name="Medium List 1" w:semiHidden="0" w:uiPriority="65" w:unhideWhenUsed="0"/>
+    <w:lsdException w:name="Medium List 2" w:semiHidden="0" w:uiPriority="66" w:unhideWhenUsed="0"/>
+    <w:lsdException w:name="Medium Grid 1" w:semiHidden="0" w:uiPriority="67" w:unhideWhenUsed="0"/>
+    <w:lsdException w:name="Medium Grid 2" w:semiHidden="0" w:uiPriority="68" w:unhideWhenUsed="0"/>
+    <w:lsdException w:name="Medium Grid 3" w:semiHidden="0" w:uiPriority="69" w:unhideWhenUsed="0"/>
+    <w:lsdException w:name="Dark List" w:semiHidden="0" w:uiPriority="70" w:unhideWhenUsed="0"/>
+    <w:lsdException w:name="Colorful Shading" w:semiHidden="0" w:uiPriority="71" w:unhideWhenUsed="0"/>
+    <w:lsdException w:name="Colorful List" w:semiHidden="0" w:uiPriority="72" w:unhideWhenUsed="0"/>
+    <w:lsdException w:name="Colorful Grid" w:semiHidden="0" w:uiPriority="73" w:unhideWhenUsed="0"/>
+    <w:lsdException w:name="Light Shading Accent 1" w:semiHidden="0" w:uiPriority="60" w:unhideWhenUsed="0"/>
+    <w:lsdException w:name="Light List Accent 1" w:semiHidden="0" w:uiPriority="61" w:unhideWhenUsed="0"/>
+    <w:lsdException w:name="Light Grid Accent 1" w:semiHidden="0" w:uiPriority="62" w:unhideWhenUsed="0"/>
+    <w:lsdException w:name="Medium Shading 1 Accent 1" w:semiHidden="0" w:uiPriority="63" w:unhideWhenUsed="0"/>
+    <w:lsdException w:name="Medium Shading 2 Accent 1" w:semiHidden="0" w:uiPriority="64" w:unhideWhenUsed="0"/>
+    <w:lsdException w:name="Medium List 1 Accent 1" w:semiHidden="0" w:uiPriority="65" w:unhideWhenUsed="0"/>
+    <w:lsdException w:name="Revision" w:unhideWhenUsed="0"/>
+    <w:lsdException w:name="List Paragraph" w:semiHidden="0" w:uiPriority="34" w:unhideWhenUsed="0" w:qFormat="1"/>
+    <w:lsdException w:name="Quote" w:semiHidden="0" w:uiPriority="29" w:unhideWhenUsed="0" w:qFormat="1"/>
+    <w:lsdException w:name="Intense Quote" w:semiHidden="0" w:uiPriority="30" w:unhideWhenUsed="0" w:qFormat="1"/>
+    <w:lsdException w:name="Medium List 2 Accent 1" w:semiHidden="0" w:uiPriority="66" w:unhideWhenUsed="0"/>
+    <w:lsdException w:name="Medium Grid 1 Accent 1" w:semiHidden="0" w:uiPriority="67" w:unhideWhenUsed="0"/>
+    <w:lsdException w:name="Medium Grid 2 Accent 1" w:semiHidden="0" w:uiPriority="68" w:unhideWhenUsed="0"/>
+    <w:lsdException w:name="Medium Grid 3 Accent 1" w:semiHidden="0" w:uiPriority="69" w:unhideWhenUsed="0"/>
+    <w:lsdException w:name="Dark List Accent 1" w:semiHidden="0" w:uiPriority="70" w:unhideWhenUsed="0"/>
+    <w:lsdException w:name="Colorful Shading Accent 1" w:semiHidden="0" w:uiPriority="71" w:unhideWhenUsed="0"/>
+    <w:lsdException w:name="Colorful List Accent 1" w:semiHidden="0" w:uiPriority="72" w:unhideWhenUsed="0"/>
+    <w:lsdException w:name="Colorful Grid Accent 1" w:semiHidden="0" w:uiPriority="73" w:unhideWhenUsed="0"/>
+    <w:lsdException w:name="Light Shading Accent 2" w:semiHidden="0" w:uiPriority="60" w:unhideWhenUsed="0"/>
+    <w:lsdException w:name="Light List Accent 2" w:semiHidden="0" w:uiPriority="61" w:unhideWhenUsed="0"/>
+    <w:lsdException w:name="Light Grid Accent 2" w:semiHidden="0" w:uiPriority="62" w:unhideWhenUsed="0"/>
+    <w:lsdException w:name="Medium Shading 1 Accent 2" w:semiHidden="0" w:uiPriority="63" w:unhideWhenUsed="0"/>
+    <w:lsdException w:name="Medium Shading 2 Accent 2" w:semiHidden="0" w:uiPriority="64" w:unhideWhenUsed="0"/>
+    <w:lsdException w:name="Medium List 1 Accent 2" w:semiHidden="0" w:uiPriority="65" w:unhideWhenUsed="0"/>
+    <w:lsdException w:name="Medium List 2 Accent 2" w:semiHidden="0" w:uiPriority="66" w:unhideWhenUsed="0"/>
+    <w:lsdException w:name="Medium Grid 1 Accent 2" w:semiHidden="0" w:uiPriority="67" w:unhideWhenUsed="0"/>
+    <w:lsdException w:name="Medium Grid 2 Accent 2" w:semiHidden="0" w:uiPriority="68" w:unhideWhenUsed="0"/>
+    <w:lsdException w:name="Medium Grid 3 Accent 2" w:semiHidden="0" w:uiPriority="69" w:unhideWhenUsed="0"/>
+    <w:lsdException w:name="Dark List Accent 2" w:semiHidden="0" w:uiPriority="70" w:unhideWhenUsed="0"/>
+    <w:lsdException w:name="Colorful Shading Accent 2" w:semiHidden="0" w:uiPriority="71" w:unhideWhenUsed="0"/>
+    <w:lsdException w:name="Colorful List Accent 2" w:semiHidden="0" w:uiPriority="72" w:unhideWhenUsed="0"/>
+    <w:lsdException w:name="Colorful Grid Accent 2" w:semiHidden="0" w:uiPriority="73" w:unhideWhenUsed="0"/>
+    <w:lsdException w:name="Light Shading Accent 3" w:semiHidden="0" w:uiPriority="60" w:unhideWhenUsed="0"/>
+    <w:lsdException w:name="Light List Accent 3" w:semiHidden="0" w:uiPriority="61" w:unhideWhenUsed="0"/>
+    <w:lsdException w:name="Light Grid Accent 3" w:semiHidden="0" w:uiPriority="62" w:unhideWhenUsed="0"/>
+    <w:lsdException w:name="Medium Shading 1 Accent 3" w:semiHidden="0" w:uiPriority="63" w:unhideWhenUsed="0"/>
+    <w:lsdException w:name="Medium Shading 2 Accent 3" w:semiHidden="0" w:uiPriority="64" w:unhideWhenUsed="0"/>
+    <w:lsdException w:name="Medium List 1 Accent 3" w:semiHidden="0" w:uiPriority="65" w:unhideWhenUsed="0"/>
+    <w:lsdException w:name="Medium List 2 Accent 3" w:semiHidden="0" w:uiPriority="66" w:unhideWhenUsed="0"/>
+    <w:lsdException w:name="Medium Grid 1 Accent 3" w:semiHidden="0" w:uiPriority="67" w:unhideWhenUsed="0"/>
+    <w:lsdException w:name="Medium Grid 2 Accent 3" w:semiHidden="0" w:uiPriority="68" w:unhideWhenUsed="0"/>
+    <w:lsdException w:name="Medium Grid 3 Accent 3" w:semiHidden="0" w:uiPriority="69" w:unhideWhenUsed="0"/>
+    <w:lsdException w:name="Dark List Accent 3" w:semiHidden="0" w:uiPriority="70" w:unhideWhenUsed="0"/>
+    <w:lsdException w:name="Colorful Shading Accent 3" w:semiHidden="0" w:uiPriority="71" w:unhideWhenUsed="0"/>
+    <w:lsdException w:name="Colorful List Accent 3" w:semiHidden="0" w:uiPriority="72" w:unhideWhenUsed="0"/>
+    <w:lsdException w:name="Colorful Grid Accent 3" w:semiHidden="0" w:uiPriority="73" w:unhideWhenUsed="0"/>
+    <w:lsdException w:name="Light Shading Accent 4" w:semiHidden="0" w:uiPriority="60" w:unhideWhenUsed="0"/>
+    <w:lsdException w:name="Light List Accent 4" w:semiHidden="0" w:uiPriority="61" w:unhideWhenUsed="0"/>
+    <w:lsdException w:name="Light Grid Accent 4" w:semiHidden="0" w:uiPriority="62" w:unhideWhenUsed="0"/>
+    <w:lsdException w:name="Medium Shading 1 Accent 4" w:semiHidden="0" w:uiPriority="63" w:unhideWhenUsed="0"/>
+    <w:lsdException w:name="Medium Shading 2 Accent 4" w:semiHidden="0" w:uiPriority="64" w:unhideWhenUsed="0"/>
+    <w:lsdException w:name="Medium List 1 Accent 4" w:semiHidden="0" w:uiPriority="65" w:unhideWhenUsed="0"/>
+    <w:lsdException w:name="Medium List 2 Accent 4" w:semiHidden="0" w:uiPriority="66" w:unhideWhenUsed="0"/>
+    <w:lsdException w:name="Medium Grid 1 Accent 4" w:semiHidden="0" w:uiPriority="67" w:unhideWhenUsed="0"/>
+    <w:lsdException w:name="Medium Grid 2 Accent 4" w:semiHidden="0" w:uiPriority="68" w:unhideWhenUsed="0"/>
+    <w:lsdException w:name="Medium Grid 3 Accent 4" w:semiHidden="0" w:uiPriority="69" w:unhideWhenUsed="0"/>
+    <w:lsdException w:name="Dark List Accent 4" w:semiHidden="0" w:uiPriority="70" w:unhideWhenUsed="0"/>
+    <w:lsdException w:name="Colorful Shading Accent 4" w:semiHidden="0" w:uiPriority="71" w:unhideWhenUsed="0"/>
+    <w:lsdException w:name="Colorful List Accent 4" w:semiHidden="0" w:uiPriority="72" w:unhideWhenUsed="0"/>
+    <w:lsdException w:name="Colorful Grid Accent 4" w:semiHidden="0" w:uiPriority="73" w:unhideWhenUsed="0"/>
+    <w:lsdException w:name="Light Shading Accent 5" w:semiHidden="0" w:uiPriority="60" w:unhideWhenUsed="0"/>
+    <w:lsdException w:name="Light List Accent 5" w:semiHidden="0" w:uiPriority="61" w:unhideWhenUsed="0"/>
+    <w:lsdException w:name="Light Grid Accent 5" w:semiHidden="0" w:uiPriority="62" w:unhideWhenUsed="0"/>
+    <w:lsdException w:name="Medium Shading 1 Accent 5" w:semiHidden="0" w:uiPriority="63" w:unhideWhenUsed="0"/>
+    <w:lsdException w:name="Medium Shading 2 Accent 5" w:semiHidden="0" w:uiPriority="64" w:unhideWhenUsed="0"/>
+    <w:lsdException w:name="Medium List 1 Accent 5" w:semiHidden="0" w:uiPriority="65" w:unhideWhenUsed="0"/>
+    <w:lsdException w:name="Medium List 2 Accent 5" w:semiHidden="0" w:uiPriority="66" w:unhideWhenUsed="0"/>
+    <w:lsdException w:name="Medium Grid 1 Accent 5" w:semiHidden="0" w:uiPriority="67" w:unhideWhenUsed="0"/>
+    <w:lsdException w:name="Medium Grid 2 Accent 5" w:semiHidden="0" w:uiPriority="68" w:unhideWhenUsed="0"/>
+    <w:lsdException w:name="Medium Grid 3 Accent 5" w:semiHidden="0" w:uiPriority="69" w:unhideWhenUsed="0"/>
+    <w:lsdException w:name="Dark List Accent 5" w:semiHidden="0" w:uiPriority="70" w:unhideWhenUsed="0"/>
+    <w:lsdException w:name="Colorful Shading Accent 5" w:semiHidden="0" w:uiPriority="71" w:unhideWhenUsed="0"/>
+    <w:lsdException w:name="Colorful List Accent 5" w:semiHidden="0" w:uiPriority="72" w:unhideWhenUsed="0"/>
+    <w:lsdException w:name="Colorful Grid Accent 5" w:semiHidden="0" w:uiPriority="73" w:unhideWhenUsed="0"/>
+    <w:lsdException w:name="Light Shading Accent 6" w:semiHidden="0" w:uiPriority="60" w:unhideWhenUsed="0"/>
+    <w:lsdException w:name="Light List Accent 6" w:semiHidden="0" w:uiPriority="61" w:unhideWhenUsed="0"/>
+    <w:lsdException w:name="Light Grid Accent 6" w:semiHidden="0" w:uiPriority="62" w:unhideWhenUsed="0"/>
+    <w:lsdException w:name="Medium Shading 1 Accent 6" w:semiHidden="0" w:uiPriority="63" w:unhideWhenUsed="0"/>
+    <w:lsdException w:name="Medium Shading 2 Accent 6" w:semiHidden="0" w:uiPriority="64" w:unhideWhenUsed="0"/>
+    <w:lsdException w:name="Medium List 1 Accent 6" w:semiHidden="0" w:uiPriority="65" w:unhideWhenUsed="0"/>
+    <w:lsdException w:name="Medium List 2 Accent 6" w:semiHidden="0" w:uiPriority="66" w:unhideWhenUsed="0"/>
+    <w:lsdException w:name="Medium Grid 1 Accent 6" w:semiHidden="0" w:uiPriority="67" w:unhideWhenUsed="0"/>
+    <w:lsdException w:name="Medium Grid 2 Accent 6" w:semiHidden="0" w:uiPriority="68" w:unhideWhenUsed="0"/>
+    <w:lsdException w:name="Medium Grid 3 Accent 6" w:semiHidden="0" w:uiPriority="69" w:unhideWhenUsed="0"/>
+    <w:lsdException w:name="Dark List Accent 6" w:semiHidden="0" w:uiPriority="70" w:unhideWhenUsed="0"/>
+    <w:lsdException w:name="Colorful Shading Accent 6" w:semiHidden="0" w:uiPriority="71" w:unhideWhenUsed="0"/>
+    <w:lsdException w:name="Colorful List Accent 6" w:semiHidden="0" w:uiPriority="72" w:unhideWhenUsed="0"/>
+    <w:lsdException w:name="Colorful Grid Accent 6" w:semiHidden="0" w:uiPriority="73" w:unhideWhenUsed="0"/>
+    <w:lsdException w:name="Subtle Emphasis" w:semiHidden="0" w:uiPriority="19" w:unhideWhenUsed="0" w:qFormat="1"/>
+    <w:lsdException w:name="Intense Emphasis" w:semiHidden="0" w:uiPriority="21" w:unhideWhenUsed="0" w:qFormat="1"/>
+    <w:lsdException w:name="Subtle Reference" w:semiHidden="0" w:uiPriority="31" w:unhideWhenUsed="0" w:qFormat="1"/>
+    <w:lsdException w:name="Intense Reference" w:semiHidden="0" w:uiPriority="32" w:unhideWhenUsed="0" w:qFormat="1"/>
+    <w:lsdException w:name="Book Title" w:semiHidden="0" w:uiPriority="33" w:unhideWhenUsed="0" w:qFormat="1"/>
+    <w:lsdException w:name="Bibliography" w:uiPriority="37"/>
+    <w:lsdException w:name="TOC Heading" w:uiPriority="39" w:qFormat="1"/>
+  </w:latentStyles>
+  <w:style w:type="paragraph" w:default="1" w:styleId="Normal">
+    <w:name w:val="Normal"/>
+    <w:qFormat/>
+  </w:style>
+  <w:style w:type="character" w:default="1" w:styleId="DefaultParagraphFont">
+    <w:name w:val="Default Paragraph Font"/>
+    <w:uiPriority w:val="1"/>
+    <w:semiHidden/>
+    <w:unhideWhenUsed/>
+  </w:style>
+  <w:style w:type="table" w:default="1" w:styleId="TableNormal">
+    <w:name w:val="Normal Table"/>
+    <w:uiPriority w:val="99"/>
+    <w:semiHidden/>
+    <w:unhideWhenUsed/>
+    <w:tblPr>
+      <w:tblInd w:w="0" w:type="dxa"/>
+      <w:tblCellMar>
+        <w:top w:w="0" w:type="dxa"/>
+        <w:left w:w="108" w:type="dxa"/>
+        <w:bottom w:w="0" w:type="dxa"/>
+        <w:right w:w="108" w:type="dxa"/>
+      </w:tblCellMar>
+    </w:tblPr>
+  </w:style>
+  <w:style w:type="numbering" w:default="1" w:styleId="NoList">
+    <w:name w:val="No List"/>
+    <w:uiPriority w:val="99"/>
+    <w:semiHidden/>
+    <w:unhideWhenUsed/>
+  </w:style>
+</w:styles>
+</file>
+
 <file path=word/theme/theme1.xml><?xml version="1.0" encoding="utf-8"?>
 <a:theme xmlns:a="http://schemas.openxmlformats.org/drawingml/2006/main" name="Office Theme">
   <a:themeElements>
@@ -11100,7 +11324,7 @@
 </file>
 
 <file path=customXml/itemProps1.xml><?xml version="1.0" encoding="utf-8"?>
-<ds:datastoreItem xmlns:ds="http://schemas.openxmlformats.org/officeDocument/2006/customXml" ds:itemID="{78335131-B771-5647-A226-0C7B407E666B}">
+<ds:datastoreItem xmlns:ds="http://schemas.openxmlformats.org/officeDocument/2006/customXml" ds:itemID="{80171317-5D51-B341-AAB1-EBD63055EB1E}">
   <ds:schemaRefs>
     <ds:schemaRef ds:uri="http://schemas.openxmlformats.org/officeDocument/2006/bibliography"/>
   </ds:schemaRefs>
@@ -11108,7 +11332,7 @@
 </file>
 
 <file path=customXml/itemProps2.xml><?xml version="1.0" encoding="utf-8"?>
-<ds:datastoreItem xmlns:ds="http://schemas.openxmlformats.org/officeDocument/2006/customXml" ds:itemID="{A6FB298E-BF06-694A-8CDE-BA0F1E1B781B}">
+<ds:datastoreItem xmlns:ds="http://schemas.openxmlformats.org/officeDocument/2006/customXml" ds:itemID="{67F98A8C-59AA-954C-8BF1-1B0C2D958B65}">
   <ds:schemaRefs>
     <ds:schemaRef ds:uri="http://schemas.openxmlformats.org/officeDocument/2006/bibliography"/>
   </ds:schemaRefs>
@@ -11116,7 +11340,7 @@
 </file>
 
 <file path=customXml/itemProps3.xml><?xml version="1.0" encoding="utf-8"?>
-<ds:datastoreItem xmlns:ds="http://schemas.openxmlformats.org/officeDocument/2006/customXml" ds:itemID="{5D3864D1-D38E-244B-B45A-21D06CAC976F}">
+<ds:datastoreItem xmlns:ds="http://schemas.openxmlformats.org/officeDocument/2006/customXml" ds:itemID="{6ADD8E83-8A0E-974A-A270-DD831123E0FB}">
   <ds:schemaRefs>
     <ds:schemaRef ds:uri="http://schemas.openxmlformats.org/officeDocument/2006/bibliography"/>
   </ds:schemaRefs>
@@ -11124,7 +11348,7 @@
 </file>
 
 <file path=customXml/itemProps4.xml><?xml version="1.0" encoding="utf-8"?>
-<ds:datastoreItem xmlns:ds="http://schemas.openxmlformats.org/officeDocument/2006/customXml" ds:itemID="{CD6206F3-F655-A142-8C2A-AC37AC66A612}">
+<ds:datastoreItem xmlns:ds="http://schemas.openxmlformats.org/officeDocument/2006/customXml" ds:itemID="{4EFDCA05-89F9-9C44-9BB4-6414C9391C8F}">
   <ds:schemaRefs>
     <ds:schemaRef ds:uri="http://schemas.openxmlformats.org/officeDocument/2006/bibliography"/>
   </ds:schemaRefs>

</xml_diff>